<commit_message>
fixed up default trigger settings and settings of trigger status register
</commit_message>
<xml_diff>
--- a/EventPSOCdocumentation.docx
+++ b/EventPSOCdocumentation.docx
@@ -55,14 +55,27 @@
       <w:r>
         <w:t xml:space="preserve">Table </w:t>
       </w:r>
-      <w:fldSimple w:instr=" SEQ Table \* ARABIC ">
-        <w:r>
-          <w:rPr>
-            <w:noProof/>
-          </w:rPr>
-          <w:t>1</w:t>
-        </w:r>
-      </w:fldSimple>
+      <w:r>
+        <w:fldChar w:fldCharType="begin"/>
+      </w:r>
+      <w:r>
+        <w:instrText xml:space="preserve"> SEQ Table \* ARABIC </w:instrText>
+      </w:r>
+      <w:r>
+        <w:fldChar w:fldCharType="separate"/>
+      </w:r>
+      <w:r>
+        <w:rPr>
+          <w:noProof/>
+        </w:rPr>
+        <w:t>1</w:t>
+      </w:r>
+      <w:r>
+        <w:rPr>
+          <w:noProof/>
+        </w:rPr>
+        <w:fldChar w:fldCharType="end"/>
+      </w:r>
       <w:r>
         <w:t>. Calibration-pulse and PMT input connections, from left to right when looking down at the connector-end of the DAQ board.</w:t>
       </w:r>
@@ -105,21 +118,30 @@
       </w:r>
       <w:proofErr w:type="gramEnd"/>
       <w:r>
-        <w:t xml:space="preserve">. The main PSOC, then, </w:t>
+        <w:t xml:space="preserve">. The main PSOC, then, is addressed </w:t>
+      </w:r>
+      <w:r>
+        <w:t>by</w:t>
+      </w:r>
+      <w:r>
+        <w:t xml:space="preserve"> </w:t>
       </w:r>
       <w:proofErr w:type="gramStart"/>
       <w:r>
-        <w:t>is addressed</w:t>
+        <w:t>0</w:t>
+      </w:r>
+      <w:r>
+        <w:t>000</w:t>
+      </w:r>
+      <w:r>
+        <w:t>,</w:t>
       </w:r>
       <w:proofErr w:type="gramEnd"/>
       <w:r>
-        <w:t xml:space="preserve"> </w:t>
-      </w:r>
-      <w:r>
-        <w:t>by</w:t>
-      </w:r>
-      <w:r>
-        <w:t xml:space="preserve"> 1000.</w:t>
+        <w:t xml:space="preserve"> and 1000 is “none”</w:t>
+      </w:r>
+      <w:r>
+        <w:t>.</w:t>
       </w:r>
       <w:r>
         <w:t xml:space="preserve"> Also note that Channel 5 (T2) has an external DAC and comparator, so the input to </w:t>
@@ -2027,8 +2049,6 @@
             <w:r>
               <w:t>0: TOF channel number</w:t>
             </w:r>
-            <w:bookmarkStart w:id="0" w:name="_GoBack"/>
-            <w:bookmarkEnd w:id="0"/>
           </w:p>
         </w:tc>
       </w:tr>
@@ -2065,10 +2085,19 @@
       <w:r>
         <w:rPr>
           <w:rFonts w:eastAsia="Times New Roman" w:cstheme="minorHAnsi"/>
-          <w:sz w:val="24"/>
-          <w:szCs w:val="24"/>
-        </w:rPr>
-        <w:t xml:space="preserve">Trigger window: </w:t>
+          <w:b/>
+          <w:sz w:val="24"/>
+          <w:szCs w:val="24"/>
+        </w:rPr>
+        <w:t>Trigger window:</w:t>
+      </w:r>
+      <w:r>
+        <w:rPr>
+          <w:rFonts w:eastAsia="Times New Roman" w:cstheme="minorHAnsi"/>
+          <w:sz w:val="24"/>
+          <w:szCs w:val="24"/>
+        </w:rPr>
+        <w:t xml:space="preserve"> </w:t>
       </w:r>
       <w:proofErr w:type="gramStart"/>
       <w:r>
@@ -2086,7 +2115,17 @@
           <w:sz w:val="24"/>
           <w:szCs w:val="24"/>
         </w:rPr>
-        <w:t xml:space="preserve"> page of the schematic there is a component named TrigWindow_V1. It contains a schematic with two components: a custom Verilog component named SignalCrop_v1 and a 7-bit hardware counter Count7. The Verilog contains a 4-bit counter that determines how long the output will remain high when a rising edge </w:t>
+        <w:t xml:space="preserve"> page of the schematic there is a component named TrigWindow_V1. It contains a schematic with two components: a custom Verilog component named SignalCrop_v1 and a 7-bit h</w:t>
+      </w:r>
+      <w:bookmarkStart w:id="0" w:name="_GoBack"/>
+      <w:bookmarkEnd w:id="0"/>
+      <w:r>
+        <w:rPr>
+          <w:rFonts w:eastAsia="Times New Roman" w:cstheme="minorHAnsi"/>
+          <w:sz w:val="24"/>
+          <w:szCs w:val="24"/>
+        </w:rPr>
+        <w:t xml:space="preserve">ardware counter Count7. The Verilog contains a 4-bit counter that determines how long the output will remain high when a rising edge </w:t>
       </w:r>
       <w:proofErr w:type="gramStart"/>
       <w:r>
@@ -2104,7 +2143,31 @@
           <w:sz w:val="24"/>
           <w:szCs w:val="24"/>
         </w:rPr>
-        <w:t xml:space="preserve"> from the comparator that looks at the PHA channel preamp output. It is currently set at </w:t>
+        <w:t xml:space="preserve"> from the comparator that looks at the PHA channel preamp </w:t>
+      </w:r>
+      <w:r>
+        <w:rPr>
+          <w:rFonts w:eastAsia="Times New Roman" w:cstheme="minorHAnsi"/>
+          <w:sz w:val="24"/>
+          <w:szCs w:val="24"/>
+        </w:rPr>
+        <w:t>output. It is currently set at 14 clock counts with a 12</w:t>
+      </w:r>
+      <w:r>
+        <w:rPr>
+          <w:rFonts w:eastAsia="Times New Roman" w:cstheme="minorHAnsi"/>
+          <w:sz w:val="24"/>
+          <w:szCs w:val="24"/>
+        </w:rPr>
+        <w:t xml:space="preserve"> MHz clock, i.e. 1.17 microseconds. That determines the trigger window, because the trigger logic acts on the outputs, taking the AND of the 1.17 microsecond long pulses. Since it is a 4-bit counter, this</w:t>
+      </w:r>
+      <w:r>
+        <w:rPr>
+          <w:rFonts w:eastAsia="Times New Roman" w:cstheme="minorHAnsi"/>
+          <w:sz w:val="24"/>
+          <w:szCs w:val="24"/>
+        </w:rPr>
+        <w:t xml:space="preserve"> window </w:t>
       </w:r>
       <w:proofErr w:type="gramStart"/>
       <w:r>
@@ -2113,7 +2176,7 @@
           <w:sz w:val="24"/>
           <w:szCs w:val="24"/>
         </w:rPr>
-        <w:t>7</w:t>
+        <w:t>can be increased</w:t>
       </w:r>
       <w:proofErr w:type="gramEnd"/>
       <w:r>
@@ -2122,7 +2185,47 @@
           <w:sz w:val="24"/>
           <w:szCs w:val="24"/>
         </w:rPr>
-        <w:t xml:space="preserve"> clock counts with a 6 MHz clock, i.e. 1.17 microseconds. That determines the trigger window, because the trigger logic acts on the outputs, taking the AND of the 1.17 microsecond long pulses. Since it is a 4-bit counter, this window </w:t>
+        <w:t xml:space="preserve"> a bit, up to 1</w:t>
+      </w:r>
+      <w:r>
+        <w:rPr>
+          <w:rFonts w:eastAsia="Times New Roman" w:cstheme="minorHAnsi"/>
+          <w:sz w:val="24"/>
+          <w:szCs w:val="24"/>
+        </w:rPr>
+        <w:t>.</w:t>
+      </w:r>
+      <w:r>
+        <w:rPr>
+          <w:rFonts w:eastAsia="Times New Roman" w:cstheme="minorHAnsi"/>
+          <w:sz w:val="24"/>
+          <w:szCs w:val="24"/>
+        </w:rPr>
+        <w:t xml:space="preserve">25 </w:t>
+      </w:r>
+      <w:r>
+        <w:rPr>
+          <w:rFonts w:eastAsia="Times New Roman" w:cstheme="minorHAnsi"/>
+          <w:sz w:val="24"/>
+          <w:szCs w:val="24"/>
+        </w:rPr>
+        <w:sym w:font="Symbol" w:char="F06D"/>
+      </w:r>
+      <w:r>
+        <w:rPr>
+          <w:rFonts w:eastAsia="Times New Roman" w:cstheme="minorHAnsi"/>
+          <w:sz w:val="24"/>
+          <w:szCs w:val="24"/>
+        </w:rPr>
+        <w:t>s by changing the parameter in the SignalCrop_v1 component. Any more than that would require increasing the size of the counter (or lowering the clock frequency). </w:t>
+      </w:r>
+      <w:r>
+        <w:rPr>
+          <w:rFonts w:eastAsia="Times New Roman" w:cstheme="minorHAnsi"/>
+          <w:sz w:val="24"/>
+          <w:szCs w:val="24"/>
+        </w:rPr>
+        <w:t xml:space="preserve">This </w:t>
       </w:r>
       <w:proofErr w:type="gramStart"/>
       <w:r>
@@ -2131,7 +2234,7 @@
           <w:sz w:val="24"/>
           <w:szCs w:val="24"/>
         </w:rPr>
-        <w:t>can be increased</w:t>
+        <w:t>can only be changed</w:t>
       </w:r>
       <w:proofErr w:type="gramEnd"/>
       <w:r>
@@ -2140,7 +2243,7 @@
           <w:sz w:val="24"/>
           <w:szCs w:val="24"/>
         </w:rPr>
-        <w:t xml:space="preserve"> up to 2.5 us by changing the parameter in the SignalCrop_v1 component. Any more than that would require increasing the size of the counter (or lowering the clock frequency). </w:t>
+        <w:t xml:space="preserve"> by modifying the schematic and rebuilding.</w:t>
       </w:r>
     </w:p>
     <w:p>
@@ -2161,15 +2264,198 @@
       <w:r>
         <w:rPr>
           <w:rFonts w:eastAsia="Times New Roman" w:cstheme="minorHAnsi"/>
-          <w:sz w:val="24"/>
-          <w:szCs w:val="24"/>
-        </w:rPr>
-        <w:t xml:space="preserve">Trigger </w:t>
+          <w:b/>
+          <w:sz w:val="24"/>
+          <w:szCs w:val="24"/>
+        </w:rPr>
+        <w:t>Preamp settling time</w:t>
+      </w:r>
+      <w:r>
+        <w:rPr>
+          <w:rFonts w:eastAsia="Times New Roman" w:cstheme="minorHAnsi"/>
+          <w:b/>
+          <w:sz w:val="24"/>
+          <w:szCs w:val="24"/>
+        </w:rPr>
+        <w:t>:</w:t>
+      </w:r>
+      <w:r>
+        <w:rPr>
+          <w:rFonts w:eastAsia="Times New Roman" w:cstheme="minorHAnsi"/>
+          <w:sz w:val="24"/>
+          <w:szCs w:val="24"/>
+        </w:rPr>
+        <w:t xml:space="preserve"> </w:t>
+      </w:r>
+      <w:proofErr w:type="gramStart"/>
+      <w:r>
+        <w:rPr>
+          <w:rFonts w:eastAsia="Times New Roman" w:cstheme="minorHAnsi"/>
+          <w:sz w:val="24"/>
+          <w:szCs w:val="24"/>
+        </w:rPr>
+        <w:t>after the end of the trigger window</w:t>
+      </w:r>
+      <w:proofErr w:type="gramEnd"/>
+      <w:r>
+        <w:rPr>
+          <w:rFonts w:eastAsia="Times New Roman" w:cstheme="minorHAnsi"/>
+          <w:sz w:val="24"/>
+          <w:szCs w:val="24"/>
+        </w:rPr>
+        <w:t xml:space="preserve"> the Verilog waits for the comparator output to go low. It then starts the 7-bit hardware counter. The counter </w:t>
+      </w:r>
+      <w:proofErr w:type="gramStart"/>
+      <w:r>
+        <w:rPr>
+          <w:rFonts w:eastAsia="Times New Roman" w:cstheme="minorHAnsi"/>
+          <w:sz w:val="24"/>
+          <w:szCs w:val="24"/>
+        </w:rPr>
+        <w:t>is started</w:t>
+      </w:r>
+      <w:proofErr w:type="gramEnd"/>
+      <w:r>
+        <w:rPr>
+          <w:rFonts w:eastAsia="Times New Roman" w:cstheme="minorHAnsi"/>
+          <w:sz w:val="24"/>
+          <w:szCs w:val="24"/>
+        </w:rPr>
+        <w:t xml:space="preserve"> from a value set in software in the C code by the function </w:t>
       </w:r>
       <w:proofErr w:type="spellStart"/>
       <w:r>
         <w:rPr>
           <w:rFonts w:eastAsia="Times New Roman" w:cstheme="minorHAnsi"/>
+          <w:i/>
+          <w:sz w:val="24"/>
+          <w:szCs w:val="24"/>
+        </w:rPr>
+        <w:t>setSettlingWindow</w:t>
+      </w:r>
+      <w:proofErr w:type="spellEnd"/>
+      <w:r>
+        <w:rPr>
+          <w:rFonts w:eastAsia="Times New Roman" w:cstheme="minorHAnsi"/>
+          <w:sz w:val="24"/>
+          <w:szCs w:val="24"/>
+        </w:rPr>
+        <w:t>, which is called by the command 0x3A</w:t>
+      </w:r>
+      <w:r>
+        <w:rPr>
+          <w:rFonts w:eastAsia="Times New Roman" w:cstheme="minorHAnsi"/>
+          <w:sz w:val="24"/>
+          <w:szCs w:val="24"/>
+        </w:rPr>
+        <w:t xml:space="preserve">. </w:t>
+      </w:r>
+      <w:r>
+        <w:rPr>
+          <w:rFonts w:eastAsia="Times New Roman" w:cstheme="minorHAnsi"/>
+          <w:sz w:val="24"/>
+          <w:szCs w:val="24"/>
+        </w:rPr>
+        <w:t xml:space="preserve">The default is set to 32 in the schematic but </w:t>
+      </w:r>
+      <w:proofErr w:type="gramStart"/>
+      <w:r>
+        <w:rPr>
+          <w:rFonts w:eastAsia="Times New Roman" w:cstheme="minorHAnsi"/>
+          <w:sz w:val="24"/>
+          <w:szCs w:val="24"/>
+        </w:rPr>
+        <w:t>is overridden</w:t>
+      </w:r>
+      <w:proofErr w:type="gramEnd"/>
+      <w:r>
+        <w:rPr>
+          <w:rFonts w:eastAsia="Times New Roman" w:cstheme="minorHAnsi"/>
+          <w:sz w:val="24"/>
+          <w:szCs w:val="24"/>
+        </w:rPr>
+        <w:t xml:space="preserve"> in the C code by an initial value of </w:t>
+      </w:r>
+      <w:r>
+        <w:rPr>
+          <w:rFonts w:eastAsia="Times New Roman" w:cstheme="minorHAnsi"/>
+          <w:sz w:val="24"/>
+          <w:szCs w:val="24"/>
+        </w:rPr>
+        <w:t>24</w:t>
+      </w:r>
+      <w:r>
+        <w:rPr>
+          <w:rFonts w:eastAsia="Times New Roman" w:cstheme="minorHAnsi"/>
+          <w:sz w:val="24"/>
+          <w:szCs w:val="24"/>
+        </w:rPr>
+        <w:t>. When it has cou</w:t>
+      </w:r>
+      <w:r>
+        <w:rPr>
+          <w:rFonts w:eastAsia="Times New Roman" w:cstheme="minorHAnsi"/>
+          <w:sz w:val="24"/>
+          <w:szCs w:val="24"/>
+        </w:rPr>
+        <w:t xml:space="preserve">nted down to zero (a delay of </w:t>
+      </w:r>
+      <w:proofErr w:type="gramStart"/>
+      <w:r>
+        <w:rPr>
+          <w:rFonts w:eastAsia="Times New Roman" w:cstheme="minorHAnsi"/>
+          <w:sz w:val="24"/>
+          <w:szCs w:val="24"/>
+        </w:rPr>
+        <w:t>2</w:t>
+      </w:r>
+      <w:proofErr w:type="gramEnd"/>
+      <w:r>
+        <w:rPr>
+          <w:rFonts w:eastAsia="Times New Roman" w:cstheme="minorHAnsi"/>
+          <w:sz w:val="24"/>
+          <w:szCs w:val="24"/>
+        </w:rPr>
+        <w:t xml:space="preserve"> microseconds), then the Verilog code goes back to the state of looking for another rising edge. </w:t>
+      </w:r>
+      <w:proofErr w:type="gramStart"/>
+      <w:r>
+        <w:rPr>
+          <w:rFonts w:eastAsia="Times New Roman" w:cstheme="minorHAnsi"/>
+          <w:sz w:val="24"/>
+          <w:szCs w:val="24"/>
+        </w:rPr>
+        <w:t>Thus</w:t>
+      </w:r>
+      <w:proofErr w:type="gramEnd"/>
+      <w:r>
+        <w:rPr>
+          <w:rFonts w:eastAsia="Times New Roman" w:cstheme="minorHAnsi"/>
+          <w:sz w:val="24"/>
+          <w:szCs w:val="24"/>
+        </w:rPr>
+        <w:t xml:space="preserve"> the</w:t>
+      </w:r>
+      <w:r>
+        <w:rPr>
+          <w:rFonts w:eastAsia="Times New Roman" w:cstheme="minorHAnsi"/>
+          <w:sz w:val="24"/>
+          <w:szCs w:val="24"/>
+        </w:rPr>
+        <w:t xml:space="preserve"> channel</w:t>
+      </w:r>
+      <w:r>
+        <w:rPr>
+          <w:rFonts w:eastAsia="Times New Roman" w:cstheme="minorHAnsi"/>
+          <w:sz w:val="24"/>
+          <w:szCs w:val="24"/>
+        </w:rPr>
+        <w:t xml:space="preserve"> </w:t>
+      </w:r>
+      <w:proofErr w:type="spellStart"/>
+      <w:r>
+        <w:rPr>
+          <w:rFonts w:eastAsia="Times New Roman" w:cstheme="minorHAnsi"/>
           <w:sz w:val="24"/>
           <w:szCs w:val="24"/>
         </w:rPr>
@@ -2182,7 +2468,55 @@
           <w:sz w:val="24"/>
           <w:szCs w:val="24"/>
         </w:rPr>
-        <w:t xml:space="preserve">: </w:t>
+        <w:t xml:space="preserve"> will last for the duration of the time-over-threshold of the pre</w:t>
+      </w:r>
+      <w:r>
+        <w:rPr>
+          <w:rFonts w:eastAsia="Times New Roman" w:cstheme="minorHAnsi"/>
+          <w:sz w:val="24"/>
+          <w:szCs w:val="24"/>
+        </w:rPr>
+        <w:t>amplifier output plus another 2</w:t>
+      </w:r>
+      <w:r>
+        <w:rPr>
+          <w:rFonts w:eastAsia="Times New Roman" w:cstheme="minorHAnsi"/>
+          <w:sz w:val="24"/>
+          <w:szCs w:val="24"/>
+        </w:rPr>
+        <w:t xml:space="preserve"> microseconds</w:t>
+      </w:r>
+      <w:r>
+        <w:rPr>
+          <w:rFonts w:eastAsia="Times New Roman" w:cstheme="minorHAnsi"/>
+          <w:sz w:val="24"/>
+          <w:szCs w:val="24"/>
+        </w:rPr>
+        <w:t xml:space="preserve"> (for the default)</w:t>
+      </w:r>
+      <w:r>
+        <w:rPr>
+          <w:rFonts w:eastAsia="Times New Roman" w:cstheme="minorHAnsi"/>
+          <w:sz w:val="24"/>
+          <w:szCs w:val="24"/>
+        </w:rPr>
+        <w:t>.</w:t>
+      </w:r>
+      <w:r>
+        <w:rPr>
+          <w:rFonts w:eastAsia="Times New Roman" w:cstheme="minorHAnsi"/>
+          <w:sz w:val="24"/>
+          <w:szCs w:val="24"/>
+        </w:rPr>
+        <w:t xml:space="preserve"> Only after that will the channel be ready to sense a new rising edge.</w:t>
+      </w:r>
+      <w:r>
+        <w:rPr>
+          <w:rFonts w:eastAsia="Times New Roman" w:cstheme="minorHAnsi"/>
+          <w:sz w:val="24"/>
+          <w:szCs w:val="24"/>
+        </w:rPr>
+        <w:t xml:space="preserve"> The </w:t>
       </w:r>
       <w:proofErr w:type="gramStart"/>
       <w:r>
@@ -2191,7 +2525,7 @@
           <w:sz w:val="24"/>
           <w:szCs w:val="24"/>
         </w:rPr>
-        <w:t>after the end of the trigger window</w:t>
+        <w:t>2</w:t>
       </w:r>
       <w:proofErr w:type="gramEnd"/>
       <w:r>
@@ -2200,151 +2534,31 @@
           <w:sz w:val="24"/>
           <w:szCs w:val="24"/>
         </w:rPr>
-        <w:t xml:space="preserve"> the Verilog waits for the comparator output to go low. It then starts the 7-bit hardware counter. The counter </w:t>
-      </w:r>
-      <w:proofErr w:type="gramStart"/>
-      <w:r>
-        <w:rPr>
-          <w:rFonts w:eastAsia="Times New Roman" w:cstheme="minorHAnsi"/>
-          <w:sz w:val="24"/>
-          <w:szCs w:val="24"/>
-        </w:rPr>
-        <w:t>is started</w:t>
-      </w:r>
-      <w:proofErr w:type="gramEnd"/>
-      <w:r>
-        <w:rPr>
-          <w:rFonts w:eastAsia="Times New Roman" w:cstheme="minorHAnsi"/>
-          <w:sz w:val="24"/>
-          <w:szCs w:val="24"/>
-        </w:rPr>
-        <w:t xml:space="preserve"> from a value set in software in the C code by the function "</w:t>
-      </w:r>
-      <w:proofErr w:type="spellStart"/>
-      <w:r>
-        <w:rPr>
-          <w:rFonts w:eastAsia="Times New Roman" w:cstheme="minorHAnsi"/>
-          <w:sz w:val="24"/>
-          <w:szCs w:val="24"/>
-        </w:rPr>
-        <w:t>setSettlingWindow</w:t>
-      </w:r>
-      <w:proofErr w:type="spellEnd"/>
-      <w:r>
-        <w:rPr>
-          <w:rFonts w:eastAsia="Times New Roman" w:cstheme="minorHAnsi"/>
-          <w:sz w:val="24"/>
-          <w:szCs w:val="24"/>
-        </w:rPr>
-        <w:t xml:space="preserve">". Right </w:t>
-      </w:r>
-      <w:proofErr w:type="gramStart"/>
-      <w:r>
-        <w:rPr>
-          <w:rFonts w:eastAsia="Times New Roman" w:cstheme="minorHAnsi"/>
-          <w:sz w:val="24"/>
-          <w:szCs w:val="24"/>
-        </w:rPr>
-        <w:t>now</w:t>
-      </w:r>
-      <w:proofErr w:type="gramEnd"/>
-      <w:r>
-        <w:rPr>
-          <w:rFonts w:eastAsia="Times New Roman" w:cstheme="minorHAnsi"/>
-          <w:sz w:val="24"/>
-          <w:szCs w:val="24"/>
-        </w:rPr>
-        <w:t xml:space="preserve"> it is set to 126. When it has counted down to zero (a delay of 21 microseconds), then the Verilog code goes back to the state of looking for another rising edge. </w:t>
-      </w:r>
-      <w:proofErr w:type="gramStart"/>
-      <w:r>
-        <w:rPr>
-          <w:rFonts w:eastAsia="Times New Roman" w:cstheme="minorHAnsi"/>
-          <w:sz w:val="24"/>
-          <w:szCs w:val="24"/>
-        </w:rPr>
-        <w:t>Thus</w:t>
-      </w:r>
-      <w:proofErr w:type="gramEnd"/>
-      <w:r>
-        <w:rPr>
-          <w:rFonts w:eastAsia="Times New Roman" w:cstheme="minorHAnsi"/>
-          <w:sz w:val="24"/>
-          <w:szCs w:val="24"/>
-        </w:rPr>
-        <w:t xml:space="preserve"> the </w:t>
-      </w:r>
-      <w:proofErr w:type="spellStart"/>
-      <w:r>
-        <w:rPr>
-          <w:rFonts w:eastAsia="Times New Roman" w:cstheme="minorHAnsi"/>
-          <w:sz w:val="24"/>
-          <w:szCs w:val="24"/>
-        </w:rPr>
-        <w:t>deadtime</w:t>
-      </w:r>
-      <w:proofErr w:type="spellEnd"/>
-      <w:r>
-        <w:rPr>
-          <w:rFonts w:eastAsia="Times New Roman" w:cstheme="minorHAnsi"/>
-          <w:sz w:val="24"/>
-          <w:szCs w:val="24"/>
-        </w:rPr>
-        <w:t xml:space="preserve"> will last for the duration of the time-over-threshold of the preamplifier output plus another 21 microseconds. The 21 microseconds is there just to avoid retriggering on a wiggle that might follow the preamplifier signal. If the trigger is accepted, then a </w:t>
-      </w:r>
-      <w:proofErr w:type="spellStart"/>
-      <w:r>
-        <w:rPr>
-          <w:rFonts w:eastAsia="Times New Roman" w:cstheme="minorHAnsi"/>
-          <w:sz w:val="24"/>
-          <w:szCs w:val="24"/>
-        </w:rPr>
-        <w:t>deadtime</w:t>
-      </w:r>
-      <w:proofErr w:type="spellEnd"/>
-      <w:r>
-        <w:rPr>
-          <w:rFonts w:eastAsia="Times New Roman" w:cstheme="minorHAnsi"/>
-          <w:sz w:val="24"/>
-          <w:szCs w:val="24"/>
-        </w:rPr>
-        <w:t xml:space="preserve"> </w:t>
-      </w:r>
-      <w:proofErr w:type="gramStart"/>
-      <w:r>
-        <w:rPr>
-          <w:rFonts w:eastAsia="Times New Roman" w:cstheme="minorHAnsi"/>
-          <w:sz w:val="24"/>
-          <w:szCs w:val="24"/>
-        </w:rPr>
-        <w:t>is imposed</w:t>
-      </w:r>
-      <w:proofErr w:type="gramEnd"/>
-      <w:r>
-        <w:rPr>
-          <w:rFonts w:eastAsia="Times New Roman" w:cstheme="minorHAnsi"/>
-          <w:sz w:val="24"/>
-          <w:szCs w:val="24"/>
-        </w:rPr>
-        <w:t xml:space="preserve"> in the software, until the tracker is read out, the ADCs are read out, the TOF is read out, and all the data are formatted and shipped off to the main PSOC. That is probably significantly longer than the hardware </w:t>
-      </w:r>
-      <w:proofErr w:type="spellStart"/>
-      <w:r>
-        <w:rPr>
-          <w:rFonts w:eastAsia="Times New Roman" w:cstheme="minorHAnsi"/>
-          <w:sz w:val="24"/>
-          <w:szCs w:val="24"/>
-        </w:rPr>
-        <w:t>deadtime</w:t>
-      </w:r>
-      <w:proofErr w:type="spellEnd"/>
-      <w:r>
-        <w:rPr>
-          <w:rFonts w:eastAsia="Times New Roman" w:cstheme="minorHAnsi"/>
-          <w:sz w:val="24"/>
-          <w:szCs w:val="24"/>
-        </w:rPr>
-        <w:t>.</w:t>
+        <w:t xml:space="preserve"> microseconds is there to avoid retriggering on a wiggle</w:t>
+      </w:r>
+      <w:r>
+        <w:rPr>
+          <w:rFonts w:eastAsia="Times New Roman" w:cstheme="minorHAnsi"/>
+          <w:sz w:val="24"/>
+          <w:szCs w:val="24"/>
+        </w:rPr>
+        <w:t xml:space="preserve"> back above threshold</w:t>
+      </w:r>
+      <w:r>
+        <w:rPr>
+          <w:rFonts w:eastAsia="Times New Roman" w:cstheme="minorHAnsi"/>
+          <w:sz w:val="24"/>
+          <w:szCs w:val="24"/>
+        </w:rPr>
+        <w:t xml:space="preserve"> that might </w:t>
+      </w:r>
+      <w:r>
+        <w:rPr>
+          <w:rFonts w:eastAsia="Times New Roman" w:cstheme="minorHAnsi"/>
+          <w:sz w:val="24"/>
+          <w:szCs w:val="24"/>
+        </w:rPr>
+        <w:t xml:space="preserve">follow the preamplifier signal (especially with hysteresis set to zero for the comparators). </w:t>
       </w:r>
     </w:p>
     <w:p>
@@ -2360,10 +2574,19 @@
       <w:r>
         <w:rPr>
           <w:rFonts w:eastAsia="Times New Roman" w:cstheme="minorHAnsi"/>
-          <w:sz w:val="24"/>
-          <w:szCs w:val="24"/>
-        </w:rPr>
-        <w:t xml:space="preserve">PHA timing: this is independent of the trigger timing. In the ADC page of the schematic, the SAR_ADC_CTRL Verilog component starts acting when any of the channels goes above threshold. There is a Count7 hardware counter in the ADC schematic that is set in software to start from 126 but </w:t>
+          <w:b/>
+          <w:sz w:val="24"/>
+          <w:szCs w:val="24"/>
+        </w:rPr>
+        <w:t>PHA timing:</w:t>
+      </w:r>
+      <w:r>
+        <w:rPr>
+          <w:rFonts w:eastAsia="Times New Roman" w:cstheme="minorHAnsi"/>
+          <w:sz w:val="24"/>
+          <w:szCs w:val="24"/>
+        </w:rPr>
+        <w:t xml:space="preserve"> </w:t>
       </w:r>
       <w:proofErr w:type="gramStart"/>
       <w:r>
@@ -2372,7 +2595,7 @@
           <w:sz w:val="24"/>
           <w:szCs w:val="24"/>
         </w:rPr>
-        <w:t>could be lowered</w:t>
+        <w:t>in hardware</w:t>
       </w:r>
       <w:proofErr w:type="gramEnd"/>
       <w:r>
@@ -2381,7 +2604,146 @@
           <w:sz w:val="24"/>
           <w:szCs w:val="24"/>
         </w:rPr>
-        <w:t xml:space="preserve">. Once started, the Verilog waits for a GO signal until the Count7 counts down (5.25 microseconds for the 126 setting and 24 MHz clock). Clearly it should wait for at least as long as double the trigger window (plus a small </w:t>
+        <w:t xml:space="preserve"> </w:t>
+      </w:r>
+      <w:r>
+        <w:rPr>
+          <w:rFonts w:eastAsia="Times New Roman" w:cstheme="minorHAnsi"/>
+          <w:sz w:val="24"/>
+          <w:szCs w:val="24"/>
+        </w:rPr>
+        <w:t>this is independent of the trigger timing</w:t>
+      </w:r>
+      <w:r>
+        <w:rPr>
+          <w:rFonts w:eastAsia="Times New Roman" w:cstheme="minorHAnsi"/>
+          <w:sz w:val="24"/>
+          <w:szCs w:val="24"/>
+        </w:rPr>
+        <w:t xml:space="preserve"> but needs to accommodate it</w:t>
+      </w:r>
+      <w:r>
+        <w:rPr>
+          <w:rFonts w:eastAsia="Times New Roman" w:cstheme="minorHAnsi"/>
+          <w:sz w:val="24"/>
+          <w:szCs w:val="24"/>
+        </w:rPr>
+        <w:t xml:space="preserve">. In the ADC page of the schematic, the SAR_ADC_CTRL Verilog component starts acting when any of the channels goes above threshold. There is a </w:t>
+      </w:r>
+      <w:r>
+        <w:rPr>
+          <w:rFonts w:eastAsia="Times New Roman" w:cstheme="minorHAnsi"/>
+          <w:sz w:val="24"/>
+          <w:szCs w:val="24"/>
+        </w:rPr>
+        <w:t>7-bit fixed-function</w:t>
+      </w:r>
+      <w:r>
+        <w:rPr>
+          <w:rFonts w:eastAsia="Times New Roman" w:cstheme="minorHAnsi"/>
+          <w:sz w:val="24"/>
+          <w:szCs w:val="24"/>
+        </w:rPr>
+        <w:t xml:space="preserve"> hardware</w:t>
+      </w:r>
+      <w:r>
+        <w:rPr>
+          <w:rFonts w:eastAsia="Times New Roman" w:cstheme="minorHAnsi"/>
+          <w:sz w:val="24"/>
+          <w:szCs w:val="24"/>
+        </w:rPr>
+        <w:t xml:space="preserve"> down-</w:t>
+      </w:r>
+      <w:r>
+        <w:rPr>
+          <w:rFonts w:eastAsia="Times New Roman" w:cstheme="minorHAnsi"/>
+          <w:sz w:val="24"/>
+          <w:szCs w:val="24"/>
+        </w:rPr>
+        <w:t xml:space="preserve">counter in the ADC schematic that is set in software to start from </w:t>
+      </w:r>
+      <w:r>
+        <w:rPr>
+          <w:rFonts w:eastAsia="Times New Roman" w:cstheme="minorHAnsi"/>
+          <w:sz w:val="24"/>
+          <w:szCs w:val="24"/>
+        </w:rPr>
+        <w:t>32</w:t>
+      </w:r>
+      <w:r>
+        <w:rPr>
+          <w:rFonts w:eastAsia="Times New Roman" w:cstheme="minorHAnsi"/>
+          <w:sz w:val="24"/>
+          <w:szCs w:val="24"/>
+        </w:rPr>
+        <w:t xml:space="preserve"> but could be </w:t>
+      </w:r>
+      <w:r>
+        <w:rPr>
+          <w:rFonts w:eastAsia="Times New Roman" w:cstheme="minorHAnsi"/>
+          <w:sz w:val="24"/>
+          <w:szCs w:val="24"/>
+        </w:rPr>
+        <w:t xml:space="preserve">modified easily via command 0x4B (function </w:t>
+      </w:r>
+      <w:proofErr w:type="spellStart"/>
+      <w:r>
+        <w:rPr>
+          <w:rFonts w:eastAsia="Times New Roman" w:cstheme="minorHAnsi"/>
+          <w:i/>
+          <w:sz w:val="24"/>
+          <w:szCs w:val="24"/>
+        </w:rPr>
+        <w:t>setPeakDetResetWait</w:t>
+      </w:r>
+      <w:proofErr w:type="spellEnd"/>
+      <w:r>
+        <w:rPr>
+          <w:rFonts w:eastAsia="Times New Roman" w:cstheme="minorHAnsi"/>
+          <w:sz w:val="24"/>
+          <w:szCs w:val="24"/>
+        </w:rPr>
+        <w:t>)</w:t>
+      </w:r>
+      <w:r>
+        <w:rPr>
+          <w:rFonts w:eastAsia="Times New Roman" w:cstheme="minorHAnsi"/>
+          <w:sz w:val="24"/>
+          <w:szCs w:val="24"/>
+        </w:rPr>
+        <w:t>. Once started, the Verilog waits for a GO signal until the Count7 counts down (</w:t>
+      </w:r>
+      <w:r>
+        <w:rPr>
+          <w:rFonts w:eastAsia="Times New Roman" w:cstheme="minorHAnsi"/>
+          <w:sz w:val="24"/>
+          <w:szCs w:val="24"/>
+        </w:rPr>
+        <w:t>1</w:t>
+      </w:r>
+      <w:r>
+        <w:rPr>
+          <w:rFonts w:eastAsia="Times New Roman" w:cstheme="minorHAnsi"/>
+          <w:sz w:val="24"/>
+          <w:szCs w:val="24"/>
+        </w:rPr>
+        <w:t xml:space="preserve">.3 microseconds for the </w:t>
+      </w:r>
+      <w:r>
+        <w:rPr>
+          <w:rFonts w:eastAsia="Times New Roman" w:cstheme="minorHAnsi"/>
+          <w:sz w:val="24"/>
+          <w:szCs w:val="24"/>
+        </w:rPr>
+        <w:t>32</w:t>
+      </w:r>
+      <w:r>
+        <w:rPr>
+          <w:rFonts w:eastAsia="Times New Roman" w:cstheme="minorHAnsi"/>
+          <w:sz w:val="24"/>
+          <w:szCs w:val="24"/>
+        </w:rPr>
+        <w:t xml:space="preserve"> setting and </w:t>
       </w:r>
       <w:r>
         <w:rPr>
@@ -2390,7 +2752,39 @@
           <w:szCs w:val="24"/>
         </w:rPr>
         <w:lastRenderedPageBreak/>
-        <w:t xml:space="preserve">logic latency), to be sure never to miss the GO. If it doesn't get a GO, then it waits for the OR of the channels to go back down plus another count-down of the 7-bit counter, while holding high the reset signal for the peak detectors, before it starts looking for the OR of channels to go high again. If it does get a GO, then it sends a signal to the ADCs to digitize. It then waits for the 7-bit counter to count down to zero again, and then it sends a signal to the CPU that the digitization </w:t>
+        <w:t xml:space="preserve">24 MHz clock). </w:t>
+      </w:r>
+      <w:r>
+        <w:rPr>
+          <w:rFonts w:eastAsia="Times New Roman" w:cstheme="minorHAnsi"/>
+          <w:sz w:val="24"/>
+          <w:szCs w:val="24"/>
+        </w:rPr>
+        <w:t>In principle i</w:t>
+      </w:r>
+      <w:r>
+        <w:rPr>
+          <w:rFonts w:eastAsia="Times New Roman" w:cstheme="minorHAnsi"/>
+          <w:sz w:val="24"/>
+          <w:szCs w:val="24"/>
+        </w:rPr>
+        <w:t xml:space="preserve">t should wait for at least as long as the trigger window (plus a small logic latency), to be sure never to miss </w:t>
+      </w:r>
+      <w:r>
+        <w:rPr>
+          <w:rFonts w:eastAsia="Times New Roman" w:cstheme="minorHAnsi"/>
+          <w:sz w:val="24"/>
+          <w:szCs w:val="24"/>
+        </w:rPr>
+        <w:t>a coincidence for the</w:t>
+      </w:r>
+      <w:r>
+        <w:rPr>
+          <w:rFonts w:eastAsia="Times New Roman" w:cstheme="minorHAnsi"/>
+          <w:sz w:val="24"/>
+          <w:szCs w:val="24"/>
+        </w:rPr>
+        <w:t xml:space="preserve"> GO. If it doesn't get a GO, then it waits for the OR of the channels to go back down plus another count-down of the 7-bit counter, while holding high the reset signal for the peak detectors, before it starts looking for the OR of channels to go high again. If it does get a GO, then it sends a signal to the ADCs to digitize. It then waits for the 7-bit counter to count down to zero again, and then it sends a signal to the CPU that the digitization </w:t>
       </w:r>
       <w:proofErr w:type="gramStart"/>
       <w:r>
@@ -2435,7 +2829,15 @@
           <w:sz w:val="24"/>
           <w:szCs w:val="24"/>
         </w:rPr>
-        <w:t>readout of the ADCs is initiated by the CPU</w:t>
+        <w:t>readout of the ADCs is initiated by the</w:t>
+      </w:r>
+      <w:r>
+        <w:rPr>
+          <w:rFonts w:eastAsia="Times New Roman" w:cstheme="minorHAnsi"/>
+          <w:sz w:val="24"/>
+          <w:szCs w:val="24"/>
+        </w:rPr>
+        <w:t xml:space="preserve"> CPU</w:t>
       </w:r>
       <w:proofErr w:type="gramEnd"/>
       <w:r>
@@ -2444,7 +2846,15 @@
           <w:sz w:val="24"/>
           <w:szCs w:val="24"/>
         </w:rPr>
-        <w:t xml:space="preserve"> after it has received the "done" signal.</w:t>
+        <w:t xml:space="preserve"> after it has received the “done”</w:t>
+      </w:r>
+      <w:r>
+        <w:rPr>
+          <w:rFonts w:eastAsia="Times New Roman" w:cstheme="minorHAnsi"/>
+          <w:sz w:val="24"/>
+          <w:szCs w:val="24"/>
+        </w:rPr>
+        <w:t xml:space="preserve"> signal.</w:t>
       </w:r>
       <w:r>
         <w:rPr>
@@ -2460,12 +2870,99 @@
           <w:sz w:val="24"/>
           <w:szCs w:val="24"/>
         </w:rPr>
-        <w:t>The function “</w:t>
-      </w:r>
+        <w:t>It needs to count long enough to cover the trigger window, to give the ADCs enough time to digitize, and to give the peak detectors enough time to drain their charge through the MOSFET switch.</w:t>
+      </w:r>
+    </w:p>
+    <w:p>
+      <w:pPr>
+        <w:pStyle w:val="ListParagraph"/>
+        <w:numPr>
+          <w:ilvl w:val="0"/>
+          <w:numId w:val="3"/>
+        </w:numPr>
+        <w:spacing w:after="0" w:line="240" w:lineRule="auto"/>
+        <w:jc w:val="both"/>
+        <w:rPr>
+          <w:rFonts w:eastAsia="Times New Roman" w:cstheme="minorHAnsi"/>
+          <w:sz w:val="24"/>
+          <w:szCs w:val="24"/>
+        </w:rPr>
+      </w:pPr>
       <w:proofErr w:type="spellStart"/>
       <w:r>
         <w:rPr>
           <w:rFonts w:eastAsia="Times New Roman" w:cstheme="minorHAnsi"/>
+          <w:b/>
+          <w:sz w:val="24"/>
+          <w:szCs w:val="24"/>
+        </w:rPr>
+        <w:t>Deadtime</w:t>
+      </w:r>
+      <w:proofErr w:type="spellEnd"/>
+      <w:r>
+        <w:rPr>
+          <w:rFonts w:eastAsia="Times New Roman" w:cstheme="minorHAnsi"/>
+          <w:b/>
+          <w:sz w:val="24"/>
+          <w:szCs w:val="24"/>
+        </w:rPr>
+        <w:t>:</w:t>
+      </w:r>
+      <w:r>
+        <w:rPr>
+          <w:rFonts w:eastAsia="Times New Roman" w:cstheme="minorHAnsi"/>
+          <w:sz w:val="24"/>
+          <w:szCs w:val="24"/>
+        </w:rPr>
+        <w:t xml:space="preserve"> t</w:t>
+      </w:r>
+      <w:r>
+        <w:rPr>
+          <w:rFonts w:eastAsia="Times New Roman" w:cstheme="minorHAnsi"/>
+          <w:sz w:val="24"/>
+          <w:szCs w:val="24"/>
+        </w:rPr>
+        <w:t xml:space="preserve">here are several contributors to the trigger </w:t>
+      </w:r>
+      <w:proofErr w:type="spellStart"/>
+      <w:r>
+        <w:rPr>
+          <w:rFonts w:eastAsia="Times New Roman" w:cstheme="minorHAnsi"/>
+          <w:sz w:val="24"/>
+          <w:szCs w:val="24"/>
+        </w:rPr>
+        <w:t>deadtime</w:t>
+      </w:r>
+      <w:proofErr w:type="spellEnd"/>
+      <w:r>
+        <w:rPr>
+          <w:rFonts w:eastAsia="Times New Roman" w:cstheme="minorHAnsi"/>
+          <w:sz w:val="24"/>
+          <w:szCs w:val="24"/>
+        </w:rPr>
+        <w:t xml:space="preserve">. First, the individual channels do not recover immediately if they go above threshold, because the preamp must first decay back below threshold, then then the counter has to tick off the settling time, as explained above, before the channel can accept another rising edge. </w:t>
+      </w:r>
+      <w:r>
+        <w:rPr>
+          <w:rFonts w:eastAsia="Times New Roman" w:cstheme="minorHAnsi"/>
+          <w:sz w:val="24"/>
+          <w:szCs w:val="24"/>
+        </w:rPr>
+        <w:t>Second</w:t>
+      </w:r>
+      <w:r>
+        <w:rPr>
+          <w:rFonts w:eastAsia="Times New Roman" w:cstheme="minorHAnsi"/>
+          <w:sz w:val="24"/>
+          <w:szCs w:val="24"/>
+        </w:rPr>
+        <w:t xml:space="preserve">, every time any channel goes above threshold, if there is no trigger “GO”, then the system waits for twice the </w:t>
+      </w:r>
+      <w:proofErr w:type="spellStart"/>
+      <w:r>
+        <w:rPr>
+          <w:rFonts w:eastAsia="Times New Roman" w:cstheme="minorHAnsi"/>
+          <w:i/>
           <w:sz w:val="24"/>
           <w:szCs w:val="24"/>
         </w:rPr>
@@ -2478,39 +2975,7 @@
           <w:sz w:val="24"/>
           <w:szCs w:val="24"/>
         </w:rPr>
-        <w:t>” in the C code sets</w:t>
-      </w:r>
-      <w:r>
-        <w:rPr>
-          <w:rFonts w:eastAsia="Times New Roman" w:cstheme="minorHAnsi"/>
-          <w:sz w:val="24"/>
-          <w:szCs w:val="24"/>
-        </w:rPr>
-        <w:t xml:space="preserve"> i</w:t>
-      </w:r>
-      <w:r>
-        <w:rPr>
-          <w:rFonts w:eastAsia="Times New Roman" w:cstheme="minorHAnsi"/>
-          <w:sz w:val="24"/>
-          <w:szCs w:val="24"/>
-        </w:rPr>
-        <w:t>t</w:t>
-      </w:r>
-      <w:r>
-        <w:rPr>
-          <w:rFonts w:eastAsia="Times New Roman" w:cstheme="minorHAnsi"/>
-          <w:sz w:val="24"/>
-          <w:szCs w:val="24"/>
-        </w:rPr>
-        <w:t>s count value.</w:t>
-      </w:r>
-      <w:r>
-        <w:rPr>
-          <w:rFonts w:eastAsia="Times New Roman" w:cstheme="minorHAnsi"/>
-          <w:sz w:val="24"/>
-          <w:szCs w:val="24"/>
-        </w:rPr>
-        <w:t xml:space="preserve"> The current setting is mainly chosen to ensure that the peak detectors </w:t>
+        <w:t xml:space="preserve"> time described above, i.e. first looking </w:t>
       </w:r>
       <w:proofErr w:type="gramStart"/>
       <w:r>
@@ -2519,7 +2984,7 @@
           <w:sz w:val="24"/>
           <w:szCs w:val="24"/>
         </w:rPr>
-        <w:t>get</w:t>
+        <w:t>for the GO and second to reset the peak detectors</w:t>
       </w:r>
       <w:proofErr w:type="gramEnd"/>
       <w:r>
@@ -2528,7 +2993,280 @@
           <w:sz w:val="24"/>
           <w:szCs w:val="24"/>
         </w:rPr>
-        <w:t xml:space="preserve"> fully reset.</w:t>
+        <w:t>. That i</w:t>
+      </w:r>
+      <w:r>
+        <w:rPr>
+          <w:rFonts w:eastAsia="Times New Roman" w:cstheme="minorHAnsi"/>
+          <w:sz w:val="24"/>
+          <w:szCs w:val="24"/>
+        </w:rPr>
+        <w:t xml:space="preserve">s </w:t>
+      </w:r>
+      <w:proofErr w:type="gramStart"/>
+      <w:r>
+        <w:rPr>
+          <w:rFonts w:eastAsia="Times New Roman" w:cstheme="minorHAnsi"/>
+          <w:sz w:val="24"/>
+          <w:szCs w:val="24"/>
+        </w:rPr>
+        <w:t>a total of 2</w:t>
+      </w:r>
+      <w:r>
+        <w:rPr>
+          <w:rFonts w:eastAsia="Times New Roman" w:cstheme="minorHAnsi"/>
+          <w:sz w:val="24"/>
+          <w:szCs w:val="24"/>
+        </w:rPr>
+        <w:t>.6</w:t>
+      </w:r>
+      <w:proofErr w:type="gramEnd"/>
+      <w:r>
+        <w:rPr>
+          <w:rFonts w:eastAsia="Times New Roman" w:cstheme="minorHAnsi"/>
+          <w:sz w:val="24"/>
+          <w:szCs w:val="24"/>
+        </w:rPr>
+        <w:t xml:space="preserve"> microseconds, which may not be acceptable if the channel singles rate is too high, in which case the delay setting can be reduced (or the thresholds raised). </w:t>
+      </w:r>
+      <w:r>
+        <w:rPr>
+          <w:rFonts w:eastAsia="Times New Roman" w:cstheme="minorHAnsi"/>
+          <w:sz w:val="24"/>
+          <w:szCs w:val="24"/>
+        </w:rPr>
+        <w:t xml:space="preserve">Third, if there is a trigger “GO”, then the trigger </w:t>
+      </w:r>
+      <w:proofErr w:type="gramStart"/>
+      <w:r>
+        <w:rPr>
+          <w:rFonts w:eastAsia="Times New Roman" w:cstheme="minorHAnsi"/>
+          <w:sz w:val="24"/>
+          <w:szCs w:val="24"/>
+        </w:rPr>
+        <w:t>gets</w:t>
+      </w:r>
+      <w:proofErr w:type="gramEnd"/>
+      <w:r>
+        <w:rPr>
+          <w:rFonts w:eastAsia="Times New Roman" w:cstheme="minorHAnsi"/>
+          <w:sz w:val="24"/>
+          <w:szCs w:val="24"/>
+        </w:rPr>
+        <w:t xml:space="preserve"> disabled for the duration of the event readout.</w:t>
+      </w:r>
+      <w:r>
+        <w:rPr>
+          <w:rFonts w:eastAsia="Times New Roman" w:cstheme="minorHAnsi"/>
+          <w:sz w:val="24"/>
+          <w:szCs w:val="24"/>
+        </w:rPr>
+        <w:t xml:space="preserve"> First, the </w:t>
+      </w:r>
+      <w:r>
+        <w:rPr>
+          <w:rFonts w:eastAsia="Times New Roman" w:cstheme="minorHAnsi"/>
+          <w:sz w:val="24"/>
+          <w:szCs w:val="24"/>
+        </w:rPr>
+        <w:t xml:space="preserve">ADCs </w:t>
+      </w:r>
+      <w:proofErr w:type="gramStart"/>
+      <w:r>
+        <w:rPr>
+          <w:rFonts w:eastAsia="Times New Roman" w:cstheme="minorHAnsi"/>
+          <w:sz w:val="24"/>
+          <w:szCs w:val="24"/>
+        </w:rPr>
+        <w:t>are read out</w:t>
+      </w:r>
+      <w:proofErr w:type="gramEnd"/>
+      <w:r>
+        <w:rPr>
+          <w:rFonts w:eastAsia="Times New Roman" w:cstheme="minorHAnsi"/>
+          <w:sz w:val="24"/>
+          <w:szCs w:val="24"/>
+        </w:rPr>
+        <w:t>,</w:t>
+      </w:r>
+      <w:r>
+        <w:rPr>
+          <w:rFonts w:eastAsia="Times New Roman" w:cstheme="minorHAnsi"/>
+          <w:sz w:val="24"/>
+          <w:szCs w:val="24"/>
+        </w:rPr>
+        <w:t xml:space="preserve"> the Tracker is readout out,</w:t>
+      </w:r>
+      <w:r>
+        <w:rPr>
+          <w:rFonts w:eastAsia="Times New Roman" w:cstheme="minorHAnsi"/>
+          <w:sz w:val="24"/>
+          <w:szCs w:val="24"/>
+        </w:rPr>
+        <w:t xml:space="preserve"> the TOF is read out, and</w:t>
+      </w:r>
+      <w:r>
+        <w:rPr>
+          <w:rFonts w:eastAsia="Times New Roman" w:cstheme="minorHAnsi"/>
+          <w:sz w:val="24"/>
+          <w:szCs w:val="24"/>
+        </w:rPr>
+        <w:t xml:space="preserve"> then</w:t>
+      </w:r>
+      <w:r>
+        <w:rPr>
+          <w:rFonts w:eastAsia="Times New Roman" w:cstheme="minorHAnsi"/>
+          <w:sz w:val="24"/>
+          <w:szCs w:val="24"/>
+        </w:rPr>
+        <w:t xml:space="preserve"> all the data are formatted and shipped off to the main PSOC. </w:t>
+      </w:r>
+      <w:r>
+        <w:rPr>
+          <w:rFonts w:eastAsia="Times New Roman" w:cstheme="minorHAnsi"/>
+          <w:sz w:val="24"/>
+          <w:szCs w:val="24"/>
+        </w:rPr>
+        <w:t>This takes</w:t>
+      </w:r>
+      <w:r>
+        <w:rPr>
+          <w:rFonts w:eastAsia="Times New Roman" w:cstheme="minorHAnsi"/>
+          <w:sz w:val="24"/>
+          <w:szCs w:val="24"/>
+        </w:rPr>
+        <w:t xml:space="preserve"> much</w:t>
+      </w:r>
+      <w:r>
+        <w:rPr>
+          <w:rFonts w:eastAsia="Times New Roman" w:cstheme="minorHAnsi"/>
+          <w:sz w:val="24"/>
+          <w:szCs w:val="24"/>
+        </w:rPr>
+        <w:t xml:space="preserve"> longer than the </w:t>
+      </w:r>
+      <w:proofErr w:type="gramStart"/>
+      <w:r>
+        <w:rPr>
+          <w:rFonts w:eastAsia="Times New Roman" w:cstheme="minorHAnsi"/>
+          <w:sz w:val="24"/>
+          <w:szCs w:val="24"/>
+        </w:rPr>
+        <w:t>above mentioned</w:t>
+      </w:r>
+      <w:proofErr w:type="gramEnd"/>
+      <w:r>
+        <w:rPr>
+          <w:rFonts w:eastAsia="Times New Roman" w:cstheme="minorHAnsi"/>
+          <w:sz w:val="24"/>
+          <w:szCs w:val="24"/>
+        </w:rPr>
+        <w:t xml:space="preserve"> hardware </w:t>
+      </w:r>
+      <w:proofErr w:type="spellStart"/>
+      <w:r>
+        <w:rPr>
+          <w:rFonts w:eastAsia="Times New Roman" w:cstheme="minorHAnsi"/>
+          <w:sz w:val="24"/>
+          <w:szCs w:val="24"/>
+        </w:rPr>
+        <w:t>deadtime</w:t>
+      </w:r>
+      <w:proofErr w:type="spellEnd"/>
+      <w:r>
+        <w:rPr>
+          <w:rFonts w:eastAsia="Times New Roman" w:cstheme="minorHAnsi"/>
+          <w:sz w:val="24"/>
+          <w:szCs w:val="24"/>
+        </w:rPr>
+        <w:t xml:space="preserve"> components, but it happens only at the trigger rate, not the OR of the singles rates. It is easy to monitor the readout contribution to the </w:t>
+      </w:r>
+      <w:proofErr w:type="spellStart"/>
+      <w:r>
+        <w:rPr>
+          <w:rFonts w:eastAsia="Times New Roman" w:cstheme="minorHAnsi"/>
+          <w:sz w:val="24"/>
+          <w:szCs w:val="24"/>
+        </w:rPr>
+        <w:t>deadtime</w:t>
+      </w:r>
+      <w:proofErr w:type="spellEnd"/>
+      <w:r>
+        <w:rPr>
+          <w:rFonts w:eastAsia="Times New Roman" w:cstheme="minorHAnsi"/>
+          <w:sz w:val="24"/>
+          <w:szCs w:val="24"/>
+        </w:rPr>
+        <w:t>, because we count the triggers that arrive and not accepted pending the readout. One can estimate the other contributions from the singles rates that we monitor for each PMT channel.</w:t>
+      </w:r>
+    </w:p>
+    <w:p>
+      <w:pPr>
+        <w:pStyle w:val="ListParagraph"/>
+        <w:numPr>
+          <w:ilvl w:val="0"/>
+          <w:numId w:val="3"/>
+        </w:numPr>
+        <w:spacing w:after="0" w:line="240" w:lineRule="auto"/>
+        <w:jc w:val="both"/>
+        <w:rPr>
+          <w:b/>
+        </w:rPr>
+      </w:pPr>
+      <w:r>
+        <w:rPr>
+          <w:b/>
+        </w:rPr>
+        <w:t xml:space="preserve">Trigger Status Capture: </w:t>
+      </w:r>
+      <w:proofErr w:type="spellStart"/>
+      <w:r>
+        <w:t>Status_Reg_Trg</w:t>
+      </w:r>
+      <w:proofErr w:type="spellEnd"/>
+      <w:r>
+        <w:t xml:space="preserve"> captures the status of the various triggers each time there is a “GO”. </w:t>
+      </w:r>
+      <w:proofErr w:type="gramStart"/>
+      <w:r>
+        <w:t>The status is held by set-reset latches, one for each PMT trigger, one for each Tracker view, and one for the guard</w:t>
+      </w:r>
+      <w:proofErr w:type="gramEnd"/>
+      <w:r>
+        <w:t xml:space="preserve">. The latches </w:t>
+      </w:r>
+      <w:proofErr w:type="gramStart"/>
+      <w:r>
+        <w:t>are reset</w:t>
+      </w:r>
+      <w:proofErr w:type="gramEnd"/>
+      <w:r>
+        <w:t xml:space="preserve"> every time there is a rising edge of the OR from the f</w:t>
+      </w:r>
+      <w:r>
+        <w:t>ive comparators</w:t>
+      </w:r>
+      <w:r>
+        <w:t xml:space="preserve">. After that, any signal above threshold will set them. The status register then needs to be readout before another channel-OR comes along and clears the latches. It </w:t>
+      </w:r>
+      <w:proofErr w:type="gramStart"/>
+      <w:r>
+        <w:t>is read</w:t>
+      </w:r>
+      <w:proofErr w:type="gramEnd"/>
+      <w:r>
+        <w:t xml:space="preserve"> first thing by the interrupt service routine of the “GO” signal, which has the highest priority of all interrupts.</w:t>
+      </w:r>
+      <w:r>
+        <w:t xml:space="preserve"> Note that the reset time of the peak detectors prevents a new channel-OR from happening for that period of </w:t>
+      </w:r>
+      <w:proofErr w:type="spellStart"/>
+      <w:r>
+        <w:t>tme</w:t>
+      </w:r>
+      <w:proofErr w:type="spellEnd"/>
+      <w:r>
+        <w:t>.</w:t>
       </w:r>
     </w:p>
     <w:sectPr>
@@ -2868,7 +3606,7 @@
       <w:lvlText w:val="%1)"/>
       <w:lvlJc w:val="left"/>
       <w:pPr>
-        <w:ind w:left="720" w:hanging="360"/>
+        <w:ind w:left="360" w:hanging="360"/>
       </w:pPr>
     </w:lvl>
     <w:lvl w:ilvl="1" w:tplc="04090019" w:tentative="1">
@@ -2877,7 +3615,7 @@
       <w:lvlText w:val="%2."/>
       <w:lvlJc w:val="left"/>
       <w:pPr>
-        <w:ind w:left="1440" w:hanging="360"/>
+        <w:ind w:left="1080" w:hanging="360"/>
       </w:pPr>
     </w:lvl>
     <w:lvl w:ilvl="2" w:tplc="0409001B" w:tentative="1">
@@ -2886,7 +3624,7 @@
       <w:lvlText w:val="%3."/>
       <w:lvlJc w:val="right"/>
       <w:pPr>
-        <w:ind w:left="2160" w:hanging="180"/>
+        <w:ind w:left="1800" w:hanging="180"/>
       </w:pPr>
     </w:lvl>
     <w:lvl w:ilvl="3" w:tplc="0409000F" w:tentative="1">
@@ -2895,7 +3633,7 @@
       <w:lvlText w:val="%4."/>
       <w:lvlJc w:val="left"/>
       <w:pPr>
-        <w:ind w:left="2880" w:hanging="360"/>
+        <w:ind w:left="2520" w:hanging="360"/>
       </w:pPr>
     </w:lvl>
     <w:lvl w:ilvl="4" w:tplc="04090019" w:tentative="1">
@@ -2904,7 +3642,7 @@
       <w:lvlText w:val="%5."/>
       <w:lvlJc w:val="left"/>
       <w:pPr>
-        <w:ind w:left="3600" w:hanging="360"/>
+        <w:ind w:left="3240" w:hanging="360"/>
       </w:pPr>
     </w:lvl>
     <w:lvl w:ilvl="5" w:tplc="0409001B" w:tentative="1">
@@ -2913,7 +3651,7 @@
       <w:lvlText w:val="%6."/>
       <w:lvlJc w:val="right"/>
       <w:pPr>
-        <w:ind w:left="4320" w:hanging="180"/>
+        <w:ind w:left="3960" w:hanging="180"/>
       </w:pPr>
     </w:lvl>
     <w:lvl w:ilvl="6" w:tplc="0409000F" w:tentative="1">
@@ -2922,7 +3660,7 @@
       <w:lvlText w:val="%7."/>
       <w:lvlJc w:val="left"/>
       <w:pPr>
-        <w:ind w:left="5040" w:hanging="360"/>
+        <w:ind w:left="4680" w:hanging="360"/>
       </w:pPr>
     </w:lvl>
     <w:lvl w:ilvl="7" w:tplc="04090019" w:tentative="1">
@@ -2931,7 +3669,7 @@
       <w:lvlText w:val="%8."/>
       <w:lvlJc w:val="left"/>
       <w:pPr>
-        <w:ind w:left="5760" w:hanging="360"/>
+        <w:ind w:left="5400" w:hanging="360"/>
       </w:pPr>
     </w:lvl>
     <w:lvl w:ilvl="8" w:tplc="0409001B" w:tentative="1">
@@ -2940,7 +3678,7 @@
       <w:lvlText w:val="%9."/>
       <w:lvlJc w:val="right"/>
       <w:pPr>
-        <w:ind w:left="6480" w:hanging="180"/>
+        <w:ind w:left="6120" w:hanging="180"/>
       </w:pPr>
     </w:lvl>
   </w:abstractNum>
@@ -3767,7 +4505,7 @@
 </file>
 
 <file path=customXml/itemProps1.xml><?xml version="1.0" encoding="utf-8"?>
-<ds:datastoreItem xmlns:ds="http://schemas.openxmlformats.org/officeDocument/2006/customXml" ds:itemID="{D37D8633-7BDE-4BCB-9AAC-257A11B1457D}">
+<ds:datastoreItem xmlns:ds="http://schemas.openxmlformats.org/officeDocument/2006/customXml" ds:itemID="{887CED17-0275-45A0-9A53-FEDA20E05261}">
   <ds:schemaRefs>
     <ds:schemaRef ds:uri="http://schemas.openxmlformats.org/officeDocument/2006/bibliography"/>
   </ds:schemaRefs>

</xml_diff>

<commit_message>
fixed bug in command 0x0D, which has not really been used yet
</commit_message>
<xml_diff>
--- a/EventPSOCdocumentation.docx
+++ b/EventPSOCdocumentation.docx
@@ -1746,8 +1746,8 @@
       <w:tblGrid>
         <w:gridCol w:w="675"/>
         <w:gridCol w:w="3986"/>
-        <w:gridCol w:w="955"/>
-        <w:gridCol w:w="3734"/>
+        <w:gridCol w:w="1094"/>
+        <w:gridCol w:w="3595"/>
       </w:tblGrid>
       <w:tr>
         <w:tc>
@@ -1762,7 +1762,7 @@
         </w:tc>
         <w:tc>
           <w:tcPr>
-            <w:tcW w:w="4027" w:type="dxa"/>
+            <w:tcW w:w="3986" w:type="dxa"/>
           </w:tcPr>
           <w:p>
             <w:r>
@@ -1772,17 +1772,20 @@
         </w:tc>
         <w:tc>
           <w:tcPr>
-            <w:tcW w:w="873" w:type="dxa"/>
+            <w:tcW w:w="1094" w:type="dxa"/>
           </w:tcPr>
           <w:p>
             <w:r>
               <w:t># data bytes</w:t>
             </w:r>
-          </w:p>
-        </w:tc>
-        <w:tc>
-          <w:tcPr>
-            <w:tcW w:w="3775" w:type="dxa"/>
+            <w:r>
+              <w:t xml:space="preserve"> out</w:t>
+            </w:r>
+          </w:p>
+        </w:tc>
+        <w:tc>
+          <w:tcPr>
+            <w:tcW w:w="3595" w:type="dxa"/>
           </w:tcPr>
           <w:p>
             <w:r>
@@ -1807,7 +1810,7 @@
         </w:tc>
         <w:tc>
           <w:tcPr>
-            <w:tcW w:w="4027" w:type="dxa"/>
+            <w:tcW w:w="3986" w:type="dxa"/>
           </w:tcPr>
           <w:p>
             <w:r>
@@ -1830,7 +1833,7 @@
         </w:tc>
         <w:tc>
           <w:tcPr>
-            <w:tcW w:w="873" w:type="dxa"/>
+            <w:tcW w:w="1094" w:type="dxa"/>
           </w:tcPr>
           <w:p>
             <w:r>
@@ -1840,7 +1843,7 @@
         </w:tc>
         <w:tc>
           <w:tcPr>
-            <w:tcW w:w="3775" w:type="dxa"/>
+            <w:tcW w:w="3595" w:type="dxa"/>
           </w:tcPr>
           <w:p>
             <w:r>
@@ -1887,7 +1890,7 @@
         </w:tc>
         <w:tc>
           <w:tcPr>
-            <w:tcW w:w="4027" w:type="dxa"/>
+            <w:tcW w:w="3986" w:type="dxa"/>
           </w:tcPr>
           <w:p>
             <w:r>
@@ -1897,7 +1900,7 @@
         </w:tc>
         <w:tc>
           <w:tcPr>
-            <w:tcW w:w="873" w:type="dxa"/>
+            <w:tcW w:w="1094" w:type="dxa"/>
           </w:tcPr>
           <w:p>
             <w:r>
@@ -1907,7 +1910,7 @@
         </w:tc>
         <w:tc>
           <w:tcPr>
-            <w:tcW w:w="3775" w:type="dxa"/>
+            <w:tcW w:w="3595" w:type="dxa"/>
           </w:tcPr>
           <w:p>
             <w:r>
@@ -1929,7 +1932,7 @@
         </w:tc>
         <w:tc>
           <w:tcPr>
-            <w:tcW w:w="4027" w:type="dxa"/>
+            <w:tcW w:w="3986" w:type="dxa"/>
           </w:tcPr>
           <w:p>
             <w:r>
@@ -1939,7 +1942,7 @@
         </w:tc>
         <w:tc>
           <w:tcPr>
-            <w:tcW w:w="873" w:type="dxa"/>
+            <w:tcW w:w="1094" w:type="dxa"/>
           </w:tcPr>
           <w:p>
             <w:r>
@@ -1949,7 +1952,7 @@
         </w:tc>
         <w:tc>
           <w:tcPr>
-            <w:tcW w:w="3775" w:type="dxa"/>
+            <w:tcW w:w="3595" w:type="dxa"/>
           </w:tcPr>
           <w:p>
             <w:r>
@@ -1971,7 +1974,7 @@
         </w:tc>
         <w:tc>
           <w:tcPr>
-            <w:tcW w:w="4027" w:type="dxa"/>
+            <w:tcW w:w="3986" w:type="dxa"/>
           </w:tcPr>
           <w:p>
             <w:r>
@@ -1981,7 +1984,7 @@
         </w:tc>
         <w:tc>
           <w:tcPr>
-            <w:tcW w:w="873" w:type="dxa"/>
+            <w:tcW w:w="1094" w:type="dxa"/>
           </w:tcPr>
           <w:p>
             <w:r>
@@ -1991,7 +1994,7 @@
         </w:tc>
         <w:tc>
           <w:tcPr>
-            <w:tcW w:w="3775" w:type="dxa"/>
+            <w:tcW w:w="3595" w:type="dxa"/>
           </w:tcPr>
           <w:p>
             <w:r>
@@ -2023,7 +2026,7 @@
         </w:tc>
         <w:tc>
           <w:tcPr>
-            <w:tcW w:w="4027" w:type="dxa"/>
+            <w:tcW w:w="3986" w:type="dxa"/>
           </w:tcPr>
           <w:p>
             <w:r>
@@ -2033,7 +2036,7 @@
         </w:tc>
         <w:tc>
           <w:tcPr>
-            <w:tcW w:w="873" w:type="dxa"/>
+            <w:tcW w:w="1094" w:type="dxa"/>
           </w:tcPr>
           <w:p>
             <w:r>
@@ -2043,12 +2046,449 @@
         </w:tc>
         <w:tc>
           <w:tcPr>
-            <w:tcW w:w="3775" w:type="dxa"/>
+            <w:tcW w:w="3595" w:type="dxa"/>
           </w:tcPr>
           <w:p>
             <w:r>
               <w:t>0: TOF channel number</w:t>
             </w:r>
+          </w:p>
+        </w:tc>
+      </w:tr>
+      <w:tr>
+        <w:tc>
+          <w:tcPr>
+            <w:tcW w:w="675" w:type="dxa"/>
+          </w:tcPr>
+          <w:p>
+            <w:r>
+              <w:t>0x06</w:t>
+            </w:r>
+          </w:p>
+        </w:tc>
+        <w:tc>
+          <w:tcPr>
+            <w:tcW w:w="3986" w:type="dxa"/>
+          </w:tcPr>
+          <w:p>
+            <w:r>
+              <w:t>Turn red LED-2 on or off</w:t>
+            </w:r>
+          </w:p>
+        </w:tc>
+        <w:tc>
+          <w:tcPr>
+            <w:tcW w:w="1094" w:type="dxa"/>
+          </w:tcPr>
+          <w:p>
+            <w:r>
+              <w:t>0</w:t>
+            </w:r>
+          </w:p>
+        </w:tc>
+        <w:tc>
+          <w:tcPr>
+            <w:tcW w:w="3595" w:type="dxa"/>
+          </w:tcPr>
+          <w:p>
+            <w:r>
+              <w:t>0: 1 for on, 0 for off</w:t>
+            </w:r>
+          </w:p>
+        </w:tc>
+      </w:tr>
+      <w:tr>
+        <w:tc>
+          <w:tcPr>
+            <w:tcW w:w="675" w:type="dxa"/>
+          </w:tcPr>
+          <w:p>
+            <w:r>
+              <w:t>0x07</w:t>
+            </w:r>
+          </w:p>
+        </w:tc>
+        <w:tc>
+          <w:tcPr>
+            <w:tcW w:w="3986" w:type="dxa"/>
+          </w:tcPr>
+          <w:p>
+            <w:r>
+              <w:t>Return the code version number</w:t>
+            </w:r>
+          </w:p>
+        </w:tc>
+        <w:tc>
+          <w:tcPr>
+            <w:tcW w:w="1094" w:type="dxa"/>
+          </w:tcPr>
+          <w:p>
+            <w:r>
+              <w:t>1</w:t>
+            </w:r>
+          </w:p>
+        </w:tc>
+        <w:tc>
+          <w:tcPr>
+            <w:tcW w:w="3595" w:type="dxa"/>
+          </w:tcPr>
+          <w:p>
+            <w:r>
+              <w:t>N/A</w:t>
+            </w:r>
+          </w:p>
+        </w:tc>
+      </w:tr>
+      <w:tr>
+        <w:tc>
+          <w:tcPr>
+            <w:tcW w:w="675" w:type="dxa"/>
+          </w:tcPr>
+          <w:p>
+            <w:r>
+              <w:t>0x10</w:t>
+            </w:r>
+          </w:p>
+        </w:tc>
+        <w:tc>
+          <w:tcPr>
+            <w:tcW w:w="3986" w:type="dxa"/>
+          </w:tcPr>
+          <w:p>
+            <w:r>
+              <w:t>Send arbitrary command to the tracker</w:t>
+            </w:r>
+          </w:p>
+        </w:tc>
+        <w:tc>
+          <w:tcPr>
+            <w:tcW w:w="1094" w:type="dxa"/>
+          </w:tcPr>
+          <w:p>
+            <w:r>
+              <w:t>Variable</w:t>
+            </w:r>
+          </w:p>
+        </w:tc>
+        <w:tc>
+          <w:tcPr>
+            <w:tcW w:w="3595" w:type="dxa"/>
+          </w:tcPr>
+          <w:p>
+            <w:r>
+              <w:t xml:space="preserve">0: FPGA </w:t>
+            </w:r>
+            <w:r>
+              <w:t>(0-7)</w:t>
+            </w:r>
+          </w:p>
+          <w:p>
+            <w:r>
+              <w:t>1: Tracker command code</w:t>
+            </w:r>
+          </w:p>
+          <w:p>
+            <w:r>
+              <w:t>2: Number of data bytes to follow</w:t>
+            </w:r>
+          </w:p>
+          <w:p>
+            <w:r>
+              <w:t>3 &amp; up: Data bytes</w:t>
+            </w:r>
+          </w:p>
+        </w:tc>
+      </w:tr>
+      <w:tr>
+        <w:tc>
+          <w:tcPr>
+            <w:tcW w:w="675" w:type="dxa"/>
+          </w:tcPr>
+          <w:p>
+            <w:r>
+              <w:t>0x41</w:t>
+            </w:r>
+          </w:p>
+        </w:tc>
+        <w:tc>
+          <w:tcPr>
+            <w:tcW w:w="3986" w:type="dxa"/>
+          </w:tcPr>
+          <w:p>
+            <w:r>
+              <w:t>Load a Tracker ASIC register</w:t>
+            </w:r>
+          </w:p>
+        </w:tc>
+        <w:tc>
+          <w:tcPr>
+            <w:tcW w:w="1094" w:type="dxa"/>
+          </w:tcPr>
+          <w:p>
+            <w:r>
+              <w:t>TKR echo</w:t>
+            </w:r>
+          </w:p>
+        </w:tc>
+        <w:tc>
+          <w:tcPr>
+            <w:tcW w:w="3595" w:type="dxa"/>
+          </w:tcPr>
+          <w:p>
+            <w:r>
+              <w:t>0: FPGA (0-7)</w:t>
+            </w:r>
+          </w:p>
+          <w:p>
+            <w:r>
+              <w:t>1: Chip address (0-11)</w:t>
+            </w:r>
+          </w:p>
+          <w:p>
+            <w:r>
+              <w:t>2: Register type:</w:t>
+            </w:r>
+          </w:p>
+          <w:p>
+            <w:r>
+              <w:t xml:space="preserve">       1 = calibration mask</w:t>
+            </w:r>
+          </w:p>
+          <w:p>
+            <w:r>
+              <w:t xml:space="preserve">       2 = data mask</w:t>
+            </w:r>
+          </w:p>
+          <w:p>
+            <w:r>
+              <w:t xml:space="preserve">       3 = trigger mask</w:t>
+            </w:r>
+          </w:p>
+          <w:p>
+            <w:r>
+              <w:t xml:space="preserve">3: </w:t>
+            </w:r>
+            <w:r>
+              <w:t>Option</w:t>
+            </w:r>
+          </w:p>
+          <w:p>
+            <w:r>
+              <w:t xml:space="preserve">       0 = mask selected channels off</w:t>
+            </w:r>
+          </w:p>
+          <w:p>
+            <w:r>
+              <w:t xml:space="preserve">       1 = set selected channels on</w:t>
+            </w:r>
+          </w:p>
+          <w:p>
+            <w:r>
+              <w:t>4: Number of 2-byte items to follow:</w:t>
+            </w:r>
+          </w:p>
+          <w:p>
+            <w:r>
+              <w:t>5 and up: for each item</w:t>
+            </w:r>
+          </w:p>
+          <w:p>
+            <w:r>
+              <w:t xml:space="preserve">        First byte = starting channel</w:t>
+            </w:r>
+          </w:p>
+          <w:p>
+            <w:r>
+              <w:t xml:space="preserve">        Second byte = # of channels</w:t>
+            </w:r>
+          </w:p>
+        </w:tc>
+      </w:tr>
+      <w:tr>
+        <w:tc>
+          <w:tcPr>
+            <w:tcW w:w="675" w:type="dxa"/>
+          </w:tcPr>
+          <w:p>
+            <w:r>
+              <w:t>0x42</w:t>
+            </w:r>
+          </w:p>
+        </w:tc>
+        <w:tc>
+          <w:tcPr>
+            <w:tcW w:w="3986" w:type="dxa"/>
+          </w:tcPr>
+          <w:p>
+            <w:r>
+              <w:t>Start a Tracker calibration sequence</w:t>
+            </w:r>
+            <w:r>
+              <w:t xml:space="preserve"> (pulses the channels selected by the calibration mask, using a pulse height set for the calibration DAC)</w:t>
+            </w:r>
+          </w:p>
+        </w:tc>
+        <w:tc>
+          <w:tcPr>
+            <w:tcW w:w="1094" w:type="dxa"/>
+          </w:tcPr>
+          <w:p/>
+        </w:tc>
+        <w:tc>
+          <w:tcPr>
+            <w:tcW w:w="3595" w:type="dxa"/>
+          </w:tcPr>
+          <w:p>
+            <w:r>
+              <w:t>0: FPGA (0-7)</w:t>
+            </w:r>
+          </w:p>
+          <w:p>
+            <w:r>
+              <w:t>1: Trigger delay</w:t>
+            </w:r>
+          </w:p>
+          <w:p>
+            <w:r>
+              <w:t>2: Trigger tag</w:t>
+            </w:r>
+          </w:p>
+        </w:tc>
+      </w:tr>
+      <w:tr>
+        <w:tc>
+          <w:tcPr>
+            <w:tcW w:w="675" w:type="dxa"/>
+          </w:tcPr>
+          <w:p>
+            <w:r>
+              <w:t>0x43</w:t>
+            </w:r>
+          </w:p>
+        </w:tc>
+        <w:tc>
+          <w:tcPr>
+            <w:tcW w:w="3986" w:type="dxa"/>
+          </w:tcPr>
+          <w:p>
+            <w:r>
+              <w:t>Read a calibration event</w:t>
+            </w:r>
+          </w:p>
+        </w:tc>
+        <w:tc>
+          <w:tcPr>
+            <w:tcW w:w="1094" w:type="dxa"/>
+          </w:tcPr>
+          <w:p>
+            <w:r>
+              <w:t>Variable</w:t>
+            </w:r>
+          </w:p>
+          <w:p/>
+        </w:tc>
+        <w:tc>
+          <w:tcPr>
+            <w:tcW w:w="3595" w:type="dxa"/>
+          </w:tcPr>
+          <w:p>
+            <w:r>
+              <w:t>0: Trigger tag</w:t>
+            </w:r>
+            <w:r>
+              <w:t xml:space="preserve"> (must match 0x42 tag)</w:t>
+            </w:r>
+          </w:p>
+        </w:tc>
+      </w:tr>
+      <w:tr>
+        <w:tc>
+          <w:tcPr>
+            <w:tcW w:w="675" w:type="dxa"/>
+          </w:tcPr>
+          <w:p>
+            <w:r>
+              <w:t>0x0C</w:t>
+            </w:r>
+          </w:p>
+        </w:tc>
+        <w:tc>
+          <w:tcPr>
+            <w:tcW w:w="3986" w:type="dxa"/>
+          </w:tcPr>
+          <w:p>
+            <w:r>
+              <w:t>Reset the TOF chip</w:t>
+            </w:r>
+          </w:p>
+        </w:tc>
+        <w:tc>
+          <w:tcPr>
+            <w:tcW w:w="1094" w:type="dxa"/>
+          </w:tcPr>
+          <w:p>
+            <w:r>
+              <w:t>0</w:t>
+            </w:r>
+          </w:p>
+        </w:tc>
+        <w:tc>
+          <w:tcPr>
+            <w:tcW w:w="3595" w:type="dxa"/>
+          </w:tcPr>
+          <w:p>
+            <w:r>
+              <w:t>N/A</w:t>
+            </w:r>
+          </w:p>
+        </w:tc>
+      </w:tr>
+      <w:tr>
+        <w:tc>
+          <w:tcPr>
+            <w:tcW w:w="675" w:type="dxa"/>
+          </w:tcPr>
+          <w:p>
+            <w:r>
+              <w:t>0x0D</w:t>
+            </w:r>
+          </w:p>
+        </w:tc>
+        <w:tc>
+          <w:tcPr>
+            <w:tcW w:w="3986" w:type="dxa"/>
+          </w:tcPr>
+          <w:p>
+            <w:r>
+              <w:t>Modify the TOF chip configuration</w:t>
+            </w:r>
+          </w:p>
+        </w:tc>
+        <w:tc>
+          <w:tcPr>
+            <w:tcW w:w="1094" w:type="dxa"/>
+          </w:tcPr>
+          <w:p>
+            <w:r>
+              <w:t>0</w:t>
+            </w:r>
+          </w:p>
+        </w:tc>
+        <w:tc>
+          <w:tcPr>
+            <w:tcW w:w="3595" w:type="dxa"/>
+          </w:tcPr>
+          <w:p>
+            <w:r>
+              <w:t>0: which byte to modify</w:t>
+            </w:r>
+          </w:p>
+          <w:p>
+            <w:r>
+              <w:t>1: new value for the selected byte</w:t>
+            </w:r>
+            <w:bookmarkStart w:id="0" w:name="_GoBack"/>
+            <w:bookmarkEnd w:id="0"/>
           </w:p>
         </w:tc>
       </w:tr>
@@ -2115,17 +2555,16 @@
           <w:sz w:val="24"/>
           <w:szCs w:val="24"/>
         </w:rPr>
-        <w:t xml:space="preserve"> page of the schematic there is a component named TrigWindow_V1. It contains a schematic with two components: a custom Verilog component named SignalCrop_v1 and a 7-bit h</w:t>
-      </w:r>
-      <w:bookmarkStart w:id="0" w:name="_GoBack"/>
-      <w:bookmarkEnd w:id="0"/>
-      <w:r>
-        <w:rPr>
-          <w:rFonts w:eastAsia="Times New Roman" w:cstheme="minorHAnsi"/>
-          <w:sz w:val="24"/>
-          <w:szCs w:val="24"/>
-        </w:rPr>
-        <w:t xml:space="preserve">ardware counter Count7. The Verilog contains a 4-bit counter that determines how long the output will remain high when a rising edge </w:t>
+        <w:t xml:space="preserve"> page of the schematic there is a component named TrigWindow_V1. It contains a schematic with two components: a custom Verilog component </w:t>
+      </w:r>
+      <w:r>
+        <w:rPr>
+          <w:rFonts w:eastAsia="Times New Roman" w:cstheme="minorHAnsi"/>
+          <w:sz w:val="24"/>
+          <w:szCs w:val="24"/>
+        </w:rPr>
+        <w:lastRenderedPageBreak/>
+        <w:t xml:space="preserve">named SignalCrop_v1 and a 7-bit hardware counter Count7. The Verilog contains a 4-bit counter that determines how long the output will remain high when a rising edge </w:t>
       </w:r>
       <w:proofErr w:type="gramStart"/>
       <w:r>
@@ -2743,16 +3182,7 @@
           <w:sz w:val="24"/>
           <w:szCs w:val="24"/>
         </w:rPr>
-        <w:t xml:space="preserve"> setting and </w:t>
-      </w:r>
-      <w:r>
-        <w:rPr>
-          <w:rFonts w:eastAsia="Times New Roman" w:cstheme="minorHAnsi"/>
-          <w:sz w:val="24"/>
-          <w:szCs w:val="24"/>
-        </w:rPr>
-        <w:lastRenderedPageBreak/>
-        <w:t xml:space="preserve">24 MHz clock). </w:t>
+        <w:t xml:space="preserve"> setting and 24 MHz clock). </w:t>
       </w:r>
       <w:r>
         <w:rPr>
@@ -2956,7 +3386,16 @@
           <w:sz w:val="24"/>
           <w:szCs w:val="24"/>
         </w:rPr>
-        <w:t xml:space="preserve">, every time any channel goes above threshold, if there is no trigger “GO”, then the system waits for twice the </w:t>
+        <w:t xml:space="preserve">, every time any </w:t>
+      </w:r>
+      <w:r>
+        <w:rPr>
+          <w:rFonts w:eastAsia="Times New Roman" w:cstheme="minorHAnsi"/>
+          <w:sz w:val="24"/>
+          <w:szCs w:val="24"/>
+        </w:rPr>
+        <w:lastRenderedPageBreak/>
+        <w:t xml:space="preserve">channel goes above threshold, if there is no trigger “GO”, then the system waits for twice the </w:t>
       </w:r>
       <w:proofErr w:type="spellStart"/>
       <w:r>
@@ -3484,6 +3923,119 @@
     </w:lvl>
   </w:abstractNum>
   <w:abstractNum w:abstractNumId="2" w15:restartNumberingAfterBreak="0">
+    <w:nsid w:val="52E97E1D"/>
+    <w:multiLevelType w:val="hybridMultilevel"/>
+    <w:tmpl w:val="76DE9DAC"/>
+    <w:lvl w:ilvl="0" w:tplc="A360494C">
+      <w:start w:val="3"/>
+      <w:numFmt w:val="bullet"/>
+      <w:lvlText w:val="-"/>
+      <w:lvlJc w:val="left"/>
+      <w:pPr>
+        <w:ind w:left="855" w:hanging="360"/>
+      </w:pPr>
+      <w:rPr>
+        <w:rFonts w:ascii="Calibri" w:eastAsiaTheme="minorHAnsi" w:hAnsi="Calibri" w:cs="Calibri" w:hint="default"/>
+      </w:rPr>
+    </w:lvl>
+    <w:lvl w:ilvl="1" w:tplc="04090003" w:tentative="1">
+      <w:start w:val="1"/>
+      <w:numFmt w:val="bullet"/>
+      <w:lvlText w:val="o"/>
+      <w:lvlJc w:val="left"/>
+      <w:pPr>
+        <w:ind w:left="1575" w:hanging="360"/>
+      </w:pPr>
+      <w:rPr>
+        <w:rFonts w:ascii="Courier New" w:hAnsi="Courier New" w:cs="Courier New" w:hint="default"/>
+      </w:rPr>
+    </w:lvl>
+    <w:lvl w:ilvl="2" w:tplc="04090005" w:tentative="1">
+      <w:start w:val="1"/>
+      <w:numFmt w:val="bullet"/>
+      <w:lvlText w:val=""/>
+      <w:lvlJc w:val="left"/>
+      <w:pPr>
+        <w:ind w:left="2295" w:hanging="360"/>
+      </w:pPr>
+      <w:rPr>
+        <w:rFonts w:ascii="Wingdings" w:hAnsi="Wingdings" w:hint="default"/>
+      </w:rPr>
+    </w:lvl>
+    <w:lvl w:ilvl="3" w:tplc="04090001" w:tentative="1">
+      <w:start w:val="1"/>
+      <w:numFmt w:val="bullet"/>
+      <w:lvlText w:val=""/>
+      <w:lvlJc w:val="left"/>
+      <w:pPr>
+        <w:ind w:left="3015" w:hanging="360"/>
+      </w:pPr>
+      <w:rPr>
+        <w:rFonts w:ascii="Symbol" w:hAnsi="Symbol" w:hint="default"/>
+      </w:rPr>
+    </w:lvl>
+    <w:lvl w:ilvl="4" w:tplc="04090003" w:tentative="1">
+      <w:start w:val="1"/>
+      <w:numFmt w:val="bullet"/>
+      <w:lvlText w:val="o"/>
+      <w:lvlJc w:val="left"/>
+      <w:pPr>
+        <w:ind w:left="3735" w:hanging="360"/>
+      </w:pPr>
+      <w:rPr>
+        <w:rFonts w:ascii="Courier New" w:hAnsi="Courier New" w:cs="Courier New" w:hint="default"/>
+      </w:rPr>
+    </w:lvl>
+    <w:lvl w:ilvl="5" w:tplc="04090005" w:tentative="1">
+      <w:start w:val="1"/>
+      <w:numFmt w:val="bullet"/>
+      <w:lvlText w:val=""/>
+      <w:lvlJc w:val="left"/>
+      <w:pPr>
+        <w:ind w:left="4455" w:hanging="360"/>
+      </w:pPr>
+      <w:rPr>
+        <w:rFonts w:ascii="Wingdings" w:hAnsi="Wingdings" w:hint="default"/>
+      </w:rPr>
+    </w:lvl>
+    <w:lvl w:ilvl="6" w:tplc="04090001" w:tentative="1">
+      <w:start w:val="1"/>
+      <w:numFmt w:val="bullet"/>
+      <w:lvlText w:val=""/>
+      <w:lvlJc w:val="left"/>
+      <w:pPr>
+        <w:ind w:left="5175" w:hanging="360"/>
+      </w:pPr>
+      <w:rPr>
+        <w:rFonts w:ascii="Symbol" w:hAnsi="Symbol" w:hint="default"/>
+      </w:rPr>
+    </w:lvl>
+    <w:lvl w:ilvl="7" w:tplc="04090003" w:tentative="1">
+      <w:start w:val="1"/>
+      <w:numFmt w:val="bullet"/>
+      <w:lvlText w:val="o"/>
+      <w:lvlJc w:val="left"/>
+      <w:pPr>
+        <w:ind w:left="5895" w:hanging="360"/>
+      </w:pPr>
+      <w:rPr>
+        <w:rFonts w:ascii="Courier New" w:hAnsi="Courier New" w:cs="Courier New" w:hint="default"/>
+      </w:rPr>
+    </w:lvl>
+    <w:lvl w:ilvl="8" w:tplc="04090005" w:tentative="1">
+      <w:start w:val="1"/>
+      <w:numFmt w:val="bullet"/>
+      <w:lvlText w:val=""/>
+      <w:lvlJc w:val="left"/>
+      <w:pPr>
+        <w:ind w:left="6615" w:hanging="360"/>
+      </w:pPr>
+      <w:rPr>
+        <w:rFonts w:ascii="Wingdings" w:hAnsi="Wingdings" w:hint="default"/>
+      </w:rPr>
+    </w:lvl>
+  </w:abstractNum>
+  <w:abstractNum w:abstractNumId="3" w15:restartNumberingAfterBreak="0">
     <w:nsid w:val="5533445D"/>
     <w:multiLevelType w:val="hybridMultilevel"/>
     <w:tmpl w:val="B3380656"/>
@@ -3596,7 +4148,7 @@
       </w:rPr>
     </w:lvl>
   </w:abstractNum>
-  <w:abstractNum w:abstractNumId="3" w15:restartNumberingAfterBreak="0">
+  <w:abstractNum w:abstractNumId="4" w15:restartNumberingAfterBreak="0">
     <w:nsid w:val="778752AD"/>
     <w:multiLevelType w:val="hybridMultilevel"/>
     <w:tmpl w:val="DBA6FB6C"/>
@@ -3686,13 +4238,16 @@
     <w:abstractNumId w:val="1"/>
   </w:num>
   <w:num w:numId="2">
-    <w:abstractNumId w:val="2"/>
+    <w:abstractNumId w:val="3"/>
   </w:num>
   <w:num w:numId="3">
-    <w:abstractNumId w:val="3"/>
+    <w:abstractNumId w:val="4"/>
   </w:num>
   <w:num w:numId="4">
     <w:abstractNumId w:val="0"/>
+  </w:num>
+  <w:num w:numId="5">
+    <w:abstractNumId w:val="2"/>
   </w:num>
 </w:numbering>
 </file>
@@ -4505,7 +5060,7 @@
 </file>
 
 <file path=customXml/itemProps1.xml><?xml version="1.0" encoding="utf-8"?>
-<ds:datastoreItem xmlns:ds="http://schemas.openxmlformats.org/officeDocument/2006/customXml" ds:itemID="{887CED17-0275-45A0-9A53-FEDA20E05261}">
+<ds:datastoreItem xmlns:ds="http://schemas.openxmlformats.org/officeDocument/2006/customXml" ds:itemID="{016A197E-7DEA-405C-A9DD-4679CBE12AE3}">
   <ds:schemaRefs>
     <ds:schemaRef ds:uri="http://schemas.openxmlformats.org/officeDocument/2006/bibliography"/>
   </ds:schemaRefs>

</xml_diff>

<commit_message>
added GO1en to allow GO1 counting during peak detector reset
</commit_message>
<xml_diff>
--- a/EventPSOCdocumentation.docx
+++ b/EventPSOCdocumentation.docx
@@ -55,27 +55,14 @@
       <w:r>
         <w:t xml:space="preserve">Table </w:t>
       </w:r>
-      <w:r>
-        <w:fldChar w:fldCharType="begin"/>
-      </w:r>
-      <w:r>
-        <w:instrText xml:space="preserve"> SEQ Table \* ARABIC </w:instrText>
-      </w:r>
-      <w:r>
-        <w:fldChar w:fldCharType="separate"/>
-      </w:r>
-      <w:r>
-        <w:rPr>
-          <w:noProof/>
-        </w:rPr>
-        <w:t>1</w:t>
-      </w:r>
-      <w:r>
-        <w:rPr>
-          <w:noProof/>
-        </w:rPr>
-        <w:fldChar w:fldCharType="end"/>
-      </w:r>
+      <w:fldSimple w:instr=" SEQ Table \* ARABIC ">
+        <w:r>
+          <w:rPr>
+            <w:noProof/>
+          </w:rPr>
+          <w:t>1</w:t>
+        </w:r>
+      </w:fldSimple>
       <w:r>
         <w:t>. Calibration-pulse and PMT input connections, from left to right when looking down at the connector-end of the DAQ board.</w:t>
       </w:r>
@@ -696,6 +683,9 @@
             <w:r>
               <w:t>2</w:t>
             </w:r>
+            <w:r>
+              <w:t xml:space="preserve"> (B)</w:t>
+            </w:r>
           </w:p>
         </w:tc>
         <w:tc>
@@ -709,6 +699,9 @@
             <w:r>
               <w:t>1</w:t>
             </w:r>
+            <w:r>
+              <w:t xml:space="preserve"> (A)</w:t>
+            </w:r>
           </w:p>
         </w:tc>
         <w:tc>
@@ -1141,6 +1134,7 @@
         </w:numPr>
       </w:pPr>
       <w:r>
+        <w:lastRenderedPageBreak/>
         <w:t>Bit 2: tracker trigger 0</w:t>
       </w:r>
     </w:p>
@@ -1177,7 +1171,6 @@
         </w:numPr>
       </w:pPr>
       <w:r>
-        <w:lastRenderedPageBreak/>
         <w:t>2-byte T1 ADC counts</w:t>
       </w:r>
     </w:p>
@@ -1677,6 +1670,7 @@
         </w:numPr>
       </w:pPr>
       <w:r>
+        <w:lastRenderedPageBreak/>
         <w:t>{5:2} = 0x8 indicate the event PSOC</w:t>
       </w:r>
     </w:p>
@@ -1733,7 +1727,6 @@
         <w:pStyle w:val="Heading2"/>
       </w:pPr>
       <w:r>
-        <w:lastRenderedPageBreak/>
         <w:t>Command Codes</w:t>
       </w:r>
     </w:p>
@@ -1744,10 +1737,10 @@
         <w:tblLook w:val="04A0" w:firstRow="1" w:lastRow="0" w:firstColumn="1" w:lastColumn="0" w:noHBand="0" w:noVBand="1"/>
       </w:tblPr>
       <w:tblGrid>
-        <w:gridCol w:w="680"/>
-        <w:gridCol w:w="3983"/>
+        <w:gridCol w:w="675"/>
+        <w:gridCol w:w="3986"/>
         <w:gridCol w:w="1094"/>
-        <w:gridCol w:w="3593"/>
+        <w:gridCol w:w="3595"/>
       </w:tblGrid>
       <w:tr>
         <w:tc>
@@ -1865,12 +1858,7 @@
               <w:t>CH</w:t>
             </w:r>
             <w:r>
-              <w:t xml:space="preserve"> 5:    12 bit</w:t>
-            </w:r>
-            <w:bookmarkStart w:id="0" w:name="_GoBack"/>
-            <w:bookmarkEnd w:id="0"/>
-            <w:r>
-              <w:t xml:space="preserve"> external DAC</w:t>
+              <w:t xml:space="preserve"> 5:    12 bit external DAC</w:t>
             </w:r>
           </w:p>
         </w:tc>
@@ -2539,10 +2527,16 @@
       <w:pPr>
         <w:pStyle w:val="Heading2"/>
       </w:pPr>
+      <w:bookmarkStart w:id="0" w:name="_GoBack"/>
+      <w:r>
+        <w:lastRenderedPageBreak/>
+        <w:t xml:space="preserve">DAQ </w:t>
+      </w:r>
       <w:r>
         <w:t>Timing</w:t>
       </w:r>
     </w:p>
+    <w:bookmarkEnd w:id="0"/>
     <w:p>
       <w:r>
         <w:t>The timing sequences programmed into the PSOC firmware goes as follows:</w:t>
@@ -2596,16 +2590,7 @@
           <w:sz w:val="24"/>
           <w:szCs w:val="24"/>
         </w:rPr>
-        <w:t xml:space="preserve"> page of the schematic there is a component named TrigWindow_V1. It contains a schematic with two components: a custom Verilog component </w:t>
-      </w:r>
-      <w:r>
-        <w:rPr>
-          <w:rFonts w:eastAsia="Times New Roman" w:cstheme="minorHAnsi"/>
-          <w:sz w:val="24"/>
-          <w:szCs w:val="24"/>
-        </w:rPr>
-        <w:lastRenderedPageBreak/>
-        <w:t xml:space="preserve">named SignalCrop_v1 and a 7-bit hardware counter Count7. The Verilog contains a 4-bit counter that determines how long the output will remain high when a rising edge </w:t>
+        <w:t xml:space="preserve"> page of the schematic there is a component named TrigWindow_V1. It contains a schematic with two components: a custom Verilog component named SignalCrop_v1 and a 7-bit hardware counter Count7. The Verilog contains a 4-bit counter that determines how long the output will remain high when a rising edge </w:t>
       </w:r>
       <w:proofErr w:type="gramStart"/>
       <w:r>
@@ -3341,7 +3326,16 @@
           <w:sz w:val="24"/>
           <w:szCs w:val="24"/>
         </w:rPr>
-        <w:t>It needs to count long enough to cover the trigger window, to give the ADCs enough time to digitize, and to give the peak detectors enough time to drain their charge through the MOSFET switch.</w:t>
+        <w:t xml:space="preserve">It needs to count long enough to cover the trigger </w:t>
+      </w:r>
+      <w:r>
+        <w:rPr>
+          <w:rFonts w:eastAsia="Times New Roman" w:cstheme="minorHAnsi"/>
+          <w:sz w:val="24"/>
+          <w:szCs w:val="24"/>
+        </w:rPr>
+        <w:lastRenderedPageBreak/>
+        <w:t>window, to give the ADCs enough time to digitize, and to give the peak detectors enough time to drain their charge through the MOSFET switch.</w:t>
       </w:r>
     </w:p>
     <w:p>
@@ -3427,16 +3421,7 @@
           <w:sz w:val="24"/>
           <w:szCs w:val="24"/>
         </w:rPr>
-        <w:t xml:space="preserve">, every time any </w:t>
-      </w:r>
-      <w:r>
-        <w:rPr>
-          <w:rFonts w:eastAsia="Times New Roman" w:cstheme="minorHAnsi"/>
-          <w:sz w:val="24"/>
-          <w:szCs w:val="24"/>
-        </w:rPr>
-        <w:lastRenderedPageBreak/>
-        <w:t xml:space="preserve">channel goes above threshold, if there is no trigger “GO”, then the system waits for twice the </w:t>
+        <w:t xml:space="preserve">, every time any channel goes above threshold, if there is no trigger “GO”, then the system waits for twice the </w:t>
       </w:r>
       <w:proofErr w:type="spellStart"/>
       <w:r>
@@ -3738,16 +3723,123 @@
         <w:t xml:space="preserve"> first thing by the interrupt service routine of the “GO” signal, which has the highest priority of all interrupts.</w:t>
       </w:r>
       <w:r>
-        <w:t xml:space="preserve"> Note that the reset time of the peak detectors prevents a new channel-OR from happening for that period of </w:t>
+        <w:t xml:space="preserve"> Note that the reset time of the peak detectors prevents a new channel-OR from happening for that </w:t>
+      </w:r>
+      <w:proofErr w:type="gramStart"/>
+      <w:r>
+        <w:t>period of t</w:t>
+      </w:r>
+      <w:r>
+        <w:t>i</w:t>
+      </w:r>
+      <w:r>
+        <w:t>me</w:t>
+      </w:r>
+      <w:proofErr w:type="gramEnd"/>
+      <w:r>
+        <w:t>.</w:t>
+      </w:r>
+    </w:p>
+    <w:p>
+      <w:pPr>
+        <w:pStyle w:val="Heading2"/>
+      </w:pPr>
+      <w:r>
+        <w:t>Time of Flight</w:t>
+      </w:r>
+    </w:p>
+    <w:p>
+      <w:r>
+        <w:t xml:space="preserve">The time difference </w:t>
+      </w:r>
+      <w:proofErr w:type="gramStart"/>
+      <w:r>
+        <w:t>is calculated</w:t>
+      </w:r>
+      <w:proofErr w:type="gramEnd"/>
+      <w:r>
+        <w:t xml:space="preserve"> in units of 10 </w:t>
       </w:r>
       <w:proofErr w:type="spellStart"/>
       <w:r>
-        <w:t>tme</w:t>
+        <w:t>ps</w:t>
       </w:r>
       <w:proofErr w:type="spellEnd"/>
       <w:r>
-        <w:t>.</w:t>
-      </w:r>
+        <w:t xml:space="preserve"> as </w:t>
+      </w:r>
+      <m:oMath>
+        <m:sSub>
+          <m:sSubPr>
+            <m:ctrlPr>
+              <w:rPr>
+                <w:rFonts w:ascii="Cambria Math" w:hAnsi="Cambria Math"/>
+                <w:i/>
+              </w:rPr>
+            </m:ctrlPr>
+          </m:sSubPr>
+          <m:e>
+            <m:r>
+              <w:rPr>
+                <w:rFonts w:ascii="Cambria Math" w:hAnsi="Cambria Math"/>
+              </w:rPr>
+              <m:t>T</m:t>
+            </m:r>
+          </m:e>
+          <m:sub>
+            <m:r>
+              <w:rPr>
+                <w:rFonts w:ascii="Cambria Math" w:hAnsi="Cambria Math"/>
+              </w:rPr>
+              <m:t>B</m:t>
+            </m:r>
+          </m:sub>
+        </m:sSub>
+        <m:r>
+          <w:rPr>
+            <w:rFonts w:ascii="Cambria Math" w:hAnsi="Cambria Math"/>
+          </w:rPr>
+          <m:t>-</m:t>
+        </m:r>
+        <m:sSub>
+          <m:sSubPr>
+            <m:ctrlPr>
+              <w:rPr>
+                <w:rFonts w:ascii="Cambria Math" w:hAnsi="Cambria Math"/>
+                <w:i/>
+              </w:rPr>
+            </m:ctrlPr>
+          </m:sSubPr>
+          <m:e>
+            <m:r>
+              <w:rPr>
+                <w:rFonts w:ascii="Cambria Math" w:hAnsi="Cambria Math"/>
+              </w:rPr>
+              <m:t>T</m:t>
+            </m:r>
+          </m:e>
+          <m:sub>
+            <m:r>
+              <w:rPr>
+                <w:rFonts w:ascii="Cambria Math" w:hAnsi="Cambria Math"/>
+              </w:rPr>
+              <m:t>A</m:t>
+            </m:r>
+          </m:sub>
+        </m:sSub>
+      </m:oMath>
+      <w:r>
+        <w:t xml:space="preserve"> (channel T4 minus channel T1).</w:t>
+      </w:r>
+    </w:p>
+    <w:p>
+      <w:pPr>
+        <w:spacing w:after="0" w:line="240" w:lineRule="auto"/>
+        <w:jc w:val="both"/>
+        <w:rPr>
+          <w:b/>
+        </w:rPr>
+      </w:pPr>
     </w:p>
     <w:sectPr>
       <w:pgSz w:w="12240" w:h="15840"/>
@@ -4298,15 +4390,15 @@
   <w:docDefaults>
     <w:rPrDefault>
       <w:rPr>
-        <w:rFonts w:asciiTheme="minorHAnsi" w:eastAsiaTheme="minorHAnsi" w:hAnsiTheme="minorHAnsi" w:cstheme="minorBidi"/>
-        <w:sz w:val="22"/>
-        <w:szCs w:val="22"/>
+        <w:rFonts w:asciiTheme="minorHAnsi" w:eastAsiaTheme="minorEastAsia" w:hAnsiTheme="minorHAnsi" w:cstheme="minorBidi"/>
+        <w:sz w:val="21"/>
+        <w:szCs w:val="21"/>
         <w:lang w:val="en-US" w:eastAsia="en-US" w:bidi="ar-SA"/>
       </w:rPr>
     </w:rPrDefault>
     <w:pPrDefault>
       <w:pPr>
-        <w:spacing w:after="160" w:line="259" w:lineRule="auto"/>
+        <w:spacing w:after="200" w:line="288" w:lineRule="auto"/>
       </w:pPr>
     </w:pPrDefault>
   </w:docDefaults>
@@ -4686,6 +4778,7 @@
   <w:style w:type="paragraph" w:default="1" w:styleId="Normal">
     <w:name w:val="Normal"/>
     <w:qFormat/>
+    <w:rsid w:val="0042295B"/>
   </w:style>
   <w:style w:type="paragraph" w:styleId="Heading1">
     <w:name w:val="heading 1"/>
@@ -4694,18 +4787,18 @@
     <w:link w:val="Heading1Char"/>
     <w:uiPriority w:val="9"/>
     <w:qFormat/>
-    <w:rsid w:val="000A3A27"/>
+    <w:rsid w:val="0042295B"/>
     <w:pPr>
       <w:keepNext/>
       <w:keepLines/>
-      <w:spacing w:before="240" w:after="0"/>
+      <w:spacing w:before="360" w:after="40" w:line="240" w:lineRule="auto"/>
       <w:outlineLvl w:val="0"/>
     </w:pPr>
     <w:rPr>
       <w:rFonts w:asciiTheme="majorHAnsi" w:eastAsiaTheme="majorEastAsia" w:hAnsiTheme="majorHAnsi" w:cstheme="majorBidi"/>
-      <w:color w:val="2E74B5" w:themeColor="accent1" w:themeShade="BF"/>
-      <w:sz w:val="32"/>
-      <w:szCs w:val="32"/>
+      <w:color w:val="538135" w:themeColor="accent6" w:themeShade="BF"/>
+      <w:sz w:val="40"/>
+      <w:szCs w:val="40"/>
     </w:rPr>
   </w:style>
   <w:style w:type="paragraph" w:styleId="Heading2">
@@ -4716,18 +4809,185 @@
     <w:uiPriority w:val="9"/>
     <w:unhideWhenUsed/>
     <w:qFormat/>
-    <w:rsid w:val="000A3A27"/>
+    <w:rsid w:val="0042295B"/>
+    <w:pPr>
+      <w:keepNext/>
+      <w:keepLines/>
+      <w:spacing w:before="80" w:after="0" w:line="240" w:lineRule="auto"/>
+      <w:outlineLvl w:val="1"/>
+    </w:pPr>
+    <w:rPr>
+      <w:rFonts w:asciiTheme="majorHAnsi" w:eastAsiaTheme="majorEastAsia" w:hAnsiTheme="majorHAnsi" w:cstheme="majorBidi"/>
+      <w:color w:val="538135" w:themeColor="accent6" w:themeShade="BF"/>
+      <w:sz w:val="28"/>
+      <w:szCs w:val="28"/>
+    </w:rPr>
+  </w:style>
+  <w:style w:type="paragraph" w:styleId="Heading3">
+    <w:name w:val="heading 3"/>
+    <w:basedOn w:val="Normal"/>
+    <w:next w:val="Normal"/>
+    <w:link w:val="Heading3Char"/>
+    <w:uiPriority w:val="9"/>
+    <w:semiHidden/>
+    <w:unhideWhenUsed/>
+    <w:qFormat/>
+    <w:rsid w:val="0042295B"/>
+    <w:pPr>
+      <w:keepNext/>
+      <w:keepLines/>
+      <w:spacing w:before="80" w:after="0" w:line="240" w:lineRule="auto"/>
+      <w:outlineLvl w:val="2"/>
+    </w:pPr>
+    <w:rPr>
+      <w:rFonts w:asciiTheme="majorHAnsi" w:eastAsiaTheme="majorEastAsia" w:hAnsiTheme="majorHAnsi" w:cstheme="majorBidi"/>
+      <w:color w:val="538135" w:themeColor="accent6" w:themeShade="BF"/>
+      <w:sz w:val="24"/>
+      <w:szCs w:val="24"/>
+    </w:rPr>
+  </w:style>
+  <w:style w:type="paragraph" w:styleId="Heading4">
+    <w:name w:val="heading 4"/>
+    <w:basedOn w:val="Normal"/>
+    <w:next w:val="Normal"/>
+    <w:link w:val="Heading4Char"/>
+    <w:uiPriority w:val="9"/>
+    <w:semiHidden/>
+    <w:unhideWhenUsed/>
+    <w:qFormat/>
+    <w:rsid w:val="0042295B"/>
+    <w:pPr>
+      <w:keepNext/>
+      <w:keepLines/>
+      <w:spacing w:before="80" w:after="0"/>
+      <w:outlineLvl w:val="3"/>
+    </w:pPr>
+    <w:rPr>
+      <w:rFonts w:asciiTheme="majorHAnsi" w:eastAsiaTheme="majorEastAsia" w:hAnsiTheme="majorHAnsi" w:cstheme="majorBidi"/>
+      <w:color w:val="70AD47" w:themeColor="accent6"/>
+      <w:sz w:val="22"/>
+      <w:szCs w:val="22"/>
+    </w:rPr>
+  </w:style>
+  <w:style w:type="paragraph" w:styleId="Heading5">
+    <w:name w:val="heading 5"/>
+    <w:basedOn w:val="Normal"/>
+    <w:next w:val="Normal"/>
+    <w:link w:val="Heading5Char"/>
+    <w:uiPriority w:val="9"/>
+    <w:semiHidden/>
+    <w:unhideWhenUsed/>
+    <w:qFormat/>
+    <w:rsid w:val="0042295B"/>
     <w:pPr>
       <w:keepNext/>
       <w:keepLines/>
       <w:spacing w:before="40" w:after="0"/>
-      <w:outlineLvl w:val="1"/>
+      <w:outlineLvl w:val="4"/>
     </w:pPr>
     <w:rPr>
       <w:rFonts w:asciiTheme="majorHAnsi" w:eastAsiaTheme="majorEastAsia" w:hAnsiTheme="majorHAnsi" w:cstheme="majorBidi"/>
-      <w:color w:val="2E74B5" w:themeColor="accent1" w:themeShade="BF"/>
-      <w:sz w:val="26"/>
-      <w:szCs w:val="26"/>
+      <w:i/>
+      <w:iCs/>
+      <w:color w:val="70AD47" w:themeColor="accent6"/>
+      <w:sz w:val="22"/>
+      <w:szCs w:val="22"/>
+    </w:rPr>
+  </w:style>
+  <w:style w:type="paragraph" w:styleId="Heading6">
+    <w:name w:val="heading 6"/>
+    <w:basedOn w:val="Normal"/>
+    <w:next w:val="Normal"/>
+    <w:link w:val="Heading6Char"/>
+    <w:uiPriority w:val="9"/>
+    <w:semiHidden/>
+    <w:unhideWhenUsed/>
+    <w:qFormat/>
+    <w:rsid w:val="0042295B"/>
+    <w:pPr>
+      <w:keepNext/>
+      <w:keepLines/>
+      <w:spacing w:before="40" w:after="0"/>
+      <w:outlineLvl w:val="5"/>
+    </w:pPr>
+    <w:rPr>
+      <w:rFonts w:asciiTheme="majorHAnsi" w:eastAsiaTheme="majorEastAsia" w:hAnsiTheme="majorHAnsi" w:cstheme="majorBidi"/>
+      <w:color w:val="70AD47" w:themeColor="accent6"/>
+    </w:rPr>
+  </w:style>
+  <w:style w:type="paragraph" w:styleId="Heading7">
+    <w:name w:val="heading 7"/>
+    <w:basedOn w:val="Normal"/>
+    <w:next w:val="Normal"/>
+    <w:link w:val="Heading7Char"/>
+    <w:uiPriority w:val="9"/>
+    <w:semiHidden/>
+    <w:unhideWhenUsed/>
+    <w:qFormat/>
+    <w:rsid w:val="0042295B"/>
+    <w:pPr>
+      <w:keepNext/>
+      <w:keepLines/>
+      <w:spacing w:before="40" w:after="0"/>
+      <w:outlineLvl w:val="6"/>
+    </w:pPr>
+    <w:rPr>
+      <w:rFonts w:asciiTheme="majorHAnsi" w:eastAsiaTheme="majorEastAsia" w:hAnsiTheme="majorHAnsi" w:cstheme="majorBidi"/>
+      <w:b/>
+      <w:bCs/>
+      <w:color w:val="70AD47" w:themeColor="accent6"/>
+    </w:rPr>
+  </w:style>
+  <w:style w:type="paragraph" w:styleId="Heading8">
+    <w:name w:val="heading 8"/>
+    <w:basedOn w:val="Normal"/>
+    <w:next w:val="Normal"/>
+    <w:link w:val="Heading8Char"/>
+    <w:uiPriority w:val="9"/>
+    <w:semiHidden/>
+    <w:unhideWhenUsed/>
+    <w:qFormat/>
+    <w:rsid w:val="0042295B"/>
+    <w:pPr>
+      <w:keepNext/>
+      <w:keepLines/>
+      <w:spacing w:before="40" w:after="0"/>
+      <w:outlineLvl w:val="7"/>
+    </w:pPr>
+    <w:rPr>
+      <w:rFonts w:asciiTheme="majorHAnsi" w:eastAsiaTheme="majorEastAsia" w:hAnsiTheme="majorHAnsi" w:cstheme="majorBidi"/>
+      <w:b/>
+      <w:bCs/>
+      <w:i/>
+      <w:iCs/>
+      <w:color w:val="70AD47" w:themeColor="accent6"/>
+      <w:sz w:val="20"/>
+      <w:szCs w:val="20"/>
+    </w:rPr>
+  </w:style>
+  <w:style w:type="paragraph" w:styleId="Heading9">
+    <w:name w:val="heading 9"/>
+    <w:basedOn w:val="Normal"/>
+    <w:next w:val="Normal"/>
+    <w:link w:val="Heading9Char"/>
+    <w:uiPriority w:val="9"/>
+    <w:semiHidden/>
+    <w:unhideWhenUsed/>
+    <w:qFormat/>
+    <w:rsid w:val="0042295B"/>
+    <w:pPr>
+      <w:keepNext/>
+      <w:keepLines/>
+      <w:spacing w:before="40" w:after="0"/>
+      <w:outlineLvl w:val="8"/>
+    </w:pPr>
+    <w:rPr>
+      <w:rFonts w:asciiTheme="majorHAnsi" w:eastAsiaTheme="majorEastAsia" w:hAnsiTheme="majorHAnsi" w:cstheme="majorBidi"/>
+      <w:i/>
+      <w:iCs/>
+      <w:color w:val="70AD47" w:themeColor="accent6"/>
+      <w:sz w:val="20"/>
+      <w:szCs w:val="20"/>
     </w:rPr>
   </w:style>
   <w:style w:type="character" w:default="1" w:styleId="DefaultParagraphFont">
@@ -4783,16 +5043,15 @@
     <w:uiPriority w:val="35"/>
     <w:unhideWhenUsed/>
     <w:qFormat/>
-    <w:rsid w:val="0019723D"/>
+    <w:rsid w:val="0042295B"/>
     <w:pPr>
-      <w:spacing w:after="200" w:line="240" w:lineRule="auto"/>
+      <w:spacing w:line="240" w:lineRule="auto"/>
     </w:pPr>
     <w:rPr>
-      <w:i/>
-      <w:iCs/>
-      <w:color w:val="44546A" w:themeColor="text2"/>
-      <w:sz w:val="18"/>
-      <w:szCs w:val="18"/>
+      <w:b/>
+      <w:bCs/>
+      <w:smallCaps/>
+      <w:color w:val="595959" w:themeColor="text1" w:themeTint="A6"/>
     </w:rPr>
   </w:style>
   <w:style w:type="character" w:customStyle="1" w:styleId="Heading1Char">
@@ -4800,12 +5059,12 @@
     <w:basedOn w:val="DefaultParagraphFont"/>
     <w:link w:val="Heading1"/>
     <w:uiPriority w:val="9"/>
-    <w:rsid w:val="000A3A27"/>
+    <w:rsid w:val="0042295B"/>
     <w:rPr>
       <w:rFonts w:asciiTheme="majorHAnsi" w:eastAsiaTheme="majorEastAsia" w:hAnsiTheme="majorHAnsi" w:cstheme="majorBidi"/>
-      <w:color w:val="2E74B5" w:themeColor="accent1" w:themeShade="BF"/>
-      <w:sz w:val="32"/>
-      <w:szCs w:val="32"/>
+      <w:color w:val="538135" w:themeColor="accent6" w:themeShade="BF"/>
+      <w:sz w:val="40"/>
+      <w:szCs w:val="40"/>
     </w:rPr>
   </w:style>
   <w:style w:type="character" w:customStyle="1" w:styleId="Heading2Char">
@@ -4813,12 +5072,12 @@
     <w:basedOn w:val="DefaultParagraphFont"/>
     <w:link w:val="Heading2"/>
     <w:uiPriority w:val="9"/>
-    <w:rsid w:val="000A3A27"/>
+    <w:rsid w:val="0042295B"/>
     <w:rPr>
       <w:rFonts w:asciiTheme="majorHAnsi" w:eastAsiaTheme="majorEastAsia" w:hAnsiTheme="majorHAnsi" w:cstheme="majorBidi"/>
-      <w:color w:val="2E74B5" w:themeColor="accent1" w:themeShade="BF"/>
-      <w:sz w:val="26"/>
-      <w:szCs w:val="26"/>
+      <w:color w:val="538135" w:themeColor="accent6" w:themeShade="BF"/>
+      <w:sz w:val="28"/>
+      <w:szCs w:val="28"/>
     </w:rPr>
   </w:style>
   <w:style w:type="paragraph" w:styleId="ListParagraph">
@@ -4831,6 +5090,363 @@
       <w:ind w:left="720"/>
       <w:contextualSpacing/>
     </w:pPr>
+  </w:style>
+  <w:style w:type="character" w:customStyle="1" w:styleId="Heading3Char">
+    <w:name w:val="Heading 3 Char"/>
+    <w:basedOn w:val="DefaultParagraphFont"/>
+    <w:link w:val="Heading3"/>
+    <w:uiPriority w:val="9"/>
+    <w:semiHidden/>
+    <w:rsid w:val="0042295B"/>
+    <w:rPr>
+      <w:rFonts w:asciiTheme="majorHAnsi" w:eastAsiaTheme="majorEastAsia" w:hAnsiTheme="majorHAnsi" w:cstheme="majorBidi"/>
+      <w:color w:val="538135" w:themeColor="accent6" w:themeShade="BF"/>
+      <w:sz w:val="24"/>
+      <w:szCs w:val="24"/>
+    </w:rPr>
+  </w:style>
+  <w:style w:type="character" w:customStyle="1" w:styleId="Heading4Char">
+    <w:name w:val="Heading 4 Char"/>
+    <w:basedOn w:val="DefaultParagraphFont"/>
+    <w:link w:val="Heading4"/>
+    <w:uiPriority w:val="9"/>
+    <w:semiHidden/>
+    <w:rsid w:val="0042295B"/>
+    <w:rPr>
+      <w:rFonts w:asciiTheme="majorHAnsi" w:eastAsiaTheme="majorEastAsia" w:hAnsiTheme="majorHAnsi" w:cstheme="majorBidi"/>
+      <w:color w:val="70AD47" w:themeColor="accent6"/>
+      <w:sz w:val="22"/>
+      <w:szCs w:val="22"/>
+    </w:rPr>
+  </w:style>
+  <w:style w:type="character" w:customStyle="1" w:styleId="Heading5Char">
+    <w:name w:val="Heading 5 Char"/>
+    <w:basedOn w:val="DefaultParagraphFont"/>
+    <w:link w:val="Heading5"/>
+    <w:uiPriority w:val="9"/>
+    <w:semiHidden/>
+    <w:rsid w:val="0042295B"/>
+    <w:rPr>
+      <w:rFonts w:asciiTheme="majorHAnsi" w:eastAsiaTheme="majorEastAsia" w:hAnsiTheme="majorHAnsi" w:cstheme="majorBidi"/>
+      <w:i/>
+      <w:iCs/>
+      <w:color w:val="70AD47" w:themeColor="accent6"/>
+      <w:sz w:val="22"/>
+      <w:szCs w:val="22"/>
+    </w:rPr>
+  </w:style>
+  <w:style w:type="character" w:customStyle="1" w:styleId="Heading6Char">
+    <w:name w:val="Heading 6 Char"/>
+    <w:basedOn w:val="DefaultParagraphFont"/>
+    <w:link w:val="Heading6"/>
+    <w:uiPriority w:val="9"/>
+    <w:semiHidden/>
+    <w:rsid w:val="0042295B"/>
+    <w:rPr>
+      <w:rFonts w:asciiTheme="majorHAnsi" w:eastAsiaTheme="majorEastAsia" w:hAnsiTheme="majorHAnsi" w:cstheme="majorBidi"/>
+      <w:color w:val="70AD47" w:themeColor="accent6"/>
+    </w:rPr>
+  </w:style>
+  <w:style w:type="character" w:customStyle="1" w:styleId="Heading7Char">
+    <w:name w:val="Heading 7 Char"/>
+    <w:basedOn w:val="DefaultParagraphFont"/>
+    <w:link w:val="Heading7"/>
+    <w:uiPriority w:val="9"/>
+    <w:semiHidden/>
+    <w:rsid w:val="0042295B"/>
+    <w:rPr>
+      <w:rFonts w:asciiTheme="majorHAnsi" w:eastAsiaTheme="majorEastAsia" w:hAnsiTheme="majorHAnsi" w:cstheme="majorBidi"/>
+      <w:b/>
+      <w:bCs/>
+      <w:color w:val="70AD47" w:themeColor="accent6"/>
+    </w:rPr>
+  </w:style>
+  <w:style w:type="character" w:customStyle="1" w:styleId="Heading8Char">
+    <w:name w:val="Heading 8 Char"/>
+    <w:basedOn w:val="DefaultParagraphFont"/>
+    <w:link w:val="Heading8"/>
+    <w:uiPriority w:val="9"/>
+    <w:semiHidden/>
+    <w:rsid w:val="0042295B"/>
+    <w:rPr>
+      <w:rFonts w:asciiTheme="majorHAnsi" w:eastAsiaTheme="majorEastAsia" w:hAnsiTheme="majorHAnsi" w:cstheme="majorBidi"/>
+      <w:b/>
+      <w:bCs/>
+      <w:i/>
+      <w:iCs/>
+      <w:color w:val="70AD47" w:themeColor="accent6"/>
+      <w:sz w:val="20"/>
+      <w:szCs w:val="20"/>
+    </w:rPr>
+  </w:style>
+  <w:style w:type="character" w:customStyle="1" w:styleId="Heading9Char">
+    <w:name w:val="Heading 9 Char"/>
+    <w:basedOn w:val="DefaultParagraphFont"/>
+    <w:link w:val="Heading9"/>
+    <w:uiPriority w:val="9"/>
+    <w:semiHidden/>
+    <w:rsid w:val="0042295B"/>
+    <w:rPr>
+      <w:rFonts w:asciiTheme="majorHAnsi" w:eastAsiaTheme="majorEastAsia" w:hAnsiTheme="majorHAnsi" w:cstheme="majorBidi"/>
+      <w:i/>
+      <w:iCs/>
+      <w:color w:val="70AD47" w:themeColor="accent6"/>
+      <w:sz w:val="20"/>
+      <w:szCs w:val="20"/>
+    </w:rPr>
+  </w:style>
+  <w:style w:type="paragraph" w:styleId="Title">
+    <w:name w:val="Title"/>
+    <w:basedOn w:val="Normal"/>
+    <w:next w:val="Normal"/>
+    <w:link w:val="TitleChar"/>
+    <w:uiPriority w:val="10"/>
+    <w:qFormat/>
+    <w:rsid w:val="0042295B"/>
+    <w:pPr>
+      <w:spacing w:after="0" w:line="240" w:lineRule="auto"/>
+      <w:contextualSpacing/>
+    </w:pPr>
+    <w:rPr>
+      <w:rFonts w:asciiTheme="majorHAnsi" w:eastAsiaTheme="majorEastAsia" w:hAnsiTheme="majorHAnsi" w:cstheme="majorBidi"/>
+      <w:color w:val="262626" w:themeColor="text1" w:themeTint="D9"/>
+      <w:spacing w:val="-15"/>
+      <w:sz w:val="96"/>
+      <w:szCs w:val="96"/>
+    </w:rPr>
+  </w:style>
+  <w:style w:type="character" w:customStyle="1" w:styleId="TitleChar">
+    <w:name w:val="Title Char"/>
+    <w:basedOn w:val="DefaultParagraphFont"/>
+    <w:link w:val="Title"/>
+    <w:uiPriority w:val="10"/>
+    <w:rsid w:val="0042295B"/>
+    <w:rPr>
+      <w:rFonts w:asciiTheme="majorHAnsi" w:eastAsiaTheme="majorEastAsia" w:hAnsiTheme="majorHAnsi" w:cstheme="majorBidi"/>
+      <w:color w:val="262626" w:themeColor="text1" w:themeTint="D9"/>
+      <w:spacing w:val="-15"/>
+      <w:sz w:val="96"/>
+      <w:szCs w:val="96"/>
+    </w:rPr>
+  </w:style>
+  <w:style w:type="paragraph" w:styleId="Subtitle">
+    <w:name w:val="Subtitle"/>
+    <w:basedOn w:val="Normal"/>
+    <w:next w:val="Normal"/>
+    <w:link w:val="SubtitleChar"/>
+    <w:uiPriority w:val="11"/>
+    <w:qFormat/>
+    <w:rsid w:val="0042295B"/>
+    <w:pPr>
+      <w:numPr>
+        <w:ilvl w:val="1"/>
+      </w:numPr>
+      <w:spacing w:line="240" w:lineRule="auto"/>
+    </w:pPr>
+    <w:rPr>
+      <w:rFonts w:asciiTheme="majorHAnsi" w:eastAsiaTheme="majorEastAsia" w:hAnsiTheme="majorHAnsi" w:cstheme="majorBidi"/>
+      <w:sz w:val="30"/>
+      <w:szCs w:val="30"/>
+    </w:rPr>
+  </w:style>
+  <w:style w:type="character" w:customStyle="1" w:styleId="SubtitleChar">
+    <w:name w:val="Subtitle Char"/>
+    <w:basedOn w:val="DefaultParagraphFont"/>
+    <w:link w:val="Subtitle"/>
+    <w:uiPriority w:val="11"/>
+    <w:rsid w:val="0042295B"/>
+    <w:rPr>
+      <w:rFonts w:asciiTheme="majorHAnsi" w:eastAsiaTheme="majorEastAsia" w:hAnsiTheme="majorHAnsi" w:cstheme="majorBidi"/>
+      <w:sz w:val="30"/>
+      <w:szCs w:val="30"/>
+    </w:rPr>
+  </w:style>
+  <w:style w:type="character" w:styleId="Strong">
+    <w:name w:val="Strong"/>
+    <w:basedOn w:val="DefaultParagraphFont"/>
+    <w:uiPriority w:val="22"/>
+    <w:qFormat/>
+    <w:rsid w:val="0042295B"/>
+    <w:rPr>
+      <w:b/>
+      <w:bCs/>
+    </w:rPr>
+  </w:style>
+  <w:style w:type="character" w:styleId="Emphasis">
+    <w:name w:val="Emphasis"/>
+    <w:basedOn w:val="DefaultParagraphFont"/>
+    <w:uiPriority w:val="20"/>
+    <w:qFormat/>
+    <w:rsid w:val="0042295B"/>
+    <w:rPr>
+      <w:i/>
+      <w:iCs/>
+      <w:color w:val="70AD47" w:themeColor="accent6"/>
+    </w:rPr>
+  </w:style>
+  <w:style w:type="paragraph" w:styleId="NoSpacing">
+    <w:name w:val="No Spacing"/>
+    <w:uiPriority w:val="1"/>
+    <w:qFormat/>
+    <w:rsid w:val="0042295B"/>
+    <w:pPr>
+      <w:spacing w:after="0" w:line="240" w:lineRule="auto"/>
+    </w:pPr>
+  </w:style>
+  <w:style w:type="paragraph" w:styleId="Quote">
+    <w:name w:val="Quote"/>
+    <w:basedOn w:val="Normal"/>
+    <w:next w:val="Normal"/>
+    <w:link w:val="QuoteChar"/>
+    <w:uiPriority w:val="29"/>
+    <w:qFormat/>
+    <w:rsid w:val="0042295B"/>
+    <w:pPr>
+      <w:spacing w:before="160"/>
+      <w:ind w:left="720" w:right="720"/>
+      <w:jc w:val="center"/>
+    </w:pPr>
+    <w:rPr>
+      <w:i/>
+      <w:iCs/>
+      <w:color w:val="262626" w:themeColor="text1" w:themeTint="D9"/>
+    </w:rPr>
+  </w:style>
+  <w:style w:type="character" w:customStyle="1" w:styleId="QuoteChar">
+    <w:name w:val="Quote Char"/>
+    <w:basedOn w:val="DefaultParagraphFont"/>
+    <w:link w:val="Quote"/>
+    <w:uiPriority w:val="29"/>
+    <w:rsid w:val="0042295B"/>
+    <w:rPr>
+      <w:i/>
+      <w:iCs/>
+      <w:color w:val="262626" w:themeColor="text1" w:themeTint="D9"/>
+    </w:rPr>
+  </w:style>
+  <w:style w:type="paragraph" w:styleId="IntenseQuote">
+    <w:name w:val="Intense Quote"/>
+    <w:basedOn w:val="Normal"/>
+    <w:next w:val="Normal"/>
+    <w:link w:val="IntenseQuoteChar"/>
+    <w:uiPriority w:val="30"/>
+    <w:qFormat/>
+    <w:rsid w:val="0042295B"/>
+    <w:pPr>
+      <w:spacing w:before="160" w:after="160" w:line="264" w:lineRule="auto"/>
+      <w:ind w:left="720" w:right="720"/>
+      <w:jc w:val="center"/>
+    </w:pPr>
+    <w:rPr>
+      <w:rFonts w:asciiTheme="majorHAnsi" w:eastAsiaTheme="majorEastAsia" w:hAnsiTheme="majorHAnsi" w:cstheme="majorBidi"/>
+      <w:i/>
+      <w:iCs/>
+      <w:color w:val="70AD47" w:themeColor="accent6"/>
+      <w:sz w:val="32"/>
+      <w:szCs w:val="32"/>
+    </w:rPr>
+  </w:style>
+  <w:style w:type="character" w:customStyle="1" w:styleId="IntenseQuoteChar">
+    <w:name w:val="Intense Quote Char"/>
+    <w:basedOn w:val="DefaultParagraphFont"/>
+    <w:link w:val="IntenseQuote"/>
+    <w:uiPriority w:val="30"/>
+    <w:rsid w:val="0042295B"/>
+    <w:rPr>
+      <w:rFonts w:asciiTheme="majorHAnsi" w:eastAsiaTheme="majorEastAsia" w:hAnsiTheme="majorHAnsi" w:cstheme="majorBidi"/>
+      <w:i/>
+      <w:iCs/>
+      <w:color w:val="70AD47" w:themeColor="accent6"/>
+      <w:sz w:val="32"/>
+      <w:szCs w:val="32"/>
+    </w:rPr>
+  </w:style>
+  <w:style w:type="character" w:styleId="SubtleEmphasis">
+    <w:name w:val="Subtle Emphasis"/>
+    <w:basedOn w:val="DefaultParagraphFont"/>
+    <w:uiPriority w:val="19"/>
+    <w:qFormat/>
+    <w:rsid w:val="0042295B"/>
+    <w:rPr>
+      <w:i/>
+      <w:iCs/>
+    </w:rPr>
+  </w:style>
+  <w:style w:type="character" w:styleId="IntenseEmphasis">
+    <w:name w:val="Intense Emphasis"/>
+    <w:basedOn w:val="DefaultParagraphFont"/>
+    <w:uiPriority w:val="21"/>
+    <w:qFormat/>
+    <w:rsid w:val="0042295B"/>
+    <w:rPr>
+      <w:b/>
+      <w:bCs/>
+      <w:i/>
+      <w:iCs/>
+    </w:rPr>
+  </w:style>
+  <w:style w:type="character" w:styleId="SubtleReference">
+    <w:name w:val="Subtle Reference"/>
+    <w:basedOn w:val="DefaultParagraphFont"/>
+    <w:uiPriority w:val="31"/>
+    <w:qFormat/>
+    <w:rsid w:val="0042295B"/>
+    <w:rPr>
+      <w:smallCaps/>
+      <w:color w:val="595959" w:themeColor="text1" w:themeTint="A6"/>
+    </w:rPr>
+  </w:style>
+  <w:style w:type="character" w:styleId="IntenseReference">
+    <w:name w:val="Intense Reference"/>
+    <w:basedOn w:val="DefaultParagraphFont"/>
+    <w:uiPriority w:val="32"/>
+    <w:qFormat/>
+    <w:rsid w:val="0042295B"/>
+    <w:rPr>
+      <w:b/>
+      <w:bCs/>
+      <w:smallCaps/>
+      <w:color w:val="70AD47" w:themeColor="accent6"/>
+    </w:rPr>
+  </w:style>
+  <w:style w:type="character" w:styleId="BookTitle">
+    <w:name w:val="Book Title"/>
+    <w:basedOn w:val="DefaultParagraphFont"/>
+    <w:uiPriority w:val="33"/>
+    <w:qFormat/>
+    <w:rsid w:val="0042295B"/>
+    <w:rPr>
+      <w:b/>
+      <w:bCs/>
+      <w:caps w:val="0"/>
+      <w:smallCaps/>
+      <w:spacing w:val="7"/>
+      <w:sz w:val="21"/>
+      <w:szCs w:val="21"/>
+    </w:rPr>
+  </w:style>
+  <w:style w:type="paragraph" w:styleId="TOCHeading">
+    <w:name w:val="TOC Heading"/>
+    <w:basedOn w:val="Heading1"/>
+    <w:next w:val="Normal"/>
+    <w:uiPriority w:val="39"/>
+    <w:semiHidden/>
+    <w:unhideWhenUsed/>
+    <w:qFormat/>
+    <w:rsid w:val="0042295B"/>
+    <w:pPr>
+      <w:outlineLvl w:val="9"/>
+    </w:pPr>
+  </w:style>
+  <w:style w:type="character" w:styleId="PlaceholderText">
+    <w:name w:val="Placeholder Text"/>
+    <w:basedOn w:val="DefaultParagraphFont"/>
+    <w:uiPriority w:val="99"/>
+    <w:semiHidden/>
+    <w:rsid w:val="0042295B"/>
+    <w:rPr>
+      <w:color w:val="808080"/>
+    </w:rPr>
   </w:style>
 </w:styles>
 </file>
@@ -5101,7 +5717,7 @@
 </file>
 
 <file path=customXml/itemProps1.xml><?xml version="1.0" encoding="utf-8"?>
-<ds:datastoreItem xmlns:ds="http://schemas.openxmlformats.org/officeDocument/2006/customXml" ds:itemID="{5FE7DCD3-5661-420D-AA12-F28FCCE4F7E4}">
+<ds:datastoreItem xmlns:ds="http://schemas.openxmlformats.org/officeDocument/2006/customXml" ds:itemID="{A39BEDC0-211C-42FE-A353-CCEA34CEC390}">
   <ds:schemaRefs>
     <ds:schemaRef ds:uri="http://schemas.openxmlformats.org/officeDocument/2006/bibliography"/>
   </ds:schemaRefs>

</xml_diff>

<commit_message>
documentation update, still in work
</commit_message>
<xml_diff>
--- a/EventPSOCdocumentation.docx
+++ b/EventPSOCdocumentation.docx
@@ -55,6 +55,7 @@
           <w:smallCaps w:val="0"/>
         </w:rPr>
       </w:pPr>
+      <w:bookmarkStart w:id="0" w:name="_Ref101430186"/>
       <w:r>
         <w:rPr>
           <w:smallCaps w:val="0"/>
@@ -93,6 +94,7 @@
         </w:rPr>
         <w:fldChar w:fldCharType="end"/>
       </w:r>
+      <w:bookmarkEnd w:id="0"/>
       <w:r>
         <w:rPr>
           <w:smallCaps w:val="0"/>
@@ -1006,6 +1008,2342 @@
         <w:pStyle w:val="Heading2"/>
       </w:pPr>
       <w:r>
+        <w:t>SPI</w:t>
+      </w:r>
+    </w:p>
+    <w:p>
+      <w:pPr>
+        <w:jc w:val="both"/>
+      </w:pPr>
+      <w:r>
+        <w:t xml:space="preserve">An SPI master </w:t>
+      </w:r>
+      <w:proofErr w:type="gramStart"/>
+      <w:r>
+        <w:t>is used</w:t>
+      </w:r>
+      <w:proofErr w:type="gramEnd"/>
+      <w:r>
+        <w:t xml:space="preserve"> to configure the TOF chip and to send data back to the Main PSOC (in principle it could also receive information, but so far that communication direction is handled by UART). Software pin </w:t>
+      </w:r>
+      <w:proofErr w:type="spellStart"/>
+      <w:r>
+        <w:t>Pin_SSN_Main</w:t>
+      </w:r>
+      <w:proofErr w:type="spellEnd"/>
+      <w:r>
+        <w:t xml:space="preserve"> </w:t>
+      </w:r>
+      <w:proofErr w:type="gramStart"/>
+      <w:r>
+        <w:t>is used</w:t>
+      </w:r>
+      <w:proofErr w:type="gramEnd"/>
+      <w:r>
+        <w:t xml:space="preserve"> to select the Main PSOC as the slave, by lowering to logic zero. Control register </w:t>
+      </w:r>
+      <w:proofErr w:type="spellStart"/>
+      <w:r>
+        <w:t>Control_Reg_SSN</w:t>
+      </w:r>
+      <w:proofErr w:type="spellEnd"/>
+      <w:r>
+        <w:t xml:space="preserve"> </w:t>
+      </w:r>
+      <w:proofErr w:type="gramStart"/>
+      <w:r>
+        <w:t>is used</w:t>
+      </w:r>
+      <w:proofErr w:type="gramEnd"/>
+      <w:r>
+        <w:t xml:space="preserve"> to select the TOF chip as well as to select which of the five SAR ADCs to read via a separate SPI channel. The codes are as follows:</w:t>
+      </w:r>
+    </w:p>
+    <w:tbl>
+      <w:tblPr>
+        <w:tblStyle w:val="TableGrid"/>
+        <w:tblW w:w="0" w:type="auto"/>
+        <w:tblInd w:w="944" w:type="dxa"/>
+        <w:tblLook w:val="04A0" w:firstRow="1" w:lastRow="0" w:firstColumn="1" w:lastColumn="0" w:noHBand="0" w:noVBand="1"/>
+      </w:tblPr>
+      <w:tblGrid>
+        <w:gridCol w:w="2677"/>
+        <w:gridCol w:w="2355"/>
+        <w:gridCol w:w="2433"/>
+      </w:tblGrid>
+      <w:tr>
+        <w:tc>
+          <w:tcPr>
+            <w:tcW w:w="2677" w:type="dxa"/>
+          </w:tcPr>
+          <w:p>
+            <w:pPr>
+              <w:jc w:val="center"/>
+              <w:rPr>
+                <w:b/>
+              </w:rPr>
+            </w:pPr>
+            <w:proofErr w:type="spellStart"/>
+            <w:r>
+              <w:rPr>
+                <w:b/>
+              </w:rPr>
+              <w:t>Control_Reg_SSN</w:t>
+            </w:r>
+            <w:proofErr w:type="spellEnd"/>
+          </w:p>
+        </w:tc>
+        <w:tc>
+          <w:tcPr>
+            <w:tcW w:w="2355" w:type="dxa"/>
+          </w:tcPr>
+          <w:p>
+            <w:pPr>
+              <w:jc w:val="center"/>
+              <w:rPr>
+                <w:b/>
+              </w:rPr>
+            </w:pPr>
+            <w:proofErr w:type="spellStart"/>
+            <w:r>
+              <w:rPr>
+                <w:b/>
+              </w:rPr>
+              <w:t>Pin_SSN_Main</w:t>
+            </w:r>
+            <w:proofErr w:type="spellEnd"/>
+          </w:p>
+        </w:tc>
+        <w:tc>
+          <w:tcPr>
+            <w:tcW w:w="2433" w:type="dxa"/>
+          </w:tcPr>
+          <w:p>
+            <w:pPr>
+              <w:jc w:val="center"/>
+              <w:rPr>
+                <w:b/>
+              </w:rPr>
+            </w:pPr>
+            <w:r>
+              <w:rPr>
+                <w:b/>
+              </w:rPr>
+              <w:t>Device Selected</w:t>
+            </w:r>
+          </w:p>
+        </w:tc>
+      </w:tr>
+      <w:tr>
+        <w:tc>
+          <w:tcPr>
+            <w:tcW w:w="2677" w:type="dxa"/>
+          </w:tcPr>
+          <w:p>
+            <w:pPr>
+              <w:jc w:val="center"/>
+            </w:pPr>
+            <w:r>
+              <w:t>000</w:t>
+            </w:r>
+          </w:p>
+        </w:tc>
+        <w:tc>
+          <w:tcPr>
+            <w:tcW w:w="2355" w:type="dxa"/>
+          </w:tcPr>
+          <w:p>
+            <w:pPr>
+              <w:jc w:val="center"/>
+            </w:pPr>
+            <w:r>
+              <w:t>0</w:t>
+            </w:r>
+          </w:p>
+        </w:tc>
+        <w:tc>
+          <w:tcPr>
+            <w:tcW w:w="2433" w:type="dxa"/>
+          </w:tcPr>
+          <w:p>
+            <w:pPr>
+              <w:jc w:val="center"/>
+            </w:pPr>
+            <w:r>
+              <w:t>Main PSOC</w:t>
+            </w:r>
+          </w:p>
+        </w:tc>
+      </w:tr>
+      <w:tr>
+        <w:tc>
+          <w:tcPr>
+            <w:tcW w:w="2677" w:type="dxa"/>
+          </w:tcPr>
+          <w:p>
+            <w:pPr>
+              <w:jc w:val="center"/>
+            </w:pPr>
+            <w:r>
+              <w:t>001</w:t>
+            </w:r>
+          </w:p>
+        </w:tc>
+        <w:tc>
+          <w:tcPr>
+            <w:tcW w:w="2355" w:type="dxa"/>
+          </w:tcPr>
+          <w:p>
+            <w:pPr>
+              <w:jc w:val="center"/>
+            </w:pPr>
+            <w:r>
+              <w:t>1</w:t>
+            </w:r>
+          </w:p>
+        </w:tc>
+        <w:tc>
+          <w:tcPr>
+            <w:tcW w:w="2433" w:type="dxa"/>
+          </w:tcPr>
+          <w:p>
+            <w:pPr>
+              <w:jc w:val="center"/>
+            </w:pPr>
+            <w:r>
+              <w:t>Guard ADC</w:t>
+            </w:r>
+          </w:p>
+        </w:tc>
+      </w:tr>
+      <w:tr>
+        <w:tc>
+          <w:tcPr>
+            <w:tcW w:w="2677" w:type="dxa"/>
+          </w:tcPr>
+          <w:p>
+            <w:pPr>
+              <w:jc w:val="center"/>
+            </w:pPr>
+            <w:r>
+              <w:t>010</w:t>
+            </w:r>
+          </w:p>
+        </w:tc>
+        <w:tc>
+          <w:tcPr>
+            <w:tcW w:w="2355" w:type="dxa"/>
+          </w:tcPr>
+          <w:p>
+            <w:pPr>
+              <w:jc w:val="center"/>
+            </w:pPr>
+            <w:r>
+              <w:t>1</w:t>
+            </w:r>
+          </w:p>
+        </w:tc>
+        <w:tc>
+          <w:tcPr>
+            <w:tcW w:w="2433" w:type="dxa"/>
+          </w:tcPr>
+          <w:p>
+            <w:pPr>
+              <w:jc w:val="center"/>
+            </w:pPr>
+            <w:r>
+              <w:t>TOF Chip</w:t>
+            </w:r>
+          </w:p>
+        </w:tc>
+      </w:tr>
+      <w:tr>
+        <w:tc>
+          <w:tcPr>
+            <w:tcW w:w="2677" w:type="dxa"/>
+          </w:tcPr>
+          <w:p>
+            <w:pPr>
+              <w:jc w:val="center"/>
+            </w:pPr>
+            <w:r>
+              <w:t>011</w:t>
+            </w:r>
+          </w:p>
+        </w:tc>
+        <w:tc>
+          <w:tcPr>
+            <w:tcW w:w="2355" w:type="dxa"/>
+          </w:tcPr>
+          <w:p>
+            <w:pPr>
+              <w:jc w:val="center"/>
+            </w:pPr>
+            <w:r>
+              <w:t>1</w:t>
+            </w:r>
+          </w:p>
+        </w:tc>
+        <w:tc>
+          <w:tcPr>
+            <w:tcW w:w="2433" w:type="dxa"/>
+          </w:tcPr>
+          <w:p>
+            <w:pPr>
+              <w:jc w:val="center"/>
+            </w:pPr>
+            <w:r>
+              <w:t>T3 ADC</w:t>
+            </w:r>
+          </w:p>
+        </w:tc>
+      </w:tr>
+      <w:tr>
+        <w:tc>
+          <w:tcPr>
+            <w:tcW w:w="2677" w:type="dxa"/>
+          </w:tcPr>
+          <w:p>
+            <w:pPr>
+              <w:jc w:val="center"/>
+            </w:pPr>
+            <w:r>
+              <w:t>100</w:t>
+            </w:r>
+          </w:p>
+        </w:tc>
+        <w:tc>
+          <w:tcPr>
+            <w:tcW w:w="2355" w:type="dxa"/>
+          </w:tcPr>
+          <w:p>
+            <w:pPr>
+              <w:jc w:val="center"/>
+            </w:pPr>
+            <w:r>
+              <w:t>1</w:t>
+            </w:r>
+          </w:p>
+        </w:tc>
+        <w:tc>
+          <w:tcPr>
+            <w:tcW w:w="2433" w:type="dxa"/>
+          </w:tcPr>
+          <w:p>
+            <w:pPr>
+              <w:jc w:val="center"/>
+            </w:pPr>
+            <w:r>
+              <w:t>T2 ADC</w:t>
+            </w:r>
+          </w:p>
+        </w:tc>
+      </w:tr>
+      <w:tr>
+        <w:tc>
+          <w:tcPr>
+            <w:tcW w:w="2677" w:type="dxa"/>
+          </w:tcPr>
+          <w:p>
+            <w:pPr>
+              <w:jc w:val="center"/>
+            </w:pPr>
+            <w:r>
+              <w:t>101</w:t>
+            </w:r>
+          </w:p>
+        </w:tc>
+        <w:tc>
+          <w:tcPr>
+            <w:tcW w:w="2355" w:type="dxa"/>
+          </w:tcPr>
+          <w:p>
+            <w:pPr>
+              <w:jc w:val="center"/>
+            </w:pPr>
+            <w:r>
+              <w:t>1</w:t>
+            </w:r>
+          </w:p>
+        </w:tc>
+        <w:tc>
+          <w:tcPr>
+            <w:tcW w:w="2433" w:type="dxa"/>
+          </w:tcPr>
+          <w:p>
+            <w:pPr>
+              <w:jc w:val="center"/>
+            </w:pPr>
+            <w:r>
+              <w:t>none</w:t>
+            </w:r>
+          </w:p>
+        </w:tc>
+      </w:tr>
+      <w:tr>
+        <w:tc>
+          <w:tcPr>
+            <w:tcW w:w="2677" w:type="dxa"/>
+          </w:tcPr>
+          <w:p>
+            <w:pPr>
+              <w:jc w:val="center"/>
+            </w:pPr>
+            <w:r>
+              <w:t>110</w:t>
+            </w:r>
+          </w:p>
+        </w:tc>
+        <w:tc>
+          <w:tcPr>
+            <w:tcW w:w="2355" w:type="dxa"/>
+          </w:tcPr>
+          <w:p>
+            <w:pPr>
+              <w:jc w:val="center"/>
+            </w:pPr>
+            <w:r>
+              <w:t>1</w:t>
+            </w:r>
+          </w:p>
+        </w:tc>
+        <w:tc>
+          <w:tcPr>
+            <w:tcW w:w="2433" w:type="dxa"/>
+          </w:tcPr>
+          <w:p>
+            <w:pPr>
+              <w:jc w:val="center"/>
+            </w:pPr>
+            <w:r>
+              <w:t>T4 ADC</w:t>
+            </w:r>
+          </w:p>
+        </w:tc>
+      </w:tr>
+      <w:tr>
+        <w:tc>
+          <w:tcPr>
+            <w:tcW w:w="2677" w:type="dxa"/>
+          </w:tcPr>
+          <w:p>
+            <w:pPr>
+              <w:jc w:val="center"/>
+            </w:pPr>
+            <w:r>
+              <w:t>111</w:t>
+            </w:r>
+          </w:p>
+        </w:tc>
+        <w:tc>
+          <w:tcPr>
+            <w:tcW w:w="2355" w:type="dxa"/>
+          </w:tcPr>
+          <w:p>
+            <w:pPr>
+              <w:jc w:val="center"/>
+            </w:pPr>
+            <w:r>
+              <w:t>1</w:t>
+            </w:r>
+          </w:p>
+        </w:tc>
+        <w:tc>
+          <w:tcPr>
+            <w:tcW w:w="2433" w:type="dxa"/>
+          </w:tcPr>
+          <w:p>
+            <w:pPr>
+              <w:jc w:val="center"/>
+            </w:pPr>
+            <w:r>
+              <w:t>T1 ADC</w:t>
+            </w:r>
+          </w:p>
+        </w:tc>
+      </w:tr>
+    </w:tbl>
+    <w:p/>
+    <w:p>
+      <w:pPr>
+        <w:pStyle w:val="Heading2"/>
+      </w:pPr>
+      <w:r>
+        <w:t>Triggers</w:t>
+      </w:r>
+    </w:p>
+    <w:p>
+      <w:r>
+        <w:t>There are three triggers defined in the Event-PSOC logic:</w:t>
+      </w:r>
+    </w:p>
+    <w:p>
+      <w:pPr>
+        <w:pStyle w:val="ListParagraph"/>
+        <w:numPr>
+          <w:ilvl w:val="0"/>
+          <w:numId w:val="6"/>
+        </w:numPr>
+        <w:jc w:val="both"/>
+      </w:pPr>
+      <w:r>
+        <w:t xml:space="preserve">The main physics trigger, </w:t>
+      </w:r>
+      <w:proofErr w:type="gramStart"/>
+      <w:r>
+        <w:t xml:space="preserve">which should require a Cerenkov signal and is not </w:t>
+      </w:r>
+      <w:proofErr w:type="spellStart"/>
+      <w:r>
+        <w:t>prescaled</w:t>
+      </w:r>
+      <w:proofErr w:type="spellEnd"/>
+      <w:proofErr w:type="gramEnd"/>
+      <w:r>
+        <w:t>. Most likely</w:t>
+      </w:r>
+      <w:r>
+        <w:t>,</w:t>
+      </w:r>
+      <w:r>
+        <w:t xml:space="preserve"> it will be a coincidence of T1, T2, and T3. The coincidence level is defined by the control register </w:t>
+      </w:r>
+      <w:r>
+        <w:lastRenderedPageBreak/>
+        <w:t xml:space="preserve">Control_Reg_Trg1. The LSB is T4, the 2’s bit is T3, the 4’s bit is T2, and the 8’s bit is T1. If a bit is set to logic-high, then that counter </w:t>
+      </w:r>
+      <w:proofErr w:type="gramStart"/>
+      <w:r>
+        <w:t xml:space="preserve">is </w:t>
+      </w:r>
+      <w:r>
+        <w:rPr>
+          <w:i/>
+        </w:rPr>
+        <w:t>removed</w:t>
+      </w:r>
+      <w:proofErr w:type="gramEnd"/>
+      <w:r>
+        <w:rPr>
+          <w:i/>
+        </w:rPr>
+        <w:t xml:space="preserve"> </w:t>
+      </w:r>
+      <w:r>
+        <w:t>from the coincidence. Therefore, the setting 0x01 will implement the T1+T2+T3 trigger.</w:t>
+      </w:r>
+      <w:r>
+        <w:t xml:space="preserve"> Use the command 0x36 to modify the coincidence level.</w:t>
+      </w:r>
+    </w:p>
+    <w:p>
+      <w:pPr>
+        <w:pStyle w:val="ListParagraph"/>
+        <w:numPr>
+          <w:ilvl w:val="0"/>
+          <w:numId w:val="6"/>
+        </w:numPr>
+        <w:jc w:val="both"/>
+      </w:pPr>
+      <w:r>
+        <w:t xml:space="preserve">The proton trigger, which should not require a Cerenkov signal, e.g. T1, T3, and T4. </w:t>
+      </w:r>
+      <w:proofErr w:type="gramStart"/>
+      <w:r>
+        <w:t xml:space="preserve">It is </w:t>
+      </w:r>
+      <w:proofErr w:type="spellStart"/>
+      <w:r>
+        <w:t>prescaled</w:t>
+      </w:r>
+      <w:proofErr w:type="spellEnd"/>
+      <w:r>
+        <w:t xml:space="preserve"> by counter </w:t>
+      </w:r>
+      <w:r>
+        <w:t>Cntr8_V1_PMT</w:t>
+      </w:r>
+      <w:proofErr w:type="gramEnd"/>
+      <w:r>
+        <w:t xml:space="preserve">, and the default count is the maximum of 255, meaning that only 1 in 255 of these triggers will be accepted. Use the command 0x39 to modify the </w:t>
+      </w:r>
+      <w:proofErr w:type="spellStart"/>
+      <w:r>
+        <w:t>prescaling</w:t>
+      </w:r>
+      <w:proofErr w:type="spellEnd"/>
+      <w:r>
+        <w:t xml:space="preserve">. </w:t>
+      </w:r>
+      <w:r>
+        <w:t xml:space="preserve">The </w:t>
+      </w:r>
+      <w:proofErr w:type="gramStart"/>
+      <w:r>
+        <w:t>coincidence level is defined by the cont</w:t>
+      </w:r>
+      <w:r>
+        <w:t>rol register Control_Reg_Trg2</w:t>
+      </w:r>
+      <w:proofErr w:type="gramEnd"/>
+      <w:r>
+        <w:t xml:space="preserve">. The LSB is T4, the 2’s bit is T3, the 4’s bit is T2, and the 8’s bit is T1. If a bit is set to logic-high, then that counter </w:t>
+      </w:r>
+      <w:proofErr w:type="gramStart"/>
+      <w:r>
+        <w:t xml:space="preserve">is </w:t>
+      </w:r>
+      <w:r>
+        <w:rPr>
+          <w:i/>
+        </w:rPr>
+        <w:t>removed</w:t>
+      </w:r>
+      <w:proofErr w:type="gramEnd"/>
+      <w:r>
+        <w:rPr>
+          <w:i/>
+        </w:rPr>
+        <w:t xml:space="preserve"> </w:t>
+      </w:r>
+      <w:r>
+        <w:t>from the coincidence. Therefore, the setti</w:t>
+      </w:r>
+      <w:r>
+        <w:t>ng 0x04 will implement the T1+T3+T4</w:t>
+      </w:r>
+      <w:r>
+        <w:t xml:space="preserve"> trigger.</w:t>
+      </w:r>
+      <w:r>
+        <w:t xml:space="preserve"> </w:t>
+      </w:r>
+      <w:r>
+        <w:t>Use the command 0x36 to modify the coincidence level.</w:t>
+      </w:r>
+    </w:p>
+    <w:p>
+      <w:pPr>
+        <w:pStyle w:val="ListParagraph"/>
+        <w:numPr>
+          <w:ilvl w:val="0"/>
+          <w:numId w:val="6"/>
+        </w:numPr>
+        <w:jc w:val="both"/>
+      </w:pPr>
+      <w:r>
+        <w:t xml:space="preserve">The track trigger, which is an OR of the separate bending and non-bending trigger signals. </w:t>
+      </w:r>
+      <w:proofErr w:type="gramStart"/>
+      <w:r>
+        <w:t xml:space="preserve">It is </w:t>
+      </w:r>
+      <w:proofErr w:type="spellStart"/>
+      <w:r>
+        <w:t>prescaled</w:t>
+      </w:r>
+      <w:proofErr w:type="spellEnd"/>
+      <w:r>
+        <w:t xml:space="preserve"> by counter </w:t>
+      </w:r>
+      <w:r>
+        <w:t>Cntr8_V1_TKR</w:t>
+      </w:r>
+      <w:proofErr w:type="gramEnd"/>
+      <w:r>
+        <w:t xml:space="preserve">, and the default count is the maximum of 255, meaning that only 1 in 255 of these triggers will be accepted. Use the command 0x39 to modify the </w:t>
+      </w:r>
+      <w:proofErr w:type="spellStart"/>
+      <w:r>
+        <w:t>prescaling</w:t>
+      </w:r>
+      <w:proofErr w:type="spellEnd"/>
+      <w:r>
+        <w:t>.</w:t>
+      </w:r>
+      <w:r>
+        <w:t xml:space="preserve"> Note that even though the two track triggers are </w:t>
+      </w:r>
+      <w:proofErr w:type="spellStart"/>
+      <w:r>
+        <w:t>OR’ed</w:t>
+      </w:r>
+      <w:proofErr w:type="spellEnd"/>
+      <w:r>
+        <w:t xml:space="preserve"> together here, they </w:t>
+      </w:r>
+      <w:proofErr w:type="gramStart"/>
+      <w:r>
+        <w:t>are registered</w:t>
+      </w:r>
+      <w:proofErr w:type="gramEnd"/>
+      <w:r>
+        <w:t xml:space="preserve"> separately in the status register </w:t>
+      </w:r>
+      <w:proofErr w:type="spellStart"/>
+      <w:r>
+        <w:t>Status_Reg_Trg</w:t>
+      </w:r>
+      <w:proofErr w:type="spellEnd"/>
+      <w:r>
+        <w:t>, which is captured and read out for every event.</w:t>
+      </w:r>
+    </w:p>
+    <w:p>
+      <w:pPr>
+        <w:pStyle w:val="Heading2"/>
+      </w:pPr>
+      <w:r>
+        <w:t xml:space="preserve">Channel Gains </w:t>
+      </w:r>
+    </w:p>
+    <w:p>
+      <w:pPr>
+        <w:jc w:val="both"/>
+      </w:pPr>
+      <w:r>
+        <w:t xml:space="preserve">The PHA preamplifier gains </w:t>
+      </w:r>
+      <w:proofErr w:type="gramStart"/>
+      <w:r>
+        <w:t>are defined</w:t>
+      </w:r>
+      <w:proofErr w:type="gramEnd"/>
+      <w:r>
+        <w:t xml:space="preserve"> by feedback capacitors and are set lower for T1 and T4 than for T3 and G, because of the special high-gain PMTs used for time-of-flight in T1 and T4. The T2 gain is also set different, but the feedback resistor in each channel </w:t>
+      </w:r>
+      <w:proofErr w:type="gramStart"/>
+      <w:r>
+        <w:t>is chosen</w:t>
+      </w:r>
+      <w:proofErr w:type="gramEnd"/>
+      <w:r>
+        <w:t xml:space="preserve"> to make the decay time constant of the preamplifier output about the same for all channels. The peak detector output also has a non-inverting op-amp for each channel, with gains set differently</w:t>
+      </w:r>
+      <w:r>
+        <w:t xml:space="preserve"> per channel</w:t>
+      </w:r>
+      <w:r>
+        <w:t xml:space="preserve"> by the associated feedback resistors.</w:t>
+      </w:r>
+      <w:r>
+        <w:t xml:space="preserve"> Note that for the purpose of injecting signals via the test inputs, the </w:t>
+      </w:r>
+      <w:proofErr w:type="spellStart"/>
+      <w:r>
+        <w:t>capacitanc</w:t>
+      </w:r>
+      <w:proofErr w:type="spellEnd"/>
+      <w:r>
+        <w:t xml:space="preserve"> connecting the test input to the channel input is 36 pF in all cases.</w:t>
+      </w:r>
+    </w:p>
+    <w:p>
+      <w:pPr>
+        <w:pStyle w:val="Caption"/>
+        <w:keepNext/>
+        <w:jc w:val="both"/>
+        <w:rPr>
+          <w:b w:val="0"/>
+          <w:smallCaps w:val="0"/>
+        </w:rPr>
+      </w:pPr>
+      <w:bookmarkStart w:id="1" w:name="_Ref101430212"/>
+      <w:r>
+        <w:rPr>
+          <w:b w:val="0"/>
+          <w:smallCaps w:val="0"/>
+        </w:rPr>
+        <w:t xml:space="preserve">Table </w:t>
+      </w:r>
+      <w:r>
+        <w:rPr>
+          <w:b w:val="0"/>
+          <w:smallCaps w:val="0"/>
+        </w:rPr>
+        <w:fldChar w:fldCharType="begin"/>
+      </w:r>
+      <w:r>
+        <w:rPr>
+          <w:b w:val="0"/>
+          <w:smallCaps w:val="0"/>
+        </w:rPr>
+        <w:instrText xml:space="preserve"> SEQ Table \* ARABIC </w:instrText>
+      </w:r>
+      <w:r>
+        <w:rPr>
+          <w:b w:val="0"/>
+          <w:smallCaps w:val="0"/>
+        </w:rPr>
+        <w:fldChar w:fldCharType="separate"/>
+      </w:r>
+      <w:r>
+        <w:rPr>
+          <w:b w:val="0"/>
+          <w:smallCaps w:val="0"/>
+        </w:rPr>
+        <w:t>2</w:t>
+      </w:r>
+      <w:r>
+        <w:rPr>
+          <w:b w:val="0"/>
+          <w:smallCaps w:val="0"/>
+        </w:rPr>
+        <w:fldChar w:fldCharType="end"/>
+      </w:r>
+      <w:bookmarkEnd w:id="1"/>
+      <w:r>
+        <w:rPr>
+          <w:b w:val="0"/>
+          <w:smallCaps w:val="0"/>
+        </w:rPr>
+        <w:t xml:space="preserve">. Gain settings of the PHA channels. The preamplifier gain is theoretical (just the inverse of the </w:t>
+      </w:r>
+      <w:r>
+        <w:rPr>
+          <w:b w:val="0"/>
+          <w:smallCaps w:val="0"/>
+        </w:rPr>
+        <w:t xml:space="preserve">capacitance) and </w:t>
+      </w:r>
+      <w:r>
+        <w:rPr>
+          <w:b w:val="0"/>
+          <w:smallCaps w:val="0"/>
+        </w:rPr>
+        <w:t xml:space="preserve">somewhat </w:t>
+      </w:r>
+      <w:r>
+        <w:rPr>
+          <w:b w:val="0"/>
+          <w:smallCaps w:val="0"/>
+        </w:rPr>
+        <w:t>overestimated, whereas</w:t>
+      </w:r>
+      <w:r>
+        <w:rPr>
+          <w:b w:val="0"/>
+          <w:smallCaps w:val="0"/>
+        </w:rPr>
+        <w:t xml:space="preserve"> the peak detector</w:t>
+      </w:r>
+      <w:r>
+        <w:rPr>
+          <w:b w:val="0"/>
+          <w:smallCaps w:val="0"/>
+        </w:rPr>
+        <w:t xml:space="preserve"> output-amplifier</w:t>
+      </w:r>
+      <w:r>
+        <w:rPr>
+          <w:b w:val="0"/>
+          <w:smallCaps w:val="0"/>
+        </w:rPr>
+        <w:t xml:space="preserve"> gain is accurately set by 1% resistors</w:t>
+      </w:r>
+      <w:r>
+        <w:rPr>
+          <w:b w:val="0"/>
+          <w:smallCaps w:val="0"/>
+        </w:rPr>
+        <w:t>. The measured</w:t>
+      </w:r>
+      <w:r>
+        <w:rPr>
+          <w:b w:val="0"/>
+          <w:smallCaps w:val="0"/>
+        </w:rPr>
+        <w:t xml:space="preserve"> overall</w:t>
+      </w:r>
+      <w:r>
+        <w:rPr>
+          <w:b w:val="0"/>
+          <w:smallCaps w:val="0"/>
+        </w:rPr>
+        <w:t xml:space="preserve"> gain was obtained by reading the average ADC results from a handful of events when stimulating the inputs via a voltage step on the </w:t>
+      </w:r>
+      <w:proofErr w:type="gramStart"/>
+      <w:r>
+        <w:rPr>
+          <w:b w:val="0"/>
+          <w:smallCaps w:val="0"/>
+        </w:rPr>
+        <w:t>36 pF</w:t>
+      </w:r>
+      <w:proofErr w:type="gramEnd"/>
+      <w:r>
+        <w:rPr>
+          <w:b w:val="0"/>
+          <w:smallCaps w:val="0"/>
+        </w:rPr>
+        <w:t xml:space="preserve"> calibration capacitors. </w:t>
+      </w:r>
+    </w:p>
+    <w:tbl>
+      <w:tblPr>
+        <w:tblStyle w:val="TableGrid"/>
+        <w:tblW w:w="0" w:type="auto"/>
+        <w:jc w:val="center"/>
+        <w:tblLook w:val="04A0" w:firstRow="1" w:lastRow="0" w:firstColumn="1" w:lastColumn="0" w:noHBand="0" w:noVBand="1"/>
+      </w:tblPr>
+      <w:tblGrid>
+        <w:gridCol w:w="927"/>
+        <w:gridCol w:w="778"/>
+        <w:gridCol w:w="990"/>
+        <w:gridCol w:w="900"/>
+        <w:gridCol w:w="2250"/>
+        <w:gridCol w:w="1170"/>
+        <w:gridCol w:w="2335"/>
+      </w:tblGrid>
+      <w:tr>
+        <w:trPr>
+          <w:jc w:val="center"/>
+        </w:trPr>
+        <w:tc>
+          <w:tcPr>
+            <w:tcW w:w="927" w:type="dxa"/>
+          </w:tcPr>
+          <w:p>
+            <w:pPr>
+              <w:jc w:val="center"/>
+              <w:rPr>
+                <w:b/>
+              </w:rPr>
+            </w:pPr>
+            <w:r>
+              <w:rPr>
+                <w:b/>
+              </w:rPr>
+              <w:t>Channel</w:t>
+            </w:r>
+          </w:p>
+        </w:tc>
+        <w:tc>
+          <w:tcPr>
+            <w:tcW w:w="778" w:type="dxa"/>
+          </w:tcPr>
+          <w:p>
+            <w:pPr>
+              <w:jc w:val="center"/>
+              <w:rPr>
+                <w:b/>
+              </w:rPr>
+            </w:pPr>
+            <w:r>
+              <w:rPr>
+                <w:b/>
+              </w:rPr>
+              <w:t>C</w:t>
+            </w:r>
+            <w:r>
+              <w:rPr>
+                <w:b/>
+              </w:rPr>
+              <w:t xml:space="preserve"> (pF)</w:t>
+            </w:r>
+          </w:p>
+        </w:tc>
+        <w:tc>
+          <w:tcPr>
+            <w:tcW w:w="990" w:type="dxa"/>
+          </w:tcPr>
+          <w:p>
+            <w:pPr>
+              <w:jc w:val="center"/>
+              <w:rPr>
+                <w:b/>
+              </w:rPr>
+            </w:pPr>
+            <w:r>
+              <w:rPr>
+                <w:b/>
+              </w:rPr>
+              <w:t>R</w:t>
+            </w:r>
+            <w:r>
+              <w:rPr>
+                <w:b/>
+              </w:rPr>
+              <w:t xml:space="preserve"> (k</w:t>
+            </w:r>
+            <w:r>
+              <w:rPr>
+                <w:b/>
+              </w:rPr>
+              <w:sym w:font="Symbol" w:char="F057"/>
+            </w:r>
+            <w:r>
+              <w:rPr>
+                <w:b/>
+              </w:rPr>
+              <w:t>)</w:t>
+            </w:r>
+          </w:p>
+        </w:tc>
+        <w:tc>
+          <w:tcPr>
+            <w:tcW w:w="900" w:type="dxa"/>
+          </w:tcPr>
+          <w:p>
+            <w:pPr>
+              <w:jc w:val="center"/>
+              <w:rPr>
+                <w:b/>
+              </w:rPr>
+            </w:pPr>
+            <m:oMath>
+              <m:r>
+                <m:rPr>
+                  <m:sty m:val="bi"/>
+                </m:rPr>
+                <w:rPr>
+                  <w:rFonts w:ascii="Cambria Math" w:hAnsi="Cambria Math"/>
+                </w:rPr>
+                <m:t>τ</m:t>
+              </m:r>
+            </m:oMath>
+            <w:r>
+              <w:rPr>
+                <w:b/>
+              </w:rPr>
+              <w:t xml:space="preserve"> (</w:t>
+            </w:r>
+            <w:r>
+              <w:rPr>
+                <w:b/>
+              </w:rPr>
+              <w:sym w:font="Symbol" w:char="F06D"/>
+            </w:r>
+            <w:r>
+              <w:rPr>
+                <w:b/>
+              </w:rPr>
+              <w:t>s)</w:t>
+            </w:r>
+          </w:p>
+        </w:tc>
+        <w:tc>
+          <w:tcPr>
+            <w:tcW w:w="2250" w:type="dxa"/>
+          </w:tcPr>
+          <w:p>
+            <w:pPr>
+              <w:jc w:val="center"/>
+              <w:rPr>
+                <w:b/>
+              </w:rPr>
+            </w:pPr>
+            <w:r>
+              <w:rPr>
+                <w:b/>
+              </w:rPr>
+              <w:t>Preamp Gain</w:t>
+            </w:r>
+            <w:r>
+              <w:rPr>
+                <w:b/>
+              </w:rPr>
+              <w:t xml:space="preserve"> (mV/</w:t>
+            </w:r>
+            <w:proofErr w:type="spellStart"/>
+            <w:r>
+              <w:rPr>
+                <w:b/>
+              </w:rPr>
+              <w:t>pC</w:t>
+            </w:r>
+            <w:proofErr w:type="spellEnd"/>
+            <w:r>
+              <w:rPr>
+                <w:b/>
+              </w:rPr>
+              <w:t>)</w:t>
+            </w:r>
+          </w:p>
+        </w:tc>
+        <w:tc>
+          <w:tcPr>
+            <w:tcW w:w="1170" w:type="dxa"/>
+          </w:tcPr>
+          <w:p>
+            <w:pPr>
+              <w:jc w:val="center"/>
+              <w:rPr>
+                <w:b/>
+              </w:rPr>
+            </w:pPr>
+            <w:r>
+              <w:rPr>
+                <w:b/>
+              </w:rPr>
+              <w:t>PD Gain</w:t>
+            </w:r>
+          </w:p>
+        </w:tc>
+        <w:tc>
+          <w:tcPr>
+            <w:tcW w:w="2335" w:type="dxa"/>
+          </w:tcPr>
+          <w:p>
+            <w:pPr>
+              <w:jc w:val="center"/>
+              <w:rPr>
+                <w:b/>
+              </w:rPr>
+            </w:pPr>
+            <w:r>
+              <w:rPr>
+                <w:b/>
+              </w:rPr>
+              <w:t xml:space="preserve">Meas. </w:t>
+            </w:r>
+            <w:r>
+              <w:rPr>
+                <w:b/>
+              </w:rPr>
+              <w:t>Gain</w:t>
+            </w:r>
+            <w:r>
+              <w:rPr>
+                <w:b/>
+              </w:rPr>
+              <w:t xml:space="preserve"> (mV/</w:t>
+            </w:r>
+            <w:proofErr w:type="spellStart"/>
+            <w:r>
+              <w:rPr>
+                <w:b/>
+              </w:rPr>
+              <w:t>pC</w:t>
+            </w:r>
+            <w:proofErr w:type="spellEnd"/>
+            <w:r>
+              <w:rPr>
+                <w:b/>
+              </w:rPr>
+              <w:t>)</w:t>
+            </w:r>
+          </w:p>
+        </w:tc>
+      </w:tr>
+      <w:tr>
+        <w:trPr>
+          <w:jc w:val="center"/>
+        </w:trPr>
+        <w:tc>
+          <w:tcPr>
+            <w:tcW w:w="927" w:type="dxa"/>
+          </w:tcPr>
+          <w:p>
+            <w:pPr>
+              <w:jc w:val="center"/>
+            </w:pPr>
+            <w:r>
+              <w:t>T1</w:t>
+            </w:r>
+          </w:p>
+        </w:tc>
+        <w:tc>
+          <w:tcPr>
+            <w:tcW w:w="778" w:type="dxa"/>
+          </w:tcPr>
+          <w:p>
+            <w:pPr>
+              <w:jc w:val="center"/>
+            </w:pPr>
+            <w:r>
+              <w:t>220</w:t>
+            </w:r>
+          </w:p>
+        </w:tc>
+        <w:tc>
+          <w:tcPr>
+            <w:tcW w:w="990" w:type="dxa"/>
+          </w:tcPr>
+          <w:p>
+            <w:pPr>
+              <w:jc w:val="center"/>
+            </w:pPr>
+            <w:r>
+              <w:t>10.2</w:t>
+            </w:r>
+          </w:p>
+        </w:tc>
+        <w:tc>
+          <w:tcPr>
+            <w:tcW w:w="900" w:type="dxa"/>
+          </w:tcPr>
+          <w:p>
+            <w:pPr>
+              <w:jc w:val="center"/>
+            </w:pPr>
+            <w:r>
+              <w:t>2.24</w:t>
+            </w:r>
+          </w:p>
+        </w:tc>
+        <w:tc>
+          <w:tcPr>
+            <w:tcW w:w="2250" w:type="dxa"/>
+          </w:tcPr>
+          <w:p>
+            <w:pPr>
+              <w:jc w:val="center"/>
+            </w:pPr>
+            <w:r>
+              <w:t xml:space="preserve">4.5 </w:t>
+            </w:r>
+          </w:p>
+        </w:tc>
+        <w:tc>
+          <w:tcPr>
+            <w:tcW w:w="1170" w:type="dxa"/>
+          </w:tcPr>
+          <w:p>
+            <w:pPr>
+              <w:jc w:val="center"/>
+            </w:pPr>
+            <w:r>
+              <w:t>1.61</w:t>
+            </w:r>
+          </w:p>
+        </w:tc>
+        <w:tc>
+          <w:tcPr>
+            <w:tcW w:w="2335" w:type="dxa"/>
+          </w:tcPr>
+          <w:p>
+            <w:pPr>
+              <w:jc w:val="center"/>
+            </w:pPr>
+            <w:r>
+              <w:t>9.53</w:t>
+            </w:r>
+          </w:p>
+        </w:tc>
+      </w:tr>
+      <w:tr>
+        <w:trPr>
+          <w:jc w:val="center"/>
+        </w:trPr>
+        <w:tc>
+          <w:tcPr>
+            <w:tcW w:w="927" w:type="dxa"/>
+          </w:tcPr>
+          <w:p>
+            <w:pPr>
+              <w:jc w:val="center"/>
+            </w:pPr>
+            <w:r>
+              <w:t>T4</w:t>
+            </w:r>
+          </w:p>
+        </w:tc>
+        <w:tc>
+          <w:tcPr>
+            <w:tcW w:w="778" w:type="dxa"/>
+          </w:tcPr>
+          <w:p>
+            <w:pPr>
+              <w:jc w:val="center"/>
+            </w:pPr>
+            <w:r>
+              <w:t>220</w:t>
+            </w:r>
+          </w:p>
+        </w:tc>
+        <w:tc>
+          <w:tcPr>
+            <w:tcW w:w="990" w:type="dxa"/>
+          </w:tcPr>
+          <w:p>
+            <w:pPr>
+              <w:jc w:val="center"/>
+            </w:pPr>
+            <w:r>
+              <w:t>10.2</w:t>
+            </w:r>
+          </w:p>
+        </w:tc>
+        <w:tc>
+          <w:tcPr>
+            <w:tcW w:w="900" w:type="dxa"/>
+          </w:tcPr>
+          <w:p>
+            <w:pPr>
+              <w:jc w:val="center"/>
+            </w:pPr>
+            <w:r>
+              <w:t>2.24</w:t>
+            </w:r>
+          </w:p>
+        </w:tc>
+        <w:tc>
+          <w:tcPr>
+            <w:tcW w:w="2250" w:type="dxa"/>
+          </w:tcPr>
+          <w:p>
+            <w:pPr>
+              <w:jc w:val="center"/>
+            </w:pPr>
+            <w:r>
+              <w:t xml:space="preserve">4.5 </w:t>
+            </w:r>
+          </w:p>
+        </w:tc>
+        <w:tc>
+          <w:tcPr>
+            <w:tcW w:w="1170" w:type="dxa"/>
+          </w:tcPr>
+          <w:p>
+            <w:pPr>
+              <w:jc w:val="center"/>
+            </w:pPr>
+            <w:r>
+              <w:t>1.61</w:t>
+            </w:r>
+          </w:p>
+        </w:tc>
+        <w:tc>
+          <w:tcPr>
+            <w:tcW w:w="2335" w:type="dxa"/>
+          </w:tcPr>
+          <w:p>
+            <w:pPr>
+              <w:jc w:val="center"/>
+            </w:pPr>
+            <w:r>
+              <w:t>9.63</w:t>
+            </w:r>
+          </w:p>
+        </w:tc>
+      </w:tr>
+      <w:tr>
+        <w:trPr>
+          <w:jc w:val="center"/>
+        </w:trPr>
+        <w:tc>
+          <w:tcPr>
+            <w:tcW w:w="927" w:type="dxa"/>
+          </w:tcPr>
+          <w:p>
+            <w:pPr>
+              <w:jc w:val="center"/>
+            </w:pPr>
+            <w:r>
+              <w:t>T3</w:t>
+            </w:r>
+          </w:p>
+        </w:tc>
+        <w:tc>
+          <w:tcPr>
+            <w:tcW w:w="778" w:type="dxa"/>
+          </w:tcPr>
+          <w:p>
+            <w:pPr>
+              <w:jc w:val="center"/>
+            </w:pPr>
+            <w:r>
+              <w:t>36</w:t>
+            </w:r>
+          </w:p>
+        </w:tc>
+        <w:tc>
+          <w:tcPr>
+            <w:tcW w:w="990" w:type="dxa"/>
+          </w:tcPr>
+          <w:p>
+            <w:pPr>
+              <w:jc w:val="center"/>
+            </w:pPr>
+            <w:r>
+              <w:t>62</w:t>
+            </w:r>
+          </w:p>
+        </w:tc>
+        <w:tc>
+          <w:tcPr>
+            <w:tcW w:w="900" w:type="dxa"/>
+          </w:tcPr>
+          <w:p>
+            <w:pPr>
+              <w:jc w:val="center"/>
+            </w:pPr>
+            <w:r>
+              <w:t>2.23</w:t>
+            </w:r>
+          </w:p>
+        </w:tc>
+        <w:tc>
+          <w:tcPr>
+            <w:tcW w:w="2250" w:type="dxa"/>
+          </w:tcPr>
+          <w:p>
+            <w:pPr>
+              <w:jc w:val="center"/>
+            </w:pPr>
+            <w:r>
+              <w:t xml:space="preserve">28 </w:t>
+            </w:r>
+          </w:p>
+        </w:tc>
+        <w:tc>
+          <w:tcPr>
+            <w:tcW w:w="1170" w:type="dxa"/>
+          </w:tcPr>
+          <w:p>
+            <w:pPr>
+              <w:jc w:val="center"/>
+            </w:pPr>
+            <w:r>
+              <w:t>2</w:t>
+            </w:r>
+          </w:p>
+        </w:tc>
+        <w:tc>
+          <w:tcPr>
+            <w:tcW w:w="2335" w:type="dxa"/>
+          </w:tcPr>
+          <w:p>
+            <w:pPr>
+              <w:jc w:val="center"/>
+            </w:pPr>
+            <w:r>
+              <w:t>89.7</w:t>
+            </w:r>
+          </w:p>
+        </w:tc>
+      </w:tr>
+      <w:tr>
+        <w:trPr>
+          <w:jc w:val="center"/>
+        </w:trPr>
+        <w:tc>
+          <w:tcPr>
+            <w:tcW w:w="927" w:type="dxa"/>
+          </w:tcPr>
+          <w:p>
+            <w:pPr>
+              <w:jc w:val="center"/>
+            </w:pPr>
+            <w:r>
+              <w:t>G</w:t>
+            </w:r>
+          </w:p>
+        </w:tc>
+        <w:tc>
+          <w:tcPr>
+            <w:tcW w:w="778" w:type="dxa"/>
+          </w:tcPr>
+          <w:p>
+            <w:pPr>
+              <w:jc w:val="center"/>
+            </w:pPr>
+            <w:r>
+              <w:t>36</w:t>
+            </w:r>
+          </w:p>
+        </w:tc>
+        <w:tc>
+          <w:tcPr>
+            <w:tcW w:w="990" w:type="dxa"/>
+          </w:tcPr>
+          <w:p>
+            <w:pPr>
+              <w:jc w:val="center"/>
+            </w:pPr>
+            <w:r>
+              <w:t>62</w:t>
+            </w:r>
+          </w:p>
+        </w:tc>
+        <w:tc>
+          <w:tcPr>
+            <w:tcW w:w="900" w:type="dxa"/>
+          </w:tcPr>
+          <w:p>
+            <w:pPr>
+              <w:jc w:val="center"/>
+            </w:pPr>
+            <w:r>
+              <w:t>2.23</w:t>
+            </w:r>
+          </w:p>
+        </w:tc>
+        <w:tc>
+          <w:tcPr>
+            <w:tcW w:w="2250" w:type="dxa"/>
+          </w:tcPr>
+          <w:p>
+            <w:pPr>
+              <w:jc w:val="center"/>
+            </w:pPr>
+            <w:r>
+              <w:t xml:space="preserve">28 </w:t>
+            </w:r>
+          </w:p>
+        </w:tc>
+        <w:tc>
+          <w:tcPr>
+            <w:tcW w:w="1170" w:type="dxa"/>
+          </w:tcPr>
+          <w:p>
+            <w:pPr>
+              <w:jc w:val="center"/>
+            </w:pPr>
+            <w:r>
+              <w:t>2</w:t>
+            </w:r>
+          </w:p>
+        </w:tc>
+        <w:tc>
+          <w:tcPr>
+            <w:tcW w:w="2335" w:type="dxa"/>
+          </w:tcPr>
+          <w:p>
+            <w:pPr>
+              <w:jc w:val="center"/>
+            </w:pPr>
+            <w:r>
+              <w:t>89.9</w:t>
+            </w:r>
+          </w:p>
+        </w:tc>
+      </w:tr>
+      <w:tr>
+        <w:trPr>
+          <w:jc w:val="center"/>
+        </w:trPr>
+        <w:tc>
+          <w:tcPr>
+            <w:tcW w:w="927" w:type="dxa"/>
+          </w:tcPr>
+          <w:p>
+            <w:pPr>
+              <w:jc w:val="center"/>
+            </w:pPr>
+            <w:r>
+              <w:t>T2</w:t>
+            </w:r>
+          </w:p>
+        </w:tc>
+        <w:tc>
+          <w:tcPr>
+            <w:tcW w:w="778" w:type="dxa"/>
+          </w:tcPr>
+          <w:p>
+            <w:pPr>
+              <w:jc w:val="center"/>
+            </w:pPr>
+            <w:r>
+              <w:t>100</w:t>
+            </w:r>
+          </w:p>
+        </w:tc>
+        <w:tc>
+          <w:tcPr>
+            <w:tcW w:w="990" w:type="dxa"/>
+          </w:tcPr>
+          <w:p>
+            <w:pPr>
+              <w:jc w:val="center"/>
+            </w:pPr>
+            <w:r>
+              <w:t>22.1</w:t>
+            </w:r>
+          </w:p>
+        </w:tc>
+        <w:tc>
+          <w:tcPr>
+            <w:tcW w:w="900" w:type="dxa"/>
+          </w:tcPr>
+          <w:p>
+            <w:pPr>
+              <w:jc w:val="center"/>
+            </w:pPr>
+            <w:r>
+              <w:t>2.21</w:t>
+            </w:r>
+          </w:p>
+        </w:tc>
+        <w:tc>
+          <w:tcPr>
+            <w:tcW w:w="2250" w:type="dxa"/>
+          </w:tcPr>
+          <w:p>
+            <w:pPr>
+              <w:jc w:val="center"/>
+            </w:pPr>
+            <w:r>
+              <w:t xml:space="preserve">10 </w:t>
+            </w:r>
+          </w:p>
+        </w:tc>
+        <w:tc>
+          <w:tcPr>
+            <w:tcW w:w="1170" w:type="dxa"/>
+          </w:tcPr>
+          <w:p>
+            <w:pPr>
+              <w:jc w:val="center"/>
+            </w:pPr>
+            <w:r>
+              <w:t>1.61</w:t>
+            </w:r>
+          </w:p>
+        </w:tc>
+        <w:tc>
+          <w:tcPr>
+            <w:tcW w:w="2335" w:type="dxa"/>
+          </w:tcPr>
+          <w:p>
+            <w:pPr>
+              <w:jc w:val="center"/>
+            </w:pPr>
+            <w:r>
+              <w:t>19.8</w:t>
+            </w:r>
+          </w:p>
+        </w:tc>
+      </w:tr>
+    </w:tbl>
+    <w:p>
+      <w:pPr>
+        <w:jc w:val="both"/>
+      </w:pPr>
+    </w:p>
+    <w:p>
+      <w:pPr>
+        <w:pStyle w:val="Heading2"/>
+      </w:pPr>
+      <w:r>
+        <w:t>SAR ADCs</w:t>
+      </w:r>
+    </w:p>
+    <w:p>
+      <w:pPr>
+        <w:jc w:val="both"/>
+        <w:rPr>
+          <w:u w:val="single"/>
+        </w:rPr>
+      </w:pPr>
+      <w:r>
+        <w:t xml:space="preserve">Each PHA channel feeds its peak-detector output into an AD7091R 12-bit SAR ADC, and all of them digitize in parallel. Instead of using the internal </w:t>
+      </w:r>
+      <w:proofErr w:type="gramStart"/>
+      <w:r>
+        <w:t>2.5 volt</w:t>
+      </w:r>
+      <w:proofErr w:type="gramEnd"/>
+      <w:r>
+        <w:t xml:space="preserve"> reference, we use a single external precision 3.3 volt reference (LT1460). Therefore, the LSB of the ADC output represents 0.81 mV. That </w:t>
+      </w:r>
+      <w:proofErr w:type="gramStart"/>
+      <w:r>
+        <w:t>can be converted</w:t>
+      </w:r>
+      <w:proofErr w:type="gramEnd"/>
+      <w:r>
+        <w:t xml:space="preserve"> to </w:t>
+      </w:r>
+      <w:r>
+        <w:t xml:space="preserve">input </w:t>
+      </w:r>
+      <w:r>
+        <w:t xml:space="preserve">charge </w:t>
+      </w:r>
+      <w:r>
+        <w:t xml:space="preserve">by </w:t>
+      </w:r>
+      <w:r>
+        <w:t xml:space="preserve">using the channel-dependent measured gain from </w:t>
+      </w:r>
+      <w:r>
+        <w:fldChar w:fldCharType="begin"/>
+      </w:r>
+      <w:r>
+        <w:instrText xml:space="preserve"> REF _Ref101430212 \h </w:instrText>
+      </w:r>
+      <w:r>
+        <w:fldChar w:fldCharType="separate"/>
+      </w:r>
+      <w:r>
+        <w:t>Table 2</w:t>
+      </w:r>
+      <w:r>
+        <w:fldChar w:fldCharType="end"/>
+      </w:r>
+      <w:r>
+        <w:t>.</w:t>
+      </w:r>
+    </w:p>
+    <w:p>
+      <w:pPr>
+        <w:pStyle w:val="Heading2"/>
+      </w:pPr>
+      <w:r>
+        <w:lastRenderedPageBreak/>
+        <w:t>DACs</w:t>
+      </w:r>
+    </w:p>
+    <w:p>
+      <w:pPr>
+        <w:jc w:val="both"/>
+      </w:pPr>
+      <w:r>
+        <w:t xml:space="preserve">The Event PSOC has four internal </w:t>
+      </w:r>
+      <w:r>
+        <w:t xml:space="preserve">8-bit </w:t>
+      </w:r>
+      <w:r>
+        <w:t xml:space="preserve">DACs, which </w:t>
+      </w:r>
+      <w:proofErr w:type="gramStart"/>
+      <w:r>
+        <w:t>are used</w:t>
+      </w:r>
+      <w:proofErr w:type="gramEnd"/>
+      <w:r>
+        <w:t xml:space="preserve"> to set the trigger thresholds for the four PMTs that read out scintillator signals.</w:t>
+      </w:r>
+      <w:r>
+        <w:t xml:space="preserve"> Each threshold applies to the output of the preamplifier stage of the PHA channel. The DACs </w:t>
+      </w:r>
+      <w:proofErr w:type="gramStart"/>
+      <w:r>
+        <w:t>are set</w:t>
+      </w:r>
+      <w:proofErr w:type="gramEnd"/>
+      <w:r>
+        <w:t xml:space="preserve"> to </w:t>
+      </w:r>
+      <w:r>
+        <w:t>slow</w:t>
+      </w:r>
+      <w:r>
+        <w:t xml:space="preserve"> </w:t>
+      </w:r>
+      <w:r>
+        <w:t xml:space="preserve">speed </w:t>
+      </w:r>
+      <w:r>
+        <w:t>(</w:t>
+      </w:r>
+      <w:r>
+        <w:t>low-power) mode, whereas the associated comparators are set to fast (high-power) mode, with no hysteresis</w:t>
+      </w:r>
+      <w:r>
+        <w:t>. In addition, there are three external 12-bit DACs</w:t>
+      </w:r>
+      <w:r>
+        <w:t xml:space="preserve"> (AD5602)</w:t>
+      </w:r>
+      <w:r>
+        <w:t xml:space="preserve"> on the board, which are set via the I</w:t>
+      </w:r>
+      <w:r>
+        <w:rPr>
+          <w:vertAlign w:val="superscript"/>
+        </w:rPr>
+        <w:t>2</w:t>
+      </w:r>
+      <w:r>
+        <w:t>C bus.  One sets the trigger threshold for the Cerenkov (T2) channel, again applied to the preamplifier output, and the other two are used to set negative thresholds for the raw PMT signals (using op-amps to invert the voltage), to discriminate the T1 and T4 signals and generate stop signals for the TOF chip.</w:t>
+      </w:r>
+    </w:p>
+    <w:p>
+      <w:pPr>
+        <w:pStyle w:val="Caption"/>
+        <w:keepNext/>
+        <w:jc w:val="center"/>
+        <w:rPr>
+          <w:b w:val="0"/>
+          <w:smallCaps w:val="0"/>
+        </w:rPr>
+      </w:pPr>
+      <w:r>
+        <w:rPr>
+          <w:b w:val="0"/>
+          <w:smallCaps w:val="0"/>
+        </w:rPr>
+        <w:t xml:space="preserve">Table </w:t>
+      </w:r>
+      <w:r>
+        <w:rPr>
+          <w:b w:val="0"/>
+          <w:smallCaps w:val="0"/>
+        </w:rPr>
+        <w:fldChar w:fldCharType="begin"/>
+      </w:r>
+      <w:r>
+        <w:rPr>
+          <w:b w:val="0"/>
+          <w:smallCaps w:val="0"/>
+        </w:rPr>
+        <w:instrText xml:space="preserve"> SEQ Table \* ARABIC </w:instrText>
+      </w:r>
+      <w:r>
+        <w:rPr>
+          <w:b w:val="0"/>
+          <w:smallCaps w:val="0"/>
+        </w:rPr>
+        <w:fldChar w:fldCharType="separate"/>
+      </w:r>
+      <w:r>
+        <w:rPr>
+          <w:b w:val="0"/>
+          <w:smallCaps w:val="0"/>
+          <w:noProof/>
+        </w:rPr>
+        <w:t>3</w:t>
+      </w:r>
+      <w:r>
+        <w:rPr>
+          <w:b w:val="0"/>
+          <w:smallCaps w:val="0"/>
+        </w:rPr>
+        <w:fldChar w:fldCharType="end"/>
+      </w:r>
+      <w:r>
+        <w:rPr>
+          <w:b w:val="0"/>
+          <w:smallCaps w:val="0"/>
+        </w:rPr>
+        <w:t>. Characteristics of the seven DACs used by the Event PSOC.</w:t>
+      </w:r>
+    </w:p>
+    <w:tbl>
+      <w:tblPr>
+        <w:tblStyle w:val="TableGrid"/>
+        <w:tblW w:w="0" w:type="auto"/>
+        <w:jc w:val="center"/>
+        <w:tblLook w:val="04A0" w:firstRow="1" w:lastRow="0" w:firstColumn="1" w:lastColumn="0" w:noHBand="0" w:noVBand="1"/>
+      </w:tblPr>
+      <w:tblGrid>
+        <w:gridCol w:w="1967"/>
+        <w:gridCol w:w="1789"/>
+        <w:gridCol w:w="1908"/>
+        <w:gridCol w:w="1896"/>
+      </w:tblGrid>
+      <w:tr>
+        <w:trPr>
+          <w:jc w:val="center"/>
+        </w:trPr>
+        <w:tc>
+          <w:tcPr>
+            <w:tcW w:w="1967" w:type="dxa"/>
+          </w:tcPr>
+          <w:p>
+            <w:pPr>
+              <w:jc w:val="center"/>
+              <w:rPr>
+                <w:b/>
+              </w:rPr>
+            </w:pPr>
+            <w:r>
+              <w:rPr>
+                <w:b/>
+              </w:rPr>
+              <w:t>Channel</w:t>
+            </w:r>
+          </w:p>
+        </w:tc>
+        <w:tc>
+          <w:tcPr>
+            <w:tcW w:w="1789" w:type="dxa"/>
+          </w:tcPr>
+          <w:p>
+            <w:pPr>
+              <w:jc w:val="center"/>
+              <w:rPr>
+                <w:b/>
+              </w:rPr>
+            </w:pPr>
+            <w:r>
+              <w:rPr>
+                <w:b/>
+              </w:rPr>
+              <w:t>Address</w:t>
+            </w:r>
+          </w:p>
+        </w:tc>
+        <w:tc>
+          <w:tcPr>
+            <w:tcW w:w="1908" w:type="dxa"/>
+          </w:tcPr>
+          <w:p>
+            <w:pPr>
+              <w:jc w:val="center"/>
+              <w:rPr>
+                <w:b/>
+              </w:rPr>
+            </w:pPr>
+            <w:r>
+              <w:rPr>
+                <w:b/>
+              </w:rPr>
+              <w:t>Num. Bits</w:t>
+            </w:r>
+          </w:p>
+        </w:tc>
+        <w:tc>
+          <w:tcPr>
+            <w:tcW w:w="1896" w:type="dxa"/>
+          </w:tcPr>
+          <w:p>
+            <w:pPr>
+              <w:jc w:val="center"/>
+              <w:rPr>
+                <w:b/>
+              </w:rPr>
+            </w:pPr>
+            <w:r>
+              <w:rPr>
+                <w:b/>
+              </w:rPr>
+              <w:t>LSB (mV)</w:t>
+            </w:r>
+          </w:p>
+        </w:tc>
+      </w:tr>
+      <w:tr>
+        <w:trPr>
+          <w:jc w:val="center"/>
+        </w:trPr>
+        <w:tc>
+          <w:tcPr>
+            <w:tcW w:w="1967" w:type="dxa"/>
+          </w:tcPr>
+          <w:p>
+            <w:pPr>
+              <w:jc w:val="both"/>
+            </w:pPr>
+            <w:r>
+              <w:t>T1 trigger</w:t>
+            </w:r>
+          </w:p>
+        </w:tc>
+        <w:tc>
+          <w:tcPr>
+            <w:tcW w:w="1789" w:type="dxa"/>
+          </w:tcPr>
+          <w:p>
+            <w:pPr>
+              <w:jc w:val="center"/>
+            </w:pPr>
+            <w:r>
+              <w:t>VDAC8_Ch3</w:t>
+            </w:r>
+          </w:p>
+        </w:tc>
+        <w:tc>
+          <w:tcPr>
+            <w:tcW w:w="1908" w:type="dxa"/>
+          </w:tcPr>
+          <w:p>
+            <w:pPr>
+              <w:jc w:val="center"/>
+            </w:pPr>
+            <w:r>
+              <w:t>8</w:t>
+            </w:r>
+          </w:p>
+        </w:tc>
+        <w:tc>
+          <w:tcPr>
+            <w:tcW w:w="1896" w:type="dxa"/>
+          </w:tcPr>
+          <w:p>
+            <w:pPr>
+              <w:jc w:val="center"/>
+            </w:pPr>
+            <w:r>
+              <w:t>4</w:t>
+            </w:r>
+          </w:p>
+        </w:tc>
+      </w:tr>
+      <w:tr>
+        <w:trPr>
+          <w:jc w:val="center"/>
+        </w:trPr>
+        <w:tc>
+          <w:tcPr>
+            <w:tcW w:w="1967" w:type="dxa"/>
+          </w:tcPr>
+          <w:p>
+            <w:pPr>
+              <w:jc w:val="both"/>
+            </w:pPr>
+            <w:r>
+              <w:t>T4 trigger</w:t>
+            </w:r>
+          </w:p>
+        </w:tc>
+        <w:tc>
+          <w:tcPr>
+            <w:tcW w:w="1789" w:type="dxa"/>
+          </w:tcPr>
+          <w:p>
+            <w:pPr>
+              <w:jc w:val="center"/>
+            </w:pPr>
+            <w:r>
+              <w:t>VDAC8_Ch4</w:t>
+            </w:r>
+          </w:p>
+        </w:tc>
+        <w:tc>
+          <w:tcPr>
+            <w:tcW w:w="1908" w:type="dxa"/>
+          </w:tcPr>
+          <w:p>
+            <w:pPr>
+              <w:jc w:val="center"/>
+            </w:pPr>
+            <w:r>
+              <w:t>8</w:t>
+            </w:r>
+          </w:p>
+        </w:tc>
+        <w:tc>
+          <w:tcPr>
+            <w:tcW w:w="1896" w:type="dxa"/>
+          </w:tcPr>
+          <w:p>
+            <w:pPr>
+              <w:jc w:val="center"/>
+            </w:pPr>
+            <w:r>
+              <w:t>4</w:t>
+            </w:r>
+          </w:p>
+        </w:tc>
+      </w:tr>
+      <w:tr>
+        <w:trPr>
+          <w:jc w:val="center"/>
+        </w:trPr>
+        <w:tc>
+          <w:tcPr>
+            <w:tcW w:w="1967" w:type="dxa"/>
+          </w:tcPr>
+          <w:p>
+            <w:pPr>
+              <w:jc w:val="both"/>
+            </w:pPr>
+            <w:r>
+              <w:t>T3 trigger</w:t>
+            </w:r>
+          </w:p>
+        </w:tc>
+        <w:tc>
+          <w:tcPr>
+            <w:tcW w:w="1789" w:type="dxa"/>
+          </w:tcPr>
+          <w:p>
+            <w:pPr>
+              <w:jc w:val="center"/>
+            </w:pPr>
+            <w:r>
+              <w:t>VDAC8_Ch2</w:t>
+            </w:r>
+          </w:p>
+        </w:tc>
+        <w:tc>
+          <w:tcPr>
+            <w:tcW w:w="1908" w:type="dxa"/>
+          </w:tcPr>
+          <w:p>
+            <w:pPr>
+              <w:jc w:val="center"/>
+            </w:pPr>
+            <w:r>
+              <w:t>8</w:t>
+            </w:r>
+          </w:p>
+        </w:tc>
+        <w:tc>
+          <w:tcPr>
+            <w:tcW w:w="1896" w:type="dxa"/>
+          </w:tcPr>
+          <w:p>
+            <w:pPr>
+              <w:jc w:val="center"/>
+            </w:pPr>
+            <w:r>
+              <w:t>4</w:t>
+            </w:r>
+          </w:p>
+        </w:tc>
+      </w:tr>
+      <w:tr>
+        <w:trPr>
+          <w:jc w:val="center"/>
+        </w:trPr>
+        <w:tc>
+          <w:tcPr>
+            <w:tcW w:w="1967" w:type="dxa"/>
+          </w:tcPr>
+          <w:p>
+            <w:pPr>
+              <w:jc w:val="both"/>
+            </w:pPr>
+            <w:r>
+              <w:t>Guard</w:t>
+            </w:r>
+          </w:p>
+        </w:tc>
+        <w:tc>
+          <w:tcPr>
+            <w:tcW w:w="1789" w:type="dxa"/>
+          </w:tcPr>
+          <w:p>
+            <w:pPr>
+              <w:jc w:val="center"/>
+            </w:pPr>
+            <w:r>
+              <w:t>VDAC8_Ch1</w:t>
+            </w:r>
+          </w:p>
+        </w:tc>
+        <w:tc>
+          <w:tcPr>
+            <w:tcW w:w="1908" w:type="dxa"/>
+          </w:tcPr>
+          <w:p>
+            <w:pPr>
+              <w:jc w:val="center"/>
+            </w:pPr>
+            <w:r>
+              <w:t>8</w:t>
+            </w:r>
+          </w:p>
+        </w:tc>
+        <w:tc>
+          <w:tcPr>
+            <w:tcW w:w="1896" w:type="dxa"/>
+          </w:tcPr>
+          <w:p>
+            <w:pPr>
+              <w:jc w:val="center"/>
+            </w:pPr>
+            <w:r>
+              <w:t>4</w:t>
+            </w:r>
+          </w:p>
+        </w:tc>
+      </w:tr>
+      <w:tr>
+        <w:trPr>
+          <w:jc w:val="center"/>
+        </w:trPr>
+        <w:tc>
+          <w:tcPr>
+            <w:tcW w:w="1967" w:type="dxa"/>
+          </w:tcPr>
+          <w:p>
+            <w:pPr>
+              <w:jc w:val="both"/>
+            </w:pPr>
+            <w:r>
+              <w:t>T2 trigger</w:t>
+            </w:r>
+          </w:p>
+        </w:tc>
+        <w:tc>
+          <w:tcPr>
+            <w:tcW w:w="1789" w:type="dxa"/>
+          </w:tcPr>
+          <w:p>
+            <w:pPr>
+              <w:jc w:val="center"/>
+            </w:pPr>
+            <w:r>
+              <w:t>I</w:t>
+            </w:r>
+            <w:r>
+              <w:rPr>
+                <w:vertAlign w:val="superscript"/>
+              </w:rPr>
+              <w:t>2</w:t>
+            </w:r>
+            <w:r>
+              <w:t>C 0001110</w:t>
+            </w:r>
+          </w:p>
+        </w:tc>
+        <w:tc>
+          <w:tcPr>
+            <w:tcW w:w="1908" w:type="dxa"/>
+          </w:tcPr>
+          <w:p>
+            <w:pPr>
+              <w:jc w:val="center"/>
+            </w:pPr>
+            <w:r>
+              <w:t>12</w:t>
+            </w:r>
+          </w:p>
+        </w:tc>
+        <w:tc>
+          <w:tcPr>
+            <w:tcW w:w="1896" w:type="dxa"/>
+          </w:tcPr>
+          <w:p>
+            <w:pPr>
+              <w:jc w:val="center"/>
+            </w:pPr>
+            <w:r>
+              <w:t>0.806</w:t>
+            </w:r>
+          </w:p>
+        </w:tc>
+      </w:tr>
+      <w:tr>
+        <w:trPr>
+          <w:jc w:val="center"/>
+        </w:trPr>
+        <w:tc>
+          <w:tcPr>
+            <w:tcW w:w="1967" w:type="dxa"/>
+          </w:tcPr>
+          <w:p>
+            <w:pPr>
+              <w:jc w:val="both"/>
+            </w:pPr>
+            <w:r>
+              <w:t>T1 TOF</w:t>
+            </w:r>
+          </w:p>
+        </w:tc>
+        <w:tc>
+          <w:tcPr>
+            <w:tcW w:w="1789" w:type="dxa"/>
+          </w:tcPr>
+          <w:p>
+            <w:pPr>
+              <w:jc w:val="center"/>
+            </w:pPr>
+            <w:r>
+              <w:t>I</w:t>
+            </w:r>
+            <w:r>
+              <w:rPr>
+                <w:vertAlign w:val="superscript"/>
+              </w:rPr>
+              <w:t>2</w:t>
+            </w:r>
+            <w:r>
+              <w:t>C 0001100</w:t>
+            </w:r>
+          </w:p>
+        </w:tc>
+        <w:tc>
+          <w:tcPr>
+            <w:tcW w:w="1908" w:type="dxa"/>
+          </w:tcPr>
+          <w:p>
+            <w:pPr>
+              <w:jc w:val="center"/>
+            </w:pPr>
+            <w:r>
+              <w:t>12</w:t>
+            </w:r>
+          </w:p>
+        </w:tc>
+        <w:tc>
+          <w:tcPr>
+            <w:tcW w:w="1896" w:type="dxa"/>
+          </w:tcPr>
+          <w:p>
+            <w:pPr>
+              <w:jc w:val="center"/>
+            </w:pPr>
+            <w:r>
+              <w:t>0.806</w:t>
+            </w:r>
+          </w:p>
+        </w:tc>
+      </w:tr>
+      <w:tr>
+        <w:trPr>
+          <w:jc w:val="center"/>
+        </w:trPr>
+        <w:tc>
+          <w:tcPr>
+            <w:tcW w:w="1967" w:type="dxa"/>
+          </w:tcPr>
+          <w:p>
+            <w:pPr>
+              <w:jc w:val="both"/>
+            </w:pPr>
+            <w:r>
+              <w:t>T4 TOF</w:t>
+            </w:r>
+          </w:p>
+        </w:tc>
+        <w:tc>
+          <w:tcPr>
+            <w:tcW w:w="1789" w:type="dxa"/>
+          </w:tcPr>
+          <w:p>
+            <w:pPr>
+              <w:jc w:val="center"/>
+            </w:pPr>
+            <w:r>
+              <w:t>I</w:t>
+            </w:r>
+            <w:r>
+              <w:rPr>
+                <w:vertAlign w:val="superscript"/>
+              </w:rPr>
+              <w:t>2</w:t>
+            </w:r>
+            <w:r>
+              <w:t>C 0001111</w:t>
+            </w:r>
+          </w:p>
+        </w:tc>
+        <w:tc>
+          <w:tcPr>
+            <w:tcW w:w="1908" w:type="dxa"/>
+          </w:tcPr>
+          <w:p>
+            <w:pPr>
+              <w:jc w:val="center"/>
+            </w:pPr>
+            <w:r>
+              <w:t>12</w:t>
+            </w:r>
+          </w:p>
+        </w:tc>
+        <w:tc>
+          <w:tcPr>
+            <w:tcW w:w="1896" w:type="dxa"/>
+          </w:tcPr>
+          <w:p>
+            <w:pPr>
+              <w:jc w:val="center"/>
+            </w:pPr>
+            <w:r>
+              <w:t>0.806</w:t>
+            </w:r>
+          </w:p>
+        </w:tc>
+      </w:tr>
+    </w:tbl>
+    <w:p>
+      <w:pPr>
+        <w:pStyle w:val="Heading2"/>
+      </w:pPr>
+    </w:p>
+    <w:p>
+      <w:pPr>
+        <w:pStyle w:val="Heading2"/>
+      </w:pPr>
+      <w:r>
         <w:t>Event Output Format</w:t>
       </w:r>
     </w:p>
@@ -1230,6 +3568,9 @@
       <w:r>
         <w:t>1-byte trigger status</w:t>
       </w:r>
+      <w:r>
+        <w:t xml:space="preserve"> bits captured with the trigger</w:t>
+      </w:r>
     </w:p>
     <w:p>
       <w:pPr>
@@ -1264,7 +3605,6 @@
         </w:numPr>
       </w:pPr>
       <w:r>
-        <w:lastRenderedPageBreak/>
         <w:t>Bit 2: tracker trigger 0</w:t>
       </w:r>
     </w:p>
@@ -1289,6 +3629,7 @@
         </w:numPr>
       </w:pPr>
       <w:r>
+        <w:lastRenderedPageBreak/>
         <w:t>Bit 4: guard</w:t>
       </w:r>
     </w:p>
@@ -1750,9 +4091,45 @@
           <w:ilvl w:val="1"/>
           <w:numId w:val="2"/>
         </w:numPr>
-      </w:pPr>
-      <w:r>
-        <w:t xml:space="preserve">where 1234 are 4 ASCII characters, each representing a nibble </w:t>
+        <w:jc w:val="both"/>
+      </w:pPr>
+      <w:proofErr w:type="gramStart"/>
+      <w:r>
+        <w:t>where</w:t>
+      </w:r>
+      <w:proofErr w:type="gramEnd"/>
+      <w:r>
+        <w:t xml:space="preserve"> 1234 are 4 ASCII characters, each representing a nibble</w:t>
+      </w:r>
+      <w:r>
+        <w:t xml:space="preserve">. Only the ASCII characters for the hex numbers 0 through F </w:t>
+      </w:r>
+      <w:proofErr w:type="gramStart"/>
+      <w:r>
+        <w:t>are allowed</w:t>
+      </w:r>
+      <w:proofErr w:type="gramEnd"/>
+      <w:r>
+        <w:t xml:space="preserve">. Either case </w:t>
+      </w:r>
+      <w:proofErr w:type="gramStart"/>
+      <w:r>
+        <w:t>is allowed</w:t>
+      </w:r>
+      <w:proofErr w:type="gramEnd"/>
+      <w:r>
+        <w:t xml:space="preserve"> for A through F. All other ASCII codes </w:t>
+      </w:r>
+      <w:proofErr w:type="gramStart"/>
+      <w:r>
+        <w:t>will be translated</w:t>
+      </w:r>
+      <w:proofErr w:type="gramEnd"/>
+      <w:r>
+        <w:t xml:space="preserve"> to zero.</w:t>
+      </w:r>
+      <w:r>
+        <w:t xml:space="preserve"> </w:t>
       </w:r>
     </w:p>
     <w:p>
@@ -1825,7 +4202,13 @@
         </w:numPr>
       </w:pPr>
       <w:r>
-        <w:t>bits {7:0} of the command byte are the data for the command in progress</w:t>
+        <w:t xml:space="preserve">bits {7:0} of the </w:t>
+      </w:r>
+      <w:r>
+        <w:t>data byte</w:t>
+      </w:r>
+      <w:r>
+        <w:t xml:space="preserve"> are the data for the command in progress</w:t>
       </w:r>
     </w:p>
     <w:p>
@@ -1837,7 +4220,30 @@
         </w:numPr>
       </w:pPr>
       <w:r>
-        <w:t>bits {7:6} and {1:0} give the data-byte number, 1 through 15</w:t>
+        <w:t xml:space="preserve">bits {7:6} and {1:0} </w:t>
+      </w:r>
+      <w:r>
+        <w:t xml:space="preserve">of the address byte </w:t>
+      </w:r>
+      <w:r>
+        <w:t>give the data-byte number, 1 through 15</w:t>
+      </w:r>
+    </w:p>
+    <w:p>
+      <w:pPr>
+        <w:pStyle w:val="ListParagraph"/>
+        <w:numPr>
+          <w:ilvl w:val="1"/>
+          <w:numId w:val="2"/>
+        </w:numPr>
+      </w:pPr>
+      <w:proofErr w:type="gramStart"/>
+      <w:r>
+        <w:t>bits</w:t>
+      </w:r>
+      <w:proofErr w:type="gramEnd"/>
+      <w:r>
+        <w:t xml:space="preserve"> {5:2} of the address byte must match, as usual, the PSOC address of 0x8.</w:t>
       </w:r>
     </w:p>
     <w:p>
@@ -1858,6 +4264,27 @@
       </w:pPr>
       <w:r>
         <w:t>Command Codes</w:t>
+      </w:r>
+    </w:p>
+    <w:p>
+      <w:r>
+        <w:t xml:space="preserve">The codes in the following table </w:t>
+      </w:r>
+      <w:proofErr w:type="gramStart"/>
+      <w:r>
+        <w:t>are all implanted</w:t>
+      </w:r>
+      <w:proofErr w:type="gramEnd"/>
+      <w:r>
+        <w:t xml:space="preserve"> in a single switch statement within the </w:t>
+      </w:r>
+      <w:proofErr w:type="spellStart"/>
+      <w:r>
+        <w:t>interpretCommand</w:t>
+      </w:r>
+      <w:proofErr w:type="spellEnd"/>
+      <w:r>
+        <w:t xml:space="preserve"> routine.</w:t>
       </w:r>
     </w:p>
     <w:tbl>
@@ -2611,6 +5038,7 @@
           </w:tcPr>
           <w:p>
             <w:r>
+              <w:lastRenderedPageBreak/>
               <w:t>0x0D</w:t>
             </w:r>
           </w:p>
@@ -2648,6 +5076,1130 @@
             <w:r>
               <w:t>1: new value for the selected byte</w:t>
             </w:r>
+          </w:p>
+        </w:tc>
+      </w:tr>
+      <w:tr>
+        <w:tc>
+          <w:tcPr>
+            <w:tcW w:w="675" w:type="dxa"/>
+          </w:tcPr>
+          <w:p>
+            <w:r>
+              <w:t>0x0E</w:t>
+            </w:r>
+          </w:p>
+        </w:tc>
+        <w:tc>
+          <w:tcPr>
+            <w:tcW w:w="3986" w:type="dxa"/>
+          </w:tcPr>
+          <w:p>
+            <w:r>
+              <w:t>Read the TOF chip configuration</w:t>
+            </w:r>
+          </w:p>
+        </w:tc>
+        <w:tc>
+          <w:tcPr>
+            <w:tcW w:w="1094" w:type="dxa"/>
+          </w:tcPr>
+          <w:p>
+            <w:r>
+              <w:t>17</w:t>
+            </w:r>
+          </w:p>
+        </w:tc>
+        <w:tc>
+          <w:tcPr>
+            <w:tcW w:w="3595" w:type="dxa"/>
+          </w:tcPr>
+          <w:p>
+            <w:r>
+              <w:t>N/A</w:t>
+            </w:r>
+          </w:p>
+        </w:tc>
+      </w:tr>
+      <w:tr>
+        <w:tc>
+          <w:tcPr>
+            <w:tcW w:w="675" w:type="dxa"/>
+          </w:tcPr>
+          <w:p>
+            <w:r>
+              <w:t>0x20</w:t>
+            </w:r>
+          </w:p>
+        </w:tc>
+        <w:tc>
+          <w:tcPr>
+            <w:tcW w:w="3986" w:type="dxa"/>
+          </w:tcPr>
+          <w:p>
+            <w:r>
+              <w:t>Read bus voltages from INA226 chips, via the I</w:t>
+            </w:r>
+            <w:r>
+              <w:rPr>
+                <w:vertAlign w:val="superscript"/>
+              </w:rPr>
+              <w:t>2</w:t>
+            </w:r>
+            <w:r>
+              <w:t xml:space="preserve">C bus. </w:t>
+            </w:r>
+            <w:r>
+              <w:rPr>
+                <w:i/>
+              </w:rPr>
+              <w:t xml:space="preserve">This has been disabled by separating the </w:t>
+            </w:r>
+            <w:r>
+              <w:rPr>
+                <w:i/>
+              </w:rPr>
+              <w:t>I</w:t>
+            </w:r>
+            <w:r>
+              <w:rPr>
+                <w:i/>
+                <w:vertAlign w:val="superscript"/>
+              </w:rPr>
+              <w:t>2</w:t>
+            </w:r>
+            <w:r>
+              <w:rPr>
+                <w:i/>
+              </w:rPr>
+              <w:t>C</w:t>
+            </w:r>
+            <w:r>
+              <w:rPr>
+                <w:i/>
+              </w:rPr>
+              <w:t xml:space="preserve"> bus on the DAQ board, so that </w:t>
+            </w:r>
+            <w:proofErr w:type="gramStart"/>
+            <w:r>
+              <w:rPr>
+                <w:i/>
+              </w:rPr>
+              <w:t>the IN</w:t>
+            </w:r>
+            <w:r>
+              <w:rPr>
+                <w:i/>
+              </w:rPr>
+              <w:t>A226 chips can be</w:t>
+            </w:r>
+            <w:r>
+              <w:rPr>
+                <w:i/>
+              </w:rPr>
+              <w:t xml:space="preserve"> accessed by only the Main PSOC</w:t>
+            </w:r>
+            <w:proofErr w:type="gramEnd"/>
+            <w:r>
+              <w:rPr>
+                <w:i/>
+              </w:rPr>
+              <w:t>.</w:t>
+            </w:r>
+          </w:p>
+        </w:tc>
+        <w:tc>
+          <w:tcPr>
+            <w:tcW w:w="1094" w:type="dxa"/>
+          </w:tcPr>
+          <w:p>
+            <w:r>
+              <w:t>2</w:t>
+            </w:r>
+          </w:p>
+        </w:tc>
+        <w:tc>
+          <w:tcPr>
+            <w:tcW w:w="3595" w:type="dxa"/>
+          </w:tcPr>
+          <w:p>
+            <w:r>
+              <w:t xml:space="preserve">0: </w:t>
+            </w:r>
+            <w:r>
+              <w:t>I</w:t>
+            </w:r>
+            <w:r>
+              <w:rPr>
+                <w:vertAlign w:val="superscript"/>
+              </w:rPr>
+              <w:t>2</w:t>
+            </w:r>
+            <w:r>
+              <w:t>C</w:t>
+            </w:r>
+            <w:r>
+              <w:t xml:space="preserve"> address of the INA226 chip</w:t>
+            </w:r>
+          </w:p>
+        </w:tc>
+      </w:tr>
+      <w:tr>
+        <w:tc>
+          <w:tcPr>
+            <w:tcW w:w="675" w:type="dxa"/>
+          </w:tcPr>
+          <w:p>
+            <w:r>
+              <w:t>0x21</w:t>
+            </w:r>
+          </w:p>
+        </w:tc>
+        <w:tc>
+          <w:tcPr>
+            <w:tcW w:w="3986" w:type="dxa"/>
+          </w:tcPr>
+          <w:p>
+            <w:r>
+              <w:t xml:space="preserve">Read </w:t>
+            </w:r>
+            <w:r>
+              <w:t xml:space="preserve">current-shunt-voltages </w:t>
+            </w:r>
+            <w:r>
+              <w:t>from INA226 chips, via the I</w:t>
+            </w:r>
+            <w:r>
+              <w:rPr>
+                <w:vertAlign w:val="superscript"/>
+              </w:rPr>
+              <w:t>2</w:t>
+            </w:r>
+            <w:r>
+              <w:t xml:space="preserve">C bus. </w:t>
+            </w:r>
+            <w:r>
+              <w:rPr>
+                <w:i/>
+              </w:rPr>
+              <w:t>This has been disabled by separating the I</w:t>
+            </w:r>
+            <w:r>
+              <w:rPr>
+                <w:i/>
+                <w:vertAlign w:val="superscript"/>
+              </w:rPr>
+              <w:t>2</w:t>
+            </w:r>
+            <w:r>
+              <w:rPr>
+                <w:i/>
+              </w:rPr>
+              <w:t xml:space="preserve">C bus on the DAQ board, so that </w:t>
+            </w:r>
+            <w:proofErr w:type="gramStart"/>
+            <w:r>
+              <w:rPr>
+                <w:i/>
+              </w:rPr>
+              <w:t>the IN</w:t>
+            </w:r>
+            <w:r>
+              <w:rPr>
+                <w:i/>
+              </w:rPr>
+              <w:t>A226 chips can be</w:t>
+            </w:r>
+            <w:r>
+              <w:rPr>
+                <w:i/>
+              </w:rPr>
+              <w:t xml:space="preserve"> accessed by only the Main PSOC</w:t>
+            </w:r>
+            <w:proofErr w:type="gramEnd"/>
+            <w:r>
+              <w:rPr>
+                <w:i/>
+              </w:rPr>
+              <w:t>.</w:t>
+            </w:r>
+          </w:p>
+        </w:tc>
+        <w:tc>
+          <w:tcPr>
+            <w:tcW w:w="1094" w:type="dxa"/>
+          </w:tcPr>
+          <w:p>
+            <w:r>
+              <w:t>2</w:t>
+            </w:r>
+          </w:p>
+        </w:tc>
+        <w:tc>
+          <w:tcPr>
+            <w:tcW w:w="3595" w:type="dxa"/>
+          </w:tcPr>
+          <w:p>
+            <w:r>
+              <w:t>0: I</w:t>
+            </w:r>
+            <w:r>
+              <w:rPr>
+                <w:vertAlign w:val="superscript"/>
+              </w:rPr>
+              <w:t>2</w:t>
+            </w:r>
+            <w:r>
+              <w:t>C address of the INA226 chip</w:t>
+            </w:r>
+          </w:p>
+        </w:tc>
+      </w:tr>
+      <w:tr>
+        <w:tc>
+          <w:tcPr>
+            <w:tcW w:w="675" w:type="dxa"/>
+          </w:tcPr>
+          <w:p>
+            <w:r>
+              <w:t>0x22</w:t>
+            </w:r>
+          </w:p>
+        </w:tc>
+        <w:tc>
+          <w:tcPr>
+            <w:tcW w:w="3986" w:type="dxa"/>
+          </w:tcPr>
+          <w:p>
+            <w:r>
+              <w:t xml:space="preserve">Read the board temperature from the TMP100 chip. </w:t>
+            </w:r>
+            <w:r>
+              <w:rPr>
+                <w:i/>
+              </w:rPr>
+              <w:t>This has been disabled by separating the I</w:t>
+            </w:r>
+            <w:r>
+              <w:rPr>
+                <w:i/>
+                <w:vertAlign w:val="superscript"/>
+              </w:rPr>
+              <w:t>2</w:t>
+            </w:r>
+            <w:r>
+              <w:rPr>
+                <w:i/>
+              </w:rPr>
+              <w:t xml:space="preserve">C bus on the DAQ board, so that </w:t>
+            </w:r>
+            <w:proofErr w:type="gramStart"/>
+            <w:r>
+              <w:rPr>
+                <w:i/>
+              </w:rPr>
+              <w:t xml:space="preserve">the </w:t>
+            </w:r>
+            <w:r>
+              <w:rPr>
+                <w:i/>
+              </w:rPr>
+              <w:t>TMP100 chip</w:t>
+            </w:r>
+            <w:r>
+              <w:rPr>
+                <w:i/>
+              </w:rPr>
+              <w:t xml:space="preserve"> can be</w:t>
+            </w:r>
+            <w:r>
+              <w:rPr>
+                <w:i/>
+              </w:rPr>
+              <w:t xml:space="preserve"> accessed by only the Main PSOC</w:t>
+            </w:r>
+            <w:proofErr w:type="gramEnd"/>
+            <w:r>
+              <w:rPr>
+                <w:i/>
+              </w:rPr>
+              <w:t>.</w:t>
+            </w:r>
+          </w:p>
+        </w:tc>
+        <w:tc>
+          <w:tcPr>
+            <w:tcW w:w="1094" w:type="dxa"/>
+          </w:tcPr>
+          <w:p>
+            <w:r>
+              <w:t>2</w:t>
+            </w:r>
+          </w:p>
+        </w:tc>
+        <w:tc>
+          <w:tcPr>
+            <w:tcW w:w="3595" w:type="dxa"/>
+          </w:tcPr>
+          <w:p>
+            <w:r>
+              <w:t>N/A</w:t>
+            </w:r>
+          </w:p>
+        </w:tc>
+      </w:tr>
+      <w:tr>
+        <w:tc>
+          <w:tcPr>
+            <w:tcW w:w="675" w:type="dxa"/>
+          </w:tcPr>
+          <w:p>
+            <w:r>
+              <w:t>0x23</w:t>
+            </w:r>
+          </w:p>
+        </w:tc>
+        <w:tc>
+          <w:tcPr>
+            <w:tcW w:w="3986" w:type="dxa"/>
+          </w:tcPr>
+          <w:p>
+            <w:r>
+              <w:t xml:space="preserve">Read a register from the Real-Time-Clock chip, via the </w:t>
+            </w:r>
+            <w:r>
+              <w:t>I</w:t>
+            </w:r>
+            <w:r>
+              <w:rPr>
+                <w:vertAlign w:val="superscript"/>
+              </w:rPr>
+              <w:t>2</w:t>
+            </w:r>
+            <w:r>
+              <w:t>C bus</w:t>
+            </w:r>
+            <w:r>
+              <w:t xml:space="preserve">. </w:t>
+            </w:r>
+            <w:r>
+              <w:rPr>
+                <w:i/>
+              </w:rPr>
+              <w:t>This has been disabled by separating the I</w:t>
+            </w:r>
+            <w:r>
+              <w:rPr>
+                <w:i/>
+                <w:vertAlign w:val="superscript"/>
+              </w:rPr>
+              <w:t>2</w:t>
+            </w:r>
+            <w:r>
+              <w:rPr>
+                <w:i/>
+              </w:rPr>
+              <w:t xml:space="preserve">C bus on the DAQ board, so that </w:t>
+            </w:r>
+            <w:proofErr w:type="gramStart"/>
+            <w:r>
+              <w:rPr>
+                <w:i/>
+              </w:rPr>
+              <w:t xml:space="preserve">the </w:t>
+            </w:r>
+            <w:r>
+              <w:rPr>
+                <w:i/>
+              </w:rPr>
+              <w:t>RTC</w:t>
+            </w:r>
+            <w:r>
+              <w:rPr>
+                <w:i/>
+              </w:rPr>
+              <w:t xml:space="preserve"> chip can be</w:t>
+            </w:r>
+            <w:r>
+              <w:rPr>
+                <w:i/>
+              </w:rPr>
+              <w:t xml:space="preserve"> accessed by only the Main PSOC</w:t>
+            </w:r>
+            <w:proofErr w:type="gramEnd"/>
+            <w:r>
+              <w:rPr>
+                <w:i/>
+              </w:rPr>
+              <w:t>.</w:t>
+            </w:r>
+          </w:p>
+        </w:tc>
+        <w:tc>
+          <w:tcPr>
+            <w:tcW w:w="1094" w:type="dxa"/>
+          </w:tcPr>
+          <w:p>
+            <w:r>
+              <w:t>1</w:t>
+            </w:r>
+          </w:p>
+        </w:tc>
+        <w:tc>
+          <w:tcPr>
+            <w:tcW w:w="3595" w:type="dxa"/>
+          </w:tcPr>
+          <w:p>
+            <w:r>
+              <w:t>0: register number to read</w:t>
+            </w:r>
+          </w:p>
+        </w:tc>
+      </w:tr>
+      <w:tr>
+        <w:tc>
+          <w:tcPr>
+            <w:tcW w:w="675" w:type="dxa"/>
+          </w:tcPr>
+          <w:p>
+            <w:r>
+              <w:t>0x24</w:t>
+            </w:r>
+          </w:p>
+        </w:tc>
+        <w:tc>
+          <w:tcPr>
+            <w:tcW w:w="3986" w:type="dxa"/>
+          </w:tcPr>
+          <w:p>
+            <w:r>
+              <w:t>Write</w:t>
+            </w:r>
+            <w:r>
+              <w:t xml:space="preserve"> a register </w:t>
+            </w:r>
+            <w:r>
+              <w:t>in</w:t>
+            </w:r>
+            <w:r>
+              <w:t xml:space="preserve"> the Real-Time-Clock chip, via the I</w:t>
+            </w:r>
+            <w:r>
+              <w:rPr>
+                <w:vertAlign w:val="superscript"/>
+              </w:rPr>
+              <w:t>2</w:t>
+            </w:r>
+            <w:r>
+              <w:t xml:space="preserve">C bus. </w:t>
+            </w:r>
+            <w:r>
+              <w:rPr>
+                <w:i/>
+              </w:rPr>
+              <w:t>This has been disabled by separating the I</w:t>
+            </w:r>
+            <w:r>
+              <w:rPr>
+                <w:i/>
+                <w:vertAlign w:val="superscript"/>
+              </w:rPr>
+              <w:t>2</w:t>
+            </w:r>
+            <w:r>
+              <w:rPr>
+                <w:i/>
+              </w:rPr>
+              <w:t xml:space="preserve">C bus on the DAQ board, so that </w:t>
+            </w:r>
+            <w:proofErr w:type="gramStart"/>
+            <w:r>
+              <w:rPr>
+                <w:i/>
+              </w:rPr>
+              <w:t xml:space="preserve">the </w:t>
+            </w:r>
+            <w:r>
+              <w:rPr>
+                <w:i/>
+              </w:rPr>
+              <w:t>RTC chip can be</w:t>
+            </w:r>
+            <w:r>
+              <w:rPr>
+                <w:i/>
+              </w:rPr>
+              <w:t xml:space="preserve"> accessed by only the Main PSOC</w:t>
+            </w:r>
+            <w:proofErr w:type="gramEnd"/>
+            <w:r>
+              <w:rPr>
+                <w:i/>
+              </w:rPr>
+              <w:t>.</w:t>
+            </w:r>
+          </w:p>
+        </w:tc>
+        <w:tc>
+          <w:tcPr>
+            <w:tcW w:w="1094" w:type="dxa"/>
+          </w:tcPr>
+          <w:p>
+            <w:r>
+              <w:t>0</w:t>
+            </w:r>
+          </w:p>
+        </w:tc>
+        <w:tc>
+          <w:tcPr>
+            <w:tcW w:w="3595" w:type="dxa"/>
+          </w:tcPr>
+          <w:p>
+            <w:r>
+              <w:t>0: register number to write</w:t>
+            </w:r>
+          </w:p>
+          <w:p>
+            <w:r>
+              <w:t>1: register value to write</w:t>
+            </w:r>
+          </w:p>
+        </w:tc>
+      </w:tr>
+      <w:tr>
+        <w:tc>
+          <w:tcPr>
+            <w:tcW w:w="675" w:type="dxa"/>
+          </w:tcPr>
+          <w:p>
+            <w:r>
+              <w:t>0x26</w:t>
+            </w:r>
+          </w:p>
+        </w:tc>
+        <w:tc>
+          <w:tcPr>
+            <w:tcW w:w="3986" w:type="dxa"/>
+          </w:tcPr>
+          <w:p>
+            <w:r>
+              <w:t xml:space="preserve">Read a </w:t>
+            </w:r>
+            <w:r>
+              <w:t>leak-detector barometer register</w:t>
+            </w:r>
+            <w:r>
+              <w:t>, via the I</w:t>
+            </w:r>
+            <w:r>
+              <w:rPr>
+                <w:vertAlign w:val="superscript"/>
+              </w:rPr>
+              <w:t>2</w:t>
+            </w:r>
+            <w:r>
+              <w:t xml:space="preserve">C bus. </w:t>
+            </w:r>
+            <w:r>
+              <w:rPr>
+                <w:i/>
+              </w:rPr>
+              <w:t>This has been disabled by separating the I</w:t>
+            </w:r>
+            <w:r>
+              <w:rPr>
+                <w:i/>
+                <w:vertAlign w:val="superscript"/>
+              </w:rPr>
+              <w:t>2</w:t>
+            </w:r>
+            <w:r>
+              <w:rPr>
+                <w:i/>
+              </w:rPr>
+              <w:t xml:space="preserve">C bus on the DAQ board, so that </w:t>
+            </w:r>
+            <w:proofErr w:type="gramStart"/>
+            <w:r>
+              <w:rPr>
+                <w:i/>
+              </w:rPr>
+              <w:t xml:space="preserve">the </w:t>
+            </w:r>
+            <w:r>
+              <w:rPr>
+                <w:i/>
+              </w:rPr>
+              <w:t>leak-detector barometer</w:t>
+            </w:r>
+            <w:r>
+              <w:rPr>
+                <w:i/>
+              </w:rPr>
+              <w:t xml:space="preserve"> can be</w:t>
+            </w:r>
+            <w:r>
+              <w:rPr>
+                <w:i/>
+              </w:rPr>
+              <w:t xml:space="preserve"> accessed by only the Main PSOC</w:t>
+            </w:r>
+            <w:proofErr w:type="gramEnd"/>
+            <w:r>
+              <w:rPr>
+                <w:i/>
+              </w:rPr>
+              <w:t>.</w:t>
+            </w:r>
+          </w:p>
+        </w:tc>
+        <w:tc>
+          <w:tcPr>
+            <w:tcW w:w="1094" w:type="dxa"/>
+          </w:tcPr>
+          <w:p>
+            <w:r>
+              <w:t>1</w:t>
+            </w:r>
+          </w:p>
+        </w:tc>
+        <w:tc>
+          <w:tcPr>
+            <w:tcW w:w="3595" w:type="dxa"/>
+          </w:tcPr>
+          <w:p>
+            <w:r>
+              <w:t>0: register number to read</w:t>
+            </w:r>
+          </w:p>
+        </w:tc>
+      </w:tr>
+      <w:tr>
+        <w:tc>
+          <w:tcPr>
+            <w:tcW w:w="675" w:type="dxa"/>
+          </w:tcPr>
+          <w:p>
+            <w:r>
+              <w:t>0x27</w:t>
+            </w:r>
+          </w:p>
+        </w:tc>
+        <w:tc>
+          <w:tcPr>
+            <w:tcW w:w="3986" w:type="dxa"/>
+          </w:tcPr>
+          <w:p>
+            <w:r>
+              <w:t>Write</w:t>
+            </w:r>
+            <w:r>
+              <w:t xml:space="preserve"> a leak-detector barometer </w:t>
+            </w:r>
+            <w:r>
+              <w:t>register</w:t>
+            </w:r>
+            <w:r>
+              <w:t>, via the I</w:t>
+            </w:r>
+            <w:r>
+              <w:rPr>
+                <w:vertAlign w:val="superscript"/>
+              </w:rPr>
+              <w:t>2</w:t>
+            </w:r>
+            <w:r>
+              <w:t xml:space="preserve">C bus. </w:t>
+            </w:r>
+            <w:r>
+              <w:rPr>
+                <w:i/>
+              </w:rPr>
+              <w:t>This has been disabled by separating the I</w:t>
+            </w:r>
+            <w:r>
+              <w:rPr>
+                <w:i/>
+                <w:vertAlign w:val="superscript"/>
+              </w:rPr>
+              <w:t>2</w:t>
+            </w:r>
+            <w:r>
+              <w:rPr>
+                <w:i/>
+              </w:rPr>
+              <w:t xml:space="preserve">C bus on the DAQ board, so that </w:t>
+            </w:r>
+            <w:proofErr w:type="gramStart"/>
+            <w:r>
+              <w:rPr>
+                <w:i/>
+              </w:rPr>
+              <w:t xml:space="preserve">the </w:t>
+            </w:r>
+            <w:r>
+              <w:rPr>
+                <w:i/>
+              </w:rPr>
+              <w:t>leak-detector barometer can be</w:t>
+            </w:r>
+            <w:r>
+              <w:rPr>
+                <w:i/>
+              </w:rPr>
+              <w:t xml:space="preserve"> accessed by only the Main PSOC</w:t>
+            </w:r>
+            <w:proofErr w:type="gramEnd"/>
+            <w:r>
+              <w:rPr>
+                <w:i/>
+              </w:rPr>
+              <w:t>.</w:t>
+            </w:r>
+          </w:p>
+        </w:tc>
+        <w:tc>
+          <w:tcPr>
+            <w:tcW w:w="1094" w:type="dxa"/>
+          </w:tcPr>
+          <w:p>
+            <w:r>
+              <w:t>0</w:t>
+            </w:r>
+          </w:p>
+        </w:tc>
+        <w:tc>
+          <w:tcPr>
+            <w:tcW w:w="3595" w:type="dxa"/>
+          </w:tcPr>
+          <w:p>
+            <w:r>
+              <w:t>0: register number to write</w:t>
+            </w:r>
+          </w:p>
+          <w:p>
+            <w:r>
+              <w:t>1: register value to write</w:t>
+            </w:r>
+          </w:p>
+        </w:tc>
+      </w:tr>
+      <w:tr>
+        <w:tc>
+          <w:tcPr>
+            <w:tcW w:w="675" w:type="dxa"/>
+          </w:tcPr>
+          <w:p>
+            <w:r>
+              <w:t>0x30</w:t>
+            </w:r>
+          </w:p>
+        </w:tc>
+        <w:tc>
+          <w:tcPr>
+            <w:tcW w:w="3986" w:type="dxa"/>
+          </w:tcPr>
+          <w:p>
+            <w:r>
+              <w:t>Set the output mode (default is SPI). The USB-UART output is for bench testing of the Event-PSOC alone, for which case this needs to be the first command issued.</w:t>
+            </w:r>
+          </w:p>
+        </w:tc>
+        <w:tc>
+          <w:tcPr>
+            <w:tcW w:w="1094" w:type="dxa"/>
+          </w:tcPr>
+          <w:p>
+            <w:r>
+              <w:t>0</w:t>
+            </w:r>
+          </w:p>
+        </w:tc>
+        <w:tc>
+          <w:tcPr>
+            <w:tcW w:w="3595" w:type="dxa"/>
+          </w:tcPr>
+          <w:p>
+            <w:r>
+              <w:t>0: 0 for SPI, 1 for USB-UART</w:t>
+            </w:r>
+          </w:p>
+        </w:tc>
+      </w:tr>
+      <w:tr>
+        <w:tc>
+          <w:tcPr>
+            <w:tcW w:w="675" w:type="dxa"/>
+          </w:tcPr>
+          <w:p>
+            <w:r>
+              <w:t>0x31</w:t>
+            </w:r>
+          </w:p>
+        </w:tc>
+        <w:tc>
+          <w:tcPr>
+            <w:tcW w:w="3986" w:type="dxa"/>
+          </w:tcPr>
+          <w:p>
+            <w:r>
+              <w:t xml:space="preserve">Initialize the SPI interface (normally not needed, as it </w:t>
+            </w:r>
+            <w:proofErr w:type="gramStart"/>
+            <w:r>
+              <w:t>is done</w:t>
+            </w:r>
+            <w:proofErr w:type="gramEnd"/>
+            <w:r>
+              <w:t xml:space="preserve"> at start-up).</w:t>
+            </w:r>
+          </w:p>
+        </w:tc>
+        <w:tc>
+          <w:tcPr>
+            <w:tcW w:w="1094" w:type="dxa"/>
+          </w:tcPr>
+          <w:p>
+            <w:r>
+              <w:t>0</w:t>
+            </w:r>
+          </w:p>
+        </w:tc>
+        <w:tc>
+          <w:tcPr>
+            <w:tcW w:w="3595" w:type="dxa"/>
+          </w:tcPr>
+          <w:p>
+            <w:r>
+              <w:t>N/A</w:t>
+            </w:r>
+          </w:p>
+        </w:tc>
+      </w:tr>
+      <w:tr>
+        <w:tc>
+          <w:tcPr>
+            <w:tcW w:w="675" w:type="dxa"/>
+          </w:tcPr>
+          <w:p>
+            <w:r>
+              <w:t>0x32</w:t>
+            </w:r>
+          </w:p>
+        </w:tc>
+        <w:tc>
+          <w:tcPr>
+            <w:tcW w:w="3986" w:type="dxa"/>
+          </w:tcPr>
+          <w:p>
+            <w:r>
+              <w:t>Initiate sending of TOF data directly to the USB-UART output. This is for benchtop debugging work only!</w:t>
+            </w:r>
+          </w:p>
+        </w:tc>
+        <w:tc>
+          <w:tcPr>
+            <w:tcW w:w="1094" w:type="dxa"/>
+          </w:tcPr>
+          <w:p>
+            <w:r>
+              <w:t>0</w:t>
+            </w:r>
+          </w:p>
+        </w:tc>
+        <w:tc>
+          <w:tcPr>
+            <w:tcW w:w="3595" w:type="dxa"/>
+          </w:tcPr>
+          <w:p>
+            <w:r>
+              <w:t>N/A</w:t>
+            </w:r>
+          </w:p>
+        </w:tc>
+      </w:tr>
+      <w:tr>
+        <w:tc>
+          <w:tcPr>
+            <w:tcW w:w="675" w:type="dxa"/>
+          </w:tcPr>
+          <w:p>
+            <w:r>
+              <w:t>0x3F</w:t>
+            </w:r>
+          </w:p>
+        </w:tc>
+        <w:tc>
+          <w:tcPr>
+            <w:tcW w:w="3986" w:type="dxa"/>
+          </w:tcPr>
+          <w:p>
+            <w:r>
+              <w:t xml:space="preserve">Stop sending TOF data directly to the USB-UART output. </w:t>
+            </w:r>
+            <w:r>
+              <w:t>This is for benchtop debugging work only!</w:t>
+            </w:r>
+          </w:p>
+        </w:tc>
+        <w:tc>
+          <w:tcPr>
+            <w:tcW w:w="1094" w:type="dxa"/>
+          </w:tcPr>
+          <w:p>
+            <w:r>
+              <w:t>0</w:t>
+            </w:r>
+          </w:p>
+        </w:tc>
+        <w:tc>
+          <w:tcPr>
+            <w:tcW w:w="3595" w:type="dxa"/>
+          </w:tcPr>
+          <w:p>
+            <w:r>
+              <w:t>N/A</w:t>
+            </w:r>
+          </w:p>
+        </w:tc>
+      </w:tr>
+      <w:tr>
+        <w:tc>
+          <w:tcPr>
+            <w:tcW w:w="675" w:type="dxa"/>
+          </w:tcPr>
+          <w:p>
+            <w:r>
+              <w:lastRenderedPageBreak/>
+              <w:t>0x34</w:t>
+            </w:r>
+          </w:p>
+        </w:tc>
+        <w:tc>
+          <w:tcPr>
+            <w:tcW w:w="3986" w:type="dxa"/>
+          </w:tcPr>
+          <w:p>
+            <w:r>
+              <w:t xml:space="preserve">Return the number of TOF events currently stored. </w:t>
+            </w:r>
+            <w:r>
+              <w:t>This is for benchtop debugging work only!</w:t>
+            </w:r>
+          </w:p>
+        </w:tc>
+        <w:tc>
+          <w:tcPr>
+            <w:tcW w:w="1094" w:type="dxa"/>
+          </w:tcPr>
+          <w:p>
+            <w:r>
+              <w:t>2</w:t>
+            </w:r>
+          </w:p>
+        </w:tc>
+        <w:tc>
+          <w:tcPr>
+            <w:tcW w:w="3595" w:type="dxa"/>
+          </w:tcPr>
+          <w:p>
+            <w:r>
+              <w:t>N/A</w:t>
+            </w:r>
+          </w:p>
+        </w:tc>
+      </w:tr>
+      <w:tr>
+        <w:tc>
+          <w:tcPr>
+            <w:tcW w:w="675" w:type="dxa"/>
+          </w:tcPr>
+          <w:p>
+            <w:r>
+              <w:t>0x35</w:t>
+            </w:r>
+          </w:p>
+        </w:tc>
+        <w:tc>
+          <w:tcPr>
+            <w:tcW w:w="3986" w:type="dxa"/>
+          </w:tcPr>
+          <w:p>
+            <w:r>
+              <w:t xml:space="preserve">Read the most recent TOF event from channel A or B. </w:t>
+            </w:r>
+            <w:r>
+              <w:t>This is for benchtop debugging work only!</w:t>
+            </w:r>
+          </w:p>
+        </w:tc>
+        <w:tc>
+          <w:tcPr>
+            <w:tcW w:w="1094" w:type="dxa"/>
+          </w:tcPr>
+          <w:p>
+            <w:r>
+              <w:t>9</w:t>
+            </w:r>
+          </w:p>
+        </w:tc>
+        <w:tc>
+          <w:tcPr>
+            <w:tcW w:w="3595" w:type="dxa"/>
+          </w:tcPr>
+          <w:p>
+            <w:r>
+              <w:t>0: 0 for A, 1 for B</w:t>
+            </w:r>
+          </w:p>
+        </w:tc>
+      </w:tr>
+      <w:tr>
+        <w:tc>
+          <w:tcPr>
+            <w:tcW w:w="675" w:type="dxa"/>
+          </w:tcPr>
+          <w:p>
+            <w:r>
+              <w:t>0x36</w:t>
+            </w:r>
+          </w:p>
+        </w:tc>
+        <w:tc>
+          <w:tcPr>
+            <w:tcW w:w="3986" w:type="dxa"/>
+          </w:tcPr>
+          <w:p>
+            <w:r>
+              <w:t>Set a trigger mask</w:t>
+            </w:r>
+          </w:p>
+        </w:tc>
+        <w:tc>
+          <w:tcPr>
+            <w:tcW w:w="1094" w:type="dxa"/>
+          </w:tcPr>
+          <w:p>
+            <w:r>
+              <w:t>0</w:t>
+            </w:r>
+          </w:p>
+        </w:tc>
+        <w:tc>
+          <w:tcPr>
+            <w:tcW w:w="3595" w:type="dxa"/>
+          </w:tcPr>
+          <w:p>
+            <w:r>
+              <w:t>0: 1 for the main electron trigger, 0 for the proton trigger</w:t>
+            </w:r>
+          </w:p>
+          <w:p>
+            <w:r>
+              <w:t>1: mask setting</w:t>
+            </w:r>
+            <w:bookmarkStart w:id="2" w:name="_GoBack"/>
+            <w:bookmarkEnd w:id="2"/>
           </w:p>
         </w:tc>
       </w:tr>
@@ -2658,7 +6210,6 @@
         <w:pStyle w:val="Heading2"/>
       </w:pPr>
       <w:r>
-        <w:lastRenderedPageBreak/>
         <w:t xml:space="preserve">DAQ </w:t>
       </w:r>
       <w:r>
@@ -3368,7 +6919,16 @@
           <w:sz w:val="24"/>
           <w:szCs w:val="24"/>
         </w:rPr>
-        <w:t xml:space="preserve"> GO. If it doesn't get a GO, then it waits for the OR of the channels to go back down plus another count-down of the 7-bit counter, while holding high the reset signal for the peak detectors, before it starts looking for the OR of channels to go high again. If it does get a GO, then it sends a signal to the ADCs to digitize. It then waits for the 7-bit counter to count down to zero again, and then it sends a signal to the CPU that the digitization </w:t>
+        <w:t xml:space="preserve"> GO. If it doesn't get a GO, then it waits for the OR of the channels to go back down plus another count-down of the 7-</w:t>
+      </w:r>
+      <w:r>
+        <w:rPr>
+          <w:rFonts w:eastAsia="Times New Roman" w:cstheme="minorHAnsi"/>
+          <w:sz w:val="24"/>
+          <w:szCs w:val="24"/>
+        </w:rPr>
+        <w:lastRenderedPageBreak/>
+        <w:t xml:space="preserve">bit counter, while holding high the reset signal for the peak detectors, before it starts looking for the OR of channels to go high again. If it does get a GO, then it sends a signal to the ADCs to digitize. It then waits for the 7-bit counter to count down to zero again, and then it sends a signal to the CPU that the digitization </w:t>
       </w:r>
       <w:proofErr w:type="gramStart"/>
       <w:r>
@@ -3454,16 +7014,7 @@
           <w:sz w:val="24"/>
           <w:szCs w:val="24"/>
         </w:rPr>
-        <w:t xml:space="preserve">It needs to count long enough to cover the trigger </w:t>
-      </w:r>
-      <w:r>
-        <w:rPr>
-          <w:rFonts w:eastAsia="Times New Roman" w:cstheme="minorHAnsi"/>
-          <w:sz w:val="24"/>
-          <w:szCs w:val="24"/>
-        </w:rPr>
-        <w:lastRenderedPageBreak/>
-        <w:t>window, to give the ADCs enough time to digitize, and to give the peak detectors enough time to drain their charge through the MOSFET switch.</w:t>
+        <w:t>It needs to count long enough to cover the trigger window, to give the ADCs enough time to digitize, and to give the peak detectors enough time to drain their charge through the MOSFET switch.</w:t>
       </w:r>
     </w:p>
     <w:p>
@@ -3995,7 +7546,14 @@
         <w:jc w:val="both"/>
       </w:pPr>
       <w:r>
-        <w:t>The specialized 2-channel timing chip has to be set up prior to the run by loading its volatile configuration register</w:t>
+        <w:lastRenderedPageBreak/>
+        <w:t>The specialized 2-channel timing chip</w:t>
+      </w:r>
+      <w:r>
+        <w:t xml:space="preserve"> (AS6501_DS000586)</w:t>
+      </w:r>
+      <w:r>
+        <w:t xml:space="preserve"> has to be set up prior to the run by loading its volatile configuration register</w:t>
       </w:r>
       <w:r>
         <w:t xml:space="preserve"> from the Event PSOC</w:t>
@@ -4012,7 +7570,13 @@
       </w:r>
       <w:proofErr w:type="gramEnd"/>
       <w:r>
-        <w:t xml:space="preserve"> to read out the resulting data. Instead, the data flow out of the chip on LVDS lines and </w:t>
+        <w:t xml:space="preserve"> to read out the resulting data. Instead, the data flow out of the chip on LVDS lines</w:t>
+      </w:r>
+      <w:r>
+        <w:t xml:space="preserve"> at 24 million bits per second</w:t>
+      </w:r>
+      <w:r>
+        <w:t xml:space="preserve"> and </w:t>
       </w:r>
       <w:proofErr w:type="gramStart"/>
       <w:r>
@@ -4028,7 +7592,13 @@
       </w:r>
       <w:proofErr w:type="gramEnd"/>
       <w:r>
-        <w:t xml:space="preserve"> The first, which was </w:t>
+        <w:t xml:space="preserve"> The first, which was</w:t>
+      </w:r>
+      <w:r>
+        <w:t xml:space="preserve"> also</w:t>
+      </w:r>
+      <w:r>
+        <w:t xml:space="preserve"> </w:t>
       </w:r>
       <w:r>
         <w:t>the first</w:t>
@@ -4073,22 +7643,173 @@
       </w:r>
       <w:proofErr w:type="spellEnd"/>
       <w:r>
+        <w:t xml:space="preserve"> resolution, along with the TOF chip time data. The DMA method should be preferable, as it results in fewer CPU interrupts, which</w:t>
+      </w:r>
+      <w:r>
+        <w:t xml:space="preserve"> in excess</w:t>
+      </w:r>
+      <w:r>
+        <w:t xml:space="preserve"> could bog down the CPU, depending on the noise rate.</w:t>
+      </w:r>
+    </w:p>
+    <w:p>
+      <w:pPr>
+        <w:jc w:val="both"/>
+      </w:pPr>
+      <w:r>
+        <w:t xml:space="preserve">For each channel, the TOF chip delivers 32 bits of data for each stop signal. The lower 16 bits are the stop time, and the upper 16 bits are the reference clock. The reference clock simply counts the 12 MHz clock that is sent to the TOF chip from the Event PSOC via port </w:t>
+      </w:r>
+      <w:proofErr w:type="gramStart"/>
+      <w:r>
+        <w:t>P15[</w:t>
+      </w:r>
+      <w:proofErr w:type="gramEnd"/>
+      <w:r>
+        <w:t xml:space="preserve">5]. </w:t>
+      </w:r>
+      <w:proofErr w:type="gramStart"/>
+      <w:r>
+        <w:t xml:space="preserve">Each </w:t>
+      </w:r>
+      <w:r>
+        <w:t>count</w:t>
+      </w:r>
+      <w:r>
+        <w:t xml:space="preserve"> thus</w:t>
+      </w:r>
+      <w:r>
+        <w:t xml:space="preserve"> represents a time of 83.33</w:t>
+      </w:r>
+      <w:r>
+        <w:t> ns, and it rolls over in a time of about 5.46 </w:t>
+      </w:r>
+      <w:proofErr w:type="spellStart"/>
+      <w:r>
+        <w:t>ms.</w:t>
+      </w:r>
+      <w:proofErr w:type="spellEnd"/>
+      <w:r>
+        <w:t xml:space="preserve"> Instead of allowing it to roll over, the PSOC resets the reference clock every 5 </w:t>
+      </w:r>
+      <w:proofErr w:type="spellStart"/>
+      <w:r>
+        <w:t>ms</w:t>
+      </w:r>
+      <w:proofErr w:type="spellEnd"/>
+      <w:r>
+        <w:t>, using a hardware signal derived from the edge of a 200 Hz clock generated within the PSOC and sent to the TOF chip via port P15[4].</w:t>
+      </w:r>
+      <w:proofErr w:type="gramEnd"/>
+      <w:r>
         <w:t xml:space="preserve"> </w:t>
       </w:r>
-      <w:r>
-        <w:lastRenderedPageBreak/>
-        <w:t xml:space="preserve">resolution, along with the TOF chip time data. The DMA method should be preferable, as it results in </w:t>
-      </w:r>
-      <w:bookmarkStart w:id="0" w:name="_GoBack"/>
-      <w:bookmarkEnd w:id="0"/>
-      <w:r>
-        <w:t>fewer CPU interrupts, which</w:t>
-      </w:r>
-      <w:r>
-        <w:t xml:space="preserve"> in excess</w:t>
-      </w:r>
-      <w:r>
-        <w:t xml:space="preserve"> could bog down the CPU, depending on the noise rate.</w:t>
+      <w:proofErr w:type="gramStart"/>
+      <w:r>
+        <w:t>The 200 Hz clock is counted by an 8-bit hardware counter that interrupts</w:t>
+      </w:r>
+      <w:r>
+        <w:t xml:space="preserve"> the CPU once every second</w:t>
+      </w:r>
+      <w:proofErr w:type="gramEnd"/>
+      <w:r>
+        <w:t xml:space="preserve">. </w:t>
+      </w:r>
+      <w:r>
+        <w:t xml:space="preserve">The count of those interrupts </w:t>
+      </w:r>
+      <w:proofErr w:type="gramStart"/>
+      <w:r>
+        <w:t>is added</w:t>
+      </w:r>
+      <w:proofErr w:type="gramEnd"/>
+      <w:r>
+        <w:t xml:space="preserve"> to the 8-bit hardware count to give the 32-bit clock count used within the C code. The lower 16 bits of that count </w:t>
+      </w:r>
+      <w:proofErr w:type="gramStart"/>
+      <w:r>
+        <w:t>are captured</w:t>
+      </w:r>
+      <w:proofErr w:type="gramEnd"/>
+      <w:r>
+        <w:t xml:space="preserve"> along with the TOF stop time and reference clock. The three 16-bit numbers put together give an absolute time measurement down to the </w:t>
+      </w:r>
+      <w:proofErr w:type="gramStart"/>
+      <w:r>
+        <w:t>10 picosecond</w:t>
+      </w:r>
+      <w:proofErr w:type="gramEnd"/>
+      <w:r>
+        <w:t xml:space="preserve"> level.</w:t>
+      </w:r>
+    </w:p>
+    <w:p>
+      <w:pPr>
+        <w:jc w:val="both"/>
+      </w:pPr>
+      <w:r>
+        <w:t xml:space="preserve">The TOF chip is set up </w:t>
+      </w:r>
+      <w:r>
+        <w:t xml:space="preserve">such that each count of the stop time represents 10 picoseconds. Therefore, the time is calculated from the stop time </w:t>
+      </w:r>
+      <w:proofErr w:type="gramStart"/>
+      <w:r>
+        <w:t>plus</w:t>
+      </w:r>
+      <w:proofErr w:type="gramEnd"/>
+      <w:r>
+        <w:t xml:space="preserve"> the reference clock multiplied by 8333, to give a result in units of picoseconds. That </w:t>
+      </w:r>
+      <w:r>
+        <w:t>could</w:t>
+      </w:r>
+      <w:r>
+        <w:t xml:space="preserve"> then be directly added to the captured 16-bit clock count, multiplied </w:t>
+      </w:r>
+      <w:proofErr w:type="gramStart"/>
+      <w:r>
+        <w:t xml:space="preserve">by </w:t>
+      </w:r>
+      <w:proofErr w:type="gramEnd"/>
+      <m:oMath>
+        <m:r>
+          <w:rPr>
+            <w:rFonts w:ascii="Cambria Math" w:hAnsi="Cambria Math"/>
+          </w:rPr>
+          <m:t>5×</m:t>
+        </m:r>
+        <m:sSup>
+          <m:sSupPr>
+            <m:ctrlPr>
+              <w:rPr>
+                <w:rFonts w:ascii="Cambria Math" w:hAnsi="Cambria Math"/>
+                <w:i/>
+              </w:rPr>
+            </m:ctrlPr>
+          </m:sSupPr>
+          <m:e>
+            <m:r>
+              <w:rPr>
+                <w:rFonts w:ascii="Cambria Math" w:hAnsi="Cambria Math"/>
+              </w:rPr>
+              <m:t>10</m:t>
+            </m:r>
+          </m:e>
+          <m:sup>
+            <m:r>
+              <w:rPr>
+                <w:rFonts w:ascii="Cambria Math" w:hAnsi="Cambria Math"/>
+              </w:rPr>
+              <m:t>8</m:t>
+            </m:r>
+          </m:sup>
+        </m:sSup>
+      </m:oMath>
+      <w:r>
+        <w:t xml:space="preserve">, to give a time that rolls </w:t>
+      </w:r>
+      <w:r>
+        <w:t xml:space="preserve">over only about every 5.5 hours (but doing so requires a 64-bit integer). </w:t>
       </w:r>
     </w:p>
     <w:p>
@@ -4324,6 +8045,92 @@
     </w:lvl>
   </w:abstractNum>
   <w:abstractNum w:abstractNumId="2" w15:restartNumberingAfterBreak="0">
+    <w:nsid w:val="2E232DC8"/>
+    <w:multiLevelType w:val="hybridMultilevel"/>
+    <w:tmpl w:val="0C94FC60"/>
+    <w:lvl w:ilvl="0" w:tplc="04090011">
+      <w:start w:val="1"/>
+      <w:numFmt w:val="decimal"/>
+      <w:lvlText w:val="%1)"/>
+      <w:lvlJc w:val="left"/>
+      <w:pPr>
+        <w:ind w:left="720" w:hanging="360"/>
+      </w:pPr>
+    </w:lvl>
+    <w:lvl w:ilvl="1" w:tplc="04090019" w:tentative="1">
+      <w:start w:val="1"/>
+      <w:numFmt w:val="lowerLetter"/>
+      <w:lvlText w:val="%2."/>
+      <w:lvlJc w:val="left"/>
+      <w:pPr>
+        <w:ind w:left="1440" w:hanging="360"/>
+      </w:pPr>
+    </w:lvl>
+    <w:lvl w:ilvl="2" w:tplc="0409001B" w:tentative="1">
+      <w:start w:val="1"/>
+      <w:numFmt w:val="lowerRoman"/>
+      <w:lvlText w:val="%3."/>
+      <w:lvlJc w:val="right"/>
+      <w:pPr>
+        <w:ind w:left="2160" w:hanging="180"/>
+      </w:pPr>
+    </w:lvl>
+    <w:lvl w:ilvl="3" w:tplc="0409000F" w:tentative="1">
+      <w:start w:val="1"/>
+      <w:numFmt w:val="decimal"/>
+      <w:lvlText w:val="%4."/>
+      <w:lvlJc w:val="left"/>
+      <w:pPr>
+        <w:ind w:left="2880" w:hanging="360"/>
+      </w:pPr>
+    </w:lvl>
+    <w:lvl w:ilvl="4" w:tplc="04090019" w:tentative="1">
+      <w:start w:val="1"/>
+      <w:numFmt w:val="lowerLetter"/>
+      <w:lvlText w:val="%5."/>
+      <w:lvlJc w:val="left"/>
+      <w:pPr>
+        <w:ind w:left="3600" w:hanging="360"/>
+      </w:pPr>
+    </w:lvl>
+    <w:lvl w:ilvl="5" w:tplc="0409001B" w:tentative="1">
+      <w:start w:val="1"/>
+      <w:numFmt w:val="lowerRoman"/>
+      <w:lvlText w:val="%6."/>
+      <w:lvlJc w:val="right"/>
+      <w:pPr>
+        <w:ind w:left="4320" w:hanging="180"/>
+      </w:pPr>
+    </w:lvl>
+    <w:lvl w:ilvl="6" w:tplc="0409000F" w:tentative="1">
+      <w:start w:val="1"/>
+      <w:numFmt w:val="decimal"/>
+      <w:lvlText w:val="%7."/>
+      <w:lvlJc w:val="left"/>
+      <w:pPr>
+        <w:ind w:left="5040" w:hanging="360"/>
+      </w:pPr>
+    </w:lvl>
+    <w:lvl w:ilvl="7" w:tplc="04090019" w:tentative="1">
+      <w:start w:val="1"/>
+      <w:numFmt w:val="lowerLetter"/>
+      <w:lvlText w:val="%8."/>
+      <w:lvlJc w:val="left"/>
+      <w:pPr>
+        <w:ind w:left="5760" w:hanging="360"/>
+      </w:pPr>
+    </w:lvl>
+    <w:lvl w:ilvl="8" w:tplc="0409001B" w:tentative="1">
+      <w:start w:val="1"/>
+      <w:numFmt w:val="lowerRoman"/>
+      <w:lvlText w:val="%9."/>
+      <w:lvlJc w:val="right"/>
+      <w:pPr>
+        <w:ind w:left="6480" w:hanging="180"/>
+      </w:pPr>
+    </w:lvl>
+  </w:abstractNum>
+  <w:abstractNum w:abstractNumId="3" w15:restartNumberingAfterBreak="0">
     <w:nsid w:val="52E97E1D"/>
     <w:multiLevelType w:val="hybridMultilevel"/>
     <w:tmpl w:val="76DE9DAC"/>
@@ -4436,7 +8243,7 @@
       </w:rPr>
     </w:lvl>
   </w:abstractNum>
-  <w:abstractNum w:abstractNumId="3" w15:restartNumberingAfterBreak="0">
+  <w:abstractNum w:abstractNumId="4" w15:restartNumberingAfterBreak="0">
     <w:nsid w:val="5533445D"/>
     <w:multiLevelType w:val="hybridMultilevel"/>
     <w:tmpl w:val="B3380656"/>
@@ -4549,7 +8356,7 @@
       </w:rPr>
     </w:lvl>
   </w:abstractNum>
-  <w:abstractNum w:abstractNumId="4" w15:restartNumberingAfterBreak="0">
+  <w:abstractNum w:abstractNumId="5" w15:restartNumberingAfterBreak="0">
     <w:nsid w:val="778752AD"/>
     <w:multiLevelType w:val="hybridMultilevel"/>
     <w:tmpl w:val="DBA6FB6C"/>
@@ -4639,15 +8446,18 @@
     <w:abstractNumId w:val="1"/>
   </w:num>
   <w:num w:numId="2">
-    <w:abstractNumId w:val="3"/>
+    <w:abstractNumId w:val="4"/>
   </w:num>
   <w:num w:numId="3">
-    <w:abstractNumId w:val="4"/>
+    <w:abstractNumId w:val="5"/>
   </w:num>
   <w:num w:numId="4">
     <w:abstractNumId w:val="0"/>
   </w:num>
   <w:num w:numId="5">
+    <w:abstractNumId w:val="3"/>
+  </w:num>
+  <w:num w:numId="6">
     <w:abstractNumId w:val="2"/>
   </w:num>
 </w:numbering>
@@ -5097,7 +8907,6 @@
     <w:next w:val="Normal"/>
     <w:link w:val="Heading3Char"/>
     <w:uiPriority w:val="9"/>
-    <w:semiHidden/>
     <w:unhideWhenUsed/>
     <w:qFormat/>
     <w:rsid w:val="0042295B"/>
@@ -5364,7 +9173,6 @@
     <w:basedOn w:val="DefaultParagraphFont"/>
     <w:link w:val="Heading3"/>
     <w:uiPriority w:val="9"/>
-    <w:semiHidden/>
     <w:rsid w:val="0042295B"/>
     <w:rPr>
       <w:rFonts w:asciiTheme="majorHAnsi" w:eastAsiaTheme="majorEastAsia" w:hAnsiTheme="majorHAnsi" w:cstheme="majorBidi"/>
@@ -5985,7 +9793,7 @@
 </file>
 
 <file path=customXml/itemProps1.xml><?xml version="1.0" encoding="utf-8"?>
-<ds:datastoreItem xmlns:ds="http://schemas.openxmlformats.org/officeDocument/2006/customXml" ds:itemID="{D47BB371-F2DA-46FE-9FC7-B2324CFC9B50}">
+<ds:datastoreItem xmlns:ds="http://schemas.openxmlformats.org/officeDocument/2006/customXml" ds:itemID="{8FA70E86-F57F-4A8E-8828-8FA2F75A486E}">
   <ds:schemaRefs>
     <ds:schemaRef ds:uri="http://schemas.openxmlformats.org/officeDocument/2006/bibliography"/>
   </ds:schemaRefs>

</xml_diff>

<commit_message>
[200~V24.1: Changes in comment fiel s, updated tracker board map, removed some debug code and pins
</commit_message>
<xml_diff>
--- a/EventPSOCdocumentation.docx
+++ b/EventPSOCdocumentation.docx
@@ -7,7 +7,10 @@
         <w:jc w:val="right"/>
       </w:pPr>
       <w:r>
-        <w:t>January 11, 2022</w:t>
+        <w:t>June 7</w:t>
+      </w:r>
+      <w:r>
+        <w:t>, 2022</w:t>
       </w:r>
     </w:p>
     <w:p>
@@ -1573,17 +1576,11 @@
       </w:r>
       <w:proofErr w:type="spellEnd"/>
       <w:r>
-        <w:t xml:space="preserve">. </w:t>
-      </w:r>
-      <w:r>
-        <w:t xml:space="preserve">The </w:t>
+        <w:t xml:space="preserve">. The </w:t>
       </w:r>
       <w:proofErr w:type="gramStart"/>
       <w:r>
-        <w:t>coincidence level is defined by the cont</w:t>
-      </w:r>
-      <w:r>
-        <w:t>rol register Control_Reg_Trg2</w:t>
+        <w:t>coincidence level is defined by the control register Control_Reg_Trg2</w:t>
       </w:r>
       <w:proofErr w:type="gramEnd"/>
       <w:r>
@@ -1607,19 +1604,10 @@
         <w:t xml:space="preserve"> </w:t>
       </w:r>
       <w:r>
-        <w:t>from the coincidence. Therefore, the setti</w:t>
-      </w:r>
-      <w:r>
-        <w:t>ng 0x04 will implement the T1+T3+T4</w:t>
-      </w:r>
-      <w:r>
-        <w:t xml:space="preserve"> trigger.</w:t>
-      </w:r>
-      <w:r>
-        <w:t xml:space="preserve"> </w:t>
-      </w:r>
-      <w:r>
-        <w:t>Use the command 0x36 to modify the coincidence level.</w:t>
+        <w:t>from the coincidence. Therefore, the setting 0x04 will implement the T1+T3+T4 trigger.</w:t>
+      </w:r>
+      <w:r>
+        <w:t xml:space="preserve"> Use the command 0x36 to modify the coincidence level.</w:t>
       </w:r>
     </w:p>
     <w:p>
@@ -1644,10 +1632,7 @@
       </w:r>
       <w:proofErr w:type="spellEnd"/>
       <w:r>
-        <w:t xml:space="preserve"> by counter </w:t>
-      </w:r>
-      <w:r>
-        <w:t>Cntr8_V1_TKR</w:t>
+        <w:t xml:space="preserve"> by counter Cntr8_V1_TKR</w:t>
       </w:r>
       <w:proofErr w:type="gramEnd"/>
       <w:r>
@@ -1659,10 +1644,7 @@
       </w:r>
       <w:proofErr w:type="spellEnd"/>
       <w:r>
-        <w:t>.</w:t>
-      </w:r>
-      <w:r>
-        <w:t xml:space="preserve"> Note that even though the two track triggers are </w:t>
+        <w:t xml:space="preserve">. Note that even though the two track triggers are </w:t>
       </w:r>
       <w:proofErr w:type="spellStart"/>
       <w:r>
@@ -4045,6 +4027,15 @@
         <w:pStyle w:val="Heading2"/>
       </w:pPr>
       <w:r>
+        <w:t>Housekeeping Output Formats</w:t>
+      </w:r>
+    </w:p>
+    <w:p/>
+    <w:p>
+      <w:pPr>
+        <w:pStyle w:val="Heading2"/>
+      </w:pPr>
+      <w:r>
         <w:t>Command Format</w:t>
       </w:r>
     </w:p>
@@ -4153,6 +4144,7 @@
         </w:numPr>
       </w:pPr>
       <w:r>
+        <w:lastRenderedPageBreak/>
         <w:t xml:space="preserve">data byte: {7:0} gives the command code                 </w:t>
       </w:r>
     </w:p>
@@ -4177,7 +4169,6 @@
         </w:numPr>
       </w:pPr>
       <w:r>
-        <w:lastRenderedPageBreak/>
         <w:t>{5:2} = 0x8 indicate the event PSOC</w:t>
       </w:r>
     </w:p>
@@ -4268,11 +4259,17 @@
     </w:p>
     <w:p>
       <w:r>
-        <w:t xml:space="preserve">The codes in the following table </w:t>
+        <w:t xml:space="preserve">The codes in the </w:t>
+      </w:r>
+      <w:r>
+        <w:t xml:space="preserve">following table </w:t>
       </w:r>
       <w:proofErr w:type="gramStart"/>
       <w:r>
-        <w:t>are all implanted</w:t>
+        <w:t>are all implemente</w:t>
+      </w:r>
+      <w:r>
+        <w:t>d</w:t>
       </w:r>
       <w:proofErr w:type="gramEnd"/>
       <w:r>
@@ -4950,6 +4947,7 @@
           </w:tcPr>
           <w:p>
             <w:r>
+              <w:lastRenderedPageBreak/>
               <w:t>0x43</w:t>
             </w:r>
           </w:p>
@@ -5038,7 +5036,6 @@
           </w:tcPr>
           <w:p>
             <w:r>
-              <w:lastRenderedPageBreak/>
               <w:t>0x0D</w:t>
             </w:r>
           </w:p>
@@ -5153,13 +5150,7 @@
               <w:rPr>
                 <w:i/>
               </w:rPr>
-              <w:t xml:space="preserve">This has been disabled by separating the </w:t>
-            </w:r>
-            <w:r>
-              <w:rPr>
-                <w:i/>
-              </w:rPr>
-              <w:t>I</w:t>
+              <w:t>This has been disabled by separating the I</w:t>
             </w:r>
             <w:r>
               <w:rPr>
@@ -5172,38 +5163,32 @@
               <w:rPr>
                 <w:i/>
               </w:rPr>
-              <w:t>C</w:t>
-            </w:r>
+              <w:t xml:space="preserve">C bus on the DAQ board, so that </w:t>
+            </w:r>
+            <w:proofErr w:type="gramStart"/>
             <w:r>
               <w:rPr>
                 <w:i/>
               </w:rPr>
-              <w:t xml:space="preserve"> bus on the DAQ board, so that </w:t>
-            </w:r>
-            <w:proofErr w:type="gramStart"/>
+              <w:t>the IN</w:t>
+            </w:r>
             <w:r>
               <w:rPr>
                 <w:i/>
               </w:rPr>
-              <w:t>the IN</w:t>
+              <w:t>A226 chips can be</w:t>
             </w:r>
             <w:r>
               <w:rPr>
                 <w:i/>
               </w:rPr>
-              <w:t>A226 chips can be</w:t>
-            </w:r>
+              <w:t xml:space="preserve"> accessed by only the Main PSOC</w:t>
+            </w:r>
+            <w:proofErr w:type="gramEnd"/>
             <w:r>
               <w:rPr>
                 <w:i/>
               </w:rPr>
-              <w:t xml:space="preserve"> accessed by only the Main PSOC</w:t>
-            </w:r>
-            <w:proofErr w:type="gramEnd"/>
-            <w:r>
-              <w:rPr>
-                <w:i/>
-              </w:rPr>
               <w:t>.</w:t>
             </w:r>
           </w:p>
@@ -5224,10 +5209,7 @@
           </w:tcPr>
           <w:p>
             <w:r>
-              <w:t xml:space="preserve">0: </w:t>
-            </w:r>
-            <w:r>
-              <w:t>I</w:t>
+              <w:t>0: I</w:t>
             </w:r>
             <w:r>
               <w:rPr>
@@ -5236,10 +5218,7 @@
               <w:t>2</w:t>
             </w:r>
             <w:r>
-              <w:t>C</w:t>
-            </w:r>
-            <w:r>
-              <w:t xml:space="preserve"> address of the INA226 chip</w:t>
+              <w:t>C address of the INA226 chip</w:t>
             </w:r>
           </w:p>
         </w:tc>
@@ -5261,13 +5240,7 @@
           </w:tcPr>
           <w:p>
             <w:r>
-              <w:t xml:space="preserve">Read </w:t>
-            </w:r>
-            <w:r>
-              <w:t xml:space="preserve">current-shunt-voltages </w:t>
-            </w:r>
-            <w:r>
-              <w:t>from INA226 chips, via the I</w:t>
+              <w:t>Read current-shunt-voltages from INA226 chips, via the I</w:t>
             </w:r>
             <w:r>
               <w:rPr>
@@ -5404,13 +5377,7 @@
               <w:rPr>
                 <w:i/>
               </w:rPr>
-              <w:t>TMP100 chip</w:t>
-            </w:r>
-            <w:r>
-              <w:rPr>
-                <w:i/>
-              </w:rPr>
-              <w:t xml:space="preserve"> can be</w:t>
+              <w:t>TMP100 chip can be</w:t>
             </w:r>
             <w:r>
               <w:rPr>
@@ -5465,10 +5432,7 @@
           </w:tcPr>
           <w:p>
             <w:r>
-              <w:t xml:space="preserve">Read a register from the Real-Time-Clock chip, via the </w:t>
-            </w:r>
-            <w:r>
-              <w:t>I</w:t>
+              <w:t>Read a register from the Real-Time-Clock chip, via the I</w:t>
             </w:r>
             <w:r>
               <w:rPr>
@@ -5477,10 +5441,7 @@
               <w:t>2</w:t>
             </w:r>
             <w:r>
-              <w:t>C bus</w:t>
-            </w:r>
-            <w:r>
-              <w:t xml:space="preserve">. </w:t>
+              <w:t xml:space="preserve">C bus. </w:t>
             </w:r>
             <w:r>
               <w:rPr>
@@ -5512,13 +5473,7 @@
               <w:rPr>
                 <w:i/>
               </w:rPr>
-              <w:t>RTC</w:t>
-            </w:r>
-            <w:r>
-              <w:rPr>
-                <w:i/>
-              </w:rPr>
-              <w:t xml:space="preserve"> chip can be</w:t>
+              <w:t>RTC chip can be</w:t>
             </w:r>
             <w:r>
               <w:rPr>
@@ -5573,16 +5528,7 @@
           </w:tcPr>
           <w:p>
             <w:r>
-              <w:t>Write</w:t>
-            </w:r>
-            <w:r>
-              <w:t xml:space="preserve"> a register </w:t>
-            </w:r>
-            <w:r>
-              <w:t>in</w:t>
-            </w:r>
-            <w:r>
-              <w:t xml:space="preserve"> the Real-Time-Clock chip, via the I</w:t>
+              <w:t>Write a register in the Real-Time-Clock chip, via the I</w:t>
             </w:r>
             <w:r>
               <w:rPr>
@@ -5683,13 +5629,7 @@
           </w:tcPr>
           <w:p>
             <w:r>
-              <w:t xml:space="preserve">Read a </w:t>
-            </w:r>
-            <w:r>
-              <w:t>leak-detector barometer register</w:t>
-            </w:r>
-            <w:r>
-              <w:t>, via the I</w:t>
+              <w:t>Read a leak-detector barometer register, via the I</w:t>
             </w:r>
             <w:r>
               <w:rPr>
@@ -5730,13 +5670,7 @@
               <w:rPr>
                 <w:i/>
               </w:rPr>
-              <w:t>leak-detector barometer</w:t>
-            </w:r>
-            <w:r>
-              <w:rPr>
-                <w:i/>
-              </w:rPr>
-              <w:t xml:space="preserve"> can be</w:t>
+              <w:t>leak-detector barometer can be</w:t>
             </w:r>
             <w:r>
               <w:rPr>
@@ -5791,16 +5725,7 @@
           </w:tcPr>
           <w:p>
             <w:r>
-              <w:t>Write</w:t>
-            </w:r>
-            <w:r>
-              <w:t xml:space="preserve"> a leak-detector barometer </w:t>
-            </w:r>
-            <w:r>
-              <w:t>register</w:t>
-            </w:r>
-            <w:r>
-              <w:t>, via the I</w:t>
+              <w:t>Write a leak-detector barometer register, via the I</w:t>
             </w:r>
             <w:r>
               <w:rPr>
@@ -5983,6 +5908,7 @@
           </w:tcPr>
           <w:p>
             <w:r>
+              <w:lastRenderedPageBreak/>
               <w:t>0x32</w:t>
             </w:r>
           </w:p>
@@ -6035,10 +5961,7 @@
           </w:tcPr>
           <w:p>
             <w:r>
-              <w:t xml:space="preserve">Stop sending TOF data directly to the USB-UART output. </w:t>
-            </w:r>
-            <w:r>
-              <w:t>This is for benchtop debugging work only!</w:t>
+              <w:t>Stop sending TOF data directly to the USB-UART output. This is for benchtop debugging work only!</w:t>
             </w:r>
           </w:p>
         </w:tc>
@@ -6070,7 +5993,6 @@
           </w:tcPr>
           <w:p>
             <w:r>
-              <w:lastRenderedPageBreak/>
               <w:t>0x34</w:t>
             </w:r>
           </w:p>
@@ -6081,10 +6003,7 @@
           </w:tcPr>
           <w:p>
             <w:r>
-              <w:t xml:space="preserve">Return the number of TOF events currently stored. </w:t>
-            </w:r>
-            <w:r>
-              <w:t>This is for benchtop debugging work only!</w:t>
+              <w:t>Return the number of TOF events currently stored. This is for benchtop debugging work only!</w:t>
             </w:r>
           </w:p>
         </w:tc>
@@ -6126,10 +6045,7 @@
           </w:tcPr>
           <w:p>
             <w:r>
-              <w:t xml:space="preserve">Read the most recent TOF event from channel A or B. </w:t>
-            </w:r>
-            <w:r>
-              <w:t>This is for benchtop debugging work only!</w:t>
+              <w:t>Read the most recent TOF event from channel A or B. This is for benchtop debugging work only!</w:t>
             </w:r>
           </w:p>
         </w:tc>
@@ -6173,6 +6089,9 @@
             <w:r>
               <w:t>Set a trigger mask</w:t>
             </w:r>
+            <w:r>
+              <w:t xml:space="preserve"> for a PMT-based trigger</w:t>
+            </w:r>
           </w:p>
         </w:tc>
         <w:tc>
@@ -6191,16 +6110,1612 @@
           </w:tcPr>
           <w:p>
             <w:r>
-              <w:t>0: 1 for the main electron trigger, 0 for the proton trigger</w:t>
+              <w:t xml:space="preserve">0: 1 for the main electron trigger, </w:t>
+            </w:r>
+          </w:p>
+          <w:p>
+            <w:r>
+              <w:t xml:space="preserve">    </w:t>
+            </w:r>
+            <w:r>
+              <w:t>0 for the proton trigger</w:t>
             </w:r>
           </w:p>
           <w:p>
             <w:r>
               <w:t>1: mask setting</w:t>
+            </w:r>
+          </w:p>
+        </w:tc>
+      </w:tr>
+      <w:tr>
+        <w:tc>
+          <w:tcPr>
+            <w:tcW w:w="675" w:type="dxa"/>
+          </w:tcPr>
+          <w:p>
+            <w:r>
+              <w:t>0x3E</w:t>
+            </w:r>
+          </w:p>
+        </w:tc>
+        <w:tc>
+          <w:tcPr>
+            <w:tcW w:w="3986" w:type="dxa"/>
+          </w:tcPr>
+          <w:p>
+            <w:r>
+              <w:t>Return</w:t>
+            </w:r>
+            <w:r>
+              <w:t xml:space="preserve"> a</w:t>
+            </w:r>
+            <w:r>
+              <w:t xml:space="preserve"> trigger mask register</w:t>
+            </w:r>
+            <w:r>
+              <w:t xml:space="preserve"> for </w:t>
+            </w:r>
+            <w:r>
+              <w:t xml:space="preserve">a PMT-based </w:t>
+            </w:r>
+            <w:r>
+              <w:t>trigger</w:t>
+            </w:r>
+          </w:p>
+        </w:tc>
+        <w:tc>
+          <w:tcPr>
+            <w:tcW w:w="1094" w:type="dxa"/>
+          </w:tcPr>
+          <w:p>
+            <w:r>
+              <w:t>1</w:t>
+            </w:r>
+          </w:p>
+        </w:tc>
+        <w:tc>
+          <w:tcPr>
+            <w:tcW w:w="3595" w:type="dxa"/>
+          </w:tcPr>
+          <w:p>
+            <w:r>
+              <w:t xml:space="preserve">0: 1 for the main electron trigger, </w:t>
+            </w:r>
+          </w:p>
+          <w:p>
+            <w:r>
+              <w:t xml:space="preserve">    0 for the proton trigger</w:t>
+            </w:r>
+          </w:p>
+        </w:tc>
+      </w:tr>
+      <w:tr>
+        <w:tc>
+          <w:tcPr>
+            <w:tcW w:w="675" w:type="dxa"/>
+          </w:tcPr>
+          <w:p>
+            <w:r>
+              <w:t>0x37</w:t>
+            </w:r>
+          </w:p>
+        </w:tc>
+        <w:tc>
+          <w:tcPr>
+            <w:tcW w:w="3986" w:type="dxa"/>
+          </w:tcPr>
+          <w:p>
+            <w:r>
+              <w:t>Read a channel counter</w:t>
+            </w:r>
+          </w:p>
+          <w:p>
+            <w:r>
+              <w:t>The 1</w:t>
+            </w:r>
+            <w:r>
+              <w:rPr>
+                <w:vertAlign w:val="superscript"/>
+              </w:rPr>
+              <w:t>st</w:t>
+            </w:r>
+            <w:r>
+              <w:t xml:space="preserve"> 4 bytes are the software count.</w:t>
+            </w:r>
+          </w:p>
+          <w:p>
+            <w:r>
+              <w:t>The 5</w:t>
+            </w:r>
+            <w:r>
+              <w:rPr>
+                <w:vertAlign w:val="superscript"/>
+              </w:rPr>
+              <w:t>th</w:t>
+            </w:r>
+            <w:r>
+              <w:t xml:space="preserve"> byte is the hardware count.</w:t>
+            </w:r>
+          </w:p>
+          <w:p>
+            <w:r>
+              <w:t>Add together for the total count.</w:t>
+            </w:r>
+          </w:p>
+        </w:tc>
+        <w:tc>
+          <w:tcPr>
+            <w:tcW w:w="1094" w:type="dxa"/>
+          </w:tcPr>
+          <w:p>
+            <w:r>
+              <w:t>5</w:t>
+            </w:r>
+          </w:p>
+        </w:tc>
+        <w:tc>
+          <w:tcPr>
+            <w:tcW w:w="3595" w:type="dxa"/>
+          </w:tcPr>
+          <w:p>
+            <w:r>
+              <w:t>0: channel number 1 through 5</w:t>
+            </w:r>
+          </w:p>
+        </w:tc>
+      </w:tr>
+      <w:tr>
+        <w:tc>
+          <w:tcPr>
+            <w:tcW w:w="675" w:type="dxa"/>
+          </w:tcPr>
+          <w:p>
+            <w:r>
+              <w:t>0x33</w:t>
+            </w:r>
+          </w:p>
+        </w:tc>
+        <w:tc>
+          <w:tcPr>
+            <w:tcW w:w="3986" w:type="dxa"/>
+          </w:tcPr>
+          <w:p>
+            <w:r>
+              <w:t>Read a saved channel counter, after EOR</w:t>
+            </w:r>
+          </w:p>
+          <w:p>
+            <w:r>
+              <w:t>The 1</w:t>
+            </w:r>
+            <w:r>
+              <w:rPr>
+                <w:vertAlign w:val="superscript"/>
+              </w:rPr>
+              <w:t>st</w:t>
+            </w:r>
+            <w:r>
+              <w:t xml:space="preserve"> 4 bytes are the software count.</w:t>
+            </w:r>
+          </w:p>
+          <w:p>
+            <w:r>
+              <w:t>The 5</w:t>
+            </w:r>
+            <w:r>
+              <w:rPr>
+                <w:vertAlign w:val="superscript"/>
+              </w:rPr>
+              <w:t>th</w:t>
+            </w:r>
+            <w:r>
+              <w:t xml:space="preserve"> byte is the hardware count.</w:t>
+            </w:r>
+          </w:p>
+          <w:p>
+            <w:r>
+              <w:t>Add together for the total count.</w:t>
+            </w:r>
+          </w:p>
+        </w:tc>
+        <w:tc>
+          <w:tcPr>
+            <w:tcW w:w="1094" w:type="dxa"/>
+          </w:tcPr>
+          <w:p>
+            <w:r>
+              <w:t>5</w:t>
+            </w:r>
+          </w:p>
+        </w:tc>
+        <w:tc>
+          <w:tcPr>
+            <w:tcW w:w="3595" w:type="dxa"/>
+          </w:tcPr>
+          <w:p>
+            <w:r>
+              <w:t>0: channel number 1 through 5</w:t>
+            </w:r>
+          </w:p>
+        </w:tc>
+      </w:tr>
+      <w:tr>
+        <w:tc>
+          <w:tcPr>
+            <w:tcW w:w="675" w:type="dxa"/>
+          </w:tcPr>
+          <w:p>
+            <w:r>
+              <w:t>0x38</w:t>
+            </w:r>
+          </w:p>
+        </w:tc>
+        <w:tc>
+          <w:tcPr>
+            <w:tcW w:w="3986" w:type="dxa"/>
+          </w:tcPr>
+          <w:p>
+            <w:r>
+              <w:t>Reset the logic and counters</w:t>
+            </w:r>
+          </w:p>
+          <w:p>
+            <w:r>
+              <w:t>3-byte clock count is returned</w:t>
+            </w:r>
+          </w:p>
+        </w:tc>
+        <w:tc>
+          <w:tcPr>
+            <w:tcW w:w="1094" w:type="dxa"/>
+          </w:tcPr>
+          <w:p>
+            <w:r>
+              <w:t>3</w:t>
+            </w:r>
+          </w:p>
+        </w:tc>
+        <w:tc>
+          <w:tcPr>
+            <w:tcW w:w="3595" w:type="dxa"/>
+          </w:tcPr>
+          <w:p>
+            <w:r>
+              <w:t>N/A</w:t>
+            </w:r>
+          </w:p>
+        </w:tc>
+      </w:tr>
+      <w:tr>
+        <w:tc>
+          <w:tcPr>
+            <w:tcW w:w="675" w:type="dxa"/>
+          </w:tcPr>
+          <w:p>
+            <w:r>
+              <w:t>0x39</w:t>
+            </w:r>
+          </w:p>
+        </w:tc>
+        <w:tc>
+          <w:tcPr>
+            <w:tcW w:w="3986" w:type="dxa"/>
+          </w:tcPr>
+          <w:p>
+            <w:r>
+              <w:t xml:space="preserve">Set trigger </w:t>
+            </w:r>
+            <w:proofErr w:type="spellStart"/>
+            <w:r>
+              <w:t>prescales</w:t>
+            </w:r>
+            <w:proofErr w:type="spellEnd"/>
+          </w:p>
+        </w:tc>
+        <w:tc>
+          <w:tcPr>
+            <w:tcW w:w="1094" w:type="dxa"/>
+          </w:tcPr>
+          <w:p>
+            <w:r>
+              <w:t>0</w:t>
+            </w:r>
+          </w:p>
+        </w:tc>
+        <w:tc>
+          <w:tcPr>
+            <w:tcW w:w="3595" w:type="dxa"/>
+          </w:tcPr>
+          <w:p>
+            <w:r>
+              <w:t>0: 1 for tracker, 0 for PMT proton trig.</w:t>
+            </w:r>
+          </w:p>
+          <w:p>
+            <w:r>
+              <w:t xml:space="preserve">1: </w:t>
+            </w:r>
+            <w:proofErr w:type="spellStart"/>
+            <w:r>
+              <w:t>prescale</w:t>
+            </w:r>
+            <w:proofErr w:type="spellEnd"/>
+            <w:r>
+              <w:t xml:space="preserve"> value</w:t>
+            </w:r>
+          </w:p>
+        </w:tc>
+      </w:tr>
+      <w:tr>
+        <w:tc>
+          <w:tcPr>
+            <w:tcW w:w="675" w:type="dxa"/>
+          </w:tcPr>
+          <w:p>
+            <w:r>
+              <w:t>0x3A</w:t>
+            </w:r>
+          </w:p>
+        </w:tc>
+        <w:tc>
+          <w:tcPr>
+            <w:tcW w:w="3986" w:type="dxa"/>
+          </w:tcPr>
+          <w:p>
+            <w:r>
+              <w:t>Set the PMT signal settling time</w:t>
+            </w:r>
+          </w:p>
+        </w:tc>
+        <w:tc>
+          <w:tcPr>
+            <w:tcW w:w="1094" w:type="dxa"/>
+          </w:tcPr>
+          <w:p>
+            <w:r>
+              <w:t>0</w:t>
+            </w:r>
+          </w:p>
+        </w:tc>
+        <w:tc>
+          <w:tcPr>
+            <w:tcW w:w="3595" w:type="dxa"/>
+          </w:tcPr>
+          <w:p>
+            <w:r>
+              <w:t>0: number of clock cycles</w:t>
+            </w:r>
+          </w:p>
+        </w:tc>
+      </w:tr>
+      <w:tr>
+        <w:tc>
+          <w:tcPr>
+            <w:tcW w:w="675" w:type="dxa"/>
+          </w:tcPr>
+          <w:p>
+            <w:r>
+              <w:t>0x3B</w:t>
+            </w:r>
+          </w:p>
+        </w:tc>
+        <w:tc>
+          <w:tcPr>
+            <w:tcW w:w="3986" w:type="dxa"/>
+          </w:tcPr>
+          <w:p>
+            <w:r>
+              <w:t>Enable or disable the trigger in both the PSOC and the tracker</w:t>
+            </w:r>
+          </w:p>
+        </w:tc>
+        <w:tc>
+          <w:tcPr>
+            <w:tcW w:w="1094" w:type="dxa"/>
+          </w:tcPr>
+          <w:p>
+            <w:r>
+              <w:t>0</w:t>
+            </w:r>
+          </w:p>
+        </w:tc>
+        <w:tc>
+          <w:tcPr>
+            <w:tcW w:w="3595" w:type="dxa"/>
+          </w:tcPr>
+          <w:p>
+            <w:r>
+              <w:t>0: 1 to enable, 0 to disable</w:t>
+            </w:r>
+          </w:p>
+        </w:tc>
+      </w:tr>
+      <w:tr>
+        <w:tc>
+          <w:tcPr>
+            <w:tcW w:w="675" w:type="dxa"/>
+          </w:tcPr>
+          <w:p>
+            <w:r>
+              <w:t>0x44</w:t>
+            </w:r>
+          </w:p>
+        </w:tc>
+        <w:tc>
+          <w:tcPr>
+            <w:tcW w:w="3986" w:type="dxa"/>
+          </w:tcPr>
+          <w:p>
+            <w:r>
+              <w:t>End a run and send the run summary</w:t>
+            </w:r>
+          </w:p>
+          <w:p>
+            <w:r>
+              <w:t>4 bytes missed trigger count</w:t>
+            </w:r>
+          </w:p>
+          <w:p>
+            <w:r>
+              <w:t>4 bytes accepted trigger (event) count</w:t>
+            </w:r>
+          </w:p>
+          <w:p>
+            <w:r>
+              <w:t>1 byte number of bad CRCs detected</w:t>
+            </w:r>
+          </w:p>
+        </w:tc>
+        <w:tc>
+          <w:tcPr>
+            <w:tcW w:w="1094" w:type="dxa"/>
+          </w:tcPr>
+          <w:p>
+            <w:r>
+              <w:t>9</w:t>
+            </w:r>
+          </w:p>
+        </w:tc>
+        <w:tc>
+          <w:tcPr>
+            <w:tcW w:w="3595" w:type="dxa"/>
+          </w:tcPr>
+          <w:p>
+            <w:r>
+              <w:t>N/A</w:t>
+            </w:r>
+          </w:p>
+        </w:tc>
+      </w:tr>
+      <w:tr>
+        <w:tc>
+          <w:tcPr>
+            <w:tcW w:w="675" w:type="dxa"/>
+          </w:tcPr>
+          <w:p>
+            <w:r>
+              <w:t>0x50</w:t>
+            </w:r>
+          </w:p>
+        </w:tc>
+        <w:tc>
+          <w:tcPr>
+            <w:tcW w:w="3986" w:type="dxa"/>
+          </w:tcPr>
+          <w:p>
+            <w:r>
+              <w:t xml:space="preserve">Return </w:t>
+            </w:r>
+            <w:r>
+              <w:t>counter information</w:t>
+            </w:r>
+          </w:p>
+          <w:p>
+            <w:r>
+              <w:t>2 bytes count of all commands seen</w:t>
+            </w:r>
+          </w:p>
+          <w:p>
+            <w:r>
+              <w:t>2 bytes count of PSOC commands received</w:t>
+            </w:r>
+          </w:p>
+          <w:p>
+            <w:r>
+              <w:t>1 byte count of command timeouts</w:t>
+            </w:r>
+          </w:p>
+          <w:p>
+            <w:r>
+              <w:t>1 byte count of tracker resets</w:t>
+            </w:r>
+          </w:p>
+        </w:tc>
+        <w:tc>
+          <w:tcPr>
+            <w:tcW w:w="1094" w:type="dxa"/>
+          </w:tcPr>
+          <w:p>
+            <w:r>
+              <w:t>6</w:t>
+            </w:r>
+          </w:p>
+        </w:tc>
+        <w:tc>
+          <w:tcPr>
+            <w:tcW w:w="3595" w:type="dxa"/>
+          </w:tcPr>
+          <w:p>
+            <w:r>
+              <w:t>N/A</w:t>
+            </w:r>
+          </w:p>
+        </w:tc>
+      </w:tr>
+      <w:tr>
+        <w:tc>
+          <w:tcPr>
+            <w:tcW w:w="675" w:type="dxa"/>
+          </w:tcPr>
+          <w:p>
+            <w:r>
+              <w:t>0x3C</w:t>
+            </w:r>
+          </w:p>
+        </w:tc>
+        <w:tc>
+          <w:tcPr>
+            <w:tcW w:w="3986" w:type="dxa"/>
+          </w:tcPr>
+          <w:p>
+            <w:r>
+              <w:t>Start a run</w:t>
+            </w:r>
+          </w:p>
+        </w:tc>
+        <w:tc>
+          <w:tcPr>
+            <w:tcW w:w="1094" w:type="dxa"/>
+          </w:tcPr>
+          <w:p>
+            <w:r>
+              <w:t>0</w:t>
+            </w:r>
+          </w:p>
+        </w:tc>
+        <w:tc>
+          <w:tcPr>
+            <w:tcW w:w="3595" w:type="dxa"/>
+          </w:tcPr>
+          <w:p>
+            <w:r>
+              <w:t>0,1: two-byte run number</w:t>
+            </w:r>
+          </w:p>
+          <w:p>
+            <w:r>
+              <w:t>2: 1=read tracker; 0=no tracker</w:t>
+            </w:r>
+          </w:p>
+          <w:p>
+            <w:r>
+              <w:t>3: 1=TOF debugging on</w:t>
+            </w:r>
+          </w:p>
+        </w:tc>
+      </w:tr>
+      <w:tr>
+        <w:tc>
+          <w:tcPr>
+            <w:tcW w:w="675" w:type="dxa"/>
+          </w:tcPr>
+          <w:p>
+            <w:r>
+              <w:t>0x3D</w:t>
+            </w:r>
+          </w:p>
+        </w:tc>
+        <w:tc>
+          <w:tcPr>
+            <w:tcW w:w="3986" w:type="dxa"/>
+          </w:tcPr>
+          <w:p>
+            <w:r>
+              <w:t>Return trigger enable status</w:t>
+            </w:r>
+          </w:p>
+          <w:p>
+            <w:r>
+              <w:t>1= enabled; 0= not enabled</w:t>
+            </w:r>
+          </w:p>
+        </w:tc>
+        <w:tc>
+          <w:tcPr>
+            <w:tcW w:w="1094" w:type="dxa"/>
+          </w:tcPr>
+          <w:p>
+            <w:r>
+              <w:t>1</w:t>
+            </w:r>
+          </w:p>
+        </w:tc>
+        <w:tc>
+          <w:tcPr>
+            <w:tcW w:w="3595" w:type="dxa"/>
+          </w:tcPr>
+          <w:p>
+            <w:r>
+              <w:t>N/A</w:t>
+            </w:r>
+          </w:p>
+        </w:tc>
+      </w:tr>
+      <w:tr>
+        <w:tc>
+          <w:tcPr>
+            <w:tcW w:w="675" w:type="dxa"/>
+          </w:tcPr>
+          <w:p>
+            <w:r>
+              <w:t>0x40</w:t>
+            </w:r>
+          </w:p>
+        </w:tc>
+        <w:tc>
+          <w:tcPr>
+            <w:tcW w:w="3986" w:type="dxa"/>
+          </w:tcPr>
+          <w:p>
+            <w:r>
+              <w:t>Read all TOF data (for bench testing)</w:t>
+            </w:r>
+          </w:p>
+        </w:tc>
+        <w:tc>
+          <w:tcPr>
+            <w:tcW w:w="1094" w:type="dxa"/>
+          </w:tcPr>
+          <w:p>
+            <w:r>
+              <w:t>variable</w:t>
+            </w:r>
+          </w:p>
+        </w:tc>
+        <w:tc>
+          <w:tcPr>
+            <w:tcW w:w="3595" w:type="dxa"/>
+          </w:tcPr>
+          <w:p>
+            <w:r>
+              <w:t>N/A</w:t>
+            </w:r>
+          </w:p>
+        </w:tc>
+      </w:tr>
+      <w:tr>
+        <w:tc>
+          <w:tcPr>
+            <w:tcW w:w="675" w:type="dxa"/>
+          </w:tcPr>
+          <w:p>
+            <w:r>
+              <w:t>0x45</w:t>
+            </w:r>
+          </w:p>
+        </w:tc>
+        <w:tc>
+          <w:tcPr>
+            <w:tcW w:w="3986" w:type="dxa"/>
+          </w:tcPr>
+          <w:p>
+            <w:r>
+              <w:t xml:space="preserve">Set the </w:t>
+            </w:r>
+            <w:proofErr w:type="gramStart"/>
+            <w:r>
+              <w:t>real-time-clock</w:t>
+            </w:r>
+            <w:proofErr w:type="gramEnd"/>
+            <w:r>
+              <w:t xml:space="preserve">. Normally this </w:t>
+            </w:r>
+            <w:proofErr w:type="gramStart"/>
+            <w:r>
+              <w:t>should be used</w:t>
+            </w:r>
+            <w:proofErr w:type="gramEnd"/>
+            <w:r>
+              <w:t xml:space="preserve"> by the Main PSOC to set the </w:t>
+            </w:r>
+            <w:r>
+              <w:lastRenderedPageBreak/>
+              <w:t>clock t</w:t>
+            </w:r>
+            <w:r>
+              <w:t>o match the time of the i2c RTC that has backup power.</w:t>
+            </w:r>
+          </w:p>
+        </w:tc>
+        <w:tc>
+          <w:tcPr>
+            <w:tcW w:w="1094" w:type="dxa"/>
+          </w:tcPr>
+          <w:p>
+            <w:r>
+              <w:lastRenderedPageBreak/>
+              <w:t>0</w:t>
+            </w:r>
+          </w:p>
+        </w:tc>
+        <w:tc>
+          <w:tcPr>
+            <w:tcW w:w="3595" w:type="dxa"/>
+          </w:tcPr>
+          <w:p>
+            <w:r>
+              <w:t>0: seconds</w:t>
+            </w:r>
+          </w:p>
+          <w:p>
+            <w:r>
+              <w:t>1: minutes</w:t>
+            </w:r>
+          </w:p>
+          <w:p>
+            <w:r>
+              <w:lastRenderedPageBreak/>
+              <w:t>2: hours</w:t>
+            </w:r>
+          </w:p>
+          <w:p>
+            <w:r>
+              <w:t>3: day-of-week</w:t>
+            </w:r>
+          </w:p>
+          <w:p>
+            <w:r>
+              <w:t>4: day-of-month</w:t>
+            </w:r>
+          </w:p>
+          <w:p>
+            <w:r>
+              <w:t>5,6: day-of-year</w:t>
+            </w:r>
+          </w:p>
+          <w:p>
+            <w:r>
+              <w:t>7: month</w:t>
+            </w:r>
+          </w:p>
+          <w:p>
+            <w:r>
+              <w:t>8</w:t>
+            </w:r>
+            <w:r>
+              <w:t>,9</w:t>
+            </w:r>
+            <w:r>
+              <w:t>: year</w:t>
+            </w:r>
+          </w:p>
+        </w:tc>
+      </w:tr>
+      <w:tr>
+        <w:tc>
+          <w:tcPr>
+            <w:tcW w:w="675" w:type="dxa"/>
+          </w:tcPr>
+          <w:p>
+            <w:r>
+              <w:lastRenderedPageBreak/>
+              <w:t>0x46</w:t>
+            </w:r>
+          </w:p>
+        </w:tc>
+        <w:tc>
+          <w:tcPr>
+            <w:tcW w:w="3986" w:type="dxa"/>
+          </w:tcPr>
+          <w:p>
+            <w:r>
+              <w:t>Get the time and date from the RTC</w:t>
+            </w:r>
+          </w:p>
+          <w:p>
+            <w:r>
+              <w:t>0: Seconds</w:t>
+            </w:r>
+          </w:p>
+          <w:p>
+            <w:r>
+              <w:t>1: Minutes</w:t>
+            </w:r>
+          </w:p>
+          <w:p>
+            <w:r>
+              <w:t>2: Hours</w:t>
+            </w:r>
+          </w:p>
+          <w:p>
+            <w:r>
+              <w:t>3: Day of the week</w:t>
+            </w:r>
+          </w:p>
+          <w:p>
+            <w:r>
+              <w:t>4: Day of the month</w:t>
+            </w:r>
+          </w:p>
+          <w:p>
+            <w:r>
+              <w:t>5,6: Day of the year</w:t>
+            </w:r>
+          </w:p>
+          <w:p>
+            <w:r>
+              <w:t>7: Month</w:t>
+            </w:r>
+          </w:p>
+          <w:p>
+            <w:r>
+              <w:t>8,9: Year</w:t>
+            </w:r>
+          </w:p>
+        </w:tc>
+        <w:tc>
+          <w:tcPr>
+            <w:tcW w:w="1094" w:type="dxa"/>
+          </w:tcPr>
+          <w:p>
+            <w:r>
+              <w:t>10</w:t>
+            </w:r>
+          </w:p>
+        </w:tc>
+        <w:tc>
+          <w:tcPr>
+            <w:tcW w:w="3595" w:type="dxa"/>
+          </w:tcPr>
+          <w:p>
+            <w:r>
+              <w:t>N/A</w:t>
+            </w:r>
+          </w:p>
+        </w:tc>
+      </w:tr>
+      <w:tr>
+        <w:tc>
+          <w:tcPr>
+            <w:tcW w:w="675" w:type="dxa"/>
+          </w:tcPr>
+          <w:p>
+            <w:r>
+              <w:t>0x47</w:t>
+            </w:r>
+          </w:p>
+        </w:tc>
+        <w:tc>
+          <w:tcPr>
+            <w:tcW w:w="3986" w:type="dxa"/>
+          </w:tcPr>
+          <w:p>
+            <w:r>
+              <w:t>Reset the Tracker state machines &amp; ASICs</w:t>
+            </w:r>
+          </w:p>
+          <w:p>
+            <w:r>
+              <w:t xml:space="preserve">ASICs </w:t>
+            </w:r>
+            <w:proofErr w:type="gramStart"/>
+            <w:r>
+              <w:t>are reset</w:t>
+            </w:r>
+            <w:proofErr w:type="gramEnd"/>
+            <w:r>
+              <w:t xml:space="preserve"> only if they are showing DAQ errors in their configuration registers.</w:t>
+            </w:r>
+          </w:p>
+        </w:tc>
+        <w:tc>
+          <w:tcPr>
+            <w:tcW w:w="1094" w:type="dxa"/>
+          </w:tcPr>
+          <w:p>
+            <w:r>
+              <w:t>0</w:t>
+            </w:r>
+          </w:p>
+        </w:tc>
+        <w:tc>
+          <w:tcPr>
+            <w:tcW w:w="3595" w:type="dxa"/>
+          </w:tcPr>
+          <w:p>
+            <w:r>
+              <w:t>N/A</w:t>
+            </w:r>
+          </w:p>
+        </w:tc>
+      </w:tr>
+      <w:tr>
+        <w:tc>
+          <w:tcPr>
+            <w:tcW w:w="675" w:type="dxa"/>
+          </w:tcPr>
+          <w:p>
+            <w:r>
+              <w:t>0x48</w:t>
+            </w:r>
+          </w:p>
+        </w:tc>
+        <w:tc>
+          <w:tcPr>
+            <w:tcW w:w="3986" w:type="dxa"/>
+          </w:tcPr>
+          <w:p>
+            <w:r>
+              <w:t>Calibrate tracker FPGA input timing</w:t>
+            </w:r>
+          </w:p>
+        </w:tc>
+        <w:tc>
+          <w:tcPr>
+            <w:tcW w:w="1094" w:type="dxa"/>
+          </w:tcPr>
+          <w:p/>
+        </w:tc>
+        <w:tc>
+          <w:tcPr>
+            <w:tcW w:w="3595" w:type="dxa"/>
+          </w:tcPr>
+          <w:p>
+            <w:r>
+              <w:t>0: FPGA address, or 8 for all layers</w:t>
+            </w:r>
+          </w:p>
+        </w:tc>
+      </w:tr>
+      <w:tr>
+        <w:tc>
+          <w:tcPr>
+            <w:tcW w:w="675" w:type="dxa"/>
+          </w:tcPr>
+          <w:p>
+            <w:r>
+              <w:t>0x49</w:t>
+            </w:r>
+          </w:p>
+        </w:tc>
+        <w:tc>
+          <w:tcPr>
+            <w:tcW w:w="3986" w:type="dxa"/>
+          </w:tcPr>
+          <w:p>
+            <w:r>
+              <w:t>Read accumulated tracker layer rates</w:t>
+            </w:r>
+          </w:p>
+          <w:p>
+            <w:r>
+              <w:t>0: 0x6D</w:t>
+            </w:r>
+          </w:p>
+          <w:p>
+            <w:r>
+              <w:t>1: 8 (for 8 tracker boards, default)</w:t>
+            </w:r>
+          </w:p>
+          <w:p>
+            <w:r>
+              <w:t>2,3: uint16 rate of first board</w:t>
+            </w:r>
+          </w:p>
+          <w:p>
+            <w:r>
+              <w:t>4,5: uint16 rate of the second board</w:t>
+            </w:r>
+          </w:p>
+          <w:p>
+            <w:r>
+              <w:t>Etc.</w:t>
+            </w:r>
+          </w:p>
+        </w:tc>
+        <w:tc>
+          <w:tcPr>
+            <w:tcW w:w="1094" w:type="dxa"/>
+          </w:tcPr>
+          <w:p>
+            <w:r>
+              <w:t>18</w:t>
+            </w:r>
+          </w:p>
+        </w:tc>
+        <w:tc>
+          <w:tcPr>
+            <w:tcW w:w="3595" w:type="dxa"/>
+          </w:tcPr>
+          <w:p>
+            <w:r>
+              <w:t>N/A</w:t>
+            </w:r>
+          </w:p>
+        </w:tc>
+      </w:tr>
+      <w:tr>
+        <w:tc>
+          <w:tcPr>
+            <w:tcW w:w="675" w:type="dxa"/>
+          </w:tcPr>
+          <w:p>
+            <w:r>
+              <w:t>0x4A</w:t>
+            </w:r>
+          </w:p>
+        </w:tc>
+        <w:tc>
+          <w:tcPr>
+            <w:tcW w:w="3986" w:type="dxa"/>
+          </w:tcPr>
+          <w:p>
+            <w:r>
+              <w:t>Set up and start tracker rate monitoring.</w:t>
+            </w:r>
+          </w:p>
+          <w:p>
+            <w:r>
+              <w:t xml:space="preserve">This command is not necessary if housekeeping is turned on, unless you </w:t>
+            </w:r>
+            <w:proofErr w:type="gramStart"/>
+            <w:r>
+              <w:t>don’t</w:t>
+            </w:r>
+            <w:proofErr w:type="gramEnd"/>
+            <w:r>
+              <w:t xml:space="preserve"> like the default settings.</w:t>
+            </w:r>
+          </w:p>
+        </w:tc>
+        <w:tc>
+          <w:tcPr>
+            <w:tcW w:w="1094" w:type="dxa"/>
+          </w:tcPr>
+          <w:p>
+            <w:r>
+              <w:t>0</w:t>
+            </w:r>
+          </w:p>
+        </w:tc>
+        <w:tc>
+          <w:tcPr>
+            <w:tcW w:w="3595" w:type="dxa"/>
+          </w:tcPr>
+          <w:p>
+            <w:r>
+              <w:t>0: monitoring interval, in seconds</w:t>
+            </w:r>
+          </w:p>
+          <w:p>
+            <w:r>
+              <w:t>1: number of measurements to average</w:t>
+            </w:r>
+          </w:p>
+          <w:p>
+            <w:r>
+              <w:t>Set both to zero to turn off monitoring.</w:t>
+            </w:r>
+          </w:p>
+        </w:tc>
+      </w:tr>
+      <w:tr>
+        <w:tc>
+          <w:tcPr>
+            <w:tcW w:w="675" w:type="dxa"/>
+          </w:tcPr>
+          <w:p>
+            <w:r>
+              <w:t>0x52</w:t>
+            </w:r>
+          </w:p>
+        </w:tc>
+        <w:tc>
+          <w:tcPr>
+            <w:tcW w:w="3986" w:type="dxa"/>
+          </w:tcPr>
+          <w:p>
+            <w:r>
+              <w:t>Set up and start PMT rate monitoring.</w:t>
+            </w:r>
+          </w:p>
+          <w:p>
+            <w:r>
+              <w:t xml:space="preserve">This command is not necessary if housekeeping is turned on, unless you </w:t>
+            </w:r>
+            <w:proofErr w:type="gramStart"/>
+            <w:r>
+              <w:t>don’t</w:t>
+            </w:r>
+            <w:proofErr w:type="gramEnd"/>
+            <w:r>
+              <w:t xml:space="preserve"> like the default settings.</w:t>
+            </w:r>
+          </w:p>
+        </w:tc>
+        <w:tc>
+          <w:tcPr>
+            <w:tcW w:w="1094" w:type="dxa"/>
+          </w:tcPr>
+          <w:p>
+            <w:r>
+              <w:t>0</w:t>
+            </w:r>
+          </w:p>
+        </w:tc>
+        <w:tc>
+          <w:tcPr>
+            <w:tcW w:w="3595" w:type="dxa"/>
+          </w:tcPr>
+          <w:p>
+            <w:r>
+              <w:t>0: time over which to accumulate counts</w:t>
+            </w:r>
+          </w:p>
+          <w:p>
+            <w:r>
+              <w:t>1: interval between measurements, in seconds</w:t>
+            </w:r>
+          </w:p>
+        </w:tc>
+      </w:tr>
+      <w:tr>
+        <w:tc>
+          <w:tcPr>
+            <w:tcW w:w="675" w:type="dxa"/>
+          </w:tcPr>
+          <w:p>
+            <w:r>
+              <w:t>0x53</w:t>
+            </w:r>
+          </w:p>
+        </w:tc>
+        <w:tc>
+          <w:tcPr>
+            <w:tcW w:w="3986" w:type="dxa"/>
+          </w:tcPr>
+          <w:p>
+            <w:r>
+              <w:t>Get the PMT counter rates</w:t>
+            </w:r>
+          </w:p>
+          <w:p>
+            <w:r>
+              <w:t>0,1: uint16 monitoring time in 5ms units</w:t>
+            </w:r>
+          </w:p>
+          <w:p>
+            <w:r>
+              <w:t>2,3: uint16 counts for the 1</w:t>
+            </w:r>
+            <w:r>
+              <w:rPr>
+                <w:vertAlign w:val="superscript"/>
+              </w:rPr>
+              <w:t>st</w:t>
+            </w:r>
+            <w:r>
+              <w:t xml:space="preserve"> channel</w:t>
+            </w:r>
+          </w:p>
+          <w:p>
+            <w:r>
+              <w:t>4,5: uint16 counts for the 2</w:t>
+            </w:r>
+            <w:r>
+              <w:rPr>
+                <w:vertAlign w:val="superscript"/>
+              </w:rPr>
+              <w:t>nd</w:t>
+            </w:r>
+            <w:r>
+              <w:t xml:space="preserve"> channel</w:t>
+            </w:r>
+          </w:p>
+          <w:p>
+            <w:r>
+              <w:t>Etc.</w:t>
+            </w:r>
+          </w:p>
+          <w:p>
+            <w:r>
+              <w:t>Divide counts by time for the rate.</w:t>
+            </w:r>
+          </w:p>
+        </w:tc>
+        <w:tc>
+          <w:tcPr>
+            <w:tcW w:w="1094" w:type="dxa"/>
+          </w:tcPr>
+          <w:p>
+            <w:r>
+              <w:t>12</w:t>
+            </w:r>
+          </w:p>
+        </w:tc>
+        <w:tc>
+          <w:tcPr>
+            <w:tcW w:w="3595" w:type="dxa"/>
+          </w:tcPr>
+          <w:p>
+            <w:r>
+              <w:t>N/A</w:t>
+            </w:r>
+          </w:p>
+        </w:tc>
+      </w:tr>
+      <w:tr>
+        <w:tc>
+          <w:tcPr>
+            <w:tcW w:w="675" w:type="dxa"/>
+          </w:tcPr>
+          <w:p>
+            <w:r>
+              <w:t>0x4B</w:t>
+            </w:r>
+          </w:p>
+        </w:tc>
+        <w:tc>
+          <w:tcPr>
+            <w:tcW w:w="3986" w:type="dxa"/>
+          </w:tcPr>
+          <w:p>
+            <w:r>
+              <w:t>Set the delay between the trigger GO and readout of the peak detectors</w:t>
+            </w:r>
+          </w:p>
+        </w:tc>
+        <w:tc>
+          <w:tcPr>
+            <w:tcW w:w="1094" w:type="dxa"/>
+          </w:tcPr>
+          <w:p>
+            <w:r>
+              <w:t>0</w:t>
+            </w:r>
+          </w:p>
+        </w:tc>
+        <w:tc>
+          <w:tcPr>
+            <w:tcW w:w="3595" w:type="dxa"/>
+          </w:tcPr>
+          <w:p>
+            <w:r>
+              <w:t>0: delay, in clock cycles, from 0 to 127</w:t>
+            </w:r>
+          </w:p>
+        </w:tc>
+      </w:tr>
+      <w:tr>
+        <w:tc>
+          <w:tcPr>
+            <w:tcW w:w="675" w:type="dxa"/>
+          </w:tcPr>
+          <w:p>
+            <w:r>
+              <w:t>0x4C</w:t>
+            </w:r>
+          </w:p>
+        </w:tc>
+        <w:tc>
+          <w:tcPr>
+            <w:tcW w:w="3986" w:type="dxa"/>
+          </w:tcPr>
+          <w:p>
+            <w:r>
+              <w:t>Enable or disable TOF data accumulation</w:t>
+            </w:r>
+          </w:p>
+        </w:tc>
+        <w:tc>
+          <w:tcPr>
+            <w:tcW w:w="1094" w:type="dxa"/>
+          </w:tcPr>
+          <w:p>
+            <w:r>
+              <w:t>0</w:t>
+            </w:r>
+          </w:p>
+        </w:tc>
+        <w:tc>
+          <w:tcPr>
+            <w:tcW w:w="3595" w:type="dxa"/>
+          </w:tcPr>
+          <w:p>
+            <w:r>
+              <w:t>0: 1=enable, 0=disable</w:t>
+            </w:r>
+          </w:p>
+        </w:tc>
+      </w:tr>
+      <w:tr>
+        <w:tc>
+          <w:tcPr>
+            <w:tcW w:w="675" w:type="dxa"/>
+          </w:tcPr>
+          <w:p>
+            <w:r>
+              <w:t>0x4D</w:t>
+            </w:r>
+          </w:p>
+        </w:tc>
+        <w:tc>
+          <w:tcPr>
+            <w:tcW w:w="3986" w:type="dxa"/>
+          </w:tcPr>
+          <w:p>
+            <w:r>
+              <w:t>Select TOF acquisition mode</w:t>
+            </w:r>
+          </w:p>
+        </w:tc>
+        <w:tc>
+          <w:tcPr>
+            <w:tcW w:w="1094" w:type="dxa"/>
+          </w:tcPr>
+          <w:p>
+            <w:r>
+              <w:t>0</w:t>
+            </w:r>
+          </w:p>
+        </w:tc>
+        <w:tc>
+          <w:tcPr>
+            <w:tcW w:w="3595" w:type="dxa"/>
+          </w:tcPr>
+          <w:p>
+            <w:r>
+              <w:t>0: 1=use DMA (preferred default)</w:t>
+            </w:r>
+          </w:p>
+          <w:p>
+            <w:r>
+              <w:t xml:space="preserve">     0=use interrupt</w:t>
+            </w:r>
+          </w:p>
+        </w:tc>
+      </w:tr>
+      <w:tr>
+        <w:tc>
+          <w:tcPr>
+            <w:tcW w:w="675" w:type="dxa"/>
+          </w:tcPr>
+          <w:p>
+            <w:r>
+              <w:t>0x4E</w:t>
+            </w:r>
+          </w:p>
+        </w:tc>
+        <w:tc>
+          <w:tcPr>
+            <w:tcW w:w="3986" w:type="dxa"/>
+          </w:tcPr>
+          <w:p>
+            <w:r>
+              <w:t>Select whether or not to verify the tracker CRC in the Event PSOC. Turning this on will increase somewhat the dead time.</w:t>
+            </w:r>
+          </w:p>
+        </w:tc>
+        <w:tc>
+          <w:tcPr>
+            <w:tcW w:w="1094" w:type="dxa"/>
+          </w:tcPr>
+          <w:p>
+            <w:r>
+              <w:t>0</w:t>
+            </w:r>
+          </w:p>
+        </w:tc>
+        <w:tc>
+          <w:tcPr>
+            <w:tcW w:w="3595" w:type="dxa"/>
+          </w:tcPr>
+          <w:p>
+            <w:r>
+              <w:t>0: 1=yes, 0=no (default)</w:t>
+            </w:r>
+          </w:p>
+        </w:tc>
+      </w:tr>
+      <w:tr>
+        <w:tc>
+          <w:tcPr>
+            <w:tcW w:w="675" w:type="dxa"/>
+          </w:tcPr>
+          <w:p>
+            <w:r>
+              <w:t>0x4F</w:t>
+            </w:r>
+          </w:p>
+        </w:tc>
+        <w:tc>
+          <w:tcPr>
+            <w:tcW w:w="3986" w:type="dxa"/>
+          </w:tcPr>
+          <w:p>
+            <w:r>
+              <w:t>Set the tracker trigger delay for PMT triggers.</w:t>
+            </w:r>
+          </w:p>
+        </w:tc>
+        <w:tc>
+          <w:tcPr>
+            <w:tcW w:w="1094" w:type="dxa"/>
+          </w:tcPr>
+          <w:p>
+            <w:r>
+              <w:t>0</w:t>
+            </w:r>
+          </w:p>
+        </w:tc>
+        <w:tc>
+          <w:tcPr>
+            <w:tcW w:w="3595" w:type="dxa"/>
+          </w:tcPr>
+          <w:p>
+            <w:r>
+              <w:t xml:space="preserve">0: value, </w:t>
+            </w:r>
+            <w:r>
+              <w:t>in units of the 12 MHz clock period</w:t>
+            </w:r>
+          </w:p>
+        </w:tc>
+      </w:tr>
+      <w:tr>
+        <w:tc>
+          <w:tcPr>
+            <w:tcW w:w="675" w:type="dxa"/>
+          </w:tcPr>
+          <w:p>
+            <w:r>
+              <w:lastRenderedPageBreak/>
+              <w:t>0x51</w:t>
+            </w:r>
+          </w:p>
+        </w:tc>
+        <w:tc>
+          <w:tcPr>
+            <w:tcW w:w="3986" w:type="dxa"/>
+          </w:tcPr>
+          <w:p>
+            <w:r>
+              <w:t>Get the average event readout rate</w:t>
+            </w:r>
+          </w:p>
+          <w:p>
+            <w:r>
+              <w:t xml:space="preserve">4-byte sum of readout times (5 </w:t>
+            </w:r>
+            <w:proofErr w:type="spellStart"/>
+            <w:r>
+              <w:t>ms</w:t>
+            </w:r>
+            <w:proofErr w:type="spellEnd"/>
+            <w:r>
+              <w:t xml:space="preserve"> units)</w:t>
+            </w:r>
+          </w:p>
+          <w:p>
+            <w:r>
+              <w:t>4-byte number of readouts</w:t>
+            </w:r>
+          </w:p>
+          <w:p>
+            <w:r>
+              <w:t xml:space="preserve">Take the ratio to get the average, but keep in mind that many readouts require less than the 5 </w:t>
+            </w:r>
+            <w:proofErr w:type="spellStart"/>
+            <w:r>
+              <w:t>ms</w:t>
+            </w:r>
+            <w:proofErr w:type="spellEnd"/>
+            <w:r>
+              <w:t xml:space="preserve"> quantization.</w:t>
+            </w:r>
+          </w:p>
+        </w:tc>
+        <w:tc>
+          <w:tcPr>
+            <w:tcW w:w="1094" w:type="dxa"/>
+          </w:tcPr>
+          <w:p>
+            <w:r>
+              <w:t>8</w:t>
+            </w:r>
+          </w:p>
+        </w:tc>
+        <w:tc>
+          <w:tcPr>
+            <w:tcW w:w="3595" w:type="dxa"/>
+          </w:tcPr>
+          <w:p>
+            <w:r>
+              <w:t>N/A</w:t>
+            </w:r>
+          </w:p>
+        </w:tc>
+      </w:tr>
+      <w:tr>
+        <w:tc>
+          <w:tcPr>
+            <w:tcW w:w="675" w:type="dxa"/>
+          </w:tcPr>
+          <w:p>
+            <w:r>
+              <w:t>0x56</w:t>
+            </w:r>
+          </w:p>
+        </w:tc>
+        <w:tc>
+          <w:tcPr>
+            <w:tcW w:w="3986" w:type="dxa"/>
+          </w:tcPr>
+          <w:p>
+            <w:r>
+              <w:t>Set up the tracker ASIC configuration.</w:t>
+            </w:r>
+          </w:p>
+          <w:p>
+            <w:r>
+              <w:t xml:space="preserve">This will first set the number of boards to </w:t>
+            </w:r>
+            <w:proofErr w:type="gramStart"/>
+            <w:r>
+              <w:t>be read out</w:t>
+            </w:r>
+            <w:proofErr w:type="gramEnd"/>
+            <w:r>
+              <w:t xml:space="preserve"> and turn on the ASIC power.</w:t>
+            </w:r>
+          </w:p>
+          <w:p>
+            <w:r>
+              <w:t xml:space="preserve">The ASIC register values </w:t>
+            </w:r>
+            <w:proofErr w:type="gramStart"/>
+            <w:r>
+              <w:t>are read</w:t>
+            </w:r>
+            <w:proofErr w:type="gramEnd"/>
+            <w:r>
+              <w:t xml:space="preserve"> from RAM (which is initialized at power-on from EEPROM but can be modified by various commands).</w:t>
             </w:r>
             <w:bookmarkStart w:id="2" w:name="_GoBack"/>
             <w:bookmarkEnd w:id="2"/>
           </w:p>
+        </w:tc>
+        <w:tc>
+          <w:tcPr>
+            <w:tcW w:w="1094" w:type="dxa"/>
+          </w:tcPr>
+          <w:p>
+            <w:r>
+              <w:t>0</w:t>
+            </w:r>
+          </w:p>
+        </w:tc>
+        <w:tc>
+          <w:tcPr>
+            <w:tcW w:w="3595" w:type="dxa"/>
+          </w:tcPr>
+          <w:p>
+            <w:r>
+              <w:t>0: number of boards (1 through 8)</w:t>
+            </w:r>
+          </w:p>
+          <w:p/>
         </w:tc>
       </w:tr>
     </w:tbl>
@@ -6232,24 +7747,18 @@
         <w:jc w:val="both"/>
         <w:rPr>
           <w:rFonts w:eastAsia="Times New Roman" w:cstheme="minorHAnsi"/>
-          <w:sz w:val="24"/>
-          <w:szCs w:val="24"/>
         </w:rPr>
       </w:pPr>
       <w:r>
         <w:rPr>
           <w:rFonts w:eastAsia="Times New Roman" w:cstheme="minorHAnsi"/>
           <w:b/>
-          <w:sz w:val="24"/>
-          <w:szCs w:val="24"/>
         </w:rPr>
         <w:t>Trigger window:</w:t>
       </w:r>
       <w:r>
         <w:rPr>
           <w:rFonts w:eastAsia="Times New Roman" w:cstheme="minorHAnsi"/>
-          <w:sz w:val="24"/>
-          <w:szCs w:val="24"/>
         </w:rPr>
         <w:t xml:space="preserve"> </w:t>
       </w:r>
@@ -6257,8 +7766,6 @@
       <w:r>
         <w:rPr>
           <w:rFonts w:eastAsia="Times New Roman" w:cstheme="minorHAnsi"/>
-          <w:sz w:val="24"/>
-          <w:szCs w:val="24"/>
         </w:rPr>
         <w:t>in the Discriminator</w:t>
       </w:r>
@@ -6266,8 +7773,6 @@
       <w:r>
         <w:rPr>
           <w:rFonts w:eastAsia="Times New Roman" w:cstheme="minorHAnsi"/>
-          <w:sz w:val="24"/>
-          <w:szCs w:val="24"/>
         </w:rPr>
         <w:t xml:space="preserve"> page of the schematic there is a component named TrigWindow_V1. It contains a schematic with two components: a custom Verilog component named SignalCrop_v1 and a 7-bit hardware counter Count7. The Verilog contains a 4-bit counter that determines how long the output will remain high when a rising edge </w:t>
       </w:r>
@@ -6275,8 +7780,6 @@
       <w:r>
         <w:rPr>
           <w:rFonts w:eastAsia="Times New Roman" w:cstheme="minorHAnsi"/>
-          <w:sz w:val="24"/>
-          <w:szCs w:val="24"/>
         </w:rPr>
         <w:t>is detected</w:t>
       </w:r>
@@ -6284,32 +7787,24 @@
       <w:r>
         <w:rPr>
           <w:rFonts w:eastAsia="Times New Roman" w:cstheme="minorHAnsi"/>
-          <w:sz w:val="24"/>
-          <w:szCs w:val="24"/>
         </w:rPr>
         <w:t xml:space="preserve"> from the comparator that looks at the PHA channel preamp </w:t>
       </w:r>
       <w:r>
         <w:rPr>
           <w:rFonts w:eastAsia="Times New Roman" w:cstheme="minorHAnsi"/>
-          <w:sz w:val="24"/>
-          <w:szCs w:val="24"/>
         </w:rPr>
         <w:t>output. It is currently set at 14 clock counts with a 12</w:t>
       </w:r>
       <w:r>
         <w:rPr>
           <w:rFonts w:eastAsia="Times New Roman" w:cstheme="minorHAnsi"/>
-          <w:sz w:val="24"/>
-          <w:szCs w:val="24"/>
         </w:rPr>
         <w:t xml:space="preserve"> MHz clock, i.e. 1.17 microseconds. That determines the trigger window, because the trigger logic acts on the outputs, taking the AND of the 1.17 microsecond long pulses. Since it is a 4-bit counter, this</w:t>
       </w:r>
       <w:r>
         <w:rPr>
           <w:rFonts w:eastAsia="Times New Roman" w:cstheme="minorHAnsi"/>
-          <w:sz w:val="24"/>
-          <w:szCs w:val="24"/>
         </w:rPr>
         <w:t xml:space="preserve"> window </w:t>
       </w:r>
@@ -6317,8 +7812,6 @@
       <w:r>
         <w:rPr>
           <w:rFonts w:eastAsia="Times New Roman" w:cstheme="minorHAnsi"/>
-          <w:sz w:val="24"/>
-          <w:szCs w:val="24"/>
         </w:rPr>
         <w:t>can be increased</w:t>
       </w:r>
@@ -6326,48 +7819,36 @@
       <w:r>
         <w:rPr>
           <w:rFonts w:eastAsia="Times New Roman" w:cstheme="minorHAnsi"/>
-          <w:sz w:val="24"/>
-          <w:szCs w:val="24"/>
         </w:rPr>
         <w:t xml:space="preserve"> a bit, up to 1</w:t>
       </w:r>
       <w:r>
         <w:rPr>
           <w:rFonts w:eastAsia="Times New Roman" w:cstheme="minorHAnsi"/>
-          <w:sz w:val="24"/>
-          <w:szCs w:val="24"/>
         </w:rPr>
         <w:t>.</w:t>
       </w:r>
       <w:r>
         <w:rPr>
           <w:rFonts w:eastAsia="Times New Roman" w:cstheme="minorHAnsi"/>
-          <w:sz w:val="24"/>
-          <w:szCs w:val="24"/>
         </w:rPr>
         <w:t xml:space="preserve">25 </w:t>
       </w:r>
       <w:r>
         <w:rPr>
           <w:rFonts w:eastAsia="Times New Roman" w:cstheme="minorHAnsi"/>
-          <w:sz w:val="24"/>
-          <w:szCs w:val="24"/>
         </w:rPr>
         <w:sym w:font="Symbol" w:char="F06D"/>
       </w:r>
       <w:r>
         <w:rPr>
           <w:rFonts w:eastAsia="Times New Roman" w:cstheme="minorHAnsi"/>
-          <w:sz w:val="24"/>
-          <w:szCs w:val="24"/>
         </w:rPr>
         <w:t>s by changing the parameter in the SignalCrop_v1 component. Any more than that would require increasing the size of the counter (or lowering the clock frequency). </w:t>
       </w:r>
       <w:r>
         <w:rPr>
           <w:rFonts w:eastAsia="Times New Roman" w:cstheme="minorHAnsi"/>
-          <w:sz w:val="24"/>
-          <w:szCs w:val="24"/>
         </w:rPr>
         <w:t xml:space="preserve">This </w:t>
       </w:r>
@@ -6375,8 +7856,6 @@
       <w:r>
         <w:rPr>
           <w:rFonts w:eastAsia="Times New Roman" w:cstheme="minorHAnsi"/>
-          <w:sz w:val="24"/>
-          <w:szCs w:val="24"/>
         </w:rPr>
         <w:t>can only be changed</w:t>
       </w:r>
@@ -6384,8 +7863,6 @@
       <w:r>
         <w:rPr>
           <w:rFonts w:eastAsia="Times New Roman" w:cstheme="minorHAnsi"/>
-          <w:sz w:val="24"/>
-          <w:szCs w:val="24"/>
         </w:rPr>
         <w:t xml:space="preserve"> by modifying the schematic and rebuilding.</w:t>
       </w:r>
@@ -6401,16 +7878,12 @@
         <w:jc w:val="both"/>
         <w:rPr>
           <w:rFonts w:eastAsia="Times New Roman" w:cstheme="minorHAnsi"/>
-          <w:sz w:val="24"/>
-          <w:szCs w:val="24"/>
         </w:rPr>
       </w:pPr>
       <w:r>
         <w:rPr>
           <w:rFonts w:eastAsia="Times New Roman" w:cstheme="minorHAnsi"/>
           <w:b/>
-          <w:sz w:val="24"/>
-          <w:szCs w:val="24"/>
         </w:rPr>
         <w:t>Preamp settling time</w:t>
       </w:r>
@@ -6418,16 +7891,12 @@
         <w:rPr>
           <w:rFonts w:eastAsia="Times New Roman" w:cstheme="minorHAnsi"/>
           <w:b/>
-          <w:sz w:val="24"/>
-          <w:szCs w:val="24"/>
         </w:rPr>
         <w:t>:</w:t>
       </w:r>
       <w:r>
         <w:rPr>
           <w:rFonts w:eastAsia="Times New Roman" w:cstheme="minorHAnsi"/>
-          <w:sz w:val="24"/>
-          <w:szCs w:val="24"/>
         </w:rPr>
         <w:t xml:space="preserve"> </w:t>
       </w:r>
@@ -6435,8 +7904,6 @@
       <w:r>
         <w:rPr>
           <w:rFonts w:eastAsia="Times New Roman" w:cstheme="minorHAnsi"/>
-          <w:sz w:val="24"/>
-          <w:szCs w:val="24"/>
         </w:rPr>
         <w:t>after the end of the trigger window</w:t>
       </w:r>
@@ -6444,8 +7911,6 @@
       <w:r>
         <w:rPr>
           <w:rFonts w:eastAsia="Times New Roman" w:cstheme="minorHAnsi"/>
-          <w:sz w:val="24"/>
-          <w:szCs w:val="24"/>
         </w:rPr>
         <w:t xml:space="preserve"> the Verilog waits for the comparator output to go low. It then starts the 7-bit hardware counter. The counter </w:t>
       </w:r>
@@ -6453,8 +7918,6 @@
       <w:r>
         <w:rPr>
           <w:rFonts w:eastAsia="Times New Roman" w:cstheme="minorHAnsi"/>
-          <w:sz w:val="24"/>
-          <w:szCs w:val="24"/>
         </w:rPr>
         <w:t>is started</w:t>
       </w:r>
@@ -6462,8 +7925,6 @@
       <w:r>
         <w:rPr>
           <w:rFonts w:eastAsia="Times New Roman" w:cstheme="minorHAnsi"/>
-          <w:sz w:val="24"/>
-          <w:szCs w:val="24"/>
         </w:rPr>
         <w:t xml:space="preserve"> from a value set in software in the C code by the function </w:t>
       </w:r>
@@ -6472,8 +7933,6 @@
         <w:rPr>
           <w:rFonts w:eastAsia="Times New Roman" w:cstheme="minorHAnsi"/>
           <w:i/>
-          <w:sz w:val="24"/>
-          <w:szCs w:val="24"/>
         </w:rPr>
         <w:t>setSettlingWindow</w:t>
       </w:r>
@@ -6481,24 +7940,18 @@
       <w:r>
         <w:rPr>
           <w:rFonts w:eastAsia="Times New Roman" w:cstheme="minorHAnsi"/>
-          <w:sz w:val="24"/>
-          <w:szCs w:val="24"/>
         </w:rPr>
         <w:t>, which is called by the command 0x3A</w:t>
       </w:r>
       <w:r>
         <w:rPr>
           <w:rFonts w:eastAsia="Times New Roman" w:cstheme="minorHAnsi"/>
-          <w:sz w:val="24"/>
-          <w:szCs w:val="24"/>
         </w:rPr>
         <w:t xml:space="preserve">. </w:t>
       </w:r>
       <w:r>
         <w:rPr>
           <w:rFonts w:eastAsia="Times New Roman" w:cstheme="minorHAnsi"/>
-          <w:sz w:val="24"/>
-          <w:szCs w:val="24"/>
         </w:rPr>
         <w:t xml:space="preserve">The default is set to 32 in the schematic but </w:t>
       </w:r>
@@ -6506,8 +7959,6 @@
       <w:r>
         <w:rPr>
           <w:rFonts w:eastAsia="Times New Roman" w:cstheme="minorHAnsi"/>
-          <w:sz w:val="24"/>
-          <w:szCs w:val="24"/>
         </w:rPr>
         <w:t>is overridden</w:t>
       </w:r>
@@ -6515,32 +7966,24 @@
       <w:r>
         <w:rPr>
           <w:rFonts w:eastAsia="Times New Roman" w:cstheme="minorHAnsi"/>
-          <w:sz w:val="24"/>
-          <w:szCs w:val="24"/>
         </w:rPr>
         <w:t xml:space="preserve"> in the C code by an initial value of </w:t>
       </w:r>
       <w:r>
         <w:rPr>
           <w:rFonts w:eastAsia="Times New Roman" w:cstheme="minorHAnsi"/>
-          <w:sz w:val="24"/>
-          <w:szCs w:val="24"/>
         </w:rPr>
         <w:t>24</w:t>
       </w:r>
       <w:r>
         <w:rPr>
           <w:rFonts w:eastAsia="Times New Roman" w:cstheme="minorHAnsi"/>
-          <w:sz w:val="24"/>
-          <w:szCs w:val="24"/>
         </w:rPr>
         <w:t>. When it has cou</w:t>
       </w:r>
       <w:r>
         <w:rPr>
           <w:rFonts w:eastAsia="Times New Roman" w:cstheme="minorHAnsi"/>
-          <w:sz w:val="24"/>
-          <w:szCs w:val="24"/>
         </w:rPr>
         <w:t xml:space="preserve">nted down to zero (a delay of </w:t>
       </w:r>
@@ -6548,8 +7991,6 @@
       <w:r>
         <w:rPr>
           <w:rFonts w:eastAsia="Times New Roman" w:cstheme="minorHAnsi"/>
-          <w:sz w:val="24"/>
-          <w:szCs w:val="24"/>
         </w:rPr>
         <w:t>2</w:t>
       </w:r>
@@ -6557,8 +7998,6 @@
       <w:r>
         <w:rPr>
           <w:rFonts w:eastAsia="Times New Roman" w:cstheme="minorHAnsi"/>
-          <w:sz w:val="24"/>
-          <w:szCs w:val="24"/>
         </w:rPr>
         <w:t xml:space="preserve"> microseconds), then the Verilog code goes back to the state of looking for another rising edge. </w:t>
       </w:r>
@@ -6566,8 +8005,6 @@
       <w:r>
         <w:rPr>
           <w:rFonts w:eastAsia="Times New Roman" w:cstheme="minorHAnsi"/>
-          <w:sz w:val="24"/>
-          <w:szCs w:val="24"/>
         </w:rPr>
         <w:t>Thus</w:t>
       </w:r>
@@ -6575,24 +8012,18 @@
       <w:r>
         <w:rPr>
           <w:rFonts w:eastAsia="Times New Roman" w:cstheme="minorHAnsi"/>
-          <w:sz w:val="24"/>
-          <w:szCs w:val="24"/>
         </w:rPr>
         <w:t xml:space="preserve"> the</w:t>
       </w:r>
       <w:r>
         <w:rPr>
           <w:rFonts w:eastAsia="Times New Roman" w:cstheme="minorHAnsi"/>
-          <w:sz w:val="24"/>
-          <w:szCs w:val="24"/>
         </w:rPr>
         <w:t xml:space="preserve"> channel</w:t>
       </w:r>
       <w:r>
         <w:rPr>
           <w:rFonts w:eastAsia="Times New Roman" w:cstheme="minorHAnsi"/>
-          <w:sz w:val="24"/>
-          <w:szCs w:val="24"/>
         </w:rPr>
         <w:t xml:space="preserve"> </w:t>
       </w:r>
@@ -6600,8 +8031,6 @@
       <w:r>
         <w:rPr>
           <w:rFonts w:eastAsia="Times New Roman" w:cstheme="minorHAnsi"/>
-          <w:sz w:val="24"/>
-          <w:szCs w:val="24"/>
         </w:rPr>
         <w:t>deadtime</w:t>
       </w:r>
@@ -6609,56 +8038,42 @@
       <w:r>
         <w:rPr>
           <w:rFonts w:eastAsia="Times New Roman" w:cstheme="minorHAnsi"/>
-          <w:sz w:val="24"/>
-          <w:szCs w:val="24"/>
         </w:rPr>
         <w:t xml:space="preserve"> will last for the duration of the time-over-threshold of the pre</w:t>
       </w:r>
       <w:r>
         <w:rPr>
           <w:rFonts w:eastAsia="Times New Roman" w:cstheme="minorHAnsi"/>
-          <w:sz w:val="24"/>
-          <w:szCs w:val="24"/>
         </w:rPr>
         <w:t>amplifier output plus another 2</w:t>
       </w:r>
       <w:r>
         <w:rPr>
           <w:rFonts w:eastAsia="Times New Roman" w:cstheme="minorHAnsi"/>
-          <w:sz w:val="24"/>
-          <w:szCs w:val="24"/>
         </w:rPr>
         <w:t xml:space="preserve"> microseconds</w:t>
       </w:r>
       <w:r>
         <w:rPr>
           <w:rFonts w:eastAsia="Times New Roman" w:cstheme="minorHAnsi"/>
-          <w:sz w:val="24"/>
-          <w:szCs w:val="24"/>
         </w:rPr>
         <w:t xml:space="preserve"> (for the default)</w:t>
       </w:r>
       <w:r>
         <w:rPr>
           <w:rFonts w:eastAsia="Times New Roman" w:cstheme="minorHAnsi"/>
-          <w:sz w:val="24"/>
-          <w:szCs w:val="24"/>
         </w:rPr>
         <w:t>.</w:t>
       </w:r>
       <w:r>
         <w:rPr>
           <w:rFonts w:eastAsia="Times New Roman" w:cstheme="minorHAnsi"/>
-          <w:sz w:val="24"/>
-          <w:szCs w:val="24"/>
         </w:rPr>
         <w:t xml:space="preserve"> Only after that will the channel be ready to sense a new rising edge.</w:t>
       </w:r>
       <w:r>
         <w:rPr>
           <w:rFonts w:eastAsia="Times New Roman" w:cstheme="minorHAnsi"/>
-          <w:sz w:val="24"/>
-          <w:szCs w:val="24"/>
         </w:rPr>
         <w:t xml:space="preserve"> The </w:t>
       </w:r>
@@ -6666,8 +8081,6 @@
       <w:r>
         <w:rPr>
           <w:rFonts w:eastAsia="Times New Roman" w:cstheme="minorHAnsi"/>
-          <w:sz w:val="24"/>
-          <w:szCs w:val="24"/>
         </w:rPr>
         <w:t>2</w:t>
       </w:r>
@@ -6675,32 +8088,24 @@
       <w:r>
         <w:rPr>
           <w:rFonts w:eastAsia="Times New Roman" w:cstheme="minorHAnsi"/>
-          <w:sz w:val="24"/>
-          <w:szCs w:val="24"/>
         </w:rPr>
         <w:t xml:space="preserve"> microseconds is there to avoid retriggering on a wiggle</w:t>
       </w:r>
       <w:r>
         <w:rPr>
           <w:rFonts w:eastAsia="Times New Roman" w:cstheme="minorHAnsi"/>
-          <w:sz w:val="24"/>
-          <w:szCs w:val="24"/>
         </w:rPr>
         <w:t xml:space="preserve"> back above threshold</w:t>
       </w:r>
       <w:r>
         <w:rPr>
           <w:rFonts w:eastAsia="Times New Roman" w:cstheme="minorHAnsi"/>
-          <w:sz w:val="24"/>
-          <w:szCs w:val="24"/>
         </w:rPr>
         <w:t xml:space="preserve"> that might </w:t>
       </w:r>
       <w:r>
         <w:rPr>
           <w:rFonts w:eastAsia="Times New Roman" w:cstheme="minorHAnsi"/>
-          <w:sz w:val="24"/>
-          <w:szCs w:val="24"/>
         </w:rPr>
         <w:t xml:space="preserve">follow the preamplifier signal (especially with hysteresis set to zero for the comparators). </w:t>
       </w:r>
@@ -6719,16 +8124,12 @@
         <w:rPr>
           <w:rFonts w:eastAsia="Times New Roman" w:cstheme="minorHAnsi"/>
           <w:b/>
-          <w:sz w:val="24"/>
-          <w:szCs w:val="24"/>
         </w:rPr>
         <w:t>PHA timing:</w:t>
       </w:r>
       <w:r>
         <w:rPr>
           <w:rFonts w:eastAsia="Times New Roman" w:cstheme="minorHAnsi"/>
-          <w:sz w:val="24"/>
-          <w:szCs w:val="24"/>
         </w:rPr>
         <w:t xml:space="preserve"> </w:t>
       </w:r>
@@ -6736,8 +8137,6 @@
       <w:r>
         <w:rPr>
           <w:rFonts w:eastAsia="Times New Roman" w:cstheme="minorHAnsi"/>
-          <w:sz w:val="24"/>
-          <w:szCs w:val="24"/>
         </w:rPr>
         <w:t>in hardware</w:t>
       </w:r>
@@ -6745,88 +8144,66 @@
       <w:r>
         <w:rPr>
           <w:rFonts w:eastAsia="Times New Roman" w:cstheme="minorHAnsi"/>
-          <w:sz w:val="24"/>
-          <w:szCs w:val="24"/>
         </w:rPr>
         <w:t xml:space="preserve"> </w:t>
       </w:r>
       <w:r>
         <w:rPr>
           <w:rFonts w:eastAsia="Times New Roman" w:cstheme="minorHAnsi"/>
-          <w:sz w:val="24"/>
-          <w:szCs w:val="24"/>
         </w:rPr>
         <w:t>this is independent of the trigger timing</w:t>
       </w:r>
       <w:r>
         <w:rPr>
           <w:rFonts w:eastAsia="Times New Roman" w:cstheme="minorHAnsi"/>
-          <w:sz w:val="24"/>
-          <w:szCs w:val="24"/>
         </w:rPr>
         <w:t xml:space="preserve"> but needs to accommodate it</w:t>
       </w:r>
       <w:r>
         <w:rPr>
           <w:rFonts w:eastAsia="Times New Roman" w:cstheme="minorHAnsi"/>
-          <w:sz w:val="24"/>
-          <w:szCs w:val="24"/>
         </w:rPr>
         <w:t xml:space="preserve">. In the ADC page of the schematic, the SAR_ADC_CTRL Verilog component starts acting when any of the channels goes above threshold. There is a </w:t>
       </w:r>
       <w:r>
         <w:rPr>
           <w:rFonts w:eastAsia="Times New Roman" w:cstheme="minorHAnsi"/>
-          <w:sz w:val="24"/>
-          <w:szCs w:val="24"/>
         </w:rPr>
         <w:t>7-bit fixed-function</w:t>
       </w:r>
       <w:r>
         <w:rPr>
           <w:rFonts w:eastAsia="Times New Roman" w:cstheme="minorHAnsi"/>
-          <w:sz w:val="24"/>
-          <w:szCs w:val="24"/>
         </w:rPr>
         <w:t xml:space="preserve"> hardware</w:t>
       </w:r>
       <w:r>
         <w:rPr>
           <w:rFonts w:eastAsia="Times New Roman" w:cstheme="minorHAnsi"/>
-          <w:sz w:val="24"/>
-          <w:szCs w:val="24"/>
         </w:rPr>
         <w:t xml:space="preserve"> down-</w:t>
       </w:r>
       <w:r>
         <w:rPr>
           <w:rFonts w:eastAsia="Times New Roman" w:cstheme="minorHAnsi"/>
-          <w:sz w:val="24"/>
-          <w:szCs w:val="24"/>
         </w:rPr>
         <w:t xml:space="preserve">counter in the ADC schematic that is set in software to start from </w:t>
       </w:r>
       <w:r>
         <w:rPr>
           <w:rFonts w:eastAsia="Times New Roman" w:cstheme="minorHAnsi"/>
-          <w:sz w:val="24"/>
-          <w:szCs w:val="24"/>
         </w:rPr>
         <w:t>32</w:t>
       </w:r>
       <w:r>
         <w:rPr>
           <w:rFonts w:eastAsia="Times New Roman" w:cstheme="minorHAnsi"/>
-          <w:sz w:val="24"/>
-          <w:szCs w:val="24"/>
         </w:rPr>
         <w:t xml:space="preserve"> but could be </w:t>
       </w:r>
       <w:r>
         <w:rPr>
           <w:rFonts w:eastAsia="Times New Roman" w:cstheme="minorHAnsi"/>
-          <w:sz w:val="24"/>
-          <w:szCs w:val="24"/>
         </w:rPr>
         <w:t xml:space="preserve">modified easily via command 0x4B (function </w:t>
       </w:r>
@@ -6835,8 +8212,6 @@
         <w:rPr>
           <w:rFonts w:eastAsia="Times New Roman" w:cstheme="minorHAnsi"/>
           <w:i/>
-          <w:sz w:val="24"/>
-          <w:szCs w:val="24"/>
         </w:rPr>
         <w:t>setPeakDetResetWait</w:t>
       </w:r>
@@ -6844,175 +8219,133 @@
       <w:r>
         <w:rPr>
           <w:rFonts w:eastAsia="Times New Roman" w:cstheme="minorHAnsi"/>
-          <w:sz w:val="24"/>
-          <w:szCs w:val="24"/>
         </w:rPr>
         <w:t>)</w:t>
       </w:r>
       <w:r>
         <w:rPr>
           <w:rFonts w:eastAsia="Times New Roman" w:cstheme="minorHAnsi"/>
-          <w:sz w:val="24"/>
-          <w:szCs w:val="24"/>
         </w:rPr>
         <w:t>. Once started, the Verilog waits for a GO signal until the Count7 counts down (</w:t>
       </w:r>
       <w:r>
         <w:rPr>
           <w:rFonts w:eastAsia="Times New Roman" w:cstheme="minorHAnsi"/>
-          <w:sz w:val="24"/>
-          <w:szCs w:val="24"/>
         </w:rPr>
         <w:t>1</w:t>
       </w:r>
       <w:r>
         <w:rPr>
           <w:rFonts w:eastAsia="Times New Roman" w:cstheme="minorHAnsi"/>
-          <w:sz w:val="24"/>
-          <w:szCs w:val="24"/>
         </w:rPr>
         <w:t xml:space="preserve">.3 microseconds for the </w:t>
       </w:r>
       <w:r>
         <w:rPr>
           <w:rFonts w:eastAsia="Times New Roman" w:cstheme="minorHAnsi"/>
-          <w:sz w:val="24"/>
-          <w:szCs w:val="24"/>
         </w:rPr>
         <w:t>32</w:t>
       </w:r>
       <w:r>
         <w:rPr>
           <w:rFonts w:eastAsia="Times New Roman" w:cstheme="minorHAnsi"/>
-          <w:sz w:val="24"/>
-          <w:szCs w:val="24"/>
         </w:rPr>
         <w:t xml:space="preserve"> setting and 24 MHz clock). </w:t>
       </w:r>
       <w:r>
         <w:rPr>
           <w:rFonts w:eastAsia="Times New Roman" w:cstheme="minorHAnsi"/>
-          <w:sz w:val="24"/>
-          <w:szCs w:val="24"/>
         </w:rPr>
         <w:t>In principle i</w:t>
       </w:r>
       <w:r>
         <w:rPr>
           <w:rFonts w:eastAsia="Times New Roman" w:cstheme="minorHAnsi"/>
-          <w:sz w:val="24"/>
-          <w:szCs w:val="24"/>
         </w:rPr>
         <w:t xml:space="preserve">t should wait for at least as long as the trigger window (plus a small logic latency), to be sure never to miss </w:t>
       </w:r>
       <w:r>
         <w:rPr>
           <w:rFonts w:eastAsia="Times New Roman" w:cstheme="minorHAnsi"/>
-          <w:sz w:val="24"/>
-          <w:szCs w:val="24"/>
         </w:rPr>
         <w:t>a coincidence for the</w:t>
       </w:r>
       <w:r>
         <w:rPr>
           <w:rFonts w:eastAsia="Times New Roman" w:cstheme="minorHAnsi"/>
-          <w:sz w:val="24"/>
-          <w:szCs w:val="24"/>
-        </w:rPr>
-        <w:t xml:space="preserve"> GO. If it doesn't get a GO, then it waits for the OR of the channels to go back down plus another count-down of the 7-</w:t>
-      </w:r>
-      <w:r>
-        <w:rPr>
-          <w:rFonts w:eastAsia="Times New Roman" w:cstheme="minorHAnsi"/>
-          <w:sz w:val="24"/>
-          <w:szCs w:val="24"/>
+        </w:rPr>
+        <w:t xml:space="preserve"> GO. If it doesn't get a GO, then it waits for the OR of the channels to go back down plus another count-down of the 7-bit counter, while holding high the reset signal for the peak detectors, before it starts looking for the OR of channels to go high again. If it does get a GO, then it sends a signal to the ADCs to digitize. It then waits for the 7-bit counter to count down to zero again, and then it sends a signal to the CPU that the digitization </w:t>
+      </w:r>
+      <w:proofErr w:type="gramStart"/>
+      <w:r>
+        <w:rPr>
+          <w:rFonts w:eastAsia="Times New Roman" w:cstheme="minorHAnsi"/>
+        </w:rPr>
+        <w:t>is done</w:t>
+      </w:r>
+      <w:proofErr w:type="gramEnd"/>
+      <w:r>
+        <w:rPr>
+          <w:rFonts w:eastAsia="Times New Roman" w:cstheme="minorHAnsi"/>
+        </w:rPr>
+        <w:t xml:space="preserve">. After </w:t>
+      </w:r>
+      <w:proofErr w:type="gramStart"/>
+      <w:r>
+        <w:rPr>
+          <w:rFonts w:eastAsia="Times New Roman" w:cstheme="minorHAnsi"/>
+        </w:rPr>
+        <w:t>that</w:t>
+      </w:r>
+      <w:proofErr w:type="gramEnd"/>
+      <w:r>
+        <w:rPr>
+          <w:rFonts w:eastAsia="Times New Roman" w:cstheme="minorHAnsi"/>
+        </w:rPr>
+        <w:t xml:space="preserve"> it waits for the OR of channels to go low and then holds the reset high on the peak detectors for a full down-count of the 7-bit counter. The </w:t>
+      </w:r>
+      <w:proofErr w:type="gramStart"/>
+      <w:r>
+        <w:rPr>
+          <w:rFonts w:eastAsia="Times New Roman" w:cstheme="minorHAnsi"/>
+        </w:rPr>
+        <w:t>readout of the ADCs is initiated by the</w:t>
+      </w:r>
+      <w:r>
+        <w:rPr>
+          <w:rFonts w:eastAsia="Times New Roman" w:cstheme="minorHAnsi"/>
+        </w:rPr>
+        <w:t xml:space="preserve"> CPU</w:t>
+      </w:r>
+      <w:proofErr w:type="gramEnd"/>
+      <w:r>
+        <w:rPr>
+          <w:rFonts w:eastAsia="Times New Roman" w:cstheme="minorHAnsi"/>
+        </w:rPr>
+        <w:t xml:space="preserve"> after </w:t>
+      </w:r>
+      <w:r>
+        <w:rPr>
+          <w:rFonts w:eastAsia="Times New Roman" w:cstheme="minorHAnsi"/>
         </w:rPr>
         <w:lastRenderedPageBreak/>
-        <w:t xml:space="preserve">bit counter, while holding high the reset signal for the peak detectors, before it starts looking for the OR of channels to go high again. If it does get a GO, then it sends a signal to the ADCs to digitize. It then waits for the 7-bit counter to count down to zero again, and then it sends a signal to the CPU that the digitization </w:t>
-      </w:r>
-      <w:proofErr w:type="gramStart"/>
-      <w:r>
-        <w:rPr>
-          <w:rFonts w:eastAsia="Times New Roman" w:cstheme="minorHAnsi"/>
-          <w:sz w:val="24"/>
-          <w:szCs w:val="24"/>
-        </w:rPr>
-        <w:t>is done</w:t>
-      </w:r>
-      <w:proofErr w:type="gramEnd"/>
-      <w:r>
-        <w:rPr>
-          <w:rFonts w:eastAsia="Times New Roman" w:cstheme="minorHAnsi"/>
-          <w:sz w:val="24"/>
-          <w:szCs w:val="24"/>
-        </w:rPr>
-        <w:t xml:space="preserve">. After </w:t>
-      </w:r>
-      <w:proofErr w:type="gramStart"/>
-      <w:r>
-        <w:rPr>
-          <w:rFonts w:eastAsia="Times New Roman" w:cstheme="minorHAnsi"/>
-          <w:sz w:val="24"/>
-          <w:szCs w:val="24"/>
-        </w:rPr>
-        <w:t>that</w:t>
-      </w:r>
-      <w:proofErr w:type="gramEnd"/>
-      <w:r>
-        <w:rPr>
-          <w:rFonts w:eastAsia="Times New Roman" w:cstheme="minorHAnsi"/>
-          <w:sz w:val="24"/>
-          <w:szCs w:val="24"/>
-        </w:rPr>
-        <w:t xml:space="preserve"> it waits for the OR of channels to go low and then holds the reset high on the peak detectors for a full down-count of the 7-bit counter. The </w:t>
-      </w:r>
-      <w:proofErr w:type="gramStart"/>
-      <w:r>
-        <w:rPr>
-          <w:rFonts w:eastAsia="Times New Roman" w:cstheme="minorHAnsi"/>
-          <w:sz w:val="24"/>
-          <w:szCs w:val="24"/>
-        </w:rPr>
-        <w:t>readout of the ADCs is initiated by the</w:t>
-      </w:r>
-      <w:r>
-        <w:rPr>
-          <w:rFonts w:eastAsia="Times New Roman" w:cstheme="minorHAnsi"/>
-          <w:sz w:val="24"/>
-          <w:szCs w:val="24"/>
-        </w:rPr>
-        <w:t xml:space="preserve"> CPU</w:t>
-      </w:r>
-      <w:proofErr w:type="gramEnd"/>
-      <w:r>
-        <w:rPr>
-          <w:rFonts w:eastAsia="Times New Roman" w:cstheme="minorHAnsi"/>
-          <w:sz w:val="24"/>
-          <w:szCs w:val="24"/>
-        </w:rPr>
-        <w:t xml:space="preserve"> after it has received the “done”</w:t>
-      </w:r>
-      <w:r>
-        <w:rPr>
-          <w:rFonts w:eastAsia="Times New Roman" w:cstheme="minorHAnsi"/>
-          <w:sz w:val="24"/>
-          <w:szCs w:val="24"/>
+        <w:t>it has received the “done”</w:t>
+      </w:r>
+      <w:r>
+        <w:rPr>
+          <w:rFonts w:eastAsia="Times New Roman" w:cstheme="minorHAnsi"/>
         </w:rPr>
         <w:t xml:space="preserve"> signal.</w:t>
       </w:r>
       <w:r>
         <w:rPr>
           <w:rFonts w:eastAsia="Times New Roman" w:cstheme="minorHAnsi"/>
-          <w:sz w:val="24"/>
-          <w:szCs w:val="24"/>
         </w:rPr>
         <w:t xml:space="preserve"> Note that this Verilog component uses the 7-bit hardware counter for multiple purposes, in order to minimize the number of flip-flops needed (since the PSOC does not have large number of them, unlike an FPGA). </w:t>
       </w:r>
       <w:r>
         <w:rPr>
           <w:rFonts w:eastAsia="Times New Roman" w:cstheme="minorHAnsi"/>
-          <w:sz w:val="24"/>
-          <w:szCs w:val="24"/>
         </w:rPr>
         <w:t>It needs to count long enough to cover the trigger window, to give the ADCs enough time to digitize, and to give the peak detectors enough time to drain their charge through the MOSFET switch.</w:t>
       </w:r>
@@ -7028,8 +8361,6 @@
         <w:jc w:val="both"/>
         <w:rPr>
           <w:rFonts w:eastAsia="Times New Roman" w:cstheme="minorHAnsi"/>
-          <w:sz w:val="24"/>
-          <w:szCs w:val="24"/>
         </w:rPr>
       </w:pPr>
       <w:proofErr w:type="spellStart"/>
@@ -7037,8 +8368,6 @@
         <w:rPr>
           <w:rFonts w:eastAsia="Times New Roman" w:cstheme="minorHAnsi"/>
           <w:b/>
-          <w:sz w:val="24"/>
-          <w:szCs w:val="24"/>
         </w:rPr>
         <w:t>Deadtime</w:t>
       </w:r>
@@ -7047,24 +8376,18 @@
         <w:rPr>
           <w:rFonts w:eastAsia="Times New Roman" w:cstheme="minorHAnsi"/>
           <w:b/>
-          <w:sz w:val="24"/>
-          <w:szCs w:val="24"/>
         </w:rPr>
         <w:t>:</w:t>
       </w:r>
       <w:r>
         <w:rPr>
           <w:rFonts w:eastAsia="Times New Roman" w:cstheme="minorHAnsi"/>
-          <w:sz w:val="24"/>
-          <w:szCs w:val="24"/>
         </w:rPr>
         <w:t xml:space="preserve"> t</w:t>
       </w:r>
       <w:r>
         <w:rPr>
           <w:rFonts w:eastAsia="Times New Roman" w:cstheme="minorHAnsi"/>
-          <w:sz w:val="24"/>
-          <w:szCs w:val="24"/>
         </w:rPr>
         <w:t xml:space="preserve">here are several contributors to the trigger </w:t>
       </w:r>
@@ -7072,8 +8395,6 @@
       <w:r>
         <w:rPr>
           <w:rFonts w:eastAsia="Times New Roman" w:cstheme="minorHAnsi"/>
-          <w:sz w:val="24"/>
-          <w:szCs w:val="24"/>
         </w:rPr>
         <w:t>deadtime</w:t>
       </w:r>
@@ -7081,24 +8402,18 @@
       <w:r>
         <w:rPr>
           <w:rFonts w:eastAsia="Times New Roman" w:cstheme="minorHAnsi"/>
-          <w:sz w:val="24"/>
-          <w:szCs w:val="24"/>
         </w:rPr>
         <w:t xml:space="preserve">. First, the individual channels do not recover immediately if they go above threshold, because the preamp must first decay back below threshold, then then the counter has to tick off the settling time, as explained above, before the channel can accept another rising edge. </w:t>
       </w:r>
       <w:r>
         <w:rPr>
           <w:rFonts w:eastAsia="Times New Roman" w:cstheme="minorHAnsi"/>
-          <w:sz w:val="24"/>
-          <w:szCs w:val="24"/>
         </w:rPr>
         <w:t>Second</w:t>
       </w:r>
       <w:r>
         <w:rPr>
           <w:rFonts w:eastAsia="Times New Roman" w:cstheme="minorHAnsi"/>
-          <w:sz w:val="24"/>
-          <w:szCs w:val="24"/>
         </w:rPr>
         <w:t xml:space="preserve">, every time any channel goes above threshold, if there is no trigger “GO”, then the system waits for twice the </w:t>
       </w:r>
@@ -7107,8 +8422,6 @@
         <w:rPr>
           <w:rFonts w:eastAsia="Times New Roman" w:cstheme="minorHAnsi"/>
           <w:i/>
-          <w:sz w:val="24"/>
-          <w:szCs w:val="24"/>
         </w:rPr>
         <w:t>setPeakDetResetWait</w:t>
       </w:r>
@@ -7116,8 +8429,6 @@
       <w:r>
         <w:rPr>
           <w:rFonts w:eastAsia="Times New Roman" w:cstheme="minorHAnsi"/>
-          <w:sz w:val="24"/>
-          <w:szCs w:val="24"/>
         </w:rPr>
         <w:t xml:space="preserve"> time described above, i.e. first looking </w:t>
       </w:r>
@@ -7125,8 +8436,6 @@
       <w:r>
         <w:rPr>
           <w:rFonts w:eastAsia="Times New Roman" w:cstheme="minorHAnsi"/>
-          <w:sz w:val="24"/>
-          <w:szCs w:val="24"/>
         </w:rPr>
         <w:t>for the GO and second to reset the peak detectors</w:t>
       </w:r>
@@ -7134,16 +8443,12 @@
       <w:r>
         <w:rPr>
           <w:rFonts w:eastAsia="Times New Roman" w:cstheme="minorHAnsi"/>
-          <w:sz w:val="24"/>
-          <w:szCs w:val="24"/>
         </w:rPr>
         <w:t>. That i</w:t>
       </w:r>
       <w:r>
         <w:rPr>
           <w:rFonts w:eastAsia="Times New Roman" w:cstheme="minorHAnsi"/>
-          <w:sz w:val="24"/>
-          <w:szCs w:val="24"/>
         </w:rPr>
         <w:t xml:space="preserve">s </w:t>
       </w:r>
@@ -7151,16 +8456,12 @@
       <w:r>
         <w:rPr>
           <w:rFonts w:eastAsia="Times New Roman" w:cstheme="minorHAnsi"/>
-          <w:sz w:val="24"/>
-          <w:szCs w:val="24"/>
         </w:rPr>
         <w:t>a total of 2</w:t>
       </w:r>
       <w:r>
         <w:rPr>
           <w:rFonts w:eastAsia="Times New Roman" w:cstheme="minorHAnsi"/>
-          <w:sz w:val="24"/>
-          <w:szCs w:val="24"/>
         </w:rPr>
         <w:t>.6</w:t>
       </w:r>
@@ -7168,16 +8469,12 @@
       <w:r>
         <w:rPr>
           <w:rFonts w:eastAsia="Times New Roman" w:cstheme="minorHAnsi"/>
-          <w:sz w:val="24"/>
-          <w:szCs w:val="24"/>
         </w:rPr>
         <w:t xml:space="preserve"> microseconds, which may not be acceptable if the channel singles rate is too high, in which case the delay setting can be reduced (or the thresholds raised). </w:t>
       </w:r>
       <w:r>
         <w:rPr>
           <w:rFonts w:eastAsia="Times New Roman" w:cstheme="minorHAnsi"/>
-          <w:sz w:val="24"/>
-          <w:szCs w:val="24"/>
         </w:rPr>
         <w:t xml:space="preserve">Third, if there is a trigger “GO”, then the trigger </w:t>
       </w:r>
@@ -7185,8 +8482,6 @@
       <w:r>
         <w:rPr>
           <w:rFonts w:eastAsia="Times New Roman" w:cstheme="minorHAnsi"/>
-          <w:sz w:val="24"/>
-          <w:szCs w:val="24"/>
         </w:rPr>
         <w:t>gets</w:t>
       </w:r>
@@ -7194,24 +8489,18 @@
       <w:r>
         <w:rPr>
           <w:rFonts w:eastAsia="Times New Roman" w:cstheme="minorHAnsi"/>
-          <w:sz w:val="24"/>
-          <w:szCs w:val="24"/>
         </w:rPr>
         <w:t xml:space="preserve"> disabled for the duration of the event readout.</w:t>
       </w:r>
       <w:r>
         <w:rPr>
           <w:rFonts w:eastAsia="Times New Roman" w:cstheme="minorHAnsi"/>
-          <w:sz w:val="24"/>
-          <w:szCs w:val="24"/>
         </w:rPr>
         <w:t xml:space="preserve"> First, the </w:t>
       </w:r>
       <w:r>
         <w:rPr>
           <w:rFonts w:eastAsia="Times New Roman" w:cstheme="minorHAnsi"/>
-          <w:sz w:val="24"/>
-          <w:szCs w:val="24"/>
         </w:rPr>
         <w:t xml:space="preserve">ADCs </w:t>
       </w:r>
@@ -7219,8 +8508,6 @@
       <w:r>
         <w:rPr>
           <w:rFonts w:eastAsia="Times New Roman" w:cstheme="minorHAnsi"/>
-          <w:sz w:val="24"/>
-          <w:szCs w:val="24"/>
         </w:rPr>
         <w:t>are read out</w:t>
       </w:r>
@@ -7228,64 +8515,48 @@
       <w:r>
         <w:rPr>
           <w:rFonts w:eastAsia="Times New Roman" w:cstheme="minorHAnsi"/>
-          <w:sz w:val="24"/>
-          <w:szCs w:val="24"/>
         </w:rPr>
         <w:t>,</w:t>
       </w:r>
       <w:r>
         <w:rPr>
           <w:rFonts w:eastAsia="Times New Roman" w:cstheme="minorHAnsi"/>
-          <w:sz w:val="24"/>
-          <w:szCs w:val="24"/>
         </w:rPr>
         <w:t xml:space="preserve"> the Tracker is readout out,</w:t>
       </w:r>
       <w:r>
         <w:rPr>
           <w:rFonts w:eastAsia="Times New Roman" w:cstheme="minorHAnsi"/>
-          <w:sz w:val="24"/>
-          <w:szCs w:val="24"/>
         </w:rPr>
         <w:t xml:space="preserve"> the TOF is read out, and</w:t>
       </w:r>
       <w:r>
         <w:rPr>
           <w:rFonts w:eastAsia="Times New Roman" w:cstheme="minorHAnsi"/>
-          <w:sz w:val="24"/>
-          <w:szCs w:val="24"/>
         </w:rPr>
         <w:t xml:space="preserve"> then</w:t>
       </w:r>
       <w:r>
         <w:rPr>
           <w:rFonts w:eastAsia="Times New Roman" w:cstheme="minorHAnsi"/>
-          <w:sz w:val="24"/>
-          <w:szCs w:val="24"/>
         </w:rPr>
         <w:t xml:space="preserve"> all the data are formatted and shipped off to the main PSOC. </w:t>
       </w:r>
       <w:r>
         <w:rPr>
           <w:rFonts w:eastAsia="Times New Roman" w:cstheme="minorHAnsi"/>
-          <w:sz w:val="24"/>
-          <w:szCs w:val="24"/>
         </w:rPr>
         <w:t>This takes</w:t>
       </w:r>
       <w:r>
         <w:rPr>
           <w:rFonts w:eastAsia="Times New Roman" w:cstheme="minorHAnsi"/>
-          <w:sz w:val="24"/>
-          <w:szCs w:val="24"/>
         </w:rPr>
         <w:t xml:space="preserve"> much</w:t>
       </w:r>
       <w:r>
         <w:rPr>
           <w:rFonts w:eastAsia="Times New Roman" w:cstheme="minorHAnsi"/>
-          <w:sz w:val="24"/>
-          <w:szCs w:val="24"/>
         </w:rPr>
         <w:t xml:space="preserve"> longer than the </w:t>
       </w:r>
@@ -7293,8 +8564,6 @@
       <w:r>
         <w:rPr>
           <w:rFonts w:eastAsia="Times New Roman" w:cstheme="minorHAnsi"/>
-          <w:sz w:val="24"/>
-          <w:szCs w:val="24"/>
         </w:rPr>
         <w:t>above mentioned</w:t>
       </w:r>
@@ -7302,8 +8571,6 @@
       <w:r>
         <w:rPr>
           <w:rFonts w:eastAsia="Times New Roman" w:cstheme="minorHAnsi"/>
-          <w:sz w:val="24"/>
-          <w:szCs w:val="24"/>
         </w:rPr>
         <w:t xml:space="preserve"> hardware </w:t>
       </w:r>
@@ -7311,8 +8578,6 @@
       <w:r>
         <w:rPr>
           <w:rFonts w:eastAsia="Times New Roman" w:cstheme="minorHAnsi"/>
-          <w:sz w:val="24"/>
-          <w:szCs w:val="24"/>
         </w:rPr>
         <w:t>deadtime</w:t>
       </w:r>
@@ -7320,8 +8585,6 @@
       <w:r>
         <w:rPr>
           <w:rFonts w:eastAsia="Times New Roman" w:cstheme="minorHAnsi"/>
-          <w:sz w:val="24"/>
-          <w:szCs w:val="24"/>
         </w:rPr>
         <w:t xml:space="preserve"> components, but it happens only at the trigger rate, not the OR of the singles rates. It is easy to monitor the readout contribution to the </w:t>
       </w:r>
@@ -7329,8 +8592,6 @@
       <w:r>
         <w:rPr>
           <w:rFonts w:eastAsia="Times New Roman" w:cstheme="minorHAnsi"/>
-          <w:sz w:val="24"/>
-          <w:szCs w:val="24"/>
         </w:rPr>
         <w:t>deadtime</w:t>
       </w:r>
@@ -7338,8 +8599,6 @@
       <w:r>
         <w:rPr>
           <w:rFonts w:eastAsia="Times New Roman" w:cstheme="minorHAnsi"/>
-          <w:sz w:val="24"/>
-          <w:szCs w:val="24"/>
         </w:rPr>
         <w:t>, because we count the triggers that arrive and not accepted pending the readout. One can estimate the other contributions from the singles rates that we monitor for each PMT channel.</w:t>
       </w:r>
@@ -7546,104 +8805,107 @@
         <w:jc w:val="both"/>
       </w:pPr>
       <w:r>
+        <w:t>The specialized 2-channel timing chip</w:t>
+      </w:r>
+      <w:r>
+        <w:t xml:space="preserve"> (AS6501_DS000586)</w:t>
+      </w:r>
+      <w:r>
+        <w:t xml:space="preserve"> has to be set up prior to the run by loading its volatile configuration register</w:t>
+      </w:r>
+      <w:r>
+        <w:t xml:space="preserve"> from the Event PSOC</w:t>
+      </w:r>
+      <w:r>
+        <w:t xml:space="preserve"> via SPI</w:t>
+      </w:r>
+      <w:r>
+        <w:t xml:space="preserve">. The SPI </w:t>
+      </w:r>
+      <w:proofErr w:type="gramStart"/>
+      <w:r>
+        <w:t>is not used</w:t>
+      </w:r>
+      <w:proofErr w:type="gramEnd"/>
+      <w:r>
+        <w:t xml:space="preserve"> to read out the resulting data. Instead, the data flow out of the chip on LVDS lines</w:t>
+      </w:r>
+      <w:r>
+        <w:t xml:space="preserve"> at 24 million bits per second</w:t>
+      </w:r>
+      <w:r>
+        <w:t xml:space="preserve"> and </w:t>
+      </w:r>
+      <w:proofErr w:type="gramStart"/>
+      <w:r>
+        <w:t>are captured</w:t>
+      </w:r>
+      <w:proofErr w:type="gramEnd"/>
+      <w:r>
+        <w:t xml:space="preserve"> in PSOC 32-bit shift registers. </w:t>
+      </w:r>
+      <w:proofErr w:type="gramStart"/>
+      <w:r>
+        <w:t>There are two options for reading the shift registers.</w:t>
+      </w:r>
+      <w:proofErr w:type="gramEnd"/>
+      <w:r>
+        <w:t xml:space="preserve"> The first, which was</w:t>
+      </w:r>
+      <w:r>
+        <w:t xml:space="preserve"> also</w:t>
+      </w:r>
+      <w:r>
+        <w:t xml:space="preserve"> </w:t>
+      </w:r>
+      <w:r>
+        <w:t>the first</w:t>
+      </w:r>
+      <w:r>
+        <w:t xml:space="preserve"> developed, interrupts the CPU for every stop event of either channel, after which the interrupt service routine reads the register contents into a large FIFO buffer. The second sends each stop event by DMA to an intermediate buffer than can hold up to about 24 events (limited by the number of DMA “transaction descriptors” available).</w:t>
+      </w:r>
+      <w:r>
+        <w:t xml:space="preserve"> When the intermediate buffer is full, then the CPU </w:t>
+      </w:r>
+      <w:proofErr w:type="gramStart"/>
+      <w:r>
+        <w:t>is interrupted</w:t>
+      </w:r>
+      <w:proofErr w:type="gramEnd"/>
+      <w:r>
+        <w:t xml:space="preserve"> to transfer the buffer to the large FIFO.</w:t>
+      </w:r>
+      <w:r>
+        <w:t xml:space="preserve"> In both </w:t>
+      </w:r>
+      <w:r>
+        <w:t>cases,</w:t>
+      </w:r>
+      <w:r>
+        <w:t xml:space="preserve"> </w:t>
+      </w:r>
+      <w:r>
+        <w:t xml:space="preserve">the PSOC clock </w:t>
+      </w:r>
+      <w:proofErr w:type="gramStart"/>
+      <w:r>
+        <w:t>is captured</w:t>
+      </w:r>
+      <w:proofErr w:type="gramEnd"/>
+      <w:r>
+        <w:t>, to 5 </w:t>
+      </w:r>
+      <w:proofErr w:type="spellStart"/>
+      <w:r>
+        <w:t>ms</w:t>
+      </w:r>
+      <w:proofErr w:type="spellEnd"/>
+      <w:r>
+        <w:t xml:space="preserve"> resolution, along with the TOF chip time </w:t>
+      </w:r>
+      <w:r>
         <w:lastRenderedPageBreak/>
-        <w:t>The specialized 2-channel timing chip</w:t>
-      </w:r>
-      <w:r>
-        <w:t xml:space="preserve"> (AS6501_DS000586)</w:t>
-      </w:r>
-      <w:r>
-        <w:t xml:space="preserve"> has to be set up prior to the run by loading its volatile configuration register</w:t>
-      </w:r>
-      <w:r>
-        <w:t xml:space="preserve"> from the Event PSOC</w:t>
-      </w:r>
-      <w:r>
-        <w:t xml:space="preserve"> via SPI</w:t>
-      </w:r>
-      <w:r>
-        <w:t xml:space="preserve">. The SPI </w:t>
-      </w:r>
-      <w:proofErr w:type="gramStart"/>
-      <w:r>
-        <w:t>is not used</w:t>
-      </w:r>
-      <w:proofErr w:type="gramEnd"/>
-      <w:r>
-        <w:t xml:space="preserve"> to read out the resulting data. Instead, the data flow out of the chip on LVDS lines</w:t>
-      </w:r>
-      <w:r>
-        <w:t xml:space="preserve"> at 24 million bits per second</w:t>
-      </w:r>
-      <w:r>
-        <w:t xml:space="preserve"> and </w:t>
-      </w:r>
-      <w:proofErr w:type="gramStart"/>
-      <w:r>
-        <w:t>are captured</w:t>
-      </w:r>
-      <w:proofErr w:type="gramEnd"/>
-      <w:r>
-        <w:t xml:space="preserve"> in PSOC 32-bit shift registers. </w:t>
-      </w:r>
-      <w:proofErr w:type="gramStart"/>
-      <w:r>
-        <w:t>There are two options for reading the shift registers.</w:t>
-      </w:r>
-      <w:proofErr w:type="gramEnd"/>
-      <w:r>
-        <w:t xml:space="preserve"> The first, which was</w:t>
-      </w:r>
-      <w:r>
-        <w:t xml:space="preserve"> also</w:t>
-      </w:r>
-      <w:r>
-        <w:t xml:space="preserve"> </w:t>
-      </w:r>
-      <w:r>
-        <w:t>the first</w:t>
-      </w:r>
-      <w:r>
-        <w:t xml:space="preserve"> developed, interrupts the CPU for every stop event of either channel, after which the interrupt service routine reads the register contents into a large FIFO buffer. The second sends each stop event by DMA to an intermediate buffer than can hold up to about 24 events (limited by the number of DMA “transaction descriptors” available).</w:t>
-      </w:r>
-      <w:r>
-        <w:t xml:space="preserve"> When the intermediate buffer is full, then the CPU </w:t>
-      </w:r>
-      <w:proofErr w:type="gramStart"/>
-      <w:r>
-        <w:t>is interrupted</w:t>
-      </w:r>
-      <w:proofErr w:type="gramEnd"/>
-      <w:r>
-        <w:t xml:space="preserve"> to transfer the buffer to the large FIFO.</w:t>
-      </w:r>
-      <w:r>
-        <w:t xml:space="preserve"> In both </w:t>
-      </w:r>
-      <w:r>
-        <w:t>cases,</w:t>
-      </w:r>
-      <w:r>
-        <w:t xml:space="preserve"> </w:t>
-      </w:r>
-      <w:r>
-        <w:t xml:space="preserve">the PSOC clock </w:t>
-      </w:r>
-      <w:proofErr w:type="gramStart"/>
-      <w:r>
-        <w:t>is captured</w:t>
-      </w:r>
-      <w:proofErr w:type="gramEnd"/>
-      <w:r>
-        <w:t>, to 5 </w:t>
-      </w:r>
-      <w:proofErr w:type="spellStart"/>
-      <w:r>
-        <w:t>ms</w:t>
-      </w:r>
-      <w:proofErr w:type="spellEnd"/>
-      <w:r>
-        <w:t xml:space="preserve"> resolution, along with the TOF chip time data. The DMA method should be preferable, as it results in fewer CPU interrupts, which</w:t>
+        <w:t>data. The DMA method should be preferable, as it results in fewer CPU interrupts, which</w:t>
       </w:r>
       <w:r>
         <w:t xml:space="preserve"> in excess</w:t>
@@ -7814,21 +9076,11 @@
     </w:p>
     <w:p>
       <w:pPr>
-        <w:spacing w:after="0" w:line="240" w:lineRule="auto"/>
-        <w:jc w:val="both"/>
-        <w:rPr>
-          <w:b/>
-        </w:rPr>
-      </w:pPr>
-    </w:p>
-    <w:p>
-      <w:pPr>
-        <w:spacing w:after="0" w:line="240" w:lineRule="auto"/>
-        <w:jc w:val="both"/>
-        <w:rPr>
-          <w:b/>
-        </w:rPr>
-      </w:pPr>
+        <w:pStyle w:val="Heading2"/>
+      </w:pPr>
+      <w:r>
+        <w:t>Executing a Run</w:t>
+      </w:r>
     </w:p>
     <w:sectPr>
       <w:pgSz w:w="12240" w:h="15840"/>
@@ -9793,7 +11045,7 @@
 </file>
 
 <file path=customXml/itemProps1.xml><?xml version="1.0" encoding="utf-8"?>
-<ds:datastoreItem xmlns:ds="http://schemas.openxmlformats.org/officeDocument/2006/customXml" ds:itemID="{8FA70E86-F57F-4A8E-8828-8FA2F75A486E}">
+<ds:datastoreItem xmlns:ds="http://schemas.openxmlformats.org/officeDocument/2006/customXml" ds:itemID="{70535C5F-424F-4270-8073-6DEBC27D2DAB}">
   <ds:schemaRefs>
     <ds:schemaRef ds:uri="http://schemas.openxmlformats.org/officeDocument/2006/bibliography"/>
   </ds:schemaRefs>

</xml_diff>

<commit_message>
V24.5: Simplifications to the housekeeping and monitoring. Housekeeping operates within or without a run.
</commit_message>
<xml_diff>
--- a/EventPSOCdocumentation.docx
+++ b/EventPSOCdocumentation.docx
@@ -7692,6 +7692,234 @@
             <w:r>
               <w:t xml:space="preserve"> from RAM (which is initialized at power-on from EEPROM but can be modified by various commands).</w:t>
             </w:r>
+          </w:p>
+        </w:tc>
+        <w:tc>
+          <w:tcPr>
+            <w:tcW w:w="1094" w:type="dxa"/>
+          </w:tcPr>
+          <w:p>
+            <w:r>
+              <w:t>0</w:t>
+            </w:r>
+          </w:p>
+        </w:tc>
+        <w:tc>
+          <w:tcPr>
+            <w:tcW w:w="3595" w:type="dxa"/>
+          </w:tcPr>
+          <w:p>
+            <w:r>
+              <w:t>0: number of boards (1 through 8)</w:t>
+            </w:r>
+          </w:p>
+          <w:p/>
+        </w:tc>
+      </w:tr>
+      <w:tr>
+        <w:tc>
+          <w:tcPr>
+            <w:tcW w:w="675" w:type="dxa"/>
+          </w:tcPr>
+          <w:p>
+            <w:r>
+              <w:t>0x5C</w:t>
+            </w:r>
+          </w:p>
+        </w:tc>
+        <w:tc>
+          <w:tcPr>
+            <w:tcW w:w="3986" w:type="dxa"/>
+          </w:tcPr>
+          <w:p>
+            <w:r>
+              <w:t>Start sending tracker monitoring packets (temperature, voltage, current)</w:t>
+            </w:r>
+          </w:p>
+        </w:tc>
+        <w:tc>
+          <w:tcPr>
+            <w:tcW w:w="1094" w:type="dxa"/>
+          </w:tcPr>
+          <w:p>
+            <w:r>
+              <w:t>0</w:t>
+            </w:r>
+          </w:p>
+        </w:tc>
+        <w:tc>
+          <w:tcPr>
+            <w:tcW w:w="3595" w:type="dxa"/>
+          </w:tcPr>
+          <w:p>
+            <w:r>
+              <w:t xml:space="preserve">0: period in minutes between sending of packets. </w:t>
+            </w:r>
+          </w:p>
+        </w:tc>
+      </w:tr>
+      <w:tr>
+        <w:tc>
+          <w:tcPr>
+            <w:tcW w:w="675" w:type="dxa"/>
+          </w:tcPr>
+          <w:p>
+            <w:r>
+              <w:t>0x5D</w:t>
+            </w:r>
+          </w:p>
+        </w:tc>
+        <w:tc>
+          <w:tcPr>
+            <w:tcW w:w="3986" w:type="dxa"/>
+          </w:tcPr>
+          <w:p>
+            <w:r>
+              <w:t>Stop sending tracker monitoring packets</w:t>
+            </w:r>
+          </w:p>
+        </w:tc>
+        <w:tc>
+          <w:tcPr>
+            <w:tcW w:w="1094" w:type="dxa"/>
+          </w:tcPr>
+          <w:p>
+            <w:r>
+              <w:t>0</w:t>
+            </w:r>
+          </w:p>
+        </w:tc>
+        <w:tc>
+          <w:tcPr>
+            <w:tcW w:w="3595" w:type="dxa"/>
+          </w:tcPr>
+          <w:p>
+            <w:r>
+              <w:t>N/A</w:t>
+            </w:r>
+          </w:p>
+        </w:tc>
+      </w:tr>
+      <w:tr>
+        <w:tc>
+          <w:tcPr>
+            <w:tcW w:w="675" w:type="dxa"/>
+          </w:tcPr>
+          <w:p>
+            <w:r>
+              <w:t>0x57</w:t>
+            </w:r>
+          </w:p>
+        </w:tc>
+        <w:tc>
+          <w:tcPr>
+            <w:tcW w:w="3986" w:type="dxa"/>
+          </w:tcPr>
+          <w:p>
+            <w:r>
+              <w:t xml:space="preserve">Start monitoring and sending housekeeping packets. Note that this also turns on the tracker and PMT rate monitoring with the supplied period. No averaging </w:t>
+            </w:r>
+            <w:proofErr w:type="gramStart"/>
+            <w:r>
+              <w:t>is done</w:t>
+            </w:r>
+            <w:proofErr w:type="gramEnd"/>
+            <w:r>
+              <w:t xml:space="preserve"> with the tracker rate, but that can be changed with command 0x4A.</w:t>
+            </w:r>
+          </w:p>
+        </w:tc>
+        <w:tc>
+          <w:tcPr>
+            <w:tcW w:w="1094" w:type="dxa"/>
+          </w:tcPr>
+          <w:p>
+            <w:r>
+              <w:t>0</w:t>
+            </w:r>
+          </w:p>
+        </w:tc>
+        <w:tc>
+          <w:tcPr>
+            <w:tcW w:w="3595" w:type="dxa"/>
+          </w:tcPr>
+          <w:p>
+            <w:r>
+              <w:t>0: period in seconds between packets</w:t>
+            </w:r>
+          </w:p>
+          <w:p/>
+        </w:tc>
+      </w:tr>
+      <w:tr>
+        <w:tc>
+          <w:tcPr>
+            <w:tcW w:w="675" w:type="dxa"/>
+          </w:tcPr>
+          <w:p>
+            <w:r>
+              <w:t>0x58</w:t>
+            </w:r>
+          </w:p>
+        </w:tc>
+        <w:tc>
+          <w:tcPr>
+            <w:tcW w:w="3986" w:type="dxa"/>
+          </w:tcPr>
+          <w:p>
+            <w:r>
+              <w:t>Stop sending housekeeping packets. The PMT and tracker rate monitoring continues.</w:t>
+            </w:r>
+          </w:p>
+        </w:tc>
+        <w:tc>
+          <w:tcPr>
+            <w:tcW w:w="1094" w:type="dxa"/>
+          </w:tcPr>
+          <w:p>
+            <w:r>
+              <w:t>0</w:t>
+            </w:r>
+          </w:p>
+        </w:tc>
+        <w:tc>
+          <w:tcPr>
+            <w:tcW w:w="3595" w:type="dxa"/>
+          </w:tcPr>
+          <w:p>
+            <w:r>
+              <w:t>N/A</w:t>
+            </w:r>
+          </w:p>
+        </w:tc>
+      </w:tr>
+      <w:tr>
+        <w:tc>
+          <w:tcPr>
+            <w:tcW w:w="675" w:type="dxa"/>
+          </w:tcPr>
+          <w:p>
+            <w:r>
+              <w:t>0x59</w:t>
+            </w:r>
+          </w:p>
+        </w:tc>
+        <w:tc>
+          <w:tcPr>
+            <w:tcW w:w="3986" w:type="dxa"/>
+          </w:tcPr>
+          <w:p>
+            <w:r>
+              <w:t xml:space="preserve">Change the tracker layer configuration. </w:t>
+            </w:r>
+            <w:proofErr w:type="gramStart"/>
+            <w:r>
+              <w:t>The boards are labeled by letters A through I</w:t>
+            </w:r>
+            <w:proofErr w:type="gramEnd"/>
+            <w:r>
+              <w:t>, but here they are numbered 0 through 8.</w:t>
+            </w:r>
             <w:bookmarkStart w:id="2" w:name="_GoBack"/>
             <w:bookmarkEnd w:id="2"/>
           </w:p>
@@ -7712,10 +7940,19 @@
           </w:tcPr>
           <w:p>
             <w:r>
-              <w:t>0: number of boards (1 through 8)</w:t>
-            </w:r>
-          </w:p>
-          <w:p/>
+              <w:t>0: board in layer 0 (master)</w:t>
+            </w:r>
+          </w:p>
+          <w:p>
+            <w:r>
+              <w:t>1: board in layer 1</w:t>
+            </w:r>
+          </w:p>
+          <w:p>
+            <w:r>
+              <w:t>Etc.</w:t>
+            </w:r>
+          </w:p>
         </w:tc>
       </w:tr>
     </w:tbl>
@@ -8069,7 +8306,14 @@
         <w:rPr>
           <w:rFonts w:eastAsia="Times New Roman" w:cstheme="minorHAnsi"/>
         </w:rPr>
-        <w:t xml:space="preserve"> Only after that will the channel be ready to sense a new rising edge.</w:t>
+        <w:t xml:space="preserve"> Only after that will the channel be ready to sense a new </w:t>
+      </w:r>
+      <w:r>
+        <w:rPr>
+          <w:rFonts w:eastAsia="Times New Roman" w:cstheme="minorHAnsi"/>
+        </w:rPr>
+        <w:lastRenderedPageBreak/>
+        <w:t>rising edge.</w:t>
       </w:r>
       <w:r>
         <w:rPr>
@@ -8322,14 +8566,7 @@
         <w:rPr>
           <w:rFonts w:eastAsia="Times New Roman" w:cstheme="minorHAnsi"/>
         </w:rPr>
-        <w:t xml:space="preserve"> after </w:t>
-      </w:r>
-      <w:r>
-        <w:rPr>
-          <w:rFonts w:eastAsia="Times New Roman" w:cstheme="minorHAnsi"/>
-        </w:rPr>
-        <w:lastRenderedPageBreak/>
-        <w:t>it has received the “done”</w:t>
+        <w:t xml:space="preserve"> after it has received the “done”</w:t>
       </w:r>
       <w:r>
         <w:rPr>
@@ -8789,7 +9026,11 @@
       </w:r>
       <w:proofErr w:type="gramEnd"/>
       <w:r>
-        <w:t xml:space="preserve"> the frequency-dependent input impedance of the non-ideal charge amplifier). The threshold voltage </w:t>
+        <w:t xml:space="preserve"> the frequency-dependent input impedance of the non-ideal charge amplifier). The </w:t>
+      </w:r>
+      <w:r>
+        <w:lastRenderedPageBreak/>
+        <w:t xml:space="preserve">threshold voltage </w:t>
       </w:r>
       <w:proofErr w:type="gramStart"/>
       <w:r>
@@ -8901,11 +9142,7 @@
       </w:r>
       <w:proofErr w:type="spellEnd"/>
       <w:r>
-        <w:t xml:space="preserve"> resolution, along with the TOF chip time </w:t>
-      </w:r>
-      <w:r>
-        <w:lastRenderedPageBreak/>
-        <w:t>data. The DMA method should be preferable, as it results in fewer CPU interrupts, which</w:t>
+        <w:t xml:space="preserve"> resolution, along with the TOF chip time data. The DMA method should be preferable, as it results in fewer CPU interrupts, which</w:t>
       </w:r>
       <w:r>
         <w:t xml:space="preserve"> in excess</w:t>
@@ -11045,7 +11282,7 @@
 </file>
 
 <file path=customXml/itemProps1.xml><?xml version="1.0" encoding="utf-8"?>
-<ds:datastoreItem xmlns:ds="http://schemas.openxmlformats.org/officeDocument/2006/customXml" ds:itemID="{70535C5F-424F-4270-8073-6DEBC27D2DAB}">
+<ds:datastoreItem xmlns:ds="http://schemas.openxmlformats.org/officeDocument/2006/customXml" ds:itemID="{0E56FF1C-1B2A-4A25-ADF9-4060E4655F97}">
   <ds:schemaRefs>
     <ds:schemaRef ds:uri="http://schemas.openxmlformats.org/officeDocument/2006/bibliography"/>
   </ds:schemaRefs>

</xml_diff>

<commit_message>
V24.15: Update tracker rate counts and temperatures at a slower cadence than the rest of the housekeeping. Added code to try to debug  *         tracker read timeouts and count how many TOF top events are coming in. Lots added to the end-of-run record.
</commit_message>
<xml_diff>
--- a/EventPSOCdocumentation.docx
+++ b/EventPSOCdocumentation.docx
@@ -7,7 +7,13 @@
         <w:jc w:val="right"/>
       </w:pPr>
       <w:r>
-        <w:t>June 7</w:t>
+        <w:t xml:space="preserve">June </w:t>
+      </w:r>
+      <w:r>
+        <w:t>2</w:t>
+      </w:r>
+      <w:r>
+        <w:t>7</w:t>
       </w:r>
       <w:r>
         <w:t>, 2022</w:t>
@@ -3331,6 +3337,14 @@
     </w:p>
     <w:p>
       <w:pPr>
+        <w:spacing w:before="120" w:after="0"/>
+      </w:pPr>
+      <w:r>
+        <w:t>The first 6 bytes consist of stuff that precede every type of record from the Event PSOC.</w:t>
+      </w:r>
+    </w:p>
+    <w:p>
+      <w:pPr>
         <w:pStyle w:val="ListParagraph"/>
         <w:numPr>
           <w:ilvl w:val="0"/>
@@ -3389,6 +3403,9 @@
         </w:numPr>
       </w:pPr>
       <w:r>
+        <w:t xml:space="preserve">0: </w:t>
+      </w:r>
+      <w:r>
         <w:t>0x5A45524F (“ZERO” in ASCII)</w:t>
       </w:r>
     </w:p>
@@ -3401,6 +3418,9 @@
         </w:numPr>
       </w:pPr>
       <w:r>
+        <w:t xml:space="preserve">4: </w:t>
+      </w:r>
+      <w:r>
         <w:t>2-byte run number (MSBs first)</w:t>
       </w:r>
     </w:p>
@@ -3413,7 +3433,16 @@
         </w:numPr>
       </w:pPr>
       <w:r>
-        <w:t>4-byte event number (count of accepted triggers)</w:t>
+        <w:t xml:space="preserve">6: </w:t>
+      </w:r>
+      <w:r>
+        <w:t>4-byte event number (count of accepted triggers</w:t>
+      </w:r>
+      <w:r>
+        <w:t>, i.e. GO signals</w:t>
+      </w:r>
+      <w:r>
+        <w:t>)</w:t>
       </w:r>
     </w:p>
     <w:p>
@@ -3425,6 +3454,9 @@
         </w:numPr>
       </w:pPr>
       <w:r>
+        <w:t xml:space="preserve">10: </w:t>
+      </w:r>
+      <w:r>
         <w:t>4-byte time stamp (LSB increments each 5 milliseconds)</w:t>
       </w:r>
     </w:p>
@@ -3437,7 +3469,22 @@
         </w:numPr>
       </w:pPr>
       <w:r>
-        <w:t>4-byte trigger count (includes triggers not accepted)</w:t>
+        <w:t xml:space="preserve">14: </w:t>
+      </w:r>
+      <w:r>
+        <w:t xml:space="preserve">4-byte </w:t>
+      </w:r>
+      <w:r>
+        <w:t xml:space="preserve">missed </w:t>
+      </w:r>
+      <w:r>
+        <w:t>trigger count (</w:t>
+      </w:r>
+      <w:r>
+        <w:t>GO1</w:t>
+      </w:r>
+      <w:r>
+        <w:t>)</w:t>
       </w:r>
     </w:p>
     <w:p>
@@ -3449,6 +3496,9 @@
         </w:numPr>
       </w:pPr>
       <w:r>
+        <w:t xml:space="preserve">18: </w:t>
+      </w:r>
+      <w:r>
         <w:t>4-byte time and date</w:t>
       </w:r>
     </w:p>
@@ -3548,6 +3598,9 @@
         </w:numPr>
       </w:pPr>
       <w:r>
+        <w:t xml:space="preserve">22: </w:t>
+      </w:r>
+      <w:r>
         <w:t>1-byte trigger status</w:t>
       </w:r>
       <w:r>
@@ -3599,6 +3652,7 @@
         </w:numPr>
       </w:pPr>
       <w:r>
+        <w:lastRenderedPageBreak/>
         <w:t>Bit 3: tracker trigger 1</w:t>
       </w:r>
     </w:p>
@@ -3611,7 +3665,6 @@
         </w:numPr>
       </w:pPr>
       <w:r>
-        <w:lastRenderedPageBreak/>
         <w:t>Bit 4: guard</w:t>
       </w:r>
     </w:p>
@@ -3624,6 +3677,9 @@
         </w:numPr>
       </w:pPr>
       <w:r>
+        <w:t xml:space="preserve">23: </w:t>
+      </w:r>
+      <w:r>
         <w:t>2-byte T1 ADC counts</w:t>
       </w:r>
     </w:p>
@@ -3636,6 +3692,9 @@
         </w:numPr>
       </w:pPr>
       <w:r>
+        <w:t xml:space="preserve">25: </w:t>
+      </w:r>
+      <w:r>
         <w:t>2-byte T2 ADC counts</w:t>
       </w:r>
     </w:p>
@@ -3648,6 +3707,9 @@
         </w:numPr>
       </w:pPr>
       <w:r>
+        <w:t xml:space="preserve">27: </w:t>
+      </w:r>
+      <w:r>
         <w:t>2-byte T3 ADC counts</w:t>
       </w:r>
     </w:p>
@@ -3660,6 +3722,9 @@
         </w:numPr>
       </w:pPr>
       <w:r>
+        <w:t xml:space="preserve">29: </w:t>
+      </w:r>
+      <w:r>
         <w:t>2-byte T4 ADC counts</w:t>
       </w:r>
     </w:p>
@@ -3672,6 +3737,9 @@
         </w:numPr>
       </w:pPr>
       <w:r>
+        <w:t xml:space="preserve">31: </w:t>
+      </w:r>
+      <w:r>
         <w:t>2-byte G ADC counts</w:t>
       </w:r>
     </w:p>
@@ -3684,6 +3752,9 @@
         </w:numPr>
       </w:pPr>
       <w:r>
+        <w:t xml:space="preserve">33: </w:t>
+      </w:r>
+      <w:r>
         <w:t xml:space="preserve">2-byte TOF time difference, in 10 </w:t>
       </w:r>
       <w:proofErr w:type="spellStart"/>
@@ -3704,6 +3775,9 @@
         </w:numPr>
       </w:pPr>
       <w:r>
+        <w:t xml:space="preserve">35: </w:t>
+      </w:r>
+      <w:r>
         <w:t>2-byte tracker trigger count</w:t>
       </w:r>
     </w:p>
@@ -3716,6 +3790,9 @@
         </w:numPr>
       </w:pPr>
       <w:r>
+        <w:t xml:space="preserve">37: </w:t>
+      </w:r>
+      <w:r>
         <w:t>1-byte tracker command count</w:t>
       </w:r>
     </w:p>
@@ -3728,6 +3805,9 @@
         </w:numPr>
       </w:pPr>
       <w:r>
+        <w:t xml:space="preserve">38: </w:t>
+      </w:r>
+      <w:r>
         <w:t>1-byte status register and tracker trigger capture</w:t>
       </w:r>
     </w:p>
@@ -3841,6 +3921,18 @@
       <w:r>
         <w:t>Optional 10 bytes for debugging the TOF</w:t>
       </w:r>
+      <w:r>
+        <w:t xml:space="preserve"> (turn on with the 4</w:t>
+      </w:r>
+      <w:r>
+        <w:rPr>
+          <w:vertAlign w:val="superscript"/>
+        </w:rPr>
+        <w:t>th</w:t>
+      </w:r>
+      <w:r>
+        <w:t xml:space="preserve"> argument of the 0x3C start-run command)</w:t>
+      </w:r>
     </w:p>
     <w:p>
       <w:pPr>
@@ -3931,6 +4023,9 @@
         </w:numPr>
       </w:pPr>
       <w:r>
+        <w:t xml:space="preserve">39 or 49: </w:t>
+      </w:r>
+      <w:r>
         <w:t>1-byte, number of tracker boards in the readout</w:t>
       </w:r>
     </w:p>
@@ -3943,6 +4038,9 @@
         </w:numPr>
       </w:pPr>
       <w:r>
+        <w:t xml:space="preserve">40 or 50: </w:t>
+      </w:r>
+      <w:r>
         <w:t>Ordered sequence of tracker board data records</w:t>
       </w:r>
       <w:r>
@@ -4024,13 +4122,1071 @@
     </w:p>
     <w:p>
       <w:pPr>
+        <w:pStyle w:val="ListParagraph"/>
+        <w:numPr>
+          <w:ilvl w:val="0"/>
+          <w:numId w:val="1"/>
+        </w:numPr>
+      </w:pPr>
+      <w:r>
+        <w:t>Padding bytes (if needed) and 0xFF00FF trailer</w:t>
+      </w:r>
+    </w:p>
+    <w:p>
+      <w:pPr>
         <w:pStyle w:val="Heading2"/>
       </w:pPr>
       <w:r>
         <w:t>Housekeeping Output Formats</w:t>
       </w:r>
     </w:p>
-    <w:p/>
+    <w:p>
+      <w:pPr>
+        <w:pStyle w:val="Heading3"/>
+        <w:numPr>
+          <w:ilvl w:val="0"/>
+          <w:numId w:val="7"/>
+        </w:numPr>
+      </w:pPr>
+      <w:r>
+        <w:t>Event-PSOC housekeeping</w:t>
+      </w:r>
+    </w:p>
+    <w:p>
+      <w:pPr>
+        <w:pStyle w:val="ListParagraph"/>
+        <w:numPr>
+          <w:ilvl w:val="0"/>
+          <w:numId w:val="8"/>
+        </w:numPr>
+      </w:pPr>
+      <w:r>
+        <w:t>0xDC00FF</w:t>
+      </w:r>
+    </w:p>
+    <w:p>
+      <w:pPr>
+        <w:pStyle w:val="ListParagraph"/>
+        <w:numPr>
+          <w:ilvl w:val="0"/>
+          <w:numId w:val="8"/>
+        </w:numPr>
+      </w:pPr>
+      <w:r>
+        <w:t>1-byte record length</w:t>
+      </w:r>
+    </w:p>
+    <w:p>
+      <w:pPr>
+        <w:pStyle w:val="ListParagraph"/>
+        <w:numPr>
+          <w:ilvl w:val="0"/>
+          <w:numId w:val="8"/>
+        </w:numPr>
+      </w:pPr>
+      <w:r>
+        <w:t>0xDE</w:t>
+      </w:r>
+      <w:r>
+        <w:t xml:space="preserve"> (instead of the command echo)</w:t>
+      </w:r>
+    </w:p>
+    <w:p>
+      <w:pPr>
+        <w:pStyle w:val="ListParagraph"/>
+        <w:numPr>
+          <w:ilvl w:val="0"/>
+          <w:numId w:val="8"/>
+        </w:numPr>
+      </w:pPr>
+      <w:r>
+        <w:t>0x00  (zero length for the command-data echo)</w:t>
+      </w:r>
+    </w:p>
+    <w:p>
+      <w:pPr>
+        <w:pStyle w:val="ListParagraph"/>
+        <w:numPr>
+          <w:ilvl w:val="0"/>
+          <w:numId w:val="8"/>
+        </w:numPr>
+      </w:pPr>
+      <w:r>
+        <w:lastRenderedPageBreak/>
+        <w:t>0: 0x48415553 (“HAUS” in ASCII)</w:t>
+      </w:r>
+    </w:p>
+    <w:p>
+      <w:pPr>
+        <w:pStyle w:val="ListParagraph"/>
+        <w:numPr>
+          <w:ilvl w:val="0"/>
+          <w:numId w:val="8"/>
+        </w:numPr>
+      </w:pPr>
+      <w:r>
+        <w:t>4: 2-byte run number</w:t>
+      </w:r>
+    </w:p>
+    <w:p>
+      <w:pPr>
+        <w:pStyle w:val="ListParagraph"/>
+        <w:numPr>
+          <w:ilvl w:val="0"/>
+          <w:numId w:val="8"/>
+        </w:numPr>
+      </w:pPr>
+      <w:r>
+        <w:t xml:space="preserve">6: </w:t>
+      </w:r>
+      <w:r>
+        <w:t>4-byte time and date (packed the same as in the event record)</w:t>
+      </w:r>
+    </w:p>
+    <w:p>
+      <w:pPr>
+        <w:pStyle w:val="ListParagraph"/>
+        <w:numPr>
+          <w:ilvl w:val="0"/>
+          <w:numId w:val="8"/>
+        </w:numPr>
+      </w:pPr>
+      <w:r>
+        <w:t>10: 2-byte last command</w:t>
+      </w:r>
+    </w:p>
+    <w:p>
+      <w:pPr>
+        <w:pStyle w:val="ListParagraph"/>
+        <w:numPr>
+          <w:ilvl w:val="0"/>
+          <w:numId w:val="8"/>
+        </w:numPr>
+      </w:pPr>
+      <w:r>
+        <w:t>12: 2-byte command count</w:t>
+      </w:r>
+    </w:p>
+    <w:p>
+      <w:pPr>
+        <w:pStyle w:val="ListParagraph"/>
+        <w:numPr>
+          <w:ilvl w:val="0"/>
+          <w:numId w:val="8"/>
+        </w:numPr>
+      </w:pPr>
+      <w:r>
+        <w:t>14: 1-byte count of bad commands</w:t>
+      </w:r>
+    </w:p>
+    <w:p>
+      <w:pPr>
+        <w:pStyle w:val="ListParagraph"/>
+        <w:numPr>
+          <w:ilvl w:val="0"/>
+          <w:numId w:val="8"/>
+        </w:numPr>
+      </w:pPr>
+      <w:r>
+        <w:t>15: 1-byte count of errors</w:t>
+      </w:r>
+    </w:p>
+    <w:p>
+      <w:pPr>
+        <w:pStyle w:val="ListParagraph"/>
+        <w:numPr>
+          <w:ilvl w:val="0"/>
+          <w:numId w:val="8"/>
+        </w:numPr>
+      </w:pPr>
+      <w:r>
+        <w:t>16: 4-byte number of triggers (GO signals)</w:t>
+      </w:r>
+    </w:p>
+    <w:p>
+      <w:pPr>
+        <w:pStyle w:val="ListParagraph"/>
+        <w:numPr>
+          <w:ilvl w:val="0"/>
+          <w:numId w:val="8"/>
+        </w:numPr>
+      </w:pPr>
+      <w:r>
+        <w:t>20: 4-byte number of missed triggers (GO1 signals)</w:t>
+      </w:r>
+    </w:p>
+    <w:p>
+      <w:pPr>
+        <w:pStyle w:val="ListParagraph"/>
+        <w:numPr>
+          <w:ilvl w:val="0"/>
+          <w:numId w:val="8"/>
+        </w:numPr>
+      </w:pPr>
+      <w:r>
+        <w:t>24: 2-byte average readout time in microseconds</w:t>
+      </w:r>
+    </w:p>
+    <w:p>
+      <w:pPr>
+        <w:pStyle w:val="ListParagraph"/>
+        <w:numPr>
+          <w:ilvl w:val="0"/>
+          <w:numId w:val="8"/>
+        </w:numPr>
+      </w:pPr>
+      <w:r>
+        <w:t>26: 2-byte T1 average singles rate</w:t>
+      </w:r>
+    </w:p>
+    <w:p>
+      <w:pPr>
+        <w:pStyle w:val="ListParagraph"/>
+        <w:numPr>
+          <w:ilvl w:val="0"/>
+          <w:numId w:val="8"/>
+        </w:numPr>
+      </w:pPr>
+      <w:r>
+        <w:t>28: 2-byte T2 average singles rate</w:t>
+      </w:r>
+    </w:p>
+    <w:p>
+      <w:pPr>
+        <w:pStyle w:val="ListParagraph"/>
+        <w:numPr>
+          <w:ilvl w:val="0"/>
+          <w:numId w:val="8"/>
+        </w:numPr>
+      </w:pPr>
+      <w:r>
+        <w:t>30: 2-byte T3 average singles rate</w:t>
+      </w:r>
+    </w:p>
+    <w:p>
+      <w:pPr>
+        <w:pStyle w:val="ListParagraph"/>
+        <w:numPr>
+          <w:ilvl w:val="0"/>
+          <w:numId w:val="8"/>
+        </w:numPr>
+      </w:pPr>
+      <w:r>
+        <w:t>32: 2-byte T4 average singles rate</w:t>
+      </w:r>
+    </w:p>
+    <w:p>
+      <w:pPr>
+        <w:pStyle w:val="ListParagraph"/>
+        <w:numPr>
+          <w:ilvl w:val="0"/>
+          <w:numId w:val="8"/>
+        </w:numPr>
+      </w:pPr>
+      <w:r>
+        <w:t>34: 2-byte Guard average singles rate</w:t>
+      </w:r>
+    </w:p>
+    <w:p>
+      <w:pPr>
+        <w:pStyle w:val="ListParagraph"/>
+        <w:numPr>
+          <w:ilvl w:val="0"/>
+          <w:numId w:val="8"/>
+        </w:numPr>
+      </w:pPr>
+      <w:r>
+        <w:t>36: 2-byte most recent tracker command count</w:t>
+      </w:r>
+    </w:p>
+    <w:p>
+      <w:pPr>
+        <w:pStyle w:val="ListParagraph"/>
+        <w:numPr>
+          <w:ilvl w:val="0"/>
+          <w:numId w:val="8"/>
+        </w:numPr>
+      </w:pPr>
+      <w:r>
+        <w:t>38: 1-byte percentage of events with tracker trigger bit 1 set</w:t>
+      </w:r>
+    </w:p>
+    <w:p>
+      <w:pPr>
+        <w:pStyle w:val="ListParagraph"/>
+        <w:numPr>
+          <w:ilvl w:val="0"/>
+          <w:numId w:val="8"/>
+        </w:numPr>
+      </w:pPr>
+      <w:r>
+        <w:t>39: 1-byte percentage of events with tracker trigger bit 2 set</w:t>
+      </w:r>
+    </w:p>
+    <w:p>
+      <w:pPr>
+        <w:pStyle w:val="ListParagraph"/>
+        <w:numPr>
+          <w:ilvl w:val="0"/>
+          <w:numId w:val="8"/>
+        </w:numPr>
+      </w:pPr>
+      <w:r>
+        <w:t>40: 1-byte number of tracker DAQ errors</w:t>
+      </w:r>
+    </w:p>
+    <w:p>
+      <w:pPr>
+        <w:pStyle w:val="ListParagraph"/>
+        <w:numPr>
+          <w:ilvl w:val="0"/>
+          <w:numId w:val="8"/>
+        </w:numPr>
+      </w:pPr>
+      <w:r>
+        <w:t>41: 1-byte number of tracker DAQ timeouts</w:t>
+      </w:r>
+    </w:p>
+    <w:p>
+      <w:pPr>
+        <w:pStyle w:val="ListParagraph"/>
+        <w:numPr>
+          <w:ilvl w:val="0"/>
+          <w:numId w:val="8"/>
+        </w:numPr>
+      </w:pPr>
+      <w:r>
+        <w:t>42: 1-byte average number of ASICs hit in board 0</w:t>
+      </w:r>
+    </w:p>
+    <w:p>
+      <w:pPr>
+        <w:pStyle w:val="ListParagraph"/>
+        <w:numPr>
+          <w:ilvl w:val="0"/>
+          <w:numId w:val="8"/>
+        </w:numPr>
+      </w:pPr>
+      <w:r>
+        <w:t>43</w:t>
+      </w:r>
+      <w:r>
+        <w:t>: 1-byte averag</w:t>
+      </w:r>
+      <w:r>
+        <w:t>e number of ASICs hit in board 1</w:t>
+      </w:r>
+    </w:p>
+    <w:p>
+      <w:pPr>
+        <w:pStyle w:val="ListParagraph"/>
+        <w:numPr>
+          <w:ilvl w:val="0"/>
+          <w:numId w:val="8"/>
+        </w:numPr>
+      </w:pPr>
+      <w:r>
+        <w:t>44</w:t>
+      </w:r>
+      <w:r>
+        <w:t>: 1-byte averag</w:t>
+      </w:r>
+      <w:r>
+        <w:t>e number of ASICs hit in board 2</w:t>
+      </w:r>
+    </w:p>
+    <w:p>
+      <w:pPr>
+        <w:pStyle w:val="ListParagraph"/>
+        <w:numPr>
+          <w:ilvl w:val="0"/>
+          <w:numId w:val="8"/>
+        </w:numPr>
+      </w:pPr>
+      <w:r>
+        <w:t>45</w:t>
+      </w:r>
+      <w:r>
+        <w:t>: 1-byte averag</w:t>
+      </w:r>
+      <w:r>
+        <w:t>e number of ASICs hit in board 3</w:t>
+      </w:r>
+    </w:p>
+    <w:p>
+      <w:pPr>
+        <w:pStyle w:val="ListParagraph"/>
+        <w:numPr>
+          <w:ilvl w:val="0"/>
+          <w:numId w:val="8"/>
+        </w:numPr>
+      </w:pPr>
+      <w:r>
+        <w:t>46</w:t>
+      </w:r>
+      <w:r>
+        <w:t>: 1-byte averag</w:t>
+      </w:r>
+      <w:r>
+        <w:t>e number of ASICs hit in board 4</w:t>
+      </w:r>
+    </w:p>
+    <w:p>
+      <w:pPr>
+        <w:pStyle w:val="ListParagraph"/>
+        <w:numPr>
+          <w:ilvl w:val="0"/>
+          <w:numId w:val="8"/>
+        </w:numPr>
+      </w:pPr>
+      <w:r>
+        <w:t>47</w:t>
+      </w:r>
+      <w:r>
+        <w:t>: 1-byte averag</w:t>
+      </w:r>
+      <w:r>
+        <w:t>e number of ASICs hit in board 5</w:t>
+      </w:r>
+    </w:p>
+    <w:p>
+      <w:pPr>
+        <w:pStyle w:val="ListParagraph"/>
+        <w:numPr>
+          <w:ilvl w:val="0"/>
+          <w:numId w:val="8"/>
+        </w:numPr>
+      </w:pPr>
+      <w:r>
+        <w:t>48</w:t>
+      </w:r>
+      <w:r>
+        <w:t>: 1-byte averag</w:t>
+      </w:r>
+      <w:r>
+        <w:t>e number of ASICs hit in board 6</w:t>
+      </w:r>
+    </w:p>
+    <w:p>
+      <w:pPr>
+        <w:pStyle w:val="ListParagraph"/>
+        <w:numPr>
+          <w:ilvl w:val="0"/>
+          <w:numId w:val="8"/>
+        </w:numPr>
+      </w:pPr>
+      <w:r>
+        <w:t>49</w:t>
+      </w:r>
+      <w:r>
+        <w:t>: 1-byte averag</w:t>
+      </w:r>
+      <w:r>
+        <w:t>e number of ASICs hit in board 7</w:t>
+      </w:r>
+    </w:p>
+    <w:p>
+      <w:pPr>
+        <w:pStyle w:val="ListParagraph"/>
+        <w:numPr>
+          <w:ilvl w:val="0"/>
+          <w:numId w:val="8"/>
+        </w:numPr>
+      </w:pPr>
+      <w:r>
+        <w:t>50: 2-byte channel-OR rate in tracker board 0, Hz</w:t>
+      </w:r>
+    </w:p>
+    <w:p>
+      <w:pPr>
+        <w:pStyle w:val="ListParagraph"/>
+        <w:numPr>
+          <w:ilvl w:val="0"/>
+          <w:numId w:val="8"/>
+        </w:numPr>
+      </w:pPr>
+      <w:r>
+        <w:t>52</w:t>
+      </w:r>
+      <w:r>
+        <w:t>: 2-byte ch</w:t>
+      </w:r>
+      <w:r>
+        <w:t>annel-OR rate in tracker board 1</w:t>
+      </w:r>
+      <w:r>
+        <w:t>, Hz</w:t>
+      </w:r>
+    </w:p>
+    <w:p>
+      <w:pPr>
+        <w:pStyle w:val="ListParagraph"/>
+        <w:numPr>
+          <w:ilvl w:val="0"/>
+          <w:numId w:val="8"/>
+        </w:numPr>
+      </w:pPr>
+      <w:r>
+        <w:t>54</w:t>
+      </w:r>
+      <w:r>
+        <w:t>: 2-byte ch</w:t>
+      </w:r>
+      <w:r>
+        <w:t>annel-OR rate in tracker board 2</w:t>
+      </w:r>
+      <w:r>
+        <w:t>, Hz</w:t>
+      </w:r>
+    </w:p>
+    <w:p>
+      <w:pPr>
+        <w:pStyle w:val="ListParagraph"/>
+        <w:numPr>
+          <w:ilvl w:val="0"/>
+          <w:numId w:val="8"/>
+        </w:numPr>
+      </w:pPr>
+      <w:r>
+        <w:t>56</w:t>
+      </w:r>
+      <w:r>
+        <w:t>: 2-byte ch</w:t>
+      </w:r>
+      <w:r>
+        <w:t>annel-OR rate in tracker board 3</w:t>
+      </w:r>
+      <w:r>
+        <w:t>, Hz</w:t>
+      </w:r>
+    </w:p>
+    <w:p>
+      <w:pPr>
+        <w:pStyle w:val="ListParagraph"/>
+        <w:numPr>
+          <w:ilvl w:val="0"/>
+          <w:numId w:val="8"/>
+        </w:numPr>
+      </w:pPr>
+      <w:r>
+        <w:t>58</w:t>
+      </w:r>
+      <w:r>
+        <w:t>: 2-byte ch</w:t>
+      </w:r>
+      <w:r>
+        <w:t>annel-OR rate in tracker board 4</w:t>
+      </w:r>
+      <w:r>
+        <w:t>, Hz</w:t>
+      </w:r>
+    </w:p>
+    <w:p>
+      <w:pPr>
+        <w:pStyle w:val="ListParagraph"/>
+        <w:numPr>
+          <w:ilvl w:val="0"/>
+          <w:numId w:val="8"/>
+        </w:numPr>
+      </w:pPr>
+      <w:r>
+        <w:t>60</w:t>
+      </w:r>
+      <w:r>
+        <w:t>: 2-byte ch</w:t>
+      </w:r>
+      <w:r>
+        <w:t>annel-OR rate in tracker board 5</w:t>
+      </w:r>
+      <w:r>
+        <w:t>, Hz</w:t>
+      </w:r>
+    </w:p>
+    <w:p>
+      <w:pPr>
+        <w:pStyle w:val="ListParagraph"/>
+        <w:numPr>
+          <w:ilvl w:val="0"/>
+          <w:numId w:val="8"/>
+        </w:numPr>
+      </w:pPr>
+      <w:r>
+        <w:t>62</w:t>
+      </w:r>
+      <w:r>
+        <w:t>: 2-byte ch</w:t>
+      </w:r>
+      <w:r>
+        <w:t>annel-OR rate in tracker board 6</w:t>
+      </w:r>
+      <w:r>
+        <w:t>, Hz</w:t>
+      </w:r>
+    </w:p>
+    <w:p>
+      <w:pPr>
+        <w:pStyle w:val="ListParagraph"/>
+        <w:numPr>
+          <w:ilvl w:val="0"/>
+          <w:numId w:val="8"/>
+        </w:numPr>
+      </w:pPr>
+      <w:r>
+        <w:t>64</w:t>
+      </w:r>
+      <w:r>
+        <w:t>: 2-byte ch</w:t>
+      </w:r>
+      <w:r>
+        <w:t>annel-OR rate in tracker board 7</w:t>
+      </w:r>
+      <w:r>
+        <w:t>, Hz</w:t>
+      </w:r>
+    </w:p>
+    <w:p>
+      <w:pPr>
+        <w:pStyle w:val="ListParagraph"/>
+        <w:numPr>
+          <w:ilvl w:val="0"/>
+          <w:numId w:val="8"/>
+        </w:numPr>
+      </w:pPr>
+      <w:r>
+        <w:t xml:space="preserve">66: 2-byte </w:t>
+      </w:r>
+      <w:r>
+        <w:t>PSOC die temperature, in degrees</w:t>
+      </w:r>
+      <w:r>
+        <w:t xml:space="preserve"> Celsius</w:t>
+      </w:r>
+    </w:p>
+    <w:p>
+      <w:pPr>
+        <w:pStyle w:val="ListParagraph"/>
+        <w:numPr>
+          <w:ilvl w:val="0"/>
+          <w:numId w:val="8"/>
+        </w:numPr>
+      </w:pPr>
+      <w:r>
+        <w:t>68: 2-byte temperate of tracker board 0</w:t>
+      </w:r>
+      <w:r>
+        <w:t xml:space="preserve"> </w:t>
+      </w:r>
+      <w:r>
+        <w:t>(d</w:t>
+      </w:r>
+      <w:r>
+        <w:t>ivide by 256 to get degrees Cels</w:t>
+      </w:r>
+      <w:r>
+        <w:t>ius)</w:t>
+      </w:r>
+    </w:p>
+    <w:p>
+      <w:pPr>
+        <w:pStyle w:val="ListParagraph"/>
+        <w:numPr>
+          <w:ilvl w:val="0"/>
+          <w:numId w:val="8"/>
+        </w:numPr>
+      </w:pPr>
+      <w:r>
+        <w:t>70: 2-byte temperature of tracker board 7</w:t>
+      </w:r>
+      <w:r>
+        <w:t xml:space="preserve"> </w:t>
+      </w:r>
+      <w:r>
+        <w:t>(divide by 256 to get degrees Cel</w:t>
+      </w:r>
+      <w:r>
+        <w:t>s</w:t>
+      </w:r>
+      <w:r>
+        <w:t>ius)</w:t>
+      </w:r>
+    </w:p>
+    <w:p>
+      <w:pPr>
+        <w:pStyle w:val="ListParagraph"/>
+        <w:numPr>
+          <w:ilvl w:val="0"/>
+          <w:numId w:val="8"/>
+        </w:numPr>
+      </w:pPr>
+      <w:r>
+        <w:t>0xFF00FF trailer</w:t>
+      </w:r>
+    </w:p>
+    <w:p>
+      <w:pPr>
+        <w:pStyle w:val="Heading3"/>
+        <w:numPr>
+          <w:ilvl w:val="0"/>
+          <w:numId w:val="7"/>
+        </w:numPr>
+      </w:pPr>
+      <w:r>
+        <w:lastRenderedPageBreak/>
+        <w:t>Tracker housekeeping</w:t>
+      </w:r>
+    </w:p>
+    <w:p>
+      <w:pPr>
+        <w:pStyle w:val="ListParagraph"/>
+        <w:numPr>
+          <w:ilvl w:val="0"/>
+          <w:numId w:val="9"/>
+        </w:numPr>
+      </w:pPr>
+      <w:r>
+        <w:t>0xDC00FF</w:t>
+      </w:r>
+    </w:p>
+    <w:p>
+      <w:pPr>
+        <w:pStyle w:val="ListParagraph"/>
+        <w:numPr>
+          <w:ilvl w:val="0"/>
+          <w:numId w:val="9"/>
+        </w:numPr>
+      </w:pPr>
+      <w:r>
+        <w:t>1-byte record length</w:t>
+      </w:r>
+    </w:p>
+    <w:p>
+      <w:pPr>
+        <w:pStyle w:val="ListParagraph"/>
+        <w:numPr>
+          <w:ilvl w:val="0"/>
+          <w:numId w:val="9"/>
+        </w:numPr>
+      </w:pPr>
+      <w:r>
+        <w:t>0xDF</w:t>
+      </w:r>
+      <w:r>
+        <w:t xml:space="preserve"> (instead of the command echo)</w:t>
+      </w:r>
+    </w:p>
+    <w:p>
+      <w:pPr>
+        <w:pStyle w:val="ListParagraph"/>
+        <w:numPr>
+          <w:ilvl w:val="0"/>
+          <w:numId w:val="9"/>
+        </w:numPr>
+      </w:pPr>
+      <w:r>
+        <w:t>0x00  (zero length for the command-data echo)</w:t>
+      </w:r>
+    </w:p>
+    <w:p>
+      <w:pPr>
+        <w:pStyle w:val="ListParagraph"/>
+        <w:numPr>
+          <w:ilvl w:val="0"/>
+          <w:numId w:val="9"/>
+        </w:numPr>
+      </w:pPr>
+      <w:r>
+        <w:t>0: 0x5452414B (“TRAK” in ASCII)</w:t>
+      </w:r>
+    </w:p>
+    <w:p>
+      <w:pPr>
+        <w:pStyle w:val="ListParagraph"/>
+        <w:numPr>
+          <w:ilvl w:val="0"/>
+          <w:numId w:val="9"/>
+        </w:numPr>
+      </w:pPr>
+      <w:r>
+        <w:t>4: 2-byte run number</w:t>
+      </w:r>
+    </w:p>
+    <w:p>
+      <w:pPr>
+        <w:pStyle w:val="ListParagraph"/>
+        <w:numPr>
+          <w:ilvl w:val="0"/>
+          <w:numId w:val="9"/>
+        </w:numPr>
+      </w:pPr>
+      <w:r>
+        <w:t xml:space="preserve">6: </w:t>
+      </w:r>
+      <w:r>
+        <w:t>4-byte time and date (packed the same as in the event record)</w:t>
+      </w:r>
+    </w:p>
+    <w:p>
+      <w:pPr>
+        <w:pStyle w:val="ListParagraph"/>
+        <w:numPr>
+          <w:ilvl w:val="0"/>
+          <w:numId w:val="9"/>
+        </w:numPr>
+      </w:pPr>
+      <w:r>
+        <w:t>10: 2-byte temperature of board 0</w:t>
+      </w:r>
+      <w:r>
+        <w:t xml:space="preserve"> (divide by 256 to get degrees Celsius)</w:t>
+      </w:r>
+    </w:p>
+    <w:p>
+      <w:pPr>
+        <w:pStyle w:val="ListParagraph"/>
+        <w:numPr>
+          <w:ilvl w:val="0"/>
+          <w:numId w:val="9"/>
+        </w:numPr>
+      </w:pPr>
+      <w:r>
+        <w:t>12: 2-byte SSD bias current of board 0</w:t>
+      </w:r>
+      <w:r>
+        <w:t xml:space="preserve"> (multiply by 2.5/100</w:t>
+      </w:r>
+      <w:r>
+        <w:t xml:space="preserve"> </w:t>
+      </w:r>
+      <w:r>
+        <w:t>for</w:t>
+      </w:r>
+      <w:r>
+        <w:t xml:space="preserve"> micro-amps)</w:t>
+      </w:r>
+    </w:p>
+    <w:p>
+      <w:pPr>
+        <w:pStyle w:val="ListParagraph"/>
+        <w:numPr>
+          <w:ilvl w:val="0"/>
+          <w:numId w:val="9"/>
+        </w:numPr>
+      </w:pPr>
+      <w:r>
+        <w:t>14: 2-byte</w:t>
+      </w:r>
+      <w:r>
+        <w:t xml:space="preserve"> </w:t>
+      </w:r>
+      <w:r>
+        <w:t>board 0</w:t>
+      </w:r>
+      <w:r>
+        <w:t xml:space="preserve"> digital 1.2-V regulator voltage (FPGA core</w:t>
+      </w:r>
+      <w:r>
+        <w:t>; multiply by 0.00125 for volts</w:t>
+      </w:r>
+      <w:r>
+        <w:t>)</w:t>
+      </w:r>
+    </w:p>
+    <w:p>
+      <w:pPr>
+        <w:pStyle w:val="ListParagraph"/>
+        <w:numPr>
+          <w:ilvl w:val="0"/>
+          <w:numId w:val="9"/>
+        </w:numPr>
+      </w:pPr>
+      <w:r>
+        <w:t>16: 2-byte</w:t>
+      </w:r>
+      <w:r>
+        <w:t xml:space="preserve"> </w:t>
+      </w:r>
+      <w:r>
+        <w:t>board 0</w:t>
+      </w:r>
+      <w:r>
+        <w:t xml:space="preserve"> digital 1.2-V regulator current</w:t>
+      </w:r>
+      <w:r>
+        <w:t xml:space="preserve"> (multiply by 0.0025/0.03 for </w:t>
+      </w:r>
+      <w:r>
+        <w:t>milli</w:t>
+      </w:r>
+      <w:r>
+        <w:t>amps)</w:t>
+      </w:r>
+    </w:p>
+    <w:p>
+      <w:pPr>
+        <w:pStyle w:val="ListParagraph"/>
+        <w:numPr>
+          <w:ilvl w:val="0"/>
+          <w:numId w:val="9"/>
+        </w:numPr>
+      </w:pPr>
+      <w:r>
+        <w:t>18: 2-byte</w:t>
+      </w:r>
+      <w:r>
+        <w:t xml:space="preserve"> </w:t>
+      </w:r>
+      <w:r>
+        <w:t>board 0</w:t>
+      </w:r>
+      <w:r>
+        <w:t xml:space="preserve"> digital 2.5-V regulator voltage (FPGA and other logic, including ASIC digital</w:t>
+      </w:r>
+      <w:r>
+        <w:t xml:space="preserve"> logic</w:t>
+      </w:r>
+      <w:r>
+        <w:t>)</w:t>
+      </w:r>
+    </w:p>
+    <w:p>
+      <w:pPr>
+        <w:pStyle w:val="ListParagraph"/>
+        <w:numPr>
+          <w:ilvl w:val="0"/>
+          <w:numId w:val="9"/>
+        </w:numPr>
+      </w:pPr>
+      <w:r>
+        <w:t>20: 2-byte</w:t>
+      </w:r>
+      <w:r>
+        <w:t xml:space="preserve"> </w:t>
+      </w:r>
+      <w:r>
+        <w:t>board 0</w:t>
+      </w:r>
+      <w:r>
+        <w:t xml:space="preserve"> digital 2.5-V regulator current</w:t>
+      </w:r>
+    </w:p>
+    <w:p>
+      <w:pPr>
+        <w:pStyle w:val="ListParagraph"/>
+        <w:numPr>
+          <w:ilvl w:val="0"/>
+          <w:numId w:val="9"/>
+        </w:numPr>
+      </w:pPr>
+      <w:r>
+        <w:t>22: 2-byte</w:t>
+      </w:r>
+      <w:r>
+        <w:t xml:space="preserve"> </w:t>
+      </w:r>
+      <w:r>
+        <w:t>board 0</w:t>
+      </w:r>
+      <w:r>
+        <w:t xml:space="preserve"> digital 3.3-V regulator voltage (i2c bus)</w:t>
+      </w:r>
+    </w:p>
+    <w:p>
+      <w:pPr>
+        <w:pStyle w:val="ListParagraph"/>
+        <w:numPr>
+          <w:ilvl w:val="0"/>
+          <w:numId w:val="9"/>
+        </w:numPr>
+      </w:pPr>
+      <w:r>
+        <w:t>24: 2-byte</w:t>
+      </w:r>
+      <w:r>
+        <w:t xml:space="preserve"> </w:t>
+      </w:r>
+      <w:r>
+        <w:t>board 0</w:t>
+      </w:r>
+      <w:r>
+        <w:t xml:space="preserve"> digital 3.3-V regulator current</w:t>
+      </w:r>
+    </w:p>
+    <w:p>
+      <w:pPr>
+        <w:pStyle w:val="ListParagraph"/>
+        <w:numPr>
+          <w:ilvl w:val="0"/>
+          <w:numId w:val="9"/>
+        </w:numPr>
+      </w:pPr>
+      <w:r>
+        <w:t xml:space="preserve">26: 2-byte </w:t>
+      </w:r>
+      <w:r>
+        <w:t>board 0</w:t>
+      </w:r>
+      <w:r>
+        <w:t xml:space="preserve"> analog 2.1-V regulator voltage (amplifier input transistor)</w:t>
+      </w:r>
+    </w:p>
+    <w:p>
+      <w:pPr>
+        <w:pStyle w:val="ListParagraph"/>
+        <w:numPr>
+          <w:ilvl w:val="0"/>
+          <w:numId w:val="9"/>
+        </w:numPr>
+      </w:pPr>
+      <w:r>
+        <w:t>28: 2-byte board 0 analog 2.1-V regulator current</w:t>
+      </w:r>
+    </w:p>
+    <w:p>
+      <w:pPr>
+        <w:pStyle w:val="ListParagraph"/>
+        <w:numPr>
+          <w:ilvl w:val="0"/>
+          <w:numId w:val="9"/>
+        </w:numPr>
+      </w:pPr>
+      <w:r>
+        <w:t>30: 2-byte board 0 analog 3.3-V regulator voltage (ASIC</w:t>
+      </w:r>
+      <w:r>
+        <w:t xml:space="preserve"> amplifiers)</w:t>
+      </w:r>
+    </w:p>
+    <w:p>
+      <w:pPr>
+        <w:pStyle w:val="ListParagraph"/>
+        <w:numPr>
+          <w:ilvl w:val="0"/>
+          <w:numId w:val="9"/>
+        </w:numPr>
+      </w:pPr>
+      <w:r>
+        <w:t>Repeat for 7 more boards, for a total of 201 bytes</w:t>
+      </w:r>
+    </w:p>
+    <w:p>
+      <w:pPr>
+        <w:pStyle w:val="ListParagraph"/>
+        <w:numPr>
+          <w:ilvl w:val="0"/>
+          <w:numId w:val="9"/>
+        </w:numPr>
+      </w:pPr>
+      <w:r>
+        <w:t>0xFF00FF trailer</w:t>
+      </w:r>
+    </w:p>
+    <w:p>
+      <w:r>
+        <w:t>The voltage and current conversions are the same for all five regulators. Only the bias-current conversion is different, as it uses a 100-ohm shunt resistor instead of the 0.03 ohms used for the low-voltage supplies.</w:t>
+      </w:r>
+      <w:bookmarkStart w:id="2" w:name="_GoBack"/>
+      <w:bookmarkEnd w:id="2"/>
+    </w:p>
     <w:p>
       <w:pPr>
         <w:pStyle w:val="Heading2"/>
@@ -4144,7 +5300,6 @@
         </w:numPr>
       </w:pPr>
       <w:r>
-        <w:lastRenderedPageBreak/>
         <w:t xml:space="preserve">data byte: {7:0} gives the command code                 </w:t>
       </w:r>
     </w:p>
@@ -4254,6 +5409,7 @@
         <w:pStyle w:val="Heading2"/>
       </w:pPr>
       <w:r>
+        <w:lastRenderedPageBreak/>
         <w:t>Command Codes</w:t>
       </w:r>
     </w:p>
@@ -4947,7 +6103,6 @@
           </w:tcPr>
           <w:p>
             <w:r>
-              <w:lastRenderedPageBreak/>
               <w:t>0x43</w:t>
             </w:r>
           </w:p>
@@ -5230,6 +6385,7 @@
           </w:tcPr>
           <w:p>
             <w:r>
+              <w:lastRenderedPageBreak/>
               <w:t>0x21</w:t>
             </w:r>
           </w:p>
@@ -5908,7 +7064,6 @@
           </w:tcPr>
           <w:p>
             <w:r>
-              <w:lastRenderedPageBreak/>
               <w:t>0x32</w:t>
             </w:r>
           </w:p>
@@ -6123,6 +7278,7 @@
           </w:p>
           <w:p>
             <w:r>
+              <w:lastRenderedPageBreak/>
               <w:t>1: mask setting</w:t>
             </w:r>
           </w:p>
@@ -6135,6 +7291,7 @@
           </w:tcPr>
           <w:p>
             <w:r>
+              <w:lastRenderedPageBreak/>
               <w:t>0x3E</w:t>
             </w:r>
           </w:p>
@@ -6151,10 +7308,7 @@
               <w:t xml:space="preserve"> a</w:t>
             </w:r>
             <w:r>
-              <w:t xml:space="preserve"> trigger mask register</w:t>
-            </w:r>
-            <w:r>
-              <w:t xml:space="preserve"> for </w:t>
+              <w:t xml:space="preserve"> trigger mask register for </w:t>
             </w:r>
             <w:r>
               <w:t xml:space="preserve">a PMT-based </w:t>
@@ -6827,11 +7981,7 @@
             </w:r>
             <w:proofErr w:type="gramEnd"/>
             <w:r>
-              <w:t xml:space="preserve"> by the Main PSOC to set the </w:t>
-            </w:r>
-            <w:r>
-              <w:lastRenderedPageBreak/>
-              <w:t>clock t</w:t>
+              <w:t xml:space="preserve"> by the Main PSOC to set the clock t</w:t>
             </w:r>
             <w:r>
               <w:t>o match the time of the i2c RTC that has backup power.</w:t>
@@ -6844,7 +7994,6 @@
           </w:tcPr>
           <w:p>
             <w:r>
-              <w:lastRenderedPageBreak/>
               <w:t>0</w:t>
             </w:r>
           </w:p>
@@ -6865,7 +8014,6 @@
           </w:p>
           <w:p>
             <w:r>
-              <w:lastRenderedPageBreak/>
               <w:t>2: hours</w:t>
             </w:r>
           </w:p>
@@ -6909,57 +8057,57 @@
           </w:tcPr>
           <w:p>
             <w:r>
+              <w:t>0x46</w:t>
+            </w:r>
+          </w:p>
+        </w:tc>
+        <w:tc>
+          <w:tcPr>
+            <w:tcW w:w="3986" w:type="dxa"/>
+          </w:tcPr>
+          <w:p>
+            <w:r>
+              <w:t>Get the time and date from the RTC</w:t>
+            </w:r>
+          </w:p>
+          <w:p>
+            <w:r>
+              <w:t>0: Seconds</w:t>
+            </w:r>
+          </w:p>
+          <w:p>
+            <w:r>
+              <w:t>1: Minutes</w:t>
+            </w:r>
+          </w:p>
+          <w:p>
+            <w:r>
+              <w:t>2: Hours</w:t>
+            </w:r>
+          </w:p>
+          <w:p>
+            <w:r>
+              <w:t>3: Day of the week</w:t>
+            </w:r>
+          </w:p>
+          <w:p>
+            <w:r>
+              <w:t>4: Day of the month</w:t>
+            </w:r>
+          </w:p>
+          <w:p>
+            <w:r>
+              <w:t>5,6: Day of the year</w:t>
+            </w:r>
+          </w:p>
+          <w:p>
+            <w:r>
+              <w:t>7: Month</w:t>
+            </w:r>
+          </w:p>
+          <w:p>
+            <w:r>
               <w:lastRenderedPageBreak/>
-              <w:t>0x46</w:t>
-            </w:r>
-          </w:p>
-        </w:tc>
-        <w:tc>
-          <w:tcPr>
-            <w:tcW w:w="3986" w:type="dxa"/>
-          </w:tcPr>
-          <w:p>
-            <w:r>
-              <w:t>Get the time and date from the RTC</w:t>
-            </w:r>
-          </w:p>
-          <w:p>
-            <w:r>
-              <w:t>0: Seconds</w:t>
-            </w:r>
-          </w:p>
-          <w:p>
-            <w:r>
-              <w:t>1: Minutes</w:t>
-            </w:r>
-          </w:p>
-          <w:p>
-            <w:r>
-              <w:t>2: Hours</w:t>
-            </w:r>
-          </w:p>
-          <w:p>
-            <w:r>
-              <w:t>3: Day of the week</w:t>
-            </w:r>
-          </w:p>
-          <w:p>
-            <w:r>
-              <w:t>4: Day of the month</w:t>
-            </w:r>
-          </w:p>
-          <w:p>
-            <w:r>
-              <w:t>5,6: Day of the year</w:t>
-            </w:r>
-          </w:p>
-          <w:p>
-            <w:r>
-              <w:t>7: Month</w:t>
-            </w:r>
-          </w:p>
-          <w:p>
-            <w:r>
               <w:t>8,9: Year</w:t>
             </w:r>
           </w:p>
@@ -6970,6 +8118,7 @@
           </w:tcPr>
           <w:p>
             <w:r>
+              <w:lastRenderedPageBreak/>
               <w:t>10</w:t>
             </w:r>
           </w:p>
@@ -7565,10 +8714,7 @@
           </w:tcPr>
           <w:p>
             <w:r>
-              <w:t xml:space="preserve">0: value, </w:t>
-            </w:r>
-            <w:r>
-              <w:t>in units of the 12 MHz clock period</w:t>
+              <w:t>0: value, in units of the 12 MHz clock period</w:t>
             </w:r>
           </w:p>
         </w:tc>
@@ -7580,7 +8726,6 @@
           </w:tcPr>
           <w:p>
             <w:r>
-              <w:lastRenderedPageBreak/>
               <w:t>0x51</w:t>
             </w:r>
           </w:p>
@@ -7723,6 +8868,7 @@
           </w:tcPr>
           <w:p>
             <w:r>
+              <w:lastRenderedPageBreak/>
               <w:t>0x5C</w:t>
             </w:r>
           </w:p>
@@ -7920,8 +9066,6 @@
             <w:r>
               <w:t>, but here they are numbered 0 through 8.</w:t>
             </w:r>
-            <w:bookmarkStart w:id="2" w:name="_GoBack"/>
-            <w:bookmarkEnd w:id="2"/>
           </w:p>
         </w:tc>
         <w:tc>
@@ -8306,14 +9450,7 @@
         <w:rPr>
           <w:rFonts w:eastAsia="Times New Roman" w:cstheme="minorHAnsi"/>
         </w:rPr>
-        <w:t xml:space="preserve"> Only after that will the channel be ready to sense a new </w:t>
-      </w:r>
-      <w:r>
-        <w:rPr>
-          <w:rFonts w:eastAsia="Times New Roman" w:cstheme="minorHAnsi"/>
-        </w:rPr>
-        <w:lastRenderedPageBreak/>
-        <w:t>rising edge.</w:t>
+        <w:t xml:space="preserve"> Only after that will the channel be ready to sense a new rising edge.</w:t>
       </w:r>
       <w:r>
         <w:rPr>
@@ -8525,7 +9662,14 @@
         <w:rPr>
           <w:rFonts w:eastAsia="Times New Roman" w:cstheme="minorHAnsi"/>
         </w:rPr>
-        <w:t>is done</w:t>
+        <w:t xml:space="preserve">is </w:t>
+      </w:r>
+      <w:r>
+        <w:rPr>
+          <w:rFonts w:eastAsia="Times New Roman" w:cstheme="minorHAnsi"/>
+        </w:rPr>
+        <w:lastRenderedPageBreak/>
+        <w:t>done</w:t>
       </w:r>
       <w:proofErr w:type="gramEnd"/>
       <w:r>
@@ -9026,95 +10170,95 @@
       </w:r>
       <w:proofErr w:type="gramEnd"/>
       <w:r>
-        <w:t xml:space="preserve"> the frequency-dependent input impedance of the non-ideal charge amplifier). The </w:t>
+        <w:t xml:space="preserve"> the frequency-dependent input impedance of the non-ideal charge amplifier). The threshold voltage </w:t>
+      </w:r>
+      <w:proofErr w:type="gramStart"/>
+      <w:r>
+        <w:t>is set independently for each channel by 12-bit DACs (and inverted by op-amps to be negative)</w:t>
+      </w:r>
+      <w:proofErr w:type="gramEnd"/>
+      <w:r>
+        <w:t xml:space="preserve">. </w:t>
+      </w:r>
+    </w:p>
+    <w:p>
+      <w:pPr>
+        <w:jc w:val="both"/>
+      </w:pPr>
+      <w:r>
+        <w:t>The specialized 2-channel timing chip</w:t>
+      </w:r>
+      <w:r>
+        <w:t xml:space="preserve"> (AS6501_DS000586)</w:t>
+      </w:r>
+      <w:r>
+        <w:t xml:space="preserve"> has to be set up prior to the run by loading its volatile configuration register</w:t>
+      </w:r>
+      <w:r>
+        <w:t xml:space="preserve"> from the Event PSOC</w:t>
+      </w:r>
+      <w:r>
+        <w:t xml:space="preserve"> via SPI</w:t>
+      </w:r>
+      <w:r>
+        <w:t xml:space="preserve">. The SPI </w:t>
+      </w:r>
+      <w:proofErr w:type="gramStart"/>
+      <w:r>
+        <w:t>is not used</w:t>
+      </w:r>
+      <w:proofErr w:type="gramEnd"/>
+      <w:r>
+        <w:t xml:space="preserve"> to read out the resulting data. Instead, the data flow out of the chip on LVDS lines</w:t>
+      </w:r>
+      <w:r>
+        <w:t xml:space="preserve"> at 24 million bits per second</w:t>
+      </w:r>
+      <w:r>
+        <w:t xml:space="preserve"> and </w:t>
+      </w:r>
+      <w:proofErr w:type="gramStart"/>
+      <w:r>
+        <w:t>are captured</w:t>
+      </w:r>
+      <w:proofErr w:type="gramEnd"/>
+      <w:r>
+        <w:t xml:space="preserve"> in PSOC 32-bit shift registers. </w:t>
+      </w:r>
+      <w:proofErr w:type="gramStart"/>
+      <w:r>
+        <w:t>There are two options for reading the shift registers.</w:t>
+      </w:r>
+      <w:proofErr w:type="gramEnd"/>
+      <w:r>
+        <w:t xml:space="preserve"> The first, which was</w:t>
+      </w:r>
+      <w:r>
+        <w:t xml:space="preserve"> also</w:t>
+      </w:r>
+      <w:r>
+        <w:t xml:space="preserve"> </w:t>
+      </w:r>
+      <w:r>
+        <w:t>the first</w:t>
+      </w:r>
+      <w:r>
+        <w:t xml:space="preserve"> developed, interrupts the CPU for every stop event of either channel, after which the interrupt service routine reads the register contents into a large FIFO buffer. The second sends each stop event by DMA to an intermediate buffer than can hold up to about 24 events (limited by the number of DMA “transaction descriptors” available).</w:t>
+      </w:r>
+      <w:r>
+        <w:t xml:space="preserve"> When the intermediate buffer is full, then the CPU </w:t>
+      </w:r>
+      <w:proofErr w:type="gramStart"/>
+      <w:r>
+        <w:t>is interrupted</w:t>
+      </w:r>
+      <w:proofErr w:type="gramEnd"/>
+      <w:r>
+        <w:t xml:space="preserve"> to transfer the buffer </w:t>
       </w:r>
       <w:r>
         <w:lastRenderedPageBreak/>
-        <w:t xml:space="preserve">threshold voltage </w:t>
-      </w:r>
-      <w:proofErr w:type="gramStart"/>
-      <w:r>
-        <w:t>is set independently for each channel by 12-bit DACs (and inverted by op-amps to be negative)</w:t>
-      </w:r>
-      <w:proofErr w:type="gramEnd"/>
-      <w:r>
-        <w:t xml:space="preserve">. </w:t>
-      </w:r>
-    </w:p>
-    <w:p>
-      <w:pPr>
-        <w:jc w:val="both"/>
-      </w:pPr>
-      <w:r>
-        <w:t>The specialized 2-channel timing chip</w:t>
-      </w:r>
-      <w:r>
-        <w:t xml:space="preserve"> (AS6501_DS000586)</w:t>
-      </w:r>
-      <w:r>
-        <w:t xml:space="preserve"> has to be set up prior to the run by loading its volatile configuration register</w:t>
-      </w:r>
-      <w:r>
-        <w:t xml:space="preserve"> from the Event PSOC</w:t>
-      </w:r>
-      <w:r>
-        <w:t xml:space="preserve"> via SPI</w:t>
-      </w:r>
-      <w:r>
-        <w:t xml:space="preserve">. The SPI </w:t>
-      </w:r>
-      <w:proofErr w:type="gramStart"/>
-      <w:r>
-        <w:t>is not used</w:t>
-      </w:r>
-      <w:proofErr w:type="gramEnd"/>
-      <w:r>
-        <w:t xml:space="preserve"> to read out the resulting data. Instead, the data flow out of the chip on LVDS lines</w:t>
-      </w:r>
-      <w:r>
-        <w:t xml:space="preserve"> at 24 million bits per second</w:t>
-      </w:r>
-      <w:r>
-        <w:t xml:space="preserve"> and </w:t>
-      </w:r>
-      <w:proofErr w:type="gramStart"/>
-      <w:r>
-        <w:t>are captured</w:t>
-      </w:r>
-      <w:proofErr w:type="gramEnd"/>
-      <w:r>
-        <w:t xml:space="preserve"> in PSOC 32-bit shift registers. </w:t>
-      </w:r>
-      <w:proofErr w:type="gramStart"/>
-      <w:r>
-        <w:t>There are two options for reading the shift registers.</w:t>
-      </w:r>
-      <w:proofErr w:type="gramEnd"/>
-      <w:r>
-        <w:t xml:space="preserve"> The first, which was</w:t>
-      </w:r>
-      <w:r>
-        <w:t xml:space="preserve"> also</w:t>
-      </w:r>
-      <w:r>
-        <w:t xml:space="preserve"> </w:t>
-      </w:r>
-      <w:r>
-        <w:t>the first</w:t>
-      </w:r>
-      <w:r>
-        <w:t xml:space="preserve"> developed, interrupts the CPU for every stop event of either channel, after which the interrupt service routine reads the register contents into a large FIFO buffer. The second sends each stop event by DMA to an intermediate buffer than can hold up to about 24 events (limited by the number of DMA “transaction descriptors” available).</w:t>
-      </w:r>
-      <w:r>
-        <w:t xml:space="preserve"> When the intermediate buffer is full, then the CPU </w:t>
-      </w:r>
-      <w:proofErr w:type="gramStart"/>
-      <w:r>
-        <w:t>is interrupted</w:t>
-      </w:r>
-      <w:proofErr w:type="gramEnd"/>
-      <w:r>
-        <w:t xml:space="preserve"> to transfer the buffer to the large FIFO.</w:t>
+        <w:t>to the large FIFO.</w:t>
       </w:r>
       <w:r>
         <w:t xml:space="preserve"> In both </w:t>
@@ -9534,6 +10678,184 @@
     </w:lvl>
   </w:abstractNum>
   <w:abstractNum w:abstractNumId="2" w15:restartNumberingAfterBreak="0">
+    <w:nsid w:val="1BF954A5"/>
+    <w:multiLevelType w:val="hybridMultilevel"/>
+    <w:tmpl w:val="1666C782"/>
+    <w:lvl w:ilvl="0" w:tplc="04090001">
+      <w:start w:val="1"/>
+      <w:numFmt w:val="bullet"/>
+      <w:lvlText w:val=""/>
+      <w:lvlJc w:val="left"/>
+      <w:pPr>
+        <w:ind w:left="360" w:hanging="360"/>
+      </w:pPr>
+      <w:rPr>
+        <w:rFonts w:ascii="Symbol" w:hAnsi="Symbol" w:hint="default"/>
+      </w:rPr>
+    </w:lvl>
+    <w:lvl w:ilvl="1" w:tplc="04090019" w:tentative="1">
+      <w:start w:val="1"/>
+      <w:numFmt w:val="lowerLetter"/>
+      <w:lvlText w:val="%2."/>
+      <w:lvlJc w:val="left"/>
+      <w:pPr>
+        <w:ind w:left="1080" w:hanging="360"/>
+      </w:pPr>
+    </w:lvl>
+    <w:lvl w:ilvl="2" w:tplc="0409001B" w:tentative="1">
+      <w:start w:val="1"/>
+      <w:numFmt w:val="lowerRoman"/>
+      <w:lvlText w:val="%3."/>
+      <w:lvlJc w:val="right"/>
+      <w:pPr>
+        <w:ind w:left="1800" w:hanging="180"/>
+      </w:pPr>
+    </w:lvl>
+    <w:lvl w:ilvl="3" w:tplc="0409000F" w:tentative="1">
+      <w:start w:val="1"/>
+      <w:numFmt w:val="decimal"/>
+      <w:lvlText w:val="%4."/>
+      <w:lvlJc w:val="left"/>
+      <w:pPr>
+        <w:ind w:left="2520" w:hanging="360"/>
+      </w:pPr>
+    </w:lvl>
+    <w:lvl w:ilvl="4" w:tplc="04090019" w:tentative="1">
+      <w:start w:val="1"/>
+      <w:numFmt w:val="lowerLetter"/>
+      <w:lvlText w:val="%5."/>
+      <w:lvlJc w:val="left"/>
+      <w:pPr>
+        <w:ind w:left="3240" w:hanging="360"/>
+      </w:pPr>
+    </w:lvl>
+    <w:lvl w:ilvl="5" w:tplc="0409001B" w:tentative="1">
+      <w:start w:val="1"/>
+      <w:numFmt w:val="lowerRoman"/>
+      <w:lvlText w:val="%6."/>
+      <w:lvlJc w:val="right"/>
+      <w:pPr>
+        <w:ind w:left="3960" w:hanging="180"/>
+      </w:pPr>
+    </w:lvl>
+    <w:lvl w:ilvl="6" w:tplc="0409000F" w:tentative="1">
+      <w:start w:val="1"/>
+      <w:numFmt w:val="decimal"/>
+      <w:lvlText w:val="%7."/>
+      <w:lvlJc w:val="left"/>
+      <w:pPr>
+        <w:ind w:left="4680" w:hanging="360"/>
+      </w:pPr>
+    </w:lvl>
+    <w:lvl w:ilvl="7" w:tplc="04090019" w:tentative="1">
+      <w:start w:val="1"/>
+      <w:numFmt w:val="lowerLetter"/>
+      <w:lvlText w:val="%8."/>
+      <w:lvlJc w:val="left"/>
+      <w:pPr>
+        <w:ind w:left="5400" w:hanging="360"/>
+      </w:pPr>
+    </w:lvl>
+    <w:lvl w:ilvl="8" w:tplc="0409001B" w:tentative="1">
+      <w:start w:val="1"/>
+      <w:numFmt w:val="lowerRoman"/>
+      <w:lvlText w:val="%9."/>
+      <w:lvlJc w:val="right"/>
+      <w:pPr>
+        <w:ind w:left="6120" w:hanging="180"/>
+      </w:pPr>
+    </w:lvl>
+  </w:abstractNum>
+  <w:abstractNum w:abstractNumId="3" w15:restartNumberingAfterBreak="0">
+    <w:nsid w:val="2B5A55CA"/>
+    <w:multiLevelType w:val="hybridMultilevel"/>
+    <w:tmpl w:val="C20CC5DA"/>
+    <w:lvl w:ilvl="0" w:tplc="04090001">
+      <w:start w:val="1"/>
+      <w:numFmt w:val="bullet"/>
+      <w:lvlText w:val=""/>
+      <w:lvlJc w:val="left"/>
+      <w:pPr>
+        <w:ind w:left="360" w:hanging="360"/>
+      </w:pPr>
+      <w:rPr>
+        <w:rFonts w:ascii="Symbol" w:hAnsi="Symbol" w:hint="default"/>
+      </w:rPr>
+    </w:lvl>
+    <w:lvl w:ilvl="1" w:tplc="04090019" w:tentative="1">
+      <w:start w:val="1"/>
+      <w:numFmt w:val="lowerLetter"/>
+      <w:lvlText w:val="%2."/>
+      <w:lvlJc w:val="left"/>
+      <w:pPr>
+        <w:ind w:left="1080" w:hanging="360"/>
+      </w:pPr>
+    </w:lvl>
+    <w:lvl w:ilvl="2" w:tplc="0409001B" w:tentative="1">
+      <w:start w:val="1"/>
+      <w:numFmt w:val="lowerRoman"/>
+      <w:lvlText w:val="%3."/>
+      <w:lvlJc w:val="right"/>
+      <w:pPr>
+        <w:ind w:left="1800" w:hanging="180"/>
+      </w:pPr>
+    </w:lvl>
+    <w:lvl w:ilvl="3" w:tplc="0409000F" w:tentative="1">
+      <w:start w:val="1"/>
+      <w:numFmt w:val="decimal"/>
+      <w:lvlText w:val="%4."/>
+      <w:lvlJc w:val="left"/>
+      <w:pPr>
+        <w:ind w:left="2520" w:hanging="360"/>
+      </w:pPr>
+    </w:lvl>
+    <w:lvl w:ilvl="4" w:tplc="04090019" w:tentative="1">
+      <w:start w:val="1"/>
+      <w:numFmt w:val="lowerLetter"/>
+      <w:lvlText w:val="%5."/>
+      <w:lvlJc w:val="left"/>
+      <w:pPr>
+        <w:ind w:left="3240" w:hanging="360"/>
+      </w:pPr>
+    </w:lvl>
+    <w:lvl w:ilvl="5" w:tplc="0409001B" w:tentative="1">
+      <w:start w:val="1"/>
+      <w:numFmt w:val="lowerRoman"/>
+      <w:lvlText w:val="%6."/>
+      <w:lvlJc w:val="right"/>
+      <w:pPr>
+        <w:ind w:left="3960" w:hanging="180"/>
+      </w:pPr>
+    </w:lvl>
+    <w:lvl w:ilvl="6" w:tplc="0409000F" w:tentative="1">
+      <w:start w:val="1"/>
+      <w:numFmt w:val="decimal"/>
+      <w:lvlText w:val="%7."/>
+      <w:lvlJc w:val="left"/>
+      <w:pPr>
+        <w:ind w:left="4680" w:hanging="360"/>
+      </w:pPr>
+    </w:lvl>
+    <w:lvl w:ilvl="7" w:tplc="04090019" w:tentative="1">
+      <w:start w:val="1"/>
+      <w:numFmt w:val="lowerLetter"/>
+      <w:lvlText w:val="%8."/>
+      <w:lvlJc w:val="left"/>
+      <w:pPr>
+        <w:ind w:left="5400" w:hanging="360"/>
+      </w:pPr>
+    </w:lvl>
+    <w:lvl w:ilvl="8" w:tplc="0409001B" w:tentative="1">
+      <w:start w:val="1"/>
+      <w:numFmt w:val="lowerRoman"/>
+      <w:lvlText w:val="%9."/>
+      <w:lvlJc w:val="right"/>
+      <w:pPr>
+        <w:ind w:left="6120" w:hanging="180"/>
+      </w:pPr>
+    </w:lvl>
+  </w:abstractNum>
+  <w:abstractNum w:abstractNumId="4" w15:restartNumberingAfterBreak="0">
     <w:nsid w:val="2E232DC8"/>
     <w:multiLevelType w:val="hybridMultilevel"/>
     <w:tmpl w:val="0C94FC60"/>
@@ -9619,7 +10941,93 @@
       </w:pPr>
     </w:lvl>
   </w:abstractNum>
-  <w:abstractNum w:abstractNumId="3" w15:restartNumberingAfterBreak="0">
+  <w:abstractNum w:abstractNumId="5" w15:restartNumberingAfterBreak="0">
+    <w:nsid w:val="4A6E2F53"/>
+    <w:multiLevelType w:val="hybridMultilevel"/>
+    <w:tmpl w:val="7728B6C4"/>
+    <w:lvl w:ilvl="0" w:tplc="0409000F">
+      <w:start w:val="1"/>
+      <w:numFmt w:val="decimal"/>
+      <w:lvlText w:val="%1."/>
+      <w:lvlJc w:val="left"/>
+      <w:pPr>
+        <w:ind w:left="360" w:hanging="360"/>
+      </w:pPr>
+    </w:lvl>
+    <w:lvl w:ilvl="1" w:tplc="04090019" w:tentative="1">
+      <w:start w:val="1"/>
+      <w:numFmt w:val="lowerLetter"/>
+      <w:lvlText w:val="%2."/>
+      <w:lvlJc w:val="left"/>
+      <w:pPr>
+        <w:ind w:left="1080" w:hanging="360"/>
+      </w:pPr>
+    </w:lvl>
+    <w:lvl w:ilvl="2" w:tplc="0409001B" w:tentative="1">
+      <w:start w:val="1"/>
+      <w:numFmt w:val="lowerRoman"/>
+      <w:lvlText w:val="%3."/>
+      <w:lvlJc w:val="right"/>
+      <w:pPr>
+        <w:ind w:left="1800" w:hanging="180"/>
+      </w:pPr>
+    </w:lvl>
+    <w:lvl w:ilvl="3" w:tplc="0409000F" w:tentative="1">
+      <w:start w:val="1"/>
+      <w:numFmt w:val="decimal"/>
+      <w:lvlText w:val="%4."/>
+      <w:lvlJc w:val="left"/>
+      <w:pPr>
+        <w:ind w:left="2520" w:hanging="360"/>
+      </w:pPr>
+    </w:lvl>
+    <w:lvl w:ilvl="4" w:tplc="04090019" w:tentative="1">
+      <w:start w:val="1"/>
+      <w:numFmt w:val="lowerLetter"/>
+      <w:lvlText w:val="%5."/>
+      <w:lvlJc w:val="left"/>
+      <w:pPr>
+        <w:ind w:left="3240" w:hanging="360"/>
+      </w:pPr>
+    </w:lvl>
+    <w:lvl w:ilvl="5" w:tplc="0409001B" w:tentative="1">
+      <w:start w:val="1"/>
+      <w:numFmt w:val="lowerRoman"/>
+      <w:lvlText w:val="%6."/>
+      <w:lvlJc w:val="right"/>
+      <w:pPr>
+        <w:ind w:left="3960" w:hanging="180"/>
+      </w:pPr>
+    </w:lvl>
+    <w:lvl w:ilvl="6" w:tplc="0409000F" w:tentative="1">
+      <w:start w:val="1"/>
+      <w:numFmt w:val="decimal"/>
+      <w:lvlText w:val="%7."/>
+      <w:lvlJc w:val="left"/>
+      <w:pPr>
+        <w:ind w:left="4680" w:hanging="360"/>
+      </w:pPr>
+    </w:lvl>
+    <w:lvl w:ilvl="7" w:tplc="04090019" w:tentative="1">
+      <w:start w:val="1"/>
+      <w:numFmt w:val="lowerLetter"/>
+      <w:lvlText w:val="%8."/>
+      <w:lvlJc w:val="left"/>
+      <w:pPr>
+        <w:ind w:left="5400" w:hanging="360"/>
+      </w:pPr>
+    </w:lvl>
+    <w:lvl w:ilvl="8" w:tplc="0409001B" w:tentative="1">
+      <w:start w:val="1"/>
+      <w:numFmt w:val="lowerRoman"/>
+      <w:lvlText w:val="%9."/>
+      <w:lvlJc w:val="right"/>
+      <w:pPr>
+        <w:ind w:left="6120" w:hanging="180"/>
+      </w:pPr>
+    </w:lvl>
+  </w:abstractNum>
+  <w:abstractNum w:abstractNumId="6" w15:restartNumberingAfterBreak="0">
     <w:nsid w:val="52E97E1D"/>
     <w:multiLevelType w:val="hybridMultilevel"/>
     <w:tmpl w:val="76DE9DAC"/>
@@ -9732,7 +11140,7 @@
       </w:rPr>
     </w:lvl>
   </w:abstractNum>
-  <w:abstractNum w:abstractNumId="4" w15:restartNumberingAfterBreak="0">
+  <w:abstractNum w:abstractNumId="7" w15:restartNumberingAfterBreak="0">
     <w:nsid w:val="5533445D"/>
     <w:multiLevelType w:val="hybridMultilevel"/>
     <w:tmpl w:val="B3380656"/>
@@ -9845,7 +11253,7 @@
       </w:rPr>
     </w:lvl>
   </w:abstractNum>
-  <w:abstractNum w:abstractNumId="5" w15:restartNumberingAfterBreak="0">
+  <w:abstractNum w:abstractNumId="8" w15:restartNumberingAfterBreak="0">
     <w:nsid w:val="778752AD"/>
     <w:multiLevelType w:val="hybridMultilevel"/>
     <w:tmpl w:val="DBA6FB6C"/>
@@ -9935,19 +11343,28 @@
     <w:abstractNumId w:val="1"/>
   </w:num>
   <w:num w:numId="2">
-    <w:abstractNumId w:val="4"/>
+    <w:abstractNumId w:val="7"/>
   </w:num>
   <w:num w:numId="3">
-    <w:abstractNumId w:val="5"/>
+    <w:abstractNumId w:val="8"/>
   </w:num>
   <w:num w:numId="4">
     <w:abstractNumId w:val="0"/>
   </w:num>
   <w:num w:numId="5">
-    <w:abstractNumId w:val="3"/>
+    <w:abstractNumId w:val="6"/>
   </w:num>
   <w:num w:numId="6">
+    <w:abstractNumId w:val="4"/>
+  </w:num>
+  <w:num w:numId="7">
+    <w:abstractNumId w:val="5"/>
+  </w:num>
+  <w:num w:numId="8">
     <w:abstractNumId w:val="2"/>
+  </w:num>
+  <w:num w:numId="9">
+    <w:abstractNumId w:val="3"/>
   </w:num>
 </w:numbering>
 </file>
@@ -11282,7 +12699,7 @@
 </file>
 
 <file path=customXml/itemProps1.xml><?xml version="1.0" encoding="utf-8"?>
-<ds:datastoreItem xmlns:ds="http://schemas.openxmlformats.org/officeDocument/2006/customXml" ds:itemID="{0E56FF1C-1B2A-4A25-ADF9-4060E4655F97}">
+<ds:datastoreItem xmlns:ds="http://schemas.openxmlformats.org/officeDocument/2006/customXml" ds:itemID="{69B46B34-63E7-4A85-8E27-264E2440EAFB}">
   <ds:schemaRefs>
     <ds:schemaRef ds:uri="http://schemas.openxmlformats.org/officeDocument/2006/bibliography"/>
   </ds:schemaRefs>

</xml_diff>

<commit_message>
V24.17: Added TOF statistics to the housekeeping record
</commit_message>
<xml_diff>
--- a/EventPSOCdocumentation.docx
+++ b/EventPSOCdocumentation.docx
@@ -5018,7 +5018,7 @@
         <w:t>milli</w:t>
       </w:r>
       <w:r>
-        <w:t>amps)</w:t>
+        <w:t>amps; typically 24 mA)</w:t>
       </w:r>
     </w:p>
     <w:p>
@@ -5068,6 +5068,9 @@
       <w:r>
         <w:t xml:space="preserve"> digital 2.5-V regulator current</w:t>
       </w:r>
+      <w:r>
+        <w:t xml:space="preserve"> (typically 440 mA)</w:t>
+      </w:r>
     </w:p>
     <w:p>
       <w:pPr>
@@ -5110,6 +5113,9 @@
       <w:r>
         <w:t xml:space="preserve"> digital 3.3-V regulator current</w:t>
       </w:r>
+      <w:r>
+        <w:t xml:space="preserve"> (typically 44 mA)</w:t>
+      </w:r>
     </w:p>
     <w:p>
       <w:pPr>
@@ -5140,6 +5146,9 @@
       <w:r>
         <w:t>28: 2-byte board 0 analog 2.1-V regulator current</w:t>
       </w:r>
+      <w:r>
+        <w:t xml:space="preserve"> (typically 80 mA)</w:t>
+      </w:r>
     </w:p>
     <w:p>
       <w:pPr>
@@ -5165,7 +5174,7 @@
         </w:numPr>
       </w:pPr>
       <w:r>
-        <w:t>Repeat for 7 more boards, for a total of 201 bytes</w:t>
+        <w:t>32: 2-byte board 0 analog 3.3-V regulator current (</w:t>
       </w:r>
     </w:p>
     <w:p>
@@ -5177,18 +5186,418 @@
         </w:numPr>
       </w:pPr>
       <w:r>
+        <w:t>Repeat for 7 more boards, for a total of 201 bytes</w:t>
+      </w:r>
+    </w:p>
+    <w:p>
+      <w:pPr>
+        <w:pStyle w:val="ListParagraph"/>
+        <w:numPr>
+          <w:ilvl w:val="0"/>
+          <w:numId w:val="9"/>
+        </w:numPr>
+      </w:pPr>
+      <w:r>
         <w:t>0xFF00FF trailer</w:t>
       </w:r>
     </w:p>
     <w:p>
       <w:r>
         <w:t>The voltage and current conversions are the same for all five regulators. Only the bias-current conversion is different, as it uses a 100-ohm shunt resistor instead of the 0.03 ohms used for the low-voltage supplies.</w:t>
+      </w:r>
+    </w:p>
+    <w:p>
+      <w:pPr>
+        <w:pStyle w:val="Heading2"/>
+      </w:pPr>
+      <w:r>
+        <w:t>End of Run Record</w:t>
+      </w:r>
+    </w:p>
+    <w:p>
+      <w:r>
+        <w:t xml:space="preserve">The following packet of information goes out into the data stream when the end-of-run command (0x44) </w:t>
+      </w:r>
+      <w:proofErr w:type="gramStart"/>
+      <w:r>
+        <w:t>is issued</w:t>
+      </w:r>
+      <w:proofErr w:type="gramEnd"/>
+      <w:r>
+        <w:t>.</w:t>
+      </w:r>
+      <w:r>
+        <w:t xml:space="preserve"> There is the usual 6-byte header, followed by 84 data bytes.</w:t>
       </w:r>
       <w:bookmarkStart w:id="2" w:name="_GoBack"/>
       <w:bookmarkEnd w:id="2"/>
     </w:p>
     <w:p>
       <w:pPr>
+        <w:pStyle w:val="ListParagraph"/>
+        <w:numPr>
+          <w:ilvl w:val="0"/>
+          <w:numId w:val="10"/>
+        </w:numPr>
+      </w:pPr>
+      <w:r>
+        <w:t>0xDC00FF</w:t>
+      </w:r>
+    </w:p>
+    <w:p>
+      <w:pPr>
+        <w:pStyle w:val="ListParagraph"/>
+        <w:numPr>
+          <w:ilvl w:val="0"/>
+          <w:numId w:val="10"/>
+        </w:numPr>
+      </w:pPr>
+      <w:r>
+        <w:t>1-byte record length</w:t>
+      </w:r>
+    </w:p>
+    <w:p>
+      <w:pPr>
+        <w:pStyle w:val="ListParagraph"/>
+        <w:numPr>
+          <w:ilvl w:val="0"/>
+          <w:numId w:val="10"/>
+        </w:numPr>
+      </w:pPr>
+      <w:r>
+        <w:t>0x44</w:t>
+      </w:r>
+    </w:p>
+    <w:p>
+      <w:pPr>
+        <w:pStyle w:val="ListParagraph"/>
+        <w:numPr>
+          <w:ilvl w:val="0"/>
+          <w:numId w:val="10"/>
+        </w:numPr>
+      </w:pPr>
+      <w:r>
+        <w:t>0x00</w:t>
+      </w:r>
+    </w:p>
+    <w:p>
+      <w:pPr>
+        <w:pStyle w:val="ListParagraph"/>
+        <w:numPr>
+          <w:ilvl w:val="0"/>
+          <w:numId w:val="10"/>
+        </w:numPr>
+      </w:pPr>
+      <w:r>
+        <w:t>0: 0x454F52 (“EOR” in ASCII)</w:t>
+      </w:r>
+    </w:p>
+    <w:p>
+      <w:pPr>
+        <w:pStyle w:val="ListParagraph"/>
+        <w:numPr>
+          <w:ilvl w:val="0"/>
+          <w:numId w:val="10"/>
+        </w:numPr>
+      </w:pPr>
+      <w:r>
+        <w:t>3: 4-byte missed-trigger count (GO1)</w:t>
+      </w:r>
+    </w:p>
+    <w:p>
+      <w:pPr>
+        <w:pStyle w:val="ListParagraph"/>
+        <w:numPr>
+          <w:ilvl w:val="0"/>
+          <w:numId w:val="10"/>
+        </w:numPr>
+      </w:pPr>
+      <w:r>
+        <w:t>7: 4-byte accepted-trigger count (GO); equals the number of events acquired</w:t>
+      </w:r>
+    </w:p>
+    <w:p>
+      <w:pPr>
+        <w:pStyle w:val="ListParagraph"/>
+        <w:numPr>
+          <w:ilvl w:val="0"/>
+          <w:numId w:val="10"/>
+        </w:numPr>
+      </w:pPr>
+      <w:r>
+        <w:t xml:space="preserve">11: </w:t>
+      </w:r>
+      <w:r>
+        <w:t xml:space="preserve">1-byte </w:t>
+      </w:r>
+      <w:r>
+        <w:t>number of bad CRC codes (or 0 if CRC checking is not turned on)</w:t>
+      </w:r>
+    </w:p>
+    <w:p>
+      <w:pPr>
+        <w:pStyle w:val="ListParagraph"/>
+        <w:numPr>
+          <w:ilvl w:val="0"/>
+          <w:numId w:val="10"/>
+        </w:numPr>
+      </w:pPr>
+      <w:r>
+        <w:t>12: 4-byte number of tracker read commands issued when the tracker says it is ready</w:t>
+      </w:r>
+    </w:p>
+    <w:p>
+      <w:pPr>
+        <w:pStyle w:val="ListParagraph"/>
+        <w:numPr>
+          <w:ilvl w:val="0"/>
+          <w:numId w:val="10"/>
+        </w:numPr>
+      </w:pPr>
+      <w:r>
+        <w:t>16: 2-byte number of tracker read commands issued even though no ready confirmation was received</w:t>
+      </w:r>
+    </w:p>
+    <w:p>
+      <w:pPr>
+        <w:pStyle w:val="ListParagraph"/>
+        <w:numPr>
+          <w:ilvl w:val="0"/>
+          <w:numId w:val="10"/>
+        </w:numPr>
+      </w:pPr>
+      <w:r>
+        <w:t>18: 1-byte average number of TOF stops per event in channel A</w:t>
+      </w:r>
+    </w:p>
+    <w:p>
+      <w:pPr>
+        <w:pStyle w:val="ListParagraph"/>
+        <w:numPr>
+          <w:ilvl w:val="0"/>
+          <w:numId w:val="10"/>
+        </w:numPr>
+      </w:pPr>
+      <w:r>
+        <w:t>19: 1-byte average number of TOF stops per event in channel B</w:t>
+      </w:r>
+    </w:p>
+    <w:p>
+      <w:pPr>
+        <w:pStyle w:val="ListParagraph"/>
+        <w:numPr>
+          <w:ilvl w:val="0"/>
+          <w:numId w:val="10"/>
+        </w:numPr>
+      </w:pPr>
+      <w:r>
+        <w:lastRenderedPageBreak/>
+        <w:t>20: 1-byte maximum number of TOF stops per event in channel A</w:t>
+      </w:r>
+    </w:p>
+    <w:p>
+      <w:pPr>
+        <w:pStyle w:val="ListParagraph"/>
+        <w:numPr>
+          <w:ilvl w:val="0"/>
+          <w:numId w:val="10"/>
+        </w:numPr>
+      </w:pPr>
+      <w:r>
+        <w:t>21: 1-byte maximum number of TOF stops per event in channel B</w:t>
+      </w:r>
+    </w:p>
+    <w:p>
+      <w:pPr>
+        <w:pStyle w:val="ListParagraph"/>
+        <w:numPr>
+          <w:ilvl w:val="0"/>
+          <w:numId w:val="10"/>
+        </w:numPr>
+      </w:pPr>
+      <w:r>
+        <w:t>22: 2-byte number of GO signals received by the tracker master board</w:t>
+      </w:r>
+    </w:p>
+    <w:p>
+      <w:pPr>
+        <w:pStyle w:val="ListParagraph"/>
+        <w:numPr>
+          <w:ilvl w:val="0"/>
+          <w:numId w:val="10"/>
+        </w:numPr>
+      </w:pPr>
+      <w:r>
+        <w:t>24: 2-byte number of triggers received by tracker board 0</w:t>
+      </w:r>
+    </w:p>
+    <w:p>
+      <w:pPr>
+        <w:pStyle w:val="ListParagraph"/>
+        <w:numPr>
+          <w:ilvl w:val="0"/>
+          <w:numId w:val="10"/>
+        </w:numPr>
+      </w:pPr>
+      <w:r>
+        <w:t>26: 2-byte number of read commands received by tracker board 0</w:t>
+      </w:r>
+    </w:p>
+    <w:p>
+      <w:pPr>
+        <w:pStyle w:val="ListParagraph"/>
+        <w:numPr>
+          <w:ilvl w:val="0"/>
+          <w:numId w:val="10"/>
+        </w:numPr>
+      </w:pPr>
+      <w:r>
+        <w:t>28: 1-byte missed-trigger count from tracker board 0</w:t>
+      </w:r>
+    </w:p>
+    <w:p>
+      <w:pPr>
+        <w:pStyle w:val="ListParagraph"/>
+        <w:numPr>
+          <w:ilvl w:val="0"/>
+          <w:numId w:val="10"/>
+        </w:numPr>
+      </w:pPr>
+      <w:r>
+        <w:t xml:space="preserve">29: 1-byte </w:t>
+      </w:r>
+      <w:r>
+        <w:t>count of read commands received with no trigger, for board 0</w:t>
+      </w:r>
+    </w:p>
+    <w:p>
+      <w:pPr>
+        <w:pStyle w:val="ListParagraph"/>
+        <w:numPr>
+          <w:ilvl w:val="0"/>
+          <w:numId w:val="10"/>
+        </w:numPr>
+      </w:pPr>
+      <w:r>
+        <w:t>30: 1-byte of error bits from board 0</w:t>
+      </w:r>
+    </w:p>
+    <w:p>
+      <w:pPr>
+        <w:pStyle w:val="ListParagraph"/>
+        <w:numPr>
+          <w:ilvl w:val="0"/>
+          <w:numId w:val="10"/>
+        </w:numPr>
+      </w:pPr>
+      <w:r>
+        <w:t>31</w:t>
+      </w:r>
+      <w:r>
+        <w:t>: 2-byte number of trig</w:t>
+      </w:r>
+      <w:r>
+        <w:t>gers received by tracker board 1</w:t>
+      </w:r>
+    </w:p>
+    <w:p>
+      <w:pPr>
+        <w:pStyle w:val="ListParagraph"/>
+        <w:numPr>
+          <w:ilvl w:val="0"/>
+          <w:numId w:val="10"/>
+        </w:numPr>
+      </w:pPr>
+      <w:r>
+        <w:t>33</w:t>
+      </w:r>
+      <w:r>
+        <w:t>: 2-byte number of read comm</w:t>
+      </w:r>
+      <w:r>
+        <w:t>ands received by tracker board 1</w:t>
+      </w:r>
+    </w:p>
+    <w:p>
+      <w:pPr>
+        <w:pStyle w:val="ListParagraph"/>
+        <w:numPr>
+          <w:ilvl w:val="0"/>
+          <w:numId w:val="10"/>
+        </w:numPr>
+      </w:pPr>
+      <w:r>
+        <w:t>35</w:t>
+      </w:r>
+      <w:r>
+        <w:t>: 1-byte missed-tr</w:t>
+      </w:r>
+      <w:r>
+        <w:t>igger count from tracker board 1</w:t>
+      </w:r>
+    </w:p>
+    <w:p>
+      <w:pPr>
+        <w:pStyle w:val="ListParagraph"/>
+        <w:numPr>
+          <w:ilvl w:val="0"/>
+          <w:numId w:val="10"/>
+        </w:numPr>
+      </w:pPr>
+      <w:r>
+        <w:t>36</w:t>
+      </w:r>
+      <w:r>
+        <w:t>: 1-byte count of read commands recei</w:t>
+      </w:r>
+      <w:r>
+        <w:t>ved with no trigger, for board 1</w:t>
+      </w:r>
+    </w:p>
+    <w:p>
+      <w:pPr>
+        <w:pStyle w:val="ListParagraph"/>
+        <w:numPr>
+          <w:ilvl w:val="0"/>
+          <w:numId w:val="10"/>
+        </w:numPr>
+      </w:pPr>
+      <w:r>
+        <w:t>37</w:t>
+      </w:r>
+      <w:r>
+        <w:t>: 1</w:t>
+      </w:r>
+      <w:r>
+        <w:t>-byte of error bits from board 1</w:t>
+      </w:r>
+    </w:p>
+    <w:p>
+      <w:pPr>
+        <w:pStyle w:val="ListParagraph"/>
+        <w:numPr>
+          <w:ilvl w:val="0"/>
+          <w:numId w:val="10"/>
+        </w:numPr>
+      </w:pPr>
+      <w:r>
+        <w:t>The same for boards 2 through 7</w:t>
+      </w:r>
+    </w:p>
+    <w:p>
+      <w:pPr>
+        <w:pStyle w:val="ListParagraph"/>
+        <w:numPr>
+          <w:ilvl w:val="0"/>
+          <w:numId w:val="10"/>
+        </w:numPr>
+      </w:pPr>
+      <w:r>
+        <w:t>80: 4-byte count of events created when the SPI link is busy</w:t>
+      </w:r>
+    </w:p>
+    <w:p>
+      <w:pPr>
         <w:pStyle w:val="Heading2"/>
       </w:pPr>
       <w:r>
@@ -5409,7 +5818,6 @@
         <w:pStyle w:val="Heading2"/>
       </w:pPr>
       <w:r>
-        <w:lastRenderedPageBreak/>
         <w:t>Command Codes</w:t>
       </w:r>
     </w:p>
@@ -5744,6 +6152,7 @@
           </w:p>
           <w:p>
             <w:r>
+              <w:lastRenderedPageBreak/>
               <w:t>1: High-order byte</w:t>
             </w:r>
           </w:p>
@@ -5761,6 +6170,7 @@
           </w:tcPr>
           <w:p>
             <w:r>
+              <w:lastRenderedPageBreak/>
               <w:t>0x05</w:t>
             </w:r>
           </w:p>
@@ -6385,7 +6795,6 @@
           </w:tcPr>
           <w:p>
             <w:r>
-              <w:lastRenderedPageBreak/>
               <w:t>0x21</w:t>
             </w:r>
           </w:p>
@@ -6603,7 +7012,14 @@
               <w:rPr>
                 <w:i/>
               </w:rPr>
-              <w:t>This has been disabled by separating the I</w:t>
+              <w:t xml:space="preserve">This has been disabled </w:t>
+            </w:r>
+            <w:r>
+              <w:rPr>
+                <w:i/>
+              </w:rPr>
+              <w:lastRenderedPageBreak/>
+              <w:t>by separating the I</w:t>
             </w:r>
             <w:r>
               <w:rPr>
@@ -6652,6 +7068,7 @@
           </w:tcPr>
           <w:p>
             <w:r>
+              <w:lastRenderedPageBreak/>
               <w:t>1</w:t>
             </w:r>
           </w:p>
@@ -7278,7 +7695,6 @@
           </w:p>
           <w:p>
             <w:r>
-              <w:lastRenderedPageBreak/>
               <w:t>1: mask setting</w:t>
             </w:r>
           </w:p>
@@ -7291,7 +7707,6 @@
           </w:tcPr>
           <w:p>
             <w:r>
-              <w:lastRenderedPageBreak/>
               <w:t>0x3E</w:t>
             </w:r>
           </w:p>
@@ -7501,6 +7916,7 @@
           </w:tcPr>
           <w:p>
             <w:r>
+              <w:lastRenderedPageBreak/>
               <w:t>0x38</w:t>
             </w:r>
           </w:p>
@@ -8107,7 +8523,6 @@
           </w:p>
           <w:p>
             <w:r>
-              <w:lastRenderedPageBreak/>
               <w:t>8,9: Year</w:t>
             </w:r>
           </w:p>
@@ -8118,7 +8533,6 @@
           </w:tcPr>
           <w:p>
             <w:r>
-              <w:lastRenderedPageBreak/>
               <w:t>10</w:t>
             </w:r>
           </w:p>
@@ -8301,6 +8715,7 @@
           </w:tcPr>
           <w:p>
             <w:r>
+              <w:lastRenderedPageBreak/>
               <w:t>0x4A</w:t>
             </w:r>
           </w:p>
@@ -8868,7 +9283,6 @@
           </w:tcPr>
           <w:p>
             <w:r>
-              <w:lastRenderedPageBreak/>
               <w:t>0x5C</w:t>
             </w:r>
           </w:p>
@@ -9046,6 +9460,7 @@
           </w:tcPr>
           <w:p>
             <w:r>
+              <w:lastRenderedPageBreak/>
               <w:t>0x59</w:t>
             </w:r>
           </w:p>
@@ -9662,14 +10077,7 @@
         <w:rPr>
           <w:rFonts w:eastAsia="Times New Roman" w:cstheme="minorHAnsi"/>
         </w:rPr>
-        <w:t xml:space="preserve">is </w:t>
-      </w:r>
-      <w:r>
-        <w:rPr>
-          <w:rFonts w:eastAsia="Times New Roman" w:cstheme="minorHAnsi"/>
-        </w:rPr>
-        <w:lastRenderedPageBreak/>
-        <w:t>done</w:t>
+        <w:t>is done</w:t>
       </w:r>
       <w:proofErr w:type="gramEnd"/>
       <w:r>
@@ -9818,7 +10226,14 @@
         <w:rPr>
           <w:rFonts w:eastAsia="Times New Roman" w:cstheme="minorHAnsi"/>
         </w:rPr>
-        <w:t>for the GO and second to reset the peak detectors</w:t>
+        <w:t xml:space="preserve">for </w:t>
+      </w:r>
+      <w:r>
+        <w:rPr>
+          <w:rFonts w:eastAsia="Times New Roman" w:cstheme="minorHAnsi"/>
+        </w:rPr>
+        <w:lastRenderedPageBreak/>
+        <w:t>the GO and second to reset the peak detectors</w:t>
       </w:r>
       <w:proofErr w:type="gramEnd"/>
       <w:r>
@@ -10254,119 +10669,119 @@
       </w:r>
       <w:proofErr w:type="gramEnd"/>
       <w:r>
-        <w:t xml:space="preserve"> to transfer the buffer </w:t>
+        <w:t xml:space="preserve"> to transfer the buffer to the large FIFO.</w:t>
+      </w:r>
+      <w:r>
+        <w:t xml:space="preserve"> In both </w:t>
+      </w:r>
+      <w:r>
+        <w:t>cases,</w:t>
+      </w:r>
+      <w:r>
+        <w:t xml:space="preserve"> </w:t>
+      </w:r>
+      <w:r>
+        <w:t xml:space="preserve">the PSOC clock </w:t>
+      </w:r>
+      <w:proofErr w:type="gramStart"/>
+      <w:r>
+        <w:t>is captured</w:t>
+      </w:r>
+      <w:proofErr w:type="gramEnd"/>
+      <w:r>
+        <w:t>, to 5 </w:t>
+      </w:r>
+      <w:proofErr w:type="spellStart"/>
+      <w:r>
+        <w:t>ms</w:t>
+      </w:r>
+      <w:proofErr w:type="spellEnd"/>
+      <w:r>
+        <w:t xml:space="preserve"> resolution, along with the TOF chip time data. The DMA method should be preferable, as it results in fewer CPU interrupts, which</w:t>
+      </w:r>
+      <w:r>
+        <w:t xml:space="preserve"> in excess</w:t>
+      </w:r>
+      <w:r>
+        <w:t xml:space="preserve"> could bog down the CPU, depending on the noise rate.</w:t>
+      </w:r>
+    </w:p>
+    <w:p>
+      <w:pPr>
+        <w:jc w:val="both"/>
+      </w:pPr>
+      <w:r>
+        <w:t xml:space="preserve">For each channel, the TOF chip delivers 32 bits of data for each stop signal. The lower 16 bits are the stop time, and the upper 16 bits are the reference clock. The reference clock simply counts the 12 MHz clock that is sent to the TOF chip from the Event PSOC via port </w:t>
+      </w:r>
+      <w:proofErr w:type="gramStart"/>
+      <w:r>
+        <w:t>P15[</w:t>
+      </w:r>
+      <w:proofErr w:type="gramEnd"/>
+      <w:r>
+        <w:t xml:space="preserve">5]. </w:t>
+      </w:r>
+      <w:proofErr w:type="gramStart"/>
+      <w:r>
+        <w:t xml:space="preserve">Each </w:t>
+      </w:r>
+      <w:r>
+        <w:t>count</w:t>
+      </w:r>
+      <w:r>
+        <w:t xml:space="preserve"> thus</w:t>
+      </w:r>
+      <w:r>
+        <w:t xml:space="preserve"> represents a time of 83.33</w:t>
+      </w:r>
+      <w:r>
+        <w:t> ns, and it rolls over in a time of about 5.46 </w:t>
+      </w:r>
+      <w:proofErr w:type="spellStart"/>
+      <w:r>
+        <w:t>ms.</w:t>
+      </w:r>
+      <w:proofErr w:type="spellEnd"/>
+      <w:r>
+        <w:t xml:space="preserve"> Instead of allowing it to roll over, the PSOC resets the reference clock every 5 </w:t>
+      </w:r>
+      <w:proofErr w:type="spellStart"/>
+      <w:r>
+        <w:t>ms</w:t>
+      </w:r>
+      <w:proofErr w:type="spellEnd"/>
+      <w:r>
+        <w:t>, using a hardware signal derived from the edge of a 200 Hz clock generated within the PSOC and sent to the TOF chip via port P15[4].</w:t>
+      </w:r>
+      <w:proofErr w:type="gramEnd"/>
+      <w:r>
+        <w:t xml:space="preserve"> </w:t>
+      </w:r>
+      <w:proofErr w:type="gramStart"/>
+      <w:r>
+        <w:t>The 200 Hz clock is counted by an 8-bit hardware counter that interrupts</w:t>
+      </w:r>
+      <w:r>
+        <w:t xml:space="preserve"> the CPU once every second</w:t>
+      </w:r>
+      <w:proofErr w:type="gramEnd"/>
+      <w:r>
+        <w:t xml:space="preserve">. </w:t>
+      </w:r>
+      <w:r>
+        <w:t xml:space="preserve">The count of those interrupts </w:t>
+      </w:r>
+      <w:proofErr w:type="gramStart"/>
+      <w:r>
+        <w:t>is added</w:t>
+      </w:r>
+      <w:proofErr w:type="gramEnd"/>
+      <w:r>
+        <w:t xml:space="preserve"> to the 8-bit hardware count to give the 32-bit clock </w:t>
       </w:r>
       <w:r>
         <w:lastRenderedPageBreak/>
-        <w:t>to the large FIFO.</w:t>
-      </w:r>
-      <w:r>
-        <w:t xml:space="preserve"> In both </w:t>
-      </w:r>
-      <w:r>
-        <w:t>cases,</w:t>
-      </w:r>
-      <w:r>
-        <w:t xml:space="preserve"> </w:t>
-      </w:r>
-      <w:r>
-        <w:t xml:space="preserve">the PSOC clock </w:t>
-      </w:r>
-      <w:proofErr w:type="gramStart"/>
-      <w:r>
-        <w:t>is captured</w:t>
-      </w:r>
-      <w:proofErr w:type="gramEnd"/>
-      <w:r>
-        <w:t>, to 5 </w:t>
-      </w:r>
-      <w:proofErr w:type="spellStart"/>
-      <w:r>
-        <w:t>ms</w:t>
-      </w:r>
-      <w:proofErr w:type="spellEnd"/>
-      <w:r>
-        <w:t xml:space="preserve"> resolution, along with the TOF chip time data. The DMA method should be preferable, as it results in fewer CPU interrupts, which</w:t>
-      </w:r>
-      <w:r>
-        <w:t xml:space="preserve"> in excess</w:t>
-      </w:r>
-      <w:r>
-        <w:t xml:space="preserve"> could bog down the CPU, depending on the noise rate.</w:t>
-      </w:r>
-    </w:p>
-    <w:p>
-      <w:pPr>
-        <w:jc w:val="both"/>
-      </w:pPr>
-      <w:r>
-        <w:t xml:space="preserve">For each channel, the TOF chip delivers 32 bits of data for each stop signal. The lower 16 bits are the stop time, and the upper 16 bits are the reference clock. The reference clock simply counts the 12 MHz clock that is sent to the TOF chip from the Event PSOC via port </w:t>
-      </w:r>
-      <w:proofErr w:type="gramStart"/>
-      <w:r>
-        <w:t>P15[</w:t>
-      </w:r>
-      <w:proofErr w:type="gramEnd"/>
-      <w:r>
-        <w:t xml:space="preserve">5]. </w:t>
-      </w:r>
-      <w:proofErr w:type="gramStart"/>
-      <w:r>
-        <w:t xml:space="preserve">Each </w:t>
-      </w:r>
-      <w:r>
-        <w:t>count</w:t>
-      </w:r>
-      <w:r>
-        <w:t xml:space="preserve"> thus</w:t>
-      </w:r>
-      <w:r>
-        <w:t xml:space="preserve"> represents a time of 83.33</w:t>
-      </w:r>
-      <w:r>
-        <w:t> ns, and it rolls over in a time of about 5.46 </w:t>
-      </w:r>
-      <w:proofErr w:type="spellStart"/>
-      <w:r>
-        <w:t>ms.</w:t>
-      </w:r>
-      <w:proofErr w:type="spellEnd"/>
-      <w:r>
-        <w:t xml:space="preserve"> Instead of allowing it to roll over, the PSOC resets the reference clock every 5 </w:t>
-      </w:r>
-      <w:proofErr w:type="spellStart"/>
-      <w:r>
-        <w:t>ms</w:t>
-      </w:r>
-      <w:proofErr w:type="spellEnd"/>
-      <w:r>
-        <w:t>, using a hardware signal derived from the edge of a 200 Hz clock generated within the PSOC and sent to the TOF chip via port P15[4].</w:t>
-      </w:r>
-      <w:proofErr w:type="gramEnd"/>
-      <w:r>
-        <w:t xml:space="preserve"> </w:t>
-      </w:r>
-      <w:proofErr w:type="gramStart"/>
-      <w:r>
-        <w:t>The 200 Hz clock is counted by an 8-bit hardware counter that interrupts</w:t>
-      </w:r>
-      <w:r>
-        <w:t xml:space="preserve"> the CPU once every second</w:t>
-      </w:r>
-      <w:proofErr w:type="gramEnd"/>
-      <w:r>
-        <w:t xml:space="preserve">. </w:t>
-      </w:r>
-      <w:r>
-        <w:t xml:space="preserve">The count of those interrupts </w:t>
-      </w:r>
-      <w:proofErr w:type="gramStart"/>
-      <w:r>
-        <w:t>is added</w:t>
-      </w:r>
-      <w:proofErr w:type="gramEnd"/>
-      <w:r>
-        <w:t xml:space="preserve"> to the 8-bit hardware count to give the 32-bit clock count used within the C code. The lower 16 bits of that count </w:t>
+        <w:t xml:space="preserve">count used within the C code. The lower 16 bits of that count </w:t>
       </w:r>
       <w:proofErr w:type="gramStart"/>
       <w:r>
@@ -11028,6 +11443,119 @@
     </w:lvl>
   </w:abstractNum>
   <w:abstractNum w:abstractNumId="6" w15:restartNumberingAfterBreak="0">
+    <w:nsid w:val="4F1353F3"/>
+    <w:multiLevelType w:val="hybridMultilevel"/>
+    <w:tmpl w:val="AF84F44E"/>
+    <w:lvl w:ilvl="0" w:tplc="04090001">
+      <w:start w:val="1"/>
+      <w:numFmt w:val="bullet"/>
+      <w:lvlText w:val=""/>
+      <w:lvlJc w:val="left"/>
+      <w:pPr>
+        <w:ind w:left="360" w:hanging="360"/>
+      </w:pPr>
+      <w:rPr>
+        <w:rFonts w:ascii="Symbol" w:hAnsi="Symbol" w:hint="default"/>
+      </w:rPr>
+    </w:lvl>
+    <w:lvl w:ilvl="1" w:tplc="04090003" w:tentative="1">
+      <w:start w:val="1"/>
+      <w:numFmt w:val="bullet"/>
+      <w:lvlText w:val="o"/>
+      <w:lvlJc w:val="left"/>
+      <w:pPr>
+        <w:ind w:left="1080" w:hanging="360"/>
+      </w:pPr>
+      <w:rPr>
+        <w:rFonts w:ascii="Courier New" w:hAnsi="Courier New" w:cs="Courier New" w:hint="default"/>
+      </w:rPr>
+    </w:lvl>
+    <w:lvl w:ilvl="2" w:tplc="04090005" w:tentative="1">
+      <w:start w:val="1"/>
+      <w:numFmt w:val="bullet"/>
+      <w:lvlText w:val=""/>
+      <w:lvlJc w:val="left"/>
+      <w:pPr>
+        <w:ind w:left="1800" w:hanging="360"/>
+      </w:pPr>
+      <w:rPr>
+        <w:rFonts w:ascii="Wingdings" w:hAnsi="Wingdings" w:hint="default"/>
+      </w:rPr>
+    </w:lvl>
+    <w:lvl w:ilvl="3" w:tplc="04090001" w:tentative="1">
+      <w:start w:val="1"/>
+      <w:numFmt w:val="bullet"/>
+      <w:lvlText w:val=""/>
+      <w:lvlJc w:val="left"/>
+      <w:pPr>
+        <w:ind w:left="2520" w:hanging="360"/>
+      </w:pPr>
+      <w:rPr>
+        <w:rFonts w:ascii="Symbol" w:hAnsi="Symbol" w:hint="default"/>
+      </w:rPr>
+    </w:lvl>
+    <w:lvl w:ilvl="4" w:tplc="04090003" w:tentative="1">
+      <w:start w:val="1"/>
+      <w:numFmt w:val="bullet"/>
+      <w:lvlText w:val="o"/>
+      <w:lvlJc w:val="left"/>
+      <w:pPr>
+        <w:ind w:left="3240" w:hanging="360"/>
+      </w:pPr>
+      <w:rPr>
+        <w:rFonts w:ascii="Courier New" w:hAnsi="Courier New" w:cs="Courier New" w:hint="default"/>
+      </w:rPr>
+    </w:lvl>
+    <w:lvl w:ilvl="5" w:tplc="04090005" w:tentative="1">
+      <w:start w:val="1"/>
+      <w:numFmt w:val="bullet"/>
+      <w:lvlText w:val=""/>
+      <w:lvlJc w:val="left"/>
+      <w:pPr>
+        <w:ind w:left="3960" w:hanging="360"/>
+      </w:pPr>
+      <w:rPr>
+        <w:rFonts w:ascii="Wingdings" w:hAnsi="Wingdings" w:hint="default"/>
+      </w:rPr>
+    </w:lvl>
+    <w:lvl w:ilvl="6" w:tplc="04090001" w:tentative="1">
+      <w:start w:val="1"/>
+      <w:numFmt w:val="bullet"/>
+      <w:lvlText w:val=""/>
+      <w:lvlJc w:val="left"/>
+      <w:pPr>
+        <w:ind w:left="4680" w:hanging="360"/>
+      </w:pPr>
+      <w:rPr>
+        <w:rFonts w:ascii="Symbol" w:hAnsi="Symbol" w:hint="default"/>
+      </w:rPr>
+    </w:lvl>
+    <w:lvl w:ilvl="7" w:tplc="04090003" w:tentative="1">
+      <w:start w:val="1"/>
+      <w:numFmt w:val="bullet"/>
+      <w:lvlText w:val="o"/>
+      <w:lvlJc w:val="left"/>
+      <w:pPr>
+        <w:ind w:left="5400" w:hanging="360"/>
+      </w:pPr>
+      <w:rPr>
+        <w:rFonts w:ascii="Courier New" w:hAnsi="Courier New" w:cs="Courier New" w:hint="default"/>
+      </w:rPr>
+    </w:lvl>
+    <w:lvl w:ilvl="8" w:tplc="04090005" w:tentative="1">
+      <w:start w:val="1"/>
+      <w:numFmt w:val="bullet"/>
+      <w:lvlText w:val=""/>
+      <w:lvlJc w:val="left"/>
+      <w:pPr>
+        <w:ind w:left="6120" w:hanging="360"/>
+      </w:pPr>
+      <w:rPr>
+        <w:rFonts w:ascii="Wingdings" w:hAnsi="Wingdings" w:hint="default"/>
+      </w:rPr>
+    </w:lvl>
+  </w:abstractNum>
+  <w:abstractNum w:abstractNumId="7" w15:restartNumberingAfterBreak="0">
     <w:nsid w:val="52E97E1D"/>
     <w:multiLevelType w:val="hybridMultilevel"/>
     <w:tmpl w:val="76DE9DAC"/>
@@ -11140,7 +11668,7 @@
       </w:rPr>
     </w:lvl>
   </w:abstractNum>
-  <w:abstractNum w:abstractNumId="7" w15:restartNumberingAfterBreak="0">
+  <w:abstractNum w:abstractNumId="8" w15:restartNumberingAfterBreak="0">
     <w:nsid w:val="5533445D"/>
     <w:multiLevelType w:val="hybridMultilevel"/>
     <w:tmpl w:val="B3380656"/>
@@ -11253,7 +11781,7 @@
       </w:rPr>
     </w:lvl>
   </w:abstractNum>
-  <w:abstractNum w:abstractNumId="8" w15:restartNumberingAfterBreak="0">
+  <w:abstractNum w:abstractNumId="9" w15:restartNumberingAfterBreak="0">
     <w:nsid w:val="778752AD"/>
     <w:multiLevelType w:val="hybridMultilevel"/>
     <w:tmpl w:val="DBA6FB6C"/>
@@ -11343,16 +11871,16 @@
     <w:abstractNumId w:val="1"/>
   </w:num>
   <w:num w:numId="2">
-    <w:abstractNumId w:val="7"/>
+    <w:abstractNumId w:val="8"/>
   </w:num>
   <w:num w:numId="3">
-    <w:abstractNumId w:val="8"/>
+    <w:abstractNumId w:val="9"/>
   </w:num>
   <w:num w:numId="4">
     <w:abstractNumId w:val="0"/>
   </w:num>
   <w:num w:numId="5">
-    <w:abstractNumId w:val="6"/>
+    <w:abstractNumId w:val="7"/>
   </w:num>
   <w:num w:numId="6">
     <w:abstractNumId w:val="4"/>
@@ -11365,6 +11893,9 @@
   </w:num>
   <w:num w:numId="9">
     <w:abstractNumId w:val="3"/>
+  </w:num>
+  <w:num w:numId="10">
+    <w:abstractNumId w:val="6"/>
   </w:num>
 </w:numbering>
 </file>
@@ -12699,7 +13230,7 @@
 </file>
 
 <file path=customXml/itemProps1.xml><?xml version="1.0" encoding="utf-8"?>
-<ds:datastoreItem xmlns:ds="http://schemas.openxmlformats.org/officeDocument/2006/customXml" ds:itemID="{69B46B34-63E7-4A85-8E27-264E2440EAFB}">
+<ds:datastoreItem xmlns:ds="http://schemas.openxmlformats.org/officeDocument/2006/customXml" ds:itemID="{8789B535-C4C2-4B44-8F21-A0456C19BF6B}">
   <ds:schemaRefs>
     <ds:schemaRef ds:uri="http://schemas.openxmlformats.org/officeDocument/2006/bibliography"/>
   </ds:schemaRefs>

</xml_diff>

<commit_message>
V24.18: Reset all tracker board counters at the beginning of a run
</commit_message>
<xml_diff>
--- a/EventPSOCdocumentation.docx
+++ b/EventPSOCdocumentation.docx
@@ -4468,13 +4468,7 @@
         </w:numPr>
       </w:pPr>
       <w:r>
-        <w:t>43</w:t>
-      </w:r>
-      <w:r>
-        <w:t>: 1-byte averag</w:t>
-      </w:r>
-      <w:r>
-        <w:t>e number of ASICs hit in board 1</w:t>
+        <w:t>43: 1-byte average number of ASICs hit in board 1</w:t>
       </w:r>
     </w:p>
     <w:p>
@@ -4486,13 +4480,7 @@
         </w:numPr>
       </w:pPr>
       <w:r>
-        <w:t>44</w:t>
-      </w:r>
-      <w:r>
-        <w:t>: 1-byte averag</w:t>
-      </w:r>
-      <w:r>
-        <w:t>e number of ASICs hit in board 2</w:t>
+        <w:t>44: 1-byte average number of ASICs hit in board 2</w:t>
       </w:r>
     </w:p>
     <w:p>
@@ -4504,13 +4492,7 @@
         </w:numPr>
       </w:pPr>
       <w:r>
-        <w:t>45</w:t>
-      </w:r>
-      <w:r>
-        <w:t>: 1-byte averag</w:t>
-      </w:r>
-      <w:r>
-        <w:t>e number of ASICs hit in board 3</w:t>
+        <w:t>45: 1-byte average number of ASICs hit in board 3</w:t>
       </w:r>
     </w:p>
     <w:p>
@@ -4522,13 +4504,7 @@
         </w:numPr>
       </w:pPr>
       <w:r>
-        <w:t>46</w:t>
-      </w:r>
-      <w:r>
-        <w:t>: 1-byte averag</w:t>
-      </w:r>
-      <w:r>
-        <w:t>e number of ASICs hit in board 4</w:t>
+        <w:t>46: 1-byte average number of ASICs hit in board 4</w:t>
       </w:r>
     </w:p>
     <w:p>
@@ -4540,13 +4516,7 @@
         </w:numPr>
       </w:pPr>
       <w:r>
-        <w:t>47</w:t>
-      </w:r>
-      <w:r>
-        <w:t>: 1-byte averag</w:t>
-      </w:r>
-      <w:r>
-        <w:t>e number of ASICs hit in board 5</w:t>
+        <w:t>47: 1-byte average number of ASICs hit in board 5</w:t>
       </w:r>
     </w:p>
     <w:p>
@@ -4558,13 +4528,7 @@
         </w:numPr>
       </w:pPr>
       <w:r>
-        <w:t>48</w:t>
-      </w:r>
-      <w:r>
-        <w:t>: 1-byte averag</w:t>
-      </w:r>
-      <w:r>
-        <w:t>e number of ASICs hit in board 6</w:t>
+        <w:t>48: 1-byte average number of ASICs hit in board 6</w:t>
       </w:r>
     </w:p>
     <w:p>
@@ -4576,13 +4540,7 @@
         </w:numPr>
       </w:pPr>
       <w:r>
-        <w:t>49</w:t>
-      </w:r>
-      <w:r>
-        <w:t>: 1-byte averag</w:t>
-      </w:r>
-      <w:r>
-        <w:t>e number of ASICs hit in board 7</w:t>
+        <w:t>49: 1-byte average number of ASICs hit in board 7</w:t>
       </w:r>
     </w:p>
     <w:p>
@@ -4606,16 +4564,7 @@
         </w:numPr>
       </w:pPr>
       <w:r>
-        <w:t>52</w:t>
-      </w:r>
-      <w:r>
-        <w:t>: 2-byte ch</w:t>
-      </w:r>
-      <w:r>
-        <w:t>annel-OR rate in tracker board 1</w:t>
-      </w:r>
-      <w:r>
-        <w:t>, Hz</w:t>
+        <w:t>52: 2-byte channel-OR rate in tracker board 1, Hz</w:t>
       </w:r>
     </w:p>
     <w:p>
@@ -4627,16 +4576,7 @@
         </w:numPr>
       </w:pPr>
       <w:r>
-        <w:t>54</w:t>
-      </w:r>
-      <w:r>
-        <w:t>: 2-byte ch</w:t>
-      </w:r>
-      <w:r>
-        <w:t>annel-OR rate in tracker board 2</w:t>
-      </w:r>
-      <w:r>
-        <w:t>, Hz</w:t>
+        <w:t>54: 2-byte channel-OR rate in tracker board 2, Hz</w:t>
       </w:r>
     </w:p>
     <w:p>
@@ -4648,16 +4588,7 @@
         </w:numPr>
       </w:pPr>
       <w:r>
-        <w:t>56</w:t>
-      </w:r>
-      <w:r>
-        <w:t>: 2-byte ch</w:t>
-      </w:r>
-      <w:r>
-        <w:t>annel-OR rate in tracker board 3</w:t>
-      </w:r>
-      <w:r>
-        <w:t>, Hz</w:t>
+        <w:t>56: 2-byte channel-OR rate in tracker board 3, Hz</w:t>
       </w:r>
     </w:p>
     <w:p>
@@ -4669,16 +4600,7 @@
         </w:numPr>
       </w:pPr>
       <w:r>
-        <w:t>58</w:t>
-      </w:r>
-      <w:r>
-        <w:t>: 2-byte ch</w:t>
-      </w:r>
-      <w:r>
-        <w:t>annel-OR rate in tracker board 4</w:t>
-      </w:r>
-      <w:r>
-        <w:t>, Hz</w:t>
+        <w:t>58: 2-byte channel-OR rate in tracker board 4, Hz</w:t>
       </w:r>
     </w:p>
     <w:p>
@@ -4690,16 +4612,7 @@
         </w:numPr>
       </w:pPr>
       <w:r>
-        <w:t>60</w:t>
-      </w:r>
-      <w:r>
-        <w:t>: 2-byte ch</w:t>
-      </w:r>
-      <w:r>
-        <w:t>annel-OR rate in tracker board 5</w:t>
-      </w:r>
-      <w:r>
-        <w:t>, Hz</w:t>
+        <w:t>60: 2-byte channel-OR rate in tracker board 5, Hz</w:t>
       </w:r>
     </w:p>
     <w:p>
@@ -4711,16 +4624,7 @@
         </w:numPr>
       </w:pPr>
       <w:r>
-        <w:t>62</w:t>
-      </w:r>
-      <w:r>
-        <w:t>: 2-byte ch</w:t>
-      </w:r>
-      <w:r>
-        <w:t>annel-OR rate in tracker board 6</w:t>
-      </w:r>
-      <w:r>
-        <w:t>, Hz</w:t>
+        <w:t>62: 2-byte channel-OR rate in tracker board 6, Hz</w:t>
       </w:r>
     </w:p>
     <w:p>
@@ -4732,16 +4636,7 @@
         </w:numPr>
       </w:pPr>
       <w:r>
-        <w:t>64</w:t>
-      </w:r>
-      <w:r>
-        <w:t>: 2-byte ch</w:t>
-      </w:r>
-      <w:r>
-        <w:t>annel-OR rate in tracker board 7</w:t>
-      </w:r>
-      <w:r>
-        <w:t>, Hz</w:t>
+        <w:t>64: 2-byte channel-OR rate in tracker board 7, Hz</w:t>
       </w:r>
     </w:p>
     <w:p>
@@ -4777,13 +4672,7 @@
         <w:t xml:space="preserve"> </w:t>
       </w:r>
       <w:r>
-        <w:t>(d</w:t>
-      </w:r>
-      <w:r>
-        <w:t>ivide by 256 to get degrees Cels</w:t>
-      </w:r>
-      <w:r>
-        <w:t>ius)</w:t>
+        <w:t>(divide by 256 to get degrees Celsius)</w:t>
       </w:r>
     </w:p>
     <w:p>
@@ -4798,16 +4687,7 @@
         <w:t>70: 2-byte temperature of tracker board 7</w:t>
       </w:r>
       <w:r>
-        <w:t xml:space="preserve"> </w:t>
-      </w:r>
-      <w:r>
-        <w:t>(divide by 256 to get degrees Cel</w:t>
-      </w:r>
-      <w:r>
-        <w:t>s</w:t>
-      </w:r>
-      <w:r>
-        <w:t>ius)</w:t>
+        <w:t xml:space="preserve"> (divide by 256 to get degrees Celsius)</w:t>
       </w:r>
     </w:p>
     <w:p>
@@ -4868,10 +4748,7 @@
         </w:numPr>
       </w:pPr>
       <w:r>
-        <w:t>0xDF</w:t>
-      </w:r>
-      <w:r>
-        <w:t xml:space="preserve"> (instead of the command echo)</w:t>
+        <w:t>0xDF (instead of the command echo)</w:t>
       </w:r>
     </w:p>
     <w:p>
@@ -4919,10 +4796,7 @@
         </w:numPr>
       </w:pPr>
       <w:r>
-        <w:t xml:space="preserve">6: </w:t>
-      </w:r>
-      <w:r>
-        <w:t>4-byte time and date (packed the same as in the event record)</w:t>
+        <w:t>6: 4-byte time and date (packed the same as in the event record)</w:t>
       </w:r>
     </w:p>
     <w:p>
@@ -4979,10 +4853,7 @@
         <w:t xml:space="preserve"> </w:t>
       </w:r>
       <w:r>
-        <w:t>board 0</w:t>
-      </w:r>
-      <w:r>
-        <w:t xml:space="preserve"> digital 1.2-V regulator voltage (FPGA core</w:t>
+        <w:t>board 0 digital 1.2-V regulator voltage (FPGA core</w:t>
       </w:r>
       <w:r>
         <w:t>; multiply by 0.00125 for volts</w:t>
@@ -5006,10 +4877,7 @@
         <w:t xml:space="preserve"> </w:t>
       </w:r>
       <w:r>
-        <w:t>board 0</w:t>
-      </w:r>
-      <w:r>
-        <w:t xml:space="preserve"> digital 1.2-V regulator current</w:t>
+        <w:t>board 0 digital 1.2-V regulator current</w:t>
       </w:r>
       <w:r>
         <w:t xml:space="preserve"> (multiply by 0.0025/0.03 for </w:t>
@@ -5036,10 +4904,7 @@
         <w:t xml:space="preserve"> </w:t>
       </w:r>
       <w:r>
-        <w:t>board 0</w:t>
-      </w:r>
-      <w:r>
-        <w:t xml:space="preserve"> digital 2.5-V regulator voltage (FPGA and other logic, including ASIC digital</w:t>
+        <w:t>board 0 digital 2.5-V regulator voltage (FPGA and other logic, including ASIC digital</w:t>
       </w:r>
       <w:r>
         <w:t xml:space="preserve"> logic</w:t>
@@ -5063,10 +4928,7 @@
         <w:t xml:space="preserve"> </w:t>
       </w:r>
       <w:r>
-        <w:t>board 0</w:t>
-      </w:r>
-      <w:r>
-        <w:t xml:space="preserve"> digital 2.5-V regulator current</w:t>
+        <w:t>board 0 digital 2.5-V regulator current</w:t>
       </w:r>
       <w:r>
         <w:t xml:space="preserve"> (typically 440 mA)</w:t>
@@ -5087,10 +4949,7 @@
         <w:t xml:space="preserve"> </w:t>
       </w:r>
       <w:r>
-        <w:t>board 0</w:t>
-      </w:r>
-      <w:r>
-        <w:t xml:space="preserve"> digital 3.3-V regulator voltage (i2c bus)</w:t>
+        <w:t>board 0 digital 3.3-V regulator voltage (i2c bus)</w:t>
       </w:r>
     </w:p>
     <w:p>
@@ -5108,10 +4967,7 @@
         <w:t xml:space="preserve"> </w:t>
       </w:r>
       <w:r>
-        <w:t>board 0</w:t>
-      </w:r>
-      <w:r>
-        <w:t xml:space="preserve"> digital 3.3-V regulator current</w:t>
+        <w:t>board 0 digital 3.3-V regulator current</w:t>
       </w:r>
       <w:r>
         <w:t xml:space="preserve"> (typically 44 mA)</w:t>
@@ -5126,13 +4982,7 @@
         </w:numPr>
       </w:pPr>
       <w:r>
-        <w:t xml:space="preserve">26: 2-byte </w:t>
-      </w:r>
-      <w:r>
-        <w:t>board 0</w:t>
-      </w:r>
-      <w:r>
-        <w:t xml:space="preserve"> analog 2.1-V regulator voltage (amplifier input transistor)</w:t>
+        <w:t>26: 2-byte board 0 analog 2.1-V regulator voltage (amplifier input transistor)</w:t>
       </w:r>
     </w:p>
     <w:p>
@@ -5489,13 +5339,7 @@
         </w:numPr>
       </w:pPr>
       <w:r>
-        <w:t>31</w:t>
-      </w:r>
-      <w:r>
-        <w:t>: 2-byte number of trig</w:t>
-      </w:r>
-      <w:r>
-        <w:t>gers received by tracker board 1</w:t>
+        <w:t>31: 2-byte number of triggers received by tracker board 1</w:t>
       </w:r>
     </w:p>
     <w:p>
@@ -5507,13 +5351,7 @@
         </w:numPr>
       </w:pPr>
       <w:r>
-        <w:t>33</w:t>
-      </w:r>
-      <w:r>
-        <w:t>: 2-byte number of read comm</w:t>
-      </w:r>
-      <w:r>
-        <w:t>ands received by tracker board 1</w:t>
+        <w:t>33: 2-byte number of read commands received by tracker board 1</w:t>
       </w:r>
     </w:p>
     <w:p>
@@ -5525,13 +5363,7 @@
         </w:numPr>
       </w:pPr>
       <w:r>
-        <w:t>35</w:t>
-      </w:r>
-      <w:r>
-        <w:t>: 1-byte missed-tr</w:t>
-      </w:r>
-      <w:r>
-        <w:t>igger count from tracker board 1</w:t>
+        <w:t>35: 1-byte missed-trigger count from tracker board 1</w:t>
       </w:r>
     </w:p>
     <w:p>
@@ -5543,13 +5375,7 @@
         </w:numPr>
       </w:pPr>
       <w:r>
-        <w:t>36</w:t>
-      </w:r>
-      <w:r>
-        <w:t>: 1-byte count of read commands recei</w:t>
-      </w:r>
-      <w:r>
-        <w:t>ved with no trigger, for board 1</w:t>
+        <w:t>36: 1-byte count of read commands received with no trigger, for board 1</w:t>
       </w:r>
     </w:p>
     <w:p>
@@ -5561,13 +5387,7 @@
         </w:numPr>
       </w:pPr>
       <w:r>
-        <w:t>37</w:t>
-      </w:r>
-      <w:r>
-        <w:t>: 1</w:t>
-      </w:r>
-      <w:r>
-        <w:t>-byte of error bits from board 1</w:t>
+        <w:t>37: 1-byte of error bits from board 1</w:t>
       </w:r>
     </w:p>
     <w:p>
@@ -10977,52 +10797,539 @@
       </w:r>
       <w:proofErr w:type="gramEnd"/>
       <w:r>
-        <w:t xml:space="preserve"> set by the GO signal prevents</w:t>
+        <w:t xml:space="preserve"> set by the GO signal prevents another channel-</w:t>
+      </w:r>
+      <w:r>
+        <w:t>OR signal from</w:t>
+      </w:r>
+      <w:r>
+        <w:t xml:space="preserve"> resetting them before the readout is accomplished. That </w:t>
+      </w:r>
+      <w:proofErr w:type="gramStart"/>
+      <w:r>
+        <w:t>flip flop</w:t>
+      </w:r>
+      <w:proofErr w:type="gramEnd"/>
+      <w:r>
+        <w:t xml:space="preserve"> gets cleared at the end of the readout. </w:t>
+      </w:r>
+      <w:r>
+        <w:t>The</w:t>
+      </w:r>
+      <w:r>
+        <w:t xml:space="preserve"> CPU reads the</w:t>
+      </w:r>
+      <w:r>
+        <w:t xml:space="preserve"> status register </w:t>
+      </w:r>
+      <w:r>
+        <w:t>in</w:t>
+      </w:r>
+      <w:r>
+        <w:t xml:space="preserve"> the interrupt service routine of the “GO” signal, which has the highest priority of all interrupts.</w:t>
+      </w:r>
+      <w:r>
+        <w:t xml:space="preserve"> </w:t>
+      </w:r>
+    </w:p>
+    <w:p>
+      <w:pPr>
+        <w:pStyle w:val="Heading2"/>
+      </w:pPr>
+      <w:r>
+        <w:t>Triggers and Trigger Timing</w:t>
+      </w:r>
+    </w:p>
+    <w:p>
+      <w:r>
+        <w:t>There are three triggers in the logic:</w:t>
+      </w:r>
+    </w:p>
+    <w:p>
+      <w:pPr>
+        <w:pStyle w:val="ListParagraph"/>
+        <w:numPr>
+          <w:ilvl w:val="0"/>
+          <w:numId w:val="11"/>
+        </w:numPr>
+        <w:jc w:val="both"/>
+      </w:pPr>
+      <w:r>
+        <w:t xml:space="preserve">The main physics trigger, which can be a coincidence of any subset of T1, T2, T3, T4, with no </w:t>
+      </w:r>
+      <w:proofErr w:type="spellStart"/>
+      <w:r>
+        <w:t>prescaling</w:t>
+      </w:r>
+      <w:proofErr w:type="spellEnd"/>
+      <w:r>
+        <w:t>. It is foreseen to be in flight a T1</w:t>
+      </w:r>
+      <w:proofErr w:type="gramStart"/>
+      <w:r>
+        <w:t>,T2,T3</w:t>
+      </w:r>
+      <w:proofErr w:type="gramEnd"/>
+      <w:r>
+        <w:t xml:space="preserve"> coincidence. </w:t>
+      </w:r>
+    </w:p>
+    <w:p>
+      <w:pPr>
+        <w:pStyle w:val="ListParagraph"/>
+        <w:numPr>
+          <w:ilvl w:val="0"/>
+          <w:numId w:val="11"/>
+        </w:numPr>
+        <w:jc w:val="both"/>
+      </w:pPr>
+      <w:r>
+        <w:t xml:space="preserve">The secondary PMT trigger, which again can be a coincidence of any subset of T1, T2, T3, T4, but with </w:t>
+      </w:r>
+      <w:proofErr w:type="spellStart"/>
+      <w:r>
+        <w:t>prescaling</w:t>
+      </w:r>
+      <w:proofErr w:type="spellEnd"/>
+      <w:r>
+        <w:t xml:space="preserve"> by up to 1 in 255. It </w:t>
+      </w:r>
+      <w:proofErr w:type="gramStart"/>
+      <w:r>
+        <w:t>is foreseen</w:t>
+      </w:r>
+      <w:proofErr w:type="gramEnd"/>
+      <w:r>
+        <w:t xml:space="preserve"> to be a trigger for hadrons and muons, i.e. with no T2 signal required.</w:t>
+      </w:r>
+    </w:p>
+    <w:p>
+      <w:pPr>
+        <w:pStyle w:val="ListParagraph"/>
+        <w:numPr>
+          <w:ilvl w:val="0"/>
+          <w:numId w:val="11"/>
+        </w:numPr>
+        <w:jc w:val="both"/>
+      </w:pPr>
+      <w:r>
+        <w:t xml:space="preserve">The tracker trigger, which is completely independent of the PMT triggers and, therefore, </w:t>
+      </w:r>
+      <w:proofErr w:type="gramStart"/>
+      <w:r>
+        <w:t>can be used</w:t>
+      </w:r>
+      <w:proofErr w:type="gramEnd"/>
+      <w:r>
+        <w:t xml:space="preserve"> to study trigger efficiency. It also </w:t>
+      </w:r>
+      <w:proofErr w:type="gramStart"/>
+      <w:r>
+        <w:t xml:space="preserve">can be </w:t>
+      </w:r>
+      <w:proofErr w:type="spellStart"/>
+      <w:r>
+        <w:t>prescaled</w:t>
+      </w:r>
+      <w:proofErr w:type="spellEnd"/>
+      <w:proofErr w:type="gramEnd"/>
+      <w:r>
+        <w:t xml:space="preserve"> by up to 1 in 255.</w:t>
+      </w:r>
+      <w:r>
+        <w:t xml:space="preserve"> The tracker trigger is an OR of the bending-plane coincidence and the non-bending-plane coincidence.</w:t>
+      </w:r>
+      <w:r>
+        <w:t xml:space="preserve"> The coincidence levels of the two sides are set by the </w:t>
+      </w:r>
+      <w:proofErr w:type="gramStart"/>
+      <w:r>
+        <w:t>0x62 tracker</w:t>
+      </w:r>
+      <w:proofErr w:type="gramEnd"/>
+      <w:r>
+        <w:t xml:space="preserve"> command. By </w:t>
+      </w:r>
+      <w:proofErr w:type="gramStart"/>
+      <w:r>
+        <w:t>default</w:t>
+      </w:r>
+      <w:proofErr w:type="gramEnd"/>
+      <w:r>
+        <w:t xml:space="preserve"> it is a triple coincidence of the top three layers on the bending side or all three layers on the non-bending side.</w:t>
+      </w:r>
+    </w:p>
+    <w:p>
+      <w:pPr>
+        <w:jc w:val="both"/>
+      </w:pPr>
+      <w:r>
+        <w:lastRenderedPageBreak/>
+        <w:t xml:space="preserve">The </w:t>
+      </w:r>
+      <w:proofErr w:type="spellStart"/>
+      <w:r>
+        <w:t>prescales</w:t>
+      </w:r>
+      <w:proofErr w:type="spellEnd"/>
+      <w:r>
+        <w:t xml:space="preserve"> are set by configuration of the </w:t>
+      </w:r>
+      <w:r>
+        <w:t>period</w:t>
+      </w:r>
+      <w:r>
+        <w:t xml:space="preserve"> of two 8-bit </w:t>
+      </w:r>
+      <w:r>
+        <w:t xml:space="preserve">counters: Cntr8_V1_PMT and Cntr8_V1_TKR. Use the command 0x39 to set them. </w:t>
+      </w:r>
+    </w:p>
+    <w:p>
+      <w:pPr>
+        <w:jc w:val="both"/>
+      </w:pPr>
+      <w:r>
+        <w:t xml:space="preserve">The coincidence levels </w:t>
+      </w:r>
+      <w:proofErr w:type="gramStart"/>
+      <w:r>
+        <w:t>are set</w:t>
+      </w:r>
+      <w:proofErr w:type="gramEnd"/>
+      <w:r>
+        <w:t xml:space="preserve"> by the control registers Control_Reg_Trg1 and Control_Reg_Trg2. A ‘1’ bit in the register is </w:t>
+      </w:r>
+      <w:proofErr w:type="spellStart"/>
+      <w:r>
+        <w:t>OR’ed</w:t>
+      </w:r>
+      <w:proofErr w:type="spellEnd"/>
+      <w:r>
+        <w:t xml:space="preserve"> with the corresponding PMT logic signal, thereby taking that channel out of the coincidence. Use the command 0x36 to set them. The bit assignment is as follows:</w:t>
+      </w:r>
+    </w:p>
+    <w:p>
+      <w:pPr>
+        <w:pStyle w:val="ListParagraph"/>
+        <w:numPr>
+          <w:ilvl w:val="0"/>
+          <w:numId w:val="12"/>
+        </w:numPr>
+        <w:jc w:val="both"/>
+      </w:pPr>
+      <w:r>
+        <w:t>1’s bit: T4</w:t>
+      </w:r>
+    </w:p>
+    <w:p>
+      <w:pPr>
+        <w:pStyle w:val="ListParagraph"/>
+        <w:numPr>
+          <w:ilvl w:val="0"/>
+          <w:numId w:val="12"/>
+        </w:numPr>
+        <w:jc w:val="both"/>
+      </w:pPr>
+      <w:r>
+        <w:t>2’s bit: T3</w:t>
+      </w:r>
+    </w:p>
+    <w:p>
+      <w:pPr>
+        <w:pStyle w:val="ListParagraph"/>
+        <w:numPr>
+          <w:ilvl w:val="0"/>
+          <w:numId w:val="12"/>
+        </w:numPr>
+        <w:jc w:val="both"/>
+      </w:pPr>
+      <w:r>
+        <w:t>4’s bit: T2</w:t>
+      </w:r>
+    </w:p>
+    <w:p>
+      <w:pPr>
+        <w:pStyle w:val="ListParagraph"/>
+        <w:numPr>
+          <w:ilvl w:val="0"/>
+          <w:numId w:val="12"/>
+        </w:numPr>
+        <w:jc w:val="both"/>
+      </w:pPr>
+      <w:r>
+        <w:t>8’s bit: T1</w:t>
+      </w:r>
+    </w:p>
+    <w:p>
+      <w:pPr>
+        <w:jc w:val="both"/>
+      </w:pPr>
+      <w:r>
+        <w:t>For example, T1&amp;T2&amp;T3=0x01 and T1&amp;T3&amp;T4=0x04.</w:t>
+      </w:r>
+    </w:p>
+    <w:p>
+      <w:pPr>
+        <w:jc w:val="both"/>
+      </w:pPr>
+      <w:r>
+        <w:t>The timing for capturing tracker hits has to be different for the PMT versus tracker triggers</w:t>
+      </w:r>
+      <w:r>
+        <w:t>, because the rise time of the tracker amplifiers is much slower than that of the PMT amplifiers on the DAQ board</w:t>
+      </w:r>
+      <w:r>
+        <w:t>. The 7-bit down-counter Count7_Trg sets a delay for the PMT triggers</w:t>
+      </w:r>
+      <w:r>
+        <w:t>. Use the command 0x4F to set the period of this counter. The default setting is 12 counts of the 12 MHz clock period, corresponding to one microsecond.</w:t>
+      </w:r>
+    </w:p>
+    <w:p>
+      <w:pPr>
+        <w:jc w:val="both"/>
+      </w:pPr>
+      <w:r>
+        <w:t xml:space="preserve">The delay of the tracker trigger is set in the FPGA Verilog code, in units of the 10 MHz clock period, i.e. 100 ns. This delay applies to both tracker and PMT triggers, so the total delay of the PMT triggers is the sum of this and the Count7_Trg period setting. Use the tracker command 0x06 to set the delay in the Verilog. Its default setting is </w:t>
+      </w:r>
+      <w:proofErr w:type="gramStart"/>
+      <w:r>
+        <w:t>1</w:t>
+      </w:r>
+      <w:proofErr w:type="gramEnd"/>
+      <w:r>
+        <w:t xml:space="preserve">. </w:t>
+      </w:r>
+    </w:p>
+    <w:p>
+      <w:pPr>
+        <w:jc w:val="both"/>
+      </w:pPr>
+      <w:r>
+        <w:t xml:space="preserve">Note that the settings of the FIFO buffer at the output of the discriminator in each tracker channel are crucial to the trigger timing. These are set in </w:t>
+      </w:r>
+      <w:r>
+        <w:t>the ASIC configuration register:</w:t>
+      </w:r>
+    </w:p>
+    <w:p>
+      <w:pPr>
+        <w:pStyle w:val="ListParagraph"/>
+        <w:numPr>
+          <w:ilvl w:val="0"/>
+          <w:numId w:val="13"/>
+        </w:numPr>
+        <w:jc w:val="both"/>
+      </w:pPr>
+      <w:r>
+        <w:t xml:space="preserve">The Trigger Window, bit 12, should be set to ‘1’ to increase the window from two periods of the FIFO clock to three. This makes the timing less critical and allows for more jitter. </w:t>
+      </w:r>
+    </w:p>
+    <w:p>
+      <w:pPr>
+        <w:pStyle w:val="ListParagraph"/>
+        <w:numPr>
+          <w:ilvl w:val="0"/>
+          <w:numId w:val="13"/>
+        </w:numPr>
+        <w:jc w:val="both"/>
+      </w:pPr>
+      <w:r>
+        <w:t xml:space="preserve">The Buffer Speed setting, bits 4 through 6, determines the period of the FIFO clock. We have always run it, for AESOP-Lite, with a setting of </w:t>
+      </w:r>
+      <w:proofErr w:type="gramStart"/>
+      <w:r>
+        <w:t>3</w:t>
+      </w:r>
+      <w:proofErr w:type="gramEnd"/>
+      <w:r>
+        <w:t xml:space="preserve">. This multiplies the 10 MHz tracker clock by 4 to arrive at a FIFO clock period of 400 ns. That means that the trigger window is 1.2 microseconds. </w:t>
+      </w:r>
+      <w:proofErr w:type="gramStart"/>
+      <w:r>
+        <w:t>Clearly</w:t>
+      </w:r>
+      <w:proofErr w:type="gramEnd"/>
+      <w:r>
+        <w:t xml:space="preserve"> any change to this parameter would require changing the trigger timing settings.</w:t>
+      </w:r>
+    </w:p>
+    <w:p>
+      <w:pPr>
+        <w:pStyle w:val="ListParagraph"/>
+        <w:numPr>
+          <w:ilvl w:val="0"/>
+          <w:numId w:val="13"/>
+        </w:numPr>
+        <w:jc w:val="both"/>
+      </w:pPr>
+      <w:r>
+        <w:t xml:space="preserve">The Trigger Delay setting, bits 7 through 11, directly </w:t>
+      </w:r>
+      <w:proofErr w:type="gramStart"/>
+      <w:r>
+        <w:t>impacts</w:t>
+      </w:r>
+      <w:proofErr w:type="gramEnd"/>
+      <w:r>
+        <w:t xml:space="preserve"> the trigger timing. It sets the difference between the write and read pointers in the FIFO. Our default setting is </w:t>
+      </w:r>
+      <w:proofErr w:type="gramStart"/>
+      <w:r>
+        <w:t>4</w:t>
+      </w:r>
+      <w:proofErr w:type="gramEnd"/>
+      <w:r>
+        <w:t xml:space="preserve">. This </w:t>
+      </w:r>
+      <w:proofErr w:type="gramStart"/>
+      <w:r>
+        <w:t>could be used</w:t>
+      </w:r>
+      <w:proofErr w:type="gramEnd"/>
+      <w:r>
+        <w:t xml:space="preserve"> to adjust the trigger timing, but it is a course setting, with 400 ns change per click. The Count7_Trg setting, with an 83 ns adjustment, and the Verilog delay setting, with a 100 ns adjustment, </w:t>
+      </w:r>
+      <w:proofErr w:type="gramStart"/>
+      <w:r>
+        <w:t>should be used</w:t>
+      </w:r>
+      <w:proofErr w:type="gramEnd"/>
+      <w:r>
+        <w:t xml:space="preserve"> instead, leaving alone the FIFO Trigger Delay setting.</w:t>
+      </w:r>
+    </w:p>
+    <w:p>
+      <w:pPr>
+        <w:ind w:left="53"/>
+        <w:jc w:val="both"/>
+      </w:pPr>
+      <w:r>
+        <w:t xml:space="preserve">The shaping time setting, bit </w:t>
+      </w:r>
+      <w:proofErr w:type="gramStart"/>
+      <w:r>
+        <w:t>3</w:t>
+      </w:r>
+      <w:proofErr w:type="gramEnd"/>
+      <w:r>
+        <w:t xml:space="preserve"> in the configuration register, also affects the trigger timing, of course. We have been using the slow-amplifier setting. We chose that for the first flight, to try to accommodate the very slow PMT electronics in the old system. That is not relevant for the new PMT electronics, but so </w:t>
+      </w:r>
+      <w:proofErr w:type="gramStart"/>
+      <w:r>
+        <w:t>far</w:t>
+      </w:r>
+      <w:proofErr w:type="gramEnd"/>
+      <w:r>
+        <w:t xml:space="preserve"> we have stuck with it. If it </w:t>
+      </w:r>
+      <w:proofErr w:type="gramStart"/>
+      <w:r>
+        <w:t>were changed</w:t>
+      </w:r>
+      <w:proofErr w:type="gramEnd"/>
+      <w:r>
+        <w:t xml:space="preserve"> to the fast setting, then the trigger delays would have to be reduced accordingly.</w:t>
+      </w:r>
+    </w:p>
+    <w:p>
+      <w:pPr>
+        <w:ind w:left="53"/>
+        <w:jc w:val="both"/>
+      </w:pPr>
+      <w:r>
+        <w:lastRenderedPageBreak/>
+        <w:t>The trigger operates in a</w:t>
+      </w:r>
+      <w:r>
+        <w:t xml:space="preserve"> 1-shot</w:t>
       </w:r>
       <w:bookmarkStart w:id="2" w:name="_GoBack"/>
       <w:bookmarkEnd w:id="2"/>
       <w:r>
-        <w:t xml:space="preserve"> another channel-</w:t>
-      </w:r>
-      <w:r>
-        <w:t>OR signal from</w:t>
-      </w:r>
-      <w:r>
-        <w:t xml:space="preserve"> resetting them before the readout is accomplished. That </w:t>
+        <w:t xml:space="preserve"> mode in which the trigger is disabled immediately in hardware after a trigger is accepted</w:t>
+      </w:r>
+      <w:r>
+        <w:t xml:space="preserve">, by </w:t>
+      </w:r>
+      <w:r>
+        <w:t xml:space="preserve">setting an SR flip flop in the ADC page. It </w:t>
       </w:r>
       <w:proofErr w:type="gramStart"/>
       <w:r>
-        <w:t>flip flop</w:t>
+        <w:t>is not re-enabled</w:t>
       </w:r>
       <w:proofErr w:type="gramEnd"/>
       <w:r>
-        <w:t xml:space="preserve"> gets cleared at the end of the readout. </w:t>
-      </w:r>
-      <w:r>
-        <w:t>The</w:t>
-      </w:r>
-      <w:r>
-        <w:t xml:space="preserve"> CPU reads the</w:t>
-      </w:r>
-      <w:r>
-        <w:t xml:space="preserve"> status register </w:t>
-      </w:r>
-      <w:r>
-        <w:t>in</w:t>
-      </w:r>
-      <w:r>
-        <w:t xml:space="preserve"> the interrupt service routine of the “GO” signal, which has the highest priority of all interrupts.</w:t>
-      </w:r>
+        <w:t xml:space="preserve"> until the entire event has been </w:t>
+      </w:r>
+      <w:r>
+        <w:t>sent</w:t>
+      </w:r>
+      <w:r>
+        <w:t xml:space="preserve"> out via the SPI link to the Main PSOC. Trigger coincidences that arrive</w:t>
+      </w:r>
+      <w:r>
+        <w:t xml:space="preserve"> during this “dead” time </w:t>
+      </w:r>
+      <w:proofErr w:type="gramStart"/>
+      <w:r>
+        <w:t>are counted</w:t>
+      </w:r>
+      <w:proofErr w:type="gramEnd"/>
+      <w:r>
+        <w:t xml:space="preserve"> by the GO1 interrupt. The control register </w:t>
+      </w:r>
+      <w:proofErr w:type="spellStart"/>
+      <w:r>
+        <w:t>Control_Reg_Trg</w:t>
+      </w:r>
+      <w:proofErr w:type="spellEnd"/>
       <w:r>
         <w:t xml:space="preserve"> </w:t>
       </w:r>
-    </w:p>
-    <w:p>
-      <w:pPr>
-        <w:pStyle w:val="Heading2"/>
-      </w:pPr>
-      <w:r>
-        <w:t>Triggers and Trigger Timing</w:t>
+      <w:proofErr w:type="gramStart"/>
+      <w:r>
+        <w:t>is</w:t>
+      </w:r>
+      <w:r>
+        <w:t xml:space="preserve"> also</w:t>
+      </w:r>
+      <w:r>
+        <w:t xml:space="preserve"> used</w:t>
+      </w:r>
+      <w:proofErr w:type="gramEnd"/>
+      <w:r>
+        <w:t xml:space="preserve"> to enable and disable the trigger by CPU control, and the tracker commands 0x65 and 0x66 do the same for the trigger logic in the tracker boards. The ISR for the GO signal disables the trigg</w:t>
+      </w:r>
+      <w:r>
+        <w:t xml:space="preserve">er by way of this control register, and it </w:t>
+      </w:r>
+      <w:proofErr w:type="gramStart"/>
+      <w:r>
+        <w:t>gets</w:t>
+      </w:r>
+      <w:proofErr w:type="gramEnd"/>
+      <w:r>
+        <w:t xml:space="preserve"> re-enabled only </w:t>
+      </w:r>
+      <w:r>
+        <w:t>after</w:t>
+      </w:r>
+      <w:r>
+        <w:t xml:space="preserve"> the event has been sent out, at the same time t</w:t>
+      </w:r>
+      <w:r>
+        <w:t xml:space="preserve">hat the SR flip flop gets reset by a pulse from the </w:t>
+      </w:r>
+      <w:proofErr w:type="spellStart"/>
+      <w:r>
+        <w:t>Control_Reg_Pls</w:t>
+      </w:r>
+      <w:proofErr w:type="spellEnd"/>
+      <w:r>
+        <w:t xml:space="preserve"> 4’s bit.</w:t>
       </w:r>
     </w:p>
     <w:p>
@@ -11158,213 +11465,213 @@
         <w:jc w:val="both"/>
       </w:pPr>
       <w:r>
+        <w:t>The specialized 2-channel timing chip</w:t>
+      </w:r>
+      <w:r>
+        <w:t xml:space="preserve"> (AS6501_DS000586)</w:t>
+      </w:r>
+      <w:r>
+        <w:t xml:space="preserve"> has to be set up prior to the run by loading its volatile configuration register</w:t>
+      </w:r>
+      <w:r>
+        <w:t xml:space="preserve"> from the Event PSOC</w:t>
+      </w:r>
+      <w:r>
+        <w:t xml:space="preserve"> via SPI</w:t>
+      </w:r>
+      <w:r>
+        <w:t xml:space="preserve">. The SPI </w:t>
+      </w:r>
+      <w:proofErr w:type="gramStart"/>
+      <w:r>
+        <w:t>is not used</w:t>
+      </w:r>
+      <w:proofErr w:type="gramEnd"/>
+      <w:r>
+        <w:t xml:space="preserve"> to read out the resulting data</w:t>
+      </w:r>
+      <w:r>
+        <w:t xml:space="preserve"> (although that is an option for this chip)</w:t>
+      </w:r>
+      <w:r>
+        <w:t>. Instead, the data flow out of the chip on LVDS lines</w:t>
+      </w:r>
+      <w:r>
+        <w:t xml:space="preserve"> at 24 million bits per second</w:t>
+      </w:r>
+      <w:r>
+        <w:t xml:space="preserve"> and </w:t>
+      </w:r>
+      <w:proofErr w:type="gramStart"/>
+      <w:r>
+        <w:t>are captured</w:t>
+      </w:r>
+      <w:proofErr w:type="gramEnd"/>
+      <w:r>
+        <w:t xml:space="preserve"> in PSOC 32-bit shift registers. </w:t>
+      </w:r>
+      <w:proofErr w:type="gramStart"/>
+      <w:r>
+        <w:t>There are two options for reading the shift registers.</w:t>
+      </w:r>
+      <w:proofErr w:type="gramEnd"/>
+      <w:r>
+        <w:t xml:space="preserve"> The first, which was</w:t>
+      </w:r>
+      <w:r>
+        <w:t xml:space="preserve"> also</w:t>
+      </w:r>
+      <w:r>
+        <w:t xml:space="preserve"> </w:t>
+      </w:r>
+      <w:r>
+        <w:t>initial development</w:t>
+      </w:r>
+      <w:r>
+        <w:t>, interrupts the CPU for every stop event of either channel, after which the interrupt service routine reads the register contents into a large FIFO buffer. The second sends each stop event by DMA to an intermediate buffer than can hold up to about 24 events (limited by the number of DMA “transaction descriptors” available).</w:t>
+      </w:r>
+      <w:r>
+        <w:t xml:space="preserve"> When the intermediate buffer is full, then the CPU </w:t>
+      </w:r>
+      <w:proofErr w:type="gramStart"/>
+      <w:r>
+        <w:t>gets</w:t>
+      </w:r>
+      <w:proofErr w:type="gramEnd"/>
+      <w:r>
+        <w:t xml:space="preserve"> interrupted to transfer the buffer to the large FIFO.</w:t>
+      </w:r>
+      <w:r>
+        <w:t xml:space="preserve"> In both </w:t>
+      </w:r>
+      <w:r>
+        <w:t>cases,</w:t>
+      </w:r>
+      <w:r>
+        <w:t xml:space="preserve"> </w:t>
+      </w:r>
+      <w:r>
+        <w:t xml:space="preserve">the PSOC clock </w:t>
+      </w:r>
+      <w:proofErr w:type="gramStart"/>
+      <w:r>
+        <w:t>is captured</w:t>
+      </w:r>
+      <w:proofErr w:type="gramEnd"/>
+      <w:r>
+        <w:t>, to 5 </w:t>
+      </w:r>
+      <w:proofErr w:type="spellStart"/>
+      <w:r>
+        <w:t>ms</w:t>
+      </w:r>
+      <w:proofErr w:type="spellEnd"/>
+      <w:r>
+        <w:t xml:space="preserve"> resolution, along with the TOF chip time data. The DMA method should be preferable, as it results in fewer CPU interrupts, which</w:t>
+      </w:r>
+      <w:r>
+        <w:t xml:space="preserve"> in excess</w:t>
+      </w:r>
+      <w:r>
+        <w:t xml:space="preserve"> could bog down the CPU, depending on the noise rate.</w:t>
+      </w:r>
+    </w:p>
+    <w:p>
+      <w:pPr>
+        <w:jc w:val="both"/>
+      </w:pPr>
+      <w:r>
+        <w:t xml:space="preserve">For each channel, the TOF chip delivers 32 bits of data for each stop signal. The lower 16 bits are the stop time, and the upper 16 bits are the reference clock. The reference clock simply counts the 12 MHz clock that is sent to the TOF chip from the Event PSOC via port </w:t>
+      </w:r>
+      <w:proofErr w:type="gramStart"/>
+      <w:r>
+        <w:t>P15[</w:t>
+      </w:r>
+      <w:proofErr w:type="gramEnd"/>
+      <w:r>
+        <w:t xml:space="preserve">5]. </w:t>
+      </w:r>
+      <w:proofErr w:type="gramStart"/>
+      <w:r>
+        <w:t xml:space="preserve">Each </w:t>
+      </w:r>
+      <w:r>
+        <w:t>count</w:t>
+      </w:r>
+      <w:r>
+        <w:t xml:space="preserve"> thus</w:t>
+      </w:r>
+      <w:r>
+        <w:t xml:space="preserve"> represents a time of 83.33</w:t>
+      </w:r>
+      <w:r>
+        <w:t> ns, and it rolls over in a time of about 5.46 </w:t>
+      </w:r>
+      <w:proofErr w:type="spellStart"/>
+      <w:r>
+        <w:t>ms.</w:t>
+      </w:r>
+      <w:proofErr w:type="spellEnd"/>
+      <w:r>
+        <w:t xml:space="preserve"> Instead of allowing it to roll over, the PSOC resets the reference clock every 5 </w:t>
+      </w:r>
+      <w:proofErr w:type="spellStart"/>
+      <w:r>
+        <w:t>ms</w:t>
+      </w:r>
+      <w:proofErr w:type="spellEnd"/>
+      <w:r>
+        <w:t>, using a hardware signal derived from the edge of a 200 Hz clock generated within the PSOC and sent to the TOF chip via port P15[4].</w:t>
+      </w:r>
+      <w:proofErr w:type="gramEnd"/>
+      <w:r>
+        <w:t xml:space="preserve"> </w:t>
+      </w:r>
+      <w:proofErr w:type="gramStart"/>
+      <w:r>
+        <w:t>The 200 Hz clock is counted by an 8-bit hardware counter that interrupts</w:t>
+      </w:r>
+      <w:r>
+        <w:t xml:space="preserve"> the CPU once every second</w:t>
+      </w:r>
+      <w:proofErr w:type="gramEnd"/>
+      <w:r>
+        <w:t xml:space="preserve">. </w:t>
+      </w:r>
+      <w:r>
+        <w:t xml:space="preserve">The count of those interrupts </w:t>
+      </w:r>
+      <w:proofErr w:type="gramStart"/>
+      <w:r>
+        <w:t>is added</w:t>
+      </w:r>
+      <w:proofErr w:type="gramEnd"/>
+      <w:r>
+        <w:t xml:space="preserve"> to the 8-bit hardware count to give the 32-bit clock count used within the C code. The lower 16 bits of that count </w:t>
+      </w:r>
+      <w:proofErr w:type="gramStart"/>
+      <w:r>
+        <w:t>are captured</w:t>
+      </w:r>
+      <w:proofErr w:type="gramEnd"/>
+      <w:r>
+        <w:t xml:space="preserve"> along with the TOF stop time and reference clock. The three 16-bit numbers put together give an absolute time measurement down to the </w:t>
+      </w:r>
+      <w:proofErr w:type="gramStart"/>
+      <w:r>
+        <w:t>10 picosecond</w:t>
+      </w:r>
+      <w:proofErr w:type="gramEnd"/>
+      <w:r>
+        <w:t xml:space="preserve"> level.</w:t>
+      </w:r>
+    </w:p>
+    <w:p>
+      <w:pPr>
+        <w:jc w:val="both"/>
+      </w:pPr>
+      <w:r>
         <w:lastRenderedPageBreak/>
-        <w:t>The specialized 2-channel timing chip</w:t>
-      </w:r>
-      <w:r>
-        <w:t xml:space="preserve"> (AS6501_DS000586)</w:t>
-      </w:r>
-      <w:r>
-        <w:t xml:space="preserve"> has to be set up prior to the run by loading its volatile configuration register</w:t>
-      </w:r>
-      <w:r>
-        <w:t xml:space="preserve"> from the Event PSOC</w:t>
-      </w:r>
-      <w:r>
-        <w:t xml:space="preserve"> via SPI</w:t>
-      </w:r>
-      <w:r>
-        <w:t xml:space="preserve">. The SPI </w:t>
-      </w:r>
-      <w:proofErr w:type="gramStart"/>
-      <w:r>
-        <w:t>is not used</w:t>
-      </w:r>
-      <w:proofErr w:type="gramEnd"/>
-      <w:r>
-        <w:t xml:space="preserve"> to read out the resulting data</w:t>
-      </w:r>
-      <w:r>
-        <w:t xml:space="preserve"> (although that is an option for this chip)</w:t>
-      </w:r>
-      <w:r>
-        <w:t>. Instead, the data flow out of the chip on LVDS lines</w:t>
-      </w:r>
-      <w:r>
-        <w:t xml:space="preserve"> at 24 million bits per second</w:t>
-      </w:r>
-      <w:r>
-        <w:t xml:space="preserve"> and </w:t>
-      </w:r>
-      <w:proofErr w:type="gramStart"/>
-      <w:r>
-        <w:t>are captured</w:t>
-      </w:r>
-      <w:proofErr w:type="gramEnd"/>
-      <w:r>
-        <w:t xml:space="preserve"> in PSOC 32-bit shift registers. </w:t>
-      </w:r>
-      <w:proofErr w:type="gramStart"/>
-      <w:r>
-        <w:t>There are two options for reading the shift registers.</w:t>
-      </w:r>
-      <w:proofErr w:type="gramEnd"/>
-      <w:r>
-        <w:t xml:space="preserve"> The first, which was</w:t>
-      </w:r>
-      <w:r>
-        <w:t xml:space="preserve"> also</w:t>
-      </w:r>
-      <w:r>
-        <w:t xml:space="preserve"> </w:t>
-      </w:r>
-      <w:r>
-        <w:t>initial development</w:t>
-      </w:r>
-      <w:r>
-        <w:t>, interrupts the CPU for every stop event of either channel, after which the interrupt service routine reads the register contents into a large FIFO buffer. The second sends each stop event by DMA to an intermediate buffer than can hold up to about 24 events (limited by the number of DMA “transaction descriptors” available).</w:t>
-      </w:r>
-      <w:r>
-        <w:t xml:space="preserve"> When the intermediate buffer is full, then the CPU </w:t>
-      </w:r>
-      <w:proofErr w:type="gramStart"/>
-      <w:r>
-        <w:t>gets</w:t>
-      </w:r>
-      <w:proofErr w:type="gramEnd"/>
-      <w:r>
-        <w:t xml:space="preserve"> interrupted to transfer the buffer to the large FIFO.</w:t>
-      </w:r>
-      <w:r>
-        <w:t xml:space="preserve"> In both </w:t>
-      </w:r>
-      <w:r>
-        <w:t>cases,</w:t>
-      </w:r>
-      <w:r>
-        <w:t xml:space="preserve"> </w:t>
-      </w:r>
-      <w:r>
-        <w:t xml:space="preserve">the PSOC clock </w:t>
-      </w:r>
-      <w:proofErr w:type="gramStart"/>
-      <w:r>
-        <w:t>is captured</w:t>
-      </w:r>
-      <w:proofErr w:type="gramEnd"/>
-      <w:r>
-        <w:t>, to 5 </w:t>
-      </w:r>
-      <w:proofErr w:type="spellStart"/>
-      <w:r>
-        <w:t>ms</w:t>
-      </w:r>
-      <w:proofErr w:type="spellEnd"/>
-      <w:r>
-        <w:t xml:space="preserve"> resolution, along with the TOF chip time data. The DMA method should be preferable, as it results in fewer CPU interrupts, which</w:t>
-      </w:r>
-      <w:r>
-        <w:t xml:space="preserve"> in excess</w:t>
-      </w:r>
-      <w:r>
-        <w:t xml:space="preserve"> could bog down the CPU, depending on the noise rate.</w:t>
-      </w:r>
-    </w:p>
-    <w:p>
-      <w:pPr>
-        <w:jc w:val="both"/>
-      </w:pPr>
-      <w:r>
-        <w:t xml:space="preserve">For each channel, the TOF chip delivers 32 bits of data for each stop signal. The lower 16 bits are the stop time, and the upper 16 bits are the reference clock. The reference clock simply counts the 12 MHz clock that is sent to the TOF chip from the Event PSOC via port </w:t>
-      </w:r>
-      <w:proofErr w:type="gramStart"/>
-      <w:r>
-        <w:t>P15[</w:t>
-      </w:r>
-      <w:proofErr w:type="gramEnd"/>
-      <w:r>
-        <w:t xml:space="preserve">5]. </w:t>
-      </w:r>
-      <w:proofErr w:type="gramStart"/>
-      <w:r>
-        <w:t xml:space="preserve">Each </w:t>
-      </w:r>
-      <w:r>
-        <w:t>count</w:t>
-      </w:r>
-      <w:r>
-        <w:t xml:space="preserve"> thus</w:t>
-      </w:r>
-      <w:r>
-        <w:t xml:space="preserve"> represents a time of 83.33</w:t>
-      </w:r>
-      <w:r>
-        <w:t> ns, and it rolls over in a time of about 5.46 </w:t>
-      </w:r>
-      <w:proofErr w:type="spellStart"/>
-      <w:r>
-        <w:t>ms.</w:t>
-      </w:r>
-      <w:proofErr w:type="spellEnd"/>
-      <w:r>
-        <w:t xml:space="preserve"> Instead of allowing it to roll over, the PSOC resets the reference clock every 5 </w:t>
-      </w:r>
-      <w:proofErr w:type="spellStart"/>
-      <w:r>
-        <w:t>ms</w:t>
-      </w:r>
-      <w:proofErr w:type="spellEnd"/>
-      <w:r>
-        <w:t>, using a hardware signal derived from the edge of a 200 Hz clock generated within the PSOC and sent to the TOF chip via port P15[4].</w:t>
-      </w:r>
-      <w:proofErr w:type="gramEnd"/>
-      <w:r>
-        <w:t xml:space="preserve"> </w:t>
-      </w:r>
-      <w:proofErr w:type="gramStart"/>
-      <w:r>
-        <w:t>The 200 Hz clock is counted by an 8-bit hardware counter that interrupts</w:t>
-      </w:r>
-      <w:r>
-        <w:t xml:space="preserve"> the CPU once every second</w:t>
-      </w:r>
-      <w:proofErr w:type="gramEnd"/>
-      <w:r>
-        <w:t xml:space="preserve">. </w:t>
-      </w:r>
-      <w:r>
-        <w:t xml:space="preserve">The count of those interrupts </w:t>
-      </w:r>
-      <w:proofErr w:type="gramStart"/>
-      <w:r>
-        <w:t>is added</w:t>
-      </w:r>
-      <w:proofErr w:type="gramEnd"/>
-      <w:r>
-        <w:t xml:space="preserve"> to the 8-bit hardware count to give the 32-bit clock count used within the C code. The lower 16 bits of that count </w:t>
-      </w:r>
-      <w:proofErr w:type="gramStart"/>
-      <w:r>
-        <w:t>are captured</w:t>
-      </w:r>
-      <w:proofErr w:type="gramEnd"/>
-      <w:r>
-        <w:t xml:space="preserve"> along with the TOF stop time and reference clock. The three 16-bit numbers put together give an absolute time measurement down to the </w:t>
-      </w:r>
-      <w:proofErr w:type="gramStart"/>
-      <w:r>
-        <w:t>10 picosecond</w:t>
-      </w:r>
-      <w:proofErr w:type="gramEnd"/>
-      <w:r>
-        <w:t xml:space="preserve"> level.</w:t>
-      </w:r>
-    </w:p>
-    <w:p>
-      <w:pPr>
-        <w:jc w:val="both"/>
-      </w:pPr>
-      <w:r>
         <w:t xml:space="preserve">The TOF chip is set up </w:t>
       </w:r>
       <w:r>
@@ -11653,6 +11960,119 @@
     </w:lvl>
   </w:abstractNum>
   <w:abstractNum w:abstractNumId="2" w15:restartNumberingAfterBreak="0">
+    <w:nsid w:val="182739EF"/>
+    <w:multiLevelType w:val="hybridMultilevel"/>
+    <w:tmpl w:val="99886AF0"/>
+    <w:lvl w:ilvl="0" w:tplc="04090001">
+      <w:start w:val="1"/>
+      <w:numFmt w:val="bullet"/>
+      <w:lvlText w:val=""/>
+      <w:lvlJc w:val="left"/>
+      <w:pPr>
+        <w:ind w:left="773" w:hanging="360"/>
+      </w:pPr>
+      <w:rPr>
+        <w:rFonts w:ascii="Symbol" w:hAnsi="Symbol" w:hint="default"/>
+      </w:rPr>
+    </w:lvl>
+    <w:lvl w:ilvl="1" w:tplc="04090003" w:tentative="1">
+      <w:start w:val="1"/>
+      <w:numFmt w:val="bullet"/>
+      <w:lvlText w:val="o"/>
+      <w:lvlJc w:val="left"/>
+      <w:pPr>
+        <w:ind w:left="1493" w:hanging="360"/>
+      </w:pPr>
+      <w:rPr>
+        <w:rFonts w:ascii="Courier New" w:hAnsi="Courier New" w:cs="Courier New" w:hint="default"/>
+      </w:rPr>
+    </w:lvl>
+    <w:lvl w:ilvl="2" w:tplc="04090005" w:tentative="1">
+      <w:start w:val="1"/>
+      <w:numFmt w:val="bullet"/>
+      <w:lvlText w:val=""/>
+      <w:lvlJc w:val="left"/>
+      <w:pPr>
+        <w:ind w:left="2213" w:hanging="360"/>
+      </w:pPr>
+      <w:rPr>
+        <w:rFonts w:ascii="Wingdings" w:hAnsi="Wingdings" w:hint="default"/>
+      </w:rPr>
+    </w:lvl>
+    <w:lvl w:ilvl="3" w:tplc="04090001" w:tentative="1">
+      <w:start w:val="1"/>
+      <w:numFmt w:val="bullet"/>
+      <w:lvlText w:val=""/>
+      <w:lvlJc w:val="left"/>
+      <w:pPr>
+        <w:ind w:left="2933" w:hanging="360"/>
+      </w:pPr>
+      <w:rPr>
+        <w:rFonts w:ascii="Symbol" w:hAnsi="Symbol" w:hint="default"/>
+      </w:rPr>
+    </w:lvl>
+    <w:lvl w:ilvl="4" w:tplc="04090003" w:tentative="1">
+      <w:start w:val="1"/>
+      <w:numFmt w:val="bullet"/>
+      <w:lvlText w:val="o"/>
+      <w:lvlJc w:val="left"/>
+      <w:pPr>
+        <w:ind w:left="3653" w:hanging="360"/>
+      </w:pPr>
+      <w:rPr>
+        <w:rFonts w:ascii="Courier New" w:hAnsi="Courier New" w:cs="Courier New" w:hint="default"/>
+      </w:rPr>
+    </w:lvl>
+    <w:lvl w:ilvl="5" w:tplc="04090005" w:tentative="1">
+      <w:start w:val="1"/>
+      <w:numFmt w:val="bullet"/>
+      <w:lvlText w:val=""/>
+      <w:lvlJc w:val="left"/>
+      <w:pPr>
+        <w:ind w:left="4373" w:hanging="360"/>
+      </w:pPr>
+      <w:rPr>
+        <w:rFonts w:ascii="Wingdings" w:hAnsi="Wingdings" w:hint="default"/>
+      </w:rPr>
+    </w:lvl>
+    <w:lvl w:ilvl="6" w:tplc="04090001" w:tentative="1">
+      <w:start w:val="1"/>
+      <w:numFmt w:val="bullet"/>
+      <w:lvlText w:val=""/>
+      <w:lvlJc w:val="left"/>
+      <w:pPr>
+        <w:ind w:left="5093" w:hanging="360"/>
+      </w:pPr>
+      <w:rPr>
+        <w:rFonts w:ascii="Symbol" w:hAnsi="Symbol" w:hint="default"/>
+      </w:rPr>
+    </w:lvl>
+    <w:lvl w:ilvl="7" w:tplc="04090003" w:tentative="1">
+      <w:start w:val="1"/>
+      <w:numFmt w:val="bullet"/>
+      <w:lvlText w:val="o"/>
+      <w:lvlJc w:val="left"/>
+      <w:pPr>
+        <w:ind w:left="5813" w:hanging="360"/>
+      </w:pPr>
+      <w:rPr>
+        <w:rFonts w:ascii="Courier New" w:hAnsi="Courier New" w:cs="Courier New" w:hint="default"/>
+      </w:rPr>
+    </w:lvl>
+    <w:lvl w:ilvl="8" w:tplc="04090005" w:tentative="1">
+      <w:start w:val="1"/>
+      <w:numFmt w:val="bullet"/>
+      <w:lvlText w:val=""/>
+      <w:lvlJc w:val="left"/>
+      <w:pPr>
+        <w:ind w:left="6533" w:hanging="360"/>
+      </w:pPr>
+      <w:rPr>
+        <w:rFonts w:ascii="Wingdings" w:hAnsi="Wingdings" w:hint="default"/>
+      </w:rPr>
+    </w:lvl>
+  </w:abstractNum>
+  <w:abstractNum w:abstractNumId="3" w15:restartNumberingAfterBreak="0">
     <w:nsid w:val="1BF954A5"/>
     <w:multiLevelType w:val="hybridMultilevel"/>
     <w:tmpl w:val="1666C782"/>
@@ -11741,7 +12161,206 @@
       </w:pPr>
     </w:lvl>
   </w:abstractNum>
-  <w:abstractNum w:abstractNumId="3" w15:restartNumberingAfterBreak="0">
+  <w:abstractNum w:abstractNumId="4" w15:restartNumberingAfterBreak="0">
+    <w:nsid w:val="1C7C6BD9"/>
+    <w:multiLevelType w:val="hybridMultilevel"/>
+    <w:tmpl w:val="B34E54A6"/>
+    <w:lvl w:ilvl="0" w:tplc="0409000F">
+      <w:start w:val="1"/>
+      <w:numFmt w:val="decimal"/>
+      <w:lvlText w:val="%1."/>
+      <w:lvlJc w:val="left"/>
+      <w:pPr>
+        <w:ind w:left="360" w:hanging="360"/>
+      </w:pPr>
+    </w:lvl>
+    <w:lvl w:ilvl="1" w:tplc="04090019" w:tentative="1">
+      <w:start w:val="1"/>
+      <w:numFmt w:val="lowerLetter"/>
+      <w:lvlText w:val="%2."/>
+      <w:lvlJc w:val="left"/>
+      <w:pPr>
+        <w:ind w:left="1080" w:hanging="360"/>
+      </w:pPr>
+    </w:lvl>
+    <w:lvl w:ilvl="2" w:tplc="0409001B" w:tentative="1">
+      <w:start w:val="1"/>
+      <w:numFmt w:val="lowerRoman"/>
+      <w:lvlText w:val="%3."/>
+      <w:lvlJc w:val="right"/>
+      <w:pPr>
+        <w:ind w:left="1800" w:hanging="180"/>
+      </w:pPr>
+    </w:lvl>
+    <w:lvl w:ilvl="3" w:tplc="0409000F" w:tentative="1">
+      <w:start w:val="1"/>
+      <w:numFmt w:val="decimal"/>
+      <w:lvlText w:val="%4."/>
+      <w:lvlJc w:val="left"/>
+      <w:pPr>
+        <w:ind w:left="2520" w:hanging="360"/>
+      </w:pPr>
+    </w:lvl>
+    <w:lvl w:ilvl="4" w:tplc="04090019" w:tentative="1">
+      <w:start w:val="1"/>
+      <w:numFmt w:val="lowerLetter"/>
+      <w:lvlText w:val="%5."/>
+      <w:lvlJc w:val="left"/>
+      <w:pPr>
+        <w:ind w:left="3240" w:hanging="360"/>
+      </w:pPr>
+    </w:lvl>
+    <w:lvl w:ilvl="5" w:tplc="0409001B" w:tentative="1">
+      <w:start w:val="1"/>
+      <w:numFmt w:val="lowerRoman"/>
+      <w:lvlText w:val="%6."/>
+      <w:lvlJc w:val="right"/>
+      <w:pPr>
+        <w:ind w:left="3960" w:hanging="180"/>
+      </w:pPr>
+    </w:lvl>
+    <w:lvl w:ilvl="6" w:tplc="0409000F" w:tentative="1">
+      <w:start w:val="1"/>
+      <w:numFmt w:val="decimal"/>
+      <w:lvlText w:val="%7."/>
+      <w:lvlJc w:val="left"/>
+      <w:pPr>
+        <w:ind w:left="4680" w:hanging="360"/>
+      </w:pPr>
+    </w:lvl>
+    <w:lvl w:ilvl="7" w:tplc="04090019" w:tentative="1">
+      <w:start w:val="1"/>
+      <w:numFmt w:val="lowerLetter"/>
+      <w:lvlText w:val="%8."/>
+      <w:lvlJc w:val="left"/>
+      <w:pPr>
+        <w:ind w:left="5400" w:hanging="360"/>
+      </w:pPr>
+    </w:lvl>
+    <w:lvl w:ilvl="8" w:tplc="0409001B" w:tentative="1">
+      <w:start w:val="1"/>
+      <w:numFmt w:val="lowerRoman"/>
+      <w:lvlText w:val="%9."/>
+      <w:lvlJc w:val="right"/>
+      <w:pPr>
+        <w:ind w:left="6120" w:hanging="180"/>
+      </w:pPr>
+    </w:lvl>
+  </w:abstractNum>
+  <w:abstractNum w:abstractNumId="5" w15:restartNumberingAfterBreak="0">
+    <w:nsid w:val="222B7653"/>
+    <w:multiLevelType w:val="hybridMultilevel"/>
+    <w:tmpl w:val="537650BC"/>
+    <w:lvl w:ilvl="0" w:tplc="04090001">
+      <w:start w:val="1"/>
+      <w:numFmt w:val="bullet"/>
+      <w:lvlText w:val=""/>
+      <w:lvlJc w:val="left"/>
+      <w:pPr>
+        <w:ind w:left="720" w:hanging="360"/>
+      </w:pPr>
+      <w:rPr>
+        <w:rFonts w:ascii="Symbol" w:hAnsi="Symbol" w:hint="default"/>
+      </w:rPr>
+    </w:lvl>
+    <w:lvl w:ilvl="1" w:tplc="04090003" w:tentative="1">
+      <w:start w:val="1"/>
+      <w:numFmt w:val="bullet"/>
+      <w:lvlText w:val="o"/>
+      <w:lvlJc w:val="left"/>
+      <w:pPr>
+        <w:ind w:left="1440" w:hanging="360"/>
+      </w:pPr>
+      <w:rPr>
+        <w:rFonts w:ascii="Courier New" w:hAnsi="Courier New" w:cs="Courier New" w:hint="default"/>
+      </w:rPr>
+    </w:lvl>
+    <w:lvl w:ilvl="2" w:tplc="04090005" w:tentative="1">
+      <w:start w:val="1"/>
+      <w:numFmt w:val="bullet"/>
+      <w:lvlText w:val=""/>
+      <w:lvlJc w:val="left"/>
+      <w:pPr>
+        <w:ind w:left="2160" w:hanging="360"/>
+      </w:pPr>
+      <w:rPr>
+        <w:rFonts w:ascii="Wingdings" w:hAnsi="Wingdings" w:hint="default"/>
+      </w:rPr>
+    </w:lvl>
+    <w:lvl w:ilvl="3" w:tplc="04090001" w:tentative="1">
+      <w:start w:val="1"/>
+      <w:numFmt w:val="bullet"/>
+      <w:lvlText w:val=""/>
+      <w:lvlJc w:val="left"/>
+      <w:pPr>
+        <w:ind w:left="2880" w:hanging="360"/>
+      </w:pPr>
+      <w:rPr>
+        <w:rFonts w:ascii="Symbol" w:hAnsi="Symbol" w:hint="default"/>
+      </w:rPr>
+    </w:lvl>
+    <w:lvl w:ilvl="4" w:tplc="04090003" w:tentative="1">
+      <w:start w:val="1"/>
+      <w:numFmt w:val="bullet"/>
+      <w:lvlText w:val="o"/>
+      <w:lvlJc w:val="left"/>
+      <w:pPr>
+        <w:ind w:left="3600" w:hanging="360"/>
+      </w:pPr>
+      <w:rPr>
+        <w:rFonts w:ascii="Courier New" w:hAnsi="Courier New" w:cs="Courier New" w:hint="default"/>
+      </w:rPr>
+    </w:lvl>
+    <w:lvl w:ilvl="5" w:tplc="04090005" w:tentative="1">
+      <w:start w:val="1"/>
+      <w:numFmt w:val="bullet"/>
+      <w:lvlText w:val=""/>
+      <w:lvlJc w:val="left"/>
+      <w:pPr>
+        <w:ind w:left="4320" w:hanging="360"/>
+      </w:pPr>
+      <w:rPr>
+        <w:rFonts w:ascii="Wingdings" w:hAnsi="Wingdings" w:hint="default"/>
+      </w:rPr>
+    </w:lvl>
+    <w:lvl w:ilvl="6" w:tplc="04090001" w:tentative="1">
+      <w:start w:val="1"/>
+      <w:numFmt w:val="bullet"/>
+      <w:lvlText w:val=""/>
+      <w:lvlJc w:val="left"/>
+      <w:pPr>
+        <w:ind w:left="5040" w:hanging="360"/>
+      </w:pPr>
+      <w:rPr>
+        <w:rFonts w:ascii="Symbol" w:hAnsi="Symbol" w:hint="default"/>
+      </w:rPr>
+    </w:lvl>
+    <w:lvl w:ilvl="7" w:tplc="04090003" w:tentative="1">
+      <w:start w:val="1"/>
+      <w:numFmt w:val="bullet"/>
+      <w:lvlText w:val="o"/>
+      <w:lvlJc w:val="left"/>
+      <w:pPr>
+        <w:ind w:left="5760" w:hanging="360"/>
+      </w:pPr>
+      <w:rPr>
+        <w:rFonts w:ascii="Courier New" w:hAnsi="Courier New" w:cs="Courier New" w:hint="default"/>
+      </w:rPr>
+    </w:lvl>
+    <w:lvl w:ilvl="8" w:tplc="04090005" w:tentative="1">
+      <w:start w:val="1"/>
+      <w:numFmt w:val="bullet"/>
+      <w:lvlText w:val=""/>
+      <w:lvlJc w:val="left"/>
+      <w:pPr>
+        <w:ind w:left="6480" w:hanging="360"/>
+      </w:pPr>
+      <w:rPr>
+        <w:rFonts w:ascii="Wingdings" w:hAnsi="Wingdings" w:hint="default"/>
+      </w:rPr>
+    </w:lvl>
+  </w:abstractNum>
+  <w:abstractNum w:abstractNumId="6" w15:restartNumberingAfterBreak="0">
     <w:nsid w:val="2B5A55CA"/>
     <w:multiLevelType w:val="hybridMultilevel"/>
     <w:tmpl w:val="C20CC5DA"/>
@@ -11830,7 +12449,7 @@
       </w:pPr>
     </w:lvl>
   </w:abstractNum>
-  <w:abstractNum w:abstractNumId="4" w15:restartNumberingAfterBreak="0">
+  <w:abstractNum w:abstractNumId="7" w15:restartNumberingAfterBreak="0">
     <w:nsid w:val="2E232DC8"/>
     <w:multiLevelType w:val="hybridMultilevel"/>
     <w:tmpl w:val="0C94FC60"/>
@@ -11916,10 +12535,10 @@
       </w:pPr>
     </w:lvl>
   </w:abstractNum>
-  <w:abstractNum w:abstractNumId="5" w15:restartNumberingAfterBreak="0">
+  <w:abstractNum w:abstractNumId="8" w15:restartNumberingAfterBreak="0">
     <w:nsid w:val="4A6E2F53"/>
     <w:multiLevelType w:val="hybridMultilevel"/>
-    <w:tmpl w:val="7728B6C4"/>
+    <w:tmpl w:val="B34E54A6"/>
     <w:lvl w:ilvl="0" w:tplc="0409000F">
       <w:start w:val="1"/>
       <w:numFmt w:val="decimal"/>
@@ -12002,7 +12621,7 @@
       </w:pPr>
     </w:lvl>
   </w:abstractNum>
-  <w:abstractNum w:abstractNumId="6" w15:restartNumberingAfterBreak="0">
+  <w:abstractNum w:abstractNumId="9" w15:restartNumberingAfterBreak="0">
     <w:nsid w:val="4F1353F3"/>
     <w:multiLevelType w:val="hybridMultilevel"/>
     <w:tmpl w:val="AF84F44E"/>
@@ -12115,7 +12734,7 @@
       </w:rPr>
     </w:lvl>
   </w:abstractNum>
-  <w:abstractNum w:abstractNumId="7" w15:restartNumberingAfterBreak="0">
+  <w:abstractNum w:abstractNumId="10" w15:restartNumberingAfterBreak="0">
     <w:nsid w:val="52E97E1D"/>
     <w:multiLevelType w:val="hybridMultilevel"/>
     <w:tmpl w:val="76DE9DAC"/>
@@ -12228,7 +12847,7 @@
       </w:rPr>
     </w:lvl>
   </w:abstractNum>
-  <w:abstractNum w:abstractNumId="8" w15:restartNumberingAfterBreak="0">
+  <w:abstractNum w:abstractNumId="11" w15:restartNumberingAfterBreak="0">
     <w:nsid w:val="5533445D"/>
     <w:multiLevelType w:val="hybridMultilevel"/>
     <w:tmpl w:val="B3380656"/>
@@ -12341,7 +12960,7 @@
       </w:rPr>
     </w:lvl>
   </w:abstractNum>
-  <w:abstractNum w:abstractNumId="9" w15:restartNumberingAfterBreak="0">
+  <w:abstractNum w:abstractNumId="12" w15:restartNumberingAfterBreak="0">
     <w:nsid w:val="778752AD"/>
     <w:multiLevelType w:val="hybridMultilevel"/>
     <w:tmpl w:val="DBA6FB6C"/>
@@ -12431,31 +13050,40 @@
     <w:abstractNumId w:val="1"/>
   </w:num>
   <w:num w:numId="2">
-    <w:abstractNumId w:val="8"/>
+    <w:abstractNumId w:val="11"/>
   </w:num>
   <w:num w:numId="3">
-    <w:abstractNumId w:val="9"/>
+    <w:abstractNumId w:val="12"/>
   </w:num>
   <w:num w:numId="4">
     <w:abstractNumId w:val="0"/>
   </w:num>
   <w:num w:numId="5">
+    <w:abstractNumId w:val="10"/>
+  </w:num>
+  <w:num w:numId="6">
     <w:abstractNumId w:val="7"/>
   </w:num>
-  <w:num w:numId="6">
+  <w:num w:numId="7">
+    <w:abstractNumId w:val="8"/>
+  </w:num>
+  <w:num w:numId="8">
+    <w:abstractNumId w:val="3"/>
+  </w:num>
+  <w:num w:numId="9">
+    <w:abstractNumId w:val="6"/>
+  </w:num>
+  <w:num w:numId="10">
+    <w:abstractNumId w:val="9"/>
+  </w:num>
+  <w:num w:numId="11">
     <w:abstractNumId w:val="4"/>
   </w:num>
-  <w:num w:numId="7">
+  <w:num w:numId="12">
     <w:abstractNumId w:val="5"/>
   </w:num>
-  <w:num w:numId="8">
+  <w:num w:numId="13">
     <w:abstractNumId w:val="2"/>
-  </w:num>
-  <w:num w:numId="9">
-    <w:abstractNumId w:val="3"/>
-  </w:num>
-  <w:num w:numId="10">
-    <w:abstractNumId w:val="6"/>
   </w:num>
 </w:numbering>
 </file>
@@ -13790,7 +14418,7 @@
 </file>
 
 <file path=customXml/itemProps1.xml><?xml version="1.0" encoding="utf-8"?>
-<ds:datastoreItem xmlns:ds="http://schemas.openxmlformats.org/officeDocument/2006/customXml" ds:itemID="{CB4FA253-C3C2-47E5-8F6C-430C18463B9C}">
+<ds:datastoreItem xmlns:ds="http://schemas.openxmlformats.org/officeDocument/2006/customXml" ds:itemID="{11C5A562-B86B-43C3-8D31-5AC025692A0C}">
   <ds:schemaRefs>
     <ds:schemaRef ds:uri="http://schemas.openxmlformats.org/officeDocument/2006/bibliography"/>
   </ds:schemaRefs>

</xml_diff>

<commit_message>
V24.20: Added ASIC error codes to the EOR and added error records that get built for each timeout
</commit_message>
<xml_diff>
--- a/EventPSOCdocumentation.docx
+++ b/EventPSOCdocumentation.docx
@@ -5264,7 +5264,10 @@
         </w:numPr>
       </w:pPr>
       <w:r>
-        <w:t>22: 2-byte number of GO signals received by the tracker master board</w:t>
+        <w:t>22</w:t>
+      </w:r>
+      <w:r>
+        <w:t>: 4-byte count of events created when the SPI link is busy</w:t>
       </w:r>
     </w:p>
     <w:p>
@@ -5276,7 +5279,10 @@
         </w:numPr>
       </w:pPr>
       <w:r>
-        <w:t>24: 2-byte number of triggers received by tracker board 0</w:t>
+        <w:t>26</w:t>
+      </w:r>
+      <w:r>
+        <w:t>: 2-byte number of GO signals received by the tracker master board</w:t>
       </w:r>
     </w:p>
     <w:p>
@@ -5288,7 +5294,10 @@
         </w:numPr>
       </w:pPr>
       <w:r>
-        <w:t>26: 2-byte number of read commands received by tracker board 0</w:t>
+        <w:t>28</w:t>
+      </w:r>
+      <w:r>
+        <w:t>: 2-byte number of triggers received by tracker board 0</w:t>
       </w:r>
     </w:p>
     <w:p>
@@ -5300,7 +5309,10 @@
         </w:numPr>
       </w:pPr>
       <w:r>
-        <w:t>28: 1-byte missed-trigger count from tracker board 0</w:t>
+        <w:t>30</w:t>
+      </w:r>
+      <w:r>
+        <w:t>: 2-byte number of read commands received by tracker board 0</w:t>
       </w:r>
     </w:p>
     <w:p>
@@ -5312,7 +5324,25 @@
         </w:numPr>
       </w:pPr>
       <w:r>
-        <w:t xml:space="preserve">29: 1-byte </w:t>
+        <w:t>32</w:t>
+      </w:r>
+      <w:r>
+        <w:t>: 1-byte missed-trigger count from tracker board 0</w:t>
+      </w:r>
+    </w:p>
+    <w:p>
+      <w:pPr>
+        <w:pStyle w:val="ListParagraph"/>
+        <w:numPr>
+          <w:ilvl w:val="0"/>
+          <w:numId w:val="10"/>
+        </w:numPr>
+      </w:pPr>
+      <w:r>
+        <w:t>33</w:t>
+      </w:r>
+      <w:r>
+        <w:t xml:space="preserve">: 1-byte </w:t>
       </w:r>
       <w:r>
         <w:t>count of read commands received with no trigger, for board 0</w:t>
@@ -5327,7 +5357,10 @@
         </w:numPr>
       </w:pPr>
       <w:r>
-        <w:t>30: 1-byte of error bits from board 0</w:t>
+        <w:t>34</w:t>
+      </w:r>
+      <w:r>
+        <w:t>: 1-byte of error bits from board 0</w:t>
       </w:r>
     </w:p>
     <w:p>
@@ -5339,7 +5372,7 @@
         </w:numPr>
       </w:pPr>
       <w:r>
-        <w:t>31: 2-byte number of triggers received by tracker board 1</w:t>
+        <w:t>35: 1-byte of error bits from ASIC #4 on board 0</w:t>
       </w:r>
     </w:p>
     <w:p>
@@ -5351,7 +5384,10 @@
         </w:numPr>
       </w:pPr>
       <w:r>
-        <w:t>33: 2-byte number of read commands received by tracker board 1</w:t>
+        <w:t>36</w:t>
+      </w:r>
+      <w:r>
+        <w:t>: 2-byte number of triggers received by tracker board 1</w:t>
       </w:r>
     </w:p>
     <w:p>
@@ -5363,7 +5399,10 @@
         </w:numPr>
       </w:pPr>
       <w:r>
-        <w:t>35: 1-byte missed-trigger count from tracker board 1</w:t>
+        <w:t>38</w:t>
+      </w:r>
+      <w:r>
+        <w:t>: 2-byte number of read commands received by tracker board 1</w:t>
       </w:r>
     </w:p>
     <w:p>
@@ -5375,7 +5414,10 @@
         </w:numPr>
       </w:pPr>
       <w:r>
-        <w:t>36: 1-byte count of read commands received with no trigger, for board 1</w:t>
+        <w:t>40</w:t>
+      </w:r>
+      <w:r>
+        <w:t>: 1-byte missed-trigger count from tracker board 1</w:t>
       </w:r>
     </w:p>
     <w:p>
@@ -5387,7 +5429,10 @@
         </w:numPr>
       </w:pPr>
       <w:r>
-        <w:t>37: 1-byte of error bits from board 1</w:t>
+        <w:t>41</w:t>
+      </w:r>
+      <w:r>
+        <w:t>: 1-byte count of read commands received with no trigger, for board 1</w:t>
       </w:r>
     </w:p>
     <w:p>
@@ -5399,19 +5444,42 @@
         </w:numPr>
       </w:pPr>
       <w:r>
+        <w:t>42</w:t>
+      </w:r>
+      <w:r>
+        <w:t>: 1-byte of error bits from board 1</w:t>
+      </w:r>
+    </w:p>
+    <w:p>
+      <w:pPr>
+        <w:pStyle w:val="ListParagraph"/>
+        <w:numPr>
+          <w:ilvl w:val="0"/>
+          <w:numId w:val="10"/>
+        </w:numPr>
+      </w:pPr>
+      <w:r>
+        <w:t>43</w:t>
+      </w:r>
+      <w:r>
+        <w:t>: 1-byte of er</w:t>
+      </w:r>
+      <w:r>
+        <w:t>ror bits from ASIC #4 on board 1</w:t>
+      </w:r>
+      <w:bookmarkStart w:id="2" w:name="_GoBack"/>
+      <w:bookmarkEnd w:id="2"/>
+    </w:p>
+    <w:p>
+      <w:pPr>
+        <w:pStyle w:val="ListParagraph"/>
+        <w:numPr>
+          <w:ilvl w:val="0"/>
+          <w:numId w:val="10"/>
+        </w:numPr>
+      </w:pPr>
+      <w:r>
         <w:t>The same for boards 2 through 7</w:t>
-      </w:r>
-    </w:p>
-    <w:p>
-      <w:pPr>
-        <w:pStyle w:val="ListParagraph"/>
-        <w:numPr>
-          <w:ilvl w:val="0"/>
-          <w:numId w:val="10"/>
-        </w:numPr>
-      </w:pPr>
-      <w:r>
-        <w:t>80: 4-byte count of events created when the SPI link is busy</w:t>
       </w:r>
     </w:p>
     <w:p>
@@ -5851,6 +5919,7 @@
           </w:tcPr>
           <w:p>
             <w:r>
+              <w:lastRenderedPageBreak/>
               <w:t>0x02</w:t>
             </w:r>
           </w:p>
@@ -5970,7 +6039,6 @@
           </w:p>
           <w:p>
             <w:r>
-              <w:lastRenderedPageBreak/>
               <w:t>1: High-order byte</w:t>
             </w:r>
           </w:p>
@@ -5988,7 +6056,6 @@
           </w:tcPr>
           <w:p>
             <w:r>
-              <w:lastRenderedPageBreak/>
               <w:t>0x05</w:t>
             </w:r>
           </w:p>
@@ -6934,7 +7001,14 @@
               <w:rPr>
                 <w:i/>
               </w:rPr>
-              <w:t xml:space="preserve">C bus on the DAQ board, so that </w:t>
+              <w:t xml:space="preserve">C bus on the DAQ board, so </w:t>
+            </w:r>
+            <w:r>
+              <w:rPr>
+                <w:i/>
+              </w:rPr>
+              <w:lastRenderedPageBreak/>
+              <w:t xml:space="preserve">that </w:t>
             </w:r>
             <w:proofErr w:type="gramStart"/>
             <w:r>
@@ -6970,6 +7044,7 @@
           </w:tcPr>
           <w:p>
             <w:r>
+              <w:lastRenderedPageBreak/>
               <w:t>0</w:t>
             </w:r>
           </w:p>
@@ -6997,7 +7072,6 @@
           </w:tcPr>
           <w:p>
             <w:r>
-              <w:lastRenderedPageBreak/>
               <w:t>0x30</w:t>
             </w:r>
           </w:p>
@@ -7899,6 +7973,7 @@
               <w:t xml:space="preserve">be used instead of command 0x10, </w:t>
             </w:r>
             <w:r>
+              <w:lastRenderedPageBreak/>
               <w:t xml:space="preserve">so that the settings will </w:t>
             </w:r>
             <w:proofErr w:type="gramStart"/>
@@ -7907,11 +7982,7 @@
             </w:r>
             <w:proofErr w:type="gramEnd"/>
             <w:r>
-              <w:t xml:space="preserve"> retained in </w:t>
-            </w:r>
-            <w:r>
-              <w:lastRenderedPageBreak/>
-              <w:t>memory, as needed in case there is an automatic reset and reconfiguration.</w:t>
+              <w:t xml:space="preserve"> retained in memory, as needed in case there is an automatic reset and reconfiguration.</w:t>
             </w:r>
           </w:p>
           <w:p/>
@@ -7961,6 +8032,7 @@
           </w:p>
           <w:p>
             <w:r>
+              <w:lastRenderedPageBreak/>
               <w:t xml:space="preserve">       1 = calibration mask</w:t>
             </w:r>
           </w:p>
@@ -7971,7 +8043,6 @@
           </w:p>
           <w:p>
             <w:r>
-              <w:lastRenderedPageBreak/>
               <w:t xml:space="preserve">       3 = trigger mask</w:t>
             </w:r>
           </w:p>
@@ -11245,8 +11316,6 @@
       <w:r>
         <w:t xml:space="preserve"> 1-shot</w:t>
       </w:r>
-      <w:bookmarkStart w:id="2" w:name="_GoBack"/>
-      <w:bookmarkEnd w:id="2"/>
       <w:r>
         <w:t xml:space="preserve"> mode in which the trigger is disabled immediately in hardware after a trigger is accepted</w:t>
       </w:r>
@@ -14418,7 +14487,7 @@
 </file>
 
 <file path=customXml/itemProps1.xml><?xml version="1.0" encoding="utf-8"?>
-<ds:datastoreItem xmlns:ds="http://schemas.openxmlformats.org/officeDocument/2006/customXml" ds:itemID="{11C5A562-B86B-43C3-8D31-5AC025692A0C}">
+<ds:datastoreItem xmlns:ds="http://schemas.openxmlformats.org/officeDocument/2006/customXml" ds:itemID="{782D5F29-888B-4F68-BD8D-552153C0042C}">
   <ds:schemaRefs>
     <ds:schemaRef ds:uri="http://schemas.openxmlformats.org/officeDocument/2006/bibliography"/>
   </ds:schemaRefs>

</xml_diff>

<commit_message>
V25.0:  Added lots of error checking on tracker hit lists, and turned it on by default
</commit_message>
<xml_diff>
--- a/EventPSOCdocumentation.docx
+++ b/EventPSOCdocumentation.docx
@@ -5264,10 +5264,7 @@
         </w:numPr>
       </w:pPr>
       <w:r>
-        <w:t>22</w:t>
-      </w:r>
-      <w:r>
-        <w:t>: 4-byte count of events created when the SPI link is busy</w:t>
+        <w:t>22: 4-byte count of events created when the SPI link is busy</w:t>
       </w:r>
     </w:p>
     <w:p>
@@ -5459,16 +5456,8 @@
         </w:numPr>
       </w:pPr>
       <w:r>
-        <w:t>43</w:t>
-      </w:r>
-      <w:r>
-        <w:t>: 1-byte of er</w:t>
-      </w:r>
-      <w:r>
-        <w:t>ror bits from ASIC #4 on board 1</w:t>
-      </w:r>
-      <w:bookmarkStart w:id="2" w:name="_GoBack"/>
-      <w:bookmarkEnd w:id="2"/>
+        <w:t>43: 1-byte of error bits from ASIC #4 on board 1</w:t>
+      </w:r>
     </w:p>
     <w:p>
       <w:pPr>
@@ -8837,6 +8826,18 @@
               <w:t>1 byte count of tracker resets</w:t>
             </w:r>
           </w:p>
+          <w:p>
+            <w:r>
+              <w:t>1 byte count of events with ASIC error flag</w:t>
+            </w:r>
+          </w:p>
+          <w:p>
+            <w:r>
+              <w:t>1 byte count of events with ASIC parity err</w:t>
+            </w:r>
+            <w:bookmarkStart w:id="2" w:name="_GoBack"/>
+            <w:bookmarkEnd w:id="2"/>
+          </w:p>
         </w:tc>
         <w:tc>
           <w:tcPr>
@@ -8844,7 +8845,7 @@
           </w:tcPr>
           <w:p>
             <w:r>
-              <w:t>6</w:t>
+              <w:t>8</w:t>
             </w:r>
           </w:p>
         </w:tc>
@@ -9351,6 +9352,7 @@
           </w:tcPr>
           <w:p>
             <w:r>
+              <w:lastRenderedPageBreak/>
               <w:t>0x59</w:t>
             </w:r>
           </w:p>
@@ -9411,7 +9413,6 @@
           </w:tcPr>
           <w:p>
             <w:r>
-              <w:lastRenderedPageBreak/>
               <w:t>0x5A</w:t>
             </w:r>
           </w:p>
@@ -10292,7 +10293,14 @@
         <w:rPr>
           <w:rFonts w:eastAsia="Times New Roman" w:cstheme="minorHAnsi"/>
         </w:rPr>
-        <w:t xml:space="preserve">. In the ADC page of the schematic, the SAR_ADC_CTRL Verilog component starts acting when any of the channels goes above threshold. There is a </w:t>
+        <w:t xml:space="preserve">. In the ADC page of the schematic, the SAR_ADC_CTRL Verilog component starts acting when any of the channels goes </w:t>
+      </w:r>
+      <w:r>
+        <w:rPr>
+          <w:rFonts w:eastAsia="Times New Roman" w:cstheme="minorHAnsi"/>
+        </w:rPr>
+        <w:lastRenderedPageBreak/>
+        <w:t xml:space="preserve">above threshold. There is a </w:t>
       </w:r>
       <w:r>
         <w:rPr>
@@ -10405,14 +10413,7 @@
         <w:rPr>
           <w:rFonts w:eastAsia="Times New Roman" w:cstheme="minorHAnsi"/>
         </w:rPr>
-        <w:t xml:space="preserve">.3 </w:t>
-      </w:r>
-      <w:r>
-        <w:rPr>
-          <w:rFonts w:eastAsia="Times New Roman" w:cstheme="minorHAnsi"/>
-        </w:rPr>
-        <w:lastRenderedPageBreak/>
-        <w:t xml:space="preserve">microseconds for the </w:t>
+        <w:t xml:space="preserve">.3 microseconds for the </w:t>
       </w:r>
       <w:r>
         <w:rPr>
@@ -11008,7 +11009,11 @@
         <w:t xml:space="preserve"> by up to 1 in 255.</w:t>
       </w:r>
       <w:r>
-        <w:t xml:space="preserve"> The tracker trigger is an OR of the bending-plane coincidence and the non-bending-plane coincidence.</w:t>
+        <w:t xml:space="preserve"> The tracker trigger is an OR of the </w:t>
+      </w:r>
+      <w:r>
+        <w:lastRenderedPageBreak/>
+        <w:t>bending-plane coincidence and the non-bending-plane coincidence.</w:t>
       </w:r>
       <w:r>
         <w:t xml:space="preserve"> The coincidence levels of the two sides are set by the </w:t>
@@ -11035,7 +11040,6 @@
         <w:jc w:val="both"/>
       </w:pPr>
       <w:r>
-        <w:lastRenderedPageBreak/>
         <w:t xml:space="preserve">The </w:t>
       </w:r>
       <w:proofErr w:type="spellStart"/>
@@ -11285,7 +11289,11 @@
       </w:r>
       <w:proofErr w:type="gramEnd"/>
       <w:r>
-        <w:t xml:space="preserve"> in the configuration register, also affects the trigger timing, of course. We have been using the slow-amplifier setting. We chose that for the first flight, to try to accommodate the very slow PMT electronics in the old system. That is not relevant for the new PMT electronics, but so </w:t>
+        <w:t xml:space="preserve"> in the configuration register, also affects the trigger timing, of course. We have been using the slow-amplifier setting. We chose that for the first flight, to try to accommodate the very slow </w:t>
+      </w:r>
+      <w:r>
+        <w:lastRenderedPageBreak/>
+        <w:t xml:space="preserve">PMT electronics in the old system. That is not relevant for the new PMT electronics, but so </w:t>
       </w:r>
       <w:proofErr w:type="gramStart"/>
       <w:r>
@@ -11310,7 +11318,6 @@
         <w:jc w:val="both"/>
       </w:pPr>
       <w:r>
-        <w:lastRenderedPageBreak/>
         <w:t>The trigger operates in a</w:t>
       </w:r>
       <w:r>
@@ -11724,7 +11731,11 @@
       </w:r>
       <w:proofErr w:type="gramEnd"/>
       <w:r>
-        <w:t xml:space="preserve"> along with the TOF stop time and reference clock. The three 16-bit numbers put together give an absolute time measurement down to the </w:t>
+        <w:t xml:space="preserve"> along with the TOF stop time and </w:t>
+      </w:r>
+      <w:r>
+        <w:lastRenderedPageBreak/>
+        <w:t xml:space="preserve">reference clock. The three 16-bit numbers put together give an absolute time measurement down to the </w:t>
       </w:r>
       <w:proofErr w:type="gramStart"/>
       <w:r>
@@ -11740,7 +11751,6 @@
         <w:jc w:val="both"/>
       </w:pPr>
       <w:r>
-        <w:lastRenderedPageBreak/>
         <w:t xml:space="preserve">The TOF chip is set up </w:t>
       </w:r>
       <w:r>
@@ -14487,7 +14497,7 @@
 </file>
 
 <file path=customXml/itemProps1.xml><?xml version="1.0" encoding="utf-8"?>
-<ds:datastoreItem xmlns:ds="http://schemas.openxmlformats.org/officeDocument/2006/customXml" ds:itemID="{782D5F29-888B-4F68-BD8D-552153C0042C}">
+<ds:datastoreItem xmlns:ds="http://schemas.openxmlformats.org/officeDocument/2006/customXml" ds:itemID="{6216D915-91C2-4054-B9EE-F2A16591F3BB}">
   <ds:schemaRefs>
     <ds:schemaRef ds:uri="http://schemas.openxmlformats.org/officeDocument/2006/bibliography"/>
   </ds:schemaRefs>

</xml_diff>

<commit_message>
V25.1:  Revised the error record and added a couple more counters
</commit_message>
<xml_diff>
--- a/EventPSOCdocumentation.docx
+++ b/EventPSOCdocumentation.docx
@@ -5608,6 +5608,11 @@
         </w:numPr>
       </w:pPr>
       <w:r>
+        <w:t xml:space="preserve">address byte </w:t>
+      </w:r>
+      <w:bookmarkStart w:id="2" w:name="_GoBack"/>
+      <w:bookmarkEnd w:id="2"/>
+      <w:r>
         <w:t>{5:2} = 0x8 indicate the event PSOC</w:t>
       </w:r>
     </w:p>
@@ -8835,8 +8840,6 @@
             <w:r>
               <w:t>1 byte count of events with ASIC parity err</w:t>
             </w:r>
-            <w:bookmarkStart w:id="2" w:name="_GoBack"/>
-            <w:bookmarkEnd w:id="2"/>
           </w:p>
         </w:tc>
         <w:tc>
@@ -14497,7 +14500,7 @@
 </file>
 
 <file path=customXml/itemProps1.xml><?xml version="1.0" encoding="utf-8"?>
-<ds:datastoreItem xmlns:ds="http://schemas.openxmlformats.org/officeDocument/2006/customXml" ds:itemID="{6216D915-91C2-4054-B9EE-F2A16591F3BB}">
+<ds:datastoreItem xmlns:ds="http://schemas.openxmlformats.org/officeDocument/2006/customXml" ds:itemID="{4ECADF08-3AAD-47E2-B422-E159A4327019}">
   <ds:schemaRefs>
     <ds:schemaRef ds:uri="http://schemas.openxmlformats.org/officeDocument/2006/bibliography"/>
   </ds:schemaRefs>

</xml_diff>

<commit_message>
Updated the Word documentation
</commit_message>
<xml_diff>
--- a/EventPSOCdocumentation.docx
+++ b/EventPSOCdocumentation.docx
@@ -1472,7 +1472,19 @@
         </w:tc>
       </w:tr>
     </w:tbl>
-    <w:p/>
+    <w:p>
+      <w:r>
+        <w:t>The SPI mode is CPHA=</w:t>
+      </w:r>
+      <w:proofErr w:type="gramStart"/>
+      <w:r>
+        <w:t>1</w:t>
+      </w:r>
+      <w:proofErr w:type="gramEnd"/>
+      <w:r>
+        <w:t>, CPOL=0, shift direction MSB-first, 8 data bits, and 1 Mbps bit rate.</w:t>
+      </w:r>
+    </w:p>
     <w:p>
       <w:pPr>
         <w:pStyle w:val="Heading2"/>
@@ -1626,7 +1638,13 @@
         <w:jc w:val="both"/>
       </w:pPr>
       <w:r>
-        <w:t xml:space="preserve">The track trigger, which is an OR of the separate bending and non-bending trigger signals. </w:t>
+        <w:t xml:space="preserve">The track trigger, which is an </w:t>
+      </w:r>
+      <w:r>
+        <w:t xml:space="preserve">AND or an </w:t>
+      </w:r>
+      <w:r>
+        <w:t xml:space="preserve">OR of the separate bending and non-bending trigger signals. </w:t>
       </w:r>
       <w:proofErr w:type="gramStart"/>
       <w:r>
@@ -1675,6 +1693,25 @@
       <w:proofErr w:type="spellEnd"/>
       <w:r>
         <w:t>, which is captured and read out for every event.</w:t>
+      </w:r>
+      <w:r>
+        <w:t xml:space="preserve"> The choice between OR versus AND of the two tracker views </w:t>
+      </w:r>
+      <w:proofErr w:type="gramStart"/>
+      <w:r>
+        <w:t>is set</w:t>
+      </w:r>
+      <w:proofErr w:type="gramEnd"/>
+      <w:r>
+        <w:t xml:space="preserve"> by the second bit of </w:t>
+      </w:r>
+      <w:proofErr w:type="spellStart"/>
+      <w:r>
+        <w:t>Control_Reg_Trg</w:t>
+      </w:r>
+      <w:proofErr w:type="spellEnd"/>
+      <w:r>
+        <w:t>.</w:t>
       </w:r>
     </w:p>
     <w:p>
@@ -4699,6 +4736,97 @@
         </w:numPr>
       </w:pPr>
       <w:r>
+        <w:t>72: average number of Channel-A TOF hits per event</w:t>
+      </w:r>
+    </w:p>
+    <w:p>
+      <w:pPr>
+        <w:pStyle w:val="ListParagraph"/>
+        <w:numPr>
+          <w:ilvl w:val="0"/>
+          <w:numId w:val="8"/>
+        </w:numPr>
+      </w:pPr>
+      <w:r>
+        <w:lastRenderedPageBreak/>
+        <w:t>73: average number of Channel-B TOF hits per event</w:t>
+      </w:r>
+    </w:p>
+    <w:p>
+      <w:pPr>
+        <w:pStyle w:val="ListParagraph"/>
+        <w:numPr>
+          <w:ilvl w:val="0"/>
+          <w:numId w:val="8"/>
+        </w:numPr>
+      </w:pPr>
+      <w:r>
+        <w:t>74: maximum number of Channel-A TOF hits in one event</w:t>
+      </w:r>
+    </w:p>
+    <w:p>
+      <w:pPr>
+        <w:pStyle w:val="ListParagraph"/>
+        <w:numPr>
+          <w:ilvl w:val="0"/>
+          <w:numId w:val="8"/>
+        </w:numPr>
+      </w:pPr>
+      <w:r>
+        <w:t>75: maximum number of Channel-B TOF hits in one event</w:t>
+      </w:r>
+    </w:p>
+    <w:p>
+      <w:pPr>
+        <w:pStyle w:val="ListParagraph"/>
+        <w:numPr>
+          <w:ilvl w:val="0"/>
+          <w:numId w:val="8"/>
+        </w:numPr>
+      </w:pPr>
+      <w:r>
+        <w:t xml:space="preserve">76: percent </w:t>
+      </w:r>
+      <w:r>
+        <w:t xml:space="preserve">Main-PSOC </w:t>
+      </w:r>
+      <w:r>
+        <w:t>busy fraction</w:t>
+      </w:r>
+    </w:p>
+    <w:p>
+      <w:pPr>
+        <w:pStyle w:val="ListParagraph"/>
+        <w:numPr>
+          <w:ilvl w:val="0"/>
+          <w:numId w:val="8"/>
+        </w:numPr>
+      </w:pPr>
+      <w:r>
+        <w:t>77: percent trigger live fraction</w:t>
+      </w:r>
+    </w:p>
+    <w:p>
+      <w:pPr>
+        <w:pStyle w:val="ListParagraph"/>
+        <w:numPr>
+          <w:ilvl w:val="0"/>
+          <w:numId w:val="8"/>
+        </w:numPr>
+      </w:pPr>
+      <w:r>
+        <w:t>78: percent live fraction for ADC state machine</w:t>
+      </w:r>
+    </w:p>
+    <w:p>
+      <w:pPr>
+        <w:pStyle w:val="ListParagraph"/>
+        <w:numPr>
+          <w:ilvl w:val="0"/>
+          <w:numId w:val="8"/>
+        </w:numPr>
+      </w:pPr>
+      <w:r>
         <w:t>0xFF00FF trailer</w:t>
       </w:r>
     </w:p>
@@ -4711,16 +4839,842 @@
         </w:numPr>
       </w:pPr>
       <w:r>
+        <w:t>Tracker housekeeping</w:t>
+      </w:r>
+    </w:p>
+    <w:p>
+      <w:pPr>
+        <w:pStyle w:val="ListParagraph"/>
+        <w:numPr>
+          <w:ilvl w:val="0"/>
+          <w:numId w:val="9"/>
+        </w:numPr>
+      </w:pPr>
+      <w:r>
+        <w:t>0xDC00FF</w:t>
+      </w:r>
+    </w:p>
+    <w:p>
+      <w:pPr>
+        <w:pStyle w:val="ListParagraph"/>
+        <w:numPr>
+          <w:ilvl w:val="0"/>
+          <w:numId w:val="9"/>
+        </w:numPr>
+      </w:pPr>
+      <w:r>
+        <w:t>1-byte record length</w:t>
+      </w:r>
+    </w:p>
+    <w:p>
+      <w:pPr>
+        <w:pStyle w:val="ListParagraph"/>
+        <w:numPr>
+          <w:ilvl w:val="0"/>
+          <w:numId w:val="9"/>
+        </w:numPr>
+      </w:pPr>
+      <w:r>
+        <w:t>0xDF (instead of the command echo)</w:t>
+      </w:r>
+    </w:p>
+    <w:p>
+      <w:pPr>
+        <w:pStyle w:val="ListParagraph"/>
+        <w:numPr>
+          <w:ilvl w:val="0"/>
+          <w:numId w:val="9"/>
+        </w:numPr>
+      </w:pPr>
+      <w:r>
+        <w:t>0x00  (zero length for the command-data echo)</w:t>
+      </w:r>
+    </w:p>
+    <w:p>
+      <w:pPr>
+        <w:pStyle w:val="ListParagraph"/>
+        <w:numPr>
+          <w:ilvl w:val="0"/>
+          <w:numId w:val="9"/>
+        </w:numPr>
+      </w:pPr>
+      <w:r>
+        <w:t>0: 0x5452414B (“TRAK” in ASCII)</w:t>
+      </w:r>
+    </w:p>
+    <w:p>
+      <w:pPr>
+        <w:pStyle w:val="ListParagraph"/>
+        <w:numPr>
+          <w:ilvl w:val="0"/>
+          <w:numId w:val="9"/>
+        </w:numPr>
+      </w:pPr>
+      <w:r>
+        <w:t>4: 2-byte run number</w:t>
+      </w:r>
+    </w:p>
+    <w:p>
+      <w:pPr>
+        <w:pStyle w:val="ListParagraph"/>
+        <w:numPr>
+          <w:ilvl w:val="0"/>
+          <w:numId w:val="9"/>
+        </w:numPr>
+      </w:pPr>
+      <w:r>
+        <w:t>6: 4-byte time and date (packed the same as in the event record)</w:t>
+      </w:r>
+    </w:p>
+    <w:p>
+      <w:pPr>
+        <w:pStyle w:val="ListParagraph"/>
+        <w:numPr>
+          <w:ilvl w:val="0"/>
+          <w:numId w:val="9"/>
+        </w:numPr>
+      </w:pPr>
+      <w:r>
+        <w:t>10: 2-byte temperature of board 0</w:t>
+      </w:r>
+      <w:r>
+        <w:t xml:space="preserve"> (divide by 256 to get degrees Celsius)</w:t>
+      </w:r>
+    </w:p>
+    <w:p>
+      <w:pPr>
+        <w:pStyle w:val="ListParagraph"/>
+        <w:numPr>
+          <w:ilvl w:val="0"/>
+          <w:numId w:val="9"/>
+        </w:numPr>
+      </w:pPr>
+      <w:r>
+        <w:t>12: 2-byte SSD bias current of board 0</w:t>
+      </w:r>
+      <w:r>
+        <w:t xml:space="preserve"> (multiply by 2.5/100</w:t>
+      </w:r>
+      <w:r>
+        <w:t xml:space="preserve"> </w:t>
+      </w:r>
+      <w:r>
+        <w:t>for</w:t>
+      </w:r>
+      <w:r>
+        <w:t xml:space="preserve"> micro-amps)</w:t>
+      </w:r>
+    </w:p>
+    <w:p>
+      <w:pPr>
+        <w:pStyle w:val="ListParagraph"/>
+        <w:numPr>
+          <w:ilvl w:val="0"/>
+          <w:numId w:val="9"/>
+        </w:numPr>
+      </w:pPr>
+      <w:r>
+        <w:t>14: 2-byte</w:t>
+      </w:r>
+      <w:r>
+        <w:t xml:space="preserve"> </w:t>
+      </w:r>
+      <w:r>
+        <w:t>board 0 digital 1.2-V regulator voltage (FPGA core</w:t>
+      </w:r>
+      <w:r>
+        <w:t>; multiply by 0.00125 for volts</w:t>
+      </w:r>
+      <w:r>
+        <w:t>)</w:t>
+      </w:r>
+    </w:p>
+    <w:p>
+      <w:pPr>
+        <w:pStyle w:val="ListParagraph"/>
+        <w:numPr>
+          <w:ilvl w:val="0"/>
+          <w:numId w:val="9"/>
+        </w:numPr>
+      </w:pPr>
+      <w:r>
+        <w:t>16: 2-byte</w:t>
+      </w:r>
+      <w:r>
+        <w:t xml:space="preserve"> </w:t>
+      </w:r>
+      <w:r>
+        <w:t>board 0 digital 1.2-V regulator current</w:t>
+      </w:r>
+      <w:r>
+        <w:t xml:space="preserve"> (multiply by 0.0025/0.03 for </w:t>
+      </w:r>
+      <w:r>
+        <w:t>milli</w:t>
+      </w:r>
+      <w:r>
+        <w:t>amps; typically 24 mA)</w:t>
+      </w:r>
+    </w:p>
+    <w:p>
+      <w:pPr>
+        <w:pStyle w:val="ListParagraph"/>
+        <w:numPr>
+          <w:ilvl w:val="0"/>
+          <w:numId w:val="9"/>
+        </w:numPr>
+      </w:pPr>
+      <w:r>
+        <w:t>18: 2-byte</w:t>
+      </w:r>
+      <w:r>
+        <w:t xml:space="preserve"> </w:t>
+      </w:r>
+      <w:r>
+        <w:t>board 0 digital 2.5-V regulator voltage (FPGA and other logic, including ASIC digital</w:t>
+      </w:r>
+      <w:r>
+        <w:t xml:space="preserve"> logic</w:t>
+      </w:r>
+      <w:r>
+        <w:t>)</w:t>
+      </w:r>
+    </w:p>
+    <w:p>
+      <w:pPr>
+        <w:pStyle w:val="ListParagraph"/>
+        <w:numPr>
+          <w:ilvl w:val="0"/>
+          <w:numId w:val="9"/>
+        </w:numPr>
+      </w:pPr>
+      <w:r>
+        <w:t>20: 2-byte</w:t>
+      </w:r>
+      <w:r>
+        <w:t xml:space="preserve"> </w:t>
+      </w:r>
+      <w:r>
+        <w:t>board 0 digital 2.5-V regulator current</w:t>
+      </w:r>
+      <w:r>
+        <w:t xml:space="preserve"> (typically 440 mA)</w:t>
+      </w:r>
+    </w:p>
+    <w:p>
+      <w:pPr>
+        <w:pStyle w:val="ListParagraph"/>
+        <w:numPr>
+          <w:ilvl w:val="0"/>
+          <w:numId w:val="9"/>
+        </w:numPr>
+      </w:pPr>
+      <w:r>
+        <w:t>22: 2-byte</w:t>
+      </w:r>
+      <w:r>
+        <w:t xml:space="preserve"> </w:t>
+      </w:r>
+      <w:r>
+        <w:t>board 0 digital 3.3-V regulator voltage (i2c bus)</w:t>
+      </w:r>
+    </w:p>
+    <w:p>
+      <w:pPr>
+        <w:pStyle w:val="ListParagraph"/>
+        <w:numPr>
+          <w:ilvl w:val="0"/>
+          <w:numId w:val="9"/>
+        </w:numPr>
+      </w:pPr>
+      <w:r>
+        <w:t>24: 2-byte</w:t>
+      </w:r>
+      <w:r>
+        <w:t xml:space="preserve"> </w:t>
+      </w:r>
+      <w:r>
+        <w:t>board 0 digital 3.3-V regulator current</w:t>
+      </w:r>
+      <w:r>
+        <w:t xml:space="preserve"> (typically 44 mA)</w:t>
+      </w:r>
+    </w:p>
+    <w:p>
+      <w:pPr>
+        <w:pStyle w:val="ListParagraph"/>
+        <w:numPr>
+          <w:ilvl w:val="0"/>
+          <w:numId w:val="9"/>
+        </w:numPr>
+      </w:pPr>
+      <w:r>
+        <w:t>26: 2-byte board 0 analog 2.1-V regulator voltage (amplifier input transistor)</w:t>
+      </w:r>
+    </w:p>
+    <w:p>
+      <w:pPr>
+        <w:pStyle w:val="ListParagraph"/>
+        <w:numPr>
+          <w:ilvl w:val="0"/>
+          <w:numId w:val="9"/>
+        </w:numPr>
+      </w:pPr>
+      <w:r>
+        <w:t>28: 2-byte board 0 analog 2.1-V regulator current</w:t>
+      </w:r>
+      <w:r>
+        <w:t xml:space="preserve"> (typically 80 mA)</w:t>
+      </w:r>
+    </w:p>
+    <w:p>
+      <w:pPr>
+        <w:pStyle w:val="ListParagraph"/>
+        <w:numPr>
+          <w:ilvl w:val="0"/>
+          <w:numId w:val="9"/>
+        </w:numPr>
+      </w:pPr>
+      <w:r>
+        <w:t>30: 2-byte board 0 analog 3.3-V regulator voltage (ASIC</w:t>
+      </w:r>
+      <w:r>
+        <w:t xml:space="preserve"> amplifiers)</w:t>
+      </w:r>
+    </w:p>
+    <w:p>
+      <w:pPr>
+        <w:pStyle w:val="ListParagraph"/>
+        <w:numPr>
+          <w:ilvl w:val="0"/>
+          <w:numId w:val="9"/>
+        </w:numPr>
+      </w:pPr>
+      <w:r>
+        <w:t>32: 2-byte board 0 analog 3.3-V regulator current (</w:t>
+      </w:r>
+    </w:p>
+    <w:p>
+      <w:pPr>
+        <w:pStyle w:val="ListParagraph"/>
+        <w:numPr>
+          <w:ilvl w:val="0"/>
+          <w:numId w:val="9"/>
+        </w:numPr>
+      </w:pPr>
+      <w:r>
+        <w:t>Repeat for 7 more boards, for a total of 201 bytes</w:t>
+      </w:r>
+    </w:p>
+    <w:p>
+      <w:pPr>
+        <w:pStyle w:val="ListParagraph"/>
+        <w:numPr>
+          <w:ilvl w:val="0"/>
+          <w:numId w:val="9"/>
+        </w:numPr>
+      </w:pPr>
+      <w:r>
+        <w:t>0xFF00FF trailer</w:t>
+      </w:r>
+    </w:p>
+    <w:p>
+      <w:r>
+        <w:t>The voltage and current conversions are the same for all five regulators. Only the bias-current conversion is different, as it uses a 100-ohm shunt resistor instead of the 0.03 ohms used for the low-voltage supplies.</w:t>
+      </w:r>
+    </w:p>
+    <w:p>
+      <w:pPr>
+        <w:pStyle w:val="Heading2"/>
+      </w:pPr>
+      <w:r>
+        <w:t>Begin of Run Record</w:t>
+      </w:r>
+    </w:p>
+    <w:p>
+      <w:r>
+        <w:t xml:space="preserve">The following packet of information goes out into the data stream whenever a run </w:t>
+      </w:r>
+      <w:proofErr w:type="gramStart"/>
+      <w:r>
+        <w:t>is started</w:t>
+      </w:r>
+      <w:proofErr w:type="gramEnd"/>
+      <w:r>
+        <w:t>. There is the usual 6-byte header, followed by 85 data bytes.</w:t>
+      </w:r>
+    </w:p>
+    <w:p>
+      <w:pPr>
+        <w:pStyle w:val="ListParagraph"/>
+        <w:numPr>
+          <w:ilvl w:val="0"/>
+          <w:numId w:val="10"/>
+        </w:numPr>
+      </w:pPr>
+      <w:r>
+        <w:t>0xDC00FF</w:t>
+      </w:r>
+    </w:p>
+    <w:p>
+      <w:pPr>
+        <w:pStyle w:val="ListParagraph"/>
+        <w:numPr>
+          <w:ilvl w:val="0"/>
+          <w:numId w:val="10"/>
+        </w:numPr>
+      </w:pPr>
+      <w:r>
+        <w:t>1-byte record length</w:t>
+      </w:r>
+    </w:p>
+    <w:p>
+      <w:pPr>
+        <w:pStyle w:val="ListParagraph"/>
+        <w:numPr>
+          <w:ilvl w:val="0"/>
+          <w:numId w:val="10"/>
+        </w:numPr>
+      </w:pPr>
+      <w:r>
+        <w:t>0x3C</w:t>
+      </w:r>
+    </w:p>
+    <w:p>
+      <w:pPr>
+        <w:pStyle w:val="ListParagraph"/>
+        <w:numPr>
+          <w:ilvl w:val="0"/>
+          <w:numId w:val="10"/>
+        </w:numPr>
+      </w:pPr>
+      <w:r>
+        <w:t>0x00</w:t>
+      </w:r>
+    </w:p>
+    <w:p>
+      <w:pPr>
+        <w:pStyle w:val="ListParagraph"/>
+        <w:numPr>
+          <w:ilvl w:val="0"/>
+          <w:numId w:val="10"/>
+        </w:numPr>
+      </w:pPr>
+      <w:r>
         <w:lastRenderedPageBreak/>
-        <w:t>Tracker housekeeping</w:t>
-      </w:r>
-    </w:p>
-    <w:p>
-      <w:pPr>
-        <w:pStyle w:val="ListParagraph"/>
-        <w:numPr>
-          <w:ilvl w:val="0"/>
-          <w:numId w:val="9"/>
+        <w:t>0: 0x424F4652   (BOFR in ASCII)</w:t>
+      </w:r>
+    </w:p>
+    <w:p>
+      <w:pPr>
+        <w:pStyle w:val="ListParagraph"/>
+        <w:numPr>
+          <w:ilvl w:val="0"/>
+          <w:numId w:val="10"/>
+        </w:numPr>
+      </w:pPr>
+      <w:r>
+        <w:t>4: 2-byte run number</w:t>
+      </w:r>
+    </w:p>
+    <w:p>
+      <w:pPr>
+        <w:pStyle w:val="ListParagraph"/>
+        <w:numPr>
+          <w:ilvl w:val="0"/>
+          <w:numId w:val="10"/>
+        </w:numPr>
+      </w:pPr>
+      <w:r>
+        <w:t>6: 4-byte packed time and date</w:t>
+      </w:r>
+    </w:p>
+    <w:p>
+      <w:pPr>
+        <w:pStyle w:val="ListParagraph"/>
+        <w:numPr>
+          <w:ilvl w:val="0"/>
+          <w:numId w:val="10"/>
+        </w:numPr>
+      </w:pPr>
+      <w:r>
+        <w:t>10: Event PSOC code major version number</w:t>
+      </w:r>
+    </w:p>
+    <w:p>
+      <w:pPr>
+        <w:pStyle w:val="ListParagraph"/>
+        <w:numPr>
+          <w:ilvl w:val="0"/>
+          <w:numId w:val="10"/>
+        </w:numPr>
+      </w:pPr>
+      <w:r>
+        <w:t>11: Event PSOC code minor version number</w:t>
+      </w:r>
+    </w:p>
+    <w:p>
+      <w:pPr>
+        <w:pStyle w:val="ListParagraph"/>
+        <w:numPr>
+          <w:ilvl w:val="0"/>
+          <w:numId w:val="10"/>
+        </w:numPr>
+      </w:pPr>
+      <w:r>
+        <w:t xml:space="preserve">12: 5 bytes of </w:t>
+      </w:r>
+      <w:r>
+        <w:t>threshold-DAC settings for the 4</w:t>
+      </w:r>
+      <w:r>
+        <w:t xml:space="preserve"> </w:t>
+      </w:r>
+      <w:r>
+        <w:t>internal 3-bit DACs</w:t>
+      </w:r>
+    </w:p>
+    <w:p>
+      <w:pPr>
+        <w:pStyle w:val="ListParagraph"/>
+        <w:numPr>
+          <w:ilvl w:val="0"/>
+          <w:numId w:val="10"/>
+        </w:numPr>
+      </w:pPr>
+      <w:r>
+        <w:t>16: 2-byte T2 threshold-DAC setting</w:t>
+      </w:r>
+    </w:p>
+    <w:p>
+      <w:pPr>
+        <w:pStyle w:val="ListParagraph"/>
+        <w:numPr>
+          <w:ilvl w:val="0"/>
+          <w:numId w:val="10"/>
+        </w:numPr>
+      </w:pPr>
+      <w:r>
+        <w:t>18: 2-byte channel-1 TOF DAC threshold setting</w:t>
+      </w:r>
+    </w:p>
+    <w:p>
+      <w:pPr>
+        <w:pStyle w:val="ListParagraph"/>
+        <w:numPr>
+          <w:ilvl w:val="0"/>
+          <w:numId w:val="10"/>
+        </w:numPr>
+      </w:pPr>
+      <w:r>
+        <w:t>20: 2-byte channel-2</w:t>
+      </w:r>
+      <w:r>
+        <w:t xml:space="preserve"> TOF DAC threshold setting</w:t>
+      </w:r>
+    </w:p>
+    <w:p>
+      <w:pPr>
+        <w:pStyle w:val="ListParagraph"/>
+        <w:numPr>
+          <w:ilvl w:val="0"/>
+          <w:numId w:val="10"/>
+        </w:numPr>
+      </w:pPr>
+      <w:r>
+        <w:t>22: TOF channel-1 Count7 counter period setting (should be 29)</w:t>
+      </w:r>
+    </w:p>
+    <w:p>
+      <w:pPr>
+        <w:pStyle w:val="ListParagraph"/>
+        <w:numPr>
+          <w:ilvl w:val="0"/>
+          <w:numId w:val="10"/>
+        </w:numPr>
+      </w:pPr>
+      <w:r>
+        <w:t>23: TOF channel-2</w:t>
+      </w:r>
+      <w:r>
+        <w:t xml:space="preserve"> Count7 counter period setting</w:t>
+      </w:r>
+      <w:r>
+        <w:t xml:space="preserve"> (should be 29)</w:t>
+      </w:r>
+    </w:p>
+    <w:p>
+      <w:pPr>
+        <w:pStyle w:val="ListParagraph"/>
+        <w:numPr>
+          <w:ilvl w:val="0"/>
+          <w:numId w:val="10"/>
+        </w:numPr>
+      </w:pPr>
+      <w:r>
+        <w:t>24: ADC-control Count7 counter period setting</w:t>
+      </w:r>
+    </w:p>
+    <w:p>
+      <w:pPr>
+        <w:pStyle w:val="ListParagraph"/>
+        <w:numPr>
+          <w:ilvl w:val="0"/>
+          <w:numId w:val="10"/>
+        </w:numPr>
+      </w:pPr>
+      <w:r>
+        <w:t>25: 4-bytes trigger window settings for channels 2 through 5</w:t>
+      </w:r>
+    </w:p>
+    <w:p>
+      <w:pPr>
+        <w:pStyle w:val="ListParagraph"/>
+        <w:numPr>
+          <w:ilvl w:val="0"/>
+          <w:numId w:val="10"/>
+        </w:numPr>
+      </w:pPr>
+      <w:r>
+        <w:t>29: delay setting for the PMT trigger</w:t>
+      </w:r>
+    </w:p>
+    <w:p>
+      <w:pPr>
+        <w:pStyle w:val="ListParagraph"/>
+        <w:numPr>
+          <w:ilvl w:val="0"/>
+          <w:numId w:val="10"/>
+        </w:numPr>
+      </w:pPr>
+      <w:r>
+        <w:t xml:space="preserve">30: PMT trigger </w:t>
+      </w:r>
+      <w:proofErr w:type="spellStart"/>
+      <w:r>
+        <w:t>prescale</w:t>
+      </w:r>
+      <w:proofErr w:type="spellEnd"/>
+      <w:r>
+        <w:t xml:space="preserve"> setting</w:t>
+      </w:r>
+    </w:p>
+    <w:p>
+      <w:pPr>
+        <w:pStyle w:val="ListParagraph"/>
+        <w:numPr>
+          <w:ilvl w:val="0"/>
+          <w:numId w:val="10"/>
+        </w:numPr>
+      </w:pPr>
+      <w:r>
+        <w:t xml:space="preserve">31: TKR trigger </w:t>
+      </w:r>
+      <w:proofErr w:type="spellStart"/>
+      <w:r>
+        <w:t>prescale</w:t>
+      </w:r>
+      <w:proofErr w:type="spellEnd"/>
+      <w:r>
+        <w:t xml:space="preserve"> setting</w:t>
+      </w:r>
+    </w:p>
+    <w:p>
+      <w:pPr>
+        <w:pStyle w:val="ListParagraph"/>
+        <w:numPr>
+          <w:ilvl w:val="0"/>
+          <w:numId w:val="10"/>
+        </w:numPr>
+      </w:pPr>
+      <w:r>
+        <w:t>32: main electron-trigger mask</w:t>
+      </w:r>
+    </w:p>
+    <w:p>
+      <w:pPr>
+        <w:pStyle w:val="ListParagraph"/>
+        <w:numPr>
+          <w:ilvl w:val="0"/>
+          <w:numId w:val="10"/>
+        </w:numPr>
+      </w:pPr>
+      <w:r>
+        <w:t xml:space="preserve">33: </w:t>
+      </w:r>
+      <w:proofErr w:type="spellStart"/>
+      <w:r>
+        <w:t>prescaled</w:t>
+      </w:r>
+      <w:proofErr w:type="spellEnd"/>
+      <w:r>
+        <w:t xml:space="preserve"> PMT trigger mask</w:t>
+      </w:r>
+    </w:p>
+    <w:p>
+      <w:pPr>
+        <w:pStyle w:val="ListParagraph"/>
+        <w:numPr>
+          <w:ilvl w:val="0"/>
+          <w:numId w:val="10"/>
+        </w:numPr>
+      </w:pPr>
+      <w:r>
+        <w:t>34: 8 bytes threshold bumps for each of the tracker boards</w:t>
+      </w:r>
+    </w:p>
+    <w:p>
+      <w:pPr>
+        <w:pStyle w:val="ListParagraph"/>
+        <w:numPr>
+          <w:ilvl w:val="0"/>
+          <w:numId w:val="10"/>
+        </w:numPr>
+      </w:pPr>
+      <w:r>
+        <w:t>42: main trigger delay in tracker Verilog</w:t>
+      </w:r>
+    </w:p>
+    <w:p>
+      <w:pPr>
+        <w:pStyle w:val="ListParagraph"/>
+        <w:numPr>
+          <w:ilvl w:val="0"/>
+          <w:numId w:val="10"/>
+        </w:numPr>
+      </w:pPr>
+      <w:r>
+        <w:t>43: tracker trigger source</w:t>
+      </w:r>
+    </w:p>
+    <w:p>
+      <w:pPr>
+        <w:pStyle w:val="ListParagraph"/>
+        <w:numPr>
+          <w:ilvl w:val="0"/>
+          <w:numId w:val="10"/>
+        </w:numPr>
+      </w:pPr>
+      <w:r>
+        <w:t>44: tracker trigger logic setting</w:t>
+      </w:r>
+    </w:p>
+    <w:p>
+      <w:pPr>
+        <w:pStyle w:val="ListParagraph"/>
+        <w:numPr>
+          <w:ilvl w:val="0"/>
+          <w:numId w:val="10"/>
+        </w:numPr>
+      </w:pPr>
+      <w:r>
+        <w:t>45: tracker board 0 FPGA code version</w:t>
+      </w:r>
+    </w:p>
+    <w:p>
+      <w:pPr>
+        <w:pStyle w:val="ListParagraph"/>
+        <w:numPr>
+          <w:ilvl w:val="0"/>
+          <w:numId w:val="10"/>
+        </w:numPr>
+      </w:pPr>
+      <w:r>
+        <w:t>46: tracker board 0 FPGA configuration register</w:t>
+      </w:r>
+    </w:p>
+    <w:p>
+      <w:pPr>
+        <w:pStyle w:val="ListParagraph"/>
+        <w:numPr>
+          <w:ilvl w:val="0"/>
+          <w:numId w:val="10"/>
+        </w:numPr>
+      </w:pPr>
+      <w:r>
+        <w:t>47: tracker board 0 number of layers in the readout</w:t>
+      </w:r>
+    </w:p>
+    <w:p>
+      <w:pPr>
+        <w:pStyle w:val="ListParagraph"/>
+        <w:numPr>
+          <w:ilvl w:val="0"/>
+          <w:numId w:val="10"/>
+        </w:numPr>
+      </w:pPr>
+      <w:r>
+        <w:t>48: tracker board 0 trigger primitive output length</w:t>
+      </w:r>
+    </w:p>
+    <w:p>
+      <w:pPr>
+        <w:pStyle w:val="ListParagraph"/>
+        <w:numPr>
+          <w:ilvl w:val="0"/>
+          <w:numId w:val="10"/>
+        </w:numPr>
+      </w:pPr>
+      <w:r>
+        <w:t>49</w:t>
+      </w:r>
+      <w:r>
+        <w:t xml:space="preserve">: tracker board 0 trigger primitive output </w:t>
+      </w:r>
+      <w:r>
+        <w:t>delay</w:t>
+      </w:r>
+    </w:p>
+    <w:p>
+      <w:pPr>
+        <w:pStyle w:val="ListParagraph"/>
+        <w:numPr>
+          <w:ilvl w:val="0"/>
+          <w:numId w:val="10"/>
+        </w:numPr>
+      </w:pPr>
+      <w:r>
+        <w:t>Repeat for the remaining 7 tracker boards</w:t>
+      </w:r>
+      <w:bookmarkStart w:id="2" w:name="_GoBack"/>
+      <w:bookmarkEnd w:id="2"/>
+    </w:p>
+    <w:p>
+      <w:pPr>
+        <w:pStyle w:val="Heading2"/>
+      </w:pPr>
+      <w:r>
+        <w:t>End of Run Record</w:t>
+      </w:r>
+    </w:p>
+    <w:p>
+      <w:r>
+        <w:t xml:space="preserve">The following packet of information goes out into the data stream when the end-of-run command (0x44) </w:t>
+      </w:r>
+      <w:proofErr w:type="gramStart"/>
+      <w:r>
+        <w:t>is issued</w:t>
+      </w:r>
+      <w:proofErr w:type="gramEnd"/>
+      <w:r>
+        <w:t>.</w:t>
+      </w:r>
+      <w:r>
+        <w:t xml:space="preserve"> There is the usu</w:t>
+      </w:r>
+      <w:r>
+        <w:t>al 6-byte header, followed by 146</w:t>
+      </w:r>
+      <w:r>
+        <w:t xml:space="preserve"> data bytes.</w:t>
+      </w:r>
+    </w:p>
+    <w:p>
+      <w:pPr>
+        <w:pStyle w:val="ListParagraph"/>
+        <w:numPr>
+          <w:ilvl w:val="0"/>
+          <w:numId w:val="10"/>
         </w:numPr>
       </w:pPr>
       <w:r>
@@ -4732,7 +5686,7 @@
         <w:pStyle w:val="ListParagraph"/>
         <w:numPr>
           <w:ilvl w:val="0"/>
-          <w:numId w:val="9"/>
+          <w:numId w:val="10"/>
         </w:numPr>
       </w:pPr>
       <w:r>
@@ -4744,352 +5698,11 @@
         <w:pStyle w:val="ListParagraph"/>
         <w:numPr>
           <w:ilvl w:val="0"/>
-          <w:numId w:val="9"/>
-        </w:numPr>
-      </w:pPr>
-      <w:r>
-        <w:t>0xDF (instead of the command echo)</w:t>
-      </w:r>
-    </w:p>
-    <w:p>
-      <w:pPr>
-        <w:pStyle w:val="ListParagraph"/>
-        <w:numPr>
-          <w:ilvl w:val="0"/>
-          <w:numId w:val="9"/>
-        </w:numPr>
-      </w:pPr>
-      <w:r>
-        <w:t>0x00  (zero length for the command-data echo)</w:t>
-      </w:r>
-    </w:p>
-    <w:p>
-      <w:pPr>
-        <w:pStyle w:val="ListParagraph"/>
-        <w:numPr>
-          <w:ilvl w:val="0"/>
-          <w:numId w:val="9"/>
-        </w:numPr>
-      </w:pPr>
-      <w:r>
-        <w:t>0: 0x5452414B (“TRAK” in ASCII)</w:t>
-      </w:r>
-    </w:p>
-    <w:p>
-      <w:pPr>
-        <w:pStyle w:val="ListParagraph"/>
-        <w:numPr>
-          <w:ilvl w:val="0"/>
-          <w:numId w:val="9"/>
-        </w:numPr>
-      </w:pPr>
-      <w:r>
-        <w:t>4: 2-byte run number</w:t>
-      </w:r>
-    </w:p>
-    <w:p>
-      <w:pPr>
-        <w:pStyle w:val="ListParagraph"/>
-        <w:numPr>
-          <w:ilvl w:val="0"/>
-          <w:numId w:val="9"/>
-        </w:numPr>
-      </w:pPr>
-      <w:r>
-        <w:t>6: 4-byte time and date (packed the same as in the event record)</w:t>
-      </w:r>
-    </w:p>
-    <w:p>
-      <w:pPr>
-        <w:pStyle w:val="ListParagraph"/>
-        <w:numPr>
-          <w:ilvl w:val="0"/>
-          <w:numId w:val="9"/>
-        </w:numPr>
-      </w:pPr>
-      <w:r>
-        <w:t>10: 2-byte temperature of board 0</w:t>
-      </w:r>
-      <w:r>
-        <w:t xml:space="preserve"> (divide by 256 to get degrees Celsius)</w:t>
-      </w:r>
-    </w:p>
-    <w:p>
-      <w:pPr>
-        <w:pStyle w:val="ListParagraph"/>
-        <w:numPr>
-          <w:ilvl w:val="0"/>
-          <w:numId w:val="9"/>
-        </w:numPr>
-      </w:pPr>
-      <w:r>
-        <w:t>12: 2-byte SSD bias current of board 0</w:t>
-      </w:r>
-      <w:r>
-        <w:t xml:space="preserve"> (multiply by 2.5/100</w:t>
-      </w:r>
-      <w:r>
-        <w:t xml:space="preserve"> </w:t>
-      </w:r>
-      <w:r>
-        <w:t>for</w:t>
-      </w:r>
-      <w:r>
-        <w:t xml:space="preserve"> micro-amps)</w:t>
-      </w:r>
-    </w:p>
-    <w:p>
-      <w:pPr>
-        <w:pStyle w:val="ListParagraph"/>
-        <w:numPr>
-          <w:ilvl w:val="0"/>
-          <w:numId w:val="9"/>
-        </w:numPr>
-      </w:pPr>
-      <w:r>
-        <w:t>14: 2-byte</w:t>
-      </w:r>
-      <w:r>
-        <w:t xml:space="preserve"> </w:t>
-      </w:r>
-      <w:r>
-        <w:t>board 0 digital 1.2-V regulator voltage (FPGA core</w:t>
-      </w:r>
-      <w:r>
-        <w:t>; multiply by 0.00125 for volts</w:t>
-      </w:r>
-      <w:r>
-        <w:t>)</w:t>
-      </w:r>
-    </w:p>
-    <w:p>
-      <w:pPr>
-        <w:pStyle w:val="ListParagraph"/>
-        <w:numPr>
-          <w:ilvl w:val="0"/>
-          <w:numId w:val="9"/>
-        </w:numPr>
-      </w:pPr>
-      <w:r>
-        <w:t>16: 2-byte</w:t>
-      </w:r>
-      <w:r>
-        <w:t xml:space="preserve"> </w:t>
-      </w:r>
-      <w:r>
-        <w:t>board 0 digital 1.2-V regulator current</w:t>
-      </w:r>
-      <w:r>
-        <w:t xml:space="preserve"> (multiply by 0.0025/0.03 for </w:t>
-      </w:r>
-      <w:r>
-        <w:t>milli</w:t>
-      </w:r>
-      <w:r>
-        <w:t>amps; typically 24 mA)</w:t>
-      </w:r>
-    </w:p>
-    <w:p>
-      <w:pPr>
-        <w:pStyle w:val="ListParagraph"/>
-        <w:numPr>
-          <w:ilvl w:val="0"/>
-          <w:numId w:val="9"/>
-        </w:numPr>
-      </w:pPr>
-      <w:r>
-        <w:t>18: 2-byte</w:t>
-      </w:r>
-      <w:r>
-        <w:t xml:space="preserve"> </w:t>
-      </w:r>
-      <w:r>
-        <w:t>board 0 digital 2.5-V regulator voltage (FPGA and other logic, including ASIC digital</w:t>
-      </w:r>
-      <w:r>
-        <w:t xml:space="preserve"> logic</w:t>
-      </w:r>
-      <w:r>
-        <w:t>)</w:t>
-      </w:r>
-    </w:p>
-    <w:p>
-      <w:pPr>
-        <w:pStyle w:val="ListParagraph"/>
-        <w:numPr>
-          <w:ilvl w:val="0"/>
-          <w:numId w:val="9"/>
-        </w:numPr>
-      </w:pPr>
-      <w:r>
-        <w:t>20: 2-byte</w:t>
-      </w:r>
-      <w:r>
-        <w:t xml:space="preserve"> </w:t>
-      </w:r>
-      <w:r>
-        <w:t>board 0 digital 2.5-V regulator current</w:t>
-      </w:r>
-      <w:r>
-        <w:t xml:space="preserve"> (typically 440 mA)</w:t>
-      </w:r>
-    </w:p>
-    <w:p>
-      <w:pPr>
-        <w:pStyle w:val="ListParagraph"/>
-        <w:numPr>
-          <w:ilvl w:val="0"/>
-          <w:numId w:val="9"/>
-        </w:numPr>
-      </w:pPr>
-      <w:r>
-        <w:t>22: 2-byte</w:t>
-      </w:r>
-      <w:r>
-        <w:t xml:space="preserve"> </w:t>
-      </w:r>
-      <w:r>
-        <w:t>board 0 digital 3.3-V regulator voltage (i2c bus)</w:t>
-      </w:r>
-    </w:p>
-    <w:p>
-      <w:pPr>
-        <w:pStyle w:val="ListParagraph"/>
-        <w:numPr>
-          <w:ilvl w:val="0"/>
-          <w:numId w:val="9"/>
-        </w:numPr>
-      </w:pPr>
-      <w:r>
-        <w:t>24: 2-byte</w:t>
-      </w:r>
-      <w:r>
-        <w:t xml:space="preserve"> </w:t>
-      </w:r>
-      <w:r>
-        <w:t>board 0 digital 3.3-V regulator current</w:t>
-      </w:r>
-      <w:r>
-        <w:t xml:space="preserve"> (typically 44 mA)</w:t>
-      </w:r>
-    </w:p>
-    <w:p>
-      <w:pPr>
-        <w:pStyle w:val="ListParagraph"/>
-        <w:numPr>
-          <w:ilvl w:val="0"/>
-          <w:numId w:val="9"/>
-        </w:numPr>
-      </w:pPr>
-      <w:r>
-        <w:t>26: 2-byte board 0 analog 2.1-V regulator voltage (amplifier input transistor)</w:t>
-      </w:r>
-    </w:p>
-    <w:p>
-      <w:pPr>
-        <w:pStyle w:val="ListParagraph"/>
-        <w:numPr>
-          <w:ilvl w:val="0"/>
-          <w:numId w:val="9"/>
-        </w:numPr>
-      </w:pPr>
-      <w:r>
-        <w:t>28: 2-byte board 0 analog 2.1-V regulator current</w:t>
-      </w:r>
-      <w:r>
-        <w:t xml:space="preserve"> (typically 80 mA)</w:t>
-      </w:r>
-    </w:p>
-    <w:p>
-      <w:pPr>
-        <w:pStyle w:val="ListParagraph"/>
-        <w:numPr>
-          <w:ilvl w:val="0"/>
-          <w:numId w:val="9"/>
-        </w:numPr>
-      </w:pPr>
-      <w:r>
-        <w:t>30: 2-byte board 0 analog 3.3-V regulator voltage (ASIC</w:t>
-      </w:r>
-      <w:r>
-        <w:t xml:space="preserve"> amplifiers)</w:t>
-      </w:r>
-    </w:p>
-    <w:p>
-      <w:pPr>
-        <w:pStyle w:val="ListParagraph"/>
-        <w:numPr>
-          <w:ilvl w:val="0"/>
-          <w:numId w:val="9"/>
-        </w:numPr>
-      </w:pPr>
-      <w:r>
-        <w:t>32: 2-byte board 0 analog 3.3-V regulator current (</w:t>
-      </w:r>
-    </w:p>
-    <w:p>
-      <w:pPr>
-        <w:pStyle w:val="ListParagraph"/>
-        <w:numPr>
-          <w:ilvl w:val="0"/>
-          <w:numId w:val="9"/>
-        </w:numPr>
-      </w:pPr>
-      <w:r>
-        <w:t>Repeat for 7 more boards, for a total of 201 bytes</w:t>
-      </w:r>
-    </w:p>
-    <w:p>
-      <w:pPr>
-        <w:pStyle w:val="ListParagraph"/>
-        <w:numPr>
-          <w:ilvl w:val="0"/>
-          <w:numId w:val="9"/>
-        </w:numPr>
-      </w:pPr>
-      <w:r>
-        <w:t>0xFF00FF trailer</w:t>
-      </w:r>
-    </w:p>
-    <w:p>
-      <w:r>
-        <w:t>The voltage and current conversions are the same for all five regulators. Only the bias-current conversion is different, as it uses a 100-ohm shunt resistor instead of the 0.03 ohms used for the low-voltage supplies.</w:t>
-      </w:r>
-    </w:p>
-    <w:p>
-      <w:pPr>
-        <w:pStyle w:val="Heading2"/>
-      </w:pPr>
-      <w:r>
-        <w:t>End of Run Record</w:t>
-      </w:r>
-    </w:p>
-    <w:p>
-      <w:r>
-        <w:t xml:space="preserve">The following packet of information goes out into the data stream when the end-of-run command (0x44) </w:t>
-      </w:r>
-      <w:proofErr w:type="gramStart"/>
-      <w:r>
-        <w:t>is issued</w:t>
-      </w:r>
-      <w:proofErr w:type="gramEnd"/>
-      <w:r>
-        <w:t>.</w:t>
-      </w:r>
-      <w:r>
-        <w:t xml:space="preserve"> There is the usual 6-byte header, followed by 84 data bytes.</w:t>
-      </w:r>
-    </w:p>
-    <w:p>
-      <w:pPr>
-        <w:pStyle w:val="ListParagraph"/>
-        <w:numPr>
-          <w:ilvl w:val="0"/>
           <w:numId w:val="10"/>
         </w:numPr>
       </w:pPr>
       <w:r>
-        <w:t>0xDC00FF</w:t>
+        <w:t>0x44</w:t>
       </w:r>
     </w:p>
     <w:p>
@@ -5101,7 +5714,7 @@
         </w:numPr>
       </w:pPr>
       <w:r>
-        <w:t>1-byte record length</w:t>
+        <w:t>0x00</w:t>
       </w:r>
     </w:p>
     <w:p>
@@ -5113,7 +5726,7 @@
         </w:numPr>
       </w:pPr>
       <w:r>
-        <w:t>0x44</w:t>
+        <w:t>0: 0x454F52 (“EOR” in ASCII)</w:t>
       </w:r>
     </w:p>
     <w:p>
@@ -5125,7 +5738,7 @@
         </w:numPr>
       </w:pPr>
       <w:r>
-        <w:t>0x00</w:t>
+        <w:t>3: 4-byte missed-trigger count (GO1)</w:t>
       </w:r>
     </w:p>
     <w:p>
@@ -5137,7 +5750,7 @@
         </w:numPr>
       </w:pPr>
       <w:r>
-        <w:t>0: 0x454F52 (“EOR” in ASCII)</w:t>
+        <w:t>7: 4-byte accepted-trigger count (GO); equals the number of events acquired</w:t>
       </w:r>
     </w:p>
     <w:p>
@@ -5149,7 +5762,13 @@
         </w:numPr>
       </w:pPr>
       <w:r>
-        <w:t>3: 4-byte missed-trigger count (GO1)</w:t>
+        <w:t xml:space="preserve">11: </w:t>
+      </w:r>
+      <w:r>
+        <w:t xml:space="preserve">1-byte </w:t>
+      </w:r>
+      <w:r>
+        <w:t>number of bad CRC codes (or 0 if CRC checking is not turned on)</w:t>
       </w:r>
     </w:p>
     <w:p>
@@ -5161,7 +5780,8 @@
         </w:numPr>
       </w:pPr>
       <w:r>
-        <w:t>7: 4-byte accepted-trigger count (GO); equals the number of events acquired</w:t>
+        <w:lastRenderedPageBreak/>
+        <w:t>12: 4-byte number of tracker read commands issued when the tracker says it is ready</w:t>
       </w:r>
     </w:p>
     <w:p>
@@ -5173,13 +5793,7 @@
         </w:numPr>
       </w:pPr>
       <w:r>
-        <w:t xml:space="preserve">11: </w:t>
-      </w:r>
-      <w:r>
-        <w:t xml:space="preserve">1-byte </w:t>
-      </w:r>
-      <w:r>
-        <w:t>number of bad CRC codes (or 0 if CRC checking is not turned on)</w:t>
+        <w:t>16: 2-byte number of tracker read commands issued even though no ready confirmation was received</w:t>
       </w:r>
     </w:p>
     <w:p>
@@ -5191,7 +5805,7 @@
         </w:numPr>
       </w:pPr>
       <w:r>
-        <w:t>12: 4-byte number of tracker read commands issued when the tracker says it is ready</w:t>
+        <w:t>18: 1-byte average number of TOF stops per event in channel A</w:t>
       </w:r>
     </w:p>
     <w:p>
@@ -5203,7 +5817,7 @@
         </w:numPr>
       </w:pPr>
       <w:r>
-        <w:t>16: 2-byte number of tracker read commands issued even though no ready confirmation was received</w:t>
+        <w:t>19: 1-byte average number of TOF stops per event in channel B</w:t>
       </w:r>
     </w:p>
     <w:p>
@@ -5215,7 +5829,7 @@
         </w:numPr>
       </w:pPr>
       <w:r>
-        <w:t>18: 1-byte average number of TOF stops per event in channel A</w:t>
+        <w:t>20: 1-byte maximum number of TOF stops per event in channel A</w:t>
       </w:r>
     </w:p>
     <w:p>
@@ -5227,7 +5841,7 @@
         </w:numPr>
       </w:pPr>
       <w:r>
-        <w:t>19: 1-byte average number of TOF stops per event in channel B</w:t>
+        <w:t>21: 1-byte maximum number of TOF stops per event in channel B</w:t>
       </w:r>
     </w:p>
     <w:p>
@@ -5239,8 +5853,452 @@
         </w:numPr>
       </w:pPr>
       <w:r>
+        <w:t>22: 4-byte count of events created when the SPI link is busy</w:t>
+      </w:r>
+    </w:p>
+    <w:p>
+      <w:pPr>
+        <w:pStyle w:val="ListParagraph"/>
+        <w:numPr>
+          <w:ilvl w:val="0"/>
+          <w:numId w:val="10"/>
+        </w:numPr>
+      </w:pPr>
+      <w:r>
+        <w:t>26</w:t>
+      </w:r>
+      <w:r>
+        <w:t>: 2-byte number of GO signals received by the tracker master board</w:t>
+      </w:r>
+    </w:p>
+    <w:p>
+      <w:pPr>
+        <w:pStyle w:val="ListParagraph"/>
+        <w:numPr>
+          <w:ilvl w:val="0"/>
+          <w:numId w:val="10"/>
+        </w:numPr>
+      </w:pPr>
+      <w:r>
+        <w:t>28</w:t>
+      </w:r>
+      <w:r>
+        <w:t>: 2-byte number of triggers received by tracker board 0</w:t>
+      </w:r>
+    </w:p>
+    <w:p>
+      <w:pPr>
+        <w:pStyle w:val="ListParagraph"/>
+        <w:numPr>
+          <w:ilvl w:val="0"/>
+          <w:numId w:val="10"/>
+        </w:numPr>
+      </w:pPr>
+      <w:r>
+        <w:t>30</w:t>
+      </w:r>
+      <w:r>
+        <w:t>: 2-byte number of read commands received by tracker board 0</w:t>
+      </w:r>
+    </w:p>
+    <w:p>
+      <w:pPr>
+        <w:pStyle w:val="ListParagraph"/>
+        <w:numPr>
+          <w:ilvl w:val="0"/>
+          <w:numId w:val="10"/>
+        </w:numPr>
+      </w:pPr>
+      <w:r>
+        <w:t>32</w:t>
+      </w:r>
+      <w:r>
+        <w:t>: 1-byte missed-trigger count from tracker board 0</w:t>
+      </w:r>
+    </w:p>
+    <w:p>
+      <w:pPr>
+        <w:pStyle w:val="ListParagraph"/>
+        <w:numPr>
+          <w:ilvl w:val="0"/>
+          <w:numId w:val="10"/>
+        </w:numPr>
+      </w:pPr>
+      <w:r>
+        <w:t>33</w:t>
+      </w:r>
+      <w:r>
+        <w:t xml:space="preserve">: 1-byte </w:t>
+      </w:r>
+      <w:r>
+        <w:t>count of read commands received with no trigger, for board 0</w:t>
+      </w:r>
+    </w:p>
+    <w:p>
+      <w:pPr>
+        <w:pStyle w:val="ListParagraph"/>
+        <w:numPr>
+          <w:ilvl w:val="0"/>
+          <w:numId w:val="10"/>
+        </w:numPr>
+      </w:pPr>
+      <w:r>
+        <w:t>34</w:t>
+      </w:r>
+      <w:r>
+        <w:t>: 1-byte of error bits from board 0</w:t>
+      </w:r>
+    </w:p>
+    <w:p>
+      <w:pPr>
+        <w:pStyle w:val="ListParagraph"/>
+        <w:numPr>
+          <w:ilvl w:val="0"/>
+          <w:numId w:val="10"/>
+        </w:numPr>
+      </w:pPr>
+      <w:r>
+        <w:t>35: 1-byte of error bits from ASIC #4 on board 0</w:t>
+      </w:r>
+    </w:p>
+    <w:p>
+      <w:pPr>
+        <w:pStyle w:val="ListParagraph"/>
+        <w:numPr>
+          <w:ilvl w:val="0"/>
+          <w:numId w:val="10"/>
+        </w:numPr>
+      </w:pPr>
+      <w:r>
+        <w:t>36</w:t>
+      </w:r>
+      <w:r>
+        <w:t>: 2-byte number of triggers received by tracker board 1</w:t>
+      </w:r>
+    </w:p>
+    <w:p>
+      <w:pPr>
+        <w:pStyle w:val="ListParagraph"/>
+        <w:numPr>
+          <w:ilvl w:val="0"/>
+          <w:numId w:val="10"/>
+        </w:numPr>
+      </w:pPr>
+      <w:r>
+        <w:t>38</w:t>
+      </w:r>
+      <w:r>
+        <w:t>: 2-byte number of read commands received by tracker board 1</w:t>
+      </w:r>
+    </w:p>
+    <w:p>
+      <w:pPr>
+        <w:pStyle w:val="ListParagraph"/>
+        <w:numPr>
+          <w:ilvl w:val="0"/>
+          <w:numId w:val="10"/>
+        </w:numPr>
+      </w:pPr>
+      <w:r>
+        <w:t>40</w:t>
+      </w:r>
+      <w:r>
+        <w:t>: 1-byte missed-trigger count from tracker board 1</w:t>
+      </w:r>
+    </w:p>
+    <w:p>
+      <w:pPr>
+        <w:pStyle w:val="ListParagraph"/>
+        <w:numPr>
+          <w:ilvl w:val="0"/>
+          <w:numId w:val="10"/>
+        </w:numPr>
+      </w:pPr>
+      <w:r>
+        <w:t>41</w:t>
+      </w:r>
+      <w:r>
+        <w:t>: 1-byte count of read commands received with no trigger, for board 1</w:t>
+      </w:r>
+    </w:p>
+    <w:p>
+      <w:pPr>
+        <w:pStyle w:val="ListParagraph"/>
+        <w:numPr>
+          <w:ilvl w:val="0"/>
+          <w:numId w:val="10"/>
+        </w:numPr>
+      </w:pPr>
+      <w:r>
+        <w:t>42</w:t>
+      </w:r>
+      <w:r>
+        <w:t>: 1-byte of error bits from board 1</w:t>
+      </w:r>
+    </w:p>
+    <w:p>
+      <w:pPr>
+        <w:pStyle w:val="ListParagraph"/>
+        <w:numPr>
+          <w:ilvl w:val="0"/>
+          <w:numId w:val="10"/>
+        </w:numPr>
+      </w:pPr>
+      <w:r>
+        <w:t>43: 1-byte of error bits from ASIC #4 on board 1</w:t>
+      </w:r>
+    </w:p>
+    <w:p>
+      <w:pPr>
+        <w:pStyle w:val="ListParagraph"/>
+        <w:numPr>
+          <w:ilvl w:val="0"/>
+          <w:numId w:val="10"/>
+        </w:numPr>
+      </w:pPr>
+      <w:r>
+        <w:t>The same for boards 2 through 7</w:t>
+      </w:r>
+    </w:p>
+    <w:p>
+      <w:pPr>
+        <w:pStyle w:val="ListParagraph"/>
+        <w:numPr>
+          <w:ilvl w:val="0"/>
+          <w:numId w:val="10"/>
+        </w:numPr>
+      </w:pPr>
+      <w:r>
+        <w:t>99: 2 bytes global command count</w:t>
+      </w:r>
+    </w:p>
+    <w:p>
+      <w:pPr>
+        <w:pStyle w:val="ListParagraph"/>
+        <w:numPr>
+          <w:ilvl w:val="0"/>
+          <w:numId w:val="10"/>
+        </w:numPr>
+      </w:pPr>
+      <w:r>
+        <w:t>101: 2 bytes command count</w:t>
+      </w:r>
+    </w:p>
+    <w:p>
+      <w:pPr>
+        <w:pStyle w:val="ListParagraph"/>
+        <w:numPr>
+          <w:ilvl w:val="0"/>
+          <w:numId w:val="10"/>
+        </w:numPr>
+      </w:pPr>
+      <w:r>
+        <w:t>103: number of time-outs by the command interpreter</w:t>
+      </w:r>
+    </w:p>
+    <w:p>
+      <w:pPr>
+        <w:pStyle w:val="ListParagraph"/>
+        <w:numPr>
+          <w:ilvl w:val="0"/>
+          <w:numId w:val="10"/>
+        </w:numPr>
+      </w:pPr>
+      <w:r>
+        <w:t>104: number of tracker resets</w:t>
+      </w:r>
+    </w:p>
+    <w:p>
+      <w:pPr>
+        <w:pStyle w:val="ListParagraph"/>
+        <w:numPr>
+          <w:ilvl w:val="0"/>
+          <w:numId w:val="10"/>
+        </w:numPr>
+      </w:pPr>
+      <w:r>
+        <w:t>105: number of ASIC error events</w:t>
+      </w:r>
+    </w:p>
+    <w:p>
+      <w:pPr>
+        <w:pStyle w:val="ListParagraph"/>
+        <w:numPr>
+          <w:ilvl w:val="0"/>
+          <w:numId w:val="10"/>
+        </w:numPr>
+      </w:pPr>
+      <w:r>
+        <w:t>106: number of ASIC parity errors</w:t>
+      </w:r>
+    </w:p>
+    <w:p>
+      <w:pPr>
+        <w:pStyle w:val="ListParagraph"/>
+        <w:numPr>
+          <w:ilvl w:val="0"/>
+          <w:numId w:val="10"/>
+        </w:numPr>
+      </w:pPr>
+      <w:r>
+        <w:t>107: number of bad ASIC headers</w:t>
+      </w:r>
+    </w:p>
+    <w:p>
+      <w:pPr>
+        <w:pStyle w:val="ListParagraph"/>
+        <w:numPr>
+          <w:ilvl w:val="0"/>
+          <w:numId w:val="10"/>
+        </w:numPr>
+      </w:pPr>
+      <w:r>
+        <w:t>108: number of bad clusters</w:t>
+      </w:r>
+    </w:p>
+    <w:p>
+      <w:pPr>
+        <w:pStyle w:val="ListParagraph"/>
+        <w:numPr>
+          <w:ilvl w:val="0"/>
+          <w:numId w:val="10"/>
+        </w:numPr>
+      </w:pPr>
+      <w:r>
+        <w:t>109: number of bad commands</w:t>
+      </w:r>
+    </w:p>
+    <w:p>
+      <w:pPr>
+        <w:pStyle w:val="ListParagraph"/>
+        <w:numPr>
+          <w:ilvl w:val="0"/>
+          <w:numId w:val="10"/>
+        </w:numPr>
+      </w:pPr>
+      <w:r>
+        <w:t>110: number of oversized clusters</w:t>
+      </w:r>
+    </w:p>
+    <w:p>
+      <w:pPr>
+        <w:pStyle w:val="ListParagraph"/>
+        <w:numPr>
+          <w:ilvl w:val="0"/>
+          <w:numId w:val="10"/>
+        </w:numPr>
+      </w:pPr>
+      <w:r>
+        <w:t>111: number of tracker overflows</w:t>
+      </w:r>
+    </w:p>
+    <w:p>
+      <w:pPr>
+        <w:pStyle w:val="ListParagraph"/>
+        <w:numPr>
+          <w:ilvl w:val="0"/>
+          <w:numId w:val="10"/>
+        </w:numPr>
+      </w:pPr>
+      <w:r>
+        <w:t>112: number of tracker trigger tag mismatches</w:t>
+      </w:r>
+    </w:p>
+    <w:p>
+      <w:pPr>
+        <w:pStyle w:val="ListParagraph"/>
+        <w:numPr>
+          <w:ilvl w:val="0"/>
+          <w:numId w:val="10"/>
+        </w:numPr>
+      </w:pPr>
+      <w:r>
+        <w:t>113: number of oversized, truncated events</w:t>
+      </w:r>
+    </w:p>
+    <w:p>
+      <w:pPr>
+        <w:pStyle w:val="ListParagraph"/>
+        <w:numPr>
+          <w:ilvl w:val="0"/>
+          <w:numId w:val="10"/>
+        </w:numPr>
+      </w:pPr>
+      <w:r>
+        <w:t>114: number of errors incurred while unpacking tracker data</w:t>
+      </w:r>
+    </w:p>
+    <w:p>
+      <w:pPr>
+        <w:pStyle w:val="ListParagraph"/>
+        <w:numPr>
+          <w:ilvl w:val="0"/>
+          <w:numId w:val="10"/>
+        </w:numPr>
+      </w:pPr>
+      <w:r>
+        <w:t>115: number of tracker events that fail the formal check on the data packet length</w:t>
+      </w:r>
+    </w:p>
+    <w:p>
+      <w:pPr>
+        <w:pStyle w:val="ListParagraph"/>
+        <w:numPr>
+          <w:ilvl w:val="0"/>
+          <w:numId w:val="10"/>
+        </w:numPr>
+      </w:pPr>
+      <w:r>
+        <w:t>116: 2 bytes number of tracker time-outs</w:t>
+      </w:r>
+    </w:p>
+    <w:p>
+      <w:pPr>
+        <w:pStyle w:val="ListParagraph"/>
+        <w:numPr>
+          <w:ilvl w:val="0"/>
+          <w:numId w:val="10"/>
+        </w:numPr>
+      </w:pPr>
+      <w:r>
+        <w:t>118: 4 bytes number of tracker triggers on view 1</w:t>
+      </w:r>
+    </w:p>
+    <w:p>
+      <w:pPr>
+        <w:pStyle w:val="ListParagraph"/>
+        <w:numPr>
+          <w:ilvl w:val="0"/>
+          <w:numId w:val="10"/>
+        </w:numPr>
+      </w:pPr>
+      <w:r>
+        <w:t>122: 4 bytes number of tracker triggers on view 2</w:t>
+      </w:r>
+    </w:p>
+    <w:p>
+      <w:pPr>
+        <w:pStyle w:val="ListParagraph"/>
+        <w:numPr>
+          <w:ilvl w:val="0"/>
+          <w:numId w:val="10"/>
+        </w:numPr>
+      </w:pPr>
+      <w:r>
+        <w:t>126: 4 bytes number of PMT-only triggers</w:t>
+      </w:r>
+    </w:p>
+    <w:p>
+      <w:pPr>
+        <w:pStyle w:val="ListParagraph"/>
+        <w:numPr>
+          <w:ilvl w:val="0"/>
+          <w:numId w:val="10"/>
+        </w:numPr>
+      </w:pPr>
+      <w:r>
         <w:lastRenderedPageBreak/>
-        <w:t>20: 1-byte maximum number of TOF stops per event in channel A</w:t>
+        <w:t>130: 4 bytes number of tracker-only triggers</w:t>
       </w:r>
     </w:p>
     <w:p>
@@ -5252,7 +6310,7 @@
         </w:numPr>
       </w:pPr>
       <w:r>
-        <w:t>21: 1-byte maximum number of TOF stops per event in channel B</w:t>
+        <w:t>134: 4 bytes number of events with all triggers fired</w:t>
       </w:r>
     </w:p>
     <w:p>
@@ -5264,7 +6322,7 @@
         </w:numPr>
       </w:pPr>
       <w:r>
-        <w:t>22: 4-byte count of events created when the SPI link is busy</w:t>
+        <w:t>138: 4 bytes number of events with no Cerenkov in the trigger</w:t>
       </w:r>
     </w:p>
     <w:p>
@@ -5276,10 +6334,7 @@
         </w:numPr>
       </w:pPr>
       <w:r>
-        <w:t>26</w:t>
-      </w:r>
-      <w:r>
-        <w:t>: 2-byte number of GO signals received by the tracker master board</w:t>
+        <w:t>142: 2 bytes 100 times the percent live time of the ADC state machine</w:t>
       </w:r>
     </w:p>
     <w:p>
@@ -5291,184 +6346,7 @@
         </w:numPr>
       </w:pPr>
       <w:r>
-        <w:t>28</w:t>
-      </w:r>
-      <w:r>
-        <w:t>: 2-byte number of triggers received by tracker board 0</w:t>
-      </w:r>
-    </w:p>
-    <w:p>
-      <w:pPr>
-        <w:pStyle w:val="ListParagraph"/>
-        <w:numPr>
-          <w:ilvl w:val="0"/>
-          <w:numId w:val="10"/>
-        </w:numPr>
-      </w:pPr>
-      <w:r>
-        <w:t>30</w:t>
-      </w:r>
-      <w:r>
-        <w:t>: 2-byte number of read commands received by tracker board 0</w:t>
-      </w:r>
-    </w:p>
-    <w:p>
-      <w:pPr>
-        <w:pStyle w:val="ListParagraph"/>
-        <w:numPr>
-          <w:ilvl w:val="0"/>
-          <w:numId w:val="10"/>
-        </w:numPr>
-      </w:pPr>
-      <w:r>
-        <w:t>32</w:t>
-      </w:r>
-      <w:r>
-        <w:t>: 1-byte missed-trigger count from tracker board 0</w:t>
-      </w:r>
-    </w:p>
-    <w:p>
-      <w:pPr>
-        <w:pStyle w:val="ListParagraph"/>
-        <w:numPr>
-          <w:ilvl w:val="0"/>
-          <w:numId w:val="10"/>
-        </w:numPr>
-      </w:pPr>
-      <w:r>
-        <w:t>33</w:t>
-      </w:r>
-      <w:r>
-        <w:t xml:space="preserve">: 1-byte </w:t>
-      </w:r>
-      <w:r>
-        <w:t>count of read commands received with no trigger, for board 0</w:t>
-      </w:r>
-    </w:p>
-    <w:p>
-      <w:pPr>
-        <w:pStyle w:val="ListParagraph"/>
-        <w:numPr>
-          <w:ilvl w:val="0"/>
-          <w:numId w:val="10"/>
-        </w:numPr>
-      </w:pPr>
-      <w:r>
-        <w:t>34</w:t>
-      </w:r>
-      <w:r>
-        <w:t>: 1-byte of error bits from board 0</w:t>
-      </w:r>
-    </w:p>
-    <w:p>
-      <w:pPr>
-        <w:pStyle w:val="ListParagraph"/>
-        <w:numPr>
-          <w:ilvl w:val="0"/>
-          <w:numId w:val="10"/>
-        </w:numPr>
-      </w:pPr>
-      <w:r>
-        <w:t>35: 1-byte of error bits from ASIC #4 on board 0</w:t>
-      </w:r>
-    </w:p>
-    <w:p>
-      <w:pPr>
-        <w:pStyle w:val="ListParagraph"/>
-        <w:numPr>
-          <w:ilvl w:val="0"/>
-          <w:numId w:val="10"/>
-        </w:numPr>
-      </w:pPr>
-      <w:r>
-        <w:t>36</w:t>
-      </w:r>
-      <w:r>
-        <w:t>: 2-byte number of triggers received by tracker board 1</w:t>
-      </w:r>
-    </w:p>
-    <w:p>
-      <w:pPr>
-        <w:pStyle w:val="ListParagraph"/>
-        <w:numPr>
-          <w:ilvl w:val="0"/>
-          <w:numId w:val="10"/>
-        </w:numPr>
-      </w:pPr>
-      <w:r>
-        <w:t>38</w:t>
-      </w:r>
-      <w:r>
-        <w:t>: 2-byte number of read commands received by tracker board 1</w:t>
-      </w:r>
-    </w:p>
-    <w:p>
-      <w:pPr>
-        <w:pStyle w:val="ListParagraph"/>
-        <w:numPr>
-          <w:ilvl w:val="0"/>
-          <w:numId w:val="10"/>
-        </w:numPr>
-      </w:pPr>
-      <w:r>
-        <w:t>40</w:t>
-      </w:r>
-      <w:r>
-        <w:t>: 1-byte missed-trigger count from tracker board 1</w:t>
-      </w:r>
-    </w:p>
-    <w:p>
-      <w:pPr>
-        <w:pStyle w:val="ListParagraph"/>
-        <w:numPr>
-          <w:ilvl w:val="0"/>
-          <w:numId w:val="10"/>
-        </w:numPr>
-      </w:pPr>
-      <w:r>
-        <w:t>41</w:t>
-      </w:r>
-      <w:r>
-        <w:t>: 1-byte count of read commands received with no trigger, for board 1</w:t>
-      </w:r>
-    </w:p>
-    <w:p>
-      <w:pPr>
-        <w:pStyle w:val="ListParagraph"/>
-        <w:numPr>
-          <w:ilvl w:val="0"/>
-          <w:numId w:val="10"/>
-        </w:numPr>
-      </w:pPr>
-      <w:r>
-        <w:t>42</w:t>
-      </w:r>
-      <w:r>
-        <w:t>: 1-byte of error bits from board 1</w:t>
-      </w:r>
-    </w:p>
-    <w:p>
-      <w:pPr>
-        <w:pStyle w:val="ListParagraph"/>
-        <w:numPr>
-          <w:ilvl w:val="0"/>
-          <w:numId w:val="10"/>
-        </w:numPr>
-      </w:pPr>
-      <w:r>
-        <w:t>43: 1-byte of error bits from ASIC #4 on board 1</w:t>
-      </w:r>
-    </w:p>
-    <w:p>
-      <w:pPr>
-        <w:pStyle w:val="ListParagraph"/>
-        <w:numPr>
-          <w:ilvl w:val="0"/>
-          <w:numId w:val="10"/>
-        </w:numPr>
-      </w:pPr>
-      <w:r>
-        <w:t>The same for boards 2 through 7</w:t>
+        <w:t>144: 2 bytes number of NOOP commands received</w:t>
       </w:r>
     </w:p>
     <w:p>
@@ -5610,8 +6488,6 @@
       <w:r>
         <w:t xml:space="preserve">address byte </w:t>
       </w:r>
-      <w:bookmarkStart w:id="2" w:name="_GoBack"/>
-      <w:bookmarkEnd w:id="2"/>
       <w:r>
         <w:t>{5:2} = 0x8 indicate the event PSOC</w:t>
       </w:r>
@@ -5913,7 +6789,6 @@
           </w:tcPr>
           <w:p>
             <w:r>
-              <w:lastRenderedPageBreak/>
               <w:t>0x02</w:t>
             </w:r>
           </w:p>
@@ -6325,6 +7200,7 @@
           </w:tcPr>
           <w:p>
             <w:r>
+              <w:lastRenderedPageBreak/>
               <w:t>0x0E</w:t>
             </w:r>
           </w:p>
@@ -6995,14 +7871,7 @@
               <w:rPr>
                 <w:i/>
               </w:rPr>
-              <w:t xml:space="preserve">C bus on the DAQ board, so </w:t>
-            </w:r>
-            <w:r>
-              <w:rPr>
-                <w:i/>
-              </w:rPr>
-              <w:lastRenderedPageBreak/>
-              <w:t xml:space="preserve">that </w:t>
+              <w:t xml:space="preserve">C bus on the DAQ board, so that </w:t>
             </w:r>
             <w:proofErr w:type="gramStart"/>
             <w:r>
@@ -7038,7 +7907,6 @@
           </w:tcPr>
           <w:p>
             <w:r>
-              <w:lastRenderedPageBreak/>
               <w:t>0</w:t>
             </w:r>
           </w:p>
@@ -7242,6 +8110,7 @@
           </w:tcPr>
           <w:p>
             <w:r>
+              <w:lastRenderedPageBreak/>
               <w:t>0x35</w:t>
             </w:r>
           </w:p>
@@ -7967,7 +8836,6 @@
               <w:t xml:space="preserve">be used instead of command 0x10, </w:t>
             </w:r>
             <w:r>
-              <w:lastRenderedPageBreak/>
               <w:t xml:space="preserve">so that the settings will </w:t>
             </w:r>
             <w:proofErr w:type="gramStart"/>
@@ -8000,7 +8868,6 @@
           </w:tcPr>
           <w:p>
             <w:r>
-              <w:lastRenderedPageBreak/>
               <w:t>TKR echo</w:t>
             </w:r>
           </w:p>
@@ -8026,7 +8893,6 @@
           </w:p>
           <w:p>
             <w:r>
-              <w:lastRenderedPageBreak/>
               <w:t xml:space="preserve">       1 = calibration mask</w:t>
             </w:r>
           </w:p>
@@ -8084,7 +8950,6 @@
           </w:tcPr>
           <w:p>
             <w:r>
-              <w:lastRenderedPageBreak/>
               <w:t>0x42</w:t>
             </w:r>
           </w:p>
@@ -8133,6 +8998,7 @@
           </w:tcPr>
           <w:p>
             <w:r>
+              <w:lastRenderedPageBreak/>
               <w:t>0x43</w:t>
             </w:r>
           </w:p>
@@ -8713,7 +9579,6 @@
           </w:tcPr>
           <w:p>
             <w:r>
-              <w:lastRenderedPageBreak/>
               <w:t>0x4E</w:t>
             </w:r>
           </w:p>
@@ -8885,6 +9750,7 @@
           </w:p>
           <w:p>
             <w:r>
+              <w:lastRenderedPageBreak/>
               <w:t xml:space="preserve">4-byte sum of readout times (5 </w:t>
             </w:r>
             <w:proofErr w:type="spellStart"/>
@@ -8921,6 +9787,7 @@
           </w:tcPr>
           <w:p>
             <w:r>
+              <w:lastRenderedPageBreak/>
               <w:t>8</w:t>
             </w:r>
           </w:p>
@@ -9355,7 +10222,6 @@
           </w:tcPr>
           <w:p>
             <w:r>
-              <w:lastRenderedPageBreak/>
               <w:t>0x59</w:t>
             </w:r>
           </w:p>
@@ -9700,6 +10566,7 @@
           </w:tcPr>
           <w:p>
             <w:r>
+              <w:lastRenderedPageBreak/>
               <w:t>0x60</w:t>
             </w:r>
           </w:p>
@@ -9730,6 +10597,190 @@
           <w:p>
             <w:r>
               <w:t>0: multiplier (default = 4)</w:t>
+            </w:r>
+          </w:p>
+        </w:tc>
+      </w:tr>
+      <w:tr>
+        <w:tc>
+          <w:tcPr>
+            <w:tcW w:w="675" w:type="dxa"/>
+          </w:tcPr>
+          <w:p>
+            <w:r>
+              <w:t>0x61</w:t>
+            </w:r>
+          </w:p>
+        </w:tc>
+        <w:tc>
+          <w:tcPr>
+            <w:tcW w:w="3986" w:type="dxa"/>
+          </w:tcPr>
+          <w:p>
+            <w:r>
+              <w:t>Return all of the ASIC error codes from the configuration registers. Each board requires 3 bytes to hold the 12*3=36 bits.</w:t>
+            </w:r>
+          </w:p>
+        </w:tc>
+        <w:tc>
+          <w:tcPr>
+            <w:tcW w:w="1094" w:type="dxa"/>
+          </w:tcPr>
+          <w:p>
+            <w:r>
+              <w:t>24</w:t>
+            </w:r>
+          </w:p>
+        </w:tc>
+        <w:tc>
+          <w:tcPr>
+            <w:tcW w:w="3595" w:type="dxa"/>
+          </w:tcPr>
+          <w:p>
+            <w:r>
+              <w:t>N/A</w:t>
+            </w:r>
+          </w:p>
+        </w:tc>
+      </w:tr>
+      <w:tr>
+        <w:tc>
+          <w:tcPr>
+            <w:tcW w:w="675" w:type="dxa"/>
+          </w:tcPr>
+          <w:p>
+            <w:r>
+              <w:t>0x62</w:t>
+            </w:r>
+          </w:p>
+        </w:tc>
+        <w:tc>
+          <w:tcPr>
+            <w:tcW w:w="3986" w:type="dxa"/>
+          </w:tcPr>
+          <w:p>
+            <w:r>
+              <w:t xml:space="preserve">Get the trigger </w:t>
+            </w:r>
+            <w:proofErr w:type="spellStart"/>
+            <w:r>
+              <w:t>prescale</w:t>
+            </w:r>
+            <w:proofErr w:type="spellEnd"/>
+            <w:r>
+              <w:t xml:space="preserve"> value</w:t>
+            </w:r>
+          </w:p>
+        </w:tc>
+        <w:tc>
+          <w:tcPr>
+            <w:tcW w:w="1094" w:type="dxa"/>
+          </w:tcPr>
+          <w:p>
+            <w:r>
+              <w:t>1</w:t>
+            </w:r>
+          </w:p>
+        </w:tc>
+        <w:tc>
+          <w:tcPr>
+            <w:tcW w:w="3595" w:type="dxa"/>
+          </w:tcPr>
+          <w:p>
+            <w:r>
+              <w:t>0: 1 for tracker, 0 for PMT</w:t>
+            </w:r>
+          </w:p>
+        </w:tc>
+      </w:tr>
+      <w:tr>
+        <w:tc>
+          <w:tcPr>
+            <w:tcW w:w="675" w:type="dxa"/>
+          </w:tcPr>
+          <w:p>
+            <w:r>
+              <w:t>0x63</w:t>
+            </w:r>
+          </w:p>
+        </w:tc>
+        <w:tc>
+          <w:tcPr>
+            <w:tcW w:w="3986" w:type="dxa"/>
+          </w:tcPr>
+          <w:p>
+            <w:r>
+              <w:t>Set the tracker trigger to take OR versus AND of the two views.</w:t>
+            </w:r>
+          </w:p>
+        </w:tc>
+        <w:tc>
+          <w:tcPr>
+            <w:tcW w:w="1094" w:type="dxa"/>
+          </w:tcPr>
+          <w:p>
+            <w:r>
+              <w:t>0</w:t>
+            </w:r>
+          </w:p>
+        </w:tc>
+        <w:tc>
+          <w:tcPr>
+            <w:tcW w:w="3595" w:type="dxa"/>
+          </w:tcPr>
+          <w:p>
+            <w:r>
+              <w:t xml:space="preserve">0: 0 for AND </w:t>
+            </w:r>
+            <w:proofErr w:type="spellStart"/>
+            <w:r>
+              <w:t>and</w:t>
+            </w:r>
+            <w:proofErr w:type="spellEnd"/>
+            <w:r>
+              <w:t xml:space="preserve"> 1 for OR</w:t>
+            </w:r>
+          </w:p>
+        </w:tc>
+      </w:tr>
+      <w:tr>
+        <w:tc>
+          <w:tcPr>
+            <w:tcW w:w="675" w:type="dxa"/>
+          </w:tcPr>
+          <w:p>
+            <w:r>
+              <w:t>0x64</w:t>
+            </w:r>
+          </w:p>
+        </w:tc>
+        <w:tc>
+          <w:tcPr>
+            <w:tcW w:w="3986" w:type="dxa"/>
+          </w:tcPr>
+          <w:p>
+            <w:r>
+              <w:t>Get the tracker logic setting established by command 0x63</w:t>
+            </w:r>
+          </w:p>
+        </w:tc>
+        <w:tc>
+          <w:tcPr>
+            <w:tcW w:w="1094" w:type="dxa"/>
+          </w:tcPr>
+          <w:p>
+            <w:r>
+              <w:t>1</w:t>
+            </w:r>
+          </w:p>
+        </w:tc>
+        <w:tc>
+          <w:tcPr>
+            <w:tcW w:w="3595" w:type="dxa"/>
+          </w:tcPr>
+          <w:p>
+            <w:r>
+              <w:t>N/A</w:t>
             </w:r>
           </w:p>
         </w:tc>
@@ -9776,21 +10827,19 @@
         <w:rPr>
           <w:rFonts w:eastAsia="Times New Roman" w:cstheme="minorHAnsi"/>
         </w:rPr>
-        <w:t xml:space="preserve"> </w:t>
-      </w:r>
-      <w:proofErr w:type="gramStart"/>
-      <w:r>
-        <w:rPr>
-          <w:rFonts w:eastAsia="Times New Roman" w:cstheme="minorHAnsi"/>
-        </w:rPr>
-        <w:t>in the Discriminator</w:t>
-      </w:r>
-      <w:proofErr w:type="gramEnd"/>
-      <w:r>
-        <w:rPr>
-          <w:rFonts w:eastAsia="Times New Roman" w:cstheme="minorHAnsi"/>
-        </w:rPr>
-        <w:t xml:space="preserve"> page of the schematic there is a component named TrigWindow_V1. It contains a schematic with two components: a custom Verilog component named SignalCrop_v1 and a 7-bit hardware counter Count7. The Verilog contains a 4-bit counter that determines how long the output will remain high when a rising edge </w:t>
+        <w:t xml:space="preserve"> in the Discriminator page of the schematic there is a component named TrigWindow_V1</w:t>
+      </w:r>
+      <w:r>
+        <w:rPr>
+          <w:rFonts w:eastAsia="Times New Roman" w:cstheme="minorHAnsi"/>
+        </w:rPr>
+        <w:t>, used for all of T1, T2, T3, and T4 (the Guard uses a simpler device, see below). The component</w:t>
+      </w:r>
+      <w:r>
+        <w:rPr>
+          <w:rFonts w:eastAsia="Times New Roman" w:cstheme="minorHAnsi"/>
+        </w:rPr>
+        <w:t xml:space="preserve"> contains a schematic with two components: a custom Verilog component named SignalCrop_v1 and a 7-bit hardware counter Count7. The Verilog contains a 4-bit counter that determines how long the output will remain high when a rising edge </w:t>
       </w:r>
       <w:proofErr w:type="gramStart"/>
       <w:r>
@@ -10038,7 +11087,7 @@
         <w:rPr>
           <w:rFonts w:eastAsia="Times New Roman" w:cstheme="minorHAnsi"/>
         </w:rPr>
-        <w:t>24</w:t>
+        <w:t>36</w:t>
       </w:r>
       <w:r>
         <w:rPr>
@@ -10296,151 +11345,157 @@
         <w:rPr>
           <w:rFonts w:eastAsia="Times New Roman" w:cstheme="minorHAnsi"/>
         </w:rPr>
-        <w:t xml:space="preserve">. In the ADC page of the schematic, the SAR_ADC_CTRL Verilog component starts acting when any of the channels goes </w:t>
+        <w:t xml:space="preserve">. In the ADC page of the schematic, the SAR_ADC_CTRL Verilog component starts acting when any of the channels goes above threshold. There is a </w:t>
+      </w:r>
+      <w:r>
+        <w:rPr>
+          <w:rFonts w:eastAsia="Times New Roman" w:cstheme="minorHAnsi"/>
+        </w:rPr>
+        <w:t>7-bit fixed-function</w:t>
+      </w:r>
+      <w:r>
+        <w:rPr>
+          <w:rFonts w:eastAsia="Times New Roman" w:cstheme="minorHAnsi"/>
+        </w:rPr>
+        <w:t xml:space="preserve"> hardware</w:t>
+      </w:r>
+      <w:r>
+        <w:rPr>
+          <w:rFonts w:eastAsia="Times New Roman" w:cstheme="minorHAnsi"/>
+        </w:rPr>
+        <w:t xml:space="preserve"> </w:t>
+      </w:r>
+      <w:proofErr w:type="gramStart"/>
+      <w:r>
+        <w:rPr>
+          <w:rFonts w:eastAsia="Times New Roman" w:cstheme="minorHAnsi"/>
+        </w:rPr>
+        <w:t>down-</w:t>
+      </w:r>
+      <w:r>
+        <w:rPr>
+          <w:rFonts w:eastAsia="Times New Roman" w:cstheme="minorHAnsi"/>
+        </w:rPr>
+        <w:t>counter</w:t>
+      </w:r>
+      <w:proofErr w:type="gramEnd"/>
+      <w:r>
+        <w:rPr>
+          <w:rFonts w:eastAsia="Times New Roman" w:cstheme="minorHAnsi"/>
+        </w:rPr>
+        <w:t xml:space="preserve"> in the ADC schematic</w:t>
+      </w:r>
+      <w:r>
+        <w:rPr>
+          <w:rFonts w:eastAsia="Times New Roman" w:cstheme="minorHAnsi"/>
+        </w:rPr>
+        <w:t xml:space="preserve"> page</w:t>
+      </w:r>
+      <w:r>
+        <w:rPr>
+          <w:rFonts w:eastAsia="Times New Roman" w:cstheme="minorHAnsi"/>
+        </w:rPr>
+        <w:t xml:space="preserve"> that is set in software to start from </w:t>
+      </w:r>
+      <w:r>
+        <w:rPr>
+          <w:rFonts w:eastAsia="Times New Roman" w:cstheme="minorHAnsi"/>
+        </w:rPr>
+        <w:t>25</w:t>
+      </w:r>
+      <w:r>
+        <w:rPr>
+          <w:rFonts w:eastAsia="Times New Roman" w:cstheme="minorHAnsi"/>
+        </w:rPr>
+        <w:t xml:space="preserve"> but </w:t>
+      </w:r>
+      <w:r>
+        <w:rPr>
+          <w:rFonts w:eastAsia="Times New Roman" w:cstheme="minorHAnsi"/>
+        </w:rPr>
+        <w:t>may</w:t>
+      </w:r>
+      <w:r>
+        <w:rPr>
+          <w:rFonts w:eastAsia="Times New Roman" w:cstheme="minorHAnsi"/>
+        </w:rPr>
+        <w:t xml:space="preserve"> be </w:t>
+      </w:r>
+      <w:r>
+        <w:rPr>
+          <w:rFonts w:eastAsia="Times New Roman" w:cstheme="minorHAnsi"/>
+        </w:rPr>
+        <w:t xml:space="preserve">modified easily via command 0x4B (function </w:t>
+      </w:r>
+      <w:proofErr w:type="spellStart"/>
+      <w:r>
+        <w:rPr>
+          <w:rFonts w:eastAsia="Times New Roman" w:cstheme="minorHAnsi"/>
+          <w:i/>
+        </w:rPr>
+        <w:t>setPeakDetResetWait</w:t>
+      </w:r>
+      <w:proofErr w:type="spellEnd"/>
+      <w:r>
+        <w:rPr>
+          <w:rFonts w:eastAsia="Times New Roman" w:cstheme="minorHAnsi"/>
+        </w:rPr>
+        <w:t>)</w:t>
+      </w:r>
+      <w:r>
+        <w:rPr>
+          <w:rFonts w:eastAsia="Times New Roman" w:cstheme="minorHAnsi"/>
+        </w:rPr>
+        <w:t>. Once started, the Verilog waits for a GO signal until the Count7 counts down (</w:t>
+      </w:r>
+      <w:r>
+        <w:rPr>
+          <w:rFonts w:eastAsia="Times New Roman" w:cstheme="minorHAnsi"/>
+        </w:rPr>
+        <w:t>1</w:t>
+      </w:r>
+      <w:r>
+        <w:rPr>
+          <w:rFonts w:eastAsia="Times New Roman" w:cstheme="minorHAnsi"/>
+        </w:rPr>
+        <w:t>.04</w:t>
+      </w:r>
+      <w:r>
+        <w:rPr>
+          <w:rFonts w:eastAsia="Times New Roman" w:cstheme="minorHAnsi"/>
+        </w:rPr>
+        <w:t xml:space="preserve"> microseconds for the </w:t>
+      </w:r>
+      <w:r>
+        <w:rPr>
+          <w:rFonts w:eastAsia="Times New Roman" w:cstheme="minorHAnsi"/>
+        </w:rPr>
+        <w:t>25</w:t>
+      </w:r>
+      <w:r>
+        <w:rPr>
+          <w:rFonts w:eastAsia="Times New Roman" w:cstheme="minorHAnsi"/>
+        </w:rPr>
+        <w:t xml:space="preserve"> setting and 24 MHz clock). </w:t>
+      </w:r>
+      <w:r>
+        <w:rPr>
+          <w:rFonts w:eastAsia="Times New Roman" w:cstheme="minorHAnsi"/>
+        </w:rPr>
+        <w:t>In principle i</w:t>
+      </w:r>
+      <w:r>
+        <w:rPr>
+          <w:rFonts w:eastAsia="Times New Roman" w:cstheme="minorHAnsi"/>
+        </w:rPr>
+        <w:t xml:space="preserve">t should wait for at least as long as the </w:t>
       </w:r>
       <w:r>
         <w:rPr>
           <w:rFonts w:eastAsia="Times New Roman" w:cstheme="minorHAnsi"/>
         </w:rPr>
         <w:lastRenderedPageBreak/>
-        <w:t xml:space="preserve">above threshold. There is a </w:t>
-      </w:r>
-      <w:r>
-        <w:rPr>
-          <w:rFonts w:eastAsia="Times New Roman" w:cstheme="minorHAnsi"/>
-        </w:rPr>
-        <w:t>7-bit fixed-function</w:t>
-      </w:r>
-      <w:r>
-        <w:rPr>
-          <w:rFonts w:eastAsia="Times New Roman" w:cstheme="minorHAnsi"/>
-        </w:rPr>
-        <w:t xml:space="preserve"> hardware</w:t>
-      </w:r>
-      <w:r>
-        <w:rPr>
-          <w:rFonts w:eastAsia="Times New Roman" w:cstheme="minorHAnsi"/>
-        </w:rPr>
-        <w:t xml:space="preserve"> </w:t>
-      </w:r>
-      <w:proofErr w:type="gramStart"/>
-      <w:r>
-        <w:rPr>
-          <w:rFonts w:eastAsia="Times New Roman" w:cstheme="minorHAnsi"/>
-        </w:rPr>
-        <w:t>down-</w:t>
-      </w:r>
-      <w:r>
-        <w:rPr>
-          <w:rFonts w:eastAsia="Times New Roman" w:cstheme="minorHAnsi"/>
-        </w:rPr>
-        <w:t>counter</w:t>
-      </w:r>
-      <w:proofErr w:type="gramEnd"/>
-      <w:r>
-        <w:rPr>
-          <w:rFonts w:eastAsia="Times New Roman" w:cstheme="minorHAnsi"/>
-        </w:rPr>
-        <w:t xml:space="preserve"> in the ADC schematic</w:t>
-      </w:r>
-      <w:r>
-        <w:rPr>
-          <w:rFonts w:eastAsia="Times New Roman" w:cstheme="minorHAnsi"/>
-        </w:rPr>
-        <w:t xml:space="preserve"> page</w:t>
-      </w:r>
-      <w:r>
-        <w:rPr>
-          <w:rFonts w:eastAsia="Times New Roman" w:cstheme="minorHAnsi"/>
-        </w:rPr>
-        <w:t xml:space="preserve"> that is set in software to start from </w:t>
-      </w:r>
-      <w:r>
-        <w:rPr>
-          <w:rFonts w:eastAsia="Times New Roman" w:cstheme="minorHAnsi"/>
-        </w:rPr>
-        <w:t>32</w:t>
-      </w:r>
-      <w:r>
-        <w:rPr>
-          <w:rFonts w:eastAsia="Times New Roman" w:cstheme="minorHAnsi"/>
-        </w:rPr>
-        <w:t xml:space="preserve"> but </w:t>
-      </w:r>
-      <w:r>
-        <w:rPr>
-          <w:rFonts w:eastAsia="Times New Roman" w:cstheme="minorHAnsi"/>
-        </w:rPr>
-        <w:t>may</w:t>
-      </w:r>
-      <w:r>
-        <w:rPr>
-          <w:rFonts w:eastAsia="Times New Roman" w:cstheme="minorHAnsi"/>
-        </w:rPr>
-        <w:t xml:space="preserve"> be </w:t>
-      </w:r>
-      <w:r>
-        <w:rPr>
-          <w:rFonts w:eastAsia="Times New Roman" w:cstheme="minorHAnsi"/>
-        </w:rPr>
-        <w:t xml:space="preserve">modified easily via command 0x4B (function </w:t>
-      </w:r>
-      <w:proofErr w:type="spellStart"/>
-      <w:r>
-        <w:rPr>
-          <w:rFonts w:eastAsia="Times New Roman" w:cstheme="minorHAnsi"/>
-          <w:i/>
-        </w:rPr>
-        <w:t>setPeakDetResetWait</w:t>
-      </w:r>
-      <w:proofErr w:type="spellEnd"/>
-      <w:r>
-        <w:rPr>
-          <w:rFonts w:eastAsia="Times New Roman" w:cstheme="minorHAnsi"/>
-        </w:rPr>
-        <w:t>)</w:t>
-      </w:r>
-      <w:r>
-        <w:rPr>
-          <w:rFonts w:eastAsia="Times New Roman" w:cstheme="minorHAnsi"/>
-        </w:rPr>
-        <w:t>. Once started, the Verilog waits for a GO signal until the Count7 counts down (</w:t>
-      </w:r>
-      <w:r>
-        <w:rPr>
-          <w:rFonts w:eastAsia="Times New Roman" w:cstheme="minorHAnsi"/>
-        </w:rPr>
-        <w:t>1</w:t>
-      </w:r>
-      <w:r>
-        <w:rPr>
-          <w:rFonts w:eastAsia="Times New Roman" w:cstheme="minorHAnsi"/>
-        </w:rPr>
-        <w:t xml:space="preserve">.3 microseconds for the </w:t>
-      </w:r>
-      <w:r>
-        <w:rPr>
-          <w:rFonts w:eastAsia="Times New Roman" w:cstheme="minorHAnsi"/>
-        </w:rPr>
-        <w:t>32</w:t>
-      </w:r>
-      <w:r>
-        <w:rPr>
-          <w:rFonts w:eastAsia="Times New Roman" w:cstheme="minorHAnsi"/>
-        </w:rPr>
-        <w:t xml:space="preserve"> setting and 24 MHz clock). </w:t>
-      </w:r>
-      <w:r>
-        <w:rPr>
-          <w:rFonts w:eastAsia="Times New Roman" w:cstheme="minorHAnsi"/>
-        </w:rPr>
-        <w:t>In principle i</w:t>
-      </w:r>
-      <w:r>
-        <w:rPr>
-          <w:rFonts w:eastAsia="Times New Roman" w:cstheme="minorHAnsi"/>
-        </w:rPr>
-        <w:t xml:space="preserve">t should wait for at least as long as the trigger window (plus a small logic latency), to be sure never to miss </w:t>
+        <w:t xml:space="preserve">trigger window (plus a small logic latency), to be sure never to miss </w:t>
       </w:r>
       <w:r>
         <w:rPr>
@@ -10807,6 +11862,12 @@
         </w:rPr>
         <w:t>, because we count the triggers that arrive and not accepted pending the readout. One can estimate the other contributions from the singles rates that we monitor for each PMT channel.</w:t>
       </w:r>
+      <w:r>
+        <w:rPr>
+          <w:rFonts w:eastAsia="Times New Roman" w:cstheme="minorHAnsi"/>
+        </w:rPr>
+        <w:t xml:space="preserve"> Or better, the code samples at random times while the trigger is enabled the status of the GO-enable signal to calculate the percentage of time that the ADC-control state machine is not ready to receive a trigger. </w:t>
+      </w:r>
     </w:p>
     <w:p>
       <w:pPr>
@@ -10833,18 +11894,34 @@
       </w:r>
       <w:proofErr w:type="spellEnd"/>
       <w:r>
-        <w:t xml:space="preserve"> captures the status of the various triggers each time there is a “GO”. The status is held </w:t>
-      </w:r>
-      <w:r>
-        <w:t xml:space="preserve">SR </w:t>
-      </w:r>
-      <w:proofErr w:type="gramStart"/>
-      <w:r>
-        <w:t>flip flops</w:t>
-      </w:r>
-      <w:proofErr w:type="gramEnd"/>
-      <w:r>
-        <w:t xml:space="preserve">, one for each PMT trigger, one for each Tracker view, and one for the guard. The </w:t>
+        <w:t xml:space="preserve"> captures the status of the various triggers</w:t>
+      </w:r>
+      <w:r>
+        <w:t xml:space="preserve"> and trigger inputs</w:t>
+      </w:r>
+      <w:r>
+        <w:t xml:space="preserve"> each time there is a “GO”. The status is held</w:t>
+      </w:r>
+      <w:r>
+        <w:t xml:space="preserve"> by</w:t>
+      </w:r>
+      <w:r>
+        <w:t xml:space="preserve"> </w:t>
+      </w:r>
+      <w:r>
+        <w:t>SR flip flops</w:t>
+      </w:r>
+      <w:r>
+        <w:t>, one for each PMT trigger, one for each Trac</w:t>
+      </w:r>
+      <w:r>
+        <w:t xml:space="preserve">ker view, and one for the guard, and one for each of </w:t>
+      </w:r>
+      <w:r>
+        <w:t>channels T1, T2, T3, and T4.</w:t>
+      </w:r>
+      <w:r>
+        <w:t xml:space="preserve"> The </w:t>
       </w:r>
       <w:proofErr w:type="gramStart"/>
       <w:r>
@@ -11012,14 +12089,14 @@
         <w:t xml:space="preserve"> by up to 1 in 255.</w:t>
       </w:r>
       <w:r>
-        <w:t xml:space="preserve"> The tracker trigger is an OR of the </w:t>
+        <w:t xml:space="preserve"> The tracker trigger is an OR of the bending-plane coincidence and the non-bending-plane coincidence.</w:t>
+      </w:r>
+      <w:r>
+        <w:t xml:space="preserve"> The coincidence levels of the two </w:t>
       </w:r>
       <w:r>
         <w:lastRenderedPageBreak/>
-        <w:t>bending-plane coincidence and the non-bending-plane coincidence.</w:t>
-      </w:r>
-      <w:r>
-        <w:t xml:space="preserve"> The coincidence levels of the two sides are set by the </w:t>
+        <w:t xml:space="preserve">sides are set by the </w:t>
       </w:r>
       <w:proofErr w:type="gramStart"/>
       <w:r>
@@ -11060,7 +12137,10 @@
         <w:t xml:space="preserve"> of two 8-bit </w:t>
       </w:r>
       <w:r>
-        <w:t xml:space="preserve">counters: Cntr8_V1_PMT and Cntr8_V1_TKR. Use the command 0x39 to set them. </w:t>
+        <w:t>counters: Cntr8_V1_PMT and Cntr8_V1_TKR. Us</w:t>
+      </w:r>
+      <w:r>
+        <w:t>e the command 0x39 to set them and 0x62 to read them back.</w:t>
       </w:r>
     </w:p>
     <w:p>
@@ -14500,7 +15580,7 @@
 </file>
 
 <file path=customXml/itemProps1.xml><?xml version="1.0" encoding="utf-8"?>
-<ds:datastoreItem xmlns:ds="http://schemas.openxmlformats.org/officeDocument/2006/customXml" ds:itemID="{4ECADF08-3AAD-47E2-B422-E159A4327019}">
+<ds:datastoreItem xmlns:ds="http://schemas.openxmlformats.org/officeDocument/2006/customXml" ds:itemID="{00CACA0D-A145-4D39-8595-FF9586F9921B}">
   <ds:schemaRefs>
     <ds:schemaRef ds:uri="http://schemas.openxmlformats.org/officeDocument/2006/bibliography"/>
   </ds:schemaRefs>

</xml_diff>

<commit_message>
V27.6:  Added check that termination of the TOF DMA TD chains actually happened before calling copyTOF_DMA. Changed test for ref clock rollover from 60001 to 60000.
</commit_message>
<xml_diff>
--- a/EventPSOCdocumentation.docx
+++ b/EventPSOCdocumentation.docx
@@ -5184,7 +5184,7 @@
       </w:r>
       <w:proofErr w:type="gramEnd"/>
       <w:r>
-        <w:t>. There is the usual 6-byte header, followed by 85 data bytes.</w:t>
+        <w:t>. There is the usual header, followed by 85 data bytes.</w:t>
       </w:r>
     </w:p>
     <w:p>
@@ -5232,6 +5232,507 @@
         </w:numPr>
       </w:pPr>
       <w:r>
+        <w:t>0x04</w:t>
+      </w:r>
+    </w:p>
+    <w:p>
+      <w:pPr>
+        <w:pStyle w:val="ListParagraph"/>
+        <w:numPr>
+          <w:ilvl w:val="0"/>
+          <w:numId w:val="10"/>
+        </w:numPr>
+      </w:pPr>
+      <w:r>
+        <w:lastRenderedPageBreak/>
+        <w:t>4 bytes of echo of data supplied with the start-of-run command</w:t>
+      </w:r>
+    </w:p>
+    <w:p>
+      <w:pPr>
+        <w:pStyle w:val="ListParagraph"/>
+        <w:numPr>
+          <w:ilvl w:val="1"/>
+          <w:numId w:val="10"/>
+        </w:numPr>
+      </w:pPr>
+      <w:r>
+        <w:t>2-byte run number (should match the run number below)</w:t>
+      </w:r>
+    </w:p>
+    <w:p>
+      <w:pPr>
+        <w:pStyle w:val="ListParagraph"/>
+        <w:numPr>
+          <w:ilvl w:val="1"/>
+          <w:numId w:val="10"/>
+        </w:numPr>
+      </w:pPr>
+      <w:proofErr w:type="gramStart"/>
+      <w:r>
+        <w:t>0</w:t>
+      </w:r>
+      <w:proofErr w:type="gramEnd"/>
+      <w:r>
+        <w:t xml:space="preserve"> or 1 for including tracker data (should normally be 1!)</w:t>
+      </w:r>
+    </w:p>
+    <w:p>
+      <w:pPr>
+        <w:pStyle w:val="ListParagraph"/>
+        <w:numPr>
+          <w:ilvl w:val="1"/>
+          <w:numId w:val="10"/>
+        </w:numPr>
+      </w:pPr>
+      <w:r>
+        <w:t>0 or 1 for including TOF data (normally 0)</w:t>
+      </w:r>
+    </w:p>
+    <w:p>
+      <w:pPr>
+        <w:pStyle w:val="ListParagraph"/>
+        <w:numPr>
+          <w:ilvl w:val="0"/>
+          <w:numId w:val="10"/>
+        </w:numPr>
+      </w:pPr>
+      <w:r>
+        <w:t>0: 0x424F4652   (BOFR in ASCII)</w:t>
+      </w:r>
+    </w:p>
+    <w:p>
+      <w:pPr>
+        <w:pStyle w:val="ListParagraph"/>
+        <w:numPr>
+          <w:ilvl w:val="0"/>
+          <w:numId w:val="10"/>
+        </w:numPr>
+      </w:pPr>
+      <w:r>
+        <w:t>4: 2-byte run number</w:t>
+      </w:r>
+    </w:p>
+    <w:p>
+      <w:pPr>
+        <w:pStyle w:val="ListParagraph"/>
+        <w:numPr>
+          <w:ilvl w:val="0"/>
+          <w:numId w:val="10"/>
+        </w:numPr>
+      </w:pPr>
+      <w:r>
+        <w:t>6: 4-byte packed time and date</w:t>
+      </w:r>
+    </w:p>
+    <w:p>
+      <w:pPr>
+        <w:pStyle w:val="ListParagraph"/>
+        <w:numPr>
+          <w:ilvl w:val="0"/>
+          <w:numId w:val="10"/>
+        </w:numPr>
+      </w:pPr>
+      <w:r>
+        <w:t>10: Event PSOC code major version number</w:t>
+      </w:r>
+    </w:p>
+    <w:p>
+      <w:pPr>
+        <w:pStyle w:val="ListParagraph"/>
+        <w:numPr>
+          <w:ilvl w:val="0"/>
+          <w:numId w:val="10"/>
+        </w:numPr>
+      </w:pPr>
+      <w:r>
+        <w:t>11: Event PSOC code minor version number</w:t>
+      </w:r>
+    </w:p>
+    <w:p>
+      <w:pPr>
+        <w:pStyle w:val="ListParagraph"/>
+        <w:numPr>
+          <w:ilvl w:val="0"/>
+          <w:numId w:val="10"/>
+        </w:numPr>
+      </w:pPr>
+      <w:r>
+        <w:t xml:space="preserve">12: 5 bytes of </w:t>
+      </w:r>
+      <w:r>
+        <w:t>threshold-DAC settings for the 4</w:t>
+      </w:r>
+      <w:r>
+        <w:t xml:space="preserve"> </w:t>
+      </w:r>
+      <w:r>
+        <w:t>internal 3-bit DACs</w:t>
+      </w:r>
+    </w:p>
+    <w:p>
+      <w:pPr>
+        <w:pStyle w:val="ListParagraph"/>
+        <w:numPr>
+          <w:ilvl w:val="0"/>
+          <w:numId w:val="10"/>
+        </w:numPr>
+      </w:pPr>
+      <w:r>
+        <w:t>16: 2-byte T2 threshold-DAC setting</w:t>
+      </w:r>
+    </w:p>
+    <w:p>
+      <w:pPr>
+        <w:pStyle w:val="ListParagraph"/>
+        <w:numPr>
+          <w:ilvl w:val="0"/>
+          <w:numId w:val="10"/>
+        </w:numPr>
+      </w:pPr>
+      <w:r>
+        <w:t>18: 2-byte channel-1 TOF DAC threshold setting</w:t>
+      </w:r>
+    </w:p>
+    <w:p>
+      <w:pPr>
+        <w:pStyle w:val="ListParagraph"/>
+        <w:numPr>
+          <w:ilvl w:val="0"/>
+          <w:numId w:val="10"/>
+        </w:numPr>
+      </w:pPr>
+      <w:r>
+        <w:t>20: 2-byte channel-2 TOF DAC threshold setting</w:t>
+      </w:r>
+    </w:p>
+    <w:p>
+      <w:pPr>
+        <w:pStyle w:val="ListParagraph"/>
+        <w:numPr>
+          <w:ilvl w:val="0"/>
+          <w:numId w:val="10"/>
+        </w:numPr>
+      </w:pPr>
+      <w:r>
+        <w:t>22: TOF channel-1 Count7 counter period setting (should be 29)</w:t>
+      </w:r>
+    </w:p>
+    <w:p>
+      <w:pPr>
+        <w:pStyle w:val="ListParagraph"/>
+        <w:numPr>
+          <w:ilvl w:val="0"/>
+          <w:numId w:val="10"/>
+        </w:numPr>
+      </w:pPr>
+      <w:r>
+        <w:t>23: TOF channel-2 Count7 counter period setting (should be 29)</w:t>
+      </w:r>
+    </w:p>
+    <w:p>
+      <w:pPr>
+        <w:pStyle w:val="ListParagraph"/>
+        <w:numPr>
+          <w:ilvl w:val="0"/>
+          <w:numId w:val="10"/>
+        </w:numPr>
+      </w:pPr>
+      <w:r>
+        <w:t>24: ADC-control Count7 counter period setting</w:t>
+      </w:r>
+    </w:p>
+    <w:p>
+      <w:pPr>
+        <w:pStyle w:val="ListParagraph"/>
+        <w:numPr>
+          <w:ilvl w:val="0"/>
+          <w:numId w:val="10"/>
+        </w:numPr>
+      </w:pPr>
+      <w:r>
+        <w:t>25: 4-bytes trigger window settings for channels 2 through 5</w:t>
+      </w:r>
+    </w:p>
+    <w:p>
+      <w:pPr>
+        <w:pStyle w:val="ListParagraph"/>
+        <w:numPr>
+          <w:ilvl w:val="0"/>
+          <w:numId w:val="10"/>
+        </w:numPr>
+      </w:pPr>
+      <w:r>
+        <w:t>29: delay setting for the PMT trigger</w:t>
+      </w:r>
+    </w:p>
+    <w:p>
+      <w:pPr>
+        <w:pStyle w:val="ListParagraph"/>
+        <w:numPr>
+          <w:ilvl w:val="0"/>
+          <w:numId w:val="10"/>
+        </w:numPr>
+      </w:pPr>
+      <w:r>
+        <w:t xml:space="preserve">30: PMT trigger </w:t>
+      </w:r>
+      <w:proofErr w:type="spellStart"/>
+      <w:r>
+        <w:t>prescale</w:t>
+      </w:r>
+      <w:proofErr w:type="spellEnd"/>
+      <w:r>
+        <w:t xml:space="preserve"> setting</w:t>
+      </w:r>
+    </w:p>
+    <w:p>
+      <w:pPr>
+        <w:pStyle w:val="ListParagraph"/>
+        <w:numPr>
+          <w:ilvl w:val="0"/>
+          <w:numId w:val="10"/>
+        </w:numPr>
+      </w:pPr>
+      <w:r>
+        <w:t xml:space="preserve">31: TKR trigger </w:t>
+      </w:r>
+      <w:proofErr w:type="spellStart"/>
+      <w:r>
+        <w:t>prescale</w:t>
+      </w:r>
+      <w:proofErr w:type="spellEnd"/>
+      <w:r>
+        <w:t xml:space="preserve"> setting</w:t>
+      </w:r>
+    </w:p>
+    <w:p>
+      <w:pPr>
+        <w:pStyle w:val="ListParagraph"/>
+        <w:numPr>
+          <w:ilvl w:val="0"/>
+          <w:numId w:val="10"/>
+        </w:numPr>
+      </w:pPr>
+      <w:r>
+        <w:t>32: main electron-trigger mask</w:t>
+      </w:r>
+    </w:p>
+    <w:p>
+      <w:pPr>
+        <w:pStyle w:val="ListParagraph"/>
+        <w:numPr>
+          <w:ilvl w:val="0"/>
+          <w:numId w:val="10"/>
+        </w:numPr>
+      </w:pPr>
+      <w:r>
+        <w:t xml:space="preserve">33: </w:t>
+      </w:r>
+      <w:proofErr w:type="spellStart"/>
+      <w:r>
+        <w:t>prescaled</w:t>
+      </w:r>
+      <w:proofErr w:type="spellEnd"/>
+      <w:r>
+        <w:t xml:space="preserve"> PMT trigger mask</w:t>
+      </w:r>
+    </w:p>
+    <w:p>
+      <w:pPr>
+        <w:pStyle w:val="ListParagraph"/>
+        <w:numPr>
+          <w:ilvl w:val="0"/>
+          <w:numId w:val="10"/>
+        </w:numPr>
+      </w:pPr>
+      <w:r>
+        <w:t>34: 8 bytes threshold bumps for each of the tracker boards</w:t>
+      </w:r>
+    </w:p>
+    <w:p>
+      <w:pPr>
+        <w:pStyle w:val="ListParagraph"/>
+        <w:numPr>
+          <w:ilvl w:val="0"/>
+          <w:numId w:val="10"/>
+        </w:numPr>
+      </w:pPr>
+      <w:r>
+        <w:t>42: main trigger delay in tracker Verilog</w:t>
+      </w:r>
+    </w:p>
+    <w:p>
+      <w:pPr>
+        <w:pStyle w:val="ListParagraph"/>
+        <w:numPr>
+          <w:ilvl w:val="0"/>
+          <w:numId w:val="10"/>
+        </w:numPr>
+      </w:pPr>
+      <w:r>
+        <w:t>43: tracker trigger source</w:t>
+      </w:r>
+    </w:p>
+    <w:p>
+      <w:pPr>
+        <w:pStyle w:val="ListParagraph"/>
+        <w:numPr>
+          <w:ilvl w:val="0"/>
+          <w:numId w:val="10"/>
+        </w:numPr>
+      </w:pPr>
+      <w:r>
+        <w:t>44: tracker trigger logic setting</w:t>
+      </w:r>
+    </w:p>
+    <w:p>
+      <w:pPr>
+        <w:pStyle w:val="ListParagraph"/>
+        <w:numPr>
+          <w:ilvl w:val="0"/>
+          <w:numId w:val="10"/>
+        </w:numPr>
+      </w:pPr>
+      <w:r>
+        <w:t>45: tracker board 0 FPGA code version</w:t>
+      </w:r>
+    </w:p>
+    <w:p>
+      <w:pPr>
+        <w:pStyle w:val="ListParagraph"/>
+        <w:numPr>
+          <w:ilvl w:val="0"/>
+          <w:numId w:val="10"/>
+        </w:numPr>
+      </w:pPr>
+      <w:r>
+        <w:t>46: tracker board 0 FPGA configuration register</w:t>
+      </w:r>
+    </w:p>
+    <w:p>
+      <w:pPr>
+        <w:pStyle w:val="ListParagraph"/>
+        <w:numPr>
+          <w:ilvl w:val="0"/>
+          <w:numId w:val="10"/>
+        </w:numPr>
+      </w:pPr>
+      <w:r>
+        <w:t>47: tracker board 0 number of layers in the readout</w:t>
+      </w:r>
+    </w:p>
+    <w:p>
+      <w:pPr>
+        <w:pStyle w:val="ListParagraph"/>
+        <w:numPr>
+          <w:ilvl w:val="0"/>
+          <w:numId w:val="10"/>
+        </w:numPr>
+      </w:pPr>
+      <w:r>
+        <w:t>48: tracker board 0 trigger primitive output length</w:t>
+      </w:r>
+    </w:p>
+    <w:p>
+      <w:pPr>
+        <w:pStyle w:val="ListParagraph"/>
+        <w:numPr>
+          <w:ilvl w:val="0"/>
+          <w:numId w:val="10"/>
+        </w:numPr>
+      </w:pPr>
+      <w:r>
+        <w:t>49: tracker board 0 trigger primitive output delay</w:t>
+      </w:r>
+    </w:p>
+    <w:p>
+      <w:pPr>
+        <w:pStyle w:val="ListParagraph"/>
+        <w:numPr>
+          <w:ilvl w:val="0"/>
+          <w:numId w:val="10"/>
+        </w:numPr>
+      </w:pPr>
+      <w:r>
+        <w:t>Repeat for the remaining 7 tracker boards</w:t>
+      </w:r>
+    </w:p>
+    <w:p>
+      <w:pPr>
+        <w:pStyle w:val="Heading2"/>
+      </w:pPr>
+      <w:r>
+        <w:t>End of Run Record</w:t>
+      </w:r>
+    </w:p>
+    <w:p>
+      <w:r>
+        <w:t xml:space="preserve">The following packet of information goes out into the data stream when the end-of-run command (0x44) </w:t>
+      </w:r>
+      <w:proofErr w:type="gramStart"/>
+      <w:r>
+        <w:t>is issued</w:t>
+      </w:r>
+      <w:proofErr w:type="gramEnd"/>
+      <w:r>
+        <w:t>.</w:t>
+      </w:r>
+      <w:r>
+        <w:t xml:space="preserve"> There is the usu</w:t>
+      </w:r>
+      <w:r>
+        <w:t>al 6-byte header, followed by 146</w:t>
+      </w:r>
+      <w:r>
+        <w:t xml:space="preserve"> data bytes.</w:t>
+      </w:r>
+    </w:p>
+    <w:p>
+      <w:pPr>
+        <w:pStyle w:val="ListParagraph"/>
+        <w:numPr>
+          <w:ilvl w:val="0"/>
+          <w:numId w:val="10"/>
+        </w:numPr>
+      </w:pPr>
+      <w:r>
+        <w:t>0xDC00FF</w:t>
+      </w:r>
+    </w:p>
+    <w:p>
+      <w:pPr>
+        <w:pStyle w:val="ListParagraph"/>
+        <w:numPr>
+          <w:ilvl w:val="0"/>
+          <w:numId w:val="10"/>
+        </w:numPr>
+      </w:pPr>
+      <w:r>
+        <w:t>1-byte record length</w:t>
+      </w:r>
+    </w:p>
+    <w:p>
+      <w:pPr>
+        <w:pStyle w:val="ListParagraph"/>
+        <w:numPr>
+          <w:ilvl w:val="0"/>
+          <w:numId w:val="10"/>
+        </w:numPr>
+      </w:pPr>
+      <w:r>
+        <w:t>0x44</w:t>
+      </w:r>
+    </w:p>
+    <w:p>
+      <w:pPr>
+        <w:pStyle w:val="ListParagraph"/>
+        <w:numPr>
+          <w:ilvl w:val="0"/>
+          <w:numId w:val="10"/>
+        </w:numPr>
+      </w:pPr>
+      <w:r>
         <w:t>0x00</w:t>
       </w:r>
     </w:p>
@@ -5245,7 +5746,7 @@
       </w:pPr>
       <w:r>
         <w:lastRenderedPageBreak/>
-        <w:t>0: 0x424F4652   (BOFR in ASCII)</w:t>
+        <w:t>0: 0x454F52 (“EOR” in ASCII)</w:t>
       </w:r>
     </w:p>
     <w:p>
@@ -5257,7 +5758,7 @@
         </w:numPr>
       </w:pPr>
       <w:r>
-        <w:t>4: 2-byte run number</w:t>
+        <w:t>3: 2-byte run number</w:t>
       </w:r>
     </w:p>
     <w:p>
@@ -5269,7 +5770,10 @@
         </w:numPr>
       </w:pPr>
       <w:r>
-        <w:t>6: 4-byte packed time and date</w:t>
+        <w:t>5</w:t>
+      </w:r>
+      <w:r>
+        <w:t>: 4-byte missed-trigger count (GO1)</w:t>
       </w:r>
     </w:p>
     <w:p>
@@ -5281,7 +5785,10 @@
         </w:numPr>
       </w:pPr>
       <w:r>
-        <w:t>10: Event PSOC code major version number</w:t>
+        <w:t>9</w:t>
+      </w:r>
+      <w:r>
+        <w:t>: 4-byte accepted-trigger count (GO); equals the number of events acquired</w:t>
       </w:r>
     </w:p>
     <w:p>
@@ -5293,7 +5800,16 @@
         </w:numPr>
       </w:pPr>
       <w:r>
-        <w:t>11: Event PSOC code minor version number</w:t>
+        <w:t>13</w:t>
+      </w:r>
+      <w:r>
+        <w:t xml:space="preserve">: </w:t>
+      </w:r>
+      <w:r>
+        <w:t xml:space="preserve">1-byte </w:t>
+      </w:r>
+      <w:r>
+        <w:t>number of bad CRC codes (or 0 if CRC checking is not turned on)</w:t>
       </w:r>
     </w:p>
     <w:p>
@@ -5305,16 +5821,10 @@
         </w:numPr>
       </w:pPr>
       <w:r>
-        <w:t xml:space="preserve">12: 5 bytes of </w:t>
-      </w:r>
-      <w:r>
-        <w:t>threshold-DAC settings for the 4</w:t>
-      </w:r>
-      <w:r>
-        <w:t xml:space="preserve"> </w:t>
-      </w:r>
-      <w:r>
-        <w:t>internal 3-bit DACs</w:t>
+        <w:t>14</w:t>
+      </w:r>
+      <w:r>
+        <w:t>: 4-byte number of tracker read commands issued when the tracker says it is ready</w:t>
       </w:r>
     </w:p>
     <w:p>
@@ -5326,7 +5836,10 @@
         </w:numPr>
       </w:pPr>
       <w:r>
-        <w:t>16: 2-byte T2 threshold-DAC setting</w:t>
+        <w:t>18</w:t>
+      </w:r>
+      <w:r>
+        <w:t>: 2-byte number of tracker read commands issued even though no ready confirmation was received</w:t>
       </w:r>
     </w:p>
     <w:p>
@@ -5338,7 +5851,10 @@
         </w:numPr>
       </w:pPr>
       <w:r>
-        <w:t>18: 2-byte channel-1 TOF DAC threshold setting</w:t>
+        <w:t>20</w:t>
+      </w:r>
+      <w:r>
+        <w:t>: 1-byte average number of TOF stops per event in channel A</w:t>
       </w:r>
     </w:p>
     <w:p>
@@ -5350,7 +5866,10 @@
         </w:numPr>
       </w:pPr>
       <w:r>
-        <w:t>20: 2-byte channel-2 TOF DAC threshold setting</w:t>
+        <w:t>21</w:t>
+      </w:r>
+      <w:r>
+        <w:t>: 1-byte average number of TOF stops per event in channel B</w:t>
       </w:r>
     </w:p>
     <w:p>
@@ -5362,7 +5881,10 @@
         </w:numPr>
       </w:pPr>
       <w:r>
-        <w:t>22: TOF channel-1 Count7 counter period setting (should be 29)</w:t>
+        <w:t>22</w:t>
+      </w:r>
+      <w:r>
+        <w:t>: 1-byte maximum number of TOF stops per event in channel A</w:t>
       </w:r>
     </w:p>
     <w:p>
@@ -5374,7 +5896,10 @@
         </w:numPr>
       </w:pPr>
       <w:r>
-        <w:t>23: TOF channel-2 Count7 counter period setting (should be 29)</w:t>
+        <w:t>23</w:t>
+      </w:r>
+      <w:r>
+        <w:t>: 1-byte maximum number of TOF stops per event in channel B</w:t>
       </w:r>
     </w:p>
     <w:p>
@@ -5386,7 +5911,10 @@
         </w:numPr>
       </w:pPr>
       <w:r>
-        <w:t>24: ADC-control Count7 counter period setting</w:t>
+        <w:t>24</w:t>
+      </w:r>
+      <w:r>
+        <w:t>: 4-byte count of events created when the SPI link is busy</w:t>
       </w:r>
     </w:p>
     <w:p>
@@ -5398,7 +5926,10 @@
         </w:numPr>
       </w:pPr>
       <w:r>
-        <w:t>25: 4-bytes trigger window settings for channels 2 through 5</w:t>
+        <w:t>28</w:t>
+      </w:r>
+      <w:r>
+        <w:t>: 2-byte number of GO signals received by the tracker master board</w:t>
       </w:r>
     </w:p>
     <w:p>
@@ -5410,7 +5941,10 @@
         </w:numPr>
       </w:pPr>
       <w:r>
-        <w:t>29: delay setting for the PMT trigger</w:t>
+        <w:t>30</w:t>
+      </w:r>
+      <w:r>
+        <w:t>: 2-byte number of triggers received by tracker board 0</w:t>
       </w:r>
     </w:p>
     <w:p>
@@ -5422,15 +5956,10 @@
         </w:numPr>
       </w:pPr>
       <w:r>
-        <w:t xml:space="preserve">30: PMT trigger </w:t>
-      </w:r>
-      <w:proofErr w:type="spellStart"/>
-      <w:r>
-        <w:t>prescale</w:t>
-      </w:r>
-      <w:proofErr w:type="spellEnd"/>
-      <w:r>
-        <w:t xml:space="preserve"> setting</w:t>
+        <w:t>32</w:t>
+      </w:r>
+      <w:r>
+        <w:t>: 2-byte number of read commands received by tracker board 0</w:t>
       </w:r>
     </w:p>
     <w:p>
@@ -5442,15 +5971,10 @@
         </w:numPr>
       </w:pPr>
       <w:r>
-        <w:t xml:space="preserve">31: TKR trigger </w:t>
-      </w:r>
-      <w:proofErr w:type="spellStart"/>
-      <w:r>
-        <w:t>prescale</w:t>
-      </w:r>
-      <w:proofErr w:type="spellEnd"/>
-      <w:r>
-        <w:t xml:space="preserve"> setting</w:t>
+        <w:t>34</w:t>
+      </w:r>
+      <w:r>
+        <w:t>: 1-byte missed-trigger count from tracker board 0</w:t>
       </w:r>
     </w:p>
     <w:p>
@@ -5462,7 +5986,13 @@
         </w:numPr>
       </w:pPr>
       <w:r>
-        <w:t>32: main electron-trigger mask</w:t>
+        <w:t>35</w:t>
+      </w:r>
+      <w:r>
+        <w:t xml:space="preserve">: 1-byte </w:t>
+      </w:r>
+      <w:r>
+        <w:t>count of read commands received with no trigger, for board 0</w:t>
       </w:r>
     </w:p>
     <w:p>
@@ -5474,15 +6004,10 @@
         </w:numPr>
       </w:pPr>
       <w:r>
-        <w:t xml:space="preserve">33: </w:t>
-      </w:r>
-      <w:proofErr w:type="spellStart"/>
-      <w:r>
-        <w:t>prescaled</w:t>
-      </w:r>
-      <w:proofErr w:type="spellEnd"/>
-      <w:r>
-        <w:t xml:space="preserve"> PMT trigger mask</w:t>
+        <w:t>36</w:t>
+      </w:r>
+      <w:r>
+        <w:t>: 1-byte of error bits from board 0</w:t>
       </w:r>
     </w:p>
     <w:p>
@@ -5494,7 +6019,10 @@
         </w:numPr>
       </w:pPr>
       <w:r>
-        <w:t>34: 8 bytes threshold bumps for each of the tracker boards</w:t>
+        <w:t>37</w:t>
+      </w:r>
+      <w:r>
+        <w:t>: 1-byte of error bits from ASIC #4 on board 0</w:t>
       </w:r>
     </w:p>
     <w:p>
@@ -5506,7 +6034,13 @@
         </w:numPr>
       </w:pPr>
       <w:r>
-        <w:t>42: main trigger delay in tracker Verilog</w:t>
+        <w:t>3</w:t>
+      </w:r>
+      <w:r>
+        <w:t>8</w:t>
+      </w:r>
+      <w:r>
+        <w:t>: 1-byte number of bad command addresses or command codes seen by board 0</w:t>
       </w:r>
     </w:p>
     <w:p>
@@ -5518,7 +6052,10 @@
         </w:numPr>
       </w:pPr>
       <w:r>
-        <w:t>43: tracker trigger source</w:t>
+        <w:t>39</w:t>
+      </w:r>
+      <w:r>
+        <w:t>: 2-byte number of triggers received by tracker board 1</w:t>
       </w:r>
     </w:p>
     <w:p>
@@ -5530,7 +6067,10 @@
         </w:numPr>
       </w:pPr>
       <w:r>
-        <w:t>44: tracker trigger logic setting</w:t>
+        <w:t>41</w:t>
+      </w:r>
+      <w:r>
+        <w:t>: 2-byte number of read commands received by tracker board 1</w:t>
       </w:r>
     </w:p>
     <w:p>
@@ -5542,7 +6082,10 @@
         </w:numPr>
       </w:pPr>
       <w:r>
-        <w:t>45: tracker board 0 FPGA code version</w:t>
+        <w:t>43</w:t>
+      </w:r>
+      <w:r>
+        <w:t>: 1-byte missed-trigger count from tracker board 1</w:t>
       </w:r>
     </w:p>
     <w:p>
@@ -5554,7 +6097,10 @@
         </w:numPr>
       </w:pPr>
       <w:r>
-        <w:t>46: tracker board 0 FPGA configuration register</w:t>
+        <w:t>44</w:t>
+      </w:r>
+      <w:r>
+        <w:t>: 1-byte count of read commands received with no trigger, for board 1</w:t>
       </w:r>
     </w:p>
     <w:p>
@@ -5566,7 +6112,10 @@
         </w:numPr>
       </w:pPr>
       <w:r>
-        <w:t>47: tracker board 0 number of layers in the readout</w:t>
+        <w:t>45</w:t>
+      </w:r>
+      <w:r>
+        <w:t>: 1-byte of error bits from board 1</w:t>
       </w:r>
     </w:p>
     <w:p>
@@ -5578,7 +6127,10 @@
         </w:numPr>
       </w:pPr>
       <w:r>
-        <w:t>48: tracker board 0 trigger primitive output length</w:t>
+        <w:t>46</w:t>
+      </w:r>
+      <w:r>
+        <w:t>: 1-byte of error bits from ASIC #4 on board 1</w:t>
       </w:r>
     </w:p>
     <w:p>
@@ -5590,7 +6142,7 @@
         </w:numPr>
       </w:pPr>
       <w:r>
-        <w:t>49: tracker board 0 trigger primitive output delay</w:t>
+        <w:t>47: 1-byte number of bad command addresses or command codes seen by board 1</w:t>
       </w:r>
     </w:p>
     <w:p>
@@ -5602,37 +6154,7 @@
         </w:numPr>
       </w:pPr>
       <w:r>
-        <w:t>Repeat for the remaining 7 tracker boards</w:t>
-      </w:r>
-    </w:p>
-    <w:p>
-      <w:pPr>
-        <w:pStyle w:val="Heading2"/>
-      </w:pPr>
-      <w:r>
-        <w:t>End of Run Record</w:t>
-      </w:r>
-    </w:p>
-    <w:p>
-      <w:r>
-        <w:t xml:space="preserve">The following packet of information goes out into the data stream when the end-of-run command (0x44) </w:t>
-      </w:r>
-      <w:proofErr w:type="gramStart"/>
-      <w:r>
-        <w:t>is issued</w:t>
-      </w:r>
-      <w:proofErr w:type="gramEnd"/>
-      <w:r>
-        <w:t>.</w:t>
-      </w:r>
-      <w:r>
-        <w:t xml:space="preserve"> There is the usu</w:t>
-      </w:r>
-      <w:r>
-        <w:t>al 6-byte header, followed by 146</w:t>
-      </w:r>
-      <w:r>
-        <w:t xml:space="preserve"> data bytes.</w:t>
+        <w:t>The same for boards 2 through 7</w:t>
       </w:r>
     </w:p>
     <w:p>
@@ -5644,7 +6166,10 @@
         </w:numPr>
       </w:pPr>
       <w:r>
-        <w:t>0xDC00FF</w:t>
+        <w:t>102</w:t>
+      </w:r>
+      <w:r>
+        <w:t>: 2 bytes global command count</w:t>
       </w:r>
     </w:p>
     <w:p>
@@ -5656,7 +6181,10 @@
         </w:numPr>
       </w:pPr>
       <w:r>
-        <w:t>1-byte record length</w:t>
+        <w:t>104</w:t>
+      </w:r>
+      <w:r>
+        <w:t>: 2 bytes command count</w:t>
       </w:r>
     </w:p>
     <w:p>
@@ -5668,7 +6196,10 @@
         </w:numPr>
       </w:pPr>
       <w:r>
-        <w:t>0x44</w:t>
+        <w:t>106</w:t>
+      </w:r>
+      <w:r>
+        <w:t>: number of time-outs by the command interpreter</w:t>
       </w:r>
     </w:p>
     <w:p>
@@ -5680,7 +6211,10 @@
         </w:numPr>
       </w:pPr>
       <w:r>
-        <w:t>0x00</w:t>
+        <w:t>107</w:t>
+      </w:r>
+      <w:r>
+        <w:t>: number of tracker resets</w:t>
       </w:r>
     </w:p>
     <w:p>
@@ -5692,7 +6226,10 @@
         </w:numPr>
       </w:pPr>
       <w:r>
-        <w:t>0: 0x454F52 (“EOR” in ASCII)</w:t>
+        <w:t>108</w:t>
+      </w:r>
+      <w:r>
+        <w:t>: number of ASIC error events</w:t>
       </w:r>
     </w:p>
     <w:p>
@@ -5704,7 +6241,10 @@
         </w:numPr>
       </w:pPr>
       <w:r>
-        <w:t>3: 4-byte missed-trigger count (GO1)</w:t>
+        <w:t>109</w:t>
+      </w:r>
+      <w:r>
+        <w:t>: number of ASIC parity errors</w:t>
       </w:r>
     </w:p>
     <w:p>
@@ -5716,7 +6256,10 @@
         </w:numPr>
       </w:pPr>
       <w:r>
-        <w:t>7: 4-byte accepted-trigger count (GO); equals the number of events acquired</w:t>
+        <w:t>110</w:t>
+      </w:r>
+      <w:r>
+        <w:t>: number of bad ASIC headers</w:t>
       </w:r>
     </w:p>
     <w:p>
@@ -5728,13 +6271,10 @@
         </w:numPr>
       </w:pPr>
       <w:r>
-        <w:t xml:space="preserve">11: </w:t>
-      </w:r>
-      <w:r>
-        <w:t xml:space="preserve">1-byte </w:t>
-      </w:r>
-      <w:r>
-        <w:t>number of bad CRC codes (or 0 if CRC checking is not turned on)</w:t>
+        <w:t>111</w:t>
+      </w:r>
+      <w:r>
+        <w:t>: number of bad clusters</w:t>
       </w:r>
     </w:p>
     <w:p>
@@ -5746,8 +6286,71 @@
         </w:numPr>
       </w:pPr>
       <w:r>
+        <w:t>112</w:t>
+      </w:r>
+      <w:r>
+        <w:t>: number of bad commands</w:t>
+      </w:r>
+    </w:p>
+    <w:p>
+      <w:pPr>
+        <w:pStyle w:val="ListParagraph"/>
+        <w:numPr>
+          <w:ilvl w:val="0"/>
+          <w:numId w:val="10"/>
+        </w:numPr>
+      </w:pPr>
+      <w:r>
+        <w:t>113</w:t>
+      </w:r>
+      <w:r>
+        <w:t>: number of oversized clusters</w:t>
+      </w:r>
+    </w:p>
+    <w:p>
+      <w:pPr>
+        <w:pStyle w:val="ListParagraph"/>
+        <w:numPr>
+          <w:ilvl w:val="0"/>
+          <w:numId w:val="10"/>
+        </w:numPr>
+      </w:pPr>
+      <w:r>
+        <w:t>114</w:t>
+      </w:r>
+      <w:r>
+        <w:t>: number of tracker overflows</w:t>
+      </w:r>
+    </w:p>
+    <w:p>
+      <w:pPr>
+        <w:pStyle w:val="ListParagraph"/>
+        <w:numPr>
+          <w:ilvl w:val="0"/>
+          <w:numId w:val="10"/>
+        </w:numPr>
+      </w:pPr>
+      <w:r>
+        <w:t>115</w:t>
+      </w:r>
+      <w:r>
+        <w:t>: number of tracker trigger tag mismatches</w:t>
+      </w:r>
+    </w:p>
+    <w:p>
+      <w:pPr>
+        <w:pStyle w:val="ListParagraph"/>
+        <w:numPr>
+          <w:ilvl w:val="0"/>
+          <w:numId w:val="10"/>
+        </w:numPr>
+      </w:pPr>
+      <w:r>
         <w:lastRenderedPageBreak/>
-        <w:t>12: 4-byte number of tracker read commands issued when the tracker says it is ready</w:t>
+        <w:t>116</w:t>
+      </w:r>
+      <w:r>
+        <w:t>: number of oversized, truncated events</w:t>
       </w:r>
     </w:p>
     <w:p>
@@ -5759,7 +6362,10 @@
         </w:numPr>
       </w:pPr>
       <w:r>
-        <w:t>16: 2-byte number of tracker read commands issued even though no ready confirmation was received</w:t>
+        <w:t>117</w:t>
+      </w:r>
+      <w:r>
+        <w:t>: number of errors incurred while unpacking tracker data</w:t>
       </w:r>
     </w:p>
     <w:p>
@@ -5771,7 +6377,10 @@
         </w:numPr>
       </w:pPr>
       <w:r>
-        <w:t>18: 1-byte average number of TOF stops per event in channel A</w:t>
+        <w:t>118</w:t>
+      </w:r>
+      <w:r>
+        <w:t>: number of tracker events that fail the formal check on the data packet length</w:t>
       </w:r>
     </w:p>
     <w:p>
@@ -5783,7 +6392,10 @@
         </w:numPr>
       </w:pPr>
       <w:r>
-        <w:t>19: 1-byte average number of TOF stops per event in channel B</w:t>
+        <w:t>119</w:t>
+      </w:r>
+      <w:r>
+        <w:t>: 2 bytes number of tracker time-outs</w:t>
       </w:r>
     </w:p>
     <w:p>
@@ -5795,7 +6407,10 @@
         </w:numPr>
       </w:pPr>
       <w:r>
-        <w:t>20: 1-byte maximum number of TOF stops per event in channel A</w:t>
+        <w:t>121</w:t>
+      </w:r>
+      <w:r>
+        <w:t>: 4 bytes number of tracker triggers on view 1</w:t>
       </w:r>
     </w:p>
     <w:p>
@@ -5807,7 +6422,10 @@
         </w:numPr>
       </w:pPr>
       <w:r>
-        <w:t>21: 1-byte maximum number of TOF stops per event in channel B</w:t>
+        <w:t>125</w:t>
+      </w:r>
+      <w:r>
+        <w:t>: 4 bytes number of tracker triggers on view 2</w:t>
       </w:r>
     </w:p>
     <w:p>
@@ -5819,7 +6437,10 @@
         </w:numPr>
       </w:pPr>
       <w:r>
-        <w:t>22: 4-byte count of events created when the SPI link is busy</w:t>
+        <w:t>129</w:t>
+      </w:r>
+      <w:r>
+        <w:t>: 4 bytes number of PMT-only triggers</w:t>
       </w:r>
     </w:p>
     <w:p>
@@ -5831,10 +6452,10 @@
         </w:numPr>
       </w:pPr>
       <w:r>
-        <w:t>26</w:t>
-      </w:r>
-      <w:r>
-        <w:t>: 2-byte number of GO signals received by the tracker master board</w:t>
+        <w:t>133</w:t>
+      </w:r>
+      <w:r>
+        <w:t>: 4 bytes number of tracker-only triggers</w:t>
       </w:r>
     </w:p>
     <w:p>
@@ -5846,10 +6467,10 @@
         </w:numPr>
       </w:pPr>
       <w:r>
-        <w:t>28</w:t>
-      </w:r>
-      <w:r>
-        <w:t>: 2-byte number of triggers received by tracker board 0</w:t>
+        <w:t>137</w:t>
+      </w:r>
+      <w:r>
+        <w:t>: 4 bytes number of events with all triggers fired</w:t>
       </w:r>
     </w:p>
     <w:p>
@@ -5861,10 +6482,10 @@
         </w:numPr>
       </w:pPr>
       <w:r>
-        <w:t>30</w:t>
-      </w:r>
-      <w:r>
-        <w:t>: 2-byte number of read commands received by tracker board 0</w:t>
+        <w:t>141</w:t>
+      </w:r>
+      <w:r>
+        <w:t>: 4 bytes number of events with no Cerenkov in the trigger</w:t>
       </w:r>
     </w:p>
     <w:p>
@@ -5876,10 +6497,10 @@
         </w:numPr>
       </w:pPr>
       <w:r>
-        <w:t>32</w:t>
-      </w:r>
-      <w:r>
-        <w:t>: 1-byte missed-trigger count from tracker board 0</w:t>
+        <w:t>145</w:t>
+      </w:r>
+      <w:r>
+        <w:t>: 2 bytes 100 times the percent live time of the ADC state machine</w:t>
       </w:r>
     </w:p>
     <w:p>
@@ -5891,428 +6512,12 @@
         </w:numPr>
       </w:pPr>
       <w:r>
-        <w:t>33</w:t>
-      </w:r>
-      <w:r>
-        <w:t xml:space="preserve">: 1-byte </w:t>
-      </w:r>
-      <w:r>
-        <w:t>count of read commands received with no trigger, for board 0</w:t>
-      </w:r>
-    </w:p>
-    <w:p>
-      <w:pPr>
-        <w:pStyle w:val="ListParagraph"/>
-        <w:numPr>
-          <w:ilvl w:val="0"/>
-          <w:numId w:val="10"/>
-        </w:numPr>
-      </w:pPr>
-      <w:r>
-        <w:t>34</w:t>
-      </w:r>
-      <w:r>
-        <w:t>: 1-byte of error bits from board 0</w:t>
-      </w:r>
-    </w:p>
-    <w:p>
-      <w:pPr>
-        <w:pStyle w:val="ListParagraph"/>
-        <w:numPr>
-          <w:ilvl w:val="0"/>
-          <w:numId w:val="10"/>
-        </w:numPr>
-      </w:pPr>
-      <w:r>
-        <w:t>35: 1-byte of error bits from ASIC #4 on board 0</w:t>
-      </w:r>
-    </w:p>
-    <w:p>
-      <w:pPr>
-        <w:pStyle w:val="ListParagraph"/>
-        <w:numPr>
-          <w:ilvl w:val="0"/>
-          <w:numId w:val="10"/>
-        </w:numPr>
-      </w:pPr>
-      <w:r>
-        <w:t>36</w:t>
-      </w:r>
-      <w:r>
-        <w:t>: 2-byte number of triggers received by tracker board 1</w:t>
-      </w:r>
-    </w:p>
-    <w:p>
-      <w:pPr>
-        <w:pStyle w:val="ListParagraph"/>
-        <w:numPr>
-          <w:ilvl w:val="0"/>
-          <w:numId w:val="10"/>
-        </w:numPr>
-      </w:pPr>
-      <w:r>
-        <w:t>38</w:t>
-      </w:r>
-      <w:r>
-        <w:t>: 2-byte number of read commands received by tracker board 1</w:t>
-      </w:r>
-    </w:p>
-    <w:p>
-      <w:pPr>
-        <w:pStyle w:val="ListParagraph"/>
-        <w:numPr>
-          <w:ilvl w:val="0"/>
-          <w:numId w:val="10"/>
-        </w:numPr>
-      </w:pPr>
-      <w:r>
-        <w:t>40</w:t>
-      </w:r>
-      <w:r>
-        <w:t>: 1-byte missed-trigger count from tracker board 1</w:t>
-      </w:r>
-    </w:p>
-    <w:p>
-      <w:pPr>
-        <w:pStyle w:val="ListParagraph"/>
-        <w:numPr>
-          <w:ilvl w:val="0"/>
-          <w:numId w:val="10"/>
-        </w:numPr>
-      </w:pPr>
-      <w:r>
-        <w:t>41</w:t>
-      </w:r>
-      <w:r>
-        <w:t>: 1-byte count of read commands received with no trigger, for board 1</w:t>
-      </w:r>
-    </w:p>
-    <w:p>
-      <w:pPr>
-        <w:pStyle w:val="ListParagraph"/>
-        <w:numPr>
-          <w:ilvl w:val="0"/>
-          <w:numId w:val="10"/>
-        </w:numPr>
-      </w:pPr>
-      <w:r>
-        <w:t>42</w:t>
-      </w:r>
-      <w:r>
-        <w:t>: 1-byte of error bits from board 1</w:t>
-      </w:r>
-    </w:p>
-    <w:p>
-      <w:pPr>
-        <w:pStyle w:val="ListParagraph"/>
-        <w:numPr>
-          <w:ilvl w:val="0"/>
-          <w:numId w:val="10"/>
-        </w:numPr>
-      </w:pPr>
-      <w:r>
-        <w:t>43: 1-byte of error bits from ASIC #4 on board 1</w:t>
-      </w:r>
-    </w:p>
-    <w:p>
-      <w:pPr>
-        <w:pStyle w:val="ListParagraph"/>
-        <w:numPr>
-          <w:ilvl w:val="0"/>
-          <w:numId w:val="10"/>
-        </w:numPr>
-      </w:pPr>
-      <w:r>
-        <w:t>The same for boards 2 through 7</w:t>
-      </w:r>
-    </w:p>
-    <w:p>
-      <w:pPr>
-        <w:pStyle w:val="ListParagraph"/>
-        <w:numPr>
-          <w:ilvl w:val="0"/>
-          <w:numId w:val="10"/>
-        </w:numPr>
-      </w:pPr>
-      <w:r>
-        <w:t>99: 2 bytes global command count</w:t>
-      </w:r>
-    </w:p>
-    <w:p>
-      <w:pPr>
-        <w:pStyle w:val="ListParagraph"/>
-        <w:numPr>
-          <w:ilvl w:val="0"/>
-          <w:numId w:val="10"/>
-        </w:numPr>
-      </w:pPr>
-      <w:r>
-        <w:t>101: 2 bytes command count</w:t>
-      </w:r>
-    </w:p>
-    <w:p>
-      <w:pPr>
-        <w:pStyle w:val="ListParagraph"/>
-        <w:numPr>
-          <w:ilvl w:val="0"/>
-          <w:numId w:val="10"/>
-        </w:numPr>
-      </w:pPr>
-      <w:r>
-        <w:t>103: number of time-outs by the command interpreter</w:t>
-      </w:r>
-    </w:p>
-    <w:p>
-      <w:pPr>
-        <w:pStyle w:val="ListParagraph"/>
-        <w:numPr>
-          <w:ilvl w:val="0"/>
-          <w:numId w:val="10"/>
-        </w:numPr>
-      </w:pPr>
-      <w:r>
-        <w:t>104: number of tracker resets</w:t>
-      </w:r>
-    </w:p>
-    <w:p>
-      <w:pPr>
-        <w:pStyle w:val="ListParagraph"/>
-        <w:numPr>
-          <w:ilvl w:val="0"/>
-          <w:numId w:val="10"/>
-        </w:numPr>
-      </w:pPr>
-      <w:r>
-        <w:t>105: number of ASIC error events</w:t>
-      </w:r>
-    </w:p>
-    <w:p>
-      <w:pPr>
-        <w:pStyle w:val="ListParagraph"/>
-        <w:numPr>
-          <w:ilvl w:val="0"/>
-          <w:numId w:val="10"/>
-        </w:numPr>
-      </w:pPr>
-      <w:r>
-        <w:t>106: number of ASIC parity errors</w:t>
-      </w:r>
-    </w:p>
-    <w:p>
-      <w:pPr>
-        <w:pStyle w:val="ListParagraph"/>
-        <w:numPr>
-          <w:ilvl w:val="0"/>
-          <w:numId w:val="10"/>
-        </w:numPr>
-      </w:pPr>
-      <w:r>
-        <w:t>107: number of bad ASIC headers</w:t>
-      </w:r>
-    </w:p>
-    <w:p>
-      <w:pPr>
-        <w:pStyle w:val="ListParagraph"/>
-        <w:numPr>
-          <w:ilvl w:val="0"/>
-          <w:numId w:val="10"/>
-        </w:numPr>
-      </w:pPr>
-      <w:r>
-        <w:t>108: number of bad clusters</w:t>
-      </w:r>
-    </w:p>
-    <w:p>
-      <w:pPr>
-        <w:pStyle w:val="ListParagraph"/>
-        <w:numPr>
-          <w:ilvl w:val="0"/>
-          <w:numId w:val="10"/>
-        </w:numPr>
-      </w:pPr>
-      <w:r>
-        <w:t>109: number of bad commands</w:t>
-      </w:r>
-    </w:p>
-    <w:p>
-      <w:pPr>
-        <w:pStyle w:val="ListParagraph"/>
-        <w:numPr>
-          <w:ilvl w:val="0"/>
-          <w:numId w:val="10"/>
-        </w:numPr>
-      </w:pPr>
-      <w:r>
-        <w:t>110: number of oversized clusters</w:t>
-      </w:r>
-    </w:p>
-    <w:p>
-      <w:pPr>
-        <w:pStyle w:val="ListParagraph"/>
-        <w:numPr>
-          <w:ilvl w:val="0"/>
-          <w:numId w:val="10"/>
-        </w:numPr>
-      </w:pPr>
-      <w:r>
-        <w:t>111: number of tracker overflows</w:t>
-      </w:r>
-    </w:p>
-    <w:p>
-      <w:pPr>
-        <w:pStyle w:val="ListParagraph"/>
-        <w:numPr>
-          <w:ilvl w:val="0"/>
-          <w:numId w:val="10"/>
-        </w:numPr>
-      </w:pPr>
-      <w:r>
-        <w:t>112: number of tracker trigger tag mismatches</w:t>
-      </w:r>
-    </w:p>
-    <w:p>
-      <w:pPr>
-        <w:pStyle w:val="ListParagraph"/>
-        <w:numPr>
-          <w:ilvl w:val="0"/>
-          <w:numId w:val="10"/>
-        </w:numPr>
-      </w:pPr>
-      <w:r>
-        <w:t>113: number of oversized, truncated events</w:t>
-      </w:r>
-    </w:p>
-    <w:p>
-      <w:pPr>
-        <w:pStyle w:val="ListParagraph"/>
-        <w:numPr>
-          <w:ilvl w:val="0"/>
-          <w:numId w:val="10"/>
-        </w:numPr>
-      </w:pPr>
-      <w:r>
-        <w:t>114: number of errors incurred while unpacking tracker data</w:t>
-      </w:r>
-    </w:p>
-    <w:p>
-      <w:pPr>
-        <w:pStyle w:val="ListParagraph"/>
-        <w:numPr>
-          <w:ilvl w:val="0"/>
-          <w:numId w:val="10"/>
-        </w:numPr>
-      </w:pPr>
-      <w:r>
-        <w:t>115: number of tracker events that fail the formal check on the data packet length</w:t>
-      </w:r>
-    </w:p>
-    <w:p>
-      <w:pPr>
-        <w:pStyle w:val="ListParagraph"/>
-        <w:numPr>
-          <w:ilvl w:val="0"/>
-          <w:numId w:val="10"/>
-        </w:numPr>
-      </w:pPr>
-      <w:r>
-        <w:t>116: 2 bytes number of tracker time-outs</w:t>
-      </w:r>
-    </w:p>
-    <w:p>
-      <w:pPr>
-        <w:pStyle w:val="ListParagraph"/>
-        <w:numPr>
-          <w:ilvl w:val="0"/>
-          <w:numId w:val="10"/>
-        </w:numPr>
-      </w:pPr>
-      <w:r>
-        <w:t>118: 4 bytes number of tracker triggers on view 1</w:t>
-      </w:r>
-    </w:p>
-    <w:p>
-      <w:pPr>
-        <w:pStyle w:val="ListParagraph"/>
-        <w:numPr>
-          <w:ilvl w:val="0"/>
-          <w:numId w:val="10"/>
-        </w:numPr>
-      </w:pPr>
-      <w:r>
-        <w:t>122: 4 bytes number of tracker triggers on view 2</w:t>
-      </w:r>
-    </w:p>
-    <w:p>
-      <w:pPr>
-        <w:pStyle w:val="ListParagraph"/>
-        <w:numPr>
-          <w:ilvl w:val="0"/>
-          <w:numId w:val="10"/>
-        </w:numPr>
-      </w:pPr>
-      <w:r>
-        <w:t>126: 4 bytes number of PMT-only triggers</w:t>
-      </w:r>
-    </w:p>
-    <w:p>
-      <w:pPr>
-        <w:pStyle w:val="ListParagraph"/>
-        <w:numPr>
-          <w:ilvl w:val="0"/>
-          <w:numId w:val="10"/>
-        </w:numPr>
-      </w:pPr>
-      <w:r>
-        <w:lastRenderedPageBreak/>
-        <w:t>130: 4 bytes number of tracker-only triggers</w:t>
-      </w:r>
-    </w:p>
-    <w:p>
-      <w:pPr>
-        <w:pStyle w:val="ListParagraph"/>
-        <w:numPr>
-          <w:ilvl w:val="0"/>
-          <w:numId w:val="10"/>
-        </w:numPr>
-      </w:pPr>
-      <w:r>
-        <w:t>134: 4 bytes number of events with all triggers fired</w:t>
-      </w:r>
-    </w:p>
-    <w:p>
-      <w:pPr>
-        <w:pStyle w:val="ListParagraph"/>
-        <w:numPr>
-          <w:ilvl w:val="0"/>
-          <w:numId w:val="10"/>
-        </w:numPr>
-      </w:pPr>
-      <w:r>
-        <w:t>138: 4 bytes number of events with no Cerenkov in the trigger</w:t>
-      </w:r>
-    </w:p>
-    <w:p>
-      <w:pPr>
-        <w:pStyle w:val="ListParagraph"/>
-        <w:numPr>
-          <w:ilvl w:val="0"/>
-          <w:numId w:val="10"/>
-        </w:numPr>
-      </w:pPr>
-      <w:r>
-        <w:t>142: 2 bytes 100 times the percent live time of the ADC state machine</w:t>
-      </w:r>
-    </w:p>
-    <w:p>
-      <w:pPr>
-        <w:pStyle w:val="ListParagraph"/>
-        <w:numPr>
-          <w:ilvl w:val="0"/>
-          <w:numId w:val="10"/>
-        </w:numPr>
-      </w:pPr>
-      <w:r>
-        <w:t>144: 2 bytes number of NOOP commands received</w:t>
+        <w:t>147</w:t>
+      </w:r>
+      <w:bookmarkStart w:id="2" w:name="_GoBack"/>
+      <w:bookmarkEnd w:id="2"/>
+      <w:r>
+        <w:t>: 2 bytes number of NOOP commands received</w:t>
       </w:r>
     </w:p>
     <w:p>
@@ -6975,6 +7180,7 @@
           </w:tcPr>
           <w:p>
             <w:r>
+              <w:lastRenderedPageBreak/>
               <w:t>0x07</w:t>
             </w:r>
           </w:p>
@@ -7166,7 +7372,6 @@
           </w:tcPr>
           <w:p>
             <w:r>
-              <w:lastRenderedPageBreak/>
               <w:t>0x0E</w:t>
             </w:r>
           </w:p>
@@ -7942,6 +8147,7 @@
           </w:tcPr>
           <w:p>
             <w:r>
+              <w:lastRenderedPageBreak/>
               <w:t>0x31</w:t>
             </w:r>
           </w:p>
@@ -8076,7 +8282,6 @@
           </w:tcPr>
           <w:p>
             <w:r>
-              <w:lastRenderedPageBreak/>
               <w:t>0x35</w:t>
             </w:r>
           </w:p>
@@ -8816,7 +9021,11 @@
           <w:p/>
           <w:p>
             <w:r>
-              <w:t xml:space="preserve">For all of the masks this command is more useful than the direct 0x10 command, as it allows just selected channels to </w:t>
+              <w:t xml:space="preserve">For all of the masks this command is more useful than the direct 0x10 command, as it </w:t>
+            </w:r>
+            <w:r>
+              <w:lastRenderedPageBreak/>
+              <w:t xml:space="preserve">allows just selected channels to </w:t>
             </w:r>
             <w:proofErr w:type="gramStart"/>
             <w:r>
@@ -8834,6 +9043,7 @@
           </w:tcPr>
           <w:p>
             <w:r>
+              <w:lastRenderedPageBreak/>
               <w:t>TKR echo</w:t>
             </w:r>
           </w:p>
@@ -8889,6 +9099,7 @@
           </w:p>
           <w:p>
             <w:r>
+              <w:lastRenderedPageBreak/>
               <w:t>4: Number of 2-byte items to follow:</w:t>
             </w:r>
           </w:p>
@@ -8916,6 +9127,7 @@
           </w:tcPr>
           <w:p>
             <w:r>
+              <w:lastRenderedPageBreak/>
               <w:t>0x42</w:t>
             </w:r>
           </w:p>
@@ -8964,7 +9176,6 @@
           </w:tcPr>
           <w:p>
             <w:r>
-              <w:lastRenderedPageBreak/>
               <w:t>0x43</w:t>
             </w:r>
           </w:p>
@@ -9629,6 +9840,7 @@
           </w:tcPr>
           <w:p>
             <w:r>
+              <w:lastRenderedPageBreak/>
               <w:t>0x50</w:t>
             </w:r>
           </w:p>
@@ -9716,7 +9928,6 @@
           </w:p>
           <w:p>
             <w:r>
-              <w:lastRenderedPageBreak/>
               <w:t xml:space="preserve">4-byte sum of readout times (5 </w:t>
             </w:r>
             <w:proofErr w:type="spellStart"/>
@@ -9753,7 +9964,6 @@
           </w:tcPr>
           <w:p>
             <w:r>
-              <w:lastRenderedPageBreak/>
               <w:t>8</w:t>
             </w:r>
           </w:p>
@@ -10308,7 +10518,11 @@
             </w:r>
             <w:proofErr w:type="gramEnd"/>
             <w:r>
-              <w:t xml:space="preserve"> tracker threshold. This changes only the value in RAM, so do this before </w:t>
+              <w:t xml:space="preserve"> tracker threshold. This changes only the </w:t>
+            </w:r>
+            <w:r>
+              <w:lastRenderedPageBreak/>
+              <w:t xml:space="preserve">value in RAM, so do this before </w:t>
             </w:r>
             <w:r>
               <w:t>issuing command 0x56.</w:t>
@@ -10321,6 +10535,7 @@
           </w:tcPr>
           <w:p>
             <w:r>
+              <w:lastRenderedPageBreak/>
               <w:t>0</w:t>
             </w:r>
           </w:p>
@@ -10532,7 +10747,6 @@
           </w:tcPr>
           <w:p>
             <w:r>
-              <w:lastRenderedPageBreak/>
               <w:t>0x60</w:t>
             </w:r>
           </w:p>
@@ -11255,7 +11469,14 @@
         <w:rPr>
           <w:rFonts w:eastAsia="Times New Roman" w:cstheme="minorHAnsi"/>
         </w:rPr>
-        <w:t xml:space="preserve"> each channel includes an 8-bit counter following the edge detector, component Cntr8_v1. The counters count down from 255, and when they hit zero they send an interrupt to the CPU, which then increments its 32-bit count in memory. When the rate count is read from the Event PSOC, it returns the count in memory times 255 (not 256!) plus the current count in the Cntr8.</w:t>
+        <w:t xml:space="preserve"> each channel includes an 8-bit counter following the edge detector, component Cntr8_v1. The counters count down from 255, and when they hit zero they send an interrupt to the CPU, </w:t>
+      </w:r>
+      <w:r>
+        <w:rPr>
+          <w:rFonts w:eastAsia="Times New Roman" w:cstheme="minorHAnsi"/>
+        </w:rPr>
+        <w:lastRenderedPageBreak/>
+        <w:t>which then increments its 32-bit count in memory. When the rate count is read from the Event PSOC, it returns the count in memory times 255 (not 256!) plus the current count in the Cntr8.</w:t>
       </w:r>
     </w:p>
     <w:p>
@@ -11454,14 +11675,7 @@
         <w:rPr>
           <w:rFonts w:eastAsia="Times New Roman" w:cstheme="minorHAnsi"/>
         </w:rPr>
-        <w:t xml:space="preserve">t should wait for at least as long as the </w:t>
-      </w:r>
-      <w:r>
-        <w:rPr>
-          <w:rFonts w:eastAsia="Times New Roman" w:cstheme="minorHAnsi"/>
-        </w:rPr>
-        <w:lastRenderedPageBreak/>
-        <w:t xml:space="preserve">trigger window (plus a small logic latency), to be sure never to miss </w:t>
+        <w:t xml:space="preserve">t should wait for at least as long as the trigger window (plus a small logic latency), to be sure never to miss </w:t>
       </w:r>
       <w:r>
         <w:rPr>
@@ -11973,6 +12187,7 @@
         <w:jc w:val="both"/>
       </w:pPr>
       <w:r>
+        <w:lastRenderedPageBreak/>
         <w:t xml:space="preserve">The main physics trigger, which can be a coincidence of any subset of T1, T2, T3, T4, with no </w:t>
       </w:r>
       <w:proofErr w:type="spellStart"/>
@@ -12058,237 +12273,234 @@
         <w:t xml:space="preserve"> The tracker trigger is an OR of the bending-plane coincidence and the non-bending-plane coincidence.</w:t>
       </w:r>
       <w:r>
-        <w:t xml:space="preserve"> The coincidence levels of the two </w:t>
-      </w:r>
+        <w:t xml:space="preserve"> The coincidence levels of the two sides are set by the </w:t>
+      </w:r>
+      <w:proofErr w:type="gramStart"/>
+      <w:r>
+        <w:t>0x62 tracker</w:t>
+      </w:r>
+      <w:proofErr w:type="gramEnd"/>
+      <w:r>
+        <w:t xml:space="preserve"> command. By </w:t>
+      </w:r>
+      <w:proofErr w:type="gramStart"/>
+      <w:r>
+        <w:t>default</w:t>
+      </w:r>
+      <w:proofErr w:type="gramEnd"/>
+      <w:r>
+        <w:t xml:space="preserve"> it is a triple coincidence of the top three layers on the bending side or all three layers on the non-bending side.</w:t>
+      </w:r>
+    </w:p>
+    <w:p>
+      <w:pPr>
+        <w:jc w:val="both"/>
+      </w:pPr>
+      <w:r>
+        <w:t xml:space="preserve">The </w:t>
+      </w:r>
+      <w:proofErr w:type="spellStart"/>
+      <w:r>
+        <w:t>prescales</w:t>
+      </w:r>
+      <w:proofErr w:type="spellEnd"/>
+      <w:r>
+        <w:t xml:space="preserve"> are set by configuration of the </w:t>
+      </w:r>
+      <w:r>
+        <w:t>period</w:t>
+      </w:r>
+      <w:r>
+        <w:t xml:space="preserve"> of two 8-bit </w:t>
+      </w:r>
+      <w:r>
+        <w:t>counters: Cntr8_V1_PMT and Cntr8_V1_TKR. Us</w:t>
+      </w:r>
+      <w:r>
+        <w:t>e the command 0x39 to set them and 0x62 to read them back.</w:t>
+      </w:r>
+    </w:p>
+    <w:p>
+      <w:pPr>
+        <w:jc w:val="both"/>
+      </w:pPr>
+      <w:r>
+        <w:t xml:space="preserve">The coincidence levels </w:t>
+      </w:r>
+      <w:proofErr w:type="gramStart"/>
+      <w:r>
+        <w:t>are set</w:t>
+      </w:r>
+      <w:proofErr w:type="gramEnd"/>
+      <w:r>
+        <w:t xml:space="preserve"> by the control registers Control_Reg_Trg1 and Control_Reg_Trg2. A ‘1’ bit in the register is </w:t>
+      </w:r>
+      <w:proofErr w:type="spellStart"/>
+      <w:r>
+        <w:t>OR’ed</w:t>
+      </w:r>
+      <w:proofErr w:type="spellEnd"/>
+      <w:r>
+        <w:t xml:space="preserve"> with the corresponding PMT logic signal, thereby taking that channel out of the coincidence. Use the command 0x36 to set them. The bit assignment is as follows:</w:t>
+      </w:r>
+    </w:p>
+    <w:p>
+      <w:pPr>
+        <w:pStyle w:val="ListParagraph"/>
+        <w:numPr>
+          <w:ilvl w:val="0"/>
+          <w:numId w:val="12"/>
+        </w:numPr>
+        <w:jc w:val="both"/>
+      </w:pPr>
+      <w:r>
+        <w:t>1’s bit: T4</w:t>
+      </w:r>
+    </w:p>
+    <w:p>
+      <w:pPr>
+        <w:pStyle w:val="ListParagraph"/>
+        <w:numPr>
+          <w:ilvl w:val="0"/>
+          <w:numId w:val="12"/>
+        </w:numPr>
+        <w:jc w:val="both"/>
+      </w:pPr>
+      <w:r>
+        <w:t>2’s bit: T3</w:t>
+      </w:r>
+    </w:p>
+    <w:p>
+      <w:pPr>
+        <w:pStyle w:val="ListParagraph"/>
+        <w:numPr>
+          <w:ilvl w:val="0"/>
+          <w:numId w:val="12"/>
+        </w:numPr>
+        <w:jc w:val="both"/>
+      </w:pPr>
+      <w:r>
+        <w:t>4’s bit: T2</w:t>
+      </w:r>
+    </w:p>
+    <w:p>
+      <w:pPr>
+        <w:pStyle w:val="ListParagraph"/>
+        <w:numPr>
+          <w:ilvl w:val="0"/>
+          <w:numId w:val="12"/>
+        </w:numPr>
+        <w:jc w:val="both"/>
+      </w:pPr>
+      <w:r>
+        <w:t>8’s bit: T1</w:t>
+      </w:r>
+    </w:p>
+    <w:p>
+      <w:pPr>
+        <w:jc w:val="both"/>
+      </w:pPr>
+      <w:r>
+        <w:t>For example, T1&amp;T2&amp;T3=0x01 and T1&amp;T3&amp;T4=0x04.</w:t>
+      </w:r>
+    </w:p>
+    <w:p>
+      <w:pPr>
+        <w:jc w:val="both"/>
+      </w:pPr>
+      <w:r>
+        <w:t>The timing for capturing tracker hits has to be different for the PMT versus tracker triggers</w:t>
+      </w:r>
+      <w:r>
+        <w:t>, because the rise time of the tracker amplifiers is much slower than that of the PMT amplifiers on the DAQ board</w:t>
+      </w:r>
+      <w:r>
+        <w:t>. The 7-bit down-counter Count7_Trg sets a delay for the PMT triggers</w:t>
+      </w:r>
+      <w:r>
+        <w:t>. Use the command 0x4F to set the period of this counter. The default setting is 12 counts of the 12 MHz clock period, corresponding to one microsecond.</w:t>
+      </w:r>
+    </w:p>
+    <w:p>
+      <w:pPr>
+        <w:jc w:val="both"/>
+      </w:pPr>
+      <w:r>
+        <w:t xml:space="preserve">The delay of the tracker trigger is set in the FPGA Verilog code, in units of the 10 MHz clock period, i.e. 100 ns. This delay applies to both tracker and PMT triggers, so the total delay of the PMT triggers is the sum of this and the Count7_Trg period setting. Use the tracker command 0x06 to set the delay in the Verilog. Its default setting is </w:t>
+      </w:r>
+      <w:proofErr w:type="gramStart"/>
+      <w:r>
+        <w:t>1</w:t>
+      </w:r>
+      <w:proofErr w:type="gramEnd"/>
+      <w:r>
+        <w:t xml:space="preserve">. </w:t>
+      </w:r>
+    </w:p>
+    <w:p>
+      <w:pPr>
+        <w:jc w:val="both"/>
+      </w:pPr>
+      <w:r>
+        <w:t xml:space="preserve">Note that the settings of the FIFO buffer at the output of the discriminator in each tracker channel are crucial to the trigger timing. These are set in </w:t>
+      </w:r>
+      <w:r>
+        <w:t>the ASIC configuration register:</w:t>
+      </w:r>
+    </w:p>
+    <w:p>
+      <w:pPr>
+        <w:pStyle w:val="ListParagraph"/>
+        <w:numPr>
+          <w:ilvl w:val="0"/>
+          <w:numId w:val="13"/>
+        </w:numPr>
+        <w:jc w:val="both"/>
+      </w:pPr>
+      <w:r>
+        <w:t xml:space="preserve">The Trigger Window, bit 12, should be set to ‘1’ to increase the window from two periods of the FIFO clock to three. This makes the timing less critical and allows for more jitter. </w:t>
+      </w:r>
+    </w:p>
+    <w:p>
+      <w:pPr>
+        <w:pStyle w:val="ListParagraph"/>
+        <w:numPr>
+          <w:ilvl w:val="0"/>
+          <w:numId w:val="13"/>
+        </w:numPr>
+        <w:jc w:val="both"/>
+      </w:pPr>
+      <w:r>
+        <w:t xml:space="preserve">The Buffer Speed setting, bits 4 through 6, determines the period of the FIFO clock. We have always run it, for AESOP-Lite, with a setting of </w:t>
+      </w:r>
+      <w:proofErr w:type="gramStart"/>
+      <w:r>
+        <w:t>3</w:t>
+      </w:r>
+      <w:proofErr w:type="gramEnd"/>
+      <w:r>
+        <w:t xml:space="preserve">. This multiplies the 10 MHz tracker clock by 4 to arrive at a FIFO clock period of 400 ns. That means that the trigger window is 1.2 microseconds. </w:t>
+      </w:r>
+      <w:proofErr w:type="gramStart"/>
+      <w:r>
+        <w:t>Clearly</w:t>
+      </w:r>
+      <w:proofErr w:type="gramEnd"/>
+      <w:r>
+        <w:t xml:space="preserve"> any change to this parameter would require changing the trigger timing settings.</w:t>
+      </w:r>
+    </w:p>
+    <w:p>
+      <w:pPr>
+        <w:pStyle w:val="ListParagraph"/>
+        <w:numPr>
+          <w:ilvl w:val="0"/>
+          <w:numId w:val="13"/>
+        </w:numPr>
+        <w:jc w:val="both"/>
+      </w:pPr>
       <w:r>
         <w:lastRenderedPageBreak/>
-        <w:t xml:space="preserve">sides are set by the </w:t>
-      </w:r>
-      <w:proofErr w:type="gramStart"/>
-      <w:r>
-        <w:t>0x62 tracker</w:t>
-      </w:r>
-      <w:proofErr w:type="gramEnd"/>
-      <w:r>
-        <w:t xml:space="preserve"> command. By </w:t>
-      </w:r>
-      <w:proofErr w:type="gramStart"/>
-      <w:r>
-        <w:t>default</w:t>
-      </w:r>
-      <w:proofErr w:type="gramEnd"/>
-      <w:r>
-        <w:t xml:space="preserve"> it is a triple coincidence of the top three layers on the bending side or all three layers on the non-bending side.</w:t>
-      </w:r>
-    </w:p>
-    <w:p>
-      <w:pPr>
-        <w:jc w:val="both"/>
-      </w:pPr>
-      <w:r>
-        <w:t xml:space="preserve">The </w:t>
-      </w:r>
-      <w:proofErr w:type="spellStart"/>
-      <w:r>
-        <w:t>prescales</w:t>
-      </w:r>
-      <w:proofErr w:type="spellEnd"/>
-      <w:r>
-        <w:t xml:space="preserve"> are set by configuration of the </w:t>
-      </w:r>
-      <w:r>
-        <w:t>period</w:t>
-      </w:r>
-      <w:r>
-        <w:t xml:space="preserve"> of two 8-bit </w:t>
-      </w:r>
-      <w:r>
-        <w:t>counters: Cntr8_V1_PMT and Cntr8_V1_TKR. Us</w:t>
-      </w:r>
-      <w:r>
-        <w:t>e the command 0x39 to set them and 0x62 to read them back.</w:t>
-      </w:r>
-    </w:p>
-    <w:p>
-      <w:pPr>
-        <w:jc w:val="both"/>
-      </w:pPr>
-      <w:r>
-        <w:t xml:space="preserve">The coincidence levels </w:t>
-      </w:r>
-      <w:proofErr w:type="gramStart"/>
-      <w:r>
-        <w:t>are set</w:t>
-      </w:r>
-      <w:proofErr w:type="gramEnd"/>
-      <w:r>
-        <w:t xml:space="preserve"> by the control registers Control_Reg_Trg1 and Control_Reg_Trg2. A ‘1’ bit in the register is </w:t>
-      </w:r>
-      <w:proofErr w:type="spellStart"/>
-      <w:r>
-        <w:t>OR’ed</w:t>
-      </w:r>
-      <w:proofErr w:type="spellEnd"/>
-      <w:r>
-        <w:t xml:space="preserve"> with the corresponding PMT logic signal, thereby taking that channel out of the coincidence. Use the command 0x36 to set them. The bit assignment is as follows:</w:t>
-      </w:r>
-    </w:p>
-    <w:p>
-      <w:pPr>
-        <w:pStyle w:val="ListParagraph"/>
-        <w:numPr>
-          <w:ilvl w:val="0"/>
-          <w:numId w:val="12"/>
-        </w:numPr>
-        <w:jc w:val="both"/>
-      </w:pPr>
-      <w:r>
-        <w:t>1’s bit: T4</w:t>
-      </w:r>
-    </w:p>
-    <w:p>
-      <w:pPr>
-        <w:pStyle w:val="ListParagraph"/>
-        <w:numPr>
-          <w:ilvl w:val="0"/>
-          <w:numId w:val="12"/>
-        </w:numPr>
-        <w:jc w:val="both"/>
-      </w:pPr>
-      <w:r>
-        <w:t>2’s bit: T3</w:t>
-      </w:r>
-    </w:p>
-    <w:p>
-      <w:pPr>
-        <w:pStyle w:val="ListParagraph"/>
-        <w:numPr>
-          <w:ilvl w:val="0"/>
-          <w:numId w:val="12"/>
-        </w:numPr>
-        <w:jc w:val="both"/>
-      </w:pPr>
-      <w:r>
-        <w:t>4’s bit: T2</w:t>
-      </w:r>
-    </w:p>
-    <w:p>
-      <w:pPr>
-        <w:pStyle w:val="ListParagraph"/>
-        <w:numPr>
-          <w:ilvl w:val="0"/>
-          <w:numId w:val="12"/>
-        </w:numPr>
-        <w:jc w:val="both"/>
-      </w:pPr>
-      <w:r>
-        <w:t>8’s bit: T1</w:t>
-      </w:r>
-    </w:p>
-    <w:p>
-      <w:pPr>
-        <w:jc w:val="both"/>
-      </w:pPr>
-      <w:r>
-        <w:t>For example, T1&amp;T2&amp;T3=0x01 and T1&amp;T3&amp;T4=0x04.</w:t>
-      </w:r>
-    </w:p>
-    <w:p>
-      <w:pPr>
-        <w:jc w:val="both"/>
-      </w:pPr>
-      <w:r>
-        <w:t>The timing for capturing tracker hits has to be different for the PMT versus tracker triggers</w:t>
-      </w:r>
-      <w:r>
-        <w:t>, because the rise time of the tracker amplifiers is much slower than that of the PMT amplifiers on the DAQ board</w:t>
-      </w:r>
-      <w:r>
-        <w:t>. The 7-bit down-counter Count7_Trg sets a delay for the PMT triggers</w:t>
-      </w:r>
-      <w:r>
-        <w:t>. Use the command 0x4F to set the period of this counter. The default setting is 12 counts of the 12 MHz clock period, corresponding to one microsecond.</w:t>
-      </w:r>
-    </w:p>
-    <w:p>
-      <w:pPr>
-        <w:jc w:val="both"/>
-      </w:pPr>
-      <w:r>
-        <w:t xml:space="preserve">The delay of the tracker trigger is set in the FPGA Verilog code, in units of the 10 MHz clock period, i.e. 100 ns. This delay applies to both tracker and PMT triggers, so the total delay of the PMT triggers is the sum of this and the Count7_Trg period setting. Use the tracker command 0x06 to set the delay in the Verilog. Its default setting is </w:t>
-      </w:r>
-      <w:proofErr w:type="gramStart"/>
-      <w:r>
-        <w:t>1</w:t>
-      </w:r>
-      <w:proofErr w:type="gramEnd"/>
-      <w:r>
-        <w:t xml:space="preserve">. </w:t>
-      </w:r>
-    </w:p>
-    <w:p>
-      <w:pPr>
-        <w:jc w:val="both"/>
-      </w:pPr>
-      <w:r>
-        <w:t xml:space="preserve">Note that the settings of the FIFO buffer at the output of the discriminator in each tracker channel are crucial to the trigger timing. These are set in </w:t>
-      </w:r>
-      <w:r>
-        <w:t>the ASIC configuration register:</w:t>
-      </w:r>
-    </w:p>
-    <w:p>
-      <w:pPr>
-        <w:pStyle w:val="ListParagraph"/>
-        <w:numPr>
-          <w:ilvl w:val="0"/>
-          <w:numId w:val="13"/>
-        </w:numPr>
-        <w:jc w:val="both"/>
-      </w:pPr>
-      <w:r>
-        <w:t xml:space="preserve">The Trigger Window, bit 12, should be set to ‘1’ to increase the window from two periods of the FIFO clock to three. This makes the timing less critical and allows for more jitter. </w:t>
-      </w:r>
-    </w:p>
-    <w:p>
-      <w:pPr>
-        <w:pStyle w:val="ListParagraph"/>
-        <w:numPr>
-          <w:ilvl w:val="0"/>
-          <w:numId w:val="13"/>
-        </w:numPr>
-        <w:jc w:val="both"/>
-      </w:pPr>
-      <w:r>
-        <w:t xml:space="preserve">The Buffer Speed setting, bits 4 through 6, determines the period of the FIFO clock. We have always run it, for AESOP-Lite, with a setting of </w:t>
-      </w:r>
-      <w:proofErr w:type="gramStart"/>
-      <w:r>
-        <w:t>3</w:t>
-      </w:r>
-      <w:proofErr w:type="gramEnd"/>
-      <w:r>
-        <w:t xml:space="preserve">. This multiplies the 10 MHz tracker clock by 4 to arrive at a FIFO clock period of 400 ns. That means that the trigger window is 1.2 microseconds. </w:t>
-      </w:r>
-      <w:proofErr w:type="gramStart"/>
-      <w:r>
-        <w:t>Clearly</w:t>
-      </w:r>
-      <w:proofErr w:type="gramEnd"/>
-      <w:r>
-        <w:t xml:space="preserve"> any change to this parameter would require changing the trigger timing settings.</w:t>
-      </w:r>
-    </w:p>
-    <w:p>
-      <w:pPr>
-        <w:pStyle w:val="ListParagraph"/>
-        <w:numPr>
-          <w:ilvl w:val="0"/>
-          <w:numId w:val="13"/>
-        </w:numPr>
-        <w:jc w:val="both"/>
-      </w:pPr>
-      <w:r>
         <w:t xml:space="preserve">The Trigger Delay setting, bits 7 through 11, directly </w:t>
       </w:r>
       <w:proofErr w:type="gramStart"/>
@@ -12338,11 +12550,7 @@
       </w:r>
       <w:proofErr w:type="gramEnd"/>
       <w:r>
-        <w:t xml:space="preserve"> in the configuration register, also affects the trigger timing, of course. We have been using the slow-amplifier setting. We chose that for the first flight, to try to accommodate the very slow </w:t>
-      </w:r>
-      <w:r>
-        <w:lastRenderedPageBreak/>
-        <w:t xml:space="preserve">PMT electronics in the old system. That is not relevant for the new PMT electronics, but so </w:t>
+        <w:t xml:space="preserve"> in the configuration register, also affects the trigger timing, of course. We have been using the slow-amplifier setting. We chose that for the first flight, to try to accommodate the very slow PMT electronics in the old system. That is not relevant for the new PMT electronics, but so </w:t>
       </w:r>
       <w:proofErr w:type="gramStart"/>
       <w:r>
@@ -12706,6 +12914,7 @@
         <w:jc w:val="both"/>
       </w:pPr>
       <w:r>
+        <w:lastRenderedPageBreak/>
         <w:t xml:space="preserve">For each channel, the TOF chip delivers 32 bits of data for each stop signal. The lower 16 bits are the stop time, and the upper 16 bits are the reference clock. The reference clock simply counts the 12 MHz clock that is sent to the TOF chip from the Event PSOC via port </w:t>
       </w:r>
       <w:proofErr w:type="gramStart"/>
@@ -12780,11 +12989,7 @@
       </w:r>
       <w:proofErr w:type="gramEnd"/>
       <w:r>
-        <w:t xml:space="preserve"> along with the TOF stop time and </w:t>
-      </w:r>
-      <w:r>
-        <w:lastRenderedPageBreak/>
-        <w:t xml:space="preserve">reference clock. The three 16-bit numbers put together give an absolute time measurement down to the </w:t>
+        <w:t xml:space="preserve"> along with the TOF stop time and reference clock. The three 16-bit numbers put together give an absolute time measurement down to the </w:t>
       </w:r>
       <w:proofErr w:type="gramStart"/>
       <w:r>
@@ -12864,8 +13069,6 @@
       <w:r>
         <w:t xml:space="preserve">over only about every 5.5 hours (but doing so requires a 64-bit integer). </w:t>
       </w:r>
-      <w:bookmarkStart w:id="2" w:name="_GoBack"/>
-      <w:bookmarkEnd w:id="2"/>
     </w:p>
     <w:sectPr>
       <w:headerReference w:type="default" r:id="rId8"/>
@@ -12938,7 +13141,7 @@
           <w:rPr>
             <w:noProof/>
           </w:rPr>
-          <w:t>17</w:t>
+          <w:t>9</w:t>
         </w:r>
         <w:r>
           <w:rPr>
@@ -13889,7 +14092,7 @@
         <w:rFonts w:ascii="Symbol" w:hAnsi="Symbol" w:hint="default"/>
       </w:rPr>
     </w:lvl>
-    <w:lvl w:ilvl="1" w:tplc="04090003" w:tentative="1">
+    <w:lvl w:ilvl="1" w:tplc="04090003">
       <w:start w:val="1"/>
       <w:numFmt w:val="bullet"/>
       <w:lvlText w:val="o"/>
@@ -15448,539 +15651,6 @@
 </w:styles>
 </file>
 
-<file path=word/glossary/document.xml><?xml version="1.0" encoding="utf-8"?>
-<w:glossaryDocument xmlns:wpc="http://schemas.microsoft.com/office/word/2010/wordprocessingCanvas" xmlns:cx="http://schemas.microsoft.com/office/drawing/2014/chartex" xmlns:cx1="http://schemas.microsoft.com/office/drawing/2015/9/8/chartex" xmlns:mc="http://schemas.openxmlformats.org/markup-compatibility/2006" xmlns:o="urn:schemas-microsoft-com:office:office" xmlns:r="http://schemas.openxmlformats.org/officeDocument/2006/relationships" xmlns:m="http://schemas.openxmlformats.org/officeDocument/2006/math" xmlns:v="urn:schemas-microsoft-com:vml" xmlns:wp14="http://schemas.microsoft.com/office/word/2010/wordprocessingDrawing" xmlns:wp="http://schemas.openxmlformats.org/drawingml/2006/wordprocessingDrawing" xmlns:w10="urn:schemas-microsoft-com:office:word" xmlns:w="http://schemas.openxmlformats.org/wordprocessingml/2006/main" xmlns:w14="http://schemas.microsoft.com/office/word/2010/wordml" xmlns:w15="http://schemas.microsoft.com/office/word/2012/wordml" xmlns:w16se="http://schemas.microsoft.com/office/word/2015/wordml/symex" xmlns:wpg="http://schemas.microsoft.com/office/word/2010/wordprocessingGroup" xmlns:wpi="http://schemas.microsoft.com/office/word/2010/wordprocessingInk" xmlns:wne="http://schemas.microsoft.com/office/word/2006/wordml" xmlns:wps="http://schemas.microsoft.com/office/word/2010/wordprocessingShape" mc:Ignorable="w14 w15 w16se wp14"/>
-</file>
-
-<file path=word/glossary/fontTable.xml><?xml version="1.0" encoding="utf-8"?>
-<w:fonts xmlns:mc="http://schemas.openxmlformats.org/markup-compatibility/2006" xmlns:r="http://schemas.openxmlformats.org/officeDocument/2006/relationships" xmlns:w="http://schemas.openxmlformats.org/wordprocessingml/2006/main" xmlns:w14="http://schemas.microsoft.com/office/word/2010/wordml" xmlns:w15="http://schemas.microsoft.com/office/word/2012/wordml" xmlns:w16se="http://schemas.microsoft.com/office/word/2015/wordml/symex" mc:Ignorable="w14 w15 w16se">
-  <w:font w:name="Times New Roman">
-    <w:panose1 w:val="02020603050405020304"/>
-    <w:charset w:val="00"/>
-    <w:family w:val="roman"/>
-    <w:pitch w:val="variable"/>
-    <w:sig w:usb0="E0002EFF" w:usb1="C000785B" w:usb2="00000009" w:usb3="00000000" w:csb0="000001FF" w:csb1="00000000"/>
-  </w:font>
-  <w:font w:name="Symbol">
-    <w:panose1 w:val="05050102010706020507"/>
-    <w:charset w:val="02"/>
-    <w:family w:val="roman"/>
-    <w:pitch w:val="variable"/>
-    <w:sig w:usb0="00000000" w:usb1="10000000" w:usb2="00000000" w:usb3="00000000" w:csb0="80000000" w:csb1="00000000"/>
-  </w:font>
-  <w:font w:name="Courier New">
-    <w:panose1 w:val="02070309020205020404"/>
-    <w:charset w:val="00"/>
-    <w:family w:val="modern"/>
-    <w:pitch w:val="fixed"/>
-    <w:sig w:usb0="E0002EFF" w:usb1="C0007843" w:usb2="00000009" w:usb3="00000000" w:csb0="000001FF" w:csb1="00000000"/>
-  </w:font>
-  <w:font w:name="Wingdings">
-    <w:panose1 w:val="05000000000000000000"/>
-    <w:charset w:val="02"/>
-    <w:family w:val="auto"/>
-    <w:pitch w:val="variable"/>
-    <w:sig w:usb0="00000000" w:usb1="10000000" w:usb2="00000000" w:usb3="00000000" w:csb0="80000000" w:csb1="00000000"/>
-  </w:font>
-  <w:font w:name="Calibri">
-    <w:panose1 w:val="020F0502020204030204"/>
-    <w:charset w:val="00"/>
-    <w:family w:val="swiss"/>
-    <w:pitch w:val="variable"/>
-    <w:sig w:usb0="E4002EFF" w:usb1="C000247B" w:usb2="00000009" w:usb3="00000000" w:csb0="000001FF" w:csb1="00000000"/>
-  </w:font>
-  <w:font w:name="Calibri Light">
-    <w:panose1 w:val="020F0302020204030204"/>
-    <w:charset w:val="00"/>
-    <w:family w:val="swiss"/>
-    <w:pitch w:val="variable"/>
-    <w:sig w:usb0="E4002EFF" w:usb1="C000247B" w:usb2="00000009" w:usb3="00000000" w:csb0="000001FF" w:csb1="00000000"/>
-  </w:font>
-  <w:font w:name="Cambria Math">
-    <w:panose1 w:val="02040503050406030204"/>
-    <w:charset w:val="00"/>
-    <w:family w:val="roman"/>
-    <w:pitch w:val="variable"/>
-    <w:sig w:usb0="E00006FF" w:usb1="420024FF" w:usb2="02000000" w:usb3="00000000" w:csb0="0000019F" w:csb1="00000000"/>
-  </w:font>
-</w:fonts>
-</file>
-
-<file path=word/glossary/settings.xml><?xml version="1.0" encoding="utf-8"?>
-<w:settings xmlns:mc="http://schemas.openxmlformats.org/markup-compatibility/2006" xmlns:o="urn:schemas-microsoft-com:office:office" xmlns:r="http://schemas.openxmlformats.org/officeDocument/2006/relationships" xmlns:m="http://schemas.openxmlformats.org/officeDocument/2006/math" xmlns:v="urn:schemas-microsoft-com:vml" xmlns:w10="urn:schemas-microsoft-com:office:word" xmlns:w="http://schemas.openxmlformats.org/wordprocessingml/2006/main" xmlns:w14="http://schemas.microsoft.com/office/word/2010/wordml" xmlns:w15="http://schemas.microsoft.com/office/word/2012/wordml" xmlns:w16se="http://schemas.microsoft.com/office/word/2015/wordml/symex" xmlns:sl="http://schemas.openxmlformats.org/schemaLibrary/2006/main" mc:Ignorable="w14 w15 w16se">
-  <w:view w:val="normal"/>
-  <w:revisionView w:insDel="0" w:formatting="0" w:inkAnnotations="0"/>
-  <w:defaultTabStop w:val="720"/>
-  <w:characterSpacingControl w:val="doNotCompress"/>
-  <w:compat>
-    <w:useFELayout/>
-    <w:compatSetting w:name="compatibilityMode" w:uri="http://schemas.microsoft.com/office/word" w:val="15"/>
-    <w:compatSetting w:name="overrideTableStyleFontSizeAndJustification" w:uri="http://schemas.microsoft.com/office/word" w:val="1"/>
-    <w:compatSetting w:name="enableOpenTypeFeatures" w:uri="http://schemas.microsoft.com/office/word" w:val="1"/>
-    <w:compatSetting w:name="doNotFlipMirrorIndents" w:uri="http://schemas.microsoft.com/office/word" w:val="1"/>
-    <w:compatSetting w:name="differentiateMultirowTableHeaders" w:uri="http://schemas.microsoft.com/office/word" w:val="1"/>
-  </w:compat>
-  <w:rsids>
-    <w:rsidRoot w:val="00C01906"/>
-    <w:rsid w:val="008B6A9A"/>
-    <w:rsid w:val="00C01906"/>
-  </w:rsids>
-  <m:mathPr>
-    <m:mathFont m:val="Cambria Math"/>
-    <m:brkBin m:val="before"/>
-    <m:brkBinSub m:val="--"/>
-    <m:smallFrac m:val="0"/>
-    <m:dispDef/>
-    <m:lMargin m:val="0"/>
-    <m:rMargin m:val="0"/>
-    <m:defJc m:val="centerGroup"/>
-    <m:wrapIndent m:val="1440"/>
-    <m:intLim m:val="subSup"/>
-    <m:naryLim m:val="undOvr"/>
-  </m:mathPr>
-  <w:themeFontLang w:val="en-US"/>
-  <w:clrSchemeMapping w:bg1="light1" w:t1="dark1" w:bg2="light2" w:t2="dark2" w:accent1="accent1" w:accent2="accent2" w:accent3="accent3" w:accent4="accent4" w:accent5="accent5" w:accent6="accent6" w:hyperlink="hyperlink" w:followedHyperlink="followedHyperlink"/>
-  <w:decimalSymbol w:val="."/>
-  <w:listSeparator w:val=","/>
-  <w15:chartTrackingRefBased/>
-</w:settings>
-</file>
-
-<file path=word/glossary/styles.xml><?xml version="1.0" encoding="utf-8"?>
-<w:styles xmlns:mc="http://schemas.openxmlformats.org/markup-compatibility/2006" xmlns:r="http://schemas.openxmlformats.org/officeDocument/2006/relationships" xmlns:w="http://schemas.openxmlformats.org/wordprocessingml/2006/main" xmlns:w14="http://schemas.microsoft.com/office/word/2010/wordml" xmlns:w15="http://schemas.microsoft.com/office/word/2012/wordml" xmlns:w16se="http://schemas.microsoft.com/office/word/2015/wordml/symex" mc:Ignorable="w14 w15 w16se">
-  <w:docDefaults>
-    <w:rPrDefault>
-      <w:rPr>
-        <w:rFonts w:asciiTheme="minorHAnsi" w:eastAsiaTheme="minorEastAsia" w:hAnsiTheme="minorHAnsi" w:cstheme="minorBidi"/>
-        <w:sz w:val="22"/>
-        <w:szCs w:val="22"/>
-        <w:lang w:val="en-US" w:eastAsia="en-US" w:bidi="ar-SA"/>
-      </w:rPr>
-    </w:rPrDefault>
-    <w:pPrDefault>
-      <w:pPr>
-        <w:spacing w:after="160" w:line="259" w:lineRule="auto"/>
-      </w:pPr>
-    </w:pPrDefault>
-  </w:docDefaults>
-  <w:latentStyles w:defLockedState="0" w:defUIPriority="99" w:defSemiHidden="0" w:defUnhideWhenUsed="0" w:defQFormat="0" w:count="371">
-    <w:lsdException w:name="Normal" w:uiPriority="0" w:qFormat="1"/>
-    <w:lsdException w:name="heading 1" w:uiPriority="9" w:qFormat="1"/>
-    <w:lsdException w:name="heading 2" w:semiHidden="1" w:uiPriority="9" w:unhideWhenUsed="1" w:qFormat="1"/>
-    <w:lsdException w:name="heading 3" w:semiHidden="1" w:uiPriority="9" w:unhideWhenUsed="1" w:qFormat="1"/>
-    <w:lsdException w:name="heading 4" w:semiHidden="1" w:uiPriority="9" w:unhideWhenUsed="1" w:qFormat="1"/>
-    <w:lsdException w:name="heading 5" w:semiHidden="1" w:uiPriority="9" w:unhideWhenUsed="1" w:qFormat="1"/>
-    <w:lsdException w:name="heading 6" w:semiHidden="1" w:uiPriority="9" w:unhideWhenUsed="1" w:qFormat="1"/>
-    <w:lsdException w:name="heading 7" w:semiHidden="1" w:uiPriority="9" w:unhideWhenUsed="1" w:qFormat="1"/>
-    <w:lsdException w:name="heading 8" w:semiHidden="1" w:uiPriority="9" w:unhideWhenUsed="1" w:qFormat="1"/>
-    <w:lsdException w:name="heading 9" w:semiHidden="1" w:uiPriority="9" w:unhideWhenUsed="1" w:qFormat="1"/>
-    <w:lsdException w:name="index 1" w:semiHidden="1" w:unhideWhenUsed="1"/>
-    <w:lsdException w:name="index 2" w:semiHidden="1" w:unhideWhenUsed="1"/>
-    <w:lsdException w:name="index 3" w:semiHidden="1" w:unhideWhenUsed="1"/>
-    <w:lsdException w:name="index 4" w:semiHidden="1" w:unhideWhenUsed="1"/>
-    <w:lsdException w:name="index 5" w:semiHidden="1" w:unhideWhenUsed="1"/>
-    <w:lsdException w:name="index 6" w:semiHidden="1" w:unhideWhenUsed="1"/>
-    <w:lsdException w:name="index 7" w:semiHidden="1" w:unhideWhenUsed="1"/>
-    <w:lsdException w:name="index 8" w:semiHidden="1" w:unhideWhenUsed="1"/>
-    <w:lsdException w:name="index 9" w:semiHidden="1" w:unhideWhenUsed="1"/>
-    <w:lsdException w:name="toc 1" w:semiHidden="1" w:uiPriority="39" w:unhideWhenUsed="1"/>
-    <w:lsdException w:name="toc 2" w:semiHidden="1" w:uiPriority="39" w:unhideWhenUsed="1"/>
-    <w:lsdException w:name="toc 3" w:semiHidden="1" w:uiPriority="39" w:unhideWhenUsed="1"/>
-    <w:lsdException w:name="toc 4" w:semiHidden="1" w:uiPriority="39" w:unhideWhenUsed="1"/>
-    <w:lsdException w:name="toc 5" w:semiHidden="1" w:uiPriority="39" w:unhideWhenUsed="1"/>
-    <w:lsdException w:name="toc 6" w:semiHidden="1" w:uiPriority="39" w:unhideWhenUsed="1"/>
-    <w:lsdException w:name="toc 7" w:semiHidden="1" w:uiPriority="39" w:unhideWhenUsed="1"/>
-    <w:lsdException w:name="toc 8" w:semiHidden="1" w:uiPriority="39" w:unhideWhenUsed="1"/>
-    <w:lsdException w:name="toc 9" w:semiHidden="1" w:uiPriority="39" w:unhideWhenUsed="1"/>
-    <w:lsdException w:name="Normal Indent" w:semiHidden="1" w:unhideWhenUsed="1"/>
-    <w:lsdException w:name="footnote text" w:semiHidden="1" w:unhideWhenUsed="1"/>
-    <w:lsdException w:name="annotation text" w:semiHidden="1" w:unhideWhenUsed="1"/>
-    <w:lsdException w:name="header" w:semiHidden="1" w:unhideWhenUsed="1"/>
-    <w:lsdException w:name="footer" w:semiHidden="1" w:unhideWhenUsed="1"/>
-    <w:lsdException w:name="index heading" w:semiHidden="1" w:unhideWhenUsed="1"/>
-    <w:lsdException w:name="caption" w:semiHidden="1" w:uiPriority="35" w:unhideWhenUsed="1" w:qFormat="1"/>
-    <w:lsdException w:name="table of figures" w:semiHidden="1" w:unhideWhenUsed="1"/>
-    <w:lsdException w:name="envelope address" w:semiHidden="1" w:unhideWhenUsed="1"/>
-    <w:lsdException w:name="envelope return" w:semiHidden="1" w:unhideWhenUsed="1"/>
-    <w:lsdException w:name="footnote reference" w:semiHidden="1" w:unhideWhenUsed="1"/>
-    <w:lsdException w:name="annotation reference" w:semiHidden="1" w:unhideWhenUsed="1"/>
-    <w:lsdException w:name="line number" w:semiHidden="1" w:unhideWhenUsed="1"/>
-    <w:lsdException w:name="page number" w:semiHidden="1" w:unhideWhenUsed="1"/>
-    <w:lsdException w:name="endnote reference" w:semiHidden="1" w:unhideWhenUsed="1"/>
-    <w:lsdException w:name="endnote text" w:semiHidden="1" w:unhideWhenUsed="1"/>
-    <w:lsdException w:name="table of authorities" w:semiHidden="1" w:unhideWhenUsed="1"/>
-    <w:lsdException w:name="macro" w:semiHidden="1" w:unhideWhenUsed="1"/>
-    <w:lsdException w:name="toa heading" w:semiHidden="1" w:unhideWhenUsed="1"/>
-    <w:lsdException w:name="List" w:semiHidden="1" w:unhideWhenUsed="1"/>
-    <w:lsdException w:name="List Bullet" w:semiHidden="1" w:unhideWhenUsed="1"/>
-    <w:lsdException w:name="List Number" w:semiHidden="1" w:unhideWhenUsed="1"/>
-    <w:lsdException w:name="List 2" w:semiHidden="1" w:unhideWhenUsed="1"/>
-    <w:lsdException w:name="List 3" w:semiHidden="1" w:unhideWhenUsed="1"/>
-    <w:lsdException w:name="List 4" w:semiHidden="1" w:unhideWhenUsed="1"/>
-    <w:lsdException w:name="List 5" w:semiHidden="1" w:unhideWhenUsed="1"/>
-    <w:lsdException w:name="List Bullet 2" w:semiHidden="1" w:unhideWhenUsed="1"/>
-    <w:lsdException w:name="List Bullet 3" w:semiHidden="1" w:unhideWhenUsed="1"/>
-    <w:lsdException w:name="List Bullet 4" w:semiHidden="1" w:unhideWhenUsed="1"/>
-    <w:lsdException w:name="List Bullet 5" w:semiHidden="1" w:unhideWhenUsed="1"/>
-    <w:lsdException w:name="List Number 2" w:semiHidden="1" w:unhideWhenUsed="1"/>
-    <w:lsdException w:name="List Number 3" w:semiHidden="1" w:unhideWhenUsed="1"/>
-    <w:lsdException w:name="List Number 4" w:semiHidden="1" w:unhideWhenUsed="1"/>
-    <w:lsdException w:name="List Number 5" w:semiHidden="1" w:unhideWhenUsed="1"/>
-    <w:lsdException w:name="Title" w:uiPriority="10" w:qFormat="1"/>
-    <w:lsdException w:name="Closing" w:semiHidden="1" w:unhideWhenUsed="1"/>
-    <w:lsdException w:name="Signature" w:semiHidden="1" w:unhideWhenUsed="1"/>
-    <w:lsdException w:name="Default Paragraph Font" w:semiHidden="1" w:uiPriority="1" w:unhideWhenUsed="1"/>
-    <w:lsdException w:name="Body Text" w:semiHidden="1" w:unhideWhenUsed="1"/>
-    <w:lsdException w:name="Body Text Indent" w:semiHidden="1" w:unhideWhenUsed="1"/>
-    <w:lsdException w:name="List Continue" w:semiHidden="1" w:unhideWhenUsed="1"/>
-    <w:lsdException w:name="List Continue 2" w:semiHidden="1" w:unhideWhenUsed="1"/>
-    <w:lsdException w:name="List Continue 3" w:semiHidden="1" w:unhideWhenUsed="1"/>
-    <w:lsdException w:name="List Continue 4" w:semiHidden="1" w:unhideWhenUsed="1"/>
-    <w:lsdException w:name="List Continue 5" w:semiHidden="1" w:unhideWhenUsed="1"/>
-    <w:lsdException w:name="Message Header" w:semiHidden="1" w:unhideWhenUsed="1"/>
-    <w:lsdException w:name="Subtitle" w:uiPriority="11" w:qFormat="1"/>
-    <w:lsdException w:name="Salutation" w:semiHidden="1" w:unhideWhenUsed="1"/>
-    <w:lsdException w:name="Date" w:semiHidden="1" w:unhideWhenUsed="1"/>
-    <w:lsdException w:name="Body Text First Indent" w:semiHidden="1" w:unhideWhenUsed="1"/>
-    <w:lsdException w:name="Body Text First Indent 2" w:semiHidden="1" w:unhideWhenUsed="1"/>
-    <w:lsdException w:name="Note Heading" w:semiHidden="1" w:unhideWhenUsed="1"/>
-    <w:lsdException w:name="Body Text 2" w:semiHidden="1" w:unhideWhenUsed="1"/>
-    <w:lsdException w:name="Body Text 3" w:semiHidden="1" w:unhideWhenUsed="1"/>
-    <w:lsdException w:name="Body Text Indent 2" w:semiHidden="1" w:unhideWhenUsed="1"/>
-    <w:lsdException w:name="Body Text Indent 3" w:semiHidden="1" w:unhideWhenUsed="1"/>
-    <w:lsdException w:name="Block Text" w:semiHidden="1" w:unhideWhenUsed="1"/>
-    <w:lsdException w:name="Hyperlink" w:semiHidden="1" w:unhideWhenUsed="1"/>
-    <w:lsdException w:name="FollowedHyperlink" w:semiHidden="1" w:unhideWhenUsed="1"/>
-    <w:lsdException w:name="Strong" w:uiPriority="22" w:qFormat="1"/>
-    <w:lsdException w:name="Emphasis" w:uiPriority="20" w:qFormat="1"/>
-    <w:lsdException w:name="Document Map" w:semiHidden="1" w:unhideWhenUsed="1"/>
-    <w:lsdException w:name="Plain Text" w:semiHidden="1" w:unhideWhenUsed="1"/>
-    <w:lsdException w:name="E-mail Signature" w:semiHidden="1" w:unhideWhenUsed="1"/>
-    <w:lsdException w:name="HTML Top of Form" w:semiHidden="1" w:unhideWhenUsed="1"/>
-    <w:lsdException w:name="HTML Bottom of Form" w:semiHidden="1" w:unhideWhenUsed="1"/>
-    <w:lsdException w:name="Normal (Web)" w:semiHidden="1" w:unhideWhenUsed="1"/>
-    <w:lsdException w:name="HTML Acronym" w:semiHidden="1" w:unhideWhenUsed="1"/>
-    <w:lsdException w:name="HTML Address" w:semiHidden="1" w:unhideWhenUsed="1"/>
-    <w:lsdException w:name="HTML Cite" w:semiHidden="1" w:unhideWhenUsed="1"/>
-    <w:lsdException w:name="HTML Code" w:semiHidden="1" w:unhideWhenUsed="1"/>
-    <w:lsdException w:name="HTML Definition" w:semiHidden="1" w:unhideWhenUsed="1"/>
-    <w:lsdException w:name="HTML Keyboard" w:semiHidden="1" w:unhideWhenUsed="1"/>
-    <w:lsdException w:name="HTML Preformatted" w:semiHidden="1" w:unhideWhenUsed="1"/>
-    <w:lsdException w:name="HTML Sample" w:semiHidden="1" w:unhideWhenUsed="1"/>
-    <w:lsdException w:name="HTML Typewriter" w:semiHidden="1" w:unhideWhenUsed="1"/>
-    <w:lsdException w:name="HTML Variable" w:semiHidden="1" w:unhideWhenUsed="1"/>
-    <w:lsdException w:name="Normal Table" w:semiHidden="1" w:unhideWhenUsed="1"/>
-    <w:lsdException w:name="annotation subject" w:semiHidden="1" w:unhideWhenUsed="1"/>
-    <w:lsdException w:name="No List" w:semiHidden="1" w:unhideWhenUsed="1"/>
-    <w:lsdException w:name="Outline List 1" w:semiHidden="1" w:unhideWhenUsed="1"/>
-    <w:lsdException w:name="Outline List 2" w:semiHidden="1" w:unhideWhenUsed="1"/>
-    <w:lsdException w:name="Outline List 3" w:semiHidden="1" w:unhideWhenUsed="1"/>
-    <w:lsdException w:name="Table Simple 1" w:semiHidden="1" w:unhideWhenUsed="1"/>
-    <w:lsdException w:name="Table Simple 2" w:semiHidden="1" w:unhideWhenUsed="1"/>
-    <w:lsdException w:name="Table Simple 3" w:semiHidden="1" w:unhideWhenUsed="1"/>
-    <w:lsdException w:name="Table Classic 1" w:semiHidden="1" w:unhideWhenUsed="1"/>
-    <w:lsdException w:name="Table Classic 2" w:semiHidden="1" w:unhideWhenUsed="1"/>
-    <w:lsdException w:name="Table Classic 3" w:semiHidden="1" w:unhideWhenUsed="1"/>
-    <w:lsdException w:name="Table Classic 4" w:semiHidden="1" w:unhideWhenUsed="1"/>
-    <w:lsdException w:name="Table Colorful 1" w:semiHidden="1" w:unhideWhenUsed="1"/>
-    <w:lsdException w:name="Table Colorful 2" w:semiHidden="1" w:unhideWhenUsed="1"/>
-    <w:lsdException w:name="Table Colorful 3" w:semiHidden="1" w:unhideWhenUsed="1"/>
-    <w:lsdException w:name="Table Columns 1" w:semiHidden="1" w:unhideWhenUsed="1"/>
-    <w:lsdException w:name="Table Columns 2" w:semiHidden="1" w:unhideWhenUsed="1"/>
-    <w:lsdException w:name="Table Columns 3" w:semiHidden="1" w:unhideWhenUsed="1"/>
-    <w:lsdException w:name="Table Columns 4" w:semiHidden="1" w:unhideWhenUsed="1"/>
-    <w:lsdException w:name="Table Columns 5" w:semiHidden="1" w:unhideWhenUsed="1"/>
-    <w:lsdException w:name="Table Grid 1" w:semiHidden="1" w:unhideWhenUsed="1"/>
-    <w:lsdException w:name="Table Grid 2" w:semiHidden="1" w:unhideWhenUsed="1"/>
-    <w:lsdException w:name="Table Grid 3" w:semiHidden="1" w:unhideWhenUsed="1"/>
-    <w:lsdException w:name="Table Grid 4" w:semiHidden="1" w:unhideWhenUsed="1"/>
-    <w:lsdException w:name="Table Grid 5" w:semiHidden="1" w:unhideWhenUsed="1"/>
-    <w:lsdException w:name="Table Grid 6" w:semiHidden="1" w:unhideWhenUsed="1"/>
-    <w:lsdException w:name="Table Grid 7" w:semiHidden="1" w:unhideWhenUsed="1"/>
-    <w:lsdException w:name="Table Grid 8" w:semiHidden="1" w:unhideWhenUsed="1"/>
-    <w:lsdException w:name="Table List 1" w:semiHidden="1" w:unhideWhenUsed="1"/>
-    <w:lsdException w:name="Table List 2" w:semiHidden="1" w:unhideWhenUsed="1"/>
-    <w:lsdException w:name="Table List 3" w:semiHidden="1" w:unhideWhenUsed="1"/>
-    <w:lsdException w:name="Table List 4" w:semiHidden="1" w:unhideWhenUsed="1"/>
-    <w:lsdException w:name="Table List 5" w:semiHidden="1" w:unhideWhenUsed="1"/>
-    <w:lsdException w:name="Table List 6" w:semiHidden="1" w:unhideWhenUsed="1"/>
-    <w:lsdException w:name="Table List 7" w:semiHidden="1" w:unhideWhenUsed="1"/>
-    <w:lsdException w:name="Table List 8" w:semiHidden="1" w:unhideWhenUsed="1"/>
-    <w:lsdException w:name="Table 3D effects 1" w:semiHidden="1" w:unhideWhenUsed="1"/>
-    <w:lsdException w:name="Table 3D effects 2" w:semiHidden="1" w:unhideWhenUsed="1"/>
-    <w:lsdException w:name="Table 3D effects 3" w:semiHidden="1" w:unhideWhenUsed="1"/>
-    <w:lsdException w:name="Table Contemporary" w:semiHidden="1" w:unhideWhenUsed="1"/>
-    <w:lsdException w:name="Table Elegant" w:semiHidden="1" w:unhideWhenUsed="1"/>
-    <w:lsdException w:name="Table Professional" w:semiHidden="1" w:unhideWhenUsed="1"/>
-    <w:lsdException w:name="Table Subtle 1" w:semiHidden="1" w:unhideWhenUsed="1"/>
-    <w:lsdException w:name="Table Subtle 2" w:semiHidden="1" w:unhideWhenUsed="1"/>
-    <w:lsdException w:name="Table Web 1" w:semiHidden="1" w:unhideWhenUsed="1"/>
-    <w:lsdException w:name="Table Web 2" w:semiHidden="1" w:unhideWhenUsed="1"/>
-    <w:lsdException w:name="Table Web 3" w:semiHidden="1" w:unhideWhenUsed="1"/>
-    <w:lsdException w:name="Balloon Text" w:semiHidden="1" w:unhideWhenUsed="1"/>
-    <w:lsdException w:name="Table Grid" w:uiPriority="39"/>
-    <w:lsdException w:name="Table Theme" w:semiHidden="1" w:unhideWhenUsed="1"/>
-    <w:lsdException w:name="Placeholder Text" w:semiHidden="1"/>
-    <w:lsdException w:name="No Spacing" w:uiPriority="1" w:qFormat="1"/>
-    <w:lsdException w:name="Light Shading" w:uiPriority="60"/>
-    <w:lsdException w:name="Light List" w:uiPriority="61"/>
-    <w:lsdException w:name="Light Grid" w:uiPriority="62"/>
-    <w:lsdException w:name="Medium Shading 1" w:uiPriority="63"/>
-    <w:lsdException w:name="Medium Shading 2" w:uiPriority="64"/>
-    <w:lsdException w:name="Medium List 1" w:uiPriority="65"/>
-    <w:lsdException w:name="Medium List 2" w:uiPriority="66"/>
-    <w:lsdException w:name="Medium Grid 1" w:uiPriority="67"/>
-    <w:lsdException w:name="Medium Grid 2" w:uiPriority="68"/>
-    <w:lsdException w:name="Medium Grid 3" w:uiPriority="69"/>
-    <w:lsdException w:name="Dark List" w:uiPriority="70"/>
-    <w:lsdException w:name="Colorful Shading" w:uiPriority="71"/>
-    <w:lsdException w:name="Colorful List" w:uiPriority="72"/>
-    <w:lsdException w:name="Colorful Grid" w:uiPriority="73"/>
-    <w:lsdException w:name="Light Shading Accent 1" w:uiPriority="60"/>
-    <w:lsdException w:name="Light List Accent 1" w:uiPriority="61"/>
-    <w:lsdException w:name="Light Grid Accent 1" w:uiPriority="62"/>
-    <w:lsdException w:name="Medium Shading 1 Accent 1" w:uiPriority="63"/>
-    <w:lsdException w:name="Medium Shading 2 Accent 1" w:uiPriority="64"/>
-    <w:lsdException w:name="Medium List 1 Accent 1" w:uiPriority="65"/>
-    <w:lsdException w:name="Revision" w:semiHidden="1"/>
-    <w:lsdException w:name="List Paragraph" w:uiPriority="34" w:qFormat="1"/>
-    <w:lsdException w:name="Quote" w:uiPriority="29" w:qFormat="1"/>
-    <w:lsdException w:name="Intense Quote" w:uiPriority="30" w:qFormat="1"/>
-    <w:lsdException w:name="Medium List 2 Accent 1" w:uiPriority="66"/>
-    <w:lsdException w:name="Medium Grid 1 Accent 1" w:uiPriority="67"/>
-    <w:lsdException w:name="Medium Grid 2 Accent 1" w:uiPriority="68"/>
-    <w:lsdException w:name="Medium Grid 3 Accent 1" w:uiPriority="69"/>
-    <w:lsdException w:name="Dark List Accent 1" w:uiPriority="70"/>
-    <w:lsdException w:name="Colorful Shading Accent 1" w:uiPriority="71"/>
-    <w:lsdException w:name="Colorful List Accent 1" w:uiPriority="72"/>
-    <w:lsdException w:name="Colorful Grid Accent 1" w:uiPriority="73"/>
-    <w:lsdException w:name="Light Shading Accent 2" w:uiPriority="60"/>
-    <w:lsdException w:name="Light List Accent 2" w:uiPriority="61"/>
-    <w:lsdException w:name="Light Grid Accent 2" w:uiPriority="62"/>
-    <w:lsdException w:name="Medium Shading 1 Accent 2" w:uiPriority="63"/>
-    <w:lsdException w:name="Medium Shading 2 Accent 2" w:uiPriority="64"/>
-    <w:lsdException w:name="Medium List 1 Accent 2" w:uiPriority="65"/>
-    <w:lsdException w:name="Medium List 2 Accent 2" w:uiPriority="66"/>
-    <w:lsdException w:name="Medium Grid 1 Accent 2" w:uiPriority="67"/>
-    <w:lsdException w:name="Medium Grid 2 Accent 2" w:uiPriority="68"/>
-    <w:lsdException w:name="Medium Grid 3 Accent 2" w:uiPriority="69"/>
-    <w:lsdException w:name="Dark List Accent 2" w:uiPriority="70"/>
-    <w:lsdException w:name="Colorful Shading Accent 2" w:uiPriority="71"/>
-    <w:lsdException w:name="Colorful List Accent 2" w:uiPriority="72"/>
-    <w:lsdException w:name="Colorful Grid Accent 2" w:uiPriority="73"/>
-    <w:lsdException w:name="Light Shading Accent 3" w:uiPriority="60"/>
-    <w:lsdException w:name="Light List Accent 3" w:uiPriority="61"/>
-    <w:lsdException w:name="Light Grid Accent 3" w:uiPriority="62"/>
-    <w:lsdException w:name="Medium Shading 1 Accent 3" w:uiPriority="63"/>
-    <w:lsdException w:name="Medium Shading 2 Accent 3" w:uiPriority="64"/>
-    <w:lsdException w:name="Medium List 1 Accent 3" w:uiPriority="65"/>
-    <w:lsdException w:name="Medium List 2 Accent 3" w:uiPriority="66"/>
-    <w:lsdException w:name="Medium Grid 1 Accent 3" w:uiPriority="67"/>
-    <w:lsdException w:name="Medium Grid 2 Accent 3" w:uiPriority="68"/>
-    <w:lsdException w:name="Medium Grid 3 Accent 3" w:uiPriority="69"/>
-    <w:lsdException w:name="Dark List Accent 3" w:uiPriority="70"/>
-    <w:lsdException w:name="Colorful Shading Accent 3" w:uiPriority="71"/>
-    <w:lsdException w:name="Colorful List Accent 3" w:uiPriority="72"/>
-    <w:lsdException w:name="Colorful Grid Accent 3" w:uiPriority="73"/>
-    <w:lsdException w:name="Light Shading Accent 4" w:uiPriority="60"/>
-    <w:lsdException w:name="Light List Accent 4" w:uiPriority="61"/>
-    <w:lsdException w:name="Light Grid Accent 4" w:uiPriority="62"/>
-    <w:lsdException w:name="Medium Shading 1 Accent 4" w:uiPriority="63"/>
-    <w:lsdException w:name="Medium Shading 2 Accent 4" w:uiPriority="64"/>
-    <w:lsdException w:name="Medium List 1 Accent 4" w:uiPriority="65"/>
-    <w:lsdException w:name="Medium List 2 Accent 4" w:uiPriority="66"/>
-    <w:lsdException w:name="Medium Grid 1 Accent 4" w:uiPriority="67"/>
-    <w:lsdException w:name="Medium Grid 2 Accent 4" w:uiPriority="68"/>
-    <w:lsdException w:name="Medium Grid 3 Accent 4" w:uiPriority="69"/>
-    <w:lsdException w:name="Dark List Accent 4" w:uiPriority="70"/>
-    <w:lsdException w:name="Colorful Shading Accent 4" w:uiPriority="71"/>
-    <w:lsdException w:name="Colorful List Accent 4" w:uiPriority="72"/>
-    <w:lsdException w:name="Colorful Grid Accent 4" w:uiPriority="73"/>
-    <w:lsdException w:name="Light Shading Accent 5" w:uiPriority="60"/>
-    <w:lsdException w:name="Light List Accent 5" w:uiPriority="61"/>
-    <w:lsdException w:name="Light Grid Accent 5" w:uiPriority="62"/>
-    <w:lsdException w:name="Medium Shading 1 Accent 5" w:uiPriority="63"/>
-    <w:lsdException w:name="Medium Shading 2 Accent 5" w:uiPriority="64"/>
-    <w:lsdException w:name="Medium List 1 Accent 5" w:uiPriority="65"/>
-    <w:lsdException w:name="Medium List 2 Accent 5" w:uiPriority="66"/>
-    <w:lsdException w:name="Medium Grid 1 Accent 5" w:uiPriority="67"/>
-    <w:lsdException w:name="Medium Grid 2 Accent 5" w:uiPriority="68"/>
-    <w:lsdException w:name="Medium Grid 3 Accent 5" w:uiPriority="69"/>
-    <w:lsdException w:name="Dark List Accent 5" w:uiPriority="70"/>
-    <w:lsdException w:name="Colorful Shading Accent 5" w:uiPriority="71"/>
-    <w:lsdException w:name="Colorful List Accent 5" w:uiPriority="72"/>
-    <w:lsdException w:name="Colorful Grid Accent 5" w:uiPriority="73"/>
-    <w:lsdException w:name="Light Shading Accent 6" w:uiPriority="60"/>
-    <w:lsdException w:name="Light List Accent 6" w:uiPriority="61"/>
-    <w:lsdException w:name="Light Grid Accent 6" w:uiPriority="62"/>
-    <w:lsdException w:name="Medium Shading 1 Accent 6" w:uiPriority="63"/>
-    <w:lsdException w:name="Medium Shading 2 Accent 6" w:uiPriority="64"/>
-    <w:lsdException w:name="Medium List 1 Accent 6" w:uiPriority="65"/>
-    <w:lsdException w:name="Medium List 2 Accent 6" w:uiPriority="66"/>
-    <w:lsdException w:name="Medium Grid 1 Accent 6" w:uiPriority="67"/>
-    <w:lsdException w:name="Medium Grid 2 Accent 6" w:uiPriority="68"/>
-    <w:lsdException w:name="Medium Grid 3 Accent 6" w:uiPriority="69"/>
-    <w:lsdException w:name="Dark List Accent 6" w:uiPriority="70"/>
-    <w:lsdException w:name="Colorful Shading Accent 6" w:uiPriority="71"/>
-    <w:lsdException w:name="Colorful List Accent 6" w:uiPriority="72"/>
-    <w:lsdException w:name="Colorful Grid Accent 6" w:uiPriority="73"/>
-    <w:lsdException w:name="Subtle Emphasis" w:uiPriority="19" w:qFormat="1"/>
-    <w:lsdException w:name="Intense Emphasis" w:uiPriority="21" w:qFormat="1"/>
-    <w:lsdException w:name="Subtle Reference" w:uiPriority="31" w:qFormat="1"/>
-    <w:lsdException w:name="Intense Reference" w:uiPriority="32" w:qFormat="1"/>
-    <w:lsdException w:name="Book Title" w:uiPriority="33" w:qFormat="1"/>
-    <w:lsdException w:name="Bibliography" w:semiHidden="1" w:uiPriority="37" w:unhideWhenUsed="1"/>
-    <w:lsdException w:name="TOC Heading" w:semiHidden="1" w:uiPriority="39" w:unhideWhenUsed="1" w:qFormat="1"/>
-    <w:lsdException w:name="Plain Table 1" w:uiPriority="41"/>
-    <w:lsdException w:name="Plain Table 2" w:uiPriority="42"/>
-    <w:lsdException w:name="Plain Table 3" w:uiPriority="43"/>
-    <w:lsdException w:name="Plain Table 4" w:uiPriority="44"/>
-    <w:lsdException w:name="Plain Table 5" w:uiPriority="45"/>
-    <w:lsdException w:name="Grid Table Light" w:uiPriority="40"/>
-    <w:lsdException w:name="Grid Table 1 Light" w:uiPriority="46"/>
-    <w:lsdException w:name="Grid Table 2" w:uiPriority="47"/>
-    <w:lsdException w:name="Grid Table 3" w:uiPriority="48"/>
-    <w:lsdException w:name="Grid Table 4" w:uiPriority="49"/>
-    <w:lsdException w:name="Grid Table 5 Dark" w:uiPriority="50"/>
-    <w:lsdException w:name="Grid Table 6 Colorful" w:uiPriority="51"/>
-    <w:lsdException w:name="Grid Table 7 Colorful" w:uiPriority="52"/>
-    <w:lsdException w:name="Grid Table 1 Light Accent 1" w:uiPriority="46"/>
-    <w:lsdException w:name="Grid Table 2 Accent 1" w:uiPriority="47"/>
-    <w:lsdException w:name="Grid Table 3 Accent 1" w:uiPriority="48"/>
-    <w:lsdException w:name="Grid Table 4 Accent 1" w:uiPriority="49"/>
-    <w:lsdException w:name="Grid Table 5 Dark Accent 1" w:uiPriority="50"/>
-    <w:lsdException w:name="Grid Table 6 Colorful Accent 1" w:uiPriority="51"/>
-    <w:lsdException w:name="Grid Table 7 Colorful Accent 1" w:uiPriority="52"/>
-    <w:lsdException w:name="Grid Table 1 Light Accent 2" w:uiPriority="46"/>
-    <w:lsdException w:name="Grid Table 2 Accent 2" w:uiPriority="47"/>
-    <w:lsdException w:name="Grid Table 3 Accent 2" w:uiPriority="48"/>
-    <w:lsdException w:name="Grid Table 4 Accent 2" w:uiPriority="49"/>
-    <w:lsdException w:name="Grid Table 5 Dark Accent 2" w:uiPriority="50"/>
-    <w:lsdException w:name="Grid Table 6 Colorful Accent 2" w:uiPriority="51"/>
-    <w:lsdException w:name="Grid Table 7 Colorful Accent 2" w:uiPriority="52"/>
-    <w:lsdException w:name="Grid Table 1 Light Accent 3" w:uiPriority="46"/>
-    <w:lsdException w:name="Grid Table 2 Accent 3" w:uiPriority="47"/>
-    <w:lsdException w:name="Grid Table 3 Accent 3" w:uiPriority="48"/>
-    <w:lsdException w:name="Grid Table 4 Accent 3" w:uiPriority="49"/>
-    <w:lsdException w:name="Grid Table 5 Dark Accent 3" w:uiPriority="50"/>
-    <w:lsdException w:name="Grid Table 6 Colorful Accent 3" w:uiPriority="51"/>
-    <w:lsdException w:name="Grid Table 7 Colorful Accent 3" w:uiPriority="52"/>
-    <w:lsdException w:name="Grid Table 1 Light Accent 4" w:uiPriority="46"/>
-    <w:lsdException w:name="Grid Table 2 Accent 4" w:uiPriority="47"/>
-    <w:lsdException w:name="Grid Table 3 Accent 4" w:uiPriority="48"/>
-    <w:lsdException w:name="Grid Table 4 Accent 4" w:uiPriority="49"/>
-    <w:lsdException w:name="Grid Table 5 Dark Accent 4" w:uiPriority="50"/>
-    <w:lsdException w:name="Grid Table 6 Colorful Accent 4" w:uiPriority="51"/>
-    <w:lsdException w:name="Grid Table 7 Colorful Accent 4" w:uiPriority="52"/>
-    <w:lsdException w:name="Grid Table 1 Light Accent 5" w:uiPriority="46"/>
-    <w:lsdException w:name="Grid Table 2 Accent 5" w:uiPriority="47"/>
-    <w:lsdException w:name="Grid Table 3 Accent 5" w:uiPriority="48"/>
-    <w:lsdException w:name="Grid Table 4 Accent 5" w:uiPriority="49"/>
-    <w:lsdException w:name="Grid Table 5 Dark Accent 5" w:uiPriority="50"/>
-    <w:lsdException w:name="Grid Table 6 Colorful Accent 5" w:uiPriority="51"/>
-    <w:lsdException w:name="Grid Table 7 Colorful Accent 5" w:uiPriority="52"/>
-    <w:lsdException w:name="Grid Table 1 Light Accent 6" w:uiPriority="46"/>
-    <w:lsdException w:name="Grid Table 2 Accent 6" w:uiPriority="47"/>
-    <w:lsdException w:name="Grid Table 3 Accent 6" w:uiPriority="48"/>
-    <w:lsdException w:name="Grid Table 4 Accent 6" w:uiPriority="49"/>
-    <w:lsdException w:name="Grid Table 5 Dark Accent 6" w:uiPriority="50"/>
-    <w:lsdException w:name="Grid Table 6 Colorful Accent 6" w:uiPriority="51"/>
-    <w:lsdException w:name="Grid Table 7 Colorful Accent 6" w:uiPriority="52"/>
-    <w:lsdException w:name="List Table 1 Light" w:uiPriority="46"/>
-    <w:lsdException w:name="List Table 2" w:uiPriority="47"/>
-    <w:lsdException w:name="List Table 3" w:uiPriority="48"/>
-    <w:lsdException w:name="List Table 4" w:uiPriority="49"/>
-    <w:lsdException w:name="List Table 5 Dark" w:uiPriority="50"/>
-    <w:lsdException w:name="List Table 6 Colorful" w:uiPriority="51"/>
-    <w:lsdException w:name="List Table 7 Colorful" w:uiPriority="52"/>
-    <w:lsdException w:name="List Table 1 Light Accent 1" w:uiPriority="46"/>
-    <w:lsdException w:name="List Table 2 Accent 1" w:uiPriority="47"/>
-    <w:lsdException w:name="List Table 3 Accent 1" w:uiPriority="48"/>
-    <w:lsdException w:name="List Table 4 Accent 1" w:uiPriority="49"/>
-    <w:lsdException w:name="List Table 5 Dark Accent 1" w:uiPriority="50"/>
-    <w:lsdException w:name="List Table 6 Colorful Accent 1" w:uiPriority="51"/>
-    <w:lsdException w:name="List Table 7 Colorful Accent 1" w:uiPriority="52"/>
-    <w:lsdException w:name="List Table 1 Light Accent 2" w:uiPriority="46"/>
-    <w:lsdException w:name="List Table 2 Accent 2" w:uiPriority="47"/>
-    <w:lsdException w:name="List Table 3 Accent 2" w:uiPriority="48"/>
-    <w:lsdException w:name="List Table 4 Accent 2" w:uiPriority="49"/>
-    <w:lsdException w:name="List Table 5 Dark Accent 2" w:uiPriority="50"/>
-    <w:lsdException w:name="List Table 6 Colorful Accent 2" w:uiPriority="51"/>
-    <w:lsdException w:name="List Table 7 Colorful Accent 2" w:uiPriority="52"/>
-    <w:lsdException w:name="List Table 1 Light Accent 3" w:uiPriority="46"/>
-    <w:lsdException w:name="List Table 2 Accent 3" w:uiPriority="47"/>
-    <w:lsdException w:name="List Table 3 Accent 3" w:uiPriority="48"/>
-    <w:lsdException w:name="List Table 4 Accent 3" w:uiPriority="49"/>
-    <w:lsdException w:name="List Table 5 Dark Accent 3" w:uiPriority="50"/>
-    <w:lsdException w:name="List Table 6 Colorful Accent 3" w:uiPriority="51"/>
-    <w:lsdException w:name="List Table 7 Colorful Accent 3" w:uiPriority="52"/>
-    <w:lsdException w:name="List Table 1 Light Accent 4" w:uiPriority="46"/>
-    <w:lsdException w:name="List Table 2 Accent 4" w:uiPriority="47"/>
-    <w:lsdException w:name="List Table 3 Accent 4" w:uiPriority="48"/>
-    <w:lsdException w:name="List Table 4 Accent 4" w:uiPriority="49"/>
-    <w:lsdException w:name="List Table 5 Dark Accent 4" w:uiPriority="50"/>
-    <w:lsdException w:name="List Table 6 Colorful Accent 4" w:uiPriority="51"/>
-    <w:lsdException w:name="List Table 7 Colorful Accent 4" w:uiPriority="52"/>
-    <w:lsdException w:name="List Table 1 Light Accent 5" w:uiPriority="46"/>
-    <w:lsdException w:name="List Table 2 Accent 5" w:uiPriority="47"/>
-    <w:lsdException w:name="List Table 3 Accent 5" w:uiPriority="48"/>
-    <w:lsdException w:name="List Table 4 Accent 5" w:uiPriority="49"/>
-    <w:lsdException w:name="List Table 5 Dark Accent 5" w:uiPriority="50"/>
-    <w:lsdException w:name="List Table 6 Colorful Accent 5" w:uiPriority="51"/>
-    <w:lsdException w:name="List Table 7 Colorful Accent 5" w:uiPriority="52"/>
-    <w:lsdException w:name="List Table 1 Light Accent 6" w:uiPriority="46"/>
-    <w:lsdException w:name="List Table 2 Accent 6" w:uiPriority="47"/>
-    <w:lsdException w:name="List Table 3 Accent 6" w:uiPriority="48"/>
-    <w:lsdException w:name="List Table 4 Accent 6" w:uiPriority="49"/>
-    <w:lsdException w:name="List Table 5 Dark Accent 6" w:uiPriority="50"/>
-    <w:lsdException w:name="List Table 6 Colorful Accent 6" w:uiPriority="51"/>
-    <w:lsdException w:name="List Table 7 Colorful Accent 6" w:uiPriority="52"/>
-  </w:latentStyles>
-  <w:style w:type="paragraph" w:default="1" w:styleId="Normal">
-    <w:name w:val="Normal"/>
-    <w:qFormat/>
-  </w:style>
-  <w:style w:type="character" w:default="1" w:styleId="DefaultParagraphFont">
-    <w:name w:val="Default Paragraph Font"/>
-    <w:uiPriority w:val="1"/>
-    <w:semiHidden/>
-    <w:unhideWhenUsed/>
-  </w:style>
-  <w:style w:type="table" w:default="1" w:styleId="TableNormal">
-    <w:name w:val="Normal Table"/>
-    <w:uiPriority w:val="99"/>
-    <w:semiHidden/>
-    <w:unhideWhenUsed/>
-    <w:tblPr>
-      <w:tblInd w:w="0" w:type="dxa"/>
-      <w:tblCellMar>
-        <w:top w:w="0" w:type="dxa"/>
-        <w:left w:w="108" w:type="dxa"/>
-        <w:bottom w:w="0" w:type="dxa"/>
-        <w:right w:w="108" w:type="dxa"/>
-      </w:tblCellMar>
-    </w:tblPr>
-  </w:style>
-  <w:style w:type="numbering" w:default="1" w:styleId="NoList">
-    <w:name w:val="No List"/>
-    <w:uiPriority w:val="99"/>
-    <w:semiHidden/>
-    <w:unhideWhenUsed/>
-  </w:style>
-  <w:style w:type="paragraph" w:customStyle="1" w:styleId="F254CD8E8A7B4839BE4B785859536F7D">
-    <w:name w:val="F254CD8E8A7B4839BE4B785859536F7D"/>
-    <w:rsid w:val="00C01906"/>
-  </w:style>
-</w:styles>
-</file>
-
-<file path=word/glossary/webSettings.xml><?xml version="1.0" encoding="utf-8"?>
-<w:webSettings xmlns:mc="http://schemas.openxmlformats.org/markup-compatibility/2006" xmlns:r="http://schemas.openxmlformats.org/officeDocument/2006/relationships" xmlns:w="http://schemas.openxmlformats.org/wordprocessingml/2006/main" xmlns:w14="http://schemas.microsoft.com/office/word/2010/wordml" xmlns:w15="http://schemas.microsoft.com/office/word/2012/wordml" xmlns:w16se="http://schemas.microsoft.com/office/word/2015/wordml/symex" mc:Ignorable="w14 w15 w16se">
-  <w:optimizeForBrowser/>
-  <w:allowPNG/>
-</w:webSettings>
-</file>
-
 <file path=word/theme/theme1.xml><?xml version="1.0" encoding="utf-8"?>
 <a:theme xmlns:a="http://schemas.openxmlformats.org/drawingml/2006/main" name="Office Theme">
   <a:themeElements>
@@ -16247,7 +15917,7 @@
 </file>
 
 <file path=customXml/itemProps1.xml><?xml version="1.0" encoding="utf-8"?>
-<ds:datastoreItem xmlns:ds="http://schemas.openxmlformats.org/officeDocument/2006/customXml" ds:itemID="{366AA54B-89CC-4F7B-853A-062DAB30067A}">
+<ds:datastoreItem xmlns:ds="http://schemas.openxmlformats.org/officeDocument/2006/customXml" ds:itemID="{58103015-C806-4AC2-9723-0453D89E2147}">
   <ds:schemaRefs>
     <ds:schemaRef ds:uri="http://schemas.openxmlformats.org/officeDocument/2006/bibliography"/>
   </ds:schemaRefs>

</xml_diff>

<commit_message>
versions 27.7 and 27.8
</commit_message>
<xml_diff>
--- a/EventPSOCdocumentation.docx
+++ b/EventPSOCdocumentation.docx
@@ -1,17 +1,21 @@
 
 <file path=word/document.xml><?xml version="1.0" encoding="utf-8"?>
-<w:document xmlns:wpc="http://schemas.microsoft.com/office/word/2010/wordprocessingCanvas" xmlns:cx="http://schemas.microsoft.com/office/drawing/2014/chartex" xmlns:cx1="http://schemas.microsoft.com/office/drawing/2015/9/8/chartex" xmlns:mc="http://schemas.openxmlformats.org/markup-compatibility/2006" xmlns:o="urn:schemas-microsoft-com:office:office" xmlns:r="http://schemas.openxmlformats.org/officeDocument/2006/relationships" xmlns:m="http://schemas.openxmlformats.org/officeDocument/2006/math" xmlns:v="urn:schemas-microsoft-com:vml" xmlns:wp14="http://schemas.microsoft.com/office/word/2010/wordprocessingDrawing" xmlns:wp="http://schemas.openxmlformats.org/drawingml/2006/wordprocessingDrawing" xmlns:w10="urn:schemas-microsoft-com:office:word" xmlns:w="http://schemas.openxmlformats.org/wordprocessingml/2006/main" xmlns:w14="http://schemas.microsoft.com/office/word/2010/wordml" xmlns:w15="http://schemas.microsoft.com/office/word/2012/wordml" xmlns:w16se="http://schemas.microsoft.com/office/word/2015/wordml/symex" xmlns:wpg="http://schemas.microsoft.com/office/word/2010/wordprocessingGroup" xmlns:wpi="http://schemas.microsoft.com/office/word/2010/wordprocessingInk" xmlns:wne="http://schemas.microsoft.com/office/word/2006/wordml" xmlns:wps="http://schemas.microsoft.com/office/word/2010/wordprocessingShape" mc:Ignorable="w14 w15 w16se wp14">
+<w:document xmlns:wpc="http://schemas.microsoft.com/office/word/2010/wordprocessingCanvas" xmlns:cx="http://schemas.microsoft.com/office/drawing/2014/chartex" xmlns:cx1="http://schemas.microsoft.com/office/drawing/2015/9/8/chartex" xmlns:cx2="http://schemas.microsoft.com/office/drawing/2015/10/21/chartex" xmlns:cx3="http://schemas.microsoft.com/office/drawing/2016/5/9/chartex" xmlns:cx4="http://schemas.microsoft.com/office/drawing/2016/5/10/chartex" xmlns:cx5="http://schemas.microsoft.com/office/drawing/2016/5/11/chartex" xmlns:cx6="http://schemas.microsoft.com/office/drawing/2016/5/12/chartex" xmlns:cx7="http://schemas.microsoft.com/office/drawing/2016/5/13/chartex" xmlns:cx8="http://schemas.microsoft.com/office/drawing/2016/5/14/chartex" xmlns:mc="http://schemas.openxmlformats.org/markup-compatibility/2006" xmlns:aink="http://schemas.microsoft.com/office/drawing/2016/ink" xmlns:am3d="http://schemas.microsoft.com/office/drawing/2017/model3d" xmlns:o="urn:schemas-microsoft-com:office:office" xmlns:oel="http://schemas.microsoft.com/office/2019/extlst" xmlns:r="http://schemas.openxmlformats.org/officeDocument/2006/relationships" xmlns:m="http://schemas.openxmlformats.org/officeDocument/2006/math" xmlns:v="urn:schemas-microsoft-com:vml" xmlns:wp14="http://schemas.microsoft.com/office/word/2010/wordprocessingDrawing" xmlns:wp="http://schemas.openxmlformats.org/drawingml/2006/wordprocessingDrawing" xmlns:w10="urn:schemas-microsoft-com:office:word" xmlns:w="http://schemas.openxmlformats.org/wordprocessingml/2006/main" xmlns:w14="http://schemas.microsoft.com/office/word/2010/wordml" xmlns:w15="http://schemas.microsoft.com/office/word/2012/wordml" xmlns:w16cex="http://schemas.microsoft.com/office/word/2018/wordml/cex" xmlns:w16cid="http://schemas.microsoft.com/office/word/2016/wordml/cid" xmlns:w16="http://schemas.microsoft.com/office/word/2018/wordml" xmlns:w16sdtdh="http://schemas.microsoft.com/office/word/2020/wordml/sdtdatahash" xmlns:w16se="http://schemas.microsoft.com/office/word/2015/wordml/symex" xmlns:wpg="http://schemas.microsoft.com/office/word/2010/wordprocessingGroup" xmlns:wpi="http://schemas.microsoft.com/office/word/2010/wordprocessingInk" xmlns:wne="http://schemas.microsoft.com/office/word/2006/wordml" xmlns:wps="http://schemas.microsoft.com/office/word/2010/wordprocessingShape" mc:Ignorable="w14 w15 w16se w16cid w16 w16cex w16sdtdh wp14">
   <w:body>
     <w:p>
       <w:pPr>
         <w:jc w:val="center"/>
         <w:rPr>
           <w:b/>
+          <w:sz w:val="24"/>
+          <w:szCs w:val="24"/>
         </w:rPr>
       </w:pPr>
       <w:r>
         <w:rPr>
           <w:b/>
+          <w:sz w:val="24"/>
+          <w:szCs w:val="24"/>
         </w:rPr>
         <w:t>AESOP-Lite DAQ Board</w:t>
       </w:r>
@@ -21,11 +25,15 @@
         <w:jc w:val="center"/>
         <w:rPr>
           <w:b/>
+          <w:sz w:val="24"/>
+          <w:szCs w:val="24"/>
         </w:rPr>
       </w:pPr>
       <w:r>
         <w:rPr>
           <w:b/>
+          <w:sz w:val="24"/>
+          <w:szCs w:val="24"/>
         </w:rPr>
         <w:t>Event-PSOC Firmware Documentation</w:t>
       </w:r>
@@ -105,182 +113,93 @@
           <w:b w:val="0"/>
           <w:smallCaps w:val="0"/>
         </w:rPr>
-        <w:t xml:space="preserve"> Note that the TOF chip SSN is </w:t>
-      </w:r>
-      <w:proofErr w:type="gramStart"/>
+        <w:t xml:space="preserve"> Note that the TOF chip SSN is 2.</w:t>
+      </w:r>
       <w:r>
         <w:rPr>
           <w:b w:val="0"/>
           <w:smallCaps w:val="0"/>
         </w:rPr>
-        <w:t>2</w:t>
-      </w:r>
-      <w:proofErr w:type="gramEnd"/>
+        <w:t xml:space="preserve"> </w:t>
+      </w:r>
       <w:r>
         <w:rPr>
           <w:b w:val="0"/>
           <w:smallCaps w:val="0"/>
         </w:rPr>
-        <w:t>.</w:t>
-      </w:r>
+        <w:t xml:space="preserve">The SSN codes given here are bits 2,1,0. </w:t>
+      </w:r>
+      <w:proofErr w:type="spellStart"/>
       <w:r>
         <w:rPr>
           <w:b w:val="0"/>
           <w:smallCaps w:val="0"/>
         </w:rPr>
-        <w:t xml:space="preserve"> </w:t>
-      </w:r>
+        <w:t>Bit</w:t>
+      </w:r>
+      <w:proofErr w:type="spellEnd"/>
       <w:r>
         <w:rPr>
           <w:b w:val="0"/>
           <w:smallCaps w:val="0"/>
         </w:rPr>
-        <w:t>The SSN codes given here are bits 2</w:t>
-      </w:r>
-      <w:proofErr w:type="gramStart"/>
+        <w:t xml:space="preserve"> 3 is always 1. The main PSOC, then, is addressed </w:t>
+      </w:r>
       <w:r>
         <w:rPr>
           <w:b w:val="0"/>
           <w:smallCaps w:val="0"/>
         </w:rPr>
-        <w:t>,1,0</w:t>
-      </w:r>
-      <w:proofErr w:type="gramEnd"/>
+        <w:t>by</w:t>
+      </w:r>
       <w:r>
         <w:rPr>
           <w:b w:val="0"/>
           <w:smallCaps w:val="0"/>
         </w:rPr>
-        <w:t xml:space="preserve">. </w:t>
-      </w:r>
-      <w:proofErr w:type="spellStart"/>
+        <w:t xml:space="preserve"> </w:t>
+      </w:r>
       <w:r>
         <w:rPr>
           <w:b w:val="0"/>
           <w:smallCaps w:val="0"/>
         </w:rPr>
-        <w:t>Bit</w:t>
-      </w:r>
-      <w:proofErr w:type="spellEnd"/>
+        <w:t>0</w:t>
+      </w:r>
       <w:r>
         <w:rPr>
           <w:b w:val="0"/>
           <w:smallCaps w:val="0"/>
         </w:rPr>
-        <w:t xml:space="preserve"> 3 is always </w:t>
-      </w:r>
-      <w:proofErr w:type="gramStart"/>
+        <w:t>000</w:t>
+      </w:r>
       <w:r>
         <w:rPr>
           <w:b w:val="0"/>
           <w:smallCaps w:val="0"/>
         </w:rPr>
-        <w:t>1</w:t>
-      </w:r>
-      <w:proofErr w:type="gramEnd"/>
+        <w:t>, and 1000 is “none”</w:t>
+      </w:r>
       <w:r>
         <w:rPr>
           <w:b w:val="0"/>
           <w:smallCaps w:val="0"/>
         </w:rPr>
-        <w:t xml:space="preserve">. The main PSOC, then, is addressed </w:t>
+        <w:t>.</w:t>
       </w:r>
       <w:r>
         <w:rPr>
           <w:b w:val="0"/>
           <w:smallCaps w:val="0"/>
         </w:rPr>
-        <w:t>by</w:t>
+        <w:t xml:space="preserve"> Also note that Channel 5 (T2) has an external DAC and comparator, so the input to P2[0] is digital, whereas for the other channels it is analog.</w:t>
       </w:r>
       <w:r>
         <w:rPr>
           <w:b w:val="0"/>
           <w:smallCaps w:val="0"/>
         </w:rPr>
-        <w:t xml:space="preserve"> </w:t>
-      </w:r>
-      <w:proofErr w:type="gramStart"/>
-      <w:r>
-        <w:rPr>
-          <w:b w:val="0"/>
-          <w:smallCaps w:val="0"/>
-        </w:rPr>
-        <w:t>0</w:t>
-      </w:r>
-      <w:r>
-        <w:rPr>
-          <w:b w:val="0"/>
-          <w:smallCaps w:val="0"/>
-        </w:rPr>
-        <w:t>000</w:t>
-      </w:r>
-      <w:r>
-        <w:rPr>
-          <w:b w:val="0"/>
-          <w:smallCaps w:val="0"/>
-        </w:rPr>
-        <w:t>,</w:t>
-      </w:r>
-      <w:proofErr w:type="gramEnd"/>
-      <w:r>
-        <w:rPr>
-          <w:b w:val="0"/>
-          <w:smallCaps w:val="0"/>
-        </w:rPr>
-        <w:t xml:space="preserve"> and 1000 is “none”</w:t>
-      </w:r>
-      <w:r>
-        <w:rPr>
-          <w:b w:val="0"/>
-          <w:smallCaps w:val="0"/>
-        </w:rPr>
-        <w:t>.</w:t>
-      </w:r>
-      <w:r>
-        <w:rPr>
-          <w:b w:val="0"/>
-          <w:smallCaps w:val="0"/>
-        </w:rPr>
-        <w:t xml:space="preserve"> Also note that Channel 5 (T2) has an external DAC and comparator, so the input to </w:t>
-      </w:r>
-      <w:proofErr w:type="gramStart"/>
-      <w:r>
-        <w:rPr>
-          <w:b w:val="0"/>
-          <w:smallCaps w:val="0"/>
-        </w:rPr>
-        <w:t>P2[</w:t>
-      </w:r>
-      <w:proofErr w:type="gramEnd"/>
-      <w:r>
-        <w:rPr>
-          <w:b w:val="0"/>
-          <w:smallCaps w:val="0"/>
-        </w:rPr>
-        <w:t>0] is digital, whereas for the other channels it is analog.</w:t>
-      </w:r>
-      <w:r>
-        <w:rPr>
-          <w:b w:val="0"/>
-          <w:smallCaps w:val="0"/>
-        </w:rPr>
-        <w:t xml:space="preserve"> </w:t>
-      </w:r>
-      <w:proofErr w:type="gramStart"/>
-      <w:r>
-        <w:rPr>
-          <w:b w:val="0"/>
-          <w:smallCaps w:val="0"/>
-        </w:rPr>
-        <w:t>The four PSOC DACs are labeled by channel number</w:t>
-      </w:r>
-      <w:proofErr w:type="gramEnd"/>
-      <w:r>
-        <w:rPr>
-          <w:b w:val="0"/>
-          <w:smallCaps w:val="0"/>
-        </w:rPr>
-        <w:t>. The guard signal, G, does not participate in the trigger logic but is discriminated and registered in the data.</w:t>
+        <w:t xml:space="preserve"> The four PSOC DACs are labeled by channel number. The guard signal, G, does not participate in the trigger logic but is discriminated and registered in the data.</w:t>
       </w:r>
       <w:r>
         <w:rPr>
@@ -1008,47 +927,15 @@
         <w:jc w:val="both"/>
       </w:pPr>
       <w:r>
-        <w:t xml:space="preserve">An SPI master </w:t>
-      </w:r>
-      <w:proofErr w:type="gramStart"/>
-      <w:r>
-        <w:t>is used</w:t>
-      </w:r>
-      <w:proofErr w:type="gramEnd"/>
-      <w:r>
-        <w:t xml:space="preserve"> to configure the TOF chip and to send data back to the Main PSOC (in principle it could also receive information, but so far that communication direction is handled by UART). Software pin </w:t>
+        <w:t xml:space="preserve">An SPI master is used to configure the TOF chip and to send data back to the Main PSOC (in principle it could also receive information, but so far that communication direction is handled by UART). Software pin Pin_SSN_Main is used to select the Main PSOC as the slave, by lowering to logic zero. Control register </w:t>
       </w:r>
       <w:proofErr w:type="spellStart"/>
       <w:r>
-        <w:t>Pin_SSN_Main</w:t>
+        <w:t>Control_Reg_SSN</w:t>
       </w:r>
       <w:proofErr w:type="spellEnd"/>
       <w:r>
-        <w:t xml:space="preserve"> </w:t>
-      </w:r>
-      <w:proofErr w:type="gramStart"/>
-      <w:r>
-        <w:t>is used</w:t>
-      </w:r>
-      <w:proofErr w:type="gramEnd"/>
-      <w:r>
-        <w:t xml:space="preserve"> to select the Main PSOC as the slave, by lowering to logic zero. Control register </w:t>
-      </w:r>
-      <w:proofErr w:type="spellStart"/>
-      <w:r>
-        <w:t>Control_Reg_SSN</w:t>
-      </w:r>
-      <w:proofErr w:type="spellEnd"/>
-      <w:r>
-        <w:t xml:space="preserve"> </w:t>
-      </w:r>
-      <w:proofErr w:type="gramStart"/>
-      <w:r>
-        <w:t>is used</w:t>
-      </w:r>
-      <w:proofErr w:type="gramEnd"/>
-      <w:r>
-        <w:t xml:space="preserve"> to select the TOF chip as well as to select which of the five SAR ADCs to read via a separate SPI channel. The codes are as follows:</w:t>
+        <w:t xml:space="preserve"> is used to select the TOF chip as well as to select which of the five SAR ADCs to read via a separate SPI channel. The codes are as follows:</w:t>
       </w:r>
     </w:p>
     <w:tbl>
@@ -1096,14 +983,12 @@
                 <w:b/>
               </w:rPr>
             </w:pPr>
-            <w:proofErr w:type="spellStart"/>
             <w:r>
               <w:rPr>
                 <w:b/>
               </w:rPr>
               <w:t>Pin_SSN_Main</w:t>
             </w:r>
-            <w:proofErr w:type="spellEnd"/>
           </w:p>
         </w:tc>
         <w:tc>
@@ -1457,15 +1342,7 @@
     </w:tbl>
     <w:p>
       <w:r>
-        <w:t>The SPI mode is CPHA=</w:t>
-      </w:r>
-      <w:proofErr w:type="gramStart"/>
-      <w:r>
-        <w:t>1</w:t>
-      </w:r>
-      <w:proofErr w:type="gramEnd"/>
-      <w:r>
-        <w:t>, CPOL=0, shift direction MSB-first, 8 data bits, and 1 Mbps bit rate.</w:t>
+        <w:t>The SPI mode is CPHA=1, CPOL=0, shift direction MSB-first, 8 data bits, and 1 Mbps bit rate.</w:t>
       </w:r>
     </w:p>
     <w:p>
@@ -1493,7 +1370,6 @@
       <w:r>
         <w:t xml:space="preserve">The main physics trigger, </w:t>
       </w:r>
-      <w:proofErr w:type="gramStart"/>
       <w:r>
         <w:t xml:space="preserve">which should require a Cerenkov signal and is not </w:t>
       </w:r>
@@ -1502,7 +1378,6 @@
         <w:t>prescaled</w:t>
       </w:r>
       <w:proofErr w:type="spellEnd"/>
-      <w:proofErr w:type="gramEnd"/>
       <w:r>
         <w:t>. Most likely</w:t>
       </w:r>
@@ -1514,27 +1389,60 @@
       </w:r>
       <w:r>
         <w:lastRenderedPageBreak/>
-        <w:t xml:space="preserve">logic-high, then that counter </w:t>
-      </w:r>
-      <w:proofErr w:type="gramStart"/>
-      <w:r>
-        <w:t xml:space="preserve">is </w:t>
+        <w:t xml:space="preserve">logic-high, then that counter is </w:t>
       </w:r>
       <w:r>
         <w:rPr>
           <w:i/>
         </w:rPr>
-        <w:t>removed</w:t>
-      </w:r>
-      <w:proofErr w:type="gramEnd"/>
+        <w:t xml:space="preserve">removed </w:t>
+      </w:r>
+      <w:r>
+        <w:t>from the coincidence. Therefore, the setting 0x01 will implement the T1+T2+T3 trigger.</w:t>
+      </w:r>
+      <w:r>
+        <w:t xml:space="preserve"> Use the command 0x36 to modify the coincidence level.</w:t>
+      </w:r>
+    </w:p>
+    <w:p>
+      <w:pPr>
+        <w:pStyle w:val="ListParagraph"/>
+        <w:numPr>
+          <w:ilvl w:val="0"/>
+          <w:numId w:val="6"/>
+        </w:numPr>
+        <w:jc w:val="both"/>
+      </w:pPr>
+      <w:r>
+        <w:t xml:space="preserve">The proton trigger, which should not require a Cerenkov signal, e.g. T1, T3, and T4. It is </w:t>
+      </w:r>
+      <w:proofErr w:type="spellStart"/>
+      <w:r>
+        <w:t>prescaled</w:t>
+      </w:r>
+      <w:proofErr w:type="spellEnd"/>
+      <w:r>
+        <w:t xml:space="preserve"> by counter </w:t>
+      </w:r>
+      <w:r>
+        <w:t xml:space="preserve">Cntr8_V1_PMT, and the default count is the maximum of 255, meaning that only 1 in 255 of these triggers will be accepted. Use the command 0x39 to modify the </w:t>
+      </w:r>
+      <w:proofErr w:type="spellStart"/>
+      <w:r>
+        <w:t>prescaling</w:t>
+      </w:r>
+      <w:proofErr w:type="spellEnd"/>
+      <w:r>
+        <w:t xml:space="preserve">. The coincidence level is defined by the control register Control_Reg_Trg2. The LSB is T4, the 2’s bit is T3, the 4’s bit is T2, and the 8’s bit is T1. If a bit is set to logic-high, then that counter is </w:t>
+      </w:r>
       <w:r>
         <w:rPr>
           <w:i/>
         </w:rPr>
-        <w:t xml:space="preserve"> </w:t>
-      </w:r>
-      <w:r>
-        <w:t>from the coincidence. Therefore, the setting 0x01 will implement the T1+T2+T3 trigger.</w:t>
+        <w:t xml:space="preserve">removed </w:t>
+      </w:r>
+      <w:r>
+        <w:t>from the coincidence. Therefore, the setting 0x04 will implement the T1+T3+T4 trigger.</w:t>
       </w:r>
       <w:r>
         <w:t xml:space="preserve"> Use the command 0x36 to modify the coincidence level.</w:t>
@@ -1550,11 +1458,13 @@
         <w:jc w:val="both"/>
       </w:pPr>
       <w:r>
-        <w:t xml:space="preserve">The proton trigger, which should not require a Cerenkov signal, e.g. T1, T3, and T4. </w:t>
-      </w:r>
-      <w:proofErr w:type="gramStart"/>
-      <w:r>
-        <w:t xml:space="preserve">It is </w:t>
+        <w:t xml:space="preserve">The track trigger, which is an </w:t>
+      </w:r>
+      <w:r>
+        <w:t xml:space="preserve">AND or an </w:t>
+      </w:r>
+      <w:r>
+        <w:t xml:space="preserve">OR of the separate bending and non-bending trigger signals. It is </w:t>
       </w:r>
       <w:proofErr w:type="spellStart"/>
       <w:r>
@@ -1562,14 +1472,7 @@
       </w:r>
       <w:proofErr w:type="spellEnd"/>
       <w:r>
-        <w:t xml:space="preserve"> by counter </w:t>
-      </w:r>
-      <w:r>
-        <w:t>Cntr8_V1_PMT</w:t>
-      </w:r>
-      <w:proofErr w:type="gramEnd"/>
-      <w:r>
-        <w:t xml:space="preserve">, and the default count is the maximum of 255, meaning that only 1 in 255 of these triggers will be accepted. Use the command 0x39 to modify the </w:t>
+        <w:t xml:space="preserve"> by counter Cntr8_V1_TKR, and the default count is the maximum of 255, meaning that only 1 in 255 of these triggers will be accepted. Use the command 0x39 to modify the </w:t>
       </w:r>
       <w:proofErr w:type="spellStart"/>
       <w:r>
@@ -1577,156 +1480,50 @@
       </w:r>
       <w:proofErr w:type="spellEnd"/>
       <w:r>
-        <w:t xml:space="preserve">. The </w:t>
-      </w:r>
-      <w:proofErr w:type="gramStart"/>
-      <w:r>
-        <w:t>coincidence level is defined by the control register Control_Reg_Trg2</w:t>
-      </w:r>
-      <w:proofErr w:type="gramEnd"/>
-      <w:r>
-        <w:t xml:space="preserve">. The LSB is T4, the 2’s bit is T3, the 4’s bit is T2, and the 8’s bit is T1. If a bit is set to logic-high, then that counter </w:t>
-      </w:r>
-      <w:proofErr w:type="gramStart"/>
-      <w:r>
-        <w:t xml:space="preserve">is </w:t>
-      </w:r>
-      <w:r>
-        <w:rPr>
-          <w:i/>
-        </w:rPr>
-        <w:t>removed</w:t>
-      </w:r>
-      <w:proofErr w:type="gramEnd"/>
-      <w:r>
-        <w:rPr>
-          <w:i/>
-        </w:rPr>
-        <w:t xml:space="preserve"> </w:t>
-      </w:r>
-      <w:r>
-        <w:t>from the coincidence. Therefore, the setting 0x04 will implement the T1+T3+T4 trigger.</w:t>
-      </w:r>
-      <w:r>
-        <w:t xml:space="preserve"> Use the command 0x36 to modify the coincidence level.</w:t>
-      </w:r>
-    </w:p>
-    <w:p>
-      <w:pPr>
-        <w:pStyle w:val="ListParagraph"/>
-        <w:numPr>
-          <w:ilvl w:val="0"/>
-          <w:numId w:val="6"/>
-        </w:numPr>
+        <w:t xml:space="preserve">. Note that even though the two track triggers are </w:t>
+      </w:r>
+      <w:proofErr w:type="spellStart"/>
+      <w:r>
+        <w:t>OR’ed</w:t>
+      </w:r>
+      <w:proofErr w:type="spellEnd"/>
+      <w:r>
+        <w:t xml:space="preserve"> together here, they are registered separately in the status register </w:t>
+      </w:r>
+      <w:proofErr w:type="spellStart"/>
+      <w:r>
+        <w:t>Status_Reg_Trg</w:t>
+      </w:r>
+      <w:proofErr w:type="spellEnd"/>
+      <w:r>
+        <w:t>, which is captured and read out for every event.</w:t>
+      </w:r>
+      <w:r>
+        <w:t xml:space="preserve"> The choice between OR versus AND of the two tracker views is set by the second bit of </w:t>
+      </w:r>
+      <w:proofErr w:type="spellStart"/>
+      <w:r>
+        <w:t>Control_Reg_Trg</w:t>
+      </w:r>
+      <w:proofErr w:type="spellEnd"/>
+      <w:r>
+        <w:t>.</w:t>
+      </w:r>
+    </w:p>
+    <w:p>
+      <w:pPr>
+        <w:pStyle w:val="Heading2"/>
+      </w:pPr>
+      <w:r>
+        <w:t xml:space="preserve">Channel Gains </w:t>
+      </w:r>
+    </w:p>
+    <w:p>
+      <w:pPr>
         <w:jc w:val="both"/>
       </w:pPr>
       <w:r>
-        <w:t xml:space="preserve">The track trigger, which is an </w:t>
-      </w:r>
-      <w:r>
-        <w:t xml:space="preserve">AND or an </w:t>
-      </w:r>
-      <w:r>
-        <w:t xml:space="preserve">OR of the separate bending and non-bending trigger signals. </w:t>
-      </w:r>
-      <w:proofErr w:type="gramStart"/>
-      <w:r>
-        <w:t xml:space="preserve">It is </w:t>
-      </w:r>
-      <w:proofErr w:type="spellStart"/>
-      <w:r>
-        <w:t>prescaled</w:t>
-      </w:r>
-      <w:proofErr w:type="spellEnd"/>
-      <w:r>
-        <w:t xml:space="preserve"> by counter Cntr8_V1_TKR</w:t>
-      </w:r>
-      <w:proofErr w:type="gramEnd"/>
-      <w:r>
-        <w:t xml:space="preserve">, and the default count is the maximum of 255, meaning that only 1 in 255 of these triggers will be accepted. Use the command 0x39 to modify the </w:t>
-      </w:r>
-      <w:proofErr w:type="spellStart"/>
-      <w:r>
-        <w:t>prescaling</w:t>
-      </w:r>
-      <w:proofErr w:type="spellEnd"/>
-      <w:r>
-        <w:t xml:space="preserve">. Note that even though the two track triggers are </w:t>
-      </w:r>
-      <w:proofErr w:type="spellStart"/>
-      <w:r>
-        <w:t>OR’ed</w:t>
-      </w:r>
-      <w:proofErr w:type="spellEnd"/>
-      <w:r>
-        <w:t xml:space="preserve"> together here, they </w:t>
-      </w:r>
-      <w:proofErr w:type="gramStart"/>
-      <w:r>
-        <w:t>are registered</w:t>
-      </w:r>
-      <w:proofErr w:type="gramEnd"/>
-      <w:r>
-        <w:t xml:space="preserve"> separately in the status register </w:t>
-      </w:r>
-      <w:proofErr w:type="spellStart"/>
-      <w:r>
-        <w:t>Status_Reg_Trg</w:t>
-      </w:r>
-      <w:proofErr w:type="spellEnd"/>
-      <w:r>
-        <w:t>, which is captured and read out for every event.</w:t>
-      </w:r>
-      <w:r>
-        <w:t xml:space="preserve"> The choice between OR versus AND of the two tracker views </w:t>
-      </w:r>
-      <w:proofErr w:type="gramStart"/>
-      <w:r>
-        <w:t>is set</w:t>
-      </w:r>
-      <w:proofErr w:type="gramEnd"/>
-      <w:r>
-        <w:t xml:space="preserve"> by the second bit of </w:t>
-      </w:r>
-      <w:proofErr w:type="spellStart"/>
-      <w:r>
-        <w:t>Control_Reg_Trg</w:t>
-      </w:r>
-      <w:proofErr w:type="spellEnd"/>
-      <w:r>
-        <w:t>.</w:t>
-      </w:r>
-    </w:p>
-    <w:p>
-      <w:pPr>
-        <w:pStyle w:val="Heading2"/>
-      </w:pPr>
-      <w:r>
-        <w:t xml:space="preserve">Channel Gains </w:t>
-      </w:r>
-    </w:p>
-    <w:p>
-      <w:pPr>
-        <w:jc w:val="both"/>
-      </w:pPr>
-      <w:r>
-        <w:t xml:space="preserve">The PHA preamplifier gains </w:t>
-      </w:r>
-      <w:proofErr w:type="gramStart"/>
-      <w:r>
-        <w:t>are defined</w:t>
-      </w:r>
-      <w:proofErr w:type="gramEnd"/>
-      <w:r>
-        <w:t xml:space="preserve"> by feedback capacitors and are set lower for T1 and T4 than for T3 and G, because of the special high-gain PMTs used for time-of-flight in T1 and T4. The T2 gain is also set different, but the feedback resistor in each channel </w:t>
-      </w:r>
-      <w:proofErr w:type="gramStart"/>
-      <w:r>
-        <w:t>is chosen</w:t>
-      </w:r>
-      <w:proofErr w:type="gramEnd"/>
-      <w:r>
-        <w:t xml:space="preserve"> to make the decay time constant of the preamplifier output about the same for all channels. The peak detector output also has a non-inverting op-amp for each channel, with gains set differently</w:t>
+        <w:t>The PHA preamplifier gains are defined by feedback capacitors and are set lower for T1 and T4 than for T3 and G, because of the special high-gain PMTs used for time-of-flight in T1 and T4. The T2 gain is also set different, but the feedback resistor in each channel is chosen to make the decay time constant of the preamplifier output about the same for all channels. The peak detector output also has a non-inverting op-amp for each channel, with gains set differently</w:t>
       </w:r>
       <w:r>
         <w:t xml:space="preserve"> per channel</w:t>
@@ -1868,23 +1665,7 @@
           <w:b w:val="0"/>
           <w:smallCaps w:val="0"/>
         </w:rPr>
-        <w:t xml:space="preserve"> gain was obtained by reading the average ADC results from a handful of events when stimulating the inputs via a voltage step on the </w:t>
-      </w:r>
-      <w:proofErr w:type="gramStart"/>
-      <w:r>
-        <w:rPr>
-          <w:b w:val="0"/>
-          <w:smallCaps w:val="0"/>
-        </w:rPr>
-        <w:t>36 pF</w:t>
-      </w:r>
-      <w:proofErr w:type="gramEnd"/>
-      <w:r>
-        <w:rPr>
-          <w:b w:val="0"/>
-          <w:smallCaps w:val="0"/>
-        </w:rPr>
-        <w:t xml:space="preserve"> calibration capacitors. </w:t>
+        <w:t xml:space="preserve"> gain was obtained by reading the average ADC results from a handful of events when stimulating the inputs via a voltage step on the 36 pF calibration capacitors. </w:t>
       </w:r>
     </w:p>
     <w:tbl>
@@ -2644,15 +2425,7 @@
       </w:r>
       <w:proofErr w:type="gramEnd"/>
       <w:r>
-        <w:t xml:space="preserve"> reference, we use a single external precision 3.3 volt reference (LT1460). Therefore, the LSB of the ADC output represents 0.81 mV. That </w:t>
-      </w:r>
-      <w:proofErr w:type="gramStart"/>
-      <w:r>
-        <w:t>can be converted</w:t>
-      </w:r>
-      <w:proofErr w:type="gramEnd"/>
-      <w:r>
-        <w:t xml:space="preserve"> to </w:t>
+        <w:t xml:space="preserve"> reference, we use a single external precision 3.3 volt reference (LT1460). Therefore, the LSB of the ADC output represents 0.81 mV. That can be converted to </w:t>
       </w:r>
       <w:r>
         <w:t xml:space="preserve">input </w:t>
@@ -2705,41 +2478,30 @@
         <w:t xml:space="preserve">8-bit </w:t>
       </w:r>
       <w:r>
-        <w:t xml:space="preserve">DACs, which </w:t>
+        <w:t>DACs, which are used to set the trigger thresholds for the four PMTs that read out scintillator signals.</w:t>
+      </w:r>
+      <w:r>
+        <w:t xml:space="preserve"> Each threshold applies to the output of the preamplifier stage of the PHA channel. The DACs are set to </w:t>
+      </w:r>
+      <w:r>
+        <w:t>slow</w:t>
+      </w:r>
+      <w:r>
+        <w:t xml:space="preserve"> </w:t>
+      </w:r>
+      <w:r>
+        <w:t xml:space="preserve">speed </w:t>
+      </w:r>
+      <w:r>
+        <w:t>(</w:t>
       </w:r>
       <w:proofErr w:type="gramStart"/>
       <w:r>
-        <w:t>are used</w:t>
+        <w:t>low-power</w:t>
       </w:r>
       <w:proofErr w:type="gramEnd"/>
       <w:r>
-        <w:t xml:space="preserve"> to set the trigger thresholds for the four PMTs that read out scintillator signals.</w:t>
-      </w:r>
-      <w:r>
-        <w:t xml:space="preserve"> Each threshold applies to the output of the preamplifier stage of the PHA channel. The DACs </w:t>
-      </w:r>
-      <w:proofErr w:type="gramStart"/>
-      <w:r>
-        <w:t>are set</w:t>
-      </w:r>
-      <w:proofErr w:type="gramEnd"/>
-      <w:r>
-        <w:t xml:space="preserve"> to </w:t>
-      </w:r>
-      <w:r>
-        <w:t>slow</w:t>
-      </w:r>
-      <w:r>
-        <w:t xml:space="preserve"> </w:t>
-      </w:r>
-      <w:r>
-        <w:t xml:space="preserve">speed </w:t>
-      </w:r>
-      <w:r>
-        <w:t>(</w:t>
-      </w:r>
-      <w:r>
-        <w:t>low-power) mode, whereas the associated comparators are set to fast (high-power) mode, with no hysteresis</w:t>
+        <w:t>) mode, whereas the associated comparators are set to fast (high-power) mode, with no hysteresis</w:t>
       </w:r>
       <w:r>
         <w:t>. In addition, there are three external 12-bit DACs</w:t>
@@ -4099,13 +3861,8 @@
           <w:numId w:val="1"/>
         </w:numPr>
       </w:pPr>
-      <w:proofErr w:type="gramStart"/>
-      <w:r>
-        <w:t>there</w:t>
-      </w:r>
-      <w:proofErr w:type="gramEnd"/>
-      <w:r>
-        <w:t xml:space="preserve"> really were no hits.</w:t>
+      <w:r>
+        <w:t>there really were no hits.</w:t>
       </w:r>
     </w:p>
     <w:p>
@@ -5176,15 +4933,7 @@
     </w:p>
     <w:p>
       <w:r>
-        <w:t xml:space="preserve">The following packet of information goes out into the data stream whenever a run </w:t>
-      </w:r>
-      <w:proofErr w:type="gramStart"/>
-      <w:r>
-        <w:t>is started</w:t>
-      </w:r>
-      <w:proofErr w:type="gramEnd"/>
-      <w:r>
-        <w:t>. There is the usual header, followed by 85 data bytes.</w:t>
+        <w:t>The following packet of information goes out into the data stream whenever a run is started. There is the usual header, followed by 85 data bytes.</w:t>
       </w:r>
     </w:p>
     <w:p>
@@ -5268,13 +5017,8 @@
           <w:numId w:val="10"/>
         </w:numPr>
       </w:pPr>
-      <w:proofErr w:type="gramStart"/>
-      <w:r>
-        <w:t>0</w:t>
-      </w:r>
-      <w:proofErr w:type="gramEnd"/>
-      <w:r>
-        <w:t xml:space="preserve"> or 1 for including tracker data (should normally be 1!)</w:t>
+      <w:r>
+        <w:t>0 or 1 for including tracker data (should normally be 1!)</w:t>
       </w:r>
     </w:p>
     <w:p>
@@ -5668,15 +5412,7 @@
     </w:p>
     <w:p>
       <w:r>
-        <w:t xml:space="preserve">The following packet of information goes out into the data stream when the end-of-run command (0x44) </w:t>
-      </w:r>
-      <w:proofErr w:type="gramStart"/>
-      <w:r>
-        <w:t>is issued</w:t>
-      </w:r>
-      <w:proofErr w:type="gramEnd"/>
-      <w:r>
-        <w:t>.</w:t>
+        <w:t>The following packet of information goes out into the data stream when the end-of-run command (0x44) is issued.</w:t>
       </w:r>
       <w:r>
         <w:t xml:space="preserve"> There is the usu</w:t>
@@ -6514,8 +6250,6 @@
       <w:r>
         <w:t>147</w:t>
       </w:r>
-      <w:bookmarkStart w:id="2" w:name="_GoBack"/>
-      <w:bookmarkEnd w:id="2"/>
       <w:r>
         <w:t>: 2 bytes number of NOOP commands received</w:t>
       </w:r>
@@ -6561,7 +6295,15 @@
       </w:r>
       <w:proofErr w:type="spellEnd"/>
       <w:r>
-        <w:t>&gt;&lt;lf&gt;</w:t>
+        <w:t>&gt;&lt;</w:t>
+      </w:r>
+      <w:proofErr w:type="spellStart"/>
+      <w:r>
+        <w:t>lf</w:t>
+      </w:r>
+      <w:proofErr w:type="spellEnd"/>
+      <w:r>
+        <w:t>&gt;</w:t>
       </w:r>
     </w:p>
     <w:p>
@@ -6573,40 +6315,11 @@
         </w:numPr>
         <w:jc w:val="both"/>
       </w:pPr>
-      <w:proofErr w:type="gramStart"/>
-      <w:r>
-        <w:t>where</w:t>
-      </w:r>
-      <w:proofErr w:type="gramEnd"/>
-      <w:r>
-        <w:t xml:space="preserve"> 1234 are 4 ASCII characters, each representing a nibble</w:t>
-      </w:r>
-      <w:r>
-        <w:t xml:space="preserve">. Only the ASCII characters for the hex numbers 0 through F </w:t>
-      </w:r>
-      <w:proofErr w:type="gramStart"/>
-      <w:r>
-        <w:t>are allowed</w:t>
-      </w:r>
-      <w:proofErr w:type="gramEnd"/>
-      <w:r>
-        <w:t xml:space="preserve">. Either case </w:t>
-      </w:r>
-      <w:proofErr w:type="gramStart"/>
-      <w:r>
-        <w:t>is allowed</w:t>
-      </w:r>
-      <w:proofErr w:type="gramEnd"/>
-      <w:r>
-        <w:t xml:space="preserve"> for A through F. All other ASCII codes </w:t>
-      </w:r>
-      <w:proofErr w:type="gramStart"/>
-      <w:r>
-        <w:t>will be translated</w:t>
-      </w:r>
-      <w:proofErr w:type="gramEnd"/>
-      <w:r>
-        <w:t xml:space="preserve"> to zero.</w:t>
+      <w:r>
+        <w:t>where 1234 are 4 ASCII characters, each representing a nibble</w:t>
+      </w:r>
+      <w:r>
+        <w:t>. Only the ASCII characters for the hex numbers 0 through F are allowed. Either case is allowed for A through F. All other ASCII codes will be translated to zero.</w:t>
       </w:r>
       <w:r>
         <w:t xml:space="preserve"> </w:t>
@@ -6719,13 +6432,8 @@
           <w:numId w:val="2"/>
         </w:numPr>
       </w:pPr>
-      <w:proofErr w:type="gramStart"/>
-      <w:r>
-        <w:t>bits</w:t>
-      </w:r>
-      <w:proofErr w:type="gramEnd"/>
-      <w:r>
-        <w:t xml:space="preserve"> {5:2} of the address byte must match, as usual, the PSOC address of 0x8.</w:t>
+      <w:r>
+        <w:t>bits {5:2} of the address byte must match, as usual, the PSOC address of 0x8.</w:t>
       </w:r>
     </w:p>
     <w:p>
@@ -6753,18 +6461,10 @@
         <w:t xml:space="preserve">The codes in the </w:t>
       </w:r>
       <w:r>
-        <w:t xml:space="preserve">following table </w:t>
-      </w:r>
-      <w:proofErr w:type="gramStart"/>
-      <w:r>
-        <w:t>are all implemente</w:t>
-      </w:r>
-      <w:r>
-        <w:t>d</w:t>
-      </w:r>
-      <w:proofErr w:type="gramEnd"/>
-      <w:r>
-        <w:t xml:space="preserve"> in a single switch statement within the </w:t>
+        <w:t>following table are all implemente</w:t>
+      </w:r>
+      <w:r>
+        <w:t xml:space="preserve">d in a single switch statement within the </w:t>
       </w:r>
       <w:proofErr w:type="spellStart"/>
       <w:r>
@@ -7452,14 +7152,7 @@
               <w:rPr>
                 <w:i/>
               </w:rPr>
-              <w:t xml:space="preserve">C bus on the DAQ board, so that </w:t>
-            </w:r>
-            <w:proofErr w:type="gramStart"/>
-            <w:r>
-              <w:rPr>
-                <w:i/>
-              </w:rPr>
-              <w:t>the IN</w:t>
+              <w:t>C bus on the DAQ board, so that the IN</w:t>
             </w:r>
             <w:r>
               <w:rPr>
@@ -7471,14 +7164,7 @@
               <w:rPr>
                 <w:i/>
               </w:rPr>
-              <w:t xml:space="preserve"> accessed by only the Main PSOC</w:t>
-            </w:r>
-            <w:proofErr w:type="gramEnd"/>
-            <w:r>
-              <w:rPr>
-                <w:i/>
-              </w:rPr>
-              <w:t>.</w:t>
+              <w:t xml:space="preserve"> accessed by only the Main PSOC.</w:t>
             </w:r>
           </w:p>
         </w:tc>
@@ -7557,14 +7243,7 @@
               <w:rPr>
                 <w:i/>
               </w:rPr>
-              <w:t xml:space="preserve">C bus on the DAQ board, so that </w:t>
-            </w:r>
-            <w:proofErr w:type="gramStart"/>
-            <w:r>
-              <w:rPr>
-                <w:i/>
-              </w:rPr>
-              <w:t>the IN</w:t>
+              <w:t>C bus on the DAQ board, so that the IN</w:t>
             </w:r>
             <w:r>
               <w:rPr>
@@ -7576,14 +7255,7 @@
               <w:rPr>
                 <w:i/>
               </w:rPr>
-              <w:t xml:space="preserve"> accessed by only the Main PSOC</w:t>
-            </w:r>
-            <w:proofErr w:type="gramEnd"/>
-            <w:r>
-              <w:rPr>
-                <w:i/>
-              </w:rPr>
-              <w:t>.</w:t>
+              <w:t xml:space="preserve"> accessed by only the Main PSOC.</w:t>
             </w:r>
           </w:p>
         </w:tc>
@@ -7653,14 +7325,7 @@
               <w:rPr>
                 <w:i/>
               </w:rPr>
-              <w:t xml:space="preserve">C bus on the DAQ board, so that </w:t>
-            </w:r>
-            <w:proofErr w:type="gramStart"/>
-            <w:r>
-              <w:rPr>
-                <w:i/>
-              </w:rPr>
-              <w:t xml:space="preserve">the </w:t>
+              <w:t xml:space="preserve">C bus on the DAQ board, so that the </w:t>
             </w:r>
             <w:r>
               <w:rPr>
@@ -7672,14 +7337,7 @@
               <w:rPr>
                 <w:i/>
               </w:rPr>
-              <w:t xml:space="preserve"> accessed by only the Main PSOC</w:t>
-            </w:r>
-            <w:proofErr w:type="gramEnd"/>
-            <w:r>
-              <w:rPr>
-                <w:i/>
-              </w:rPr>
-              <w:t>.</w:t>
+              <w:t xml:space="preserve"> accessed by only the Main PSOC.</w:t>
             </w:r>
           </w:p>
         </w:tc>
@@ -7749,14 +7407,7 @@
               <w:rPr>
                 <w:i/>
               </w:rPr>
-              <w:t xml:space="preserve">C bus on the DAQ board, so that </w:t>
-            </w:r>
-            <w:proofErr w:type="gramStart"/>
-            <w:r>
-              <w:rPr>
-                <w:i/>
-              </w:rPr>
-              <w:t xml:space="preserve">the </w:t>
+              <w:t xml:space="preserve">C bus on the DAQ board, so that the </w:t>
             </w:r>
             <w:r>
               <w:rPr>
@@ -7768,14 +7419,7 @@
               <w:rPr>
                 <w:i/>
               </w:rPr>
-              <w:t xml:space="preserve"> accessed by only the Main PSOC</w:t>
-            </w:r>
-            <w:proofErr w:type="gramEnd"/>
-            <w:r>
-              <w:rPr>
-                <w:i/>
-              </w:rPr>
-              <w:t>.</w:t>
+              <w:t xml:space="preserve"> accessed by only the Main PSOC.</w:t>
             </w:r>
           </w:p>
         </w:tc>
@@ -7845,14 +7489,7 @@
               <w:rPr>
                 <w:i/>
               </w:rPr>
-              <w:t xml:space="preserve">C bus on the DAQ board, so that </w:t>
-            </w:r>
-            <w:proofErr w:type="gramStart"/>
-            <w:r>
-              <w:rPr>
-                <w:i/>
-              </w:rPr>
-              <w:t xml:space="preserve">the </w:t>
+              <w:t xml:space="preserve">C bus on the DAQ board, so that the </w:t>
             </w:r>
             <w:r>
               <w:rPr>
@@ -7864,14 +7501,7 @@
               <w:rPr>
                 <w:i/>
               </w:rPr>
-              <w:t xml:space="preserve"> accessed by only the Main PSOC</w:t>
-            </w:r>
-            <w:proofErr w:type="gramEnd"/>
-            <w:r>
-              <w:rPr>
-                <w:i/>
-              </w:rPr>
-              <w:t>.</w:t>
+              <w:t xml:space="preserve"> accessed by only the Main PSOC.</w:t>
             </w:r>
           </w:p>
         </w:tc>
@@ -7946,14 +7576,7 @@
               <w:rPr>
                 <w:i/>
               </w:rPr>
-              <w:t xml:space="preserve">C bus on the DAQ board, so that </w:t>
-            </w:r>
-            <w:proofErr w:type="gramStart"/>
-            <w:r>
-              <w:rPr>
-                <w:i/>
-              </w:rPr>
-              <w:t xml:space="preserve">the </w:t>
+              <w:t xml:space="preserve">C bus on the DAQ board, so that the </w:t>
             </w:r>
             <w:r>
               <w:rPr>
@@ -7965,14 +7588,7 @@
               <w:rPr>
                 <w:i/>
               </w:rPr>
-              <w:t xml:space="preserve"> accessed by only the Main PSOC</w:t>
-            </w:r>
-            <w:proofErr w:type="gramEnd"/>
-            <w:r>
-              <w:rPr>
-                <w:i/>
-              </w:rPr>
-              <w:t>.</w:t>
+              <w:t xml:space="preserve"> accessed by only the Main PSOC.</w:t>
             </w:r>
           </w:p>
         </w:tc>
@@ -8042,14 +7658,7 @@
               <w:rPr>
                 <w:i/>
               </w:rPr>
-              <w:t xml:space="preserve">C bus on the DAQ board, so that </w:t>
-            </w:r>
-            <w:proofErr w:type="gramStart"/>
-            <w:r>
-              <w:rPr>
-                <w:i/>
-              </w:rPr>
-              <w:t xml:space="preserve">the </w:t>
+              <w:t xml:space="preserve">C bus on the DAQ board, so that the </w:t>
             </w:r>
             <w:r>
               <w:rPr>
@@ -8061,14 +7670,7 @@
               <w:rPr>
                 <w:i/>
               </w:rPr>
-              <w:t xml:space="preserve"> accessed by only the Main PSOC</w:t>
-            </w:r>
-            <w:proofErr w:type="gramEnd"/>
-            <w:r>
-              <w:rPr>
-                <w:i/>
-              </w:rPr>
-              <w:t>.</w:t>
+              <w:t xml:space="preserve"> accessed by only the Main PSOC.</w:t>
             </w:r>
           </w:p>
         </w:tc>
@@ -8158,15 +7760,7 @@
           </w:tcPr>
           <w:p>
             <w:r>
-              <w:t xml:space="preserve">Initialize the SPI interface (normally not needed, as it </w:t>
-            </w:r>
-            <w:proofErr w:type="gramStart"/>
-            <w:r>
-              <w:t>is done</w:t>
-            </w:r>
-            <w:proofErr w:type="gramEnd"/>
-            <w:r>
-              <w:t xml:space="preserve"> at start-up).</w:t>
+              <w:t>Initialize the SPI interface (normally not needed, as it is done at start-up).</w:t>
             </w:r>
           </w:p>
         </w:tc>
@@ -9007,33 +8601,25 @@
               <w:t xml:space="preserve">be used instead of command 0x10, </w:t>
             </w:r>
             <w:r>
-              <w:t xml:space="preserve">so that the settings will </w:t>
+              <w:t>so that the settings will get retained in memory, as needed in case there is an automatic reset and reconfiguration.</w:t>
+            </w:r>
+          </w:p>
+          <w:p/>
+          <w:p>
+            <w:r>
+              <w:t xml:space="preserve">For </w:t>
             </w:r>
             <w:proofErr w:type="gramStart"/>
             <w:r>
-              <w:t>get</w:t>
+              <w:t>all of</w:t>
             </w:r>
             <w:proofErr w:type="gramEnd"/>
             <w:r>
-              <w:t xml:space="preserve"> retained in memory, as needed in case there is an automatic reset and reconfiguration.</w:t>
-            </w:r>
-          </w:p>
-          <w:p/>
-          <w:p>
-            <w:r>
-              <w:t xml:space="preserve">For all of the masks this command is more useful than the direct 0x10 command, as it </w:t>
+              <w:t xml:space="preserve"> the masks this command is more useful than the direct 0x10 command, as it </w:t>
             </w:r>
             <w:r>
               <w:lastRenderedPageBreak/>
-              <w:t xml:space="preserve">allows just selected channels to </w:t>
-            </w:r>
-            <w:proofErr w:type="gramStart"/>
-            <w:r>
-              <w:t>be specified</w:t>
-            </w:r>
-            <w:proofErr w:type="gramEnd"/>
-            <w:r>
-              <w:t>.</w:t>
+              <w:t>allows just selected channels to be specified.</w:t>
             </w:r>
           </w:p>
         </w:tc>
@@ -9285,23 +8871,15 @@
           </w:tcPr>
           <w:p>
             <w:r>
-              <w:t xml:space="preserve">Set the </w:t>
+              <w:t>Set the real-</w:t>
             </w:r>
             <w:proofErr w:type="gramStart"/>
             <w:r>
-              <w:t>real-time-clock</w:t>
+              <w:t>time-clock</w:t>
             </w:r>
             <w:proofErr w:type="gramEnd"/>
             <w:r>
-              <w:t xml:space="preserve">. Normally this </w:t>
-            </w:r>
-            <w:proofErr w:type="gramStart"/>
-            <w:r>
-              <w:t>should be used</w:t>
-            </w:r>
-            <w:proofErr w:type="gramEnd"/>
-            <w:r>
-              <w:t xml:space="preserve"> by the Main PSOC to set the clock t</w:t>
+              <w:t>. Normally this should be used by the Main PSOC to set the clock t</w:t>
             </w:r>
             <w:r>
               <w:t>o match the time of the i2c RTC that has backup power.</w:t>
@@ -9474,15 +9052,7 @@
           </w:p>
           <w:p>
             <w:r>
-              <w:t xml:space="preserve">ASICs </w:t>
-            </w:r>
-            <w:proofErr w:type="gramStart"/>
-            <w:r>
-              <w:t>are reset</w:t>
-            </w:r>
-            <w:proofErr w:type="gramEnd"/>
-            <w:r>
-              <w:t xml:space="preserve"> only if they are showing DAQ errors in their configuration registers.</w:t>
+              <w:t>ASICs are reset only if they are showing DAQ errors in their configuration registers.</w:t>
             </w:r>
           </w:p>
         </w:tc>
@@ -10092,15 +9662,7 @@
               <w:t xml:space="preserve">This should be used instead of command 0x10, </w:t>
             </w:r>
             <w:r>
-              <w:t xml:space="preserve">so that the settings will </w:t>
-            </w:r>
-            <w:proofErr w:type="gramStart"/>
-            <w:r>
-              <w:t>get</w:t>
-            </w:r>
-            <w:proofErr w:type="gramEnd"/>
-            <w:r>
-              <w:t xml:space="preserve"> retained in memory, as needed in case there is an automatic reset and reconfiguration.</w:t>
+              <w:t>so that the settings will get retained in memory, as needed in case there is an automatic reset and reconfiguration.</w:t>
             </w:r>
           </w:p>
         </w:tc>
@@ -10169,15 +9731,7 @@
               <w:t xml:space="preserve">This should be used instead of command 0x10, </w:t>
             </w:r>
             <w:r>
-              <w:t xml:space="preserve">so that the settings will </w:t>
-            </w:r>
-            <w:proofErr w:type="gramStart"/>
-            <w:r>
-              <w:t>get</w:t>
-            </w:r>
-            <w:proofErr w:type="gramEnd"/>
-            <w:r>
-              <w:t xml:space="preserve"> retained in memory, as needed in case there is an automatic reset and reconfiguration.</w:t>
+              <w:t>so that the settings will get retained in memory, as needed in case there is an automatic reset and reconfiguration.</w:t>
             </w:r>
           </w:p>
         </w:tc>
@@ -10242,34 +9796,12 @@
               <w:rPr>
                 <w:i/>
               </w:rPr>
-              <w:t xml:space="preserve">This will first set the number of boards to </w:t>
-            </w:r>
-            <w:proofErr w:type="gramStart"/>
-            <w:r>
-              <w:rPr>
-                <w:i/>
-              </w:rPr>
-              <w:t>be read out</w:t>
-            </w:r>
-            <w:proofErr w:type="gramEnd"/>
-            <w:r>
-              <w:rPr>
-                <w:i/>
-              </w:rPr>
-              <w:t xml:space="preserve"> and turn on the ASIC power.</w:t>
-            </w:r>
-          </w:p>
-          <w:p>
-            <w:r>
-              <w:t xml:space="preserve">The ASIC register values </w:t>
-            </w:r>
-            <w:proofErr w:type="gramStart"/>
-            <w:r>
-              <w:t>are read</w:t>
-            </w:r>
-            <w:proofErr w:type="gramEnd"/>
-            <w:r>
-              <w:t xml:space="preserve"> from RAM (which is initialized at power-on from EEPROM but can be modified by various commands).</w:t>
+              <w:t>This will first set the number of boards to be read out and turn on the ASIC power.</w:t>
+            </w:r>
+          </w:p>
+          <w:p>
+            <w:r>
+              <w:t>The ASIC register values are read from RAM (which is initialized at power-on from EEPROM but can be modified by various commands).</w:t>
             </w:r>
           </w:p>
         </w:tc>
@@ -10312,15 +9844,7 @@
           </w:tcPr>
           <w:p>
             <w:r>
-              <w:t xml:space="preserve">Start monitoring and sending housekeeping packets. Note that this also turns on the tracker and PMT rate monitoring with the supplied period. No averaging </w:t>
-            </w:r>
-            <w:proofErr w:type="gramStart"/>
-            <w:r>
-              <w:t>is done</w:t>
-            </w:r>
-            <w:proofErr w:type="gramEnd"/>
-            <w:r>
-              <w:t xml:space="preserve"> with the tracker rate, but that can be changed with command 0x4A.</w:t>
+              <w:t>Start monitoring and sending housekeeping packets. Note that this also turns on the tracker and PMT rate monitoring with the supplied period. No averaging is done with the tracker rate, but that can be changed with command 0x4A.</w:t>
             </w:r>
           </w:p>
         </w:tc>
@@ -10408,15 +9932,7 @@
           </w:tcPr>
           <w:p>
             <w:r>
-              <w:t xml:space="preserve">Change the tracker layer configuration. </w:t>
-            </w:r>
-            <w:proofErr w:type="gramStart"/>
-            <w:r>
-              <w:t>The boards are labeled by letters A through I</w:t>
-            </w:r>
-            <w:proofErr w:type="gramEnd"/>
-            <w:r>
-              <w:t>, but here they are numbered 0 through 8.</w:t>
+              <w:t>Change the tracker layer configuration. The boards are labeled by letters A through I, but here they are numbered 0 through 8.</w:t>
             </w:r>
           </w:p>
         </w:tc>
@@ -11019,21 +10535,7 @@
         <w:rPr>
           <w:rFonts w:eastAsia="Times New Roman" w:cstheme="minorHAnsi"/>
         </w:rPr>
-        <w:t xml:space="preserve"> contains a schematic with two components: a custom Verilog component named SignalCrop_v1 and a 7-bit hardware counter Count7. The Verilog contains a 4-bit counter that determines how long the output will remain high when a rising edge </w:t>
-      </w:r>
-      <w:proofErr w:type="gramStart"/>
-      <w:r>
-        <w:rPr>
-          <w:rFonts w:eastAsia="Times New Roman" w:cstheme="minorHAnsi"/>
-        </w:rPr>
-        <w:t>is detected</w:t>
-      </w:r>
-      <w:proofErr w:type="gramEnd"/>
-      <w:r>
-        <w:rPr>
-          <w:rFonts w:eastAsia="Times New Roman" w:cstheme="minorHAnsi"/>
-        </w:rPr>
-        <w:t xml:space="preserve"> from the comparator that looks at the PHA channel preamp </w:t>
+        <w:t xml:space="preserve"> contains a schematic with two components: a custom Verilog component named SignalCrop_v1 and a 7-bit hardware counter Count7. The Verilog contains a 4-bit counter that determines how long the output will remain high when a rising edge is detected from the comparator that looks at the PHA channel preamp </w:t>
       </w:r>
       <w:r>
         <w:rPr>
@@ -11088,77 +10590,49 @@
         <w:rPr>
           <w:rFonts w:eastAsia="Times New Roman" w:cstheme="minorHAnsi"/>
         </w:rPr>
-        <w:t xml:space="preserve"> window </w:t>
-      </w:r>
-      <w:proofErr w:type="gramStart"/>
+        <w:t xml:space="preserve"> window can be increased a bit, up to 1</w:t>
+      </w:r>
       <w:r>
         <w:rPr>
           <w:rFonts w:eastAsia="Times New Roman" w:cstheme="minorHAnsi"/>
         </w:rPr>
-        <w:t>can be increased</w:t>
-      </w:r>
-      <w:proofErr w:type="gramEnd"/>
+        <w:t>.</w:t>
+      </w:r>
       <w:r>
         <w:rPr>
           <w:rFonts w:eastAsia="Times New Roman" w:cstheme="minorHAnsi"/>
         </w:rPr>
-        <w:t xml:space="preserve"> a bit, up to 1</w:t>
+        <w:t xml:space="preserve">25 </w:t>
       </w:r>
       <w:r>
         <w:rPr>
           <w:rFonts w:eastAsia="Times New Roman" w:cstheme="minorHAnsi"/>
         </w:rPr>
-        <w:t>.</w:t>
+        <w:sym w:font="Symbol" w:char="F06D"/>
       </w:r>
       <w:r>
         <w:rPr>
           <w:rFonts w:eastAsia="Times New Roman" w:cstheme="minorHAnsi"/>
         </w:rPr>
-        <w:t xml:space="preserve">25 </w:t>
+        <w:t>s by changing the parameter in the SignalCrop_v1 component. Any more than that would require increasing the size of the counter (or lowering the clock frequency). </w:t>
       </w:r>
       <w:r>
         <w:rPr>
           <w:rFonts w:eastAsia="Times New Roman" w:cstheme="minorHAnsi"/>
         </w:rPr>
-        <w:sym w:font="Symbol" w:char="F06D"/>
+        <w:t>T</w:t>
       </w:r>
       <w:r>
         <w:rPr>
           <w:rFonts w:eastAsia="Times New Roman" w:cstheme="minorHAnsi"/>
         </w:rPr>
-        <w:t>s by changing the parameter in the SignalCrop_v1 component. Any more than that would require increasing the size of the counter (or lowering the clock frequency). </w:t>
+        <w:t>hat</w:t>
       </w:r>
       <w:r>
         <w:rPr>
           <w:rFonts w:eastAsia="Times New Roman" w:cstheme="minorHAnsi"/>
         </w:rPr>
-        <w:t>T</w:t>
-      </w:r>
-      <w:r>
-        <w:rPr>
-          <w:rFonts w:eastAsia="Times New Roman" w:cstheme="minorHAnsi"/>
-        </w:rPr>
-        <w:t>hat</w:t>
-      </w:r>
-      <w:r>
-        <w:rPr>
-          <w:rFonts w:eastAsia="Times New Roman" w:cstheme="minorHAnsi"/>
-        </w:rPr>
-        <w:t xml:space="preserve"> </w:t>
-      </w:r>
-      <w:proofErr w:type="gramStart"/>
-      <w:r>
-        <w:rPr>
-          <w:rFonts w:eastAsia="Times New Roman" w:cstheme="minorHAnsi"/>
-        </w:rPr>
-        <w:t>can only be changed</w:t>
-      </w:r>
-      <w:proofErr w:type="gramEnd"/>
-      <w:r>
-        <w:rPr>
-          <w:rFonts w:eastAsia="Times New Roman" w:cstheme="minorHAnsi"/>
-        </w:rPr>
-        <w:t xml:space="preserve"> by modifying the schematic and rebuilding.</w:t>
+        <w:t xml:space="preserve"> can only be changed by modifying the schematic and rebuilding.</w:t>
       </w:r>
     </w:p>
     <w:p>
@@ -11192,35 +10666,7 @@
         <w:rPr>
           <w:rFonts w:eastAsia="Times New Roman" w:cstheme="minorHAnsi"/>
         </w:rPr>
-        <w:t xml:space="preserve"> </w:t>
-      </w:r>
-      <w:proofErr w:type="gramStart"/>
-      <w:r>
-        <w:rPr>
-          <w:rFonts w:eastAsia="Times New Roman" w:cstheme="minorHAnsi"/>
-        </w:rPr>
-        <w:t>after the end of the trigger window</w:t>
-      </w:r>
-      <w:proofErr w:type="gramEnd"/>
-      <w:r>
-        <w:rPr>
-          <w:rFonts w:eastAsia="Times New Roman" w:cstheme="minorHAnsi"/>
-        </w:rPr>
-        <w:t xml:space="preserve"> the Verilog waits for the comparator output to go low. It then starts the 7-bit hardware counter. The counter </w:t>
-      </w:r>
-      <w:proofErr w:type="gramStart"/>
-      <w:r>
-        <w:rPr>
-          <w:rFonts w:eastAsia="Times New Roman" w:cstheme="minorHAnsi"/>
-        </w:rPr>
-        <w:t>is started</w:t>
-      </w:r>
-      <w:proofErr w:type="gramEnd"/>
-      <w:r>
-        <w:rPr>
-          <w:rFonts w:eastAsia="Times New Roman" w:cstheme="minorHAnsi"/>
-        </w:rPr>
-        <w:t xml:space="preserve"> from a value set in software in the C code by the function </w:t>
+        <w:t xml:space="preserve"> after the end of the trigger window the Verilog waits for the comparator output to go low. It then starts the 7-bit hardware counter. The counter is started from a value set in software in the C code by the function </w:t>
       </w:r>
       <w:proofErr w:type="spellStart"/>
       <w:r>
@@ -11247,143 +10693,113 @@
         <w:rPr>
           <w:rFonts w:eastAsia="Times New Roman" w:cstheme="minorHAnsi"/>
         </w:rPr>
-        <w:t xml:space="preserve">The default is set to 32 in the schematic but </w:t>
+        <w:t xml:space="preserve">The default is set to 32 in the schematic but is overridden in the C code by an initial value of </w:t>
+      </w:r>
+      <w:r>
+        <w:rPr>
+          <w:rFonts w:eastAsia="Times New Roman" w:cstheme="minorHAnsi"/>
+        </w:rPr>
+        <w:t>36</w:t>
+      </w:r>
+      <w:r>
+        <w:rPr>
+          <w:rFonts w:eastAsia="Times New Roman" w:cstheme="minorHAnsi"/>
+        </w:rPr>
+        <w:t>. When it has cou</w:t>
+      </w:r>
+      <w:r>
+        <w:rPr>
+          <w:rFonts w:eastAsia="Times New Roman" w:cstheme="minorHAnsi"/>
+        </w:rPr>
+        <w:t>nted down to zero (a delay of 2</w:t>
+      </w:r>
+      <w:r>
+        <w:rPr>
+          <w:rFonts w:eastAsia="Times New Roman" w:cstheme="minorHAnsi"/>
+        </w:rPr>
+        <w:t xml:space="preserve"> microseconds), then the Verilog code goes back to the state of looking for another rising edge. </w:t>
       </w:r>
       <w:proofErr w:type="gramStart"/>
       <w:r>
         <w:rPr>
           <w:rFonts w:eastAsia="Times New Roman" w:cstheme="minorHAnsi"/>
         </w:rPr>
-        <w:t>is overridden</w:t>
+        <w:t>Thus</w:t>
       </w:r>
       <w:proofErr w:type="gramEnd"/>
       <w:r>
         <w:rPr>
           <w:rFonts w:eastAsia="Times New Roman" w:cstheme="minorHAnsi"/>
         </w:rPr>
-        <w:t xml:space="preserve"> in the C code by an initial value of </w:t>
+        <w:t xml:space="preserve"> the</w:t>
       </w:r>
       <w:r>
         <w:rPr>
           <w:rFonts w:eastAsia="Times New Roman" w:cstheme="minorHAnsi"/>
         </w:rPr>
-        <w:t>36</w:t>
+        <w:t xml:space="preserve"> channel</w:t>
       </w:r>
       <w:r>
         <w:rPr>
           <w:rFonts w:eastAsia="Times New Roman" w:cstheme="minorHAnsi"/>
         </w:rPr>
-        <w:t>. When it has cou</w:t>
+        <w:t xml:space="preserve"> deadtime will last for the duration of the time-over-threshold of the pre</w:t>
       </w:r>
       <w:r>
         <w:rPr>
           <w:rFonts w:eastAsia="Times New Roman" w:cstheme="minorHAnsi"/>
         </w:rPr>
-        <w:t xml:space="preserve">nted down to zero (a delay of </w:t>
+        <w:t>amplifier output plus another 2</w:t>
+      </w:r>
+      <w:r>
+        <w:rPr>
+          <w:rFonts w:eastAsia="Times New Roman" w:cstheme="minorHAnsi"/>
+        </w:rPr>
+        <w:t xml:space="preserve"> microseconds</w:t>
+      </w:r>
+      <w:r>
+        <w:rPr>
+          <w:rFonts w:eastAsia="Times New Roman" w:cstheme="minorHAnsi"/>
+        </w:rPr>
+        <w:t xml:space="preserve"> (for the default)</w:t>
+      </w:r>
+      <w:r>
+        <w:rPr>
+          <w:rFonts w:eastAsia="Times New Roman" w:cstheme="minorHAnsi"/>
+        </w:rPr>
+        <w:t>.</w:t>
+      </w:r>
+      <w:r>
+        <w:rPr>
+          <w:rFonts w:eastAsia="Times New Roman" w:cstheme="minorHAnsi"/>
+        </w:rPr>
+        <w:t xml:space="preserve"> Only after that will the channel be ready to sense a new rising edge.</w:t>
+      </w:r>
+      <w:r>
+        <w:rPr>
+          <w:rFonts w:eastAsia="Times New Roman" w:cstheme="minorHAnsi"/>
+        </w:rPr>
+        <w:t xml:space="preserve"> The 2</w:t>
+      </w:r>
+      <w:r>
+        <w:rPr>
+          <w:rFonts w:eastAsia="Times New Roman" w:cstheme="minorHAnsi"/>
+        </w:rPr>
+        <w:t xml:space="preserve"> microseconds </w:t>
       </w:r>
       <w:proofErr w:type="gramStart"/>
       <w:r>
         <w:rPr>
           <w:rFonts w:eastAsia="Times New Roman" w:cstheme="minorHAnsi"/>
         </w:rPr>
-        <w:t>2</w:t>
+        <w:t>is</w:t>
       </w:r>
       <w:proofErr w:type="gramEnd"/>
       <w:r>
         <w:rPr>
           <w:rFonts w:eastAsia="Times New Roman" w:cstheme="minorHAnsi"/>
         </w:rPr>
-        <w:t xml:space="preserve"> microseconds), then the Verilog code goes back to the state of looking for another rising edge. </w:t>
-      </w:r>
-      <w:proofErr w:type="gramStart"/>
-      <w:r>
-        <w:rPr>
-          <w:rFonts w:eastAsia="Times New Roman" w:cstheme="minorHAnsi"/>
-        </w:rPr>
-        <w:t>Thus</w:t>
-      </w:r>
-      <w:proofErr w:type="gramEnd"/>
-      <w:r>
-        <w:rPr>
-          <w:rFonts w:eastAsia="Times New Roman" w:cstheme="minorHAnsi"/>
-        </w:rPr>
-        <w:t xml:space="preserve"> the</w:t>
-      </w:r>
-      <w:r>
-        <w:rPr>
-          <w:rFonts w:eastAsia="Times New Roman" w:cstheme="minorHAnsi"/>
-        </w:rPr>
-        <w:t xml:space="preserve"> channel</w:t>
-      </w:r>
-      <w:r>
-        <w:rPr>
-          <w:rFonts w:eastAsia="Times New Roman" w:cstheme="minorHAnsi"/>
-        </w:rPr>
-        <w:t xml:space="preserve"> </w:t>
-      </w:r>
-      <w:proofErr w:type="spellStart"/>
-      <w:r>
-        <w:rPr>
-          <w:rFonts w:eastAsia="Times New Roman" w:cstheme="minorHAnsi"/>
-        </w:rPr>
-        <w:t>deadtime</w:t>
-      </w:r>
-      <w:proofErr w:type="spellEnd"/>
-      <w:r>
-        <w:rPr>
-          <w:rFonts w:eastAsia="Times New Roman" w:cstheme="minorHAnsi"/>
-        </w:rPr>
-        <w:t xml:space="preserve"> will last for the duration of the time-over-threshold of the pre</w:t>
-      </w:r>
-      <w:r>
-        <w:rPr>
-          <w:rFonts w:eastAsia="Times New Roman" w:cstheme="minorHAnsi"/>
-        </w:rPr>
-        <w:t>amplifier output plus another 2</w:t>
-      </w:r>
-      <w:r>
-        <w:rPr>
-          <w:rFonts w:eastAsia="Times New Roman" w:cstheme="minorHAnsi"/>
-        </w:rPr>
-        <w:t xml:space="preserve"> microseconds</w:t>
-      </w:r>
-      <w:r>
-        <w:rPr>
-          <w:rFonts w:eastAsia="Times New Roman" w:cstheme="minorHAnsi"/>
-        </w:rPr>
-        <w:t xml:space="preserve"> (for the default)</w:t>
-      </w:r>
-      <w:r>
-        <w:rPr>
-          <w:rFonts w:eastAsia="Times New Roman" w:cstheme="minorHAnsi"/>
-        </w:rPr>
-        <w:t>.</w:t>
-      </w:r>
-      <w:r>
-        <w:rPr>
-          <w:rFonts w:eastAsia="Times New Roman" w:cstheme="minorHAnsi"/>
-        </w:rPr>
-        <w:t xml:space="preserve"> Only after that will the channel be ready to sense a new rising edge.</w:t>
-      </w:r>
-      <w:r>
-        <w:rPr>
-          <w:rFonts w:eastAsia="Times New Roman" w:cstheme="minorHAnsi"/>
-        </w:rPr>
-        <w:t xml:space="preserve"> The </w:t>
-      </w:r>
-      <w:proofErr w:type="gramStart"/>
-      <w:r>
-        <w:rPr>
-          <w:rFonts w:eastAsia="Times New Roman" w:cstheme="minorHAnsi"/>
-        </w:rPr>
-        <w:t>2</w:t>
-      </w:r>
-      <w:proofErr w:type="gramEnd"/>
-      <w:r>
-        <w:rPr>
-          <w:rFonts w:eastAsia="Times New Roman" w:cstheme="minorHAnsi"/>
-        </w:rPr>
-        <w:t xml:space="preserve"> microseconds is there to avoid retriggering on a wiggle</w:t>
+        <w:t xml:space="preserve"> there to avoid retriggering on a wiggle</w:t>
       </w:r>
       <w:r>
         <w:rPr>
@@ -11428,21 +10844,7 @@
         <w:rPr>
           <w:rFonts w:eastAsia="Times New Roman" w:cstheme="minorHAnsi"/>
         </w:rPr>
-        <w:t xml:space="preserve"> the guard channel is never included in the trigger, so a simpler component, SignalPrep_v2, </w:t>
-      </w:r>
-      <w:proofErr w:type="gramStart"/>
-      <w:r>
-        <w:rPr>
-          <w:rFonts w:eastAsia="Times New Roman" w:cstheme="minorHAnsi"/>
-        </w:rPr>
-        <w:t>is used</w:t>
-      </w:r>
-      <w:proofErr w:type="gramEnd"/>
-      <w:r>
-        <w:rPr>
-          <w:rFonts w:eastAsia="Times New Roman" w:cstheme="minorHAnsi"/>
-        </w:rPr>
-        <w:t xml:space="preserve"> as an edge detector for it, to save on logic usage. That component does not establish a trigger window.</w:t>
+        <w:t xml:space="preserve"> the guard channel is never included in the trigger, so a simpler component, SignalPrep_v2, is used as an edge detector for it, to save on logic usage. That component does not establish a trigger window.</w:t>
       </w:r>
     </w:p>
     <w:p>
@@ -11502,75 +10904,53 @@
         </w:rPr>
         <w:t xml:space="preserve"> </w:t>
       </w:r>
-      <w:proofErr w:type="gramStart"/>
       <w:r>
         <w:rPr>
           <w:rFonts w:eastAsia="Times New Roman" w:cstheme="minorHAnsi"/>
         </w:rPr>
-        <w:t>in hardware</w:t>
-      </w:r>
-      <w:proofErr w:type="gramEnd"/>
+        <w:t xml:space="preserve">in hardware </w:t>
+      </w:r>
       <w:r>
         <w:rPr>
           <w:rFonts w:eastAsia="Times New Roman" w:cstheme="minorHAnsi"/>
         </w:rPr>
-        <w:t xml:space="preserve"> </w:t>
+        <w:t>this is independent of the trigger timing</w:t>
       </w:r>
       <w:r>
         <w:rPr>
           <w:rFonts w:eastAsia="Times New Roman" w:cstheme="minorHAnsi"/>
         </w:rPr>
-        <w:t>this is independent of the trigger timing</w:t>
+        <w:t xml:space="preserve"> but needs to accommodate it</w:t>
       </w:r>
       <w:r>
         <w:rPr>
           <w:rFonts w:eastAsia="Times New Roman" w:cstheme="minorHAnsi"/>
         </w:rPr>
-        <w:t xml:space="preserve"> but needs to accommodate it</w:t>
+        <w:t xml:space="preserve">. In the ADC page of the schematic, the SAR_ADC_CTRL Verilog component starts acting when any of the channels goes above threshold. There is a </w:t>
       </w:r>
       <w:r>
         <w:rPr>
           <w:rFonts w:eastAsia="Times New Roman" w:cstheme="minorHAnsi"/>
         </w:rPr>
-        <w:t xml:space="preserve">. In the ADC page of the schematic, the SAR_ADC_CTRL Verilog component starts acting when any of the channels goes above threshold. There is a </w:t>
+        <w:t>7-bit fixed-function</w:t>
       </w:r>
       <w:r>
         <w:rPr>
           <w:rFonts w:eastAsia="Times New Roman" w:cstheme="minorHAnsi"/>
         </w:rPr>
-        <w:t>7-bit fixed-function</w:t>
+        <w:t xml:space="preserve"> hardware</w:t>
       </w:r>
       <w:r>
         <w:rPr>
           <w:rFonts w:eastAsia="Times New Roman" w:cstheme="minorHAnsi"/>
         </w:rPr>
-        <w:t xml:space="preserve"> hardware</w:t>
+        <w:t xml:space="preserve"> down-</w:t>
       </w:r>
       <w:r>
         <w:rPr>
           <w:rFonts w:eastAsia="Times New Roman" w:cstheme="minorHAnsi"/>
         </w:rPr>
-        <w:t xml:space="preserve"> </w:t>
-      </w:r>
-      <w:proofErr w:type="gramStart"/>
-      <w:r>
-        <w:rPr>
-          <w:rFonts w:eastAsia="Times New Roman" w:cstheme="minorHAnsi"/>
-        </w:rPr>
-        <w:t>down-</w:t>
-      </w:r>
-      <w:r>
-        <w:rPr>
-          <w:rFonts w:eastAsia="Times New Roman" w:cstheme="minorHAnsi"/>
-        </w:rPr>
-        <w:t>counter</w:t>
-      </w:r>
-      <w:proofErr w:type="gramEnd"/>
-      <w:r>
-        <w:rPr>
-          <w:rFonts w:eastAsia="Times New Roman" w:cstheme="minorHAnsi"/>
-        </w:rPr>
-        <w:t xml:space="preserve"> in the ADC schematic</w:t>
+        <w:t>counter in the ADC schematic</w:t>
       </w:r>
       <w:r>
         <w:rPr>
@@ -11687,35 +11067,7 @@
         <w:rPr>
           <w:rFonts w:eastAsia="Times New Roman" w:cstheme="minorHAnsi"/>
         </w:rPr>
-        <w:t xml:space="preserve"> GO. If it doesn't get a GO, then it waits for the OR of the channels to go back down plus another count-down of the 7-bit counter, while holding high the reset signal for the peak detectors, before it starts looking for the OR of channels to go high again. If it does get a GO, then it sends a signal to the ADCs to digitize. It then waits for the 7-bit counter to count down to zero again, and then it sends a signal to the CPU that the digitization </w:t>
-      </w:r>
-      <w:proofErr w:type="gramStart"/>
-      <w:r>
-        <w:rPr>
-          <w:rFonts w:eastAsia="Times New Roman" w:cstheme="minorHAnsi"/>
-        </w:rPr>
-        <w:t>is done</w:t>
-      </w:r>
-      <w:proofErr w:type="gramEnd"/>
-      <w:r>
-        <w:rPr>
-          <w:rFonts w:eastAsia="Times New Roman" w:cstheme="minorHAnsi"/>
-        </w:rPr>
-        <w:t xml:space="preserve">. After </w:t>
-      </w:r>
-      <w:proofErr w:type="gramStart"/>
-      <w:r>
-        <w:rPr>
-          <w:rFonts w:eastAsia="Times New Roman" w:cstheme="minorHAnsi"/>
-        </w:rPr>
-        <w:t>that</w:t>
-      </w:r>
-      <w:proofErr w:type="gramEnd"/>
-      <w:r>
-        <w:rPr>
-          <w:rFonts w:eastAsia="Times New Roman" w:cstheme="minorHAnsi"/>
-        </w:rPr>
-        <w:t xml:space="preserve"> it waits for the OR of channels to go low and then holds the reset high on the peak detectors for a full down-count of the 7-bit counter. The</w:t>
+        <w:t xml:space="preserve"> GO. If it doesn't get a GO, then it waits for the OR of the channels to go back down plus another count-down of the 7-bit counter, while holding high the reset signal for the peak detectors, before it starts looking for the OR of channels to go high again. If it does get a GO, then it sends a signal to the ADCs to digitize. It then waits for the 7-bit counter to count down to zero again, and then it sends a signal to the CPU that the digitization is done. After that it waits for the OR of channels to go low and then holds the reset high on the peak detectors for a full down-count of the 7-bit counter. The</w:t>
       </w:r>
       <w:r>
         <w:rPr>
@@ -11767,47 +11119,24 @@
           <w:rFonts w:eastAsia="Times New Roman" w:cstheme="minorHAnsi"/>
         </w:rPr>
       </w:pPr>
-      <w:proofErr w:type="spellStart"/>
       <w:r>
         <w:rPr>
           <w:rFonts w:eastAsia="Times New Roman" w:cstheme="minorHAnsi"/>
           <w:b/>
         </w:rPr>
-        <w:t>Deadtime</w:t>
-      </w:r>
-      <w:proofErr w:type="spellEnd"/>
+        <w:t>Deadtime:</w:t>
+      </w:r>
       <w:r>
         <w:rPr>
           <w:rFonts w:eastAsia="Times New Roman" w:cstheme="minorHAnsi"/>
-          <w:b/>
-        </w:rPr>
-        <w:t>:</w:t>
+        </w:rPr>
+        <w:t xml:space="preserve"> t</w:t>
       </w:r>
       <w:r>
         <w:rPr>
           <w:rFonts w:eastAsia="Times New Roman" w:cstheme="minorHAnsi"/>
         </w:rPr>
-        <w:t xml:space="preserve"> t</w:t>
-      </w:r>
-      <w:r>
-        <w:rPr>
-          <w:rFonts w:eastAsia="Times New Roman" w:cstheme="minorHAnsi"/>
-        </w:rPr>
-        <w:t xml:space="preserve">here are several contributors to the trigger </w:t>
-      </w:r>
-      <w:proofErr w:type="spellStart"/>
-      <w:r>
-        <w:rPr>
-          <w:rFonts w:eastAsia="Times New Roman" w:cstheme="minorHAnsi"/>
-        </w:rPr>
-        <w:t>deadtime</w:t>
-      </w:r>
-      <w:proofErr w:type="spellEnd"/>
-      <w:r>
-        <w:rPr>
-          <w:rFonts w:eastAsia="Times New Roman" w:cstheme="minorHAnsi"/>
-        </w:rPr>
-        <w:t xml:space="preserve">. First, the individual channels do not recover immediately if they go above threshold, because the preamp must first decay back below threshold, then then the counter has to tick off the settling time, as explained above, before the channel can accept another rising edge. </w:t>
+        <w:t xml:space="preserve">here are several contributors to the trigger deadtime. First, the individual channels do not recover immediately if they go above threshold, because the preamp must first decay back below threshold, then then the counter has to tick off the settling time, as explained above, before the channel can accept another rising edge. </w:t>
       </w:r>
       <w:r>
         <w:rPr>
@@ -11846,201 +11175,131 @@
         <w:rPr>
           <w:rFonts w:eastAsia="Times New Roman" w:cstheme="minorHAnsi"/>
         </w:rPr>
-        <w:t xml:space="preserve"> time described above, i.e. first looking </w:t>
+        <w:t xml:space="preserve"> time described above, </w:t>
       </w:r>
       <w:proofErr w:type="gramStart"/>
       <w:r>
         <w:rPr>
           <w:rFonts w:eastAsia="Times New Roman" w:cstheme="minorHAnsi"/>
         </w:rPr>
-        <w:t>for the GO and second to reset the peak detectors</w:t>
-      </w:r>
+        <w:t>i.e.</w:t>
+      </w:r>
+      <w:proofErr w:type="gramEnd"/>
       <w:r>
         <w:rPr>
           <w:rFonts w:eastAsia="Times New Roman" w:cstheme="minorHAnsi"/>
         </w:rPr>
-        <w:t xml:space="preserve"> (or more if the preamp takes longer to decay below threshold</w:t>
+        <w:t xml:space="preserve"> first looking for the GO and second to reset the peak detectors</w:t>
+      </w:r>
+      <w:r>
+        <w:rPr>
+          <w:rFonts w:eastAsia="Times New Roman" w:cstheme="minorHAnsi"/>
+        </w:rPr>
+        <w:t xml:space="preserve"> (or more if the preamp takes longer to decay below threshold)</w:t>
+      </w:r>
+      <w:r>
+        <w:rPr>
+          <w:rFonts w:eastAsia="Times New Roman" w:cstheme="minorHAnsi"/>
+        </w:rPr>
+        <w:t>. That i</w:t>
+      </w:r>
+      <w:r>
+        <w:rPr>
+          <w:rFonts w:eastAsia="Times New Roman" w:cstheme="minorHAnsi"/>
+        </w:rPr>
+        <w:t>s a</w:t>
+      </w:r>
+      <w:r>
+        <w:rPr>
+          <w:rFonts w:eastAsia="Times New Roman" w:cstheme="minorHAnsi"/>
+        </w:rPr>
+        <w:t>t minimum a</w:t>
+      </w:r>
+      <w:r>
+        <w:rPr>
+          <w:rFonts w:eastAsia="Times New Roman" w:cstheme="minorHAnsi"/>
+        </w:rPr>
+        <w:t xml:space="preserve"> total of 2</w:t>
+      </w:r>
+      <w:r>
+        <w:rPr>
+          <w:rFonts w:eastAsia="Times New Roman" w:cstheme="minorHAnsi"/>
+        </w:rPr>
+        <w:t xml:space="preserve">.6 microseconds, which may not be acceptable if the channel singles rate is too high, in which case the delay setting can be reduced (or the thresholds raised). </w:t>
+      </w:r>
+      <w:r>
+        <w:rPr>
+          <w:rFonts w:eastAsia="Times New Roman" w:cstheme="minorHAnsi"/>
+        </w:rPr>
+        <w:t>Third, if there is a trigger “GO”, then the trigger gets disabled for the duration of the event readout.</w:t>
+      </w:r>
+      <w:r>
+        <w:rPr>
+          <w:rFonts w:eastAsia="Times New Roman" w:cstheme="minorHAnsi"/>
+        </w:rPr>
+        <w:t xml:space="preserve"> First, the </w:t>
+      </w:r>
+      <w:r>
+        <w:rPr>
+          <w:rFonts w:eastAsia="Times New Roman" w:cstheme="minorHAnsi"/>
+        </w:rPr>
+        <w:t>ADCs are read out,</w:t>
+      </w:r>
+      <w:r>
+        <w:rPr>
+          <w:rFonts w:eastAsia="Times New Roman" w:cstheme="minorHAnsi"/>
+        </w:rPr>
+        <w:t xml:space="preserve"> the Tracker is readout out,</w:t>
+      </w:r>
+      <w:r>
+        <w:rPr>
+          <w:rFonts w:eastAsia="Times New Roman" w:cstheme="minorHAnsi"/>
+        </w:rPr>
+        <w:t xml:space="preserve"> the TOF is read out, and</w:t>
+      </w:r>
+      <w:r>
+        <w:rPr>
+          <w:rFonts w:eastAsia="Times New Roman" w:cstheme="minorHAnsi"/>
+        </w:rPr>
+        <w:t xml:space="preserve"> then</w:t>
+      </w:r>
+      <w:r>
+        <w:rPr>
+          <w:rFonts w:eastAsia="Times New Roman" w:cstheme="minorHAnsi"/>
+        </w:rPr>
+        <w:t xml:space="preserve"> all the data are formatted and shipped off to the main PSOC. </w:t>
+      </w:r>
+      <w:r>
+        <w:rPr>
+          <w:rFonts w:eastAsia="Times New Roman" w:cstheme="minorHAnsi"/>
+        </w:rPr>
+        <w:t>This takes</w:t>
+      </w:r>
+      <w:r>
+        <w:rPr>
+          <w:rFonts w:eastAsia="Times New Roman" w:cstheme="minorHAnsi"/>
+        </w:rPr>
+        <w:t xml:space="preserve"> much</w:t>
+      </w:r>
+      <w:r>
+        <w:rPr>
+          <w:rFonts w:eastAsia="Times New Roman" w:cstheme="minorHAnsi"/>
+        </w:rPr>
+        <w:t xml:space="preserve"> longer than the </w:t>
+      </w:r>
+      <w:proofErr w:type="gramStart"/>
+      <w:r>
+        <w:rPr>
+          <w:rFonts w:eastAsia="Times New Roman" w:cstheme="minorHAnsi"/>
+        </w:rPr>
+        <w:t>above mentioned</w:t>
       </w:r>
       <w:proofErr w:type="gramEnd"/>
       <w:r>
         <w:rPr>
           <w:rFonts w:eastAsia="Times New Roman" w:cstheme="minorHAnsi"/>
         </w:rPr>
-        <w:t>)</w:t>
-      </w:r>
-      <w:r>
-        <w:rPr>
-          <w:rFonts w:eastAsia="Times New Roman" w:cstheme="minorHAnsi"/>
-        </w:rPr>
-        <w:t>. That i</w:t>
-      </w:r>
-      <w:r>
-        <w:rPr>
-          <w:rFonts w:eastAsia="Times New Roman" w:cstheme="minorHAnsi"/>
-        </w:rPr>
-        <w:t>s a</w:t>
-      </w:r>
-      <w:r>
-        <w:rPr>
-          <w:rFonts w:eastAsia="Times New Roman" w:cstheme="minorHAnsi"/>
-        </w:rPr>
-        <w:t xml:space="preserve">t minimum </w:t>
-      </w:r>
-      <w:proofErr w:type="gramStart"/>
-      <w:r>
-        <w:rPr>
-          <w:rFonts w:eastAsia="Times New Roman" w:cstheme="minorHAnsi"/>
-        </w:rPr>
-        <w:t>a</w:t>
-      </w:r>
-      <w:r>
-        <w:rPr>
-          <w:rFonts w:eastAsia="Times New Roman" w:cstheme="minorHAnsi"/>
-        </w:rPr>
-        <w:t xml:space="preserve"> total of 2</w:t>
-      </w:r>
-      <w:r>
-        <w:rPr>
-          <w:rFonts w:eastAsia="Times New Roman" w:cstheme="minorHAnsi"/>
-        </w:rPr>
-        <w:t>.6</w:t>
-      </w:r>
-      <w:proofErr w:type="gramEnd"/>
-      <w:r>
-        <w:rPr>
-          <w:rFonts w:eastAsia="Times New Roman" w:cstheme="minorHAnsi"/>
-        </w:rPr>
-        <w:t xml:space="preserve"> microseconds, which may not be acceptable if the channel singles rate is too high, in which case the delay setting can be reduced (or the thresholds raised). </w:t>
-      </w:r>
-      <w:r>
-        <w:rPr>
-          <w:rFonts w:eastAsia="Times New Roman" w:cstheme="minorHAnsi"/>
-        </w:rPr>
-        <w:t xml:space="preserve">Third, if there is a trigger “GO”, then the trigger </w:t>
-      </w:r>
-      <w:proofErr w:type="gramStart"/>
-      <w:r>
-        <w:rPr>
-          <w:rFonts w:eastAsia="Times New Roman" w:cstheme="minorHAnsi"/>
-        </w:rPr>
-        <w:t>gets</w:t>
-      </w:r>
-      <w:proofErr w:type="gramEnd"/>
-      <w:r>
-        <w:rPr>
-          <w:rFonts w:eastAsia="Times New Roman" w:cstheme="minorHAnsi"/>
-        </w:rPr>
-        <w:t xml:space="preserve"> disabled for the duration of the event readout.</w:t>
-      </w:r>
-      <w:r>
-        <w:rPr>
-          <w:rFonts w:eastAsia="Times New Roman" w:cstheme="minorHAnsi"/>
-        </w:rPr>
-        <w:t xml:space="preserve"> First, the </w:t>
-      </w:r>
-      <w:r>
-        <w:rPr>
-          <w:rFonts w:eastAsia="Times New Roman" w:cstheme="minorHAnsi"/>
-        </w:rPr>
-        <w:t xml:space="preserve">ADCs </w:t>
-      </w:r>
-      <w:proofErr w:type="gramStart"/>
-      <w:r>
-        <w:rPr>
-          <w:rFonts w:eastAsia="Times New Roman" w:cstheme="minorHAnsi"/>
-        </w:rPr>
-        <w:t>are read out</w:t>
-      </w:r>
-      <w:proofErr w:type="gramEnd"/>
-      <w:r>
-        <w:rPr>
-          <w:rFonts w:eastAsia="Times New Roman" w:cstheme="minorHAnsi"/>
-        </w:rPr>
-        <w:t>,</w:t>
-      </w:r>
-      <w:r>
-        <w:rPr>
-          <w:rFonts w:eastAsia="Times New Roman" w:cstheme="minorHAnsi"/>
-        </w:rPr>
-        <w:t xml:space="preserve"> the Tracker is readout out,</w:t>
-      </w:r>
-      <w:r>
-        <w:rPr>
-          <w:rFonts w:eastAsia="Times New Roman" w:cstheme="minorHAnsi"/>
-        </w:rPr>
-        <w:t xml:space="preserve"> the TOF is read out, and</w:t>
-      </w:r>
-      <w:r>
-        <w:rPr>
-          <w:rFonts w:eastAsia="Times New Roman" w:cstheme="minorHAnsi"/>
-        </w:rPr>
-        <w:t xml:space="preserve"> then</w:t>
-      </w:r>
-      <w:r>
-        <w:rPr>
-          <w:rFonts w:eastAsia="Times New Roman" w:cstheme="minorHAnsi"/>
-        </w:rPr>
-        <w:t xml:space="preserve"> all the data are formatted and shipped off to the main PSOC. </w:t>
-      </w:r>
-      <w:r>
-        <w:rPr>
-          <w:rFonts w:eastAsia="Times New Roman" w:cstheme="minorHAnsi"/>
-        </w:rPr>
-        <w:t>This takes</w:t>
-      </w:r>
-      <w:r>
-        <w:rPr>
-          <w:rFonts w:eastAsia="Times New Roman" w:cstheme="minorHAnsi"/>
-        </w:rPr>
-        <w:t xml:space="preserve"> much</w:t>
-      </w:r>
-      <w:r>
-        <w:rPr>
-          <w:rFonts w:eastAsia="Times New Roman" w:cstheme="minorHAnsi"/>
-        </w:rPr>
-        <w:t xml:space="preserve"> longer than the </w:t>
-      </w:r>
-      <w:proofErr w:type="gramStart"/>
-      <w:r>
-        <w:rPr>
-          <w:rFonts w:eastAsia="Times New Roman" w:cstheme="minorHAnsi"/>
-        </w:rPr>
-        <w:t>above mentioned</w:t>
-      </w:r>
-      <w:proofErr w:type="gramEnd"/>
-      <w:r>
-        <w:rPr>
-          <w:rFonts w:eastAsia="Times New Roman" w:cstheme="minorHAnsi"/>
-        </w:rPr>
-        <w:t xml:space="preserve"> hardware </w:t>
-      </w:r>
-      <w:proofErr w:type="spellStart"/>
-      <w:r>
-        <w:rPr>
-          <w:rFonts w:eastAsia="Times New Roman" w:cstheme="minorHAnsi"/>
-        </w:rPr>
-        <w:t>deadtime</w:t>
-      </w:r>
-      <w:proofErr w:type="spellEnd"/>
-      <w:r>
-        <w:rPr>
-          <w:rFonts w:eastAsia="Times New Roman" w:cstheme="minorHAnsi"/>
-        </w:rPr>
-        <w:t xml:space="preserve"> components, but it happens only at the trigger rate, not the OR of the singles rates. It is easy to monitor the readout contribution to the </w:t>
-      </w:r>
-      <w:proofErr w:type="spellStart"/>
-      <w:r>
-        <w:rPr>
-          <w:rFonts w:eastAsia="Times New Roman" w:cstheme="minorHAnsi"/>
-        </w:rPr>
-        <w:t>deadtime</w:t>
-      </w:r>
-      <w:proofErr w:type="spellEnd"/>
-      <w:r>
-        <w:rPr>
-          <w:rFonts w:eastAsia="Times New Roman" w:cstheme="minorHAnsi"/>
-        </w:rPr>
-        <w:t>, because we count the triggers that arrive and not accepted pending the readout. One can estimate the other contributions from the singles rates that we monitor for each PMT channel.</w:t>
+        <w:t xml:space="preserve"> hardware deadtime components, but it happens only at the trigger rate, not the OR of the singles rates. It is easy to monitor the readout contribution to the deadtime, because we count the triggers that arrive and not accepted pending the readout. One can estimate the other contributions from the singles rates that we monitor for each PMT channel.</w:t>
       </w:r>
       <w:r>
         <w:rPr>
@@ -12103,13 +11362,8 @@
       <w:r>
         <w:t xml:space="preserve"> The </w:t>
       </w:r>
-      <w:proofErr w:type="gramStart"/>
-      <w:r>
-        <w:t>flip flops</w:t>
-      </w:r>
-      <w:proofErr w:type="gramEnd"/>
-      <w:r>
-        <w:t xml:space="preserve"> get</w:t>
+      <w:r>
+        <w:t>flip flops get</w:t>
       </w:r>
       <w:r>
         <w:t xml:space="preserve"> reset every time there is a rising edge of the OR from the f</w:t>
@@ -12121,29 +11375,13 @@
         <w:t xml:space="preserve">. After that, any signal above threshold will set them. </w:t>
       </w:r>
       <w:r>
-        <w:t xml:space="preserve">An SR </w:t>
-      </w:r>
-      <w:proofErr w:type="gramStart"/>
-      <w:r>
-        <w:t>flip flop</w:t>
-      </w:r>
-      <w:proofErr w:type="gramEnd"/>
-      <w:r>
-        <w:t xml:space="preserve"> set by the GO signal prevents another channel-</w:t>
+        <w:t>An SR flip flop set by the GO signal prevents another channel-</w:t>
       </w:r>
       <w:r>
         <w:t>OR signal from</w:t>
       </w:r>
       <w:r>
-        <w:t xml:space="preserve"> resetting them before the readout is accomplished. That </w:t>
-      </w:r>
-      <w:proofErr w:type="gramStart"/>
-      <w:r>
-        <w:t>flip flop</w:t>
-      </w:r>
-      <w:proofErr w:type="gramEnd"/>
-      <w:r>
-        <w:t xml:space="preserve"> gets cleared at the end of the readout. </w:t>
+        <w:t xml:space="preserve"> resetting them before the readout is accomplished. That flip flop gets cleared at the end of the readout. </w:t>
       </w:r>
       <w:r>
         <w:t>The</w:t>
@@ -12196,15 +11434,15 @@
       </w:r>
       <w:proofErr w:type="spellEnd"/>
       <w:r>
-        <w:t>. It is foreseen to be in flight a T1</w:t>
+        <w:t>. It is foreseen to be in flight a T</w:t>
       </w:r>
       <w:proofErr w:type="gramStart"/>
       <w:r>
-        <w:t>,T2,T3</w:t>
+        <w:t>1,T</w:t>
       </w:r>
       <w:proofErr w:type="gramEnd"/>
       <w:r>
-        <w:t xml:space="preserve"> coincidence. </w:t>
+        <w:t xml:space="preserve">2,T3 coincidence. </w:t>
       </w:r>
     </w:p>
     <w:p>
@@ -12225,15 +11463,15 @@
       </w:r>
       <w:proofErr w:type="spellEnd"/>
       <w:r>
-        <w:t xml:space="preserve"> by up to 1 in 255. It </w:t>
+        <w:t xml:space="preserve"> by up to 1 in 255. It is foreseen to be a trigger for hadrons and muons, </w:t>
       </w:r>
       <w:proofErr w:type="gramStart"/>
       <w:r>
-        <w:t>is foreseen</w:t>
+        <w:t>i.e.</w:t>
       </w:r>
       <w:proofErr w:type="gramEnd"/>
       <w:r>
-        <w:t xml:space="preserve"> to be a trigger for hadrons and muons, i.e. with no T2 signal required.</w:t>
+        <w:t xml:space="preserve"> with no T2 signal required.</w:t>
       </w:r>
     </w:p>
     <w:p>
@@ -12246,50 +11484,190 @@
         <w:jc w:val="both"/>
       </w:pPr>
       <w:r>
-        <w:t xml:space="preserve">The tracker trigger, which is completely independent of the PMT triggers and, therefore, </w:t>
+        <w:t xml:space="preserve">The tracker trigger, which is completely independent of the PMT triggers and, therefore, can be used to study trigger efficiency. It also can be </w:t>
+      </w:r>
+      <w:proofErr w:type="spellStart"/>
+      <w:r>
+        <w:t>prescaled</w:t>
+      </w:r>
+      <w:proofErr w:type="spellEnd"/>
+      <w:r>
+        <w:t xml:space="preserve"> by up to 1 in 255.</w:t>
+      </w:r>
+      <w:r>
+        <w:t xml:space="preserve"> The tracker trigger </w:t>
+      </w:r>
+      <w:r>
+        <w:t xml:space="preserve">normally </w:t>
+      </w:r>
+      <w:r>
+        <w:t>is an OR of the bending-plane coincidence and the non-bending-plane coincidence</w:t>
+      </w:r>
+      <w:r>
+        <w:t>, but there is an option to change it to AND (see command ‘\x63’)</w:t>
+      </w:r>
+      <w:r>
+        <w:t>.</w:t>
+      </w:r>
+      <w:r>
+        <w:t xml:space="preserve"> The coincidence levels of the two sides are set by the 0x62 tracker command. By </w:t>
       </w:r>
       <w:proofErr w:type="gramStart"/>
       <w:r>
-        <w:t>can be used</w:t>
+        <w:t>default</w:t>
       </w:r>
       <w:proofErr w:type="gramEnd"/>
       <w:r>
-        <w:t xml:space="preserve"> to study trigger efficiency. It also </w:t>
+        <w:t xml:space="preserve"> it is a triple coincidence of the top three layers on the bending side or all three layers on the non-bending side.</w:t>
+      </w:r>
+    </w:p>
+    <w:p>
+      <w:pPr>
+        <w:jc w:val="both"/>
+      </w:pPr>
+      <w:r>
+        <w:t xml:space="preserve">The </w:t>
+      </w:r>
+      <w:proofErr w:type="spellStart"/>
+      <w:r>
+        <w:t>prescales</w:t>
+      </w:r>
+      <w:proofErr w:type="spellEnd"/>
+      <w:r>
+        <w:t xml:space="preserve"> are set by configuration of the </w:t>
+      </w:r>
+      <w:r>
+        <w:t>period</w:t>
+      </w:r>
+      <w:r>
+        <w:t xml:space="preserve"> of two 8-bit </w:t>
+      </w:r>
+      <w:r>
+        <w:t>counters: Cntr8_V1_PMT and Cntr8_V1_TKR. Us</w:t>
+      </w:r>
+      <w:r>
+        <w:t>e the command 0x39 to set them and 0x62 to read them back.</w:t>
+      </w:r>
+    </w:p>
+    <w:p>
+      <w:pPr>
+        <w:jc w:val="both"/>
+      </w:pPr>
+      <w:r>
+        <w:t xml:space="preserve">The coincidence levels are set by the control registers Control_Reg_Trg1 and Control_Reg_Trg2. A ‘1’ bit in the register is </w:t>
+      </w:r>
+      <w:proofErr w:type="spellStart"/>
+      <w:r>
+        <w:t>OR’ed</w:t>
+      </w:r>
+      <w:proofErr w:type="spellEnd"/>
+      <w:r>
+        <w:t xml:space="preserve"> with the corresponding PMT logic signal, thereby taking that channel out of the coincidence. Use the command 0x36 to set them. The bit assignment is as follows:</w:t>
+      </w:r>
+    </w:p>
+    <w:p>
+      <w:pPr>
+        <w:pStyle w:val="ListParagraph"/>
+        <w:numPr>
+          <w:ilvl w:val="0"/>
+          <w:numId w:val="12"/>
+        </w:numPr>
+        <w:jc w:val="both"/>
+      </w:pPr>
+      <w:r>
+        <w:t>1’s bit: T4</w:t>
+      </w:r>
+    </w:p>
+    <w:p>
+      <w:pPr>
+        <w:pStyle w:val="ListParagraph"/>
+        <w:numPr>
+          <w:ilvl w:val="0"/>
+          <w:numId w:val="12"/>
+        </w:numPr>
+        <w:jc w:val="both"/>
+      </w:pPr>
+      <w:r>
+        <w:t>2’s bit: T3</w:t>
+      </w:r>
+    </w:p>
+    <w:p>
+      <w:pPr>
+        <w:pStyle w:val="ListParagraph"/>
+        <w:numPr>
+          <w:ilvl w:val="0"/>
+          <w:numId w:val="12"/>
+        </w:numPr>
+        <w:jc w:val="both"/>
+      </w:pPr>
+      <w:r>
+        <w:t>4’s bit: T2</w:t>
+      </w:r>
+    </w:p>
+    <w:p>
+      <w:pPr>
+        <w:pStyle w:val="ListParagraph"/>
+        <w:numPr>
+          <w:ilvl w:val="0"/>
+          <w:numId w:val="12"/>
+        </w:numPr>
+        <w:jc w:val="both"/>
+      </w:pPr>
+      <w:r>
+        <w:t>8’s bit: T1</w:t>
+      </w:r>
+    </w:p>
+    <w:p>
+      <w:pPr>
+        <w:jc w:val="both"/>
+        <w:rPr>
+          <w:lang w:val="fr-FR"/>
+        </w:rPr>
+      </w:pPr>
+      <w:r>
+        <w:rPr>
+          <w:lang w:val="fr-FR"/>
+        </w:rPr>
+        <w:t xml:space="preserve">For </w:t>
+      </w:r>
+      <w:proofErr w:type="spellStart"/>
+      <w:r>
+        <w:rPr>
+          <w:lang w:val="fr-FR"/>
+        </w:rPr>
+        <w:t>example</w:t>
+      </w:r>
+      <w:proofErr w:type="spellEnd"/>
+      <w:r>
+        <w:rPr>
+          <w:lang w:val="fr-FR"/>
+        </w:rPr>
+        <w:t>, T1&amp;T2&amp;T3=0x01 and T1&amp;T3&amp;T4=0x04.</w:t>
+      </w:r>
+    </w:p>
+    <w:p>
+      <w:pPr>
+        <w:jc w:val="both"/>
+      </w:pPr>
+      <w:r>
+        <w:t xml:space="preserve">The timing for capturing tracker hits </w:t>
       </w:r>
       <w:proofErr w:type="gramStart"/>
       <w:r>
-        <w:t xml:space="preserve">can be </w:t>
-      </w:r>
-      <w:proofErr w:type="spellStart"/>
-      <w:r>
-        <w:t>prescaled</w:t>
-      </w:r>
-      <w:proofErr w:type="spellEnd"/>
+        <w:t>has to</w:t>
+      </w:r>
       <w:proofErr w:type="gramEnd"/>
       <w:r>
-        <w:t xml:space="preserve"> by up to 1 in 255.</w:t>
-      </w:r>
-      <w:r>
-        <w:t xml:space="preserve"> The tracker trigger is an OR of the bending-plane coincidence and the non-bending-plane coincidence.</w:t>
-      </w:r>
-      <w:r>
-        <w:t xml:space="preserve"> The coincidence levels of the two sides are set by the </w:t>
-      </w:r>
-      <w:proofErr w:type="gramStart"/>
-      <w:r>
-        <w:t>0x62 tracker</w:t>
-      </w:r>
-      <w:proofErr w:type="gramEnd"/>
-      <w:r>
-        <w:t xml:space="preserve"> command. By </w:t>
-      </w:r>
-      <w:proofErr w:type="gramStart"/>
-      <w:r>
-        <w:t>default</w:t>
-      </w:r>
-      <w:proofErr w:type="gramEnd"/>
-      <w:r>
-        <w:t xml:space="preserve"> it is a triple coincidence of the top three layers on the bending side or all three layers on the non-bending side.</w:t>
+        <w:t xml:space="preserve"> be different for the PMT versus tracker triggers</w:t>
+      </w:r>
+      <w:r>
+        <w:t>, because the rise time of the tracker amplifiers is much slower than that of the PMT amplifiers on the DAQ board</w:t>
+      </w:r>
+      <w:r>
+        <w:t>. The 7-bit down-counter Count7_Trg sets a delay for the PMT triggers</w:t>
+      </w:r>
+      <w:r>
+        <w:t>. Use the command 0x4F to set the period of this counter. The default setting is 12 counts of the 12 MHz clock period, corresponding to one microsecond.</w:t>
       </w:r>
     </w:p>
     <w:p>
@@ -12297,27 +11675,7 @@
         <w:jc w:val="both"/>
       </w:pPr>
       <w:r>
-        <w:t xml:space="preserve">The </w:t>
-      </w:r>
-      <w:proofErr w:type="spellStart"/>
-      <w:r>
-        <w:t>prescales</w:t>
-      </w:r>
-      <w:proofErr w:type="spellEnd"/>
-      <w:r>
-        <w:t xml:space="preserve"> are set by configuration of the </w:t>
-      </w:r>
-      <w:r>
-        <w:t>period</w:t>
-      </w:r>
-      <w:r>
-        <w:t xml:space="preserve"> of two 8-bit </w:t>
-      </w:r>
-      <w:r>
-        <w:t>counters: Cntr8_V1_PMT and Cntr8_V1_TKR. Us</w:t>
-      </w:r>
-      <w:r>
-        <w:t>e the command 0x39 to set them and 0x62 to read them back.</w:t>
+        <w:t xml:space="preserve">The delay of the tracker trigger is set in the FPGA Verilog code, in units of the 10 MHz clock period, i.e. 100 ns. This delay applies to both tracker and PMT triggers, so the total delay of the PMT triggers is the sum of this and the Count7_Trg period setting. Use the tracker command 0x06 to set the delay in the Verilog. Its default setting is 1. </w:t>
       </w:r>
     </w:p>
     <w:p>
@@ -12325,215 +11683,56 @@
         <w:jc w:val="both"/>
       </w:pPr>
       <w:r>
-        <w:t xml:space="preserve">The coincidence levels </w:t>
-      </w:r>
-      <w:proofErr w:type="gramStart"/>
-      <w:r>
-        <w:t>are set</w:t>
-      </w:r>
-      <w:proofErr w:type="gramEnd"/>
-      <w:r>
-        <w:t xml:space="preserve"> by the control registers Control_Reg_Trg1 and Control_Reg_Trg2. A ‘1’ bit in the register is </w:t>
-      </w:r>
-      <w:proofErr w:type="spellStart"/>
-      <w:r>
-        <w:t>OR’ed</w:t>
-      </w:r>
-      <w:proofErr w:type="spellEnd"/>
-      <w:r>
-        <w:t xml:space="preserve"> with the corresponding PMT logic signal, thereby taking that channel out of the coincidence. Use the command 0x36 to set them. The bit assignment is as follows:</w:t>
-      </w:r>
-    </w:p>
-    <w:p>
-      <w:pPr>
-        <w:pStyle w:val="ListParagraph"/>
-        <w:numPr>
-          <w:ilvl w:val="0"/>
-          <w:numId w:val="12"/>
+        <w:t xml:space="preserve">Note that the settings of the FIFO buffer at the output of the discriminator in each tracker channel are crucial to the trigger timing. These are set in </w:t>
+      </w:r>
+      <w:r>
+        <w:t>the ASIC configuration register:</w:t>
+      </w:r>
+    </w:p>
+    <w:p>
+      <w:pPr>
+        <w:pStyle w:val="ListParagraph"/>
+        <w:numPr>
+          <w:ilvl w:val="0"/>
+          <w:numId w:val="13"/>
         </w:numPr>
         <w:jc w:val="both"/>
       </w:pPr>
       <w:r>
-        <w:t>1’s bit: T4</w:t>
-      </w:r>
-    </w:p>
-    <w:p>
-      <w:pPr>
-        <w:pStyle w:val="ListParagraph"/>
-        <w:numPr>
-          <w:ilvl w:val="0"/>
-          <w:numId w:val="12"/>
+        <w:t xml:space="preserve">The Trigger Window, bit 12, should be set to ‘1’ to increase the window from two periods of the FIFO clock to three. This makes the timing less critical and allows for more jitter. </w:t>
+      </w:r>
+    </w:p>
+    <w:p>
+      <w:pPr>
+        <w:pStyle w:val="ListParagraph"/>
+        <w:numPr>
+          <w:ilvl w:val="0"/>
+          <w:numId w:val="13"/>
         </w:numPr>
         <w:jc w:val="both"/>
       </w:pPr>
       <w:r>
-        <w:t>2’s bit: T3</w:t>
-      </w:r>
-    </w:p>
-    <w:p>
-      <w:pPr>
-        <w:pStyle w:val="ListParagraph"/>
-        <w:numPr>
-          <w:ilvl w:val="0"/>
-          <w:numId w:val="12"/>
+        <w:t xml:space="preserve">The Buffer Speed setting, bits 4 through 6, determines the period of the FIFO clock. We have always run it, for AESOP-Lite, with a setting of 3. This multiplies the 10 MHz tracker clock by 4 to arrive at a </w:t>
+      </w:r>
+      <w:r>
+        <w:lastRenderedPageBreak/>
+        <w:t>FIFO clock period of 400 ns. That means that the trigger window is 1.2 microseconds. Clearly any change to this parameter would require changing the trigger timing settings.</w:t>
+      </w:r>
+    </w:p>
+    <w:p>
+      <w:pPr>
+        <w:pStyle w:val="ListParagraph"/>
+        <w:numPr>
+          <w:ilvl w:val="0"/>
+          <w:numId w:val="13"/>
         </w:numPr>
         <w:jc w:val="both"/>
       </w:pPr>
       <w:r>
-        <w:t>4’s bit: T2</w:t>
-      </w:r>
-    </w:p>
-    <w:p>
-      <w:pPr>
-        <w:pStyle w:val="ListParagraph"/>
-        <w:numPr>
-          <w:ilvl w:val="0"/>
-          <w:numId w:val="12"/>
-        </w:numPr>
-        <w:jc w:val="both"/>
-      </w:pPr>
-      <w:r>
-        <w:t>8’s bit: T1</w:t>
-      </w:r>
-    </w:p>
-    <w:p>
-      <w:pPr>
-        <w:jc w:val="both"/>
-      </w:pPr>
-      <w:r>
-        <w:t>For example, T1&amp;T2&amp;T3=0x01 and T1&amp;T3&amp;T4=0x04.</w:t>
-      </w:r>
-    </w:p>
-    <w:p>
-      <w:pPr>
-        <w:jc w:val="both"/>
-      </w:pPr>
-      <w:r>
-        <w:t>The timing for capturing tracker hits has to be different for the PMT versus tracker triggers</w:t>
-      </w:r>
-      <w:r>
-        <w:t>, because the rise time of the tracker amplifiers is much slower than that of the PMT amplifiers on the DAQ board</w:t>
-      </w:r>
-      <w:r>
-        <w:t>. The 7-bit down-counter Count7_Trg sets a delay for the PMT triggers</w:t>
-      </w:r>
-      <w:r>
-        <w:t>. Use the command 0x4F to set the period of this counter. The default setting is 12 counts of the 12 MHz clock period, corresponding to one microsecond.</w:t>
-      </w:r>
-    </w:p>
-    <w:p>
-      <w:pPr>
-        <w:jc w:val="both"/>
-      </w:pPr>
-      <w:r>
-        <w:t xml:space="preserve">The delay of the tracker trigger is set in the FPGA Verilog code, in units of the 10 MHz clock period, i.e. 100 ns. This delay applies to both tracker and PMT triggers, so the total delay of the PMT triggers is the sum of this and the Count7_Trg period setting. Use the tracker command 0x06 to set the delay in the Verilog. Its default setting is </w:t>
-      </w:r>
-      <w:proofErr w:type="gramStart"/>
-      <w:r>
-        <w:t>1</w:t>
-      </w:r>
-      <w:proofErr w:type="gramEnd"/>
-      <w:r>
-        <w:t xml:space="preserve">. </w:t>
-      </w:r>
-    </w:p>
-    <w:p>
-      <w:pPr>
-        <w:jc w:val="both"/>
-      </w:pPr>
-      <w:r>
-        <w:t xml:space="preserve">Note that the settings of the FIFO buffer at the output of the discriminator in each tracker channel are crucial to the trigger timing. These are set in </w:t>
-      </w:r>
-      <w:r>
-        <w:t>the ASIC configuration register:</w:t>
-      </w:r>
-    </w:p>
-    <w:p>
-      <w:pPr>
-        <w:pStyle w:val="ListParagraph"/>
-        <w:numPr>
-          <w:ilvl w:val="0"/>
-          <w:numId w:val="13"/>
-        </w:numPr>
-        <w:jc w:val="both"/>
-      </w:pPr>
-      <w:r>
-        <w:t xml:space="preserve">The Trigger Window, bit 12, should be set to ‘1’ to increase the window from two periods of the FIFO clock to three. This makes the timing less critical and allows for more jitter. </w:t>
-      </w:r>
-    </w:p>
-    <w:p>
-      <w:pPr>
-        <w:pStyle w:val="ListParagraph"/>
-        <w:numPr>
-          <w:ilvl w:val="0"/>
-          <w:numId w:val="13"/>
-        </w:numPr>
-        <w:jc w:val="both"/>
-      </w:pPr>
-      <w:r>
-        <w:t xml:space="preserve">The Buffer Speed setting, bits 4 through 6, determines the period of the FIFO clock. We have always run it, for AESOP-Lite, with a setting of </w:t>
-      </w:r>
-      <w:proofErr w:type="gramStart"/>
-      <w:r>
-        <w:t>3</w:t>
-      </w:r>
-      <w:proofErr w:type="gramEnd"/>
-      <w:r>
-        <w:t xml:space="preserve">. This multiplies the 10 MHz tracker clock by 4 to arrive at a FIFO clock period of 400 ns. That means that the trigger window is 1.2 microseconds. </w:t>
-      </w:r>
-      <w:proofErr w:type="gramStart"/>
-      <w:r>
-        <w:t>Clearly</w:t>
-      </w:r>
-      <w:proofErr w:type="gramEnd"/>
-      <w:r>
-        <w:t xml:space="preserve"> any change to this parameter would require changing the trigger timing settings.</w:t>
-      </w:r>
-    </w:p>
-    <w:p>
-      <w:pPr>
-        <w:pStyle w:val="ListParagraph"/>
-        <w:numPr>
-          <w:ilvl w:val="0"/>
-          <w:numId w:val="13"/>
-        </w:numPr>
-        <w:jc w:val="both"/>
-      </w:pPr>
-      <w:r>
-        <w:lastRenderedPageBreak/>
-        <w:t xml:space="preserve">The Trigger Delay setting, bits 7 through 11, directly </w:t>
-      </w:r>
-      <w:proofErr w:type="gramStart"/>
-      <w:r>
-        <w:t>impacts</w:t>
-      </w:r>
-      <w:proofErr w:type="gramEnd"/>
-      <w:r>
-        <w:t xml:space="preserve"> the trigger timing. It sets the difference between the write and read pointers in the FIFO. Our default setting is </w:t>
-      </w:r>
-      <w:proofErr w:type="gramStart"/>
-      <w:r>
-        <w:t>4</w:t>
-      </w:r>
-      <w:proofErr w:type="gramEnd"/>
-      <w:r>
-        <w:t xml:space="preserve">. This </w:t>
-      </w:r>
-      <w:proofErr w:type="gramStart"/>
-      <w:r>
-        <w:t>could be used</w:t>
-      </w:r>
-      <w:proofErr w:type="gramEnd"/>
-      <w:r>
-        <w:t xml:space="preserve"> to adjust the trigger timing, but it is a course setting, with 400 ns change per click. The Count7_Trg setting, with an 83 ns adjustment, and the Verilog delay setting, with a 100 ns adjustment, </w:t>
-      </w:r>
-      <w:proofErr w:type="gramStart"/>
-      <w:r>
-        <w:t>should be used</w:t>
-      </w:r>
-      <w:proofErr w:type="gramEnd"/>
-      <w:r>
-        <w:t xml:space="preserve"> instead, leaving alone the FIFO Trigger Delay setting.</w:t>
+        <w:t xml:space="preserve">The Trigger Delay setting, bits 7 through 11, directly impacts the trigger timing. It sets the difference between the write and read pointers in the FIFO. Our default setting is 4. This could be used to adjust the trigger timing, but it is a course setting, with 400 ns change per click. The Count7_Trg setting, with an 83 ns adjustment, and the Verilog delay setting, with a 100 ns adjustment, </w:t>
+      </w:r>
+      <w:r>
+        <w:t>should be used instead, leaving alone the FIFO Trigger Delay setting.</w:t>
       </w:r>
     </w:p>
     <w:p>
@@ -12542,31 +11741,15 @@
         <w:jc w:val="both"/>
       </w:pPr>
       <w:r>
-        <w:t xml:space="preserve">The shaping time setting, bit </w:t>
+        <w:t xml:space="preserve">The shaping time setting, bit 3 in the configuration register, also affects the trigger timing, of course. We have been using the slow-amplifier setting. We chose that for the first flight, to try to accommodate the very slow PMT electronics in the old system. That is not relevant for the new PMT electronics, but so </w:t>
       </w:r>
       <w:proofErr w:type="gramStart"/>
       <w:r>
-        <w:t>3</w:t>
+        <w:t>far</w:t>
       </w:r>
       <w:proofErr w:type="gramEnd"/>
       <w:r>
-        <w:t xml:space="preserve"> in the configuration register, also affects the trigger timing, of course. We have been using the slow-amplifier setting. We chose that for the first flight, to try to accommodate the very slow PMT electronics in the old system. That is not relevant for the new PMT electronics, but so </w:t>
-      </w:r>
-      <w:proofErr w:type="gramStart"/>
-      <w:r>
-        <w:t>far</w:t>
-      </w:r>
-      <w:proofErr w:type="gramEnd"/>
-      <w:r>
-        <w:t xml:space="preserve"> we have stuck with it. If it </w:t>
-      </w:r>
-      <w:proofErr w:type="gramStart"/>
-      <w:r>
-        <w:t>were changed</w:t>
-      </w:r>
-      <w:proofErr w:type="gramEnd"/>
-      <w:r>
-        <w:t xml:space="preserve"> to the fast setting, then the trigger delays would have to be reduced accordingly.</w:t>
+        <w:t xml:space="preserve"> we have stuck with it. If it were changed to the fast setting, then the trigger delays would have to be reduced accordingly.</w:t>
       </w:r>
     </w:p>
     <w:p>
@@ -12587,81 +11770,65 @@
         <w:t xml:space="preserve">, by </w:t>
       </w:r>
       <w:r>
-        <w:t xml:space="preserve">setting an SR flip flop in the ADC page. It </w:t>
+        <w:t xml:space="preserve">setting an SR flip flop in the ADC page. It is not re-enabled until the entire event has been </w:t>
+      </w:r>
+      <w:r>
+        <w:t>sent</w:t>
+      </w:r>
+      <w:r>
+        <w:t xml:space="preserve"> out via the SPI link to the Main PSOC. Trigger coincidences that arrive</w:t>
+      </w:r>
+      <w:r>
+        <w:t xml:space="preserve"> during this “dead” time are counted by the GO1 </w:t>
       </w:r>
       <w:proofErr w:type="gramStart"/>
       <w:r>
-        <w:t>is not re-enabled</w:t>
+        <w:t>interrupt</w:t>
       </w:r>
       <w:proofErr w:type="gramEnd"/>
       <w:r>
-        <w:t xml:space="preserve"> until the entire event has been </w:t>
-      </w:r>
-      <w:r>
-        <w:t>sent</w:t>
-      </w:r>
-      <w:r>
-        <w:t xml:space="preserve"> out via the SPI link to the Main PSOC. Trigger coincidences that arrive</w:t>
-      </w:r>
-      <w:r>
-        <w:t xml:space="preserve"> during this “dead” time </w:t>
+        <w:t xml:space="preserve">. The control register </w:t>
+      </w:r>
+      <w:proofErr w:type="spellStart"/>
+      <w:r>
+        <w:t>Control_Reg_Trg</w:t>
+      </w:r>
+      <w:proofErr w:type="spellEnd"/>
+      <w:r>
+        <w:t xml:space="preserve"> is</w:t>
+      </w:r>
+      <w:r>
+        <w:t xml:space="preserve"> also</w:t>
+      </w:r>
+      <w:r>
+        <w:t xml:space="preserve"> used to enable and disable the trigger by CPU control, and the tracker commands 0x65 and 0x66 do the same for the trigger logic in the tracker boards. The ISR for the GO signal disables the trigg</w:t>
+      </w:r>
+      <w:r>
+        <w:t xml:space="preserve">er by way of this control register, and it gets re-enabled only </w:t>
+      </w:r>
+      <w:r>
+        <w:t>after</w:t>
+      </w:r>
+      <w:r>
+        <w:t xml:space="preserve"> the event has been sent out, </w:t>
       </w:r>
       <w:proofErr w:type="gramStart"/>
       <w:r>
-        <w:t>are counted</w:t>
+        <w:t>at the same time t</w:t>
+      </w:r>
+      <w:r>
+        <w:t>hat</w:t>
       </w:r>
       <w:proofErr w:type="gramEnd"/>
       <w:r>
-        <w:t xml:space="preserve"> by the GO1 interrupt. The control register </w:t>
+        <w:t xml:space="preserve"> the SR flip flop gets reset by a pulse from the </w:t>
       </w:r>
       <w:proofErr w:type="spellStart"/>
       <w:r>
-        <w:t>Control_Reg_Trg</w:t>
+        <w:t>Control_Reg_Pls</w:t>
       </w:r>
       <w:proofErr w:type="spellEnd"/>
       <w:r>
-        <w:t xml:space="preserve"> </w:t>
-      </w:r>
-      <w:proofErr w:type="gramStart"/>
-      <w:r>
-        <w:t>is</w:t>
-      </w:r>
-      <w:r>
-        <w:t xml:space="preserve"> also</w:t>
-      </w:r>
-      <w:r>
-        <w:t xml:space="preserve"> used</w:t>
-      </w:r>
-      <w:proofErr w:type="gramEnd"/>
-      <w:r>
-        <w:t xml:space="preserve"> to enable and disable the trigger by CPU control, and the tracker commands 0x65 and 0x66 do the same for the trigger logic in the tracker boards. The ISR for the GO signal disables the trigg</w:t>
-      </w:r>
-      <w:r>
-        <w:t xml:space="preserve">er by way of this control register, and it </w:t>
-      </w:r>
-      <w:proofErr w:type="gramStart"/>
-      <w:r>
-        <w:t>gets</w:t>
-      </w:r>
-      <w:proofErr w:type="gramEnd"/>
-      <w:r>
-        <w:t xml:space="preserve"> re-enabled only </w:t>
-      </w:r>
-      <w:r>
-        <w:t>after</w:t>
-      </w:r>
-      <w:r>
-        <w:t xml:space="preserve"> the event has been sent out, at the same time t</w:t>
-      </w:r>
-      <w:r>
-        <w:t xml:space="preserve">hat the SR flip flop gets reset by a pulse from the </w:t>
-      </w:r>
-      <w:proofErr w:type="spellStart"/>
-      <w:r>
-        <w:t>Control_Reg_Pls</w:t>
-      </w:r>
-      <w:proofErr w:type="spellEnd"/>
-      <w:r>
         <w:t xml:space="preserve"> 4’s bit.</w:t>
       </w:r>
     </w:p>
@@ -12678,15 +11845,7 @@
         <w:jc w:val="both"/>
       </w:pPr>
       <w:r>
-        <w:t xml:space="preserve">The time difference </w:t>
-      </w:r>
-      <w:proofErr w:type="gramStart"/>
-      <w:r>
-        <w:t>is calculated</w:t>
-      </w:r>
-      <w:proofErr w:type="gramEnd"/>
-      <w:r>
-        <w:t xml:space="preserve"> in units of 10 </w:t>
+        <w:t>The time difference is calculated in units of 10 </w:t>
       </w:r>
       <w:proofErr w:type="spellStart"/>
       <w:r>
@@ -12774,23 +11933,143 @@
         <w:t xml:space="preserve">voltage </w:t>
       </w:r>
       <w:r>
-        <w:t>is given by the PMT current times that resistance (</w:t>
+        <w:t xml:space="preserve">is given by the PMT current times that resistance (plus the frequency-dependent input impedance of the non-ideal charge amplifier). The threshold voltage is set independently for each channel by 12-bit DACs (and inverted by op-amps to be negative). </w:t>
+      </w:r>
+    </w:p>
+    <w:p>
+      <w:pPr>
+        <w:jc w:val="both"/>
+      </w:pPr>
+      <w:r>
+        <w:t>The specialized 2-channel timing chip</w:t>
+      </w:r>
+      <w:r>
+        <w:t xml:space="preserve"> (AS6501_DS000586)</w:t>
+      </w:r>
+      <w:r>
+        <w:t xml:space="preserve"> has to be set up prior to the run by loading its volatile configuration register</w:t>
+      </w:r>
+      <w:r>
+        <w:t xml:space="preserve"> from the Event PSOC</w:t>
+      </w:r>
+      <w:r>
+        <w:t xml:space="preserve"> via SPI</w:t>
+      </w:r>
+      <w:r>
+        <w:t>. The SPI is not used to read out the resulting data</w:t>
+      </w:r>
+      <w:r>
+        <w:t xml:space="preserve"> (although that is an option for this chip)</w:t>
+      </w:r>
+      <w:r>
+        <w:t>. Instead, the data flow out of the chip on LVDS lines</w:t>
+      </w:r>
+      <w:r>
+        <w:t xml:space="preserve"> at 24 million bits per second</w:t>
+      </w:r>
+      <w:r>
+        <w:t xml:space="preserve"> and are captured in PSOC 32-bit shift registers. There are two options for reading the shift registers.</w:t>
+      </w:r>
+      <w:r>
+        <w:t xml:space="preserve"> The first, which was</w:t>
+      </w:r>
+      <w:r>
+        <w:t xml:space="preserve"> also</w:t>
+      </w:r>
+      <w:r>
+        <w:t xml:space="preserve"> </w:t>
+      </w:r>
+      <w:r>
+        <w:t>initial development</w:t>
+      </w:r>
+      <w:r>
+        <w:t>, interrupts the CPU for every stop event of either channel, after which the interrupt service routine reads the register contents into a large FIFO buffer. The second sends each stop event by DMA to an intermediate buffer than can hold up to about 24 events (limited by the number of DMA “transaction descriptors” available).</w:t>
+      </w:r>
+      <w:r>
+        <w:t xml:space="preserve"> When the intermediate buffer is full, then the CPU </w:t>
+      </w:r>
+      <w:r>
+        <w:t>gets</w:t>
+      </w:r>
+      <w:r>
+        <w:t xml:space="preserve"> interrupted to transfer the buffer to the large FIFO.</w:t>
+      </w:r>
+      <w:r>
+        <w:t xml:space="preserve"> In both </w:t>
+      </w:r>
+      <w:r>
+        <w:t>cases,</w:t>
+      </w:r>
+      <w:r>
+        <w:t xml:space="preserve"> </w:t>
+      </w:r>
+      <w:r>
+        <w:t>the PSOC clock is captured, to 5 </w:t>
+      </w:r>
+      <w:proofErr w:type="spellStart"/>
+      <w:r>
+        <w:t>ms</w:t>
+      </w:r>
+      <w:proofErr w:type="spellEnd"/>
+      <w:r>
+        <w:t xml:space="preserve"> resolution, along with the TOF chip time data. The DMA method should be preferable, as it results in fewer CPU interrupts, which</w:t>
+      </w:r>
+      <w:r>
+        <w:t xml:space="preserve"> in excess</w:t>
+      </w:r>
+      <w:r>
+        <w:t xml:space="preserve"> could bog down the CPU, depending on the noise rate.</w:t>
+      </w:r>
+    </w:p>
+    <w:p>
+      <w:pPr>
+        <w:jc w:val="both"/>
+      </w:pPr>
+      <w:r>
+        <w:lastRenderedPageBreak/>
+        <w:t xml:space="preserve">For each channel, the TOF chip delivers 32 bits of data for each stop signal. The lower 16 bits are the stop time, and the upper 16 bits are the reference clock. The reference clock simply counts the 12 MHz clock that is sent to the TOF chip from the Event PSOC via port P15[5]. Each </w:t>
+      </w:r>
+      <w:r>
+        <w:t>count</w:t>
+      </w:r>
+      <w:r>
+        <w:t xml:space="preserve"> thus</w:t>
+      </w:r>
+      <w:r>
+        <w:t xml:space="preserve"> represents a time of 83.33</w:t>
+      </w:r>
+      <w:r>
+        <w:t> ns, and it rolls over in a time of about 5.46 </w:t>
+      </w:r>
+      <w:proofErr w:type="spellStart"/>
+      <w:r>
+        <w:t>ms.</w:t>
+      </w:r>
+      <w:proofErr w:type="spellEnd"/>
+      <w:r>
+        <w:t xml:space="preserve"> Instead of allowing it to roll over, the PSOC resets the reference clock every 5 </w:t>
+      </w:r>
+      <w:proofErr w:type="spellStart"/>
+      <w:r>
+        <w:t>ms</w:t>
+      </w:r>
+      <w:proofErr w:type="spellEnd"/>
+      <w:r>
+        <w:t>, using a hardware signal derived from the edge of a 200 Hz clock generated within the PSOC and sent to the TOF chip via port P15[4]. The 200 Hz clock is counted by an 8-bit hardware counter that interrupts</w:t>
+      </w:r>
+      <w:r>
+        <w:t xml:space="preserve"> the CPU once every second. </w:t>
+      </w:r>
+      <w:r>
+        <w:t xml:space="preserve">The count of those interrupts is added to the 8-bit hardware count to give the 32-bit clock count used within the C code. The lower 16 bits of that count are captured along with the TOF stop time and reference clock. The three 16-bit numbers put together give an absolute time measurement down to the </w:t>
       </w:r>
       <w:proofErr w:type="gramStart"/>
       <w:r>
-        <w:t>plus</w:t>
+        <w:t>10 picosecond</w:t>
       </w:r>
       <w:proofErr w:type="gramEnd"/>
       <w:r>
-        <w:t xml:space="preserve"> the frequency-dependent input impedance of the non-ideal charge amplifier). The threshold voltage </w:t>
-      </w:r>
-      <w:proofErr w:type="gramStart"/>
-      <w:r>
-        <w:t>is set independently for each channel by 12-bit DACs (and inverted by op-amps to be negative)</w:t>
-      </w:r>
-      <w:proofErr w:type="gramEnd"/>
-      <w:r>
-        <w:t xml:space="preserve">. </w:t>
+        <w:t xml:space="preserve"> level.</w:t>
       </w:r>
     </w:p>
     <w:p>
@@ -12798,237 +12077,17 @@
         <w:jc w:val="both"/>
       </w:pPr>
       <w:r>
-        <w:t>The specialized 2-channel timing chip</w:t>
-      </w:r>
-      <w:r>
-        <w:t xml:space="preserve"> (AS6501_DS000586)</w:t>
-      </w:r>
-      <w:r>
-        <w:t xml:space="preserve"> has to be set up prior to the run by loading its volatile configuration register</w:t>
-      </w:r>
-      <w:r>
-        <w:t xml:space="preserve"> from the Event PSOC</w:t>
-      </w:r>
-      <w:r>
-        <w:t xml:space="preserve"> via SPI</w:t>
-      </w:r>
-      <w:r>
-        <w:t xml:space="preserve">. The SPI </w:t>
-      </w:r>
-      <w:proofErr w:type="gramStart"/>
-      <w:r>
-        <w:t>is not used</w:t>
-      </w:r>
-      <w:proofErr w:type="gramEnd"/>
-      <w:r>
-        <w:t xml:space="preserve"> to read out the resulting data</w:t>
-      </w:r>
-      <w:r>
-        <w:t xml:space="preserve"> (although that is an option for this chip)</w:t>
-      </w:r>
-      <w:r>
-        <w:t>. Instead, the data flow out of the chip on LVDS lines</w:t>
-      </w:r>
-      <w:r>
-        <w:t xml:space="preserve"> at 24 million bits per second</w:t>
-      </w:r>
-      <w:r>
-        <w:t xml:space="preserve"> and </w:t>
-      </w:r>
-      <w:proofErr w:type="gramStart"/>
-      <w:r>
-        <w:t>are captured</w:t>
-      </w:r>
-      <w:proofErr w:type="gramEnd"/>
-      <w:r>
-        <w:t xml:space="preserve"> in PSOC 32-bit shift registers. </w:t>
-      </w:r>
-      <w:proofErr w:type="gramStart"/>
-      <w:r>
-        <w:t>There are two options for reading the shift registers.</w:t>
-      </w:r>
-      <w:proofErr w:type="gramEnd"/>
-      <w:r>
-        <w:t xml:space="preserve"> The first, which was</w:t>
-      </w:r>
-      <w:r>
-        <w:t xml:space="preserve"> also</w:t>
-      </w:r>
-      <w:r>
-        <w:t xml:space="preserve"> </w:t>
-      </w:r>
-      <w:r>
-        <w:t>initial development</w:t>
-      </w:r>
-      <w:r>
-        <w:t>, interrupts the CPU for every stop event of either channel, after which the interrupt service routine reads the register contents into a large FIFO buffer. The second sends each stop event by DMA to an intermediate buffer than can hold up to about 24 events (limited by the number of DMA “transaction descriptors” available).</w:t>
-      </w:r>
-      <w:r>
-        <w:t xml:space="preserve"> When the intermediate buffer is full, then the CPU </w:t>
-      </w:r>
-      <w:proofErr w:type="gramStart"/>
-      <w:r>
-        <w:t>gets</w:t>
-      </w:r>
-      <w:proofErr w:type="gramEnd"/>
-      <w:r>
-        <w:t xml:space="preserve"> interrupted to transfer the buffer to the large FIFO.</w:t>
-      </w:r>
-      <w:r>
-        <w:t xml:space="preserve"> In both </w:t>
-      </w:r>
-      <w:r>
-        <w:t>cases,</w:t>
-      </w:r>
-      <w:r>
-        <w:t xml:space="preserve"> </w:t>
-      </w:r>
-      <w:r>
-        <w:t xml:space="preserve">the PSOC clock </w:t>
-      </w:r>
-      <w:proofErr w:type="gramStart"/>
-      <w:r>
-        <w:t>is captured</w:t>
-      </w:r>
-      <w:proofErr w:type="gramEnd"/>
-      <w:r>
-        <w:t>, to 5 </w:t>
-      </w:r>
-      <w:proofErr w:type="spellStart"/>
-      <w:r>
-        <w:t>ms</w:t>
-      </w:r>
-      <w:proofErr w:type="spellEnd"/>
-      <w:r>
-        <w:t xml:space="preserve"> resolution, along with the TOF chip time data. The DMA method should be preferable, as it results in fewer CPU interrupts, which</w:t>
-      </w:r>
-      <w:r>
-        <w:t xml:space="preserve"> in excess</w:t>
-      </w:r>
-      <w:r>
-        <w:t xml:space="preserve"> could bog down the CPU, depending on the noise rate.</w:t>
-      </w:r>
-    </w:p>
-    <w:p>
-      <w:pPr>
-        <w:jc w:val="both"/>
-      </w:pPr>
-      <w:r>
-        <w:lastRenderedPageBreak/>
-        <w:t xml:space="preserve">For each channel, the TOF chip delivers 32 bits of data for each stop signal. The lower 16 bits are the stop time, and the upper 16 bits are the reference clock. The reference clock simply counts the 12 MHz clock that is sent to the TOF chip from the Event PSOC via port </w:t>
-      </w:r>
-      <w:proofErr w:type="gramStart"/>
-      <w:r>
-        <w:t>P15[</w:t>
-      </w:r>
-      <w:proofErr w:type="gramEnd"/>
-      <w:r>
-        <w:t xml:space="preserve">5]. </w:t>
-      </w:r>
-      <w:proofErr w:type="gramStart"/>
-      <w:r>
-        <w:t xml:space="preserve">Each </w:t>
-      </w:r>
-      <w:r>
-        <w:t>count</w:t>
-      </w:r>
-      <w:r>
-        <w:t xml:space="preserve"> thus</w:t>
-      </w:r>
-      <w:r>
-        <w:t xml:space="preserve"> represents a time of 83.33</w:t>
-      </w:r>
-      <w:r>
-        <w:t> ns, and it rolls over in a time of about 5.46 </w:t>
-      </w:r>
-      <w:proofErr w:type="spellStart"/>
-      <w:r>
-        <w:t>ms.</w:t>
-      </w:r>
-      <w:proofErr w:type="spellEnd"/>
-      <w:r>
-        <w:t xml:space="preserve"> Instead of allowing it to roll over, the PSOC resets the reference clock every 5 </w:t>
-      </w:r>
-      <w:proofErr w:type="spellStart"/>
-      <w:r>
-        <w:t>ms</w:t>
-      </w:r>
-      <w:proofErr w:type="spellEnd"/>
-      <w:r>
-        <w:t>, using a hardware signal derived from the edge of a 200 Hz clock generated within the PSOC and sent to the TOF chip via port P15[4].</w:t>
-      </w:r>
-      <w:proofErr w:type="gramEnd"/>
-      <w:r>
-        <w:t xml:space="preserve"> </w:t>
-      </w:r>
-      <w:proofErr w:type="gramStart"/>
-      <w:r>
-        <w:t>The 200 Hz clock is counted by an 8-bit hardware counter that interrupts</w:t>
-      </w:r>
-      <w:r>
-        <w:t xml:space="preserve"> the CPU once every second</w:t>
-      </w:r>
-      <w:proofErr w:type="gramEnd"/>
-      <w:r>
-        <w:t xml:space="preserve">. </w:t>
-      </w:r>
-      <w:r>
-        <w:t xml:space="preserve">The count of those interrupts </w:t>
-      </w:r>
-      <w:proofErr w:type="gramStart"/>
-      <w:r>
-        <w:t>is added</w:t>
-      </w:r>
-      <w:proofErr w:type="gramEnd"/>
-      <w:r>
-        <w:t xml:space="preserve"> to the 8-bit hardware count to give the 32-bit clock count used within the C code. The lower 16 bits of that count </w:t>
-      </w:r>
-      <w:proofErr w:type="gramStart"/>
-      <w:r>
-        <w:t>are captured</w:t>
-      </w:r>
-      <w:proofErr w:type="gramEnd"/>
-      <w:r>
-        <w:t xml:space="preserve"> along with the TOF stop time and reference clock. The three 16-bit numbers put together give an absolute time measurement down to the </w:t>
-      </w:r>
-      <w:proofErr w:type="gramStart"/>
-      <w:r>
-        <w:t>10 picosecond</w:t>
-      </w:r>
-      <w:proofErr w:type="gramEnd"/>
-      <w:r>
-        <w:t xml:space="preserve"> level.</w:t>
-      </w:r>
-    </w:p>
-    <w:p>
-      <w:pPr>
-        <w:jc w:val="both"/>
-      </w:pPr>
-      <w:r>
         <w:t xml:space="preserve">The TOF chip is set up </w:t>
       </w:r>
       <w:r>
-        <w:t xml:space="preserve">such that each count of the stop time represents 10 picoseconds. Therefore, the time is calculated from the stop time </w:t>
-      </w:r>
-      <w:proofErr w:type="gramStart"/>
-      <w:r>
-        <w:t>plus</w:t>
-      </w:r>
-      <w:proofErr w:type="gramEnd"/>
-      <w:r>
-        <w:t xml:space="preserve"> the reference clock multiplied by 8333, to give a result in units of picoseconds. That </w:t>
+        <w:t xml:space="preserve">such that each count of the stop time represents 10 picoseconds. Therefore, the time is calculated from the stop time plus the reference clock multiplied by 8333, to give a result in units of picoseconds. That </w:t>
       </w:r>
       <w:r>
         <w:t>could</w:t>
       </w:r>
       <w:r>
-        <w:t xml:space="preserve"> then be directly added to the captured 16-bit clock count, multiplied </w:t>
-      </w:r>
-      <w:proofErr w:type="gramStart"/>
-      <w:r>
-        <w:t xml:space="preserve">by </w:t>
-      </w:r>
-      <w:proofErr w:type="gramEnd"/>
+        <w:t xml:space="preserve"> then be directly added to the captured 16-bit clock count, multiplied by </w:t>
+      </w:r>
       <m:oMath>
         <m:r>
           <w:rPr>
@@ -13083,7 +12142,7 @@
 </file>
 
 <file path=word/endnotes.xml><?xml version="1.0" encoding="utf-8"?>
-<w:endnotes xmlns:wpc="http://schemas.microsoft.com/office/word/2010/wordprocessingCanvas" xmlns:cx="http://schemas.microsoft.com/office/drawing/2014/chartex" xmlns:cx1="http://schemas.microsoft.com/office/drawing/2015/9/8/chartex" xmlns:mc="http://schemas.openxmlformats.org/markup-compatibility/2006" xmlns:o="urn:schemas-microsoft-com:office:office" xmlns:r="http://schemas.openxmlformats.org/officeDocument/2006/relationships" xmlns:m="http://schemas.openxmlformats.org/officeDocument/2006/math" xmlns:v="urn:schemas-microsoft-com:vml" xmlns:wp14="http://schemas.microsoft.com/office/word/2010/wordprocessingDrawing" xmlns:wp="http://schemas.openxmlformats.org/drawingml/2006/wordprocessingDrawing" xmlns:w10="urn:schemas-microsoft-com:office:word" xmlns:w="http://schemas.openxmlformats.org/wordprocessingml/2006/main" xmlns:w14="http://schemas.microsoft.com/office/word/2010/wordml" xmlns:w15="http://schemas.microsoft.com/office/word/2012/wordml" xmlns:w16se="http://schemas.microsoft.com/office/word/2015/wordml/symex" xmlns:wpg="http://schemas.microsoft.com/office/word/2010/wordprocessingGroup" xmlns:wpi="http://schemas.microsoft.com/office/word/2010/wordprocessingInk" xmlns:wne="http://schemas.microsoft.com/office/word/2006/wordml" xmlns:wps="http://schemas.microsoft.com/office/word/2010/wordprocessingShape" mc:Ignorable="w14 w15 w16se wp14">
+<w:endnotes xmlns:wpc="http://schemas.microsoft.com/office/word/2010/wordprocessingCanvas" xmlns:cx="http://schemas.microsoft.com/office/drawing/2014/chartex" xmlns:cx1="http://schemas.microsoft.com/office/drawing/2015/9/8/chartex" xmlns:cx2="http://schemas.microsoft.com/office/drawing/2015/10/21/chartex" xmlns:cx3="http://schemas.microsoft.com/office/drawing/2016/5/9/chartex" xmlns:cx4="http://schemas.microsoft.com/office/drawing/2016/5/10/chartex" xmlns:cx5="http://schemas.microsoft.com/office/drawing/2016/5/11/chartex" xmlns:cx6="http://schemas.microsoft.com/office/drawing/2016/5/12/chartex" xmlns:cx7="http://schemas.microsoft.com/office/drawing/2016/5/13/chartex" xmlns:cx8="http://schemas.microsoft.com/office/drawing/2016/5/14/chartex" xmlns:mc="http://schemas.openxmlformats.org/markup-compatibility/2006" xmlns:aink="http://schemas.microsoft.com/office/drawing/2016/ink" xmlns:am3d="http://schemas.microsoft.com/office/drawing/2017/model3d" xmlns:o="urn:schemas-microsoft-com:office:office" xmlns:oel="http://schemas.microsoft.com/office/2019/extlst" xmlns:r="http://schemas.openxmlformats.org/officeDocument/2006/relationships" xmlns:m="http://schemas.openxmlformats.org/officeDocument/2006/math" xmlns:v="urn:schemas-microsoft-com:vml" xmlns:wp14="http://schemas.microsoft.com/office/word/2010/wordprocessingDrawing" xmlns:wp="http://schemas.openxmlformats.org/drawingml/2006/wordprocessingDrawing" xmlns:w10="urn:schemas-microsoft-com:office:word" xmlns:w="http://schemas.openxmlformats.org/wordprocessingml/2006/main" xmlns:w14="http://schemas.microsoft.com/office/word/2010/wordml" xmlns:w15="http://schemas.microsoft.com/office/word/2012/wordml" xmlns:w16cex="http://schemas.microsoft.com/office/word/2018/wordml/cex" xmlns:w16cid="http://schemas.microsoft.com/office/word/2016/wordml/cid" xmlns:w16="http://schemas.microsoft.com/office/word/2018/wordml" xmlns:w16sdtdh="http://schemas.microsoft.com/office/word/2020/wordml/sdtdatahash" xmlns:w16se="http://schemas.microsoft.com/office/word/2015/wordml/symex" xmlns:wpg="http://schemas.microsoft.com/office/word/2010/wordprocessingGroup" xmlns:wpi="http://schemas.microsoft.com/office/word/2010/wordprocessingInk" xmlns:wne="http://schemas.microsoft.com/office/word/2006/wordml" xmlns:wps="http://schemas.microsoft.com/office/word/2010/wordprocessingShape" mc:Ignorable="w14 w15 w16se w16cid w16 w16cex w16sdtdh wp14">
   <w:endnote w:type="separator" w:id="-1">
     <w:p>
       <w:pPr>
@@ -13108,7 +12167,7 @@
 </file>
 
 <file path=word/footer1.xml><?xml version="1.0" encoding="utf-8"?>
-<w:ftr xmlns:wpc="http://schemas.microsoft.com/office/word/2010/wordprocessingCanvas" xmlns:cx="http://schemas.microsoft.com/office/drawing/2014/chartex" xmlns:cx1="http://schemas.microsoft.com/office/drawing/2015/9/8/chartex" xmlns:mc="http://schemas.openxmlformats.org/markup-compatibility/2006" xmlns:o="urn:schemas-microsoft-com:office:office" xmlns:r="http://schemas.openxmlformats.org/officeDocument/2006/relationships" xmlns:m="http://schemas.openxmlformats.org/officeDocument/2006/math" xmlns:v="urn:schemas-microsoft-com:vml" xmlns:wp14="http://schemas.microsoft.com/office/word/2010/wordprocessingDrawing" xmlns:wp="http://schemas.openxmlformats.org/drawingml/2006/wordprocessingDrawing" xmlns:w10="urn:schemas-microsoft-com:office:word" xmlns:w="http://schemas.openxmlformats.org/wordprocessingml/2006/main" xmlns:w14="http://schemas.microsoft.com/office/word/2010/wordml" xmlns:w15="http://schemas.microsoft.com/office/word/2012/wordml" xmlns:w16se="http://schemas.microsoft.com/office/word/2015/wordml/symex" xmlns:wpg="http://schemas.microsoft.com/office/word/2010/wordprocessingGroup" xmlns:wpi="http://schemas.microsoft.com/office/word/2010/wordprocessingInk" xmlns:wne="http://schemas.microsoft.com/office/word/2006/wordml" xmlns:wps="http://schemas.microsoft.com/office/word/2010/wordprocessingShape" mc:Ignorable="w14 w15 w16se wp14">
+<w:ftr xmlns:wpc="http://schemas.microsoft.com/office/word/2010/wordprocessingCanvas" xmlns:cx="http://schemas.microsoft.com/office/drawing/2014/chartex" xmlns:cx1="http://schemas.microsoft.com/office/drawing/2015/9/8/chartex" xmlns:cx2="http://schemas.microsoft.com/office/drawing/2015/10/21/chartex" xmlns:cx3="http://schemas.microsoft.com/office/drawing/2016/5/9/chartex" xmlns:cx4="http://schemas.microsoft.com/office/drawing/2016/5/10/chartex" xmlns:cx5="http://schemas.microsoft.com/office/drawing/2016/5/11/chartex" xmlns:cx6="http://schemas.microsoft.com/office/drawing/2016/5/12/chartex" xmlns:cx7="http://schemas.microsoft.com/office/drawing/2016/5/13/chartex" xmlns:cx8="http://schemas.microsoft.com/office/drawing/2016/5/14/chartex" xmlns:mc="http://schemas.openxmlformats.org/markup-compatibility/2006" xmlns:aink="http://schemas.microsoft.com/office/drawing/2016/ink" xmlns:am3d="http://schemas.microsoft.com/office/drawing/2017/model3d" xmlns:o="urn:schemas-microsoft-com:office:office" xmlns:oel="http://schemas.microsoft.com/office/2019/extlst" xmlns:r="http://schemas.openxmlformats.org/officeDocument/2006/relationships" xmlns:m="http://schemas.openxmlformats.org/officeDocument/2006/math" xmlns:v="urn:schemas-microsoft-com:vml" xmlns:wp14="http://schemas.microsoft.com/office/word/2010/wordprocessingDrawing" xmlns:wp="http://schemas.openxmlformats.org/drawingml/2006/wordprocessingDrawing" xmlns:w10="urn:schemas-microsoft-com:office:word" xmlns:w="http://schemas.openxmlformats.org/wordprocessingml/2006/main" xmlns:w14="http://schemas.microsoft.com/office/word/2010/wordml" xmlns:w15="http://schemas.microsoft.com/office/word/2012/wordml" xmlns:w16cex="http://schemas.microsoft.com/office/word/2018/wordml/cex" xmlns:w16cid="http://schemas.microsoft.com/office/word/2016/wordml/cid" xmlns:w16="http://schemas.microsoft.com/office/word/2018/wordml" xmlns:w16sdtdh="http://schemas.microsoft.com/office/word/2020/wordml/sdtdatahash" xmlns:w16se="http://schemas.microsoft.com/office/word/2015/wordml/symex" xmlns:wpg="http://schemas.microsoft.com/office/word/2010/wordprocessingGroup" xmlns:wpi="http://schemas.microsoft.com/office/word/2010/wordprocessingInk" xmlns:wne="http://schemas.microsoft.com/office/word/2006/wordml" xmlns:wps="http://schemas.microsoft.com/office/word/2010/wordprocessingShape" mc:Ignorable="w14 w15 w16se w16cid w16 w16cex w16sdtdh wp14">
   <w:sdt>
     <w:sdtPr>
       <w:id w:val="59684757"/>
@@ -13161,7 +12220,7 @@
 </file>
 
 <file path=word/footnotes.xml><?xml version="1.0" encoding="utf-8"?>
-<w:footnotes xmlns:wpc="http://schemas.microsoft.com/office/word/2010/wordprocessingCanvas" xmlns:cx="http://schemas.microsoft.com/office/drawing/2014/chartex" xmlns:cx1="http://schemas.microsoft.com/office/drawing/2015/9/8/chartex" xmlns:mc="http://schemas.openxmlformats.org/markup-compatibility/2006" xmlns:o="urn:schemas-microsoft-com:office:office" xmlns:r="http://schemas.openxmlformats.org/officeDocument/2006/relationships" xmlns:m="http://schemas.openxmlformats.org/officeDocument/2006/math" xmlns:v="urn:schemas-microsoft-com:vml" xmlns:wp14="http://schemas.microsoft.com/office/word/2010/wordprocessingDrawing" xmlns:wp="http://schemas.openxmlformats.org/drawingml/2006/wordprocessingDrawing" xmlns:w10="urn:schemas-microsoft-com:office:word" xmlns:w="http://schemas.openxmlformats.org/wordprocessingml/2006/main" xmlns:w14="http://schemas.microsoft.com/office/word/2010/wordml" xmlns:w15="http://schemas.microsoft.com/office/word/2012/wordml" xmlns:w16se="http://schemas.microsoft.com/office/word/2015/wordml/symex" xmlns:wpg="http://schemas.microsoft.com/office/word/2010/wordprocessingGroup" xmlns:wpi="http://schemas.microsoft.com/office/word/2010/wordprocessingInk" xmlns:wne="http://schemas.microsoft.com/office/word/2006/wordml" xmlns:wps="http://schemas.microsoft.com/office/word/2010/wordprocessingShape" mc:Ignorable="w14 w15 w16se wp14">
+<w:footnotes xmlns:wpc="http://schemas.microsoft.com/office/word/2010/wordprocessingCanvas" xmlns:cx="http://schemas.microsoft.com/office/drawing/2014/chartex" xmlns:cx1="http://schemas.microsoft.com/office/drawing/2015/9/8/chartex" xmlns:cx2="http://schemas.microsoft.com/office/drawing/2015/10/21/chartex" xmlns:cx3="http://schemas.microsoft.com/office/drawing/2016/5/9/chartex" xmlns:cx4="http://schemas.microsoft.com/office/drawing/2016/5/10/chartex" xmlns:cx5="http://schemas.microsoft.com/office/drawing/2016/5/11/chartex" xmlns:cx6="http://schemas.microsoft.com/office/drawing/2016/5/12/chartex" xmlns:cx7="http://schemas.microsoft.com/office/drawing/2016/5/13/chartex" xmlns:cx8="http://schemas.microsoft.com/office/drawing/2016/5/14/chartex" xmlns:mc="http://schemas.openxmlformats.org/markup-compatibility/2006" xmlns:aink="http://schemas.microsoft.com/office/drawing/2016/ink" xmlns:am3d="http://schemas.microsoft.com/office/drawing/2017/model3d" xmlns:o="urn:schemas-microsoft-com:office:office" xmlns:oel="http://schemas.microsoft.com/office/2019/extlst" xmlns:r="http://schemas.openxmlformats.org/officeDocument/2006/relationships" xmlns:m="http://schemas.openxmlformats.org/officeDocument/2006/math" xmlns:v="urn:schemas-microsoft-com:vml" xmlns:wp14="http://schemas.microsoft.com/office/word/2010/wordprocessingDrawing" xmlns:wp="http://schemas.openxmlformats.org/drawingml/2006/wordprocessingDrawing" xmlns:w10="urn:schemas-microsoft-com:office:word" xmlns:w="http://schemas.openxmlformats.org/wordprocessingml/2006/main" xmlns:w14="http://schemas.microsoft.com/office/word/2010/wordml" xmlns:w15="http://schemas.microsoft.com/office/word/2012/wordml" xmlns:w16cex="http://schemas.microsoft.com/office/word/2018/wordml/cex" xmlns:w16cid="http://schemas.microsoft.com/office/word/2016/wordml/cid" xmlns:w16="http://schemas.microsoft.com/office/word/2018/wordml" xmlns:w16sdtdh="http://schemas.microsoft.com/office/word/2020/wordml/sdtdatahash" xmlns:w16se="http://schemas.microsoft.com/office/word/2015/wordml/symex" xmlns:wpg="http://schemas.microsoft.com/office/word/2010/wordprocessingGroup" xmlns:wpi="http://schemas.microsoft.com/office/word/2010/wordprocessingInk" xmlns:wne="http://schemas.microsoft.com/office/word/2006/wordml" xmlns:wps="http://schemas.microsoft.com/office/word/2010/wordprocessingShape" mc:Ignorable="w14 w15 w16se w16cid w16 w16cex w16sdtdh wp14">
   <w:footnote w:type="separator" w:id="-1">
     <w:p>
       <w:pPr>
@@ -13186,7 +12245,7 @@
 </file>
 
 <file path=word/header1.xml><?xml version="1.0" encoding="utf-8"?>
-<w:hdr xmlns:wpc="http://schemas.microsoft.com/office/word/2010/wordprocessingCanvas" xmlns:cx="http://schemas.microsoft.com/office/drawing/2014/chartex" xmlns:cx1="http://schemas.microsoft.com/office/drawing/2015/9/8/chartex" xmlns:mc="http://schemas.openxmlformats.org/markup-compatibility/2006" xmlns:o="urn:schemas-microsoft-com:office:office" xmlns:r="http://schemas.openxmlformats.org/officeDocument/2006/relationships" xmlns:m="http://schemas.openxmlformats.org/officeDocument/2006/math" xmlns:v="urn:schemas-microsoft-com:vml" xmlns:wp14="http://schemas.microsoft.com/office/word/2010/wordprocessingDrawing" xmlns:wp="http://schemas.openxmlformats.org/drawingml/2006/wordprocessingDrawing" xmlns:w10="urn:schemas-microsoft-com:office:word" xmlns:w="http://schemas.openxmlformats.org/wordprocessingml/2006/main" xmlns:w14="http://schemas.microsoft.com/office/word/2010/wordml" xmlns:w15="http://schemas.microsoft.com/office/word/2012/wordml" xmlns:w16se="http://schemas.microsoft.com/office/word/2015/wordml/symex" xmlns:wpg="http://schemas.microsoft.com/office/word/2010/wordprocessingGroup" xmlns:wpi="http://schemas.microsoft.com/office/word/2010/wordprocessingInk" xmlns:wne="http://schemas.microsoft.com/office/word/2006/wordml" xmlns:wps="http://schemas.microsoft.com/office/word/2010/wordprocessingShape" mc:Ignorable="w14 w15 w16se wp14">
+<w:hdr xmlns:wpc="http://schemas.microsoft.com/office/word/2010/wordprocessingCanvas" xmlns:cx="http://schemas.microsoft.com/office/drawing/2014/chartex" xmlns:cx1="http://schemas.microsoft.com/office/drawing/2015/9/8/chartex" xmlns:cx2="http://schemas.microsoft.com/office/drawing/2015/10/21/chartex" xmlns:cx3="http://schemas.microsoft.com/office/drawing/2016/5/9/chartex" xmlns:cx4="http://schemas.microsoft.com/office/drawing/2016/5/10/chartex" xmlns:cx5="http://schemas.microsoft.com/office/drawing/2016/5/11/chartex" xmlns:cx6="http://schemas.microsoft.com/office/drawing/2016/5/12/chartex" xmlns:cx7="http://schemas.microsoft.com/office/drawing/2016/5/13/chartex" xmlns:cx8="http://schemas.microsoft.com/office/drawing/2016/5/14/chartex" xmlns:mc="http://schemas.openxmlformats.org/markup-compatibility/2006" xmlns:aink="http://schemas.microsoft.com/office/drawing/2016/ink" xmlns:am3d="http://schemas.microsoft.com/office/drawing/2017/model3d" xmlns:o="urn:schemas-microsoft-com:office:office" xmlns:oel="http://schemas.microsoft.com/office/2019/extlst" xmlns:r="http://schemas.openxmlformats.org/officeDocument/2006/relationships" xmlns:m="http://schemas.openxmlformats.org/officeDocument/2006/math" xmlns:v="urn:schemas-microsoft-com:vml" xmlns:wp14="http://schemas.microsoft.com/office/word/2010/wordprocessingDrawing" xmlns:wp="http://schemas.openxmlformats.org/drawingml/2006/wordprocessingDrawing" xmlns:w10="urn:schemas-microsoft-com:office:word" xmlns:w="http://schemas.openxmlformats.org/wordprocessingml/2006/main" xmlns:w14="http://schemas.microsoft.com/office/word/2010/wordml" xmlns:w15="http://schemas.microsoft.com/office/word/2012/wordml" xmlns:w16cex="http://schemas.microsoft.com/office/word/2018/wordml/cex" xmlns:w16cid="http://schemas.microsoft.com/office/word/2016/wordml/cid" xmlns:w16="http://schemas.microsoft.com/office/word/2018/wordml" xmlns:w16sdtdh="http://schemas.microsoft.com/office/word/2020/wordml/sdtdatahash" xmlns:w16se="http://schemas.microsoft.com/office/word/2015/wordml/symex" xmlns:wpg="http://schemas.microsoft.com/office/word/2010/wordprocessingGroup" xmlns:wpi="http://schemas.microsoft.com/office/word/2010/wordprocessingInk" xmlns:wne="http://schemas.microsoft.com/office/word/2006/wordml" xmlns:wps="http://schemas.microsoft.com/office/word/2010/wordprocessingShape" mc:Ignorable="w14 w15 w16se w16cid w16 w16cex w16sdtdh wp14">
   <w:p>
     <w:pPr>
       <w:pStyle w:val="Header"/>
@@ -13204,14 +12263,20 @@
       <w:ptab w:relativeTo="margin" w:alignment="right" w:leader="none"/>
     </w:r>
     <w:r>
-      <w:t>September 30, 2022</w:t>
+      <w:t>August 11</w:t>
+    </w:r>
+    <w:r>
+      <w:t>, 202</w:t>
+    </w:r>
+    <w:r>
+      <w:t>3</w:t>
     </w:r>
   </w:p>
 </w:hdr>
 </file>
 
 <file path=word/numbering.xml><?xml version="1.0" encoding="utf-8"?>
-<w:numbering xmlns:wpc="http://schemas.microsoft.com/office/word/2010/wordprocessingCanvas" xmlns:cx="http://schemas.microsoft.com/office/drawing/2014/chartex" xmlns:cx1="http://schemas.microsoft.com/office/drawing/2015/9/8/chartex" xmlns:mc="http://schemas.openxmlformats.org/markup-compatibility/2006" xmlns:o="urn:schemas-microsoft-com:office:office" xmlns:r="http://schemas.openxmlformats.org/officeDocument/2006/relationships" xmlns:m="http://schemas.openxmlformats.org/officeDocument/2006/math" xmlns:v="urn:schemas-microsoft-com:vml" xmlns:wp14="http://schemas.microsoft.com/office/word/2010/wordprocessingDrawing" xmlns:wp="http://schemas.openxmlformats.org/drawingml/2006/wordprocessingDrawing" xmlns:w10="urn:schemas-microsoft-com:office:word" xmlns:w="http://schemas.openxmlformats.org/wordprocessingml/2006/main" xmlns:w14="http://schemas.microsoft.com/office/word/2010/wordml" xmlns:w15="http://schemas.microsoft.com/office/word/2012/wordml" xmlns:w16se="http://schemas.microsoft.com/office/word/2015/wordml/symex" xmlns:wpg="http://schemas.microsoft.com/office/word/2010/wordprocessingGroup" xmlns:wpi="http://schemas.microsoft.com/office/word/2010/wordprocessingInk" xmlns:wne="http://schemas.microsoft.com/office/word/2006/wordml" xmlns:wps="http://schemas.microsoft.com/office/word/2010/wordprocessingShape" mc:Ignorable="w14 w15 w16se wp14">
+<w:numbering xmlns:wpc="http://schemas.microsoft.com/office/word/2010/wordprocessingCanvas" xmlns:cx="http://schemas.microsoft.com/office/drawing/2014/chartex" xmlns:cx1="http://schemas.microsoft.com/office/drawing/2015/9/8/chartex" xmlns:cx2="http://schemas.microsoft.com/office/drawing/2015/10/21/chartex" xmlns:cx3="http://schemas.microsoft.com/office/drawing/2016/5/9/chartex" xmlns:cx4="http://schemas.microsoft.com/office/drawing/2016/5/10/chartex" xmlns:cx5="http://schemas.microsoft.com/office/drawing/2016/5/11/chartex" xmlns:cx6="http://schemas.microsoft.com/office/drawing/2016/5/12/chartex" xmlns:cx7="http://schemas.microsoft.com/office/drawing/2016/5/13/chartex" xmlns:cx8="http://schemas.microsoft.com/office/drawing/2016/5/14/chartex" xmlns:mc="http://schemas.openxmlformats.org/markup-compatibility/2006" xmlns:aink="http://schemas.microsoft.com/office/drawing/2016/ink" xmlns:am3d="http://schemas.microsoft.com/office/drawing/2017/model3d" xmlns:o="urn:schemas-microsoft-com:office:office" xmlns:oel="http://schemas.microsoft.com/office/2019/extlst" xmlns:r="http://schemas.openxmlformats.org/officeDocument/2006/relationships" xmlns:m="http://schemas.openxmlformats.org/officeDocument/2006/math" xmlns:v="urn:schemas-microsoft-com:vml" xmlns:wp14="http://schemas.microsoft.com/office/word/2010/wordprocessingDrawing" xmlns:wp="http://schemas.openxmlformats.org/drawingml/2006/wordprocessingDrawing" xmlns:w10="urn:schemas-microsoft-com:office:word" xmlns:w="http://schemas.openxmlformats.org/wordprocessingml/2006/main" xmlns:w14="http://schemas.microsoft.com/office/word/2010/wordml" xmlns:w15="http://schemas.microsoft.com/office/word/2012/wordml" xmlns:w16cex="http://schemas.microsoft.com/office/word/2018/wordml/cex" xmlns:w16cid="http://schemas.microsoft.com/office/word/2016/wordml/cid" xmlns:w16="http://schemas.microsoft.com/office/word/2018/wordml" xmlns:w16sdtdh="http://schemas.microsoft.com/office/word/2020/wordml/sdtdatahash" xmlns:w16se="http://schemas.microsoft.com/office/word/2015/wordml/symex" xmlns:wpg="http://schemas.microsoft.com/office/word/2010/wordprocessingGroup" xmlns:wpi="http://schemas.microsoft.com/office/word/2010/wordprocessingInk" xmlns:wne="http://schemas.microsoft.com/office/word/2006/wordml" xmlns:wps="http://schemas.microsoft.com/office/word/2010/wordprocessingShape" mc:Ignorable="w14 w15 w16se w16cid w16 w16cex w16sdtdh wp14">
   <w:abstractNum w:abstractNumId="0" w15:restartNumberingAfterBreak="0">
     <w:nsid w:val="05233939"/>
     <w:multiLevelType w:val="hybridMultilevel"/>
@@ -14501,50 +13566,50 @@
       </w:pPr>
     </w:lvl>
   </w:abstractNum>
-  <w:num w:numId="1">
+  <w:num w:numId="1" w16cid:durableId="295331555">
     <w:abstractNumId w:val="1"/>
   </w:num>
-  <w:num w:numId="2">
+  <w:num w:numId="2" w16cid:durableId="306058923">
     <w:abstractNumId w:val="11"/>
   </w:num>
-  <w:num w:numId="3">
+  <w:num w:numId="3" w16cid:durableId="308831202">
     <w:abstractNumId w:val="12"/>
   </w:num>
-  <w:num w:numId="4">
+  <w:num w:numId="4" w16cid:durableId="368576998">
     <w:abstractNumId w:val="0"/>
   </w:num>
-  <w:num w:numId="5">
+  <w:num w:numId="5" w16cid:durableId="2037271444">
     <w:abstractNumId w:val="10"/>
   </w:num>
-  <w:num w:numId="6">
+  <w:num w:numId="6" w16cid:durableId="704136247">
     <w:abstractNumId w:val="7"/>
   </w:num>
-  <w:num w:numId="7">
+  <w:num w:numId="7" w16cid:durableId="1085155255">
     <w:abstractNumId w:val="8"/>
   </w:num>
-  <w:num w:numId="8">
+  <w:num w:numId="8" w16cid:durableId="440271427">
     <w:abstractNumId w:val="3"/>
   </w:num>
-  <w:num w:numId="9">
+  <w:num w:numId="9" w16cid:durableId="543834034">
     <w:abstractNumId w:val="6"/>
   </w:num>
-  <w:num w:numId="10">
+  <w:num w:numId="10" w16cid:durableId="1784959986">
     <w:abstractNumId w:val="9"/>
   </w:num>
-  <w:num w:numId="11">
+  <w:num w:numId="11" w16cid:durableId="721103638">
     <w:abstractNumId w:val="4"/>
   </w:num>
-  <w:num w:numId="12">
+  <w:num w:numId="12" w16cid:durableId="1880967164">
     <w:abstractNumId w:val="5"/>
   </w:num>
-  <w:num w:numId="13">
+  <w:num w:numId="13" w16cid:durableId="1234925867">
     <w:abstractNumId w:val="2"/>
   </w:num>
 </w:numbering>
 </file>
 
 <file path=word/styles.xml><?xml version="1.0" encoding="utf-8"?>
-<w:styles xmlns:mc="http://schemas.openxmlformats.org/markup-compatibility/2006" xmlns:r="http://schemas.openxmlformats.org/officeDocument/2006/relationships" xmlns:w="http://schemas.openxmlformats.org/wordprocessingml/2006/main" xmlns:w14="http://schemas.microsoft.com/office/word/2010/wordml" xmlns:w15="http://schemas.microsoft.com/office/word/2012/wordml" xmlns:w16se="http://schemas.microsoft.com/office/word/2015/wordml/symex" mc:Ignorable="w14 w15 w16se">
+<w:styles xmlns:mc="http://schemas.openxmlformats.org/markup-compatibility/2006" xmlns:r="http://schemas.openxmlformats.org/officeDocument/2006/relationships" xmlns:w="http://schemas.openxmlformats.org/wordprocessingml/2006/main" xmlns:w14="http://schemas.microsoft.com/office/word/2010/wordml" xmlns:w15="http://schemas.microsoft.com/office/word/2012/wordml" xmlns:w16cex="http://schemas.microsoft.com/office/word/2018/wordml/cex" xmlns:w16cid="http://schemas.microsoft.com/office/word/2016/wordml/cid" xmlns:w16="http://schemas.microsoft.com/office/word/2018/wordml" xmlns:w16sdtdh="http://schemas.microsoft.com/office/word/2020/wordml/sdtdatahash" xmlns:w16se="http://schemas.microsoft.com/office/word/2015/wordml/symex" mc:Ignorable="w14 w15 w16se w16cid w16 w16cex w16sdtdh">
   <w:docDefaults>
     <w:rPrDefault>
       <w:rPr>
@@ -14560,7 +13625,7 @@
       </w:pPr>
     </w:pPrDefault>
   </w:docDefaults>
-  <w:latentStyles w:defLockedState="0" w:defUIPriority="99" w:defSemiHidden="0" w:defUnhideWhenUsed="0" w:defQFormat="0" w:count="371">
+  <w:latentStyles w:defLockedState="0" w:defUIPriority="99" w:defSemiHidden="0" w:defUnhideWhenUsed="0" w:defQFormat="0" w:count="376">
     <w:lsdException w:name="Normal" w:uiPriority="0" w:qFormat="1"/>
     <w:lsdException w:name="heading 1" w:uiPriority="9" w:qFormat="1"/>
     <w:lsdException w:name="heading 2" w:semiHidden="1" w:uiPriority="9" w:unhideWhenUsed="1" w:qFormat="1"/>
@@ -14932,6 +13997,11 @@
     <w:lsdException w:name="List Table 5 Dark Accent 6" w:uiPriority="50"/>
     <w:lsdException w:name="List Table 6 Colorful Accent 6" w:uiPriority="51"/>
     <w:lsdException w:name="List Table 7 Colorful Accent 6" w:uiPriority="52"/>
+    <w:lsdException w:name="Mention" w:semiHidden="1" w:unhideWhenUsed="1"/>
+    <w:lsdException w:name="Smart Hyperlink" w:semiHidden="1" w:unhideWhenUsed="1"/>
+    <w:lsdException w:name="Hashtag" w:semiHidden="1" w:unhideWhenUsed="1"/>
+    <w:lsdException w:name="Unresolved Mention" w:semiHidden="1" w:unhideWhenUsed="1"/>
+    <w:lsdException w:name="Smart Link" w:semiHidden="1" w:unhideWhenUsed="1"/>
   </w:latentStyles>
   <w:style w:type="paragraph" w:default="1" w:styleId="Normal">
     <w:name w:val="Normal"/>

</xml_diff>

<commit_message>
updated doc for trigger status byte and removed tracker clock
</commit_message>
<xml_diff>
--- a/EventPSOCdocumentation.docx
+++ b/EventPSOCdocumentation.docx
@@ -3447,150 +3447,10 @@
         </w:numPr>
       </w:pPr>
       <w:r>
-        <w:t>Bit 4: guard</w:t>
-      </w:r>
-    </w:p>
-    <w:p>
-      <w:pPr>
-        <w:pStyle w:val="ListParagraph"/>
-        <w:numPr>
-          <w:ilvl w:val="0"/>
-          <w:numId w:val="1"/>
-        </w:numPr>
-      </w:pPr>
-      <w:r>
-        <w:t xml:space="preserve">23: </w:t>
-      </w:r>
-      <w:r>
-        <w:t>2-byte T1 ADC counts</w:t>
-      </w:r>
-    </w:p>
-    <w:p>
-      <w:pPr>
-        <w:pStyle w:val="ListParagraph"/>
-        <w:numPr>
-          <w:ilvl w:val="0"/>
-          <w:numId w:val="1"/>
-        </w:numPr>
-      </w:pPr>
-      <w:r>
-        <w:t xml:space="preserve">25: </w:t>
-      </w:r>
-      <w:r>
-        <w:t>2-byte T2 ADC counts</w:t>
-      </w:r>
-    </w:p>
-    <w:p>
-      <w:pPr>
-        <w:pStyle w:val="ListParagraph"/>
-        <w:numPr>
-          <w:ilvl w:val="0"/>
-          <w:numId w:val="1"/>
-        </w:numPr>
-      </w:pPr>
-      <w:r>
-        <w:t xml:space="preserve">27: </w:t>
-      </w:r>
-      <w:r>
-        <w:t>2-byte T3 ADC counts</w:t>
-      </w:r>
-    </w:p>
-    <w:p>
-      <w:pPr>
-        <w:pStyle w:val="ListParagraph"/>
-        <w:numPr>
-          <w:ilvl w:val="0"/>
-          <w:numId w:val="1"/>
-        </w:numPr>
-      </w:pPr>
-      <w:r>
-        <w:t xml:space="preserve">29: </w:t>
-      </w:r>
-      <w:r>
-        <w:t>2-byte T4 ADC counts</w:t>
-      </w:r>
-    </w:p>
-    <w:p>
-      <w:pPr>
-        <w:pStyle w:val="ListParagraph"/>
-        <w:numPr>
-          <w:ilvl w:val="0"/>
-          <w:numId w:val="1"/>
-        </w:numPr>
-      </w:pPr>
-      <w:r>
-        <w:t xml:space="preserve">31: </w:t>
-      </w:r>
-      <w:r>
-        <w:t>2-byte G ADC counts</w:t>
-      </w:r>
-    </w:p>
-    <w:p>
-      <w:pPr>
-        <w:pStyle w:val="ListParagraph"/>
-        <w:numPr>
-          <w:ilvl w:val="0"/>
-          <w:numId w:val="1"/>
-        </w:numPr>
-      </w:pPr>
-      <w:r>
-        <w:t xml:space="preserve">33: </w:t>
-      </w:r>
-      <w:r>
-        <w:t xml:space="preserve">2-byte TOF time difference, in 10 </w:t>
-      </w:r>
-      <w:proofErr w:type="spellStart"/>
-      <w:r>
-        <w:t>ps</w:t>
-      </w:r>
-      <w:proofErr w:type="spellEnd"/>
-      <w:r>
-        <w:t xml:space="preserve"> units</w:t>
-      </w:r>
-    </w:p>
-    <w:p>
-      <w:pPr>
-        <w:pStyle w:val="ListParagraph"/>
-        <w:numPr>
-          <w:ilvl w:val="0"/>
-          <w:numId w:val="1"/>
-        </w:numPr>
-      </w:pPr>
-      <w:r>
-        <w:t xml:space="preserve">35: </w:t>
-      </w:r>
-      <w:r>
-        <w:t>2-byte tracker trigger count</w:t>
-      </w:r>
-    </w:p>
-    <w:p>
-      <w:pPr>
-        <w:pStyle w:val="ListParagraph"/>
-        <w:numPr>
-          <w:ilvl w:val="0"/>
-          <w:numId w:val="1"/>
-        </w:numPr>
-      </w:pPr>
-      <w:r>
-        <w:t xml:space="preserve">37: </w:t>
-      </w:r>
-      <w:r>
-        <w:t>1-byte tracker command count</w:t>
-      </w:r>
-    </w:p>
-    <w:p>
-      <w:pPr>
-        <w:pStyle w:val="ListParagraph"/>
-        <w:numPr>
-          <w:ilvl w:val="0"/>
-          <w:numId w:val="1"/>
-        </w:numPr>
-      </w:pPr>
-      <w:r>
-        <w:t xml:space="preserve">38: </w:t>
-      </w:r>
-      <w:r>
-        <w:t>1-byte status register and tracker trigger capture</w:t>
+        <w:t xml:space="preserve">Bit 4: </w:t>
+      </w:r>
+      <w:r>
+        <w:t>T1</w:t>
       </w:r>
     </w:p>
     <w:p>
@@ -3602,7 +3462,7 @@
         </w:numPr>
       </w:pPr>
       <w:r>
-        <w:t>Bits 6 and 7: tracker trigger capture</w:t>
+        <w:t>Bit 5: T2</w:t>
       </w:r>
     </w:p>
     <w:p>
@@ -3614,13 +3474,8 @@
         </w:numPr>
       </w:pPr>
       <w:r>
-        <w:t xml:space="preserve">Bit 5: </w:t>
-      </w:r>
-      <w:proofErr w:type="spellStart"/>
-      <w:r>
-        <w:t>StoreADC</w:t>
-      </w:r>
-      <w:proofErr w:type="spellEnd"/>
+        <w:t>Bit 6: T3</w:t>
+      </w:r>
     </w:p>
     <w:p>
       <w:pPr>
@@ -3631,7 +3486,150 @@
         </w:numPr>
       </w:pPr>
       <w:r>
-        <w:t>Bit 4: GO</w:t>
+        <w:t>Bit 7: T4</w:t>
+      </w:r>
+    </w:p>
+    <w:p>
+      <w:pPr>
+        <w:pStyle w:val="ListParagraph"/>
+        <w:numPr>
+          <w:ilvl w:val="0"/>
+          <w:numId w:val="1"/>
+        </w:numPr>
+      </w:pPr>
+      <w:r>
+        <w:t xml:space="preserve">23: </w:t>
+      </w:r>
+      <w:r>
+        <w:t>2-byte T1 ADC counts</w:t>
+      </w:r>
+    </w:p>
+    <w:p>
+      <w:pPr>
+        <w:pStyle w:val="ListParagraph"/>
+        <w:numPr>
+          <w:ilvl w:val="0"/>
+          <w:numId w:val="1"/>
+        </w:numPr>
+      </w:pPr>
+      <w:r>
+        <w:t xml:space="preserve">25: </w:t>
+      </w:r>
+      <w:r>
+        <w:t>2-byte T2 ADC counts</w:t>
+      </w:r>
+    </w:p>
+    <w:p>
+      <w:pPr>
+        <w:pStyle w:val="ListParagraph"/>
+        <w:numPr>
+          <w:ilvl w:val="0"/>
+          <w:numId w:val="1"/>
+        </w:numPr>
+      </w:pPr>
+      <w:r>
+        <w:t xml:space="preserve">27: </w:t>
+      </w:r>
+      <w:r>
+        <w:t>2-byte T3 ADC counts</w:t>
+      </w:r>
+    </w:p>
+    <w:p>
+      <w:pPr>
+        <w:pStyle w:val="ListParagraph"/>
+        <w:numPr>
+          <w:ilvl w:val="0"/>
+          <w:numId w:val="1"/>
+        </w:numPr>
+      </w:pPr>
+      <w:r>
+        <w:t xml:space="preserve">29: </w:t>
+      </w:r>
+      <w:r>
+        <w:t>2-byte T4 ADC counts</w:t>
+      </w:r>
+    </w:p>
+    <w:p>
+      <w:pPr>
+        <w:pStyle w:val="ListParagraph"/>
+        <w:numPr>
+          <w:ilvl w:val="0"/>
+          <w:numId w:val="1"/>
+        </w:numPr>
+      </w:pPr>
+      <w:r>
+        <w:t xml:space="preserve">31: </w:t>
+      </w:r>
+      <w:r>
+        <w:t>2-byte G ADC counts</w:t>
+      </w:r>
+    </w:p>
+    <w:p>
+      <w:pPr>
+        <w:pStyle w:val="ListParagraph"/>
+        <w:numPr>
+          <w:ilvl w:val="0"/>
+          <w:numId w:val="1"/>
+        </w:numPr>
+      </w:pPr>
+      <w:r>
+        <w:t xml:space="preserve">33: </w:t>
+      </w:r>
+      <w:r>
+        <w:t xml:space="preserve">2-byte TOF time difference, in 10 </w:t>
+      </w:r>
+      <w:proofErr w:type="spellStart"/>
+      <w:r>
+        <w:t>ps</w:t>
+      </w:r>
+      <w:proofErr w:type="spellEnd"/>
+      <w:r>
+        <w:t xml:space="preserve"> units</w:t>
+      </w:r>
+    </w:p>
+    <w:p>
+      <w:pPr>
+        <w:pStyle w:val="ListParagraph"/>
+        <w:numPr>
+          <w:ilvl w:val="0"/>
+          <w:numId w:val="1"/>
+        </w:numPr>
+      </w:pPr>
+      <w:r>
+        <w:t xml:space="preserve">35: </w:t>
+      </w:r>
+      <w:r>
+        <w:t>2-byte tracker trigger count</w:t>
+      </w:r>
+    </w:p>
+    <w:p>
+      <w:pPr>
+        <w:pStyle w:val="ListParagraph"/>
+        <w:numPr>
+          <w:ilvl w:val="0"/>
+          <w:numId w:val="1"/>
+        </w:numPr>
+      </w:pPr>
+      <w:r>
+        <w:t xml:space="preserve">37: </w:t>
+      </w:r>
+      <w:r>
+        <w:t>1-byte tracker command count</w:t>
+      </w:r>
+    </w:p>
+    <w:p>
+      <w:pPr>
+        <w:pStyle w:val="ListParagraph"/>
+        <w:numPr>
+          <w:ilvl w:val="0"/>
+          <w:numId w:val="1"/>
+        </w:numPr>
+      </w:pPr>
+      <w:r>
+        <w:t xml:space="preserve">38: </w:t>
+      </w:r>
+      <w:r>
+        <w:t>1-byte status register and tracker trigger capture</w:t>
       </w:r>
     </w:p>
     <w:p>
@@ -3643,7 +3641,7 @@
         </w:numPr>
       </w:pPr>
       <w:r>
-        <w:t>Bit 3: Done</w:t>
+        <w:t>Bits 6 and 7: tracker trigger capture</w:t>
       </w:r>
     </w:p>
     <w:p>
@@ -3655,8 +3653,13 @@
         </w:numPr>
       </w:pPr>
       <w:r>
-        <w:t>Bit 2: TOF interrupt</w:t>
-      </w:r>
+        <w:t xml:space="preserve">Bit 5: </w:t>
+      </w:r>
+      <w:proofErr w:type="spellStart"/>
+      <w:r>
+        <w:t>StoreADC</w:t>
+      </w:r>
+      <w:proofErr w:type="spellEnd"/>
     </w:p>
     <w:p>
       <w:pPr>
@@ -3667,13 +3670,8 @@
         </w:numPr>
       </w:pPr>
       <w:r>
-        <w:t xml:space="preserve">Bit 1: </w:t>
-      </w:r>
-      <w:proofErr w:type="spellStart"/>
-      <w:r>
-        <w:t>tcB</w:t>
-      </w:r>
-      <w:proofErr w:type="spellEnd"/>
+        <w:t>Bit 4: GO</w:t>
+      </w:r>
     </w:p>
     <w:p>
       <w:pPr>
@@ -3684,36 +3682,7 @@
         </w:numPr>
       </w:pPr>
       <w:r>
-        <w:t xml:space="preserve">Bit 0: </w:t>
-      </w:r>
-      <w:proofErr w:type="spellStart"/>
-      <w:r>
-        <w:t>tcA</w:t>
-      </w:r>
-      <w:proofErr w:type="spellEnd"/>
-    </w:p>
-    <w:p>
-      <w:pPr>
-        <w:pStyle w:val="ListParagraph"/>
-        <w:numPr>
-          <w:ilvl w:val="0"/>
-          <w:numId w:val="1"/>
-        </w:numPr>
-      </w:pPr>
-      <w:r>
-        <w:t>Optional 10 bytes for debugging the TOF</w:t>
-      </w:r>
-      <w:r>
-        <w:t xml:space="preserve"> (turn on with the 4</w:t>
-      </w:r>
-      <w:r>
-        <w:rPr>
-          <w:vertAlign w:val="superscript"/>
-        </w:rPr>
-        <w:t>th</w:t>
-      </w:r>
-      <w:r>
-        <w:t xml:space="preserve"> argument of the 0x3C start-run command)</w:t>
+        <w:t>Bit 3: Done</w:t>
       </w:r>
     </w:p>
     <w:p>
@@ -3725,7 +3694,7 @@
         </w:numPr>
       </w:pPr>
       <w:r>
-        <w:t>1-byte, number of TOF readouts since the last trigger in channel A</w:t>
+        <w:t>Bit 2: TOF interrupt</w:t>
       </w:r>
     </w:p>
     <w:p>
@@ -3737,8 +3706,13 @@
         </w:numPr>
       </w:pPr>
       <w:r>
-        <w:t>1-byte, number of TOF readouts since the last trigger in channel B</w:t>
-      </w:r>
+        <w:t xml:space="preserve">Bit 1: </w:t>
+      </w:r>
+      <w:proofErr w:type="spellStart"/>
+      <w:r>
+        <w:t>tcB</w:t>
+      </w:r>
+      <w:proofErr w:type="spellEnd"/>
     </w:p>
     <w:p>
       <w:pPr>
@@ -3749,7 +3723,36 @@
         </w:numPr>
       </w:pPr>
       <w:r>
-        <w:t>2-byte, channel A reference clock</w:t>
+        <w:t xml:space="preserve">Bit 0: </w:t>
+      </w:r>
+      <w:proofErr w:type="spellStart"/>
+      <w:r>
+        <w:t>tcA</w:t>
+      </w:r>
+      <w:proofErr w:type="spellEnd"/>
+    </w:p>
+    <w:p>
+      <w:pPr>
+        <w:pStyle w:val="ListParagraph"/>
+        <w:numPr>
+          <w:ilvl w:val="0"/>
+          <w:numId w:val="1"/>
+        </w:numPr>
+      </w:pPr>
+      <w:r>
+        <w:t>Optional 10 bytes for debugging the TOF</w:t>
+      </w:r>
+      <w:r>
+        <w:t xml:space="preserve"> (turn on with the 4</w:t>
+      </w:r>
+      <w:r>
+        <w:rPr>
+          <w:vertAlign w:val="superscript"/>
+        </w:rPr>
+        <w:t>th</w:t>
+      </w:r>
+      <w:r>
+        <w:t xml:space="preserve"> argument of the 0x3C start-run command)</w:t>
       </w:r>
     </w:p>
     <w:p>
@@ -3761,7 +3764,7 @@
         </w:numPr>
       </w:pPr>
       <w:r>
-        <w:t>2-byte, channel B reference clock</w:t>
+        <w:t>1-byte, number of TOF readouts since the last trigger in channel A</w:t>
       </w:r>
     </w:p>
     <w:p>
@@ -3773,15 +3776,7 @@
         </w:numPr>
       </w:pPr>
       <w:r>
-        <w:t xml:space="preserve">2-byte, channel </w:t>
-      </w:r>
-      <w:proofErr w:type="spellStart"/>
-      <w:r>
-        <w:t>A</w:t>
-      </w:r>
-      <w:proofErr w:type="spellEnd"/>
-      <w:r>
-        <w:t xml:space="preserve"> internal PSOC clock count</w:t>
+        <w:t>1-byte, number of TOF readouts since the last trigger in channel B</w:t>
       </w:r>
     </w:p>
     <w:p>
@@ -3793,40 +3788,7 @@
         </w:numPr>
       </w:pPr>
       <w:r>
-        <w:t>2-byte, channel B internal PSOC clock count</w:t>
-      </w:r>
-    </w:p>
-    <w:p>
-      <w:pPr>
-        <w:pStyle w:val="ListParagraph"/>
-        <w:numPr>
-          <w:ilvl w:val="0"/>
-          <w:numId w:val="1"/>
-        </w:numPr>
-      </w:pPr>
-      <w:r>
-        <w:t xml:space="preserve">39 or 49: </w:t>
-      </w:r>
-      <w:r>
-        <w:t>1-byte, number of tracker boards in the readout</w:t>
-      </w:r>
-    </w:p>
-    <w:p>
-      <w:pPr>
-        <w:pStyle w:val="ListParagraph"/>
-        <w:numPr>
-          <w:ilvl w:val="0"/>
-          <w:numId w:val="1"/>
-        </w:numPr>
-      </w:pPr>
-      <w:r>
-        <w:t xml:space="preserve">40 or 50: </w:t>
-      </w:r>
-      <w:r>
-        <w:t>Ordered sequence of tracker board data records</w:t>
-      </w:r>
-      <w:r>
-        <w:t xml:space="preserve"> of variable length</w:t>
+        <w:t>2-byte, channel A reference clock</w:t>
       </w:r>
     </w:p>
     <w:p>
@@ -3838,7 +3800,7 @@
         </w:numPr>
       </w:pPr>
       <w:r>
-        <w:t>All installed boards are included unless the available space in the data record runs out</w:t>
+        <w:t>2-byte, channel B reference clock</w:t>
       </w:r>
     </w:p>
     <w:p>
@@ -3850,6 +3812,83 @@
         </w:numPr>
       </w:pPr>
       <w:r>
+        <w:t xml:space="preserve">2-byte, channel </w:t>
+      </w:r>
+      <w:proofErr w:type="spellStart"/>
+      <w:r>
+        <w:t>A</w:t>
+      </w:r>
+      <w:proofErr w:type="spellEnd"/>
+      <w:r>
+        <w:t xml:space="preserve"> internal PSOC clock count</w:t>
+      </w:r>
+    </w:p>
+    <w:p>
+      <w:pPr>
+        <w:pStyle w:val="ListParagraph"/>
+        <w:numPr>
+          <w:ilvl w:val="1"/>
+          <w:numId w:val="1"/>
+        </w:numPr>
+      </w:pPr>
+      <w:r>
+        <w:t>2-byte, channel B internal PSOC clock count</w:t>
+      </w:r>
+    </w:p>
+    <w:p>
+      <w:pPr>
+        <w:pStyle w:val="ListParagraph"/>
+        <w:numPr>
+          <w:ilvl w:val="0"/>
+          <w:numId w:val="1"/>
+        </w:numPr>
+      </w:pPr>
+      <w:r>
+        <w:t xml:space="preserve">39 or 49: </w:t>
+      </w:r>
+      <w:r>
+        <w:t>1-byte, number of tracker boards in the readout</w:t>
+      </w:r>
+    </w:p>
+    <w:p>
+      <w:pPr>
+        <w:pStyle w:val="ListParagraph"/>
+        <w:numPr>
+          <w:ilvl w:val="0"/>
+          <w:numId w:val="1"/>
+        </w:numPr>
+      </w:pPr>
+      <w:r>
+        <w:t xml:space="preserve">40 or 50: </w:t>
+      </w:r>
+      <w:r>
+        <w:t>Ordered sequence of tracker board data records</w:t>
+      </w:r>
+      <w:r>
+        <w:t xml:space="preserve"> of variable length</w:t>
+      </w:r>
+    </w:p>
+    <w:p>
+      <w:pPr>
+        <w:pStyle w:val="ListParagraph"/>
+        <w:numPr>
+          <w:ilvl w:val="1"/>
+          <w:numId w:val="1"/>
+        </w:numPr>
+      </w:pPr>
+      <w:r>
+        <w:t>All installed boards are included unless the available space in the data record runs out</w:t>
+      </w:r>
+    </w:p>
+    <w:p>
+      <w:pPr>
+        <w:pStyle w:val="ListParagraph"/>
+        <w:numPr>
+          <w:ilvl w:val="1"/>
+          <w:numId w:val="1"/>
+        </w:numPr>
+      </w:pPr>
+      <w:r>
         <w:t>Individual boards come out with zero hits if</w:t>
       </w:r>
     </w:p>
@@ -3873,13 +3912,8 @@
           <w:numId w:val="1"/>
         </w:numPr>
       </w:pPr>
-      <w:proofErr w:type="gramStart"/>
-      <w:r>
-        <w:t>there</w:t>
-      </w:r>
-      <w:proofErr w:type="gramEnd"/>
-      <w:r>
-        <w:t xml:space="preserve"> was not enough space to write out the hits.</w:t>
+      <w:r>
+        <w:t>there was not enough space to write out the hits.</w:t>
       </w:r>
       <w:r>
         <w:t xml:space="preserve"> These will have a bad CRC and an error bit set.</w:t>
@@ -3950,6 +3984,7 @@
         </w:numPr>
       </w:pPr>
       <w:r>
+        <w:lastRenderedPageBreak/>
         <w:t>1-byte record length</w:t>
       </w:r>
     </w:p>
@@ -3989,8 +4024,467 @@
         </w:numPr>
       </w:pPr>
       <w:r>
+        <w:t>0: 0x48415553 (“HAUS” in ASCII)</w:t>
+      </w:r>
+    </w:p>
+    <w:p>
+      <w:pPr>
+        <w:pStyle w:val="ListParagraph"/>
+        <w:numPr>
+          <w:ilvl w:val="0"/>
+          <w:numId w:val="8"/>
+        </w:numPr>
+      </w:pPr>
+      <w:r>
+        <w:t>4: 2-byte run number</w:t>
+      </w:r>
+    </w:p>
+    <w:p>
+      <w:pPr>
+        <w:pStyle w:val="ListParagraph"/>
+        <w:numPr>
+          <w:ilvl w:val="0"/>
+          <w:numId w:val="8"/>
+        </w:numPr>
+      </w:pPr>
+      <w:r>
+        <w:t xml:space="preserve">6: </w:t>
+      </w:r>
+      <w:r>
+        <w:t>4-byte time and date (packed the same as in the event record)</w:t>
+      </w:r>
+    </w:p>
+    <w:p>
+      <w:pPr>
+        <w:pStyle w:val="ListParagraph"/>
+        <w:numPr>
+          <w:ilvl w:val="0"/>
+          <w:numId w:val="8"/>
+        </w:numPr>
+      </w:pPr>
+      <w:r>
+        <w:t>10: 2-byte last command</w:t>
+      </w:r>
+    </w:p>
+    <w:p>
+      <w:pPr>
+        <w:pStyle w:val="ListParagraph"/>
+        <w:numPr>
+          <w:ilvl w:val="0"/>
+          <w:numId w:val="8"/>
+        </w:numPr>
+      </w:pPr>
+      <w:r>
+        <w:t>12: 2-byte command count</w:t>
+      </w:r>
+    </w:p>
+    <w:p>
+      <w:pPr>
+        <w:pStyle w:val="ListParagraph"/>
+        <w:numPr>
+          <w:ilvl w:val="0"/>
+          <w:numId w:val="8"/>
+        </w:numPr>
+      </w:pPr>
+      <w:r>
+        <w:t>14: 1-byte count of bad commands</w:t>
+      </w:r>
+    </w:p>
+    <w:p>
+      <w:pPr>
+        <w:pStyle w:val="ListParagraph"/>
+        <w:numPr>
+          <w:ilvl w:val="0"/>
+          <w:numId w:val="8"/>
+        </w:numPr>
+      </w:pPr>
+      <w:r>
+        <w:t>15: 1-byte count of errors</w:t>
+      </w:r>
+    </w:p>
+    <w:p>
+      <w:pPr>
+        <w:pStyle w:val="ListParagraph"/>
+        <w:numPr>
+          <w:ilvl w:val="0"/>
+          <w:numId w:val="8"/>
+        </w:numPr>
+      </w:pPr>
+      <w:r>
+        <w:t>16: 4-byte number of triggers (GO signals)</w:t>
+      </w:r>
+    </w:p>
+    <w:p>
+      <w:pPr>
+        <w:pStyle w:val="ListParagraph"/>
+        <w:numPr>
+          <w:ilvl w:val="0"/>
+          <w:numId w:val="8"/>
+        </w:numPr>
+      </w:pPr>
+      <w:r>
+        <w:t>20: 4-byte number of missed triggers (GO1 signals)</w:t>
+      </w:r>
+    </w:p>
+    <w:p>
+      <w:pPr>
+        <w:pStyle w:val="ListParagraph"/>
+        <w:numPr>
+          <w:ilvl w:val="0"/>
+          <w:numId w:val="8"/>
+        </w:numPr>
+      </w:pPr>
+      <w:r>
+        <w:t>24: 2-byte average readout time in microseconds</w:t>
+      </w:r>
+    </w:p>
+    <w:p>
+      <w:pPr>
+        <w:pStyle w:val="ListParagraph"/>
+        <w:numPr>
+          <w:ilvl w:val="0"/>
+          <w:numId w:val="8"/>
+        </w:numPr>
+      </w:pPr>
+      <w:r>
+        <w:t>26: 2-byte T1 average singles rate</w:t>
+      </w:r>
+    </w:p>
+    <w:p>
+      <w:pPr>
+        <w:pStyle w:val="ListParagraph"/>
+        <w:numPr>
+          <w:ilvl w:val="0"/>
+          <w:numId w:val="8"/>
+        </w:numPr>
+      </w:pPr>
+      <w:r>
+        <w:t>28: 2-byte T2 average singles rate</w:t>
+      </w:r>
+    </w:p>
+    <w:p>
+      <w:pPr>
+        <w:pStyle w:val="ListParagraph"/>
+        <w:numPr>
+          <w:ilvl w:val="0"/>
+          <w:numId w:val="8"/>
+        </w:numPr>
+      </w:pPr>
+      <w:r>
+        <w:t>30: 2-byte T3 average singles rate</w:t>
+      </w:r>
+    </w:p>
+    <w:p>
+      <w:pPr>
+        <w:pStyle w:val="ListParagraph"/>
+        <w:numPr>
+          <w:ilvl w:val="0"/>
+          <w:numId w:val="8"/>
+        </w:numPr>
+      </w:pPr>
+      <w:r>
+        <w:t>32: 2-byte T4 average singles rate</w:t>
+      </w:r>
+    </w:p>
+    <w:p>
+      <w:pPr>
+        <w:pStyle w:val="ListParagraph"/>
+        <w:numPr>
+          <w:ilvl w:val="0"/>
+          <w:numId w:val="8"/>
+        </w:numPr>
+      </w:pPr>
+      <w:r>
+        <w:t>34: 2-byte Guard average singles rate</w:t>
+      </w:r>
+    </w:p>
+    <w:p>
+      <w:pPr>
+        <w:pStyle w:val="ListParagraph"/>
+        <w:numPr>
+          <w:ilvl w:val="0"/>
+          <w:numId w:val="8"/>
+        </w:numPr>
+      </w:pPr>
+      <w:r>
+        <w:t>36: 2-byte most recent tracker command count</w:t>
+      </w:r>
+    </w:p>
+    <w:p>
+      <w:pPr>
+        <w:pStyle w:val="ListParagraph"/>
+        <w:numPr>
+          <w:ilvl w:val="0"/>
+          <w:numId w:val="8"/>
+        </w:numPr>
+      </w:pPr>
+      <w:r>
+        <w:t>38: 1-byte percentage of events with tracker trigger bit 1 set</w:t>
+      </w:r>
+    </w:p>
+    <w:p>
+      <w:pPr>
+        <w:pStyle w:val="ListParagraph"/>
+        <w:numPr>
+          <w:ilvl w:val="0"/>
+          <w:numId w:val="8"/>
+        </w:numPr>
+      </w:pPr>
+      <w:r>
+        <w:t>39: 1-byte percentage of events with tracker trigger bit 2 set</w:t>
+      </w:r>
+    </w:p>
+    <w:p>
+      <w:pPr>
+        <w:pStyle w:val="ListParagraph"/>
+        <w:numPr>
+          <w:ilvl w:val="0"/>
+          <w:numId w:val="8"/>
+        </w:numPr>
+      </w:pPr>
+      <w:r>
+        <w:t>40: 1-byte number of tracker DAQ errors</w:t>
+      </w:r>
+    </w:p>
+    <w:p>
+      <w:pPr>
+        <w:pStyle w:val="ListParagraph"/>
+        <w:numPr>
+          <w:ilvl w:val="0"/>
+          <w:numId w:val="8"/>
+        </w:numPr>
+      </w:pPr>
+      <w:r>
+        <w:t>41: 1-byte number of tracker DAQ timeouts</w:t>
+      </w:r>
+    </w:p>
+    <w:p>
+      <w:pPr>
+        <w:pStyle w:val="ListParagraph"/>
+        <w:numPr>
+          <w:ilvl w:val="0"/>
+          <w:numId w:val="8"/>
+        </w:numPr>
+      </w:pPr>
+      <w:r>
+        <w:t>42: 1-byte average number of ASICs hit in board 0</w:t>
+      </w:r>
+    </w:p>
+    <w:p>
+      <w:pPr>
+        <w:pStyle w:val="ListParagraph"/>
+        <w:numPr>
+          <w:ilvl w:val="0"/>
+          <w:numId w:val="8"/>
+        </w:numPr>
+      </w:pPr>
+      <w:r>
+        <w:t>43: 1-byte average number of ASICs hit in board 1</w:t>
+      </w:r>
+    </w:p>
+    <w:p>
+      <w:pPr>
+        <w:pStyle w:val="ListParagraph"/>
+        <w:numPr>
+          <w:ilvl w:val="0"/>
+          <w:numId w:val="8"/>
+        </w:numPr>
+      </w:pPr>
+      <w:r>
+        <w:t>44: 1-byte average number of ASICs hit in board 2</w:t>
+      </w:r>
+    </w:p>
+    <w:p>
+      <w:pPr>
+        <w:pStyle w:val="ListParagraph"/>
+        <w:numPr>
+          <w:ilvl w:val="0"/>
+          <w:numId w:val="8"/>
+        </w:numPr>
+      </w:pPr>
+      <w:r>
+        <w:t>45: 1-byte average number of ASICs hit in board 3</w:t>
+      </w:r>
+    </w:p>
+    <w:p>
+      <w:pPr>
+        <w:pStyle w:val="ListParagraph"/>
+        <w:numPr>
+          <w:ilvl w:val="0"/>
+          <w:numId w:val="8"/>
+        </w:numPr>
+      </w:pPr>
+      <w:r>
+        <w:t>46: 1-byte average number of ASICs hit in board 4</w:t>
+      </w:r>
+    </w:p>
+    <w:p>
+      <w:pPr>
+        <w:pStyle w:val="ListParagraph"/>
+        <w:numPr>
+          <w:ilvl w:val="0"/>
+          <w:numId w:val="8"/>
+        </w:numPr>
+      </w:pPr>
+      <w:r>
+        <w:t>47: 1-byte average number of ASICs hit in board 5</w:t>
+      </w:r>
+    </w:p>
+    <w:p>
+      <w:pPr>
+        <w:pStyle w:val="ListParagraph"/>
+        <w:numPr>
+          <w:ilvl w:val="0"/>
+          <w:numId w:val="8"/>
+        </w:numPr>
+      </w:pPr>
+      <w:r>
+        <w:t>48: 1-byte average number of ASICs hit in board 6</w:t>
+      </w:r>
+    </w:p>
+    <w:p>
+      <w:pPr>
+        <w:pStyle w:val="ListParagraph"/>
+        <w:numPr>
+          <w:ilvl w:val="0"/>
+          <w:numId w:val="8"/>
+        </w:numPr>
+      </w:pPr>
+      <w:r>
+        <w:t>49: 1-byte average number of ASICs hit in board 7</w:t>
+      </w:r>
+    </w:p>
+    <w:p>
+      <w:pPr>
+        <w:pStyle w:val="ListParagraph"/>
+        <w:numPr>
+          <w:ilvl w:val="0"/>
+          <w:numId w:val="8"/>
+        </w:numPr>
+      </w:pPr>
+      <w:r>
+        <w:t>50: 2-byte channel-OR rate in tracker board 0, Hz</w:t>
+      </w:r>
+    </w:p>
+    <w:p>
+      <w:pPr>
+        <w:pStyle w:val="ListParagraph"/>
+        <w:numPr>
+          <w:ilvl w:val="0"/>
+          <w:numId w:val="8"/>
+        </w:numPr>
+      </w:pPr>
+      <w:r>
+        <w:t>52: 2-byte channel-OR rate in tracker board 1, Hz</w:t>
+      </w:r>
+    </w:p>
+    <w:p>
+      <w:pPr>
+        <w:pStyle w:val="ListParagraph"/>
+        <w:numPr>
+          <w:ilvl w:val="0"/>
+          <w:numId w:val="8"/>
+        </w:numPr>
+      </w:pPr>
+      <w:r>
+        <w:t>54: 2-byte channel-OR rate in tracker board 2, Hz</w:t>
+      </w:r>
+    </w:p>
+    <w:p>
+      <w:pPr>
+        <w:pStyle w:val="ListParagraph"/>
+        <w:numPr>
+          <w:ilvl w:val="0"/>
+          <w:numId w:val="8"/>
+        </w:numPr>
+      </w:pPr>
+      <w:r>
+        <w:t>56: 2-byte channel-OR rate in tracker board 3, Hz</w:t>
+      </w:r>
+    </w:p>
+    <w:p>
+      <w:pPr>
+        <w:pStyle w:val="ListParagraph"/>
+        <w:numPr>
+          <w:ilvl w:val="0"/>
+          <w:numId w:val="8"/>
+        </w:numPr>
+      </w:pPr>
+      <w:r>
+        <w:t>58: 2-byte channel-OR rate in tracker board 4, Hz</w:t>
+      </w:r>
+    </w:p>
+    <w:p>
+      <w:pPr>
+        <w:pStyle w:val="ListParagraph"/>
+        <w:numPr>
+          <w:ilvl w:val="0"/>
+          <w:numId w:val="8"/>
+        </w:numPr>
+      </w:pPr>
+      <w:r>
+        <w:t>60: 2-byte channel-OR rate in tracker board 5, Hz</w:t>
+      </w:r>
+    </w:p>
+    <w:p>
+      <w:pPr>
+        <w:pStyle w:val="ListParagraph"/>
+        <w:numPr>
+          <w:ilvl w:val="0"/>
+          <w:numId w:val="8"/>
+        </w:numPr>
+      </w:pPr>
+      <w:r>
+        <w:t>62: 2-byte channel-OR rate in tracker board 6, Hz</w:t>
+      </w:r>
+    </w:p>
+    <w:p>
+      <w:pPr>
+        <w:pStyle w:val="ListParagraph"/>
+        <w:numPr>
+          <w:ilvl w:val="0"/>
+          <w:numId w:val="8"/>
+        </w:numPr>
+      </w:pPr>
+      <w:r>
+        <w:t>64: 2-byte channel-OR rate in tracker board 7, Hz</w:t>
+      </w:r>
+    </w:p>
+    <w:p>
+      <w:pPr>
+        <w:pStyle w:val="ListParagraph"/>
+        <w:numPr>
+          <w:ilvl w:val="0"/>
+          <w:numId w:val="8"/>
+        </w:numPr>
+      </w:pPr>
+      <w:r>
+        <w:t xml:space="preserve">66: 2-byte </w:t>
+      </w:r>
+      <w:r>
+        <w:t>PSOC die temperature, in degrees</w:t>
+      </w:r>
+      <w:r>
+        <w:t xml:space="preserve"> Celsius</w:t>
+      </w:r>
+    </w:p>
+    <w:p>
+      <w:pPr>
+        <w:pStyle w:val="ListParagraph"/>
+        <w:numPr>
+          <w:ilvl w:val="0"/>
+          <w:numId w:val="8"/>
+        </w:numPr>
+      </w:pPr>
+      <w:r>
         <w:lastRenderedPageBreak/>
-        <w:t>0: 0x48415553 (“HAUS” in ASCII)</w:t>
+        <w:t>68: 2-byte temperate of tracker board 0</w:t>
+      </w:r>
+      <w:r>
+        <w:t xml:space="preserve"> </w:t>
+      </w:r>
+      <w:r>
+        <w:t>(divide by 256 to get degrees Celsius)</w:t>
       </w:r>
     </w:p>
     <w:p>
@@ -4002,6 +4496,195 @@
         </w:numPr>
       </w:pPr>
       <w:r>
+        <w:t>70: 2-byte temperature of tracker board 7</w:t>
+      </w:r>
+      <w:r>
+        <w:t xml:space="preserve"> (divide by 256 to get degrees Celsius)</w:t>
+      </w:r>
+    </w:p>
+    <w:p>
+      <w:pPr>
+        <w:pStyle w:val="ListParagraph"/>
+        <w:numPr>
+          <w:ilvl w:val="0"/>
+          <w:numId w:val="8"/>
+        </w:numPr>
+      </w:pPr>
+      <w:r>
+        <w:t>72: average number of Channel-A TOF hits per event</w:t>
+      </w:r>
+    </w:p>
+    <w:p>
+      <w:pPr>
+        <w:pStyle w:val="ListParagraph"/>
+        <w:numPr>
+          <w:ilvl w:val="0"/>
+          <w:numId w:val="8"/>
+        </w:numPr>
+      </w:pPr>
+      <w:r>
+        <w:t>73: average number of Channel-B TOF hits per event</w:t>
+      </w:r>
+    </w:p>
+    <w:p>
+      <w:pPr>
+        <w:pStyle w:val="ListParagraph"/>
+        <w:numPr>
+          <w:ilvl w:val="0"/>
+          <w:numId w:val="8"/>
+        </w:numPr>
+      </w:pPr>
+      <w:r>
+        <w:t>74: maximum number of Channel-A TOF hits in one event</w:t>
+      </w:r>
+    </w:p>
+    <w:p>
+      <w:pPr>
+        <w:pStyle w:val="ListParagraph"/>
+        <w:numPr>
+          <w:ilvl w:val="0"/>
+          <w:numId w:val="8"/>
+        </w:numPr>
+      </w:pPr>
+      <w:r>
+        <w:t>75: maximum number of Channel-B TOF hits in one event</w:t>
+      </w:r>
+    </w:p>
+    <w:p>
+      <w:pPr>
+        <w:pStyle w:val="ListParagraph"/>
+        <w:numPr>
+          <w:ilvl w:val="0"/>
+          <w:numId w:val="8"/>
+        </w:numPr>
+      </w:pPr>
+      <w:r>
+        <w:t xml:space="preserve">76: percent </w:t>
+      </w:r>
+      <w:r>
+        <w:t xml:space="preserve">Main-PSOC </w:t>
+      </w:r>
+      <w:r>
+        <w:t>busy fraction</w:t>
+      </w:r>
+    </w:p>
+    <w:p>
+      <w:pPr>
+        <w:pStyle w:val="ListParagraph"/>
+        <w:numPr>
+          <w:ilvl w:val="0"/>
+          <w:numId w:val="8"/>
+        </w:numPr>
+      </w:pPr>
+      <w:r>
+        <w:t>77: percent trigger live fraction</w:t>
+      </w:r>
+    </w:p>
+    <w:p>
+      <w:pPr>
+        <w:pStyle w:val="ListParagraph"/>
+        <w:numPr>
+          <w:ilvl w:val="0"/>
+          <w:numId w:val="8"/>
+        </w:numPr>
+      </w:pPr>
+      <w:r>
+        <w:t>78: percent live fraction for ADC state machine</w:t>
+      </w:r>
+    </w:p>
+    <w:p>
+      <w:pPr>
+        <w:pStyle w:val="ListParagraph"/>
+        <w:numPr>
+          <w:ilvl w:val="0"/>
+          <w:numId w:val="8"/>
+        </w:numPr>
+      </w:pPr>
+      <w:r>
+        <w:t>0xFF00FF trailer</w:t>
+      </w:r>
+    </w:p>
+    <w:p>
+      <w:pPr>
+        <w:pStyle w:val="Heading3"/>
+        <w:numPr>
+          <w:ilvl w:val="0"/>
+          <w:numId w:val="7"/>
+        </w:numPr>
+      </w:pPr>
+      <w:r>
+        <w:t>Tracker housekeeping</w:t>
+      </w:r>
+    </w:p>
+    <w:p>
+      <w:pPr>
+        <w:pStyle w:val="ListParagraph"/>
+        <w:numPr>
+          <w:ilvl w:val="0"/>
+          <w:numId w:val="9"/>
+        </w:numPr>
+      </w:pPr>
+      <w:r>
+        <w:t>0xDC00FF</w:t>
+      </w:r>
+    </w:p>
+    <w:p>
+      <w:pPr>
+        <w:pStyle w:val="ListParagraph"/>
+        <w:numPr>
+          <w:ilvl w:val="0"/>
+          <w:numId w:val="9"/>
+        </w:numPr>
+      </w:pPr>
+      <w:r>
+        <w:t>1-byte record length</w:t>
+      </w:r>
+    </w:p>
+    <w:p>
+      <w:pPr>
+        <w:pStyle w:val="ListParagraph"/>
+        <w:numPr>
+          <w:ilvl w:val="0"/>
+          <w:numId w:val="9"/>
+        </w:numPr>
+      </w:pPr>
+      <w:r>
+        <w:t>0xDF (instead of the command echo)</w:t>
+      </w:r>
+    </w:p>
+    <w:p>
+      <w:pPr>
+        <w:pStyle w:val="ListParagraph"/>
+        <w:numPr>
+          <w:ilvl w:val="0"/>
+          <w:numId w:val="9"/>
+        </w:numPr>
+      </w:pPr>
+      <w:r>
+        <w:t>0x00  (zero length for the command-data echo)</w:t>
+      </w:r>
+    </w:p>
+    <w:p>
+      <w:pPr>
+        <w:pStyle w:val="ListParagraph"/>
+        <w:numPr>
+          <w:ilvl w:val="0"/>
+          <w:numId w:val="9"/>
+        </w:numPr>
+      </w:pPr>
+      <w:r>
+        <w:t>0: 0x5452414B (“TRAK” in ASCII)</w:t>
+      </w:r>
+    </w:p>
+    <w:p>
+      <w:pPr>
+        <w:pStyle w:val="ListParagraph"/>
+        <w:numPr>
+          <w:ilvl w:val="0"/>
+          <w:numId w:val="9"/>
+        </w:numPr>
+      </w:pPr>
+      <w:r>
         <w:t>4: 2-byte run number</w:t>
       </w:r>
     </w:p>
@@ -4010,599 +4693,305 @@
         <w:pStyle w:val="ListParagraph"/>
         <w:numPr>
           <w:ilvl w:val="0"/>
-          <w:numId w:val="8"/>
-        </w:numPr>
-      </w:pPr>
-      <w:r>
-        <w:t xml:space="preserve">6: </w:t>
-      </w:r>
-      <w:r>
-        <w:t>4-byte time and date (packed the same as in the event record)</w:t>
-      </w:r>
-    </w:p>
-    <w:p>
-      <w:pPr>
-        <w:pStyle w:val="ListParagraph"/>
-        <w:numPr>
-          <w:ilvl w:val="0"/>
-          <w:numId w:val="8"/>
-        </w:numPr>
-      </w:pPr>
-      <w:r>
-        <w:t>10: 2-byte last command</w:t>
-      </w:r>
-    </w:p>
-    <w:p>
-      <w:pPr>
-        <w:pStyle w:val="ListParagraph"/>
-        <w:numPr>
-          <w:ilvl w:val="0"/>
-          <w:numId w:val="8"/>
-        </w:numPr>
-      </w:pPr>
-      <w:r>
-        <w:t>12: 2-byte command count</w:t>
-      </w:r>
-    </w:p>
-    <w:p>
-      <w:pPr>
-        <w:pStyle w:val="ListParagraph"/>
-        <w:numPr>
-          <w:ilvl w:val="0"/>
-          <w:numId w:val="8"/>
-        </w:numPr>
-      </w:pPr>
-      <w:r>
-        <w:t>14: 1-byte count of bad commands</w:t>
-      </w:r>
-    </w:p>
-    <w:p>
-      <w:pPr>
-        <w:pStyle w:val="ListParagraph"/>
-        <w:numPr>
-          <w:ilvl w:val="0"/>
-          <w:numId w:val="8"/>
-        </w:numPr>
-      </w:pPr>
-      <w:r>
-        <w:t>15: 1-byte count of errors</w:t>
-      </w:r>
-    </w:p>
-    <w:p>
-      <w:pPr>
-        <w:pStyle w:val="ListParagraph"/>
-        <w:numPr>
-          <w:ilvl w:val="0"/>
-          <w:numId w:val="8"/>
-        </w:numPr>
-      </w:pPr>
-      <w:r>
-        <w:t>16: 4-byte number of triggers (GO signals)</w:t>
-      </w:r>
-    </w:p>
-    <w:p>
-      <w:pPr>
-        <w:pStyle w:val="ListParagraph"/>
-        <w:numPr>
-          <w:ilvl w:val="0"/>
-          <w:numId w:val="8"/>
-        </w:numPr>
-      </w:pPr>
-      <w:r>
-        <w:t>20: 4-byte number of missed triggers (GO1 signals)</w:t>
-      </w:r>
-    </w:p>
-    <w:p>
-      <w:pPr>
-        <w:pStyle w:val="ListParagraph"/>
-        <w:numPr>
-          <w:ilvl w:val="0"/>
-          <w:numId w:val="8"/>
-        </w:numPr>
-      </w:pPr>
-      <w:r>
-        <w:t>24: 2-byte average readout time in microseconds</w:t>
-      </w:r>
-    </w:p>
-    <w:p>
-      <w:pPr>
-        <w:pStyle w:val="ListParagraph"/>
-        <w:numPr>
-          <w:ilvl w:val="0"/>
-          <w:numId w:val="8"/>
-        </w:numPr>
-      </w:pPr>
-      <w:r>
-        <w:t>26: 2-byte T1 average singles rate</w:t>
-      </w:r>
-    </w:p>
-    <w:p>
-      <w:pPr>
-        <w:pStyle w:val="ListParagraph"/>
-        <w:numPr>
-          <w:ilvl w:val="0"/>
-          <w:numId w:val="8"/>
-        </w:numPr>
-      </w:pPr>
-      <w:r>
-        <w:t>28: 2-byte T2 average singles rate</w:t>
-      </w:r>
-    </w:p>
-    <w:p>
-      <w:pPr>
-        <w:pStyle w:val="ListParagraph"/>
-        <w:numPr>
-          <w:ilvl w:val="0"/>
-          <w:numId w:val="8"/>
-        </w:numPr>
-      </w:pPr>
-      <w:r>
-        <w:t>30: 2-byte T3 average singles rate</w:t>
-      </w:r>
-    </w:p>
-    <w:p>
-      <w:pPr>
-        <w:pStyle w:val="ListParagraph"/>
-        <w:numPr>
-          <w:ilvl w:val="0"/>
-          <w:numId w:val="8"/>
-        </w:numPr>
-      </w:pPr>
-      <w:r>
-        <w:t>32: 2-byte T4 average singles rate</w:t>
-      </w:r>
-    </w:p>
-    <w:p>
-      <w:pPr>
-        <w:pStyle w:val="ListParagraph"/>
-        <w:numPr>
-          <w:ilvl w:val="0"/>
-          <w:numId w:val="8"/>
-        </w:numPr>
-      </w:pPr>
-      <w:r>
-        <w:t>34: 2-byte Guard average singles rate</w:t>
-      </w:r>
-    </w:p>
-    <w:p>
-      <w:pPr>
-        <w:pStyle w:val="ListParagraph"/>
-        <w:numPr>
-          <w:ilvl w:val="0"/>
-          <w:numId w:val="8"/>
-        </w:numPr>
-      </w:pPr>
-      <w:r>
-        <w:t>36: 2-byte most recent tracker command count</w:t>
-      </w:r>
-    </w:p>
-    <w:p>
-      <w:pPr>
-        <w:pStyle w:val="ListParagraph"/>
-        <w:numPr>
-          <w:ilvl w:val="0"/>
-          <w:numId w:val="8"/>
-        </w:numPr>
-      </w:pPr>
-      <w:r>
-        <w:t>38: 1-byte percentage of events with tracker trigger bit 1 set</w:t>
-      </w:r>
-    </w:p>
-    <w:p>
-      <w:pPr>
-        <w:pStyle w:val="ListParagraph"/>
-        <w:numPr>
-          <w:ilvl w:val="0"/>
-          <w:numId w:val="8"/>
-        </w:numPr>
-      </w:pPr>
-      <w:r>
-        <w:t>39: 1-byte percentage of events with tracker trigger bit 2 set</w:t>
-      </w:r>
-    </w:p>
-    <w:p>
-      <w:pPr>
-        <w:pStyle w:val="ListParagraph"/>
-        <w:numPr>
-          <w:ilvl w:val="0"/>
-          <w:numId w:val="8"/>
-        </w:numPr>
-      </w:pPr>
-      <w:r>
-        <w:t>40: 1-byte number of tracker DAQ errors</w:t>
-      </w:r>
-    </w:p>
-    <w:p>
-      <w:pPr>
-        <w:pStyle w:val="ListParagraph"/>
-        <w:numPr>
-          <w:ilvl w:val="0"/>
-          <w:numId w:val="8"/>
-        </w:numPr>
-      </w:pPr>
-      <w:r>
-        <w:t>41: 1-byte number of tracker DAQ timeouts</w:t>
-      </w:r>
-    </w:p>
-    <w:p>
-      <w:pPr>
-        <w:pStyle w:val="ListParagraph"/>
-        <w:numPr>
-          <w:ilvl w:val="0"/>
-          <w:numId w:val="8"/>
-        </w:numPr>
-      </w:pPr>
-      <w:r>
-        <w:t>42: 1-byte average number of ASICs hit in board 0</w:t>
-      </w:r>
-    </w:p>
-    <w:p>
-      <w:pPr>
-        <w:pStyle w:val="ListParagraph"/>
-        <w:numPr>
-          <w:ilvl w:val="0"/>
-          <w:numId w:val="8"/>
-        </w:numPr>
-      </w:pPr>
-      <w:r>
-        <w:t>43: 1-byte average number of ASICs hit in board 1</w:t>
-      </w:r>
-    </w:p>
-    <w:p>
-      <w:pPr>
-        <w:pStyle w:val="ListParagraph"/>
-        <w:numPr>
-          <w:ilvl w:val="0"/>
-          <w:numId w:val="8"/>
-        </w:numPr>
-      </w:pPr>
-      <w:r>
-        <w:t>44: 1-byte average number of ASICs hit in board 2</w:t>
-      </w:r>
-    </w:p>
-    <w:p>
-      <w:pPr>
-        <w:pStyle w:val="ListParagraph"/>
-        <w:numPr>
-          <w:ilvl w:val="0"/>
-          <w:numId w:val="8"/>
-        </w:numPr>
-      </w:pPr>
-      <w:r>
-        <w:t>45: 1-byte average number of ASICs hit in board 3</w:t>
-      </w:r>
-    </w:p>
-    <w:p>
-      <w:pPr>
-        <w:pStyle w:val="ListParagraph"/>
-        <w:numPr>
-          <w:ilvl w:val="0"/>
-          <w:numId w:val="8"/>
-        </w:numPr>
-      </w:pPr>
-      <w:r>
-        <w:t>46: 1-byte average number of ASICs hit in board 4</w:t>
-      </w:r>
-    </w:p>
-    <w:p>
-      <w:pPr>
-        <w:pStyle w:val="ListParagraph"/>
-        <w:numPr>
-          <w:ilvl w:val="0"/>
-          <w:numId w:val="8"/>
-        </w:numPr>
-      </w:pPr>
-      <w:r>
-        <w:t>47: 1-byte average number of ASICs hit in board 5</w:t>
-      </w:r>
-    </w:p>
-    <w:p>
-      <w:pPr>
-        <w:pStyle w:val="ListParagraph"/>
-        <w:numPr>
-          <w:ilvl w:val="0"/>
-          <w:numId w:val="8"/>
-        </w:numPr>
-      </w:pPr>
-      <w:r>
-        <w:t>48: 1-byte average number of ASICs hit in board 6</w:t>
-      </w:r>
-    </w:p>
-    <w:p>
-      <w:pPr>
-        <w:pStyle w:val="ListParagraph"/>
-        <w:numPr>
-          <w:ilvl w:val="0"/>
-          <w:numId w:val="8"/>
-        </w:numPr>
-      </w:pPr>
-      <w:r>
-        <w:t>49: 1-byte average number of ASICs hit in board 7</w:t>
-      </w:r>
-    </w:p>
-    <w:p>
-      <w:pPr>
-        <w:pStyle w:val="ListParagraph"/>
-        <w:numPr>
-          <w:ilvl w:val="0"/>
-          <w:numId w:val="8"/>
-        </w:numPr>
-      </w:pPr>
-      <w:r>
-        <w:t>50: 2-byte channel-OR rate in tracker board 0, Hz</w:t>
-      </w:r>
-    </w:p>
-    <w:p>
-      <w:pPr>
-        <w:pStyle w:val="ListParagraph"/>
-        <w:numPr>
-          <w:ilvl w:val="0"/>
-          <w:numId w:val="8"/>
-        </w:numPr>
-      </w:pPr>
-      <w:r>
-        <w:t>52: 2-byte channel-OR rate in tracker board 1, Hz</w:t>
-      </w:r>
-    </w:p>
-    <w:p>
-      <w:pPr>
-        <w:pStyle w:val="ListParagraph"/>
-        <w:numPr>
-          <w:ilvl w:val="0"/>
-          <w:numId w:val="8"/>
-        </w:numPr>
-      </w:pPr>
-      <w:r>
-        <w:t>54: 2-byte channel-OR rate in tracker board 2, Hz</w:t>
-      </w:r>
-    </w:p>
-    <w:p>
-      <w:pPr>
-        <w:pStyle w:val="ListParagraph"/>
-        <w:numPr>
-          <w:ilvl w:val="0"/>
-          <w:numId w:val="8"/>
-        </w:numPr>
-      </w:pPr>
-      <w:r>
-        <w:t>56: 2-byte channel-OR rate in tracker board 3, Hz</w:t>
-      </w:r>
-    </w:p>
-    <w:p>
-      <w:pPr>
-        <w:pStyle w:val="ListParagraph"/>
-        <w:numPr>
-          <w:ilvl w:val="0"/>
-          <w:numId w:val="8"/>
-        </w:numPr>
-      </w:pPr>
-      <w:r>
-        <w:t>58: 2-byte channel-OR rate in tracker board 4, Hz</w:t>
-      </w:r>
-    </w:p>
-    <w:p>
-      <w:pPr>
-        <w:pStyle w:val="ListParagraph"/>
-        <w:numPr>
-          <w:ilvl w:val="0"/>
-          <w:numId w:val="8"/>
-        </w:numPr>
-      </w:pPr>
-      <w:r>
-        <w:t>60: 2-byte channel-OR rate in tracker board 5, Hz</w:t>
-      </w:r>
-    </w:p>
-    <w:p>
-      <w:pPr>
-        <w:pStyle w:val="ListParagraph"/>
-        <w:numPr>
-          <w:ilvl w:val="0"/>
-          <w:numId w:val="8"/>
-        </w:numPr>
-      </w:pPr>
-      <w:r>
-        <w:t>62: 2-byte channel-OR rate in tracker board 6, Hz</w:t>
-      </w:r>
-    </w:p>
-    <w:p>
-      <w:pPr>
-        <w:pStyle w:val="ListParagraph"/>
-        <w:numPr>
-          <w:ilvl w:val="0"/>
-          <w:numId w:val="8"/>
-        </w:numPr>
-      </w:pPr>
-      <w:r>
-        <w:t>64: 2-byte channel-OR rate in tracker board 7, Hz</w:t>
-      </w:r>
-    </w:p>
-    <w:p>
-      <w:pPr>
-        <w:pStyle w:val="ListParagraph"/>
-        <w:numPr>
-          <w:ilvl w:val="0"/>
-          <w:numId w:val="8"/>
-        </w:numPr>
-      </w:pPr>
-      <w:r>
-        <w:t xml:space="preserve">66: 2-byte </w:t>
-      </w:r>
-      <w:r>
-        <w:t>PSOC die temperature, in degrees</w:t>
-      </w:r>
-      <w:r>
-        <w:t xml:space="preserve"> Celsius</w:t>
-      </w:r>
-    </w:p>
-    <w:p>
-      <w:pPr>
-        <w:pStyle w:val="ListParagraph"/>
-        <w:numPr>
-          <w:ilvl w:val="0"/>
-          <w:numId w:val="8"/>
-        </w:numPr>
-      </w:pPr>
-      <w:r>
-        <w:t>68: 2-byte temperate of tracker board 0</w:t>
+          <w:numId w:val="9"/>
+        </w:numPr>
+      </w:pPr>
+      <w:r>
+        <w:t>6: 4-byte time and date (packed the same as in the event record)</w:t>
+      </w:r>
+    </w:p>
+    <w:p>
+      <w:pPr>
+        <w:pStyle w:val="ListParagraph"/>
+        <w:numPr>
+          <w:ilvl w:val="0"/>
+          <w:numId w:val="9"/>
+        </w:numPr>
+      </w:pPr>
+      <w:r>
+        <w:t>10: 2-byte temperature of board 0</w:t>
+      </w:r>
+      <w:r>
+        <w:t xml:space="preserve"> (divide by 256 to get degrees Celsius)</w:t>
+      </w:r>
+    </w:p>
+    <w:p>
+      <w:pPr>
+        <w:pStyle w:val="ListParagraph"/>
+        <w:numPr>
+          <w:ilvl w:val="0"/>
+          <w:numId w:val="9"/>
+        </w:numPr>
+      </w:pPr>
+      <w:r>
+        <w:t>12: 2-byte SSD bias current of board 0</w:t>
+      </w:r>
+      <w:r>
+        <w:t xml:space="preserve"> (multiply by 2.5/100</w:t>
       </w:r>
       <w:r>
         <w:t xml:space="preserve"> </w:t>
       </w:r>
       <w:r>
-        <w:t>(divide by 256 to get degrees Celsius)</w:t>
-      </w:r>
-    </w:p>
-    <w:p>
-      <w:pPr>
-        <w:pStyle w:val="ListParagraph"/>
-        <w:numPr>
-          <w:ilvl w:val="0"/>
-          <w:numId w:val="8"/>
-        </w:numPr>
-      </w:pPr>
-      <w:r>
-        <w:t>70: 2-byte temperature of tracker board 7</w:t>
-      </w:r>
-      <w:r>
-        <w:t xml:space="preserve"> (divide by 256 to get degrees Celsius)</w:t>
-      </w:r>
-    </w:p>
-    <w:p>
-      <w:pPr>
-        <w:pStyle w:val="ListParagraph"/>
-        <w:numPr>
-          <w:ilvl w:val="0"/>
-          <w:numId w:val="8"/>
-        </w:numPr>
-      </w:pPr>
-      <w:r>
-        <w:t>72: average number of Channel-A TOF hits per event</w:t>
-      </w:r>
-    </w:p>
-    <w:p>
-      <w:pPr>
-        <w:pStyle w:val="ListParagraph"/>
-        <w:numPr>
-          <w:ilvl w:val="0"/>
-          <w:numId w:val="8"/>
+        <w:t>for</w:t>
+      </w:r>
+      <w:r>
+        <w:t xml:space="preserve"> micro-amps)</w:t>
+      </w:r>
+    </w:p>
+    <w:p>
+      <w:pPr>
+        <w:pStyle w:val="ListParagraph"/>
+        <w:numPr>
+          <w:ilvl w:val="0"/>
+          <w:numId w:val="9"/>
+        </w:numPr>
+      </w:pPr>
+      <w:r>
+        <w:t>14: 2-byte</w:t>
+      </w:r>
+      <w:r>
+        <w:t xml:space="preserve"> </w:t>
+      </w:r>
+      <w:r>
+        <w:t>board 0 digital 1.2-V regulator voltage (FPGA core</w:t>
+      </w:r>
+      <w:r>
+        <w:t>; multiply by 0.00125 for volts</w:t>
+      </w:r>
+      <w:r>
+        <w:t>)</w:t>
+      </w:r>
+    </w:p>
+    <w:p>
+      <w:pPr>
+        <w:pStyle w:val="ListParagraph"/>
+        <w:numPr>
+          <w:ilvl w:val="0"/>
+          <w:numId w:val="9"/>
+        </w:numPr>
+      </w:pPr>
+      <w:r>
+        <w:t>16: 2-byte</w:t>
+      </w:r>
+      <w:r>
+        <w:t xml:space="preserve"> </w:t>
+      </w:r>
+      <w:r>
+        <w:t>board 0 digital 1.2-V regulator current</w:t>
+      </w:r>
+      <w:r>
+        <w:t xml:space="preserve"> (multiply by 0.0025/0.03 for </w:t>
+      </w:r>
+      <w:r>
+        <w:t>milli</w:t>
+      </w:r>
+      <w:r>
+        <w:t>amps; typically 24 mA)</w:t>
+      </w:r>
+    </w:p>
+    <w:p>
+      <w:pPr>
+        <w:pStyle w:val="ListParagraph"/>
+        <w:numPr>
+          <w:ilvl w:val="0"/>
+          <w:numId w:val="9"/>
+        </w:numPr>
+      </w:pPr>
+      <w:r>
+        <w:t>18: 2-byte</w:t>
+      </w:r>
+      <w:r>
+        <w:t xml:space="preserve"> </w:t>
+      </w:r>
+      <w:r>
+        <w:t>board 0 digital 2.5-V regulator voltage (FPGA and other logic, including ASIC digital</w:t>
+      </w:r>
+      <w:r>
+        <w:t xml:space="preserve"> logic</w:t>
+      </w:r>
+      <w:r>
+        <w:t>)</w:t>
+      </w:r>
+    </w:p>
+    <w:p>
+      <w:pPr>
+        <w:pStyle w:val="ListParagraph"/>
+        <w:numPr>
+          <w:ilvl w:val="0"/>
+          <w:numId w:val="9"/>
+        </w:numPr>
+      </w:pPr>
+      <w:r>
+        <w:t>20: 2-byte</w:t>
+      </w:r>
+      <w:r>
+        <w:t xml:space="preserve"> </w:t>
+      </w:r>
+      <w:r>
+        <w:t>board 0 digital 2.5-V regulator current</w:t>
+      </w:r>
+      <w:r>
+        <w:t xml:space="preserve"> (typically 440 mA)</w:t>
+      </w:r>
+    </w:p>
+    <w:p>
+      <w:pPr>
+        <w:pStyle w:val="ListParagraph"/>
+        <w:numPr>
+          <w:ilvl w:val="0"/>
+          <w:numId w:val="9"/>
+        </w:numPr>
+      </w:pPr>
+      <w:r>
+        <w:t>22: 2-byte</w:t>
+      </w:r>
+      <w:r>
+        <w:t xml:space="preserve"> </w:t>
+      </w:r>
+      <w:r>
+        <w:t>board 0 digital 3.3-V regulator voltage (i2c bus)</w:t>
+      </w:r>
+    </w:p>
+    <w:p>
+      <w:pPr>
+        <w:pStyle w:val="ListParagraph"/>
+        <w:numPr>
+          <w:ilvl w:val="0"/>
+          <w:numId w:val="9"/>
+        </w:numPr>
+      </w:pPr>
+      <w:r>
+        <w:t>24: 2-byte</w:t>
+      </w:r>
+      <w:r>
+        <w:t xml:space="preserve"> </w:t>
+      </w:r>
+      <w:r>
+        <w:t>board 0 digital 3.3-V regulator current</w:t>
+      </w:r>
+      <w:r>
+        <w:t xml:space="preserve"> (typically 44 mA)</w:t>
+      </w:r>
+    </w:p>
+    <w:p>
+      <w:pPr>
+        <w:pStyle w:val="ListParagraph"/>
+        <w:numPr>
+          <w:ilvl w:val="0"/>
+          <w:numId w:val="9"/>
+        </w:numPr>
+      </w:pPr>
+      <w:r>
+        <w:t>26: 2-byte board 0 analog 2.1-V regulator voltage (amplifier input transistor)</w:t>
+      </w:r>
+    </w:p>
+    <w:p>
+      <w:pPr>
+        <w:pStyle w:val="ListParagraph"/>
+        <w:numPr>
+          <w:ilvl w:val="0"/>
+          <w:numId w:val="9"/>
+        </w:numPr>
+      </w:pPr>
+      <w:r>
+        <w:t>28: 2-byte board 0 analog 2.1-V regulator current</w:t>
+      </w:r>
+      <w:r>
+        <w:t xml:space="preserve"> (typically 80 mA)</w:t>
+      </w:r>
+    </w:p>
+    <w:p>
+      <w:pPr>
+        <w:pStyle w:val="ListParagraph"/>
+        <w:numPr>
+          <w:ilvl w:val="0"/>
+          <w:numId w:val="9"/>
+        </w:numPr>
+      </w:pPr>
+      <w:r>
+        <w:t>30: 2-byte board 0 analog 3.3-V regulator voltage (ASIC</w:t>
+      </w:r>
+      <w:r>
+        <w:t xml:space="preserve"> amplifiers)</w:t>
+      </w:r>
+    </w:p>
+    <w:p>
+      <w:pPr>
+        <w:pStyle w:val="ListParagraph"/>
+        <w:numPr>
+          <w:ilvl w:val="0"/>
+          <w:numId w:val="9"/>
+        </w:numPr>
+      </w:pPr>
+      <w:r>
+        <w:t>32: 2-byte board 0 analog 3.3-V regulator current (</w:t>
+      </w:r>
+    </w:p>
+    <w:p>
+      <w:pPr>
+        <w:pStyle w:val="ListParagraph"/>
+        <w:numPr>
+          <w:ilvl w:val="0"/>
+          <w:numId w:val="9"/>
+        </w:numPr>
+      </w:pPr>
+      <w:r>
+        <w:t>Repeat for 7 more boards, for a total of 201 bytes</w:t>
+      </w:r>
+    </w:p>
+    <w:p>
+      <w:pPr>
+        <w:pStyle w:val="ListParagraph"/>
+        <w:numPr>
+          <w:ilvl w:val="0"/>
+          <w:numId w:val="9"/>
+        </w:numPr>
+      </w:pPr>
+      <w:r>
+        <w:t>0xFF00FF trailer</w:t>
+      </w:r>
+    </w:p>
+    <w:p>
+      <w:r>
+        <w:t>The voltage and current conversions are the same for all five regulators. Only the bias-current conversion is different, as it uses a 100-ohm shunt resistor instead of the 0.03 ohms used for the low-voltage supplies.</w:t>
+      </w:r>
+    </w:p>
+    <w:p>
+      <w:pPr>
+        <w:pStyle w:val="Heading2"/>
+      </w:pPr>
+      <w:r>
+        <w:t>Begin of Run Record</w:t>
+      </w:r>
+    </w:p>
+    <w:p>
+      <w:r>
+        <w:t>The following packet of information goes out into the data stream whenever a run is started. There is the usual header, followed by 85 data bytes.</w:t>
+      </w:r>
+    </w:p>
+    <w:p>
+      <w:pPr>
+        <w:pStyle w:val="ListParagraph"/>
+        <w:numPr>
+          <w:ilvl w:val="0"/>
+          <w:numId w:val="10"/>
+        </w:numPr>
+      </w:pPr>
+      <w:r>
+        <w:t>0xDC00FF</w:t>
+      </w:r>
+    </w:p>
+    <w:p>
+      <w:pPr>
+        <w:pStyle w:val="ListParagraph"/>
+        <w:numPr>
+          <w:ilvl w:val="0"/>
+          <w:numId w:val="10"/>
         </w:numPr>
       </w:pPr>
       <w:r>
         <w:lastRenderedPageBreak/>
-        <w:t>73: average number of Channel-B TOF hits per event</w:t>
-      </w:r>
-    </w:p>
-    <w:p>
-      <w:pPr>
-        <w:pStyle w:val="ListParagraph"/>
-        <w:numPr>
-          <w:ilvl w:val="0"/>
-          <w:numId w:val="8"/>
-        </w:numPr>
-      </w:pPr>
-      <w:r>
-        <w:t>74: maximum number of Channel-A TOF hits in one event</w:t>
-      </w:r>
-    </w:p>
-    <w:p>
-      <w:pPr>
-        <w:pStyle w:val="ListParagraph"/>
-        <w:numPr>
-          <w:ilvl w:val="0"/>
-          <w:numId w:val="8"/>
-        </w:numPr>
-      </w:pPr>
-      <w:r>
-        <w:t>75: maximum number of Channel-B TOF hits in one event</w:t>
-      </w:r>
-    </w:p>
-    <w:p>
-      <w:pPr>
-        <w:pStyle w:val="ListParagraph"/>
-        <w:numPr>
-          <w:ilvl w:val="0"/>
-          <w:numId w:val="8"/>
-        </w:numPr>
-      </w:pPr>
-      <w:r>
-        <w:t xml:space="preserve">76: percent </w:t>
-      </w:r>
-      <w:r>
-        <w:t xml:space="preserve">Main-PSOC </w:t>
-      </w:r>
-      <w:r>
-        <w:t>busy fraction</w:t>
-      </w:r>
-    </w:p>
-    <w:p>
-      <w:pPr>
-        <w:pStyle w:val="ListParagraph"/>
-        <w:numPr>
-          <w:ilvl w:val="0"/>
-          <w:numId w:val="8"/>
-        </w:numPr>
-      </w:pPr>
-      <w:r>
-        <w:t>77: percent trigger live fraction</w:t>
-      </w:r>
-    </w:p>
-    <w:p>
-      <w:pPr>
-        <w:pStyle w:val="ListParagraph"/>
-        <w:numPr>
-          <w:ilvl w:val="0"/>
-          <w:numId w:val="8"/>
-        </w:numPr>
-      </w:pPr>
-      <w:r>
-        <w:t>78: percent live fraction for ADC state machine</w:t>
-      </w:r>
-    </w:p>
-    <w:p>
-      <w:pPr>
-        <w:pStyle w:val="ListParagraph"/>
-        <w:numPr>
-          <w:ilvl w:val="0"/>
-          <w:numId w:val="8"/>
-        </w:numPr>
-      </w:pPr>
-      <w:r>
-        <w:t>0xFF00FF trailer</w:t>
-      </w:r>
-    </w:p>
-    <w:p>
-      <w:pPr>
-        <w:pStyle w:val="Heading3"/>
-        <w:numPr>
-          <w:ilvl w:val="0"/>
-          <w:numId w:val="7"/>
-        </w:numPr>
-      </w:pPr>
-      <w:r>
-        <w:t>Tracker housekeeping</w:t>
-      </w:r>
-    </w:p>
-    <w:p>
-      <w:pPr>
-        <w:pStyle w:val="ListParagraph"/>
-        <w:numPr>
-          <w:ilvl w:val="0"/>
-          <w:numId w:val="9"/>
-        </w:numPr>
-      </w:pPr>
-      <w:r>
-        <w:t>0xDC00FF</w:t>
-      </w:r>
-    </w:p>
-    <w:p>
-      <w:pPr>
-        <w:pStyle w:val="ListParagraph"/>
-        <w:numPr>
-          <w:ilvl w:val="0"/>
-          <w:numId w:val="9"/>
-        </w:numPr>
-      </w:pPr>
-      <w:r>
         <w:t>1-byte record length</w:t>
       </w:r>
     </w:p>
@@ -4611,341 +5000,11 @@
         <w:pStyle w:val="ListParagraph"/>
         <w:numPr>
           <w:ilvl w:val="0"/>
-          <w:numId w:val="9"/>
-        </w:numPr>
-      </w:pPr>
-      <w:r>
-        <w:t>0xDF (instead of the command echo)</w:t>
-      </w:r>
-    </w:p>
-    <w:p>
-      <w:pPr>
-        <w:pStyle w:val="ListParagraph"/>
-        <w:numPr>
-          <w:ilvl w:val="0"/>
-          <w:numId w:val="9"/>
-        </w:numPr>
-      </w:pPr>
-      <w:r>
-        <w:t>0x00  (zero length for the command-data echo)</w:t>
-      </w:r>
-    </w:p>
-    <w:p>
-      <w:pPr>
-        <w:pStyle w:val="ListParagraph"/>
-        <w:numPr>
-          <w:ilvl w:val="0"/>
-          <w:numId w:val="9"/>
-        </w:numPr>
-      </w:pPr>
-      <w:r>
-        <w:t>0: 0x5452414B (“TRAK” in ASCII)</w:t>
-      </w:r>
-    </w:p>
-    <w:p>
-      <w:pPr>
-        <w:pStyle w:val="ListParagraph"/>
-        <w:numPr>
-          <w:ilvl w:val="0"/>
-          <w:numId w:val="9"/>
-        </w:numPr>
-      </w:pPr>
-      <w:r>
-        <w:t>4: 2-byte run number</w:t>
-      </w:r>
-    </w:p>
-    <w:p>
-      <w:pPr>
-        <w:pStyle w:val="ListParagraph"/>
-        <w:numPr>
-          <w:ilvl w:val="0"/>
-          <w:numId w:val="9"/>
-        </w:numPr>
-      </w:pPr>
-      <w:r>
-        <w:t>6: 4-byte time and date (packed the same as in the event record)</w:t>
-      </w:r>
-    </w:p>
-    <w:p>
-      <w:pPr>
-        <w:pStyle w:val="ListParagraph"/>
-        <w:numPr>
-          <w:ilvl w:val="0"/>
-          <w:numId w:val="9"/>
-        </w:numPr>
-      </w:pPr>
-      <w:r>
-        <w:t>10: 2-byte temperature of board 0</w:t>
-      </w:r>
-      <w:r>
-        <w:t xml:space="preserve"> (divide by 256 to get degrees Celsius)</w:t>
-      </w:r>
-    </w:p>
-    <w:p>
-      <w:pPr>
-        <w:pStyle w:val="ListParagraph"/>
-        <w:numPr>
-          <w:ilvl w:val="0"/>
-          <w:numId w:val="9"/>
-        </w:numPr>
-      </w:pPr>
-      <w:r>
-        <w:t>12: 2-byte SSD bias current of board 0</w:t>
-      </w:r>
-      <w:r>
-        <w:t xml:space="preserve"> (multiply by 2.5/100</w:t>
-      </w:r>
-      <w:r>
-        <w:t xml:space="preserve"> </w:t>
-      </w:r>
-      <w:r>
-        <w:t>for</w:t>
-      </w:r>
-      <w:r>
-        <w:t xml:space="preserve"> micro-amps)</w:t>
-      </w:r>
-    </w:p>
-    <w:p>
-      <w:pPr>
-        <w:pStyle w:val="ListParagraph"/>
-        <w:numPr>
-          <w:ilvl w:val="0"/>
-          <w:numId w:val="9"/>
-        </w:numPr>
-      </w:pPr>
-      <w:r>
-        <w:t>14: 2-byte</w:t>
-      </w:r>
-      <w:r>
-        <w:t xml:space="preserve"> </w:t>
-      </w:r>
-      <w:r>
-        <w:t>board 0 digital 1.2-V regulator voltage (FPGA core</w:t>
-      </w:r>
-      <w:r>
-        <w:t>; multiply by 0.00125 for volts</w:t>
-      </w:r>
-      <w:r>
-        <w:t>)</w:t>
-      </w:r>
-    </w:p>
-    <w:p>
-      <w:pPr>
-        <w:pStyle w:val="ListParagraph"/>
-        <w:numPr>
-          <w:ilvl w:val="0"/>
-          <w:numId w:val="9"/>
-        </w:numPr>
-      </w:pPr>
-      <w:r>
-        <w:t>16: 2-byte</w:t>
-      </w:r>
-      <w:r>
-        <w:t xml:space="preserve"> </w:t>
-      </w:r>
-      <w:r>
-        <w:t>board 0 digital 1.2-V regulator current</w:t>
-      </w:r>
-      <w:r>
-        <w:t xml:space="preserve"> (multiply by 0.0025/0.03 for </w:t>
-      </w:r>
-      <w:r>
-        <w:t>milli</w:t>
-      </w:r>
-      <w:r>
-        <w:t>amps; typically 24 mA)</w:t>
-      </w:r>
-    </w:p>
-    <w:p>
-      <w:pPr>
-        <w:pStyle w:val="ListParagraph"/>
-        <w:numPr>
-          <w:ilvl w:val="0"/>
-          <w:numId w:val="9"/>
-        </w:numPr>
-      </w:pPr>
-      <w:r>
-        <w:t>18: 2-byte</w:t>
-      </w:r>
-      <w:r>
-        <w:t xml:space="preserve"> </w:t>
-      </w:r>
-      <w:r>
-        <w:t>board 0 digital 2.5-V regulator voltage (FPGA and other logic, including ASIC digital</w:t>
-      </w:r>
-      <w:r>
-        <w:t xml:space="preserve"> logic</w:t>
-      </w:r>
-      <w:r>
-        <w:t>)</w:t>
-      </w:r>
-    </w:p>
-    <w:p>
-      <w:pPr>
-        <w:pStyle w:val="ListParagraph"/>
-        <w:numPr>
-          <w:ilvl w:val="0"/>
-          <w:numId w:val="9"/>
-        </w:numPr>
-      </w:pPr>
-      <w:r>
-        <w:t>20: 2-byte</w:t>
-      </w:r>
-      <w:r>
-        <w:t xml:space="preserve"> </w:t>
-      </w:r>
-      <w:r>
-        <w:t>board 0 digital 2.5-V regulator current</w:t>
-      </w:r>
-      <w:r>
-        <w:t xml:space="preserve"> (typically 440 mA)</w:t>
-      </w:r>
-    </w:p>
-    <w:p>
-      <w:pPr>
-        <w:pStyle w:val="ListParagraph"/>
-        <w:numPr>
-          <w:ilvl w:val="0"/>
-          <w:numId w:val="9"/>
-        </w:numPr>
-      </w:pPr>
-      <w:r>
-        <w:t>22: 2-byte</w:t>
-      </w:r>
-      <w:r>
-        <w:t xml:space="preserve"> </w:t>
-      </w:r>
-      <w:r>
-        <w:t>board 0 digital 3.3-V regulator voltage (i2c bus)</w:t>
-      </w:r>
-    </w:p>
-    <w:p>
-      <w:pPr>
-        <w:pStyle w:val="ListParagraph"/>
-        <w:numPr>
-          <w:ilvl w:val="0"/>
-          <w:numId w:val="9"/>
-        </w:numPr>
-      </w:pPr>
-      <w:r>
-        <w:t>24: 2-byte</w:t>
-      </w:r>
-      <w:r>
-        <w:t xml:space="preserve"> </w:t>
-      </w:r>
-      <w:r>
-        <w:t>board 0 digital 3.3-V regulator current</w:t>
-      </w:r>
-      <w:r>
-        <w:t xml:space="preserve"> (typically 44 mA)</w:t>
-      </w:r>
-    </w:p>
-    <w:p>
-      <w:pPr>
-        <w:pStyle w:val="ListParagraph"/>
-        <w:numPr>
-          <w:ilvl w:val="0"/>
-          <w:numId w:val="9"/>
-        </w:numPr>
-      </w:pPr>
-      <w:r>
-        <w:t>26: 2-byte board 0 analog 2.1-V regulator voltage (amplifier input transistor)</w:t>
-      </w:r>
-    </w:p>
-    <w:p>
-      <w:pPr>
-        <w:pStyle w:val="ListParagraph"/>
-        <w:numPr>
-          <w:ilvl w:val="0"/>
-          <w:numId w:val="9"/>
-        </w:numPr>
-      </w:pPr>
-      <w:r>
-        <w:t>28: 2-byte board 0 analog 2.1-V regulator current</w:t>
-      </w:r>
-      <w:r>
-        <w:t xml:space="preserve"> (typically 80 mA)</w:t>
-      </w:r>
-    </w:p>
-    <w:p>
-      <w:pPr>
-        <w:pStyle w:val="ListParagraph"/>
-        <w:numPr>
-          <w:ilvl w:val="0"/>
-          <w:numId w:val="9"/>
-        </w:numPr>
-      </w:pPr>
-      <w:r>
-        <w:t>30: 2-byte board 0 analog 3.3-V regulator voltage (ASIC</w:t>
-      </w:r>
-      <w:r>
-        <w:t xml:space="preserve"> amplifiers)</w:t>
-      </w:r>
-    </w:p>
-    <w:p>
-      <w:pPr>
-        <w:pStyle w:val="ListParagraph"/>
-        <w:numPr>
-          <w:ilvl w:val="0"/>
-          <w:numId w:val="9"/>
-        </w:numPr>
-      </w:pPr>
-      <w:r>
-        <w:t>32: 2-byte board 0 analog 3.3-V regulator current (</w:t>
-      </w:r>
-    </w:p>
-    <w:p>
-      <w:pPr>
-        <w:pStyle w:val="ListParagraph"/>
-        <w:numPr>
-          <w:ilvl w:val="0"/>
-          <w:numId w:val="9"/>
-        </w:numPr>
-      </w:pPr>
-      <w:r>
-        <w:t>Repeat for 7 more boards, for a total of 201 bytes</w:t>
-      </w:r>
-    </w:p>
-    <w:p>
-      <w:pPr>
-        <w:pStyle w:val="ListParagraph"/>
-        <w:numPr>
-          <w:ilvl w:val="0"/>
-          <w:numId w:val="9"/>
-        </w:numPr>
-      </w:pPr>
-      <w:r>
-        <w:t>0xFF00FF trailer</w:t>
-      </w:r>
-    </w:p>
-    <w:p>
-      <w:r>
-        <w:t>The voltage and current conversions are the same for all five regulators. Only the bias-current conversion is different, as it uses a 100-ohm shunt resistor instead of the 0.03 ohms used for the low-voltage supplies.</w:t>
-      </w:r>
-    </w:p>
-    <w:p>
-      <w:pPr>
-        <w:pStyle w:val="Heading2"/>
-      </w:pPr>
-      <w:r>
-        <w:t>Begin of Run Record</w:t>
-      </w:r>
-    </w:p>
-    <w:p>
-      <w:r>
-        <w:t>The following packet of information goes out into the data stream whenever a run is started. There is the usual header, followed by 85 data bytes.</w:t>
-      </w:r>
-    </w:p>
-    <w:p>
-      <w:pPr>
-        <w:pStyle w:val="ListParagraph"/>
-        <w:numPr>
-          <w:ilvl w:val="0"/>
           <w:numId w:val="10"/>
         </w:numPr>
       </w:pPr>
       <w:r>
-        <w:t>0xDC00FF</w:t>
+        <w:t>0x3C</w:t>
       </w:r>
     </w:p>
     <w:p>
@@ -4957,7 +5016,7 @@
         </w:numPr>
       </w:pPr>
       <w:r>
-        <w:t>1-byte record length</w:t>
+        <w:t>0x04</w:t>
       </w:r>
     </w:p>
     <w:p>
@@ -4969,31 +5028,6 @@
         </w:numPr>
       </w:pPr>
       <w:r>
-        <w:t>0x3C</w:t>
-      </w:r>
-    </w:p>
-    <w:p>
-      <w:pPr>
-        <w:pStyle w:val="ListParagraph"/>
-        <w:numPr>
-          <w:ilvl w:val="0"/>
-          <w:numId w:val="10"/>
-        </w:numPr>
-      </w:pPr>
-      <w:r>
-        <w:t>0x04</w:t>
-      </w:r>
-    </w:p>
-    <w:p>
-      <w:pPr>
-        <w:pStyle w:val="ListParagraph"/>
-        <w:numPr>
-          <w:ilvl w:val="0"/>
-          <w:numId w:val="10"/>
-        </w:numPr>
-      </w:pPr>
-      <w:r>
-        <w:lastRenderedPageBreak/>
         <w:t>4 bytes of echo of data supplied with the start-of-run command</w:t>
       </w:r>
     </w:p>
@@ -5445,6 +5479,7 @@
         </w:numPr>
       </w:pPr>
       <w:r>
+        <w:lastRenderedPageBreak/>
         <w:t>1-byte record length</w:t>
       </w:r>
     </w:p>
@@ -5481,8 +5516,566 @@
         </w:numPr>
       </w:pPr>
       <w:r>
+        <w:t>0: 0x454F52 (“EOR” in ASCII)</w:t>
+      </w:r>
+    </w:p>
+    <w:p>
+      <w:pPr>
+        <w:pStyle w:val="ListParagraph"/>
+        <w:numPr>
+          <w:ilvl w:val="0"/>
+          <w:numId w:val="10"/>
+        </w:numPr>
+      </w:pPr>
+      <w:r>
+        <w:t>3: 2-byte run number</w:t>
+      </w:r>
+    </w:p>
+    <w:p>
+      <w:pPr>
+        <w:pStyle w:val="ListParagraph"/>
+        <w:numPr>
+          <w:ilvl w:val="0"/>
+          <w:numId w:val="10"/>
+        </w:numPr>
+      </w:pPr>
+      <w:r>
+        <w:t>5</w:t>
+      </w:r>
+      <w:r>
+        <w:t>: 4-byte missed-trigger count (GO1)</w:t>
+      </w:r>
+    </w:p>
+    <w:p>
+      <w:pPr>
+        <w:pStyle w:val="ListParagraph"/>
+        <w:numPr>
+          <w:ilvl w:val="0"/>
+          <w:numId w:val="10"/>
+        </w:numPr>
+      </w:pPr>
+      <w:r>
+        <w:t>9</w:t>
+      </w:r>
+      <w:r>
+        <w:t>: 4-byte accepted-trigger count (GO); equals the number of events acquired</w:t>
+      </w:r>
+    </w:p>
+    <w:p>
+      <w:pPr>
+        <w:pStyle w:val="ListParagraph"/>
+        <w:numPr>
+          <w:ilvl w:val="0"/>
+          <w:numId w:val="10"/>
+        </w:numPr>
+      </w:pPr>
+      <w:r>
+        <w:t>13</w:t>
+      </w:r>
+      <w:r>
+        <w:t xml:space="preserve">: </w:t>
+      </w:r>
+      <w:r>
+        <w:t xml:space="preserve">1-byte </w:t>
+      </w:r>
+      <w:r>
+        <w:t>number of bad CRC codes (or 0 if CRC checking is not turned on)</w:t>
+      </w:r>
+    </w:p>
+    <w:p>
+      <w:pPr>
+        <w:pStyle w:val="ListParagraph"/>
+        <w:numPr>
+          <w:ilvl w:val="0"/>
+          <w:numId w:val="10"/>
+        </w:numPr>
+      </w:pPr>
+      <w:r>
+        <w:t>14</w:t>
+      </w:r>
+      <w:r>
+        <w:t>: 4-byte number of tracker read commands issued when the tracker says it is ready</w:t>
+      </w:r>
+    </w:p>
+    <w:p>
+      <w:pPr>
+        <w:pStyle w:val="ListParagraph"/>
+        <w:numPr>
+          <w:ilvl w:val="0"/>
+          <w:numId w:val="10"/>
+        </w:numPr>
+      </w:pPr>
+      <w:r>
+        <w:t>18</w:t>
+      </w:r>
+      <w:r>
+        <w:t>: 2-byte number of tracker read commands issued even though no ready confirmation was received</w:t>
+      </w:r>
+    </w:p>
+    <w:p>
+      <w:pPr>
+        <w:pStyle w:val="ListParagraph"/>
+        <w:numPr>
+          <w:ilvl w:val="0"/>
+          <w:numId w:val="10"/>
+        </w:numPr>
+      </w:pPr>
+      <w:r>
+        <w:t>20</w:t>
+      </w:r>
+      <w:r>
+        <w:t>: 1-byte average number of TOF stops per event in channel A</w:t>
+      </w:r>
+    </w:p>
+    <w:p>
+      <w:pPr>
+        <w:pStyle w:val="ListParagraph"/>
+        <w:numPr>
+          <w:ilvl w:val="0"/>
+          <w:numId w:val="10"/>
+        </w:numPr>
+      </w:pPr>
+      <w:r>
+        <w:t>21</w:t>
+      </w:r>
+      <w:r>
+        <w:t>: 1-byte average number of TOF stops per event in channel B</w:t>
+      </w:r>
+    </w:p>
+    <w:p>
+      <w:pPr>
+        <w:pStyle w:val="ListParagraph"/>
+        <w:numPr>
+          <w:ilvl w:val="0"/>
+          <w:numId w:val="10"/>
+        </w:numPr>
+      </w:pPr>
+      <w:r>
+        <w:t>22</w:t>
+      </w:r>
+      <w:r>
+        <w:t>: 1-byte maximum number of TOF stops per event in channel A</w:t>
+      </w:r>
+    </w:p>
+    <w:p>
+      <w:pPr>
+        <w:pStyle w:val="ListParagraph"/>
+        <w:numPr>
+          <w:ilvl w:val="0"/>
+          <w:numId w:val="10"/>
+        </w:numPr>
+      </w:pPr>
+      <w:r>
+        <w:t>23</w:t>
+      </w:r>
+      <w:r>
+        <w:t>: 1-byte maximum number of TOF stops per event in channel B</w:t>
+      </w:r>
+    </w:p>
+    <w:p>
+      <w:pPr>
+        <w:pStyle w:val="ListParagraph"/>
+        <w:numPr>
+          <w:ilvl w:val="0"/>
+          <w:numId w:val="10"/>
+        </w:numPr>
+      </w:pPr>
+      <w:r>
+        <w:t>24</w:t>
+      </w:r>
+      <w:r>
+        <w:t>: 4-byte count of events created when the SPI link is busy</w:t>
+      </w:r>
+    </w:p>
+    <w:p>
+      <w:pPr>
+        <w:pStyle w:val="ListParagraph"/>
+        <w:numPr>
+          <w:ilvl w:val="0"/>
+          <w:numId w:val="10"/>
+        </w:numPr>
+      </w:pPr>
+      <w:r>
+        <w:t>28</w:t>
+      </w:r>
+      <w:r>
+        <w:t>: 2-byte number of GO signals received by the tracker master board</w:t>
+      </w:r>
+    </w:p>
+    <w:p>
+      <w:pPr>
+        <w:pStyle w:val="ListParagraph"/>
+        <w:numPr>
+          <w:ilvl w:val="0"/>
+          <w:numId w:val="10"/>
+        </w:numPr>
+      </w:pPr>
+      <w:r>
+        <w:t>30</w:t>
+      </w:r>
+      <w:r>
+        <w:t>: 2-byte number of triggers received by tracker board 0</w:t>
+      </w:r>
+    </w:p>
+    <w:p>
+      <w:pPr>
+        <w:pStyle w:val="ListParagraph"/>
+        <w:numPr>
+          <w:ilvl w:val="0"/>
+          <w:numId w:val="10"/>
+        </w:numPr>
+      </w:pPr>
+      <w:r>
+        <w:t>32</w:t>
+      </w:r>
+      <w:r>
+        <w:t>: 2-byte number of read commands received by tracker board 0</w:t>
+      </w:r>
+    </w:p>
+    <w:p>
+      <w:pPr>
+        <w:pStyle w:val="ListParagraph"/>
+        <w:numPr>
+          <w:ilvl w:val="0"/>
+          <w:numId w:val="10"/>
+        </w:numPr>
+      </w:pPr>
+      <w:r>
+        <w:t>34</w:t>
+      </w:r>
+      <w:r>
+        <w:t>: 1-byte missed-trigger count from tracker board 0</w:t>
+      </w:r>
+    </w:p>
+    <w:p>
+      <w:pPr>
+        <w:pStyle w:val="ListParagraph"/>
+        <w:numPr>
+          <w:ilvl w:val="0"/>
+          <w:numId w:val="10"/>
+        </w:numPr>
+      </w:pPr>
+      <w:r>
+        <w:t>35</w:t>
+      </w:r>
+      <w:r>
+        <w:t xml:space="preserve">: 1-byte </w:t>
+      </w:r>
+      <w:r>
+        <w:t>count of read commands received with no trigger, for board 0</w:t>
+      </w:r>
+    </w:p>
+    <w:p>
+      <w:pPr>
+        <w:pStyle w:val="ListParagraph"/>
+        <w:numPr>
+          <w:ilvl w:val="0"/>
+          <w:numId w:val="10"/>
+        </w:numPr>
+      </w:pPr>
+      <w:r>
+        <w:t>36</w:t>
+      </w:r>
+      <w:r>
+        <w:t>: 1-byte of error bits from board 0</w:t>
+      </w:r>
+    </w:p>
+    <w:p>
+      <w:pPr>
+        <w:pStyle w:val="ListParagraph"/>
+        <w:numPr>
+          <w:ilvl w:val="0"/>
+          <w:numId w:val="10"/>
+        </w:numPr>
+      </w:pPr>
+      <w:r>
+        <w:t>37</w:t>
+      </w:r>
+      <w:r>
+        <w:t>: 1-byte of error bits from ASIC #4 on board 0</w:t>
+      </w:r>
+    </w:p>
+    <w:p>
+      <w:pPr>
+        <w:pStyle w:val="ListParagraph"/>
+        <w:numPr>
+          <w:ilvl w:val="0"/>
+          <w:numId w:val="10"/>
+        </w:numPr>
+      </w:pPr>
+      <w:r>
+        <w:t>3</w:t>
+      </w:r>
+      <w:r>
+        <w:t>8</w:t>
+      </w:r>
+      <w:r>
+        <w:t>: 1-byte number of bad command addresses or command codes seen by board 0</w:t>
+      </w:r>
+    </w:p>
+    <w:p>
+      <w:pPr>
+        <w:pStyle w:val="ListParagraph"/>
+        <w:numPr>
+          <w:ilvl w:val="0"/>
+          <w:numId w:val="10"/>
+        </w:numPr>
+      </w:pPr>
+      <w:r>
+        <w:t>39</w:t>
+      </w:r>
+      <w:r>
+        <w:t>: 2-byte number of triggers received by tracker board 1</w:t>
+      </w:r>
+    </w:p>
+    <w:p>
+      <w:pPr>
+        <w:pStyle w:val="ListParagraph"/>
+        <w:numPr>
+          <w:ilvl w:val="0"/>
+          <w:numId w:val="10"/>
+        </w:numPr>
+      </w:pPr>
+      <w:r>
+        <w:t>41</w:t>
+      </w:r>
+      <w:r>
+        <w:t>: 2-byte number of read commands received by tracker board 1</w:t>
+      </w:r>
+    </w:p>
+    <w:p>
+      <w:pPr>
+        <w:pStyle w:val="ListParagraph"/>
+        <w:numPr>
+          <w:ilvl w:val="0"/>
+          <w:numId w:val="10"/>
+        </w:numPr>
+      </w:pPr>
+      <w:r>
+        <w:t>43</w:t>
+      </w:r>
+      <w:r>
+        <w:t>: 1-byte missed-trigger count from tracker board 1</w:t>
+      </w:r>
+    </w:p>
+    <w:p>
+      <w:pPr>
+        <w:pStyle w:val="ListParagraph"/>
+        <w:numPr>
+          <w:ilvl w:val="0"/>
+          <w:numId w:val="10"/>
+        </w:numPr>
+      </w:pPr>
+      <w:r>
+        <w:t>44</w:t>
+      </w:r>
+      <w:r>
+        <w:t>: 1-byte count of read commands received with no trigger, for board 1</w:t>
+      </w:r>
+    </w:p>
+    <w:p>
+      <w:pPr>
+        <w:pStyle w:val="ListParagraph"/>
+        <w:numPr>
+          <w:ilvl w:val="0"/>
+          <w:numId w:val="10"/>
+        </w:numPr>
+      </w:pPr>
+      <w:r>
+        <w:t>45</w:t>
+      </w:r>
+      <w:r>
+        <w:t>: 1-byte of error bits from board 1</w:t>
+      </w:r>
+    </w:p>
+    <w:p>
+      <w:pPr>
+        <w:pStyle w:val="ListParagraph"/>
+        <w:numPr>
+          <w:ilvl w:val="0"/>
+          <w:numId w:val="10"/>
+        </w:numPr>
+      </w:pPr>
+      <w:r>
+        <w:t>46</w:t>
+      </w:r>
+      <w:r>
+        <w:t>: 1-byte of error bits from ASIC #4 on board 1</w:t>
+      </w:r>
+    </w:p>
+    <w:p>
+      <w:pPr>
+        <w:pStyle w:val="ListParagraph"/>
+        <w:numPr>
+          <w:ilvl w:val="0"/>
+          <w:numId w:val="10"/>
+        </w:numPr>
+      </w:pPr>
+      <w:r>
+        <w:t>47: 1-byte number of bad command addresses or command codes seen by board 1</w:t>
+      </w:r>
+    </w:p>
+    <w:p>
+      <w:pPr>
+        <w:pStyle w:val="ListParagraph"/>
+        <w:numPr>
+          <w:ilvl w:val="0"/>
+          <w:numId w:val="10"/>
+        </w:numPr>
+      </w:pPr>
+      <w:r>
+        <w:t>The same for boards 2 through 7</w:t>
+      </w:r>
+    </w:p>
+    <w:p>
+      <w:pPr>
+        <w:pStyle w:val="ListParagraph"/>
+        <w:numPr>
+          <w:ilvl w:val="0"/>
+          <w:numId w:val="10"/>
+        </w:numPr>
+      </w:pPr>
+      <w:r>
+        <w:t>102</w:t>
+      </w:r>
+      <w:r>
+        <w:t>: 2 bytes global command count</w:t>
+      </w:r>
+    </w:p>
+    <w:p>
+      <w:pPr>
+        <w:pStyle w:val="ListParagraph"/>
+        <w:numPr>
+          <w:ilvl w:val="0"/>
+          <w:numId w:val="10"/>
+        </w:numPr>
+      </w:pPr>
+      <w:r>
+        <w:t>104</w:t>
+      </w:r>
+      <w:r>
+        <w:t>: 2 bytes command count</w:t>
+      </w:r>
+    </w:p>
+    <w:p>
+      <w:pPr>
+        <w:pStyle w:val="ListParagraph"/>
+        <w:numPr>
+          <w:ilvl w:val="0"/>
+          <w:numId w:val="10"/>
+        </w:numPr>
+      </w:pPr>
+      <w:r>
+        <w:t>106</w:t>
+      </w:r>
+      <w:r>
+        <w:t>: number of time-outs by the command interpreter</w:t>
+      </w:r>
+    </w:p>
+    <w:p>
+      <w:pPr>
+        <w:pStyle w:val="ListParagraph"/>
+        <w:numPr>
+          <w:ilvl w:val="0"/>
+          <w:numId w:val="10"/>
+        </w:numPr>
+      </w:pPr>
+      <w:r>
+        <w:t>107</w:t>
+      </w:r>
+      <w:r>
+        <w:t>: number of tracker resets</w:t>
+      </w:r>
+    </w:p>
+    <w:p>
+      <w:pPr>
+        <w:pStyle w:val="ListParagraph"/>
+        <w:numPr>
+          <w:ilvl w:val="0"/>
+          <w:numId w:val="10"/>
+        </w:numPr>
+      </w:pPr>
+      <w:r>
+        <w:t>108</w:t>
+      </w:r>
+      <w:r>
+        <w:t>: number of ASIC error events</w:t>
+      </w:r>
+    </w:p>
+    <w:p>
+      <w:pPr>
+        <w:pStyle w:val="ListParagraph"/>
+        <w:numPr>
+          <w:ilvl w:val="0"/>
+          <w:numId w:val="10"/>
+        </w:numPr>
+      </w:pPr>
+      <w:r>
+        <w:t>109</w:t>
+      </w:r>
+      <w:r>
+        <w:t>: number of ASIC parity errors</w:t>
+      </w:r>
+    </w:p>
+    <w:p>
+      <w:pPr>
+        <w:pStyle w:val="ListParagraph"/>
+        <w:numPr>
+          <w:ilvl w:val="0"/>
+          <w:numId w:val="10"/>
+        </w:numPr>
+      </w:pPr>
+      <w:r>
+        <w:t>110</w:t>
+      </w:r>
+      <w:r>
+        <w:t>: number of bad ASIC headers</w:t>
+      </w:r>
+    </w:p>
+    <w:p>
+      <w:pPr>
+        <w:pStyle w:val="ListParagraph"/>
+        <w:numPr>
+          <w:ilvl w:val="0"/>
+          <w:numId w:val="10"/>
+        </w:numPr>
+      </w:pPr>
+      <w:r>
+        <w:t>111</w:t>
+      </w:r>
+      <w:r>
+        <w:t>: number of bad clusters</w:t>
+      </w:r>
+    </w:p>
+    <w:p>
+      <w:pPr>
+        <w:pStyle w:val="ListParagraph"/>
+        <w:numPr>
+          <w:ilvl w:val="0"/>
+          <w:numId w:val="10"/>
+        </w:numPr>
+      </w:pPr>
+      <w:r>
+        <w:t>112</w:t>
+      </w:r>
+      <w:r>
+        <w:t>: number of bad commands</w:t>
+      </w:r>
+    </w:p>
+    <w:p>
+      <w:pPr>
+        <w:pStyle w:val="ListParagraph"/>
+        <w:numPr>
+          <w:ilvl w:val="0"/>
+          <w:numId w:val="10"/>
+        </w:numPr>
+      </w:pPr>
+      <w:r>
         <w:lastRenderedPageBreak/>
-        <w:t>0: 0x454F52 (“EOR” in ASCII)</w:t>
+        <w:t>113</w:t>
+      </w:r>
+      <w:r>
+        <w:t>: number of oversized clusters</w:t>
       </w:r>
     </w:p>
     <w:p>
@@ -5494,7 +6087,10 @@
         </w:numPr>
       </w:pPr>
       <w:r>
-        <w:t>3: 2-byte run number</w:t>
+        <w:t>114</w:t>
+      </w:r>
+      <w:r>
+        <w:t>: number of tracker overflows</w:t>
       </w:r>
     </w:p>
     <w:p>
@@ -5506,10 +6102,10 @@
         </w:numPr>
       </w:pPr>
       <w:r>
-        <w:t>5</w:t>
-      </w:r>
-      <w:r>
-        <w:t>: 4-byte missed-trigger count (GO1)</w:t>
+        <w:t>115</w:t>
+      </w:r>
+      <w:r>
+        <w:t>: number of tracker trigger tag mismatches</w:t>
       </w:r>
     </w:p>
     <w:p>
@@ -5521,568 +6117,6 @@
         </w:numPr>
       </w:pPr>
       <w:r>
-        <w:t>9</w:t>
-      </w:r>
-      <w:r>
-        <w:t>: 4-byte accepted-trigger count (GO); equals the number of events acquired</w:t>
-      </w:r>
-    </w:p>
-    <w:p>
-      <w:pPr>
-        <w:pStyle w:val="ListParagraph"/>
-        <w:numPr>
-          <w:ilvl w:val="0"/>
-          <w:numId w:val="10"/>
-        </w:numPr>
-      </w:pPr>
-      <w:r>
-        <w:t>13</w:t>
-      </w:r>
-      <w:r>
-        <w:t xml:space="preserve">: </w:t>
-      </w:r>
-      <w:r>
-        <w:t xml:space="preserve">1-byte </w:t>
-      </w:r>
-      <w:r>
-        <w:t>number of bad CRC codes (or 0 if CRC checking is not turned on)</w:t>
-      </w:r>
-    </w:p>
-    <w:p>
-      <w:pPr>
-        <w:pStyle w:val="ListParagraph"/>
-        <w:numPr>
-          <w:ilvl w:val="0"/>
-          <w:numId w:val="10"/>
-        </w:numPr>
-      </w:pPr>
-      <w:r>
-        <w:t>14</w:t>
-      </w:r>
-      <w:r>
-        <w:t>: 4-byte number of tracker read commands issued when the tracker says it is ready</w:t>
-      </w:r>
-    </w:p>
-    <w:p>
-      <w:pPr>
-        <w:pStyle w:val="ListParagraph"/>
-        <w:numPr>
-          <w:ilvl w:val="0"/>
-          <w:numId w:val="10"/>
-        </w:numPr>
-      </w:pPr>
-      <w:r>
-        <w:t>18</w:t>
-      </w:r>
-      <w:r>
-        <w:t>: 2-byte number of tracker read commands issued even though no ready confirmation was received</w:t>
-      </w:r>
-    </w:p>
-    <w:p>
-      <w:pPr>
-        <w:pStyle w:val="ListParagraph"/>
-        <w:numPr>
-          <w:ilvl w:val="0"/>
-          <w:numId w:val="10"/>
-        </w:numPr>
-      </w:pPr>
-      <w:r>
-        <w:t>20</w:t>
-      </w:r>
-      <w:r>
-        <w:t>: 1-byte average number of TOF stops per event in channel A</w:t>
-      </w:r>
-    </w:p>
-    <w:p>
-      <w:pPr>
-        <w:pStyle w:val="ListParagraph"/>
-        <w:numPr>
-          <w:ilvl w:val="0"/>
-          <w:numId w:val="10"/>
-        </w:numPr>
-      </w:pPr>
-      <w:r>
-        <w:t>21</w:t>
-      </w:r>
-      <w:r>
-        <w:t>: 1-byte average number of TOF stops per event in channel B</w:t>
-      </w:r>
-    </w:p>
-    <w:p>
-      <w:pPr>
-        <w:pStyle w:val="ListParagraph"/>
-        <w:numPr>
-          <w:ilvl w:val="0"/>
-          <w:numId w:val="10"/>
-        </w:numPr>
-      </w:pPr>
-      <w:r>
-        <w:t>22</w:t>
-      </w:r>
-      <w:r>
-        <w:t>: 1-byte maximum number of TOF stops per event in channel A</w:t>
-      </w:r>
-    </w:p>
-    <w:p>
-      <w:pPr>
-        <w:pStyle w:val="ListParagraph"/>
-        <w:numPr>
-          <w:ilvl w:val="0"/>
-          <w:numId w:val="10"/>
-        </w:numPr>
-      </w:pPr>
-      <w:r>
-        <w:t>23</w:t>
-      </w:r>
-      <w:r>
-        <w:t>: 1-byte maximum number of TOF stops per event in channel B</w:t>
-      </w:r>
-    </w:p>
-    <w:p>
-      <w:pPr>
-        <w:pStyle w:val="ListParagraph"/>
-        <w:numPr>
-          <w:ilvl w:val="0"/>
-          <w:numId w:val="10"/>
-        </w:numPr>
-      </w:pPr>
-      <w:r>
-        <w:t>24</w:t>
-      </w:r>
-      <w:r>
-        <w:t>: 4-byte count of events created when the SPI link is busy</w:t>
-      </w:r>
-    </w:p>
-    <w:p>
-      <w:pPr>
-        <w:pStyle w:val="ListParagraph"/>
-        <w:numPr>
-          <w:ilvl w:val="0"/>
-          <w:numId w:val="10"/>
-        </w:numPr>
-      </w:pPr>
-      <w:r>
-        <w:t>28</w:t>
-      </w:r>
-      <w:r>
-        <w:t>: 2-byte number of GO signals received by the tracker master board</w:t>
-      </w:r>
-    </w:p>
-    <w:p>
-      <w:pPr>
-        <w:pStyle w:val="ListParagraph"/>
-        <w:numPr>
-          <w:ilvl w:val="0"/>
-          <w:numId w:val="10"/>
-        </w:numPr>
-      </w:pPr>
-      <w:r>
-        <w:t>30</w:t>
-      </w:r>
-      <w:r>
-        <w:t>: 2-byte number of triggers received by tracker board 0</w:t>
-      </w:r>
-    </w:p>
-    <w:p>
-      <w:pPr>
-        <w:pStyle w:val="ListParagraph"/>
-        <w:numPr>
-          <w:ilvl w:val="0"/>
-          <w:numId w:val="10"/>
-        </w:numPr>
-      </w:pPr>
-      <w:r>
-        <w:t>32</w:t>
-      </w:r>
-      <w:r>
-        <w:t>: 2-byte number of read commands received by tracker board 0</w:t>
-      </w:r>
-    </w:p>
-    <w:p>
-      <w:pPr>
-        <w:pStyle w:val="ListParagraph"/>
-        <w:numPr>
-          <w:ilvl w:val="0"/>
-          <w:numId w:val="10"/>
-        </w:numPr>
-      </w:pPr>
-      <w:r>
-        <w:t>34</w:t>
-      </w:r>
-      <w:r>
-        <w:t>: 1-byte missed-trigger count from tracker board 0</w:t>
-      </w:r>
-    </w:p>
-    <w:p>
-      <w:pPr>
-        <w:pStyle w:val="ListParagraph"/>
-        <w:numPr>
-          <w:ilvl w:val="0"/>
-          <w:numId w:val="10"/>
-        </w:numPr>
-      </w:pPr>
-      <w:r>
-        <w:t>35</w:t>
-      </w:r>
-      <w:r>
-        <w:t xml:space="preserve">: 1-byte </w:t>
-      </w:r>
-      <w:r>
-        <w:t>count of read commands received with no trigger, for board 0</w:t>
-      </w:r>
-    </w:p>
-    <w:p>
-      <w:pPr>
-        <w:pStyle w:val="ListParagraph"/>
-        <w:numPr>
-          <w:ilvl w:val="0"/>
-          <w:numId w:val="10"/>
-        </w:numPr>
-      </w:pPr>
-      <w:r>
-        <w:t>36</w:t>
-      </w:r>
-      <w:r>
-        <w:t>: 1-byte of error bits from board 0</w:t>
-      </w:r>
-    </w:p>
-    <w:p>
-      <w:pPr>
-        <w:pStyle w:val="ListParagraph"/>
-        <w:numPr>
-          <w:ilvl w:val="0"/>
-          <w:numId w:val="10"/>
-        </w:numPr>
-      </w:pPr>
-      <w:r>
-        <w:t>37</w:t>
-      </w:r>
-      <w:r>
-        <w:t>: 1-byte of error bits from ASIC #4 on board 0</w:t>
-      </w:r>
-    </w:p>
-    <w:p>
-      <w:pPr>
-        <w:pStyle w:val="ListParagraph"/>
-        <w:numPr>
-          <w:ilvl w:val="0"/>
-          <w:numId w:val="10"/>
-        </w:numPr>
-      </w:pPr>
-      <w:r>
-        <w:t>3</w:t>
-      </w:r>
-      <w:r>
-        <w:t>8</w:t>
-      </w:r>
-      <w:r>
-        <w:t>: 1-byte number of bad command addresses or command codes seen by board 0</w:t>
-      </w:r>
-    </w:p>
-    <w:p>
-      <w:pPr>
-        <w:pStyle w:val="ListParagraph"/>
-        <w:numPr>
-          <w:ilvl w:val="0"/>
-          <w:numId w:val="10"/>
-        </w:numPr>
-      </w:pPr>
-      <w:r>
-        <w:t>39</w:t>
-      </w:r>
-      <w:r>
-        <w:t>: 2-byte number of triggers received by tracker board 1</w:t>
-      </w:r>
-    </w:p>
-    <w:p>
-      <w:pPr>
-        <w:pStyle w:val="ListParagraph"/>
-        <w:numPr>
-          <w:ilvl w:val="0"/>
-          <w:numId w:val="10"/>
-        </w:numPr>
-      </w:pPr>
-      <w:r>
-        <w:t>41</w:t>
-      </w:r>
-      <w:r>
-        <w:t>: 2-byte number of read commands received by tracker board 1</w:t>
-      </w:r>
-    </w:p>
-    <w:p>
-      <w:pPr>
-        <w:pStyle w:val="ListParagraph"/>
-        <w:numPr>
-          <w:ilvl w:val="0"/>
-          <w:numId w:val="10"/>
-        </w:numPr>
-      </w:pPr>
-      <w:r>
-        <w:t>43</w:t>
-      </w:r>
-      <w:r>
-        <w:t>: 1-byte missed-trigger count from tracker board 1</w:t>
-      </w:r>
-    </w:p>
-    <w:p>
-      <w:pPr>
-        <w:pStyle w:val="ListParagraph"/>
-        <w:numPr>
-          <w:ilvl w:val="0"/>
-          <w:numId w:val="10"/>
-        </w:numPr>
-      </w:pPr>
-      <w:r>
-        <w:t>44</w:t>
-      </w:r>
-      <w:r>
-        <w:t>: 1-byte count of read commands received with no trigger, for board 1</w:t>
-      </w:r>
-    </w:p>
-    <w:p>
-      <w:pPr>
-        <w:pStyle w:val="ListParagraph"/>
-        <w:numPr>
-          <w:ilvl w:val="0"/>
-          <w:numId w:val="10"/>
-        </w:numPr>
-      </w:pPr>
-      <w:r>
-        <w:t>45</w:t>
-      </w:r>
-      <w:r>
-        <w:t>: 1-byte of error bits from board 1</w:t>
-      </w:r>
-    </w:p>
-    <w:p>
-      <w:pPr>
-        <w:pStyle w:val="ListParagraph"/>
-        <w:numPr>
-          <w:ilvl w:val="0"/>
-          <w:numId w:val="10"/>
-        </w:numPr>
-      </w:pPr>
-      <w:r>
-        <w:t>46</w:t>
-      </w:r>
-      <w:r>
-        <w:t>: 1-byte of error bits from ASIC #4 on board 1</w:t>
-      </w:r>
-    </w:p>
-    <w:p>
-      <w:pPr>
-        <w:pStyle w:val="ListParagraph"/>
-        <w:numPr>
-          <w:ilvl w:val="0"/>
-          <w:numId w:val="10"/>
-        </w:numPr>
-      </w:pPr>
-      <w:r>
-        <w:t>47: 1-byte number of bad command addresses or command codes seen by board 1</w:t>
-      </w:r>
-    </w:p>
-    <w:p>
-      <w:pPr>
-        <w:pStyle w:val="ListParagraph"/>
-        <w:numPr>
-          <w:ilvl w:val="0"/>
-          <w:numId w:val="10"/>
-        </w:numPr>
-      </w:pPr>
-      <w:r>
-        <w:t>The same for boards 2 through 7</w:t>
-      </w:r>
-    </w:p>
-    <w:p>
-      <w:pPr>
-        <w:pStyle w:val="ListParagraph"/>
-        <w:numPr>
-          <w:ilvl w:val="0"/>
-          <w:numId w:val="10"/>
-        </w:numPr>
-      </w:pPr>
-      <w:r>
-        <w:t>102</w:t>
-      </w:r>
-      <w:r>
-        <w:t>: 2 bytes global command count</w:t>
-      </w:r>
-    </w:p>
-    <w:p>
-      <w:pPr>
-        <w:pStyle w:val="ListParagraph"/>
-        <w:numPr>
-          <w:ilvl w:val="0"/>
-          <w:numId w:val="10"/>
-        </w:numPr>
-      </w:pPr>
-      <w:r>
-        <w:t>104</w:t>
-      </w:r>
-      <w:r>
-        <w:t>: 2 bytes command count</w:t>
-      </w:r>
-    </w:p>
-    <w:p>
-      <w:pPr>
-        <w:pStyle w:val="ListParagraph"/>
-        <w:numPr>
-          <w:ilvl w:val="0"/>
-          <w:numId w:val="10"/>
-        </w:numPr>
-      </w:pPr>
-      <w:r>
-        <w:t>106</w:t>
-      </w:r>
-      <w:r>
-        <w:t>: number of time-outs by the command interpreter</w:t>
-      </w:r>
-    </w:p>
-    <w:p>
-      <w:pPr>
-        <w:pStyle w:val="ListParagraph"/>
-        <w:numPr>
-          <w:ilvl w:val="0"/>
-          <w:numId w:val="10"/>
-        </w:numPr>
-      </w:pPr>
-      <w:r>
-        <w:t>107</w:t>
-      </w:r>
-      <w:r>
-        <w:t>: number of tracker resets</w:t>
-      </w:r>
-    </w:p>
-    <w:p>
-      <w:pPr>
-        <w:pStyle w:val="ListParagraph"/>
-        <w:numPr>
-          <w:ilvl w:val="0"/>
-          <w:numId w:val="10"/>
-        </w:numPr>
-      </w:pPr>
-      <w:r>
-        <w:t>108</w:t>
-      </w:r>
-      <w:r>
-        <w:t>: number of ASIC error events</w:t>
-      </w:r>
-    </w:p>
-    <w:p>
-      <w:pPr>
-        <w:pStyle w:val="ListParagraph"/>
-        <w:numPr>
-          <w:ilvl w:val="0"/>
-          <w:numId w:val="10"/>
-        </w:numPr>
-      </w:pPr>
-      <w:r>
-        <w:t>109</w:t>
-      </w:r>
-      <w:r>
-        <w:t>: number of ASIC parity errors</w:t>
-      </w:r>
-    </w:p>
-    <w:p>
-      <w:pPr>
-        <w:pStyle w:val="ListParagraph"/>
-        <w:numPr>
-          <w:ilvl w:val="0"/>
-          <w:numId w:val="10"/>
-        </w:numPr>
-      </w:pPr>
-      <w:r>
-        <w:t>110</w:t>
-      </w:r>
-      <w:r>
-        <w:t>: number of bad ASIC headers</w:t>
-      </w:r>
-    </w:p>
-    <w:p>
-      <w:pPr>
-        <w:pStyle w:val="ListParagraph"/>
-        <w:numPr>
-          <w:ilvl w:val="0"/>
-          <w:numId w:val="10"/>
-        </w:numPr>
-      </w:pPr>
-      <w:r>
-        <w:t>111</w:t>
-      </w:r>
-      <w:r>
-        <w:t>: number of bad clusters</w:t>
-      </w:r>
-    </w:p>
-    <w:p>
-      <w:pPr>
-        <w:pStyle w:val="ListParagraph"/>
-        <w:numPr>
-          <w:ilvl w:val="0"/>
-          <w:numId w:val="10"/>
-        </w:numPr>
-      </w:pPr>
-      <w:r>
-        <w:t>112</w:t>
-      </w:r>
-      <w:r>
-        <w:t>: number of bad commands</w:t>
-      </w:r>
-    </w:p>
-    <w:p>
-      <w:pPr>
-        <w:pStyle w:val="ListParagraph"/>
-        <w:numPr>
-          <w:ilvl w:val="0"/>
-          <w:numId w:val="10"/>
-        </w:numPr>
-      </w:pPr>
-      <w:r>
-        <w:t>113</w:t>
-      </w:r>
-      <w:r>
-        <w:t>: number of oversized clusters</w:t>
-      </w:r>
-    </w:p>
-    <w:p>
-      <w:pPr>
-        <w:pStyle w:val="ListParagraph"/>
-        <w:numPr>
-          <w:ilvl w:val="0"/>
-          <w:numId w:val="10"/>
-        </w:numPr>
-      </w:pPr>
-      <w:r>
-        <w:t>114</w:t>
-      </w:r>
-      <w:r>
-        <w:t>: number of tracker overflows</w:t>
-      </w:r>
-    </w:p>
-    <w:p>
-      <w:pPr>
-        <w:pStyle w:val="ListParagraph"/>
-        <w:numPr>
-          <w:ilvl w:val="0"/>
-          <w:numId w:val="10"/>
-        </w:numPr>
-      </w:pPr>
-      <w:r>
-        <w:t>115</w:t>
-      </w:r>
-      <w:r>
-        <w:t>: number of tracker trigger tag mismatches</w:t>
-      </w:r>
-    </w:p>
-    <w:p>
-      <w:pPr>
-        <w:pStyle w:val="ListParagraph"/>
-        <w:numPr>
-          <w:ilvl w:val="0"/>
-          <w:numId w:val="10"/>
-        </w:numPr>
-      </w:pPr>
-      <w:r>
-        <w:lastRenderedPageBreak/>
         <w:t>116</w:t>
       </w:r>
       <w:r>
@@ -6779,6 +6813,7 @@
           </w:p>
           <w:p>
             <w:r>
+              <w:lastRenderedPageBreak/>
               <w:t>1: High-order byte</w:t>
             </w:r>
           </w:p>
@@ -6796,6 +6831,7 @@
           </w:tcPr>
           <w:p>
             <w:r>
+              <w:lastRenderedPageBreak/>
               <w:t>0x05</w:t>
             </w:r>
           </w:p>
@@ -6880,7 +6916,6 @@
           </w:tcPr>
           <w:p>
             <w:r>
-              <w:lastRenderedPageBreak/>
               <w:t>0x07</w:t>
             </w:r>
           </w:p>
@@ -7707,6 +7742,7 @@
           </w:tcPr>
           <w:p>
             <w:r>
+              <w:lastRenderedPageBreak/>
               <w:t>0x30</w:t>
             </w:r>
           </w:p>
@@ -7749,7 +7785,6 @@
           </w:tcPr>
           <w:p>
             <w:r>
-              <w:lastRenderedPageBreak/>
               <w:t>0x31</w:t>
             </w:r>
           </w:p>
@@ -8601,7 +8636,11 @@
               <w:t xml:space="preserve">be used instead of command 0x10, </w:t>
             </w:r>
             <w:r>
-              <w:t>so that the settings will get retained in memory, as needed in case there is an automatic reset and reconfiguration.</w:t>
+              <w:t xml:space="preserve">so that the settings will get retained in </w:t>
+            </w:r>
+            <w:r>
+              <w:lastRenderedPageBreak/>
+              <w:t>memory, as needed in case there is an automatic reset and reconfiguration.</w:t>
             </w:r>
           </w:p>
           <w:p/>
@@ -8615,11 +8654,7 @@
             </w:r>
             <w:proofErr w:type="gramEnd"/>
             <w:r>
-              <w:t xml:space="preserve"> the masks this command is more useful than the direct 0x10 command, as it </w:t>
-            </w:r>
-            <w:r>
-              <w:lastRenderedPageBreak/>
-              <w:t>allows just selected channels to be specified.</w:t>
+              <w:t xml:space="preserve"> the masks this command is more useful than the direct 0x10 command, as it allows just selected channels to be specified.</w:t>
             </w:r>
           </w:p>
         </w:tc>
@@ -8665,6 +8700,7 @@
           </w:p>
           <w:p>
             <w:r>
+              <w:lastRenderedPageBreak/>
               <w:t xml:space="preserve">       3 = trigger mask</w:t>
             </w:r>
           </w:p>
@@ -8685,7 +8721,6 @@
           </w:p>
           <w:p>
             <w:r>
-              <w:lastRenderedPageBreak/>
               <w:t>4: Number of 2-byte items to follow:</w:t>
             </w:r>
           </w:p>
@@ -9326,6 +9361,7 @@
           </w:tcPr>
           <w:p>
             <w:r>
+              <w:lastRenderedPageBreak/>
               <w:t>0x4E</w:t>
             </w:r>
           </w:p>
@@ -9410,7 +9446,6 @@
           </w:tcPr>
           <w:p>
             <w:r>
-              <w:lastRenderedPageBreak/>
               <w:t>0x50</w:t>
             </w:r>
           </w:p>
@@ -9922,6 +9957,7 @@
           </w:tcPr>
           <w:p>
             <w:r>
+              <w:lastRenderedPageBreak/>
               <w:t>0x59</w:t>
             </w:r>
           </w:p>
@@ -10034,11 +10070,7 @@
             </w:r>
             <w:proofErr w:type="gramEnd"/>
             <w:r>
-              <w:t xml:space="preserve"> tracker threshold. This changes only the </w:t>
-            </w:r>
-            <w:r>
-              <w:lastRenderedPageBreak/>
-              <w:t xml:space="preserve">value in RAM, so do this before </w:t>
+              <w:t xml:space="preserve"> tracker threshold. This changes only the value in RAM, so do this before </w:t>
             </w:r>
             <w:r>
               <w:t>issuing command 0x56.</w:t>
@@ -10051,7 +10083,6 @@
           </w:tcPr>
           <w:p>
             <w:r>
-              <w:lastRenderedPageBreak/>
               <w:t>0</w:t>
             </w:r>
           </w:p>
@@ -10838,6 +10869,7 @@
           <w:rFonts w:eastAsia="Times New Roman" w:cstheme="minorHAnsi"/>
           <w:b/>
         </w:rPr>
+        <w:lastRenderedPageBreak/>
         <w:t>Guard signal processing:</w:t>
       </w:r>
       <w:r>
@@ -10871,14 +10903,7 @@
         <w:rPr>
           <w:rFonts w:eastAsia="Times New Roman" w:cstheme="minorHAnsi"/>
         </w:rPr>
-        <w:t xml:space="preserve"> each channel includes an 8-bit counter following the edge detector, component Cntr8_v1. The counters count down from 255, and when they hit zero they send an interrupt to the CPU, </w:t>
-      </w:r>
-      <w:r>
-        <w:rPr>
-          <w:rFonts w:eastAsia="Times New Roman" w:cstheme="minorHAnsi"/>
-        </w:rPr>
-        <w:lastRenderedPageBreak/>
-        <w:t>which then increments its 32-bit count in memory. When the rate count is read from the Event PSOC, it returns the count in memory times 255 (not 256!) plus the current count in the Cntr8.</w:t>
+        <w:t xml:space="preserve"> each channel includes an 8-bit counter following the edge detector, component Cntr8_v1. The counters count down from 255, and when they hit zero they send an interrupt to the CPU, which then increments its 32-bit count in memory. When the rate count is read from the Event PSOC, it returns the count in memory times 255 (not 256!) plus the current count in the Cntr8.</w:t>
       </w:r>
     </w:p>
     <w:p>
@@ -11407,6 +11432,7 @@
         <w:pStyle w:val="Heading2"/>
       </w:pPr>
       <w:r>
+        <w:lastRenderedPageBreak/>
         <w:t>Triggers and Trigger Timing</w:t>
       </w:r>
     </w:p>
@@ -11425,298 +11451,294 @@
         <w:jc w:val="both"/>
       </w:pPr>
       <w:r>
+        <w:t xml:space="preserve">The main physics trigger, which can be a coincidence of any subset of T1, T2, T3, T4, with no </w:t>
+      </w:r>
+      <w:proofErr w:type="spellStart"/>
+      <w:r>
+        <w:t>prescaling</w:t>
+      </w:r>
+      <w:proofErr w:type="spellEnd"/>
+      <w:r>
+        <w:t>. It is foreseen to be in flight a T</w:t>
+      </w:r>
+      <w:proofErr w:type="gramStart"/>
+      <w:r>
+        <w:t>1,T</w:t>
+      </w:r>
+      <w:proofErr w:type="gramEnd"/>
+      <w:r>
+        <w:t xml:space="preserve">2,T3 coincidence. </w:t>
+      </w:r>
+    </w:p>
+    <w:p>
+      <w:pPr>
+        <w:pStyle w:val="ListParagraph"/>
+        <w:numPr>
+          <w:ilvl w:val="0"/>
+          <w:numId w:val="11"/>
+        </w:numPr>
+        <w:jc w:val="both"/>
+      </w:pPr>
+      <w:r>
+        <w:t xml:space="preserve">The secondary PMT trigger, which again can be a coincidence of any subset of T1, T2, T3, T4, but with </w:t>
+      </w:r>
+      <w:proofErr w:type="spellStart"/>
+      <w:r>
+        <w:t>prescaling</w:t>
+      </w:r>
+      <w:proofErr w:type="spellEnd"/>
+      <w:r>
+        <w:t xml:space="preserve"> by up to 1 in 255. It is foreseen to be a trigger for hadrons and muons, </w:t>
+      </w:r>
+      <w:proofErr w:type="gramStart"/>
+      <w:r>
+        <w:t>i.e.</w:t>
+      </w:r>
+      <w:proofErr w:type="gramEnd"/>
+      <w:r>
+        <w:t xml:space="preserve"> with no T2 signal required.</w:t>
+      </w:r>
+    </w:p>
+    <w:p>
+      <w:pPr>
+        <w:pStyle w:val="ListParagraph"/>
+        <w:numPr>
+          <w:ilvl w:val="0"/>
+          <w:numId w:val="11"/>
+        </w:numPr>
+        <w:jc w:val="both"/>
+      </w:pPr>
+      <w:r>
+        <w:t xml:space="preserve">The tracker trigger, which is completely independent of the PMT triggers and, therefore, can be used to study trigger efficiency. It also can be </w:t>
+      </w:r>
+      <w:proofErr w:type="spellStart"/>
+      <w:r>
+        <w:t>prescaled</w:t>
+      </w:r>
+      <w:proofErr w:type="spellEnd"/>
+      <w:r>
+        <w:t xml:space="preserve"> by up to 1 in 255.</w:t>
+      </w:r>
+      <w:r>
+        <w:t xml:space="preserve"> The tracker trigger </w:t>
+      </w:r>
+      <w:r>
+        <w:t xml:space="preserve">normally </w:t>
+      </w:r>
+      <w:r>
+        <w:t>is an OR of the bending-plane coincidence and the non-bending-plane coincidence</w:t>
+      </w:r>
+      <w:r>
+        <w:t>, but there is an option to change it to AND (see command ‘\x63’)</w:t>
+      </w:r>
+      <w:r>
+        <w:t>.</w:t>
+      </w:r>
+      <w:r>
+        <w:t xml:space="preserve"> The coincidence levels of the two sides are set by the 0x62 tracker command. By </w:t>
+      </w:r>
+      <w:proofErr w:type="gramStart"/>
+      <w:r>
+        <w:t>default</w:t>
+      </w:r>
+      <w:proofErr w:type="gramEnd"/>
+      <w:r>
+        <w:t xml:space="preserve"> it is a triple coincidence of the top three layers on the bending side or all three layers on the non-bending side.</w:t>
+      </w:r>
+    </w:p>
+    <w:p>
+      <w:pPr>
+        <w:jc w:val="both"/>
+      </w:pPr>
+      <w:r>
+        <w:t xml:space="preserve">The </w:t>
+      </w:r>
+      <w:proofErr w:type="spellStart"/>
+      <w:r>
+        <w:t>prescales</w:t>
+      </w:r>
+      <w:proofErr w:type="spellEnd"/>
+      <w:r>
+        <w:t xml:space="preserve"> are set by configuration of the </w:t>
+      </w:r>
+      <w:r>
+        <w:t>period</w:t>
+      </w:r>
+      <w:r>
+        <w:t xml:space="preserve"> of two 8-bit </w:t>
+      </w:r>
+      <w:r>
+        <w:t>counters: Cntr8_V1_PMT and Cntr8_V1_TKR. Us</w:t>
+      </w:r>
+      <w:r>
+        <w:t>e the command 0x39 to set them and 0x62 to read them back.</w:t>
+      </w:r>
+    </w:p>
+    <w:p>
+      <w:pPr>
+        <w:jc w:val="both"/>
+      </w:pPr>
+      <w:r>
+        <w:t xml:space="preserve">The coincidence levels are set by the control registers Control_Reg_Trg1 and Control_Reg_Trg2. A ‘1’ bit in the register is </w:t>
+      </w:r>
+      <w:proofErr w:type="spellStart"/>
+      <w:r>
+        <w:t>OR’ed</w:t>
+      </w:r>
+      <w:proofErr w:type="spellEnd"/>
+      <w:r>
+        <w:t xml:space="preserve"> with the corresponding PMT logic signal, thereby taking that channel out of the coincidence. Use the command 0x36 to set them. The bit assignment is as follows:</w:t>
+      </w:r>
+    </w:p>
+    <w:p>
+      <w:pPr>
+        <w:pStyle w:val="ListParagraph"/>
+        <w:numPr>
+          <w:ilvl w:val="0"/>
+          <w:numId w:val="12"/>
+        </w:numPr>
+        <w:jc w:val="both"/>
+      </w:pPr>
+      <w:r>
+        <w:t>1’s bit: T4</w:t>
+      </w:r>
+    </w:p>
+    <w:p>
+      <w:pPr>
+        <w:pStyle w:val="ListParagraph"/>
+        <w:numPr>
+          <w:ilvl w:val="0"/>
+          <w:numId w:val="12"/>
+        </w:numPr>
+        <w:jc w:val="both"/>
+      </w:pPr>
+      <w:r>
+        <w:t>2’s bit: T3</w:t>
+      </w:r>
+    </w:p>
+    <w:p>
+      <w:pPr>
+        <w:pStyle w:val="ListParagraph"/>
+        <w:numPr>
+          <w:ilvl w:val="0"/>
+          <w:numId w:val="12"/>
+        </w:numPr>
+        <w:jc w:val="both"/>
+      </w:pPr>
+      <w:r>
+        <w:t>4’s bit: T2</w:t>
+      </w:r>
+    </w:p>
+    <w:p>
+      <w:pPr>
+        <w:pStyle w:val="ListParagraph"/>
+        <w:numPr>
+          <w:ilvl w:val="0"/>
+          <w:numId w:val="12"/>
+        </w:numPr>
+        <w:jc w:val="both"/>
+      </w:pPr>
+      <w:r>
+        <w:t>8’s bit: T1</w:t>
+      </w:r>
+    </w:p>
+    <w:p>
+      <w:pPr>
+        <w:jc w:val="both"/>
+        <w:rPr>
+          <w:lang w:val="fr-FR"/>
+        </w:rPr>
+      </w:pPr>
+      <w:r>
+        <w:rPr>
+          <w:lang w:val="fr-FR"/>
+        </w:rPr>
+        <w:t xml:space="preserve">For </w:t>
+      </w:r>
+      <w:proofErr w:type="spellStart"/>
+      <w:r>
+        <w:rPr>
+          <w:lang w:val="fr-FR"/>
+        </w:rPr>
+        <w:t>example</w:t>
+      </w:r>
+      <w:proofErr w:type="spellEnd"/>
+      <w:r>
+        <w:rPr>
+          <w:lang w:val="fr-FR"/>
+        </w:rPr>
+        <w:t>, T1&amp;T2&amp;T3=0x01 and T1&amp;T3&amp;T4=0x04.</w:t>
+      </w:r>
+    </w:p>
+    <w:p>
+      <w:pPr>
+        <w:jc w:val="both"/>
+      </w:pPr>
+      <w:r>
+        <w:t xml:space="preserve">The timing for capturing tracker hits </w:t>
+      </w:r>
+      <w:proofErr w:type="gramStart"/>
+      <w:r>
+        <w:t>has to</w:t>
+      </w:r>
+      <w:proofErr w:type="gramEnd"/>
+      <w:r>
+        <w:t xml:space="preserve"> be different for the PMT versus tracker triggers</w:t>
+      </w:r>
+      <w:r>
+        <w:t>, because the rise time of the tracker amplifiers is much slower than that of the PMT amplifiers on the DAQ board</w:t>
+      </w:r>
+      <w:r>
+        <w:t>. The 7-bit down-counter Count7_Trg sets a delay for the PMT triggers</w:t>
+      </w:r>
+      <w:r>
+        <w:t>. Use the command 0x4F to set the period of this counter. The default setting is 12 counts of the 12 MHz clock period, corresponding to one microsecond.</w:t>
+      </w:r>
+    </w:p>
+    <w:p>
+      <w:pPr>
+        <w:jc w:val="both"/>
+      </w:pPr>
+      <w:r>
+        <w:t xml:space="preserve">The delay of the tracker trigger is set in the FPGA Verilog code, in units of the 10 MHz clock period, i.e. 100 ns. This delay applies to both tracker and PMT triggers, so the total delay of the PMT triggers is the sum of this and the Count7_Trg period setting. Use the tracker command 0x06 to set the delay in the Verilog. Its default setting is 1. </w:t>
+      </w:r>
+    </w:p>
+    <w:p>
+      <w:pPr>
+        <w:jc w:val="both"/>
+      </w:pPr>
+      <w:r>
+        <w:t xml:space="preserve">Note that the settings of the FIFO buffer at the output of the discriminator in each tracker channel are crucial to the trigger timing. These are set in </w:t>
+      </w:r>
+      <w:r>
+        <w:t>the ASIC configuration register:</w:t>
+      </w:r>
+    </w:p>
+    <w:p>
+      <w:pPr>
+        <w:pStyle w:val="ListParagraph"/>
+        <w:numPr>
+          <w:ilvl w:val="0"/>
+          <w:numId w:val="13"/>
+        </w:numPr>
+        <w:jc w:val="both"/>
+      </w:pPr>
+      <w:r>
+        <w:t xml:space="preserve">The Trigger Window, bit 12, should be set to ‘1’ to increase the window from two periods of the FIFO clock to three. This makes the timing less critical and allows for more jitter. </w:t>
+      </w:r>
+    </w:p>
+    <w:p>
+      <w:pPr>
+        <w:pStyle w:val="ListParagraph"/>
+        <w:numPr>
+          <w:ilvl w:val="0"/>
+          <w:numId w:val="13"/>
+        </w:numPr>
+        <w:jc w:val="both"/>
+      </w:pPr>
+      <w:r>
         <w:lastRenderedPageBreak/>
-        <w:t xml:space="preserve">The main physics trigger, which can be a coincidence of any subset of T1, T2, T3, T4, with no </w:t>
-      </w:r>
-      <w:proofErr w:type="spellStart"/>
-      <w:r>
-        <w:t>prescaling</w:t>
-      </w:r>
-      <w:proofErr w:type="spellEnd"/>
-      <w:r>
-        <w:t>. It is foreseen to be in flight a T</w:t>
-      </w:r>
-      <w:proofErr w:type="gramStart"/>
-      <w:r>
-        <w:t>1,T</w:t>
-      </w:r>
-      <w:proofErr w:type="gramEnd"/>
-      <w:r>
-        <w:t xml:space="preserve">2,T3 coincidence. </w:t>
-      </w:r>
-    </w:p>
-    <w:p>
-      <w:pPr>
-        <w:pStyle w:val="ListParagraph"/>
-        <w:numPr>
-          <w:ilvl w:val="0"/>
-          <w:numId w:val="11"/>
-        </w:numPr>
-        <w:jc w:val="both"/>
-      </w:pPr>
-      <w:r>
-        <w:t xml:space="preserve">The secondary PMT trigger, which again can be a coincidence of any subset of T1, T2, T3, T4, but with </w:t>
-      </w:r>
-      <w:proofErr w:type="spellStart"/>
-      <w:r>
-        <w:t>prescaling</w:t>
-      </w:r>
-      <w:proofErr w:type="spellEnd"/>
-      <w:r>
-        <w:t xml:space="preserve"> by up to 1 in 255. It is foreseen to be a trigger for hadrons and muons, </w:t>
-      </w:r>
-      <w:proofErr w:type="gramStart"/>
-      <w:r>
-        <w:t>i.e.</w:t>
-      </w:r>
-      <w:proofErr w:type="gramEnd"/>
-      <w:r>
-        <w:t xml:space="preserve"> with no T2 signal required.</w:t>
-      </w:r>
-    </w:p>
-    <w:p>
-      <w:pPr>
-        <w:pStyle w:val="ListParagraph"/>
-        <w:numPr>
-          <w:ilvl w:val="0"/>
-          <w:numId w:val="11"/>
-        </w:numPr>
-        <w:jc w:val="both"/>
-      </w:pPr>
-      <w:r>
-        <w:t xml:space="preserve">The tracker trigger, which is completely independent of the PMT triggers and, therefore, can be used to study trigger efficiency. It also can be </w:t>
-      </w:r>
-      <w:proofErr w:type="spellStart"/>
-      <w:r>
-        <w:t>prescaled</w:t>
-      </w:r>
-      <w:proofErr w:type="spellEnd"/>
-      <w:r>
-        <w:t xml:space="preserve"> by up to 1 in 255.</w:t>
-      </w:r>
-      <w:r>
-        <w:t xml:space="preserve"> The tracker trigger </w:t>
-      </w:r>
-      <w:r>
-        <w:t xml:space="preserve">normally </w:t>
-      </w:r>
-      <w:r>
-        <w:t>is an OR of the bending-plane coincidence and the non-bending-plane coincidence</w:t>
-      </w:r>
-      <w:r>
-        <w:t>, but there is an option to change it to AND (see command ‘\x63’)</w:t>
-      </w:r>
-      <w:r>
-        <w:t>.</w:t>
-      </w:r>
-      <w:r>
-        <w:t xml:space="preserve"> The coincidence levels of the two sides are set by the 0x62 tracker command. By </w:t>
-      </w:r>
-      <w:proofErr w:type="gramStart"/>
-      <w:r>
-        <w:t>default</w:t>
-      </w:r>
-      <w:proofErr w:type="gramEnd"/>
-      <w:r>
-        <w:t xml:space="preserve"> it is a triple coincidence of the top three layers on the bending side or all three layers on the non-bending side.</w:t>
-      </w:r>
-    </w:p>
-    <w:p>
-      <w:pPr>
-        <w:jc w:val="both"/>
-      </w:pPr>
-      <w:r>
-        <w:t xml:space="preserve">The </w:t>
-      </w:r>
-      <w:proofErr w:type="spellStart"/>
-      <w:r>
-        <w:t>prescales</w:t>
-      </w:r>
-      <w:proofErr w:type="spellEnd"/>
-      <w:r>
-        <w:t xml:space="preserve"> are set by configuration of the </w:t>
-      </w:r>
-      <w:r>
-        <w:t>period</w:t>
-      </w:r>
-      <w:r>
-        <w:t xml:space="preserve"> of two 8-bit </w:t>
-      </w:r>
-      <w:r>
-        <w:t>counters: Cntr8_V1_PMT and Cntr8_V1_TKR. Us</w:t>
-      </w:r>
-      <w:r>
-        <w:t>e the command 0x39 to set them and 0x62 to read them back.</w:t>
-      </w:r>
-    </w:p>
-    <w:p>
-      <w:pPr>
-        <w:jc w:val="both"/>
-      </w:pPr>
-      <w:r>
-        <w:t xml:space="preserve">The coincidence levels are set by the control registers Control_Reg_Trg1 and Control_Reg_Trg2. A ‘1’ bit in the register is </w:t>
-      </w:r>
-      <w:proofErr w:type="spellStart"/>
-      <w:r>
-        <w:t>OR’ed</w:t>
-      </w:r>
-      <w:proofErr w:type="spellEnd"/>
-      <w:r>
-        <w:t xml:space="preserve"> with the corresponding PMT logic signal, thereby taking that channel out of the coincidence. Use the command 0x36 to set them. The bit assignment is as follows:</w:t>
-      </w:r>
-    </w:p>
-    <w:p>
-      <w:pPr>
-        <w:pStyle w:val="ListParagraph"/>
-        <w:numPr>
-          <w:ilvl w:val="0"/>
-          <w:numId w:val="12"/>
-        </w:numPr>
-        <w:jc w:val="both"/>
-      </w:pPr>
-      <w:r>
-        <w:t>1’s bit: T4</w:t>
-      </w:r>
-    </w:p>
-    <w:p>
-      <w:pPr>
-        <w:pStyle w:val="ListParagraph"/>
-        <w:numPr>
-          <w:ilvl w:val="0"/>
-          <w:numId w:val="12"/>
-        </w:numPr>
-        <w:jc w:val="both"/>
-      </w:pPr>
-      <w:r>
-        <w:t>2’s bit: T3</w:t>
-      </w:r>
-    </w:p>
-    <w:p>
-      <w:pPr>
-        <w:pStyle w:val="ListParagraph"/>
-        <w:numPr>
-          <w:ilvl w:val="0"/>
-          <w:numId w:val="12"/>
-        </w:numPr>
-        <w:jc w:val="both"/>
-      </w:pPr>
-      <w:r>
-        <w:t>4’s bit: T2</w:t>
-      </w:r>
-    </w:p>
-    <w:p>
-      <w:pPr>
-        <w:pStyle w:val="ListParagraph"/>
-        <w:numPr>
-          <w:ilvl w:val="0"/>
-          <w:numId w:val="12"/>
-        </w:numPr>
-        <w:jc w:val="both"/>
-      </w:pPr>
-      <w:r>
-        <w:t>8’s bit: T1</w:t>
-      </w:r>
-    </w:p>
-    <w:p>
-      <w:pPr>
-        <w:jc w:val="both"/>
-        <w:rPr>
-          <w:lang w:val="fr-FR"/>
-        </w:rPr>
-      </w:pPr>
-      <w:r>
-        <w:rPr>
-          <w:lang w:val="fr-FR"/>
-        </w:rPr>
-        <w:t xml:space="preserve">For </w:t>
-      </w:r>
-      <w:proofErr w:type="spellStart"/>
-      <w:r>
-        <w:rPr>
-          <w:lang w:val="fr-FR"/>
-        </w:rPr>
-        <w:t>example</w:t>
-      </w:r>
-      <w:proofErr w:type="spellEnd"/>
-      <w:r>
-        <w:rPr>
-          <w:lang w:val="fr-FR"/>
-        </w:rPr>
-        <w:t>, T1&amp;T2&amp;T3=0x01 and T1&amp;T3&amp;T4=0x04.</w:t>
-      </w:r>
-    </w:p>
-    <w:p>
-      <w:pPr>
-        <w:jc w:val="both"/>
-      </w:pPr>
-      <w:r>
-        <w:t xml:space="preserve">The timing for capturing tracker hits </w:t>
-      </w:r>
-      <w:proofErr w:type="gramStart"/>
-      <w:r>
-        <w:t>has to</w:t>
-      </w:r>
-      <w:proofErr w:type="gramEnd"/>
-      <w:r>
-        <w:t xml:space="preserve"> be different for the PMT versus tracker triggers</w:t>
-      </w:r>
-      <w:r>
-        <w:t>, because the rise time of the tracker amplifiers is much slower than that of the PMT amplifiers on the DAQ board</w:t>
-      </w:r>
-      <w:r>
-        <w:t>. The 7-bit down-counter Count7_Trg sets a delay for the PMT triggers</w:t>
-      </w:r>
-      <w:r>
-        <w:t>. Use the command 0x4F to set the period of this counter. The default setting is 12 counts of the 12 MHz clock period, corresponding to one microsecond.</w:t>
-      </w:r>
-    </w:p>
-    <w:p>
-      <w:pPr>
-        <w:jc w:val="both"/>
-      </w:pPr>
-      <w:r>
-        <w:t xml:space="preserve">The delay of the tracker trigger is set in the FPGA Verilog code, in units of the 10 MHz clock period, i.e. 100 ns. This delay applies to both tracker and PMT triggers, so the total delay of the PMT triggers is the sum of this and the Count7_Trg period setting. Use the tracker command 0x06 to set the delay in the Verilog. Its default setting is 1. </w:t>
-      </w:r>
-    </w:p>
-    <w:p>
-      <w:pPr>
-        <w:jc w:val="both"/>
-      </w:pPr>
-      <w:r>
-        <w:t xml:space="preserve">Note that the settings of the FIFO buffer at the output of the discriminator in each tracker channel are crucial to the trigger timing. These are set in </w:t>
-      </w:r>
-      <w:r>
-        <w:t>the ASIC configuration register:</w:t>
-      </w:r>
-    </w:p>
-    <w:p>
-      <w:pPr>
-        <w:pStyle w:val="ListParagraph"/>
-        <w:numPr>
-          <w:ilvl w:val="0"/>
-          <w:numId w:val="13"/>
-        </w:numPr>
-        <w:jc w:val="both"/>
-      </w:pPr>
-      <w:r>
-        <w:t xml:space="preserve">The Trigger Window, bit 12, should be set to ‘1’ to increase the window from two periods of the FIFO clock to three. This makes the timing less critical and allows for more jitter. </w:t>
-      </w:r>
-    </w:p>
-    <w:p>
-      <w:pPr>
-        <w:pStyle w:val="ListParagraph"/>
-        <w:numPr>
-          <w:ilvl w:val="0"/>
-          <w:numId w:val="13"/>
-        </w:numPr>
-        <w:jc w:val="both"/>
-      </w:pPr>
-      <w:r>
-        <w:t xml:space="preserve">The Buffer Speed setting, bits 4 through 6, determines the period of the FIFO clock. We have always run it, for AESOP-Lite, with a setting of 3. This multiplies the 10 MHz tracker clock by 4 to arrive at a </w:t>
-      </w:r>
-      <w:r>
-        <w:lastRenderedPageBreak/>
-        <w:t>FIFO clock period of 400 ns. That means that the trigger window is 1.2 microseconds. Clearly any change to this parameter would require changing the trigger timing settings.</w:t>
+        <w:t>The Buffer Speed setting, bits 4 through 6, determines the period of the FIFO clock. We have always run it, for AESOP-Lite, with a setting of 3. This multiplies the 10 MHz tracker clock by 4 to arrive at a FIFO clock period of 400 ns. That means that the trigger window is 1.2 microseconds. Clearly any change to this parameter would require changing the trigger timing settings.</w:t>
       </w:r>
     </w:p>
     <w:p>
@@ -11779,15 +11801,7 @@
         <w:t xml:space="preserve"> out via the SPI link to the Main PSOC. Trigger coincidences that arrive</w:t>
       </w:r>
       <w:r>
-        <w:t xml:space="preserve"> during this “dead” time are counted by the GO1 </w:t>
-      </w:r>
-      <w:proofErr w:type="gramStart"/>
-      <w:r>
-        <w:t>interrupt</w:t>
-      </w:r>
-      <w:proofErr w:type="gramEnd"/>
-      <w:r>
-        <w:t xml:space="preserve">. The control register </w:t>
+        <w:t xml:space="preserve"> during this “dead” time are counted by the GO1 interrupt. The control register </w:t>
       </w:r>
       <w:proofErr w:type="spellStart"/>
       <w:r>
@@ -12012,7 +12026,11 @@
       </w:r>
       <w:proofErr w:type="spellEnd"/>
       <w:r>
-        <w:t xml:space="preserve"> resolution, along with the TOF chip time data. The DMA method should be preferable, as it results in fewer CPU interrupts, which</w:t>
+        <w:t xml:space="preserve"> resolution, along with </w:t>
+      </w:r>
+      <w:r>
+        <w:lastRenderedPageBreak/>
+        <w:t>the TOF chip time data. The DMA method should be preferable, as it results in fewer CPU interrupts, which</w:t>
       </w:r>
       <w:r>
         <w:t xml:space="preserve"> in excess</w:t>
@@ -12026,7 +12044,6 @@
         <w:jc w:val="both"/>
       </w:pPr>
       <w:r>
-        <w:lastRenderedPageBreak/>
         <w:t xml:space="preserve">For each channel, the TOF chip delivers 32 bits of data for each stop signal. The lower 16 bits are the stop time, and the upper 16 bits are the reference clock. The reference clock simply counts the 12 MHz clock that is sent to the TOF chip from the Event PSOC via port P15[5]. Each </w:t>
       </w:r>
       <w:r>
@@ -12263,7 +12280,7 @@
       <w:ptab w:relativeTo="margin" w:alignment="right" w:leader="none"/>
     </w:r>
     <w:r>
-      <w:t>August 11</w:t>
+      <w:t>November 9</w:t>
     </w:r>
     <w:r>
       <w:t>, 202</w:t>

</xml_diff>

<commit_message>
updated 5B command documentation
</commit_message>
<xml_diff>
--- a/EventPSOCdocumentation.docx
+++ b/EventPSOCdocumentation.docx
@@ -9819,6 +9819,11 @@
           <w:p>
             <w:r>
               <w:t>0: value in DAC counts</w:t>
+            </w:r>
+          </w:p>
+          <w:p>
+            <w:r>
+              <w:t>If only one data byte is supplied, then all 8 layers are set to that. If 8 data bytes are supplied, then they are mapped onto individual layers.</w:t>
             </w:r>
           </w:p>
         </w:tc>
@@ -11635,8 +11640,12 @@
       </w:r>
     </w:p>
     <w:sectPr>
-      <w:headerReference w:type="default" r:id="rId8"/>
-      <w:footerReference w:type="default" r:id="rId9"/>
+      <w:headerReference w:type="even" r:id="rId8"/>
+      <w:headerReference w:type="default" r:id="rId9"/>
+      <w:footerReference w:type="even" r:id="rId10"/>
+      <w:footerReference w:type="default" r:id="rId11"/>
+      <w:headerReference w:type="first" r:id="rId12"/>
+      <w:footerReference w:type="first" r:id="rId13"/>
       <w:pgSz w:w="12240" w:h="15840"/>
       <w:pgMar w:top="1440" w:right="1440" w:bottom="1440" w:left="1440" w:header="720" w:footer="720" w:gutter="0"/>
       <w:cols w:space="720"/>
@@ -11672,6 +11681,16 @@
 </file>
 
 <file path=word/footer1.xml><?xml version="1.0" encoding="utf-8"?>
+<w:ftr xmlns:wpc="http://schemas.microsoft.com/office/word/2010/wordprocessingCanvas" xmlns:cx="http://schemas.microsoft.com/office/drawing/2014/chartex" xmlns:cx1="http://schemas.microsoft.com/office/drawing/2015/9/8/chartex" xmlns:cx2="http://schemas.microsoft.com/office/drawing/2015/10/21/chartex" xmlns:cx3="http://schemas.microsoft.com/office/drawing/2016/5/9/chartex" xmlns:cx4="http://schemas.microsoft.com/office/drawing/2016/5/10/chartex" xmlns:cx5="http://schemas.microsoft.com/office/drawing/2016/5/11/chartex" xmlns:cx6="http://schemas.microsoft.com/office/drawing/2016/5/12/chartex" xmlns:cx7="http://schemas.microsoft.com/office/drawing/2016/5/13/chartex" xmlns:cx8="http://schemas.microsoft.com/office/drawing/2016/5/14/chartex" xmlns:mc="http://schemas.openxmlformats.org/markup-compatibility/2006" xmlns:aink="http://schemas.microsoft.com/office/drawing/2016/ink" xmlns:am3d="http://schemas.microsoft.com/office/drawing/2017/model3d" xmlns:o="urn:schemas-microsoft-com:office:office" xmlns:oel="http://schemas.microsoft.com/office/2019/extlst" xmlns:r="http://schemas.openxmlformats.org/officeDocument/2006/relationships" xmlns:m="http://schemas.openxmlformats.org/officeDocument/2006/math" xmlns:v="urn:schemas-microsoft-com:vml" xmlns:wp14="http://schemas.microsoft.com/office/word/2010/wordprocessingDrawing" xmlns:wp="http://schemas.openxmlformats.org/drawingml/2006/wordprocessingDrawing" xmlns:w10="urn:schemas-microsoft-com:office:word" xmlns:w="http://schemas.openxmlformats.org/wordprocessingml/2006/main" xmlns:w14="http://schemas.microsoft.com/office/word/2010/wordml" xmlns:w15="http://schemas.microsoft.com/office/word/2012/wordml" xmlns:w16cex="http://schemas.microsoft.com/office/word/2018/wordml/cex" xmlns:w16cid="http://schemas.microsoft.com/office/word/2016/wordml/cid" xmlns:w16="http://schemas.microsoft.com/office/word/2018/wordml" xmlns:w16sdtdh="http://schemas.microsoft.com/office/word/2020/wordml/sdtdatahash" xmlns:w16se="http://schemas.microsoft.com/office/word/2015/wordml/symex" xmlns:wpg="http://schemas.microsoft.com/office/word/2010/wordprocessingGroup" xmlns:wpi="http://schemas.microsoft.com/office/word/2010/wordprocessingInk" xmlns:wne="http://schemas.microsoft.com/office/word/2006/wordml" xmlns:wps="http://schemas.microsoft.com/office/word/2010/wordprocessingShape" mc:Ignorable="w14 w15 w16se w16cid w16 w16cex w16sdtdh wp14">
+  <w:p>
+    <w:pPr>
+      <w:pStyle w:val="Footer"/>
+    </w:pPr>
+  </w:p>
+</w:ftr>
+</file>
+
+<file path=word/footer2.xml><?xml version="1.0" encoding="utf-8"?>
 <w:ftr xmlns:wpc="http://schemas.microsoft.com/office/word/2010/wordprocessingCanvas" xmlns:cx="http://schemas.microsoft.com/office/drawing/2014/chartex" xmlns:cx1="http://schemas.microsoft.com/office/drawing/2015/9/8/chartex" xmlns:cx2="http://schemas.microsoft.com/office/drawing/2015/10/21/chartex" xmlns:cx3="http://schemas.microsoft.com/office/drawing/2016/5/9/chartex" xmlns:cx4="http://schemas.microsoft.com/office/drawing/2016/5/10/chartex" xmlns:cx5="http://schemas.microsoft.com/office/drawing/2016/5/11/chartex" xmlns:cx6="http://schemas.microsoft.com/office/drawing/2016/5/12/chartex" xmlns:cx7="http://schemas.microsoft.com/office/drawing/2016/5/13/chartex" xmlns:cx8="http://schemas.microsoft.com/office/drawing/2016/5/14/chartex" xmlns:mc="http://schemas.openxmlformats.org/markup-compatibility/2006" xmlns:aink="http://schemas.microsoft.com/office/drawing/2016/ink" xmlns:am3d="http://schemas.microsoft.com/office/drawing/2017/model3d" xmlns:o="urn:schemas-microsoft-com:office:office" xmlns:oel="http://schemas.microsoft.com/office/2019/extlst" xmlns:r="http://schemas.openxmlformats.org/officeDocument/2006/relationships" xmlns:m="http://schemas.openxmlformats.org/officeDocument/2006/math" xmlns:v="urn:schemas-microsoft-com:vml" xmlns:wp14="http://schemas.microsoft.com/office/word/2010/wordprocessingDrawing" xmlns:wp="http://schemas.openxmlformats.org/drawingml/2006/wordprocessingDrawing" xmlns:w10="urn:schemas-microsoft-com:office:word" xmlns:w="http://schemas.openxmlformats.org/wordprocessingml/2006/main" xmlns:w14="http://schemas.microsoft.com/office/word/2010/wordml" xmlns:w15="http://schemas.microsoft.com/office/word/2012/wordml" xmlns:w16cex="http://schemas.microsoft.com/office/word/2018/wordml/cex" xmlns:w16cid="http://schemas.microsoft.com/office/word/2016/wordml/cid" xmlns:w16="http://schemas.microsoft.com/office/word/2018/wordml" xmlns:w16sdtdh="http://schemas.microsoft.com/office/word/2020/wordml/sdtdatahash" xmlns:w16se="http://schemas.microsoft.com/office/word/2015/wordml/symex" xmlns:wpg="http://schemas.microsoft.com/office/word/2010/wordprocessingGroup" xmlns:wpi="http://schemas.microsoft.com/office/word/2010/wordprocessingInk" xmlns:wne="http://schemas.microsoft.com/office/word/2006/wordml" xmlns:wps="http://schemas.microsoft.com/office/word/2010/wordprocessingShape" mc:Ignorable="w14 w15 w16se w16cid w16 w16cex w16sdtdh wp14">
   <w:sdt>
     <w:sdtPr>
@@ -11724,6 +11743,16 @@
 </w:ftr>
 </file>
 
+<file path=word/footer3.xml><?xml version="1.0" encoding="utf-8"?>
+<w:ftr xmlns:wpc="http://schemas.microsoft.com/office/word/2010/wordprocessingCanvas" xmlns:cx="http://schemas.microsoft.com/office/drawing/2014/chartex" xmlns:cx1="http://schemas.microsoft.com/office/drawing/2015/9/8/chartex" xmlns:cx2="http://schemas.microsoft.com/office/drawing/2015/10/21/chartex" xmlns:cx3="http://schemas.microsoft.com/office/drawing/2016/5/9/chartex" xmlns:cx4="http://schemas.microsoft.com/office/drawing/2016/5/10/chartex" xmlns:cx5="http://schemas.microsoft.com/office/drawing/2016/5/11/chartex" xmlns:cx6="http://schemas.microsoft.com/office/drawing/2016/5/12/chartex" xmlns:cx7="http://schemas.microsoft.com/office/drawing/2016/5/13/chartex" xmlns:cx8="http://schemas.microsoft.com/office/drawing/2016/5/14/chartex" xmlns:mc="http://schemas.openxmlformats.org/markup-compatibility/2006" xmlns:aink="http://schemas.microsoft.com/office/drawing/2016/ink" xmlns:am3d="http://schemas.microsoft.com/office/drawing/2017/model3d" xmlns:o="urn:schemas-microsoft-com:office:office" xmlns:oel="http://schemas.microsoft.com/office/2019/extlst" xmlns:r="http://schemas.openxmlformats.org/officeDocument/2006/relationships" xmlns:m="http://schemas.openxmlformats.org/officeDocument/2006/math" xmlns:v="urn:schemas-microsoft-com:vml" xmlns:wp14="http://schemas.microsoft.com/office/word/2010/wordprocessingDrawing" xmlns:wp="http://schemas.openxmlformats.org/drawingml/2006/wordprocessingDrawing" xmlns:w10="urn:schemas-microsoft-com:office:word" xmlns:w="http://schemas.openxmlformats.org/wordprocessingml/2006/main" xmlns:w14="http://schemas.microsoft.com/office/word/2010/wordml" xmlns:w15="http://schemas.microsoft.com/office/word/2012/wordml" xmlns:w16cex="http://schemas.microsoft.com/office/word/2018/wordml/cex" xmlns:w16cid="http://schemas.microsoft.com/office/word/2016/wordml/cid" xmlns:w16="http://schemas.microsoft.com/office/word/2018/wordml" xmlns:w16sdtdh="http://schemas.microsoft.com/office/word/2020/wordml/sdtdatahash" xmlns:w16se="http://schemas.microsoft.com/office/word/2015/wordml/symex" xmlns:wpg="http://schemas.microsoft.com/office/word/2010/wordprocessingGroup" xmlns:wpi="http://schemas.microsoft.com/office/word/2010/wordprocessingInk" xmlns:wne="http://schemas.microsoft.com/office/word/2006/wordml" xmlns:wps="http://schemas.microsoft.com/office/word/2010/wordprocessingShape" mc:Ignorable="w14 w15 w16se w16cid w16 w16cex w16sdtdh wp14">
+  <w:p>
+    <w:pPr>
+      <w:pStyle w:val="Footer"/>
+    </w:pPr>
+  </w:p>
+</w:ftr>
+</file>
+
 <file path=word/footnotes.xml><?xml version="1.0" encoding="utf-8"?>
 <w:footnotes xmlns:wpc="http://schemas.microsoft.com/office/word/2010/wordprocessingCanvas" xmlns:cx="http://schemas.microsoft.com/office/drawing/2014/chartex" xmlns:cx1="http://schemas.microsoft.com/office/drawing/2015/9/8/chartex" xmlns:cx2="http://schemas.microsoft.com/office/drawing/2015/10/21/chartex" xmlns:cx3="http://schemas.microsoft.com/office/drawing/2016/5/9/chartex" xmlns:cx4="http://schemas.microsoft.com/office/drawing/2016/5/10/chartex" xmlns:cx5="http://schemas.microsoft.com/office/drawing/2016/5/11/chartex" xmlns:cx6="http://schemas.microsoft.com/office/drawing/2016/5/12/chartex" xmlns:cx7="http://schemas.microsoft.com/office/drawing/2016/5/13/chartex" xmlns:cx8="http://schemas.microsoft.com/office/drawing/2016/5/14/chartex" xmlns:mc="http://schemas.openxmlformats.org/markup-compatibility/2006" xmlns:aink="http://schemas.microsoft.com/office/drawing/2016/ink" xmlns:am3d="http://schemas.microsoft.com/office/drawing/2017/model3d" xmlns:o="urn:schemas-microsoft-com:office:office" xmlns:oel="http://schemas.microsoft.com/office/2019/extlst" xmlns:r="http://schemas.openxmlformats.org/officeDocument/2006/relationships" xmlns:m="http://schemas.openxmlformats.org/officeDocument/2006/math" xmlns:v="urn:schemas-microsoft-com:vml" xmlns:wp14="http://schemas.microsoft.com/office/word/2010/wordprocessingDrawing" xmlns:wp="http://schemas.openxmlformats.org/drawingml/2006/wordprocessingDrawing" xmlns:w10="urn:schemas-microsoft-com:office:word" xmlns:w="http://schemas.openxmlformats.org/wordprocessingml/2006/main" xmlns:w14="http://schemas.microsoft.com/office/word/2010/wordml" xmlns:w15="http://schemas.microsoft.com/office/word/2012/wordml" xmlns:w16cex="http://schemas.microsoft.com/office/word/2018/wordml/cex" xmlns:w16cid="http://schemas.microsoft.com/office/word/2016/wordml/cid" xmlns:w16="http://schemas.microsoft.com/office/word/2018/wordml" xmlns:w16sdtdh="http://schemas.microsoft.com/office/word/2020/wordml/sdtdatahash" xmlns:w16se="http://schemas.microsoft.com/office/word/2015/wordml/symex" xmlns:wpg="http://schemas.microsoft.com/office/word/2010/wordprocessingGroup" xmlns:wpi="http://schemas.microsoft.com/office/word/2010/wordprocessingInk" xmlns:wne="http://schemas.microsoft.com/office/word/2006/wordml" xmlns:wps="http://schemas.microsoft.com/office/word/2010/wordprocessingShape" mc:Ignorable="w14 w15 w16se w16cid w16 w16cex w16sdtdh wp14">
   <w:footnote w:type="separator" w:id="-1">
@@ -11750,6 +11779,16 @@
 </file>
 
 <file path=word/header1.xml><?xml version="1.0" encoding="utf-8"?>
+<w:hdr xmlns:wpc="http://schemas.microsoft.com/office/word/2010/wordprocessingCanvas" xmlns:cx="http://schemas.microsoft.com/office/drawing/2014/chartex" xmlns:cx1="http://schemas.microsoft.com/office/drawing/2015/9/8/chartex" xmlns:cx2="http://schemas.microsoft.com/office/drawing/2015/10/21/chartex" xmlns:cx3="http://schemas.microsoft.com/office/drawing/2016/5/9/chartex" xmlns:cx4="http://schemas.microsoft.com/office/drawing/2016/5/10/chartex" xmlns:cx5="http://schemas.microsoft.com/office/drawing/2016/5/11/chartex" xmlns:cx6="http://schemas.microsoft.com/office/drawing/2016/5/12/chartex" xmlns:cx7="http://schemas.microsoft.com/office/drawing/2016/5/13/chartex" xmlns:cx8="http://schemas.microsoft.com/office/drawing/2016/5/14/chartex" xmlns:mc="http://schemas.openxmlformats.org/markup-compatibility/2006" xmlns:aink="http://schemas.microsoft.com/office/drawing/2016/ink" xmlns:am3d="http://schemas.microsoft.com/office/drawing/2017/model3d" xmlns:o="urn:schemas-microsoft-com:office:office" xmlns:oel="http://schemas.microsoft.com/office/2019/extlst" xmlns:r="http://schemas.openxmlformats.org/officeDocument/2006/relationships" xmlns:m="http://schemas.openxmlformats.org/officeDocument/2006/math" xmlns:v="urn:schemas-microsoft-com:vml" xmlns:wp14="http://schemas.microsoft.com/office/word/2010/wordprocessingDrawing" xmlns:wp="http://schemas.openxmlformats.org/drawingml/2006/wordprocessingDrawing" xmlns:w10="urn:schemas-microsoft-com:office:word" xmlns:w="http://schemas.openxmlformats.org/wordprocessingml/2006/main" xmlns:w14="http://schemas.microsoft.com/office/word/2010/wordml" xmlns:w15="http://schemas.microsoft.com/office/word/2012/wordml" xmlns:w16cex="http://schemas.microsoft.com/office/word/2018/wordml/cex" xmlns:w16cid="http://schemas.microsoft.com/office/word/2016/wordml/cid" xmlns:w16="http://schemas.microsoft.com/office/word/2018/wordml" xmlns:w16sdtdh="http://schemas.microsoft.com/office/word/2020/wordml/sdtdatahash" xmlns:w16se="http://schemas.microsoft.com/office/word/2015/wordml/symex" xmlns:wpg="http://schemas.microsoft.com/office/word/2010/wordprocessingGroup" xmlns:wpi="http://schemas.microsoft.com/office/word/2010/wordprocessingInk" xmlns:wne="http://schemas.microsoft.com/office/word/2006/wordml" xmlns:wps="http://schemas.microsoft.com/office/word/2010/wordprocessingShape" mc:Ignorable="w14 w15 w16se w16cid w16 w16cex w16sdtdh wp14">
+  <w:p>
+    <w:pPr>
+      <w:pStyle w:val="Header"/>
+    </w:pPr>
+  </w:p>
+</w:hdr>
+</file>
+
+<file path=word/header2.xml><?xml version="1.0" encoding="utf-8"?>
 <w:hdr xmlns:wpc="http://schemas.microsoft.com/office/word/2010/wordprocessingCanvas" xmlns:cx="http://schemas.microsoft.com/office/drawing/2014/chartex" xmlns:cx1="http://schemas.microsoft.com/office/drawing/2015/9/8/chartex" xmlns:cx2="http://schemas.microsoft.com/office/drawing/2015/10/21/chartex" xmlns:cx3="http://schemas.microsoft.com/office/drawing/2016/5/9/chartex" xmlns:cx4="http://schemas.microsoft.com/office/drawing/2016/5/10/chartex" xmlns:cx5="http://schemas.microsoft.com/office/drawing/2016/5/11/chartex" xmlns:cx6="http://schemas.microsoft.com/office/drawing/2016/5/12/chartex" xmlns:cx7="http://schemas.microsoft.com/office/drawing/2016/5/13/chartex" xmlns:cx8="http://schemas.microsoft.com/office/drawing/2016/5/14/chartex" xmlns:mc="http://schemas.openxmlformats.org/markup-compatibility/2006" xmlns:aink="http://schemas.microsoft.com/office/drawing/2016/ink" xmlns:am3d="http://schemas.microsoft.com/office/drawing/2017/model3d" xmlns:o="urn:schemas-microsoft-com:office:office" xmlns:oel="http://schemas.microsoft.com/office/2019/extlst" xmlns:r="http://schemas.openxmlformats.org/officeDocument/2006/relationships" xmlns:m="http://schemas.openxmlformats.org/officeDocument/2006/math" xmlns:v="urn:schemas-microsoft-com:vml" xmlns:wp14="http://schemas.microsoft.com/office/word/2010/wordprocessingDrawing" xmlns:wp="http://schemas.openxmlformats.org/drawingml/2006/wordprocessingDrawing" xmlns:w10="urn:schemas-microsoft-com:office:word" xmlns:w="http://schemas.openxmlformats.org/wordprocessingml/2006/main" xmlns:w14="http://schemas.microsoft.com/office/word/2010/wordml" xmlns:w15="http://schemas.microsoft.com/office/word/2012/wordml" xmlns:w16cex="http://schemas.microsoft.com/office/word/2018/wordml/cex" xmlns:w16cid="http://schemas.microsoft.com/office/word/2016/wordml/cid" xmlns:w16="http://schemas.microsoft.com/office/word/2018/wordml" xmlns:w16sdtdh="http://schemas.microsoft.com/office/word/2020/wordml/sdtdatahash" xmlns:w16se="http://schemas.microsoft.com/office/word/2015/wordml/symex" xmlns:wpg="http://schemas.microsoft.com/office/word/2010/wordprocessingGroup" xmlns:wpi="http://schemas.microsoft.com/office/word/2010/wordprocessingInk" xmlns:wne="http://schemas.microsoft.com/office/word/2006/wordml" xmlns:wps="http://schemas.microsoft.com/office/word/2010/wordprocessingShape" mc:Ignorable="w14 w15 w16se w16cid w16 w16cex w16sdtdh wp14">
   <w:p>
     <w:pPr>
@@ -11768,7 +11807,10 @@
       <w:ptab w:relativeTo="margin" w:alignment="right" w:leader="none"/>
     </w:r>
     <w:r>
-      <w:t>November 9</w:t>
+      <w:t xml:space="preserve">November </w:t>
+    </w:r>
+    <w:r>
+      <w:t>14</w:t>
     </w:r>
     <w:r>
       <w:t>, 202</w:t>
@@ -11776,6 +11818,16 @@
     <w:r>
       <w:t>3</w:t>
     </w:r>
+  </w:p>
+</w:hdr>
+</file>
+
+<file path=word/header3.xml><?xml version="1.0" encoding="utf-8"?>
+<w:hdr xmlns:wpc="http://schemas.microsoft.com/office/word/2010/wordprocessingCanvas" xmlns:cx="http://schemas.microsoft.com/office/drawing/2014/chartex" xmlns:cx1="http://schemas.microsoft.com/office/drawing/2015/9/8/chartex" xmlns:cx2="http://schemas.microsoft.com/office/drawing/2015/10/21/chartex" xmlns:cx3="http://schemas.microsoft.com/office/drawing/2016/5/9/chartex" xmlns:cx4="http://schemas.microsoft.com/office/drawing/2016/5/10/chartex" xmlns:cx5="http://schemas.microsoft.com/office/drawing/2016/5/11/chartex" xmlns:cx6="http://schemas.microsoft.com/office/drawing/2016/5/12/chartex" xmlns:cx7="http://schemas.microsoft.com/office/drawing/2016/5/13/chartex" xmlns:cx8="http://schemas.microsoft.com/office/drawing/2016/5/14/chartex" xmlns:mc="http://schemas.openxmlformats.org/markup-compatibility/2006" xmlns:aink="http://schemas.microsoft.com/office/drawing/2016/ink" xmlns:am3d="http://schemas.microsoft.com/office/drawing/2017/model3d" xmlns:o="urn:schemas-microsoft-com:office:office" xmlns:oel="http://schemas.microsoft.com/office/2019/extlst" xmlns:r="http://schemas.openxmlformats.org/officeDocument/2006/relationships" xmlns:m="http://schemas.openxmlformats.org/officeDocument/2006/math" xmlns:v="urn:schemas-microsoft-com:vml" xmlns:wp14="http://schemas.microsoft.com/office/word/2010/wordprocessingDrawing" xmlns:wp="http://schemas.openxmlformats.org/drawingml/2006/wordprocessingDrawing" xmlns:w10="urn:schemas-microsoft-com:office:word" xmlns:w="http://schemas.openxmlformats.org/wordprocessingml/2006/main" xmlns:w14="http://schemas.microsoft.com/office/word/2010/wordml" xmlns:w15="http://schemas.microsoft.com/office/word/2012/wordml" xmlns:w16cex="http://schemas.microsoft.com/office/word/2018/wordml/cex" xmlns:w16cid="http://schemas.microsoft.com/office/word/2016/wordml/cid" xmlns:w16="http://schemas.microsoft.com/office/word/2018/wordml" xmlns:w16sdtdh="http://schemas.microsoft.com/office/word/2020/wordml/sdtdatahash" xmlns:w16se="http://schemas.microsoft.com/office/word/2015/wordml/symex" xmlns:wpg="http://schemas.microsoft.com/office/word/2010/wordprocessingGroup" xmlns:wpi="http://schemas.microsoft.com/office/word/2010/wordprocessingInk" xmlns:wne="http://schemas.microsoft.com/office/word/2006/wordml" xmlns:wps="http://schemas.microsoft.com/office/word/2010/wordprocessingShape" mc:Ignorable="w14 w15 w16se w16cid w16 w16cex w16sdtdh wp14">
+  <w:p>
+    <w:pPr>
+      <w:pStyle w:val="Header"/>
+    </w:pPr>
   </w:p>
 </w:hdr>
 </file>

</xml_diff>

<commit_message>
fixed problem with tracker triggers getting missed, followed by reset
</commit_message>
<xml_diff>
--- a/EventPSOCdocumentation.docx
+++ b/EventPSOCdocumentation.docx
@@ -5427,7 +5427,10 @@
         <w:t>18</w:t>
       </w:r>
       <w:r>
-        <w:t>: 2-byte number of tracker read commands issued even though no ready confirmation was received</w:t>
+        <w:t xml:space="preserve">: 2-byte number of </w:t>
+      </w:r>
+      <w:r>
+        <w:t>triggers missed by the tracker (tracker had no event ready)</w:t>
       </w:r>
     </w:p>
     <w:p>
@@ -11810,7 +11813,10 @@
       <w:t xml:space="preserve">November </w:t>
     </w:r>
     <w:r>
-      <w:t>14</w:t>
+      <w:t>1</w:t>
+    </w:r>
+    <w:r>
+      <w:t>6</w:t>
     </w:r>
     <w:r>
       <w:t>, 202</w:t>

</xml_diff>

<commit_message>
v20.2 improve addErrorOnce to count
</commit_message>
<xml_diff>
--- a/EventPSOCdocumentation.docx
+++ b/EventPSOCdocumentation.docx
@@ -5600,6 +5600,9 @@
       <w:r>
         <w:t>: 1-byte of error bits from board 0</w:t>
       </w:r>
+      <w:r>
+        <w:t xml:space="preserve"> (display in hex or binary)</w:t>
+      </w:r>
     </w:p>
     <w:p>
       <w:pPr>
@@ -5614,6 +5617,9 @@
       </w:r>
       <w:r>
         <w:t>: 1-byte of error bits from ASIC #4 on board 0</w:t>
+      </w:r>
+      <w:r>
+        <w:t xml:space="preserve"> (display in hex or binary)</w:t>
       </w:r>
     </w:p>
     <w:p>

</xml_diff>

<commit_message>
doc fix for commands x39 and x62
</commit_message>
<xml_diff>
--- a/EventPSOCdocumentation.docx
+++ b/EventPSOCdocumentation.docx
@@ -8025,7 +8025,13 @@
           </w:tcPr>
           <w:p>
             <w:r>
-              <w:t>0: 1 for tracker, 0 for PMT proton trig.</w:t>
+              <w:t xml:space="preserve">0: 1 for tracker, </w:t>
+            </w:r>
+            <w:r>
+              <w:t>2</w:t>
+            </w:r>
+            <w:r>
+              <w:t xml:space="preserve"> for PMT proton trig.</w:t>
             </w:r>
           </w:p>
           <w:p>
@@ -10146,7 +10152,13 @@
           </w:tcPr>
           <w:p>
             <w:r>
-              <w:t>0: 1 for tracker, 0 for PMT</w:t>
+              <w:t xml:space="preserve">0: 1 for tracker, </w:t>
+            </w:r>
+            <w:r>
+              <w:t>2</w:t>
+            </w:r>
+            <w:r>
+              <w:t xml:space="preserve"> for PMT</w:t>
             </w:r>
           </w:p>
         </w:tc>
@@ -11816,13 +11828,10 @@
       <w:ptab w:relativeTo="margin" w:alignment="right" w:leader="none"/>
     </w:r>
     <w:r>
-      <w:t xml:space="preserve">November </w:t>
+      <w:t>November</w:t>
     </w:r>
     <w:r>
-      <w:t>1</w:t>
-    </w:r>
-    <w:r>
-      <w:t>6</w:t>
+      <w:t xml:space="preserve"> 22</w:t>
     </w:r>
     <w:r>
       <w:t>, 202</w:t>

</xml_diff>

<commit_message>
updated trigger logic description in the word doc
</commit_message>
<xml_diff>
--- a/EventPSOCdocumentation.docx
+++ b/EventPSOCdocumentation.docx
@@ -127,63 +127,95 @@
           <w:b w:val="0"/>
           <w:smallCaps w:val="0"/>
         </w:rPr>
-        <w:t xml:space="preserve">The SSN codes given here are bits 2,1,0. Bit 3 is always 1. The main PSOC, then, is addressed </w:t>
-      </w:r>
+        <w:t xml:space="preserve">The SSN codes given here are bits 2,1,0. </w:t>
+      </w:r>
+      <w:proofErr w:type="spellStart"/>
       <w:r>
         <w:rPr>
           <w:b w:val="0"/>
           <w:smallCaps w:val="0"/>
         </w:rPr>
-        <w:t>by</w:t>
-      </w:r>
+        <w:t>Bit</w:t>
+      </w:r>
+      <w:proofErr w:type="spellEnd"/>
       <w:r>
         <w:rPr>
           <w:b w:val="0"/>
           <w:smallCaps w:val="0"/>
         </w:rPr>
-        <w:t xml:space="preserve"> </w:t>
+        <w:t xml:space="preserve"> 3 is always 1. The main PSOC, then, is addressed </w:t>
       </w:r>
       <w:r>
         <w:rPr>
           <w:b w:val="0"/>
           <w:smallCaps w:val="0"/>
         </w:rPr>
-        <w:t>0</w:t>
+        <w:t>by</w:t>
       </w:r>
       <w:r>
         <w:rPr>
           <w:b w:val="0"/>
           <w:smallCaps w:val="0"/>
         </w:rPr>
-        <w:t>000</w:t>
+        <w:t xml:space="preserve"> </w:t>
       </w:r>
       <w:r>
         <w:rPr>
           <w:b w:val="0"/>
           <w:smallCaps w:val="0"/>
         </w:rPr>
-        <w:t>, and 1000 is “none”</w:t>
+        <w:t>0</w:t>
       </w:r>
       <w:r>
         <w:rPr>
           <w:b w:val="0"/>
           <w:smallCaps w:val="0"/>
         </w:rPr>
-        <w:t>.</w:t>
+        <w:t>000</w:t>
       </w:r>
       <w:r>
         <w:rPr>
           <w:b w:val="0"/>
           <w:smallCaps w:val="0"/>
         </w:rPr>
-        <w:t xml:space="preserve"> Also note that Channel 5 (T2) has an external DAC and comparator, so the input to P2[0] is digital, whereas for the other channels it is analog.</w:t>
+        <w:t>, and 1000 is “none”</w:t>
       </w:r>
       <w:r>
         <w:rPr>
           <w:b w:val="0"/>
           <w:smallCaps w:val="0"/>
         </w:rPr>
-        <w:t xml:space="preserve"> The four PSOC DACs are labeled by channel number. The guard signal, G, does not participate in the trigger logic but is discriminated and registered in the data.</w:t>
+        <w:t>.</w:t>
+      </w:r>
+      <w:r>
+        <w:rPr>
+          <w:b w:val="0"/>
+          <w:smallCaps w:val="0"/>
+        </w:rPr>
+        <w:t xml:space="preserve"> Also note that Channel 5 (T2) has an external DAC and comparator, so the input to P2[0] is digital, whereas for the other channels it is analog.</w:t>
+      </w:r>
+      <w:r>
+        <w:rPr>
+          <w:b w:val="0"/>
+          <w:smallCaps w:val="0"/>
+        </w:rPr>
+        <w:t xml:space="preserve"> The four PSOC DACs are labeled by channel number. The guard signal, G, does not participate in the trigger logic but is </w:t>
+      </w:r>
+      <w:proofErr w:type="gramStart"/>
+      <w:r>
+        <w:rPr>
+          <w:b w:val="0"/>
+          <w:smallCaps w:val="0"/>
+        </w:rPr>
+        <w:t>discriminated</w:t>
+      </w:r>
+      <w:proofErr w:type="gramEnd"/>
+      <w:r>
+        <w:rPr>
+          <w:b w:val="0"/>
+          <w:smallCaps w:val="0"/>
+        </w:rPr>
+        <w:t xml:space="preserve"> and registered in the data.</w:t>
       </w:r>
       <w:r>
         <w:rPr>
@@ -911,7 +943,23 @@
         <w:jc w:val="both"/>
       </w:pPr>
       <w:r>
-        <w:t>An SPI master is used to configure the TOF chip and to send data back to the Main PSOC (in principle it could also receive information, but so far that communication direction is handled by UART). Software pin Pin_SSN_Main is used to select the Main PSOC as the slave, by lowering to logic zero. Control register Control_Reg_SSN is used to select the TOF chip as well as to select which of the five SAR ADCs to read via a separate SPI channel. The codes are as follows:</w:t>
+        <w:t xml:space="preserve">An SPI master is used to configure the TOF chip and to send data back to the Main PSOC (in principle it could also receive information, but so far that communication direction is handled by UART). Software pin </w:t>
+      </w:r>
+      <w:proofErr w:type="spellStart"/>
+      <w:r>
+        <w:t>Pin_SSN_Main</w:t>
+      </w:r>
+      <w:proofErr w:type="spellEnd"/>
+      <w:r>
+        <w:t xml:space="preserve"> is used to select the Main PSOC as the slave, by lowering to logic zero. Control register </w:t>
+      </w:r>
+      <w:proofErr w:type="spellStart"/>
+      <w:r>
+        <w:t>Control_Reg_SSN</w:t>
+      </w:r>
+      <w:proofErr w:type="spellEnd"/>
+      <w:r>
+        <w:t xml:space="preserve"> is used to select the TOF chip as well as to select which of the five SAR ADCs to read via a separate SPI channel. The codes are as follows:</w:t>
       </w:r>
     </w:p>
     <w:tbl>
@@ -938,12 +986,14 @@
                 <w:b/>
               </w:rPr>
             </w:pPr>
+            <w:proofErr w:type="spellStart"/>
             <w:r>
               <w:rPr>
                 <w:b/>
               </w:rPr>
               <w:t>Control_Reg_SSN</w:t>
             </w:r>
+            <w:proofErr w:type="spellEnd"/>
           </w:p>
         </w:tc>
         <w:tc>
@@ -957,12 +1007,14 @@
                 <w:b/>
               </w:rPr>
             </w:pPr>
+            <w:proofErr w:type="spellStart"/>
             <w:r>
               <w:rPr>
                 <w:b/>
               </w:rPr>
               <w:t>Pin_SSN_Main</w:t>
             </w:r>
+            <w:proofErr w:type="spellEnd"/>
           </w:p>
         </w:tc>
         <w:tc>
@@ -1345,7 +1397,15 @@
         <w:t xml:space="preserve">The main physics trigger, </w:t>
       </w:r>
       <w:r>
-        <w:t>which should require a Cerenkov signal and is not prescaled. Most likely</w:t>
+        <w:t xml:space="preserve">which should require a Cerenkov signal and is not </w:t>
+      </w:r>
+      <w:proofErr w:type="spellStart"/>
+      <w:r>
+        <w:t>prescaled</w:t>
+      </w:r>
+      <w:proofErr w:type="spellEnd"/>
+      <w:r>
+        <w:t>. Most likely</w:t>
       </w:r>
       <w:r>
         <w:t>,</w:t>
@@ -1380,10 +1440,26 @@
         <w:jc w:val="both"/>
       </w:pPr>
       <w:r>
-        <w:t xml:space="preserve">The proton trigger, which should not require a Cerenkov signal, e.g. T1, T3, and T4. It is prescaled by counter </w:t>
-      </w:r>
-      <w:r>
-        <w:t xml:space="preserve">Cntr8_V1_PMT, and the default count is the maximum of 255, meaning that only 1 in 255 of these triggers will be accepted. Use the command 0x39 to modify the prescaling. The coincidence level is defined by the control register Control_Reg_Trg2. The LSB is T4, the 2’s bit is T3, the 4’s bit is T2, and the 8’s bit is T1. If a bit is set to logic-high, then that counter is </w:t>
+        <w:t xml:space="preserve">The proton trigger, which should not require a Cerenkov signal, e.g. T1, T3, and T4. It is </w:t>
+      </w:r>
+      <w:proofErr w:type="spellStart"/>
+      <w:r>
+        <w:t>prescaled</w:t>
+      </w:r>
+      <w:proofErr w:type="spellEnd"/>
+      <w:r>
+        <w:t xml:space="preserve"> by counter </w:t>
+      </w:r>
+      <w:r>
+        <w:t xml:space="preserve">Cntr8_V1_PMT, and the default count is the maximum of 255, meaning that only 1 in 255 of these triggers will be accepted. Use the command 0x39 to modify the </w:t>
+      </w:r>
+      <w:proofErr w:type="spellStart"/>
+      <w:r>
+        <w:t>prescaling</w:t>
+      </w:r>
+      <w:proofErr w:type="spellEnd"/>
+      <w:r>
+        <w:t xml:space="preserve">. The coincidence level is defined by the control register Control_Reg_Trg2. The LSB is T4, the 2’s bit is T3, the 4’s bit is T2, and the 8’s bit is T1. If a bit is set to logic-high, then that counter is </w:t>
       </w:r>
       <w:r>
         <w:rPr>
@@ -1414,10 +1490,50 @@
         <w:t xml:space="preserve">AND or an </w:t>
       </w:r>
       <w:r>
-        <w:t>OR of the separate bending and non-bending trigger signals. It is prescaled by counter Cntr8_V1_TKR, and the default count is the maximum of 255, meaning that only 1 in 255 of these triggers will be accepted. Use the command 0x39 to modify the prescaling. Note that even though the two track triggers are OR’ed together here, they are registered separately in the status register Status_Reg_Trg, which is captured and read out for every event.</w:t>
-      </w:r>
-      <w:r>
-        <w:t xml:space="preserve"> The choice between OR versus AND of the two tracker views is set by the second bit of Control_Reg_Trg.</w:t>
+        <w:t xml:space="preserve">OR of the separate bending and non-bending trigger signals. It is </w:t>
+      </w:r>
+      <w:proofErr w:type="spellStart"/>
+      <w:r>
+        <w:t>prescaled</w:t>
+      </w:r>
+      <w:proofErr w:type="spellEnd"/>
+      <w:r>
+        <w:t xml:space="preserve"> by counter Cntr8_V1_TKR, and the default count is the maximum of 255, meaning that only 1 in 255 of these triggers will be accepted. Use the command 0x39 to modify the </w:t>
+      </w:r>
+      <w:proofErr w:type="spellStart"/>
+      <w:r>
+        <w:t>prescaling</w:t>
+      </w:r>
+      <w:proofErr w:type="spellEnd"/>
+      <w:r>
+        <w:t xml:space="preserve">. Note that even though the two track triggers are </w:t>
+      </w:r>
+      <w:proofErr w:type="spellStart"/>
+      <w:r>
+        <w:t>OR’ed</w:t>
+      </w:r>
+      <w:proofErr w:type="spellEnd"/>
+      <w:r>
+        <w:t xml:space="preserve"> together here, they are registered separately in the status register </w:t>
+      </w:r>
+      <w:proofErr w:type="spellStart"/>
+      <w:r>
+        <w:t>Status_Reg_Trg</w:t>
+      </w:r>
+      <w:proofErr w:type="spellEnd"/>
+      <w:r>
+        <w:t>, which is captured and read out for every event.</w:t>
+      </w:r>
+      <w:r>
+        <w:t xml:space="preserve"> The choice between OR versus AND of the two tracker views is set by the second bit of </w:t>
+      </w:r>
+      <w:proofErr w:type="spellStart"/>
+      <w:r>
+        <w:t>Control_Reg_Trg</w:t>
+      </w:r>
+      <w:proofErr w:type="spellEnd"/>
+      <w:r>
+        <w:t>.</w:t>
       </w:r>
     </w:p>
     <w:p>
@@ -1442,7 +1558,15 @@
         <w:t xml:space="preserve"> by the associated feedback resistors.</w:t>
       </w:r>
       <w:r>
-        <w:t xml:space="preserve"> Note that for the purpose of injecting signals via the test inputs, the capacitanc connecting the test input to the channel input is 36 pF in all cases.</w:t>
+        <w:t xml:space="preserve"> Note that for the purpose of injecting signals via the test inputs, the </w:t>
+      </w:r>
+      <w:proofErr w:type="spellStart"/>
+      <w:r>
+        <w:t>capacitanc</w:t>
+      </w:r>
+      <w:proofErr w:type="spellEnd"/>
+      <w:r>
+        <w:t xml:space="preserve"> connecting the test input to the channel input is 36 pF in all cases.</w:t>
       </w:r>
     </w:p>
     <w:p>
@@ -1734,7 +1858,21 @@
               <w:rPr>
                 <w:b/>
               </w:rPr>
-              <w:t xml:space="preserve"> (mV/pC)</w:t>
+              <w:t xml:space="preserve"> (mV/</w:t>
+            </w:r>
+            <w:proofErr w:type="spellStart"/>
+            <w:r>
+              <w:rPr>
+                <w:b/>
+              </w:rPr>
+              <w:t>pC</w:t>
+            </w:r>
+            <w:proofErr w:type="spellEnd"/>
+            <w:r>
+              <w:rPr>
+                <w:b/>
+              </w:rPr>
+              <w:t>)</w:t>
             </w:r>
           </w:p>
         </w:tc>
@@ -1784,7 +1922,21 @@
               <w:rPr>
                 <w:b/>
               </w:rPr>
-              <w:t xml:space="preserve"> (mV/pC)</w:t>
+              <w:t xml:space="preserve"> (mV/</w:t>
+            </w:r>
+            <w:proofErr w:type="spellStart"/>
+            <w:r>
+              <w:rPr>
+                <w:b/>
+              </w:rPr>
+              <w:t>pC</w:t>
+            </w:r>
+            <w:proofErr w:type="spellEnd"/>
+            <w:r>
+              <w:rPr>
+                <w:b/>
+              </w:rPr>
+              <w:t>)</w:t>
             </w:r>
           </w:p>
         </w:tc>
@@ -2291,7 +2443,15 @@
         </w:rPr>
       </w:pPr>
       <w:r>
-        <w:t xml:space="preserve">Each PHA channel feeds its peak-detector output into an AD7091R 12-bit SAR ADC, and all of them digitize in parallel. Instead of using the internal 2.5 volt reference, we use a single external precision 3.3 volt reference (LT1460). Therefore, the LSB of the ADC output represents 0.81 mV. That can be converted to </w:t>
+        <w:t xml:space="preserve">Each PHA channel feeds its peak-detector output into an AD7091R 12-bit SAR ADC, and all of them digitize in parallel. Instead of using the internal </w:t>
+      </w:r>
+      <w:proofErr w:type="gramStart"/>
+      <w:r>
+        <w:t>2.5 volt</w:t>
+      </w:r>
+      <w:proofErr w:type="gramEnd"/>
+      <w:r>
+        <w:t xml:space="preserve"> reference, we use a single external precision 3.3 volt reference (LT1460). Therefore, the LSB of the ADC output represents 0.81 mV. That can be converted to </w:t>
       </w:r>
       <w:r>
         <w:t xml:space="preserve">input </w:t>
@@ -2361,8 +2521,13 @@
       <w:r>
         <w:t>(</w:t>
       </w:r>
-      <w:r>
-        <w:t>low-power) mode, whereas the associated comparators are set to fast (high-power) mode, with no hysteresis</w:t>
+      <w:proofErr w:type="gramStart"/>
+      <w:r>
+        <w:t>low-power</w:t>
+      </w:r>
+      <w:proofErr w:type="gramEnd"/>
+      <w:r>
+        <w:t>) mode, whereas the associated comparators are set to fast (high-power) mode, with no hysteresis</w:t>
       </w:r>
       <w:r>
         <w:t>. In addition, there are three external 12-bit DACs</w:t>
@@ -3022,8 +3187,13 @@
         <w:t>0xDD (instead of the command echo)</w:t>
       </w:r>
       <w:r>
-        <w:t>, or 0xDB if TOF debug bytes are included</w:t>
-      </w:r>
+        <w:t xml:space="preserve">, or 0xDB if TOF debug bytes are </w:t>
+      </w:r>
+      <w:proofErr w:type="gramStart"/>
+      <w:r>
+        <w:t>included</w:t>
+      </w:r>
+      <w:proofErr w:type="gramEnd"/>
     </w:p>
     <w:p>
       <w:pPr>
@@ -3034,7 +3204,15 @@
         </w:numPr>
       </w:pPr>
       <w:r>
-        <w:t>0x00  (zero length for the command-data echo)</w:t>
+        <w:t>0x</w:t>
+      </w:r>
+      <w:proofErr w:type="gramStart"/>
+      <w:r>
+        <w:t>00  (</w:t>
+      </w:r>
+      <w:proofErr w:type="gramEnd"/>
+      <w:r>
+        <w:t>zero length for the command-data echo)</w:t>
       </w:r>
     </w:p>
     <w:p>
@@ -3437,7 +3615,15 @@
         <w:t xml:space="preserve">33: </w:t>
       </w:r>
       <w:r>
-        <w:t>2-byte TOF time difference, in 10 ps units</w:t>
+        <w:t xml:space="preserve">2-byte TOF time difference, in 10 </w:t>
+      </w:r>
+      <w:proofErr w:type="spellStart"/>
+      <w:r>
+        <w:t>ps</w:t>
+      </w:r>
+      <w:proofErr w:type="spellEnd"/>
+      <w:r>
+        <w:t xml:space="preserve"> units</w:t>
       </w:r>
     </w:p>
     <w:p>
@@ -3506,8 +3692,13 @@
         </w:numPr>
       </w:pPr>
       <w:r>
-        <w:t>Bit 5: StoreADC</w:t>
-      </w:r>
+        <w:t xml:space="preserve">Bit 5: </w:t>
+      </w:r>
+      <w:proofErr w:type="spellStart"/>
+      <w:r>
+        <w:t>StoreADC</w:t>
+      </w:r>
+      <w:proofErr w:type="spellEnd"/>
     </w:p>
     <w:p>
       <w:pPr>
@@ -3554,8 +3745,13 @@
         </w:numPr>
       </w:pPr>
       <w:r>
-        <w:t>Bit 1: tcB</w:t>
-      </w:r>
+        <w:t xml:space="preserve">Bit 1: </w:t>
+      </w:r>
+      <w:proofErr w:type="spellStart"/>
+      <w:r>
+        <w:t>tcB</w:t>
+      </w:r>
+      <w:proofErr w:type="spellEnd"/>
     </w:p>
     <w:p>
       <w:pPr>
@@ -3566,8 +3762,13 @@
         </w:numPr>
       </w:pPr>
       <w:r>
-        <w:t>Bit 0: tcA</w:t>
-      </w:r>
+        <w:t xml:space="preserve">Bit 0: </w:t>
+      </w:r>
+      <w:proofErr w:type="spellStart"/>
+      <w:r>
+        <w:t>tcA</w:t>
+      </w:r>
+      <w:proofErr w:type="spellEnd"/>
     </w:p>
     <w:p>
       <w:pPr>
@@ -3650,7 +3851,15 @@
         </w:numPr>
       </w:pPr>
       <w:r>
-        <w:t>2-byte, channel A internal PSOC clock count</w:t>
+        <w:t xml:space="preserve">2-byte, channel </w:t>
+      </w:r>
+      <w:proofErr w:type="spellStart"/>
+      <w:r>
+        <w:t>A</w:t>
+      </w:r>
+      <w:proofErr w:type="spellEnd"/>
+      <w:r>
+        <w:t xml:space="preserve"> internal PSOC clock count</w:t>
       </w:r>
     </w:p>
     <w:p>
@@ -3695,8 +3904,13 @@
         <w:t>Ordered sequence of tracker board data records</w:t>
       </w:r>
       <w:r>
-        <w:t xml:space="preserve"> of variable length</w:t>
-      </w:r>
+        <w:t xml:space="preserve"> of variable </w:t>
+      </w:r>
+      <w:proofErr w:type="gramStart"/>
+      <w:r>
+        <w:t>length</w:t>
+      </w:r>
+      <w:proofErr w:type="gramEnd"/>
     </w:p>
     <w:p>
       <w:pPr>
@@ -3707,8 +3921,13 @@
         </w:numPr>
       </w:pPr>
       <w:r>
-        <w:t>All installed boards are included unless the available space in the data record runs out</w:t>
-      </w:r>
+        <w:t xml:space="preserve">All installed boards are included unless the available space in the data record runs </w:t>
+      </w:r>
+      <w:proofErr w:type="gramStart"/>
+      <w:r>
+        <w:t>out</w:t>
+      </w:r>
+      <w:proofErr w:type="gramEnd"/>
     </w:p>
     <w:p>
       <w:pPr>
@@ -3719,8 +3938,13 @@
         </w:numPr>
       </w:pPr>
       <w:r>
-        <w:t>Individual boards come out with zero hits if</w:t>
-      </w:r>
+        <w:t xml:space="preserve">Individual boards come out with zero hits </w:t>
+      </w:r>
+      <w:proofErr w:type="gramStart"/>
+      <w:r>
+        <w:t>if</w:t>
+      </w:r>
+      <w:proofErr w:type="gramEnd"/>
     </w:p>
     <w:p>
       <w:pPr>
@@ -3742,8 +3966,13 @@
           <w:numId w:val="1"/>
         </w:numPr>
       </w:pPr>
-      <w:r>
-        <w:t>there was not enough space to write out the hits.</w:t>
+      <w:proofErr w:type="gramStart"/>
+      <w:r>
+        <w:t>there</w:t>
+      </w:r>
+      <w:proofErr w:type="gramEnd"/>
+      <w:r>
+        <w:t xml:space="preserve"> was not enough space to write out the hits.</w:t>
       </w:r>
       <w:r>
         <w:t xml:space="preserve"> These will have a bad CRC and an error bit set.</w:t>
@@ -3770,8 +3999,13 @@
         </w:numPr>
       </w:pPr>
       <w:r>
-        <w:t>Padding bytes (if needed) and 0xFF00FF trailer</w:t>
-      </w:r>
+        <w:t xml:space="preserve">Padding bytes (if needed) and 0xFF00FF </w:t>
+      </w:r>
+      <w:proofErr w:type="gramStart"/>
+      <w:r>
+        <w:t>trailer</w:t>
+      </w:r>
+      <w:proofErr w:type="gramEnd"/>
     </w:p>
     <w:p>
       <w:pPr>
@@ -3842,7 +4076,15 @@
         </w:numPr>
       </w:pPr>
       <w:r>
-        <w:t>0x00  (zero length for the command-data echo)</w:t>
+        <w:t>0x</w:t>
+      </w:r>
+      <w:proofErr w:type="gramStart"/>
+      <w:r>
+        <w:t>00  (</w:t>
+      </w:r>
+      <w:proofErr w:type="gramEnd"/>
+      <w:r>
+        <w:t>zero length for the command-data echo)</w:t>
       </w:r>
     </w:p>
     <w:p>
@@ -4491,7 +4733,15 @@
         </w:numPr>
       </w:pPr>
       <w:r>
-        <w:t>0x00  (zero length for the command-data echo)</w:t>
+        <w:t>0x</w:t>
+      </w:r>
+      <w:proofErr w:type="gramStart"/>
+      <w:r>
+        <w:t>00  (</w:t>
+      </w:r>
+      <w:proofErr w:type="gramEnd"/>
+      <w:r>
+        <w:t>zero length for the command-data echo)</w:t>
       </w:r>
     </w:p>
     <w:p>
@@ -4617,7 +4867,15 @@
         <w:t>milli</w:t>
       </w:r>
       <w:r>
-        <w:t>amps; typically 24 mA)</w:t>
+        <w:t xml:space="preserve">amps; </w:t>
+      </w:r>
+      <w:proofErr w:type="gramStart"/>
+      <w:r>
+        <w:t>typically</w:t>
+      </w:r>
+      <w:proofErr w:type="gramEnd"/>
+      <w:r>
+        <w:t xml:space="preserve"> 24 mA)</w:t>
       </w:r>
     </w:p>
     <w:p>
@@ -4767,8 +5025,13 @@
         </w:numPr>
       </w:pPr>
       <w:r>
-        <w:t>Repeat for 7 more boards, for a total of 201 bytes</w:t>
-      </w:r>
+        <w:t xml:space="preserve">Repeat for 7 more boards, for a total of 201 </w:t>
+      </w:r>
+      <w:proofErr w:type="gramStart"/>
+      <w:r>
+        <w:t>bytes</w:t>
+      </w:r>
+      <w:proofErr w:type="gramEnd"/>
     </w:p>
     <w:p>
       <w:pPr>
@@ -4858,8 +5121,13 @@
         </w:numPr>
       </w:pPr>
       <w:r>
-        <w:t>4 bytes of echo of data supplied with the start-of-run command</w:t>
-      </w:r>
+        <w:t xml:space="preserve">4 bytes of echo of data supplied with the start-of-run </w:t>
+      </w:r>
+      <w:proofErr w:type="gramStart"/>
+      <w:r>
+        <w:t>command</w:t>
+      </w:r>
+      <w:proofErr w:type="gramEnd"/>
     </w:p>
     <w:p>
       <w:pPr>
@@ -4906,7 +5174,15 @@
         </w:numPr>
       </w:pPr>
       <w:r>
-        <w:t>0: 0x424F4652   (BOFR in ASCII)</w:t>
+        <w:t>0: 0x424F4652</w:t>
+      </w:r>
+      <w:proofErr w:type="gramStart"/>
+      <w:r>
+        <w:t xml:space="preserve">   (</w:t>
+      </w:r>
+      <w:proofErr w:type="gramEnd"/>
+      <w:r>
+        <w:t>BOFR in ASCII)</w:t>
       </w:r>
     </w:p>
     <w:p>
@@ -5095,7 +5371,15 @@
         </w:numPr>
       </w:pPr>
       <w:r>
-        <w:t>30: PMT trigger prescale setting</w:t>
+        <w:t xml:space="preserve">30: PMT trigger </w:t>
+      </w:r>
+      <w:proofErr w:type="spellStart"/>
+      <w:r>
+        <w:t>prescale</w:t>
+      </w:r>
+      <w:proofErr w:type="spellEnd"/>
+      <w:r>
+        <w:t xml:space="preserve"> setting</w:t>
       </w:r>
     </w:p>
     <w:p>
@@ -5107,7 +5391,15 @@
         </w:numPr>
       </w:pPr>
       <w:r>
-        <w:t>31: TKR trigger prescale setting</w:t>
+        <w:t xml:space="preserve">31: TKR trigger </w:t>
+      </w:r>
+      <w:proofErr w:type="spellStart"/>
+      <w:r>
+        <w:t>prescale</w:t>
+      </w:r>
+      <w:proofErr w:type="spellEnd"/>
+      <w:r>
+        <w:t xml:space="preserve"> setting</w:t>
       </w:r>
     </w:p>
     <w:p>
@@ -5131,7 +5423,15 @@
         </w:numPr>
       </w:pPr>
       <w:r>
-        <w:t>33: prescaled PMT trigger mask</w:t>
+        <w:t xml:space="preserve">33: </w:t>
+      </w:r>
+      <w:proofErr w:type="spellStart"/>
+      <w:r>
+        <w:t>prescaled</w:t>
+      </w:r>
+      <w:proofErr w:type="spellEnd"/>
+      <w:r>
+        <w:t xml:space="preserve"> PMT trigger mask</w:t>
       </w:r>
     </w:p>
     <w:p>
@@ -5254,8 +5554,13 @@
         </w:numPr>
       </w:pPr>
       <w:r>
-        <w:t>Repeat for the remaining 7 tracker boards</w:t>
-      </w:r>
+        <w:t xml:space="preserve">Repeat for the remaining 7 tracker </w:t>
+      </w:r>
+      <w:proofErr w:type="gramStart"/>
+      <w:r>
+        <w:t>boards</w:t>
+      </w:r>
+      <w:proofErr w:type="gramEnd"/>
     </w:p>
     <w:p>
       <w:pPr>
@@ -6135,7 +6440,39 @@
         </w:numPr>
       </w:pPr>
       <w:r>
-        <w:t>Each command is formatted as "S1234&lt;sp&gt;xyW" repeated 3 times, followed by &lt;cr&gt;&lt;lf&gt;</w:t>
+        <w:t>Each command is formatted as "S1234&lt;</w:t>
+      </w:r>
+      <w:proofErr w:type="spellStart"/>
+      <w:r>
+        <w:t>sp</w:t>
+      </w:r>
+      <w:proofErr w:type="spellEnd"/>
+      <w:r>
+        <w:t>&gt;</w:t>
+      </w:r>
+      <w:proofErr w:type="spellStart"/>
+      <w:r>
+        <w:t>xyW</w:t>
+      </w:r>
+      <w:proofErr w:type="spellEnd"/>
+      <w:r>
+        <w:t>" repeated 3 times, followed by &lt;</w:t>
+      </w:r>
+      <w:proofErr w:type="spellStart"/>
+      <w:r>
+        <w:t>cr</w:t>
+      </w:r>
+      <w:proofErr w:type="spellEnd"/>
+      <w:r>
+        <w:t>&gt;&lt;</w:t>
+      </w:r>
+      <w:proofErr w:type="spellStart"/>
+      <w:r>
+        <w:t>lf</w:t>
+      </w:r>
+      <w:proofErr w:type="spellEnd"/>
+      <w:r>
+        <w:t>&gt;</w:t>
       </w:r>
     </w:p>
     <w:p>
@@ -6166,8 +6503,13 @@
         </w:numPr>
       </w:pPr>
       <w:r>
-        <w:t>12 gives us the data byte and 34 the address byte</w:t>
-      </w:r>
+        <w:t xml:space="preserve">12 gives us the data byte and 34 the address </w:t>
+      </w:r>
+      <w:proofErr w:type="gramStart"/>
+      <w:r>
+        <w:t>byte</w:t>
+      </w:r>
+      <w:proofErr w:type="gramEnd"/>
     </w:p>
     <w:p>
       <w:pPr>
@@ -6178,7 +6520,15 @@
         </w:numPr>
       </w:pPr>
       <w:r>
-        <w:t xml:space="preserve">data byte: {7:0} gives the command code                 </w:t>
+        <w:t xml:space="preserve">data byte: {7:0} gives the command </w:t>
+      </w:r>
+      <w:proofErr w:type="gramStart"/>
+      <w:r>
+        <w:t>code</w:t>
+      </w:r>
+      <w:proofErr w:type="gramEnd"/>
+      <w:r>
+        <w:t xml:space="preserve">                 </w:t>
       </w:r>
     </w:p>
     <w:p>
@@ -6190,8 +6540,13 @@
         </w:numPr>
       </w:pPr>
       <w:r>
-        <w:t>address byte: {7:6} and {1:0] give the number of data-byte "commands" to follow, 0 to 15</w:t>
-      </w:r>
+        <w:t xml:space="preserve">address byte: {7:6} and {1:0] give the number of data-byte "commands" to follow, 0 to </w:t>
+      </w:r>
+      <w:proofErr w:type="gramStart"/>
+      <w:r>
+        <w:t>15</w:t>
+      </w:r>
+      <w:proofErr w:type="gramEnd"/>
     </w:p>
     <w:p>
       <w:pPr>
@@ -6235,8 +6590,13 @@
         <w:t>data byte</w:t>
       </w:r>
       <w:r>
-        <w:t xml:space="preserve"> are the data for the command in progress</w:t>
-      </w:r>
+        <w:t xml:space="preserve"> are the data for the command in </w:t>
+      </w:r>
+      <w:proofErr w:type="gramStart"/>
+      <w:r>
+        <w:t>progress</w:t>
+      </w:r>
+      <w:proofErr w:type="gramEnd"/>
     </w:p>
     <w:p>
       <w:pPr>
@@ -6253,8 +6613,13 @@
         <w:t xml:space="preserve">of the address byte </w:t>
       </w:r>
       <w:r>
-        <w:t>give the data-byte number, 1 through 15</w:t>
-      </w:r>
+        <w:t xml:space="preserve">give the data-byte number, 1 through </w:t>
+      </w:r>
+      <w:proofErr w:type="gramStart"/>
+      <w:r>
+        <w:t>15</w:t>
+      </w:r>
+      <w:proofErr w:type="gramEnd"/>
     </w:p>
     <w:p>
       <w:pPr>
@@ -6277,8 +6642,13 @@
         </w:numPr>
       </w:pPr>
       <w:r>
-        <w:t>Subsequent commands must wait until after the correct number of data bytes has arrived</w:t>
-      </w:r>
+        <w:t xml:space="preserve">Subsequent commands must wait until after the correct number of data bytes has </w:t>
+      </w:r>
+      <w:proofErr w:type="gramStart"/>
+      <w:r>
+        <w:t>arrived</w:t>
+      </w:r>
+      <w:proofErr w:type="gramEnd"/>
     </w:p>
     <w:p>
       <w:pPr>
@@ -6296,7 +6666,15 @@
         <w:t>following table are all implemente</w:t>
       </w:r>
       <w:r>
-        <w:t>d in a single switch statement within the interpretCommand routine.</w:t>
+        <w:t xml:space="preserve">d in a single switch statement within the </w:t>
+      </w:r>
+      <w:proofErr w:type="spellStart"/>
+      <w:r>
+        <w:t>interpretCommand</w:t>
+      </w:r>
+      <w:proofErr w:type="spellEnd"/>
+      <w:r>
+        <w:t xml:space="preserve"> routine.</w:t>
       </w:r>
     </w:p>
     <w:tbl>
@@ -6414,12 +6792,25 @@
           </w:tcPr>
           <w:p>
             <w:r>
-              <w:t>Load a PHA threshold DAC</w:t>
-            </w:r>
-          </w:p>
-          <w:p>
-            <w:r>
-              <w:t>CH 1-4: 8 bit DAC internal to the PSOC</w:t>
+              <w:t xml:space="preserve">Load a PHA threshold </w:t>
+            </w:r>
+            <w:proofErr w:type="gramStart"/>
+            <w:r>
+              <w:t>DAC</w:t>
+            </w:r>
+            <w:proofErr w:type="gramEnd"/>
+          </w:p>
+          <w:p>
+            <w:r>
+              <w:t xml:space="preserve">CH 1-4: </w:t>
+            </w:r>
+            <w:proofErr w:type="gramStart"/>
+            <w:r>
+              <w:t>8 bit</w:t>
+            </w:r>
+            <w:proofErr w:type="gramEnd"/>
+            <w:r>
+              <w:t xml:space="preserve"> DAC internal to the PSOC</w:t>
             </w:r>
           </w:p>
           <w:p>
@@ -6427,7 +6818,15 @@
               <w:t>CH</w:t>
             </w:r>
             <w:r>
-              <w:t xml:space="preserve"> 5:    12 bit external DAC</w:t>
+              <w:t xml:space="preserve"> 5:    </w:t>
+            </w:r>
+            <w:proofErr w:type="gramStart"/>
+            <w:r>
+              <w:t>12 bit</w:t>
+            </w:r>
+            <w:proofErr w:type="gramEnd"/>
+            <w:r>
+              <w:t xml:space="preserve"> external DAC</w:t>
             </w:r>
           </w:p>
         </w:tc>
@@ -6694,7 +7093,15 @@
           </w:tcPr>
           <w:p>
             <w:r>
-              <w:t>0: 1 for on, 0 for off</w:t>
+              <w:t xml:space="preserve">0: 1 for </w:t>
+            </w:r>
+            <w:proofErr w:type="spellStart"/>
+            <w:r>
+              <w:t>on</w:t>
+            </w:r>
+            <w:proofErr w:type="spellEnd"/>
+            <w:r>
+              <w:t>, 0 for off</w:t>
             </w:r>
           </w:p>
         </w:tc>
@@ -7811,8 +8218,13 @@
           </w:tcPr>
           <w:p>
             <w:r>
-              <w:t>Read a channel counter</w:t>
-            </w:r>
+              <w:t xml:space="preserve">Read a channel </w:t>
+            </w:r>
+            <w:proofErr w:type="gramStart"/>
+            <w:r>
+              <w:t>counter</w:t>
+            </w:r>
+            <w:proofErr w:type="gramEnd"/>
           </w:p>
           <w:p>
             <w:r>
@@ -7886,8 +8298,13 @@
           </w:tcPr>
           <w:p>
             <w:r>
-              <w:t>Read a saved channel counter, after EOR</w:t>
-            </w:r>
+              <w:t xml:space="preserve">Read a saved channel counter, after </w:t>
+            </w:r>
+            <w:proofErr w:type="gramStart"/>
+            <w:r>
+              <w:t>EOR</w:t>
+            </w:r>
+            <w:proofErr w:type="gramEnd"/>
           </w:p>
           <w:p>
             <w:r>
@@ -7961,8 +8378,13 @@
           </w:tcPr>
           <w:p>
             <w:r>
-              <w:t>Reset the logic and counters</w:t>
-            </w:r>
+              <w:t xml:space="preserve">Reset the logic and </w:t>
+            </w:r>
+            <w:proofErr w:type="gramStart"/>
+            <w:r>
+              <w:t>counters</w:t>
+            </w:r>
+            <w:proofErr w:type="gramEnd"/>
           </w:p>
           <w:p>
             <w:r>
@@ -8008,8 +8430,13 @@
           </w:tcPr>
           <w:p>
             <w:r>
-              <w:t>Set trigger prescales</w:t>
-            </w:r>
+              <w:t xml:space="preserve">Set trigger </w:t>
+            </w:r>
+            <w:proofErr w:type="spellStart"/>
+            <w:r>
+              <w:t>prescales</w:t>
+            </w:r>
+            <w:proofErr w:type="spellEnd"/>
           </w:p>
         </w:tc>
         <w:tc>
@@ -8039,7 +8466,15 @@
           </w:p>
           <w:p>
             <w:r>
-              <w:t>1: prescale value</w:t>
+              <w:t xml:space="preserve">1: </w:t>
+            </w:r>
+            <w:proofErr w:type="spellStart"/>
+            <w:r>
+              <w:t>prescale</w:t>
+            </w:r>
+            <w:proofErr w:type="spellEnd"/>
+            <w:r>
+              <w:t xml:space="preserve"> value</w:t>
             </w:r>
           </w:p>
         </w:tc>
@@ -8171,8 +8606,13 @@
           </w:tcPr>
           <w:p>
             <w:r>
-              <w:t>0,1: two-byte run number</w:t>
-            </w:r>
+              <w:t xml:space="preserve">0,1: two-byte run </w:t>
+            </w:r>
+            <w:proofErr w:type="gramStart"/>
+            <w:r>
+              <w:t>number</w:t>
+            </w:r>
+            <w:proofErr w:type="gramEnd"/>
           </w:p>
           <w:p>
             <w:r>
@@ -8203,8 +8643,13 @@
           </w:tcPr>
           <w:p>
             <w:r>
-              <w:t>Return trigger enable status</w:t>
-            </w:r>
+              <w:t xml:space="preserve">Return trigger enable </w:t>
+            </w:r>
+            <w:proofErr w:type="gramStart"/>
+            <w:r>
+              <w:t>status</w:t>
+            </w:r>
+            <w:proofErr w:type="gramEnd"/>
           </w:p>
           <w:p>
             <w:r>
@@ -8429,7 +8874,15 @@
           <w:p/>
           <w:p>
             <w:r>
-              <w:t>For all of the masks this command is more useful than the direct 0x10 command, as it allows just selected channels to be specified.</w:t>
+              <w:t xml:space="preserve">For </w:t>
+            </w:r>
+            <w:proofErr w:type="gramStart"/>
+            <w:r>
+              <w:t>all of</w:t>
+            </w:r>
+            <w:proofErr w:type="gramEnd"/>
+            <w:r>
+              <w:t xml:space="preserve"> the masks this command is more useful than the direct 0x10 command, as it allows just selected channels to be specified.</w:t>
             </w:r>
           </w:p>
         </w:tc>
@@ -8681,7 +9134,15 @@
           </w:tcPr>
           <w:p>
             <w:r>
-              <w:t>Set the real-time-clock. Normally this should be used by the Main PSOC to set the clock t</w:t>
+              <w:t>Set the real-</w:t>
+            </w:r>
+            <w:proofErr w:type="gramStart"/>
+            <w:r>
+              <w:t>time-clock</w:t>
+            </w:r>
+            <w:proofErr w:type="gramEnd"/>
+            <w:r>
+              <w:t>. Normally this should be used by the Main PSOC to set the clock t</w:t>
             </w:r>
             <w:r>
               <w:t>o match the time of the i2c RTC that has backup power.</w:t>
@@ -8767,8 +9228,13 @@
           </w:tcPr>
           <w:p>
             <w:r>
-              <w:t>Get the time and date from the RTC</w:t>
-            </w:r>
+              <w:t xml:space="preserve">Get the time and date from the </w:t>
+            </w:r>
+            <w:proofErr w:type="gramStart"/>
+            <w:r>
+              <w:t>RTC</w:t>
+            </w:r>
+            <w:proofErr w:type="gramEnd"/>
           </w:p>
           <w:p>
             <w:r>
@@ -8849,8 +9315,13 @@
           </w:tcPr>
           <w:p>
             <w:r>
-              <w:t>Reset the Tracker state machines &amp; ASICs</w:t>
-            </w:r>
+              <w:t xml:space="preserve">Reset the Tracker state machines &amp; </w:t>
+            </w:r>
+            <w:proofErr w:type="gramStart"/>
+            <w:r>
+              <w:t>ASICs</w:t>
+            </w:r>
+            <w:proofErr w:type="gramEnd"/>
           </w:p>
           <w:p>
             <w:r>
@@ -8934,8 +9405,13 @@
           </w:tcPr>
           <w:p>
             <w:r>
-              <w:t>Read accumulated tracker layer rates</w:t>
-            </w:r>
+              <w:t xml:space="preserve">Read accumulated tracker layer </w:t>
+            </w:r>
+            <w:proofErr w:type="gramStart"/>
+            <w:r>
+              <w:t>rates</w:t>
+            </w:r>
+            <w:proofErr w:type="gramEnd"/>
           </w:p>
           <w:p>
             <w:r>
@@ -9139,7 +9615,15 @@
           </w:tcPr>
           <w:p>
             <w:r>
-              <w:t>Select whether or not to verify the tracker CRC in the Event PSOC. Turning this on will increase somewhat the dead time.</w:t>
+              <w:t xml:space="preserve">Select </w:t>
+            </w:r>
+            <w:proofErr w:type="gramStart"/>
+            <w:r>
+              <w:t>whether or not</w:t>
+            </w:r>
+            <w:proofErr w:type="gramEnd"/>
+            <w:r>
+              <w:t xml:space="preserve"> to verify the tracker CRC in the Event PSOC. Turning this on will increase somewhat the dead time.</w:t>
             </w:r>
           </w:p>
         </w:tc>
@@ -9223,33 +9707,63 @@
           </w:tcPr>
           <w:p>
             <w:r>
-              <w:t>Return counter information</w:t>
-            </w:r>
-          </w:p>
-          <w:p>
-            <w:r>
-              <w:t>2 bytes count of all commands seen</w:t>
-            </w:r>
-          </w:p>
-          <w:p>
-            <w:r>
-              <w:t>2 bytes count of PSOC commands received</w:t>
-            </w:r>
-          </w:p>
-          <w:p>
-            <w:r>
-              <w:t>1 byte count of command timeouts</w:t>
-            </w:r>
-          </w:p>
-          <w:p>
-            <w:r>
-              <w:t>1 byte count of tracker resets</w:t>
-            </w:r>
-          </w:p>
-          <w:p>
-            <w:r>
-              <w:t>1 byte count of events with ASIC error flag</w:t>
-            </w:r>
+              <w:t xml:space="preserve">Return counter </w:t>
+            </w:r>
+            <w:proofErr w:type="gramStart"/>
+            <w:r>
+              <w:t>information</w:t>
+            </w:r>
+            <w:proofErr w:type="gramEnd"/>
+          </w:p>
+          <w:p>
+            <w:r>
+              <w:t xml:space="preserve">2 bytes count of all commands </w:t>
+            </w:r>
+            <w:proofErr w:type="gramStart"/>
+            <w:r>
+              <w:t>seen</w:t>
+            </w:r>
+            <w:proofErr w:type="gramEnd"/>
+          </w:p>
+          <w:p>
+            <w:r>
+              <w:t xml:space="preserve">2 bytes count of PSOC commands </w:t>
+            </w:r>
+            <w:proofErr w:type="gramStart"/>
+            <w:r>
+              <w:t>received</w:t>
+            </w:r>
+            <w:proofErr w:type="gramEnd"/>
+          </w:p>
+          <w:p>
+            <w:r>
+              <w:t xml:space="preserve">1 byte count of command </w:t>
+            </w:r>
+            <w:proofErr w:type="gramStart"/>
+            <w:r>
+              <w:t>timeouts</w:t>
+            </w:r>
+            <w:proofErr w:type="gramEnd"/>
+          </w:p>
+          <w:p>
+            <w:r>
+              <w:t xml:space="preserve">1 byte count of tracker </w:t>
+            </w:r>
+            <w:proofErr w:type="gramStart"/>
+            <w:r>
+              <w:t>resets</w:t>
+            </w:r>
+            <w:proofErr w:type="gramEnd"/>
+          </w:p>
+          <w:p>
+            <w:r>
+              <w:t xml:space="preserve">1 byte count of events with ASIC error </w:t>
+            </w:r>
+            <w:proofErr w:type="gramStart"/>
+            <w:r>
+              <w:t>flag</w:t>
+            </w:r>
+            <w:proofErr w:type="gramEnd"/>
           </w:p>
           <w:p>
             <w:r>
@@ -9295,12 +9809,25 @@
           </w:tcPr>
           <w:p>
             <w:r>
-              <w:t>Get the average event readout rate</w:t>
-            </w:r>
-          </w:p>
-          <w:p>
-            <w:r>
-              <w:t>4-byte sum of readout times (5 ms units)</w:t>
+              <w:t xml:space="preserve">Get the average event readout </w:t>
+            </w:r>
+            <w:proofErr w:type="gramStart"/>
+            <w:r>
+              <w:t>rate</w:t>
+            </w:r>
+            <w:proofErr w:type="gramEnd"/>
+          </w:p>
+          <w:p>
+            <w:r>
+              <w:t xml:space="preserve">4-byte sum of readout times (5 </w:t>
+            </w:r>
+            <w:proofErr w:type="spellStart"/>
+            <w:r>
+              <w:t>ms</w:t>
+            </w:r>
+            <w:proofErr w:type="spellEnd"/>
+            <w:r>
+              <w:t xml:space="preserve"> units)</w:t>
             </w:r>
           </w:p>
           <w:p>
@@ -9310,7 +9837,15 @@
           </w:p>
           <w:p>
             <w:r>
-              <w:t>Take the ratio to get the average, but keep in mind that many readouts require less than the 5 ms quantization.</w:t>
+              <w:t xml:space="preserve">Take the ratio to get the average, but keep in mind that many readouts require less than the 5 </w:t>
+            </w:r>
+            <w:proofErr w:type="spellStart"/>
+            <w:r>
+              <w:t>ms</w:t>
+            </w:r>
+            <w:proofErr w:type="spellEnd"/>
+            <w:r>
+              <w:t xml:space="preserve"> quantization.</w:t>
             </w:r>
           </w:p>
         </w:tc>
@@ -9352,13 +9887,23 @@
           </w:tcPr>
           <w:p>
             <w:r>
-              <w:t>Get the PMT counter rates</w:t>
-            </w:r>
-          </w:p>
-          <w:p>
-            <w:r>
-              <w:t>0,1: uint16 monitoring time in 5ms units</w:t>
-            </w:r>
+              <w:t xml:space="preserve">Get the PMT counter </w:t>
+            </w:r>
+            <w:proofErr w:type="gramStart"/>
+            <w:r>
+              <w:t>rates</w:t>
+            </w:r>
+            <w:proofErr w:type="gramEnd"/>
+          </w:p>
+          <w:p>
+            <w:r>
+              <w:t xml:space="preserve">0,1: uint16 monitoring time in 5ms </w:t>
+            </w:r>
+            <w:proofErr w:type="gramStart"/>
+            <w:r>
+              <w:t>units</w:t>
+            </w:r>
+            <w:proofErr w:type="gramEnd"/>
           </w:p>
           <w:p>
             <w:r>
@@ -9371,8 +9916,13 @@
               <w:t>st</w:t>
             </w:r>
             <w:r>
-              <w:t xml:space="preserve"> channel</w:t>
-            </w:r>
+              <w:t xml:space="preserve"> </w:t>
+            </w:r>
+            <w:proofErr w:type="gramStart"/>
+            <w:r>
+              <w:t>channel</w:t>
+            </w:r>
+            <w:proofErr w:type="gramEnd"/>
           </w:p>
           <w:p>
             <w:r>
@@ -9385,8 +9935,13 @@
               <w:t>nd</w:t>
             </w:r>
             <w:r>
-              <w:t xml:space="preserve"> channel</w:t>
-            </w:r>
+              <w:t xml:space="preserve"> </w:t>
+            </w:r>
+            <w:proofErr w:type="gramStart"/>
+            <w:r>
+              <w:t>channel</w:t>
+            </w:r>
+            <w:proofErr w:type="gramEnd"/>
           </w:p>
           <w:p>
             <w:r>
@@ -9813,7 +10368,15 @@
           </w:tcPr>
           <w:p>
             <w:r>
-              <w:t xml:space="preserve">Add a given amount to each and every tracker threshold. This changes only the value in RAM, so do this before </w:t>
+              <w:t xml:space="preserve">Add a given amount to </w:t>
+            </w:r>
+            <w:proofErr w:type="gramStart"/>
+            <w:r>
+              <w:t>each and every</w:t>
+            </w:r>
+            <w:proofErr w:type="gramEnd"/>
+            <w:r>
+              <w:t xml:space="preserve"> tracker threshold. This changes only the value in RAM, so do this before </w:t>
             </w:r>
             <w:r>
               <w:t>issuing command 0x56.</w:t>
@@ -10093,7 +10656,15 @@
           </w:tcPr>
           <w:p>
             <w:r>
-              <w:t>Return all of the ASIC error codes from the configuration registers. Each board requires 3 bytes to hold the 12*3=36 bits.</w:t>
+              <w:t xml:space="preserve">Return </w:t>
+            </w:r>
+            <w:proofErr w:type="gramStart"/>
+            <w:r>
+              <w:t>all of</w:t>
+            </w:r>
+            <w:proofErr w:type="gramEnd"/>
+            <w:r>
+              <w:t xml:space="preserve"> the ASIC error codes from the configuration registers. Each board requires 3 bytes to hold the 12*3=36 bits.</w:t>
             </w:r>
           </w:p>
         </w:tc>
@@ -10135,7 +10706,15 @@
           </w:tcPr>
           <w:p>
             <w:r>
-              <w:t>Get the trigger prescale value</w:t>
+              <w:t xml:space="preserve">Get the trigger </w:t>
+            </w:r>
+            <w:proofErr w:type="spellStart"/>
+            <w:r>
+              <w:t>prescale</w:t>
+            </w:r>
+            <w:proofErr w:type="spellEnd"/>
+            <w:r>
+              <w:t xml:space="preserve"> value</w:t>
             </w:r>
           </w:p>
         </w:tc>
@@ -10203,7 +10782,15 @@
           </w:tcPr>
           <w:p>
             <w:r>
-              <w:t>0: 0 for AND and 1 for OR</w:t>
+              <w:t xml:space="preserve">0: 0 for AND </w:t>
+            </w:r>
+            <w:proofErr w:type="spellStart"/>
+            <w:r>
+              <w:t>and</w:t>
+            </w:r>
+            <w:proofErr w:type="spellEnd"/>
+            <w:r>
+              <w:t xml:space="preserve"> 1 for OR</w:t>
             </w:r>
           </w:p>
         </w:tc>
@@ -10301,12 +10888,26 @@
         <w:rPr>
           <w:rFonts w:eastAsia="Times New Roman" w:cstheme="minorHAnsi"/>
         </w:rPr>
-        <w:t>, used for all of T1, T2, T3, and T4 (the Guard uses a simpler device, see below). The component</w:t>
-      </w:r>
+        <w:t xml:space="preserve">, used for </w:t>
+      </w:r>
+      <w:proofErr w:type="gramStart"/>
       <w:r>
         <w:rPr>
           <w:rFonts w:eastAsia="Times New Roman" w:cstheme="minorHAnsi"/>
         </w:rPr>
+        <w:t>all of</w:t>
+      </w:r>
+      <w:proofErr w:type="gramEnd"/>
+      <w:r>
+        <w:rPr>
+          <w:rFonts w:eastAsia="Times New Roman" w:cstheme="minorHAnsi"/>
+        </w:rPr>
+        <w:t xml:space="preserve"> T1, T2, T3, and T4 (the Guard uses a simpler device, see below). The component</w:t>
+      </w:r>
+      <w:r>
+        <w:rPr>
+          <w:rFonts w:eastAsia="Times New Roman" w:cstheme="minorHAnsi"/>
+        </w:rPr>
         <w:t xml:space="preserve"> contains a schematic with two components: a custom Verilog component named SignalCrop_v1 and a 7-bit hardware counter Count7. The Verilog contains a 4-bit counter that determines how long the output will remain high when a rising edge is detected from the comparator that looks at the PHA channel preamp </w:t>
       </w:r>
       <w:r>
@@ -10337,13 +10938,37 @@
         <w:rPr>
           <w:rFonts w:eastAsia="Times New Roman" w:cstheme="minorHAnsi"/>
         </w:rPr>
-        <w:t xml:space="preserve"> at 14 clock counts with a 12</w:t>
+        <w:t xml:space="preserve"> at </w:t>
       </w:r>
       <w:r>
         <w:rPr>
           <w:rFonts w:eastAsia="Times New Roman" w:cstheme="minorHAnsi"/>
         </w:rPr>
-        <w:t xml:space="preserve"> MHz clock, i.e. 1.17 microseconds. That determines the </w:t>
+        <w:t>6</w:t>
+      </w:r>
+      <w:r>
+        <w:rPr>
+          <w:rFonts w:eastAsia="Times New Roman" w:cstheme="minorHAnsi"/>
+        </w:rPr>
+        <w:t xml:space="preserve"> clock counts with a 12</w:t>
+      </w:r>
+      <w:r>
+        <w:rPr>
+          <w:rFonts w:eastAsia="Times New Roman" w:cstheme="minorHAnsi"/>
+        </w:rPr>
+        <w:t xml:space="preserve"> MHz clock, i.e. </w:t>
+      </w:r>
+      <w:r>
+        <w:rPr>
+          <w:rFonts w:eastAsia="Times New Roman" w:cstheme="minorHAnsi"/>
+        </w:rPr>
+        <w:t>0.5</w:t>
+      </w:r>
+      <w:r>
+        <w:rPr>
+          <w:rFonts w:eastAsia="Times New Roman" w:cstheme="minorHAnsi"/>
+        </w:rPr>
+        <w:t xml:space="preserve"> microseconds. That determines the </w:t>
       </w:r>
       <w:r>
         <w:rPr>
@@ -10356,7 +10981,19 @@
         <w:rPr>
           <w:rFonts w:eastAsia="Times New Roman" w:cstheme="minorHAnsi"/>
         </w:rPr>
-        <w:t>, because the trigger logic acts on the outputs, taking the AND of the 1.17 microsecond long pulses. Since it is a 4-bit counter, this</w:t>
+        <w:t xml:space="preserve">, because the trigger logic acts on the outputs, taking the AND of the </w:t>
+      </w:r>
+      <w:r>
+        <w:rPr>
+          <w:rFonts w:eastAsia="Times New Roman" w:cstheme="minorHAnsi"/>
+        </w:rPr>
+        <w:t>0.5</w:t>
+      </w:r>
+      <w:r>
+        <w:rPr>
+          <w:rFonts w:eastAsia="Times New Roman" w:cstheme="minorHAnsi"/>
+        </w:rPr>
+        <w:t xml:space="preserve"> microsecond long pulses. Since it is a 4-bit counter, this</w:t>
       </w:r>
       <w:r>
         <w:rPr>
@@ -10440,6 +11077,7 @@
         </w:rPr>
         <w:t xml:space="preserve"> after the end of the trigger window the Verilog waits for the comparator output to go low. It then starts the 7-bit hardware counter. The counter is started from a value set in software in the C code by the function </w:t>
       </w:r>
+      <w:proofErr w:type="spellStart"/>
       <w:r>
         <w:rPr>
           <w:rFonts w:eastAsia="Times New Roman" w:cstheme="minorHAnsi"/>
@@ -10447,6 +11085,7 @@
         </w:rPr>
         <w:t>setSettlingWindow</w:t>
       </w:r>
+      <w:proofErr w:type="spellEnd"/>
       <w:r>
         <w:rPr>
           <w:rFonts w:eastAsia="Times New Roman" w:cstheme="minorHAnsi"/>
@@ -10481,18 +11120,38 @@
         <w:rPr>
           <w:rFonts w:eastAsia="Times New Roman" w:cstheme="minorHAnsi"/>
         </w:rPr>
-        <w:t>nted down to zero (a delay of 2</w:t>
+        <w:t xml:space="preserve">nted down to zero (a delay of </w:t>
       </w:r>
       <w:r>
         <w:rPr>
           <w:rFonts w:eastAsia="Times New Roman" w:cstheme="minorHAnsi"/>
         </w:rPr>
-        <w:t xml:space="preserve"> microseconds), then the Verilog code goes back to the state of looking for another rising edge. Thus the</w:t>
+        <w:t>3</w:t>
       </w:r>
       <w:r>
         <w:rPr>
           <w:rFonts w:eastAsia="Times New Roman" w:cstheme="minorHAnsi"/>
         </w:rPr>
+        <w:t xml:space="preserve"> microseconds), then the Verilog code goes back to the state of looking for another rising edge. </w:t>
+      </w:r>
+      <w:proofErr w:type="gramStart"/>
+      <w:r>
+        <w:rPr>
+          <w:rFonts w:eastAsia="Times New Roman" w:cstheme="minorHAnsi"/>
+        </w:rPr>
+        <w:t>Thus</w:t>
+      </w:r>
+      <w:proofErr w:type="gramEnd"/>
+      <w:r>
+        <w:rPr>
+          <w:rFonts w:eastAsia="Times New Roman" w:cstheme="minorHAnsi"/>
+        </w:rPr>
+        <w:t xml:space="preserve"> the</w:t>
+      </w:r>
+      <w:r>
+        <w:rPr>
+          <w:rFonts w:eastAsia="Times New Roman" w:cstheme="minorHAnsi"/>
+        </w:rPr>
         <w:t xml:space="preserve"> channel</w:t>
       </w:r>
       <w:r>
@@ -10505,13 +11164,25 @@
         <w:rPr>
           <w:rFonts w:eastAsia="Times New Roman" w:cstheme="minorHAnsi"/>
         </w:rPr>
-        <w:t>amplifier output plus another 2</w:t>
+        <w:t xml:space="preserve">amplifier output plus another </w:t>
       </w:r>
       <w:r>
         <w:rPr>
           <w:rFonts w:eastAsia="Times New Roman" w:cstheme="minorHAnsi"/>
         </w:rPr>
-        <w:t xml:space="preserve"> microseconds</w:t>
+        <w:t xml:space="preserve">3 </w:t>
+      </w:r>
+      <w:r>
+        <w:rPr>
+          <w:rFonts w:eastAsia="Times New Roman" w:cstheme="minorHAnsi"/>
+        </w:rPr>
+        <w:t>microsecond</w:t>
+      </w:r>
+      <w:r>
+        <w:rPr>
+          <w:rFonts w:eastAsia="Times New Roman" w:cstheme="minorHAnsi"/>
+        </w:rPr>
+        <w:t>s</w:t>
       </w:r>
       <w:r>
         <w:rPr>
@@ -10542,13 +11213,37 @@
         <w:rPr>
           <w:rFonts w:eastAsia="Times New Roman" w:cstheme="minorHAnsi"/>
         </w:rPr>
-        <w:t xml:space="preserve"> The 2</w:t>
+        <w:t xml:space="preserve"> The</w:t>
       </w:r>
       <w:r>
         <w:rPr>
           <w:rFonts w:eastAsia="Times New Roman" w:cstheme="minorHAnsi"/>
         </w:rPr>
-        <w:t xml:space="preserve"> microseconds is there to avoid retriggering on a wiggle</w:t>
+        <w:t xml:space="preserve"> </w:t>
+      </w:r>
+      <w:r>
+        <w:rPr>
+          <w:rFonts w:eastAsia="Times New Roman" w:cstheme="minorHAnsi"/>
+        </w:rPr>
+        <w:t>3-</w:t>
+      </w:r>
+      <w:r>
+        <w:rPr>
+          <w:rFonts w:eastAsia="Times New Roman" w:cstheme="minorHAnsi"/>
+        </w:rPr>
+        <w:t>microsecond</w:t>
+      </w:r>
+      <w:r>
+        <w:rPr>
+          <w:rFonts w:eastAsia="Times New Roman" w:cstheme="minorHAnsi"/>
+        </w:rPr>
+        <w:t xml:space="preserve"> delay</w:t>
+      </w:r>
+      <w:r>
+        <w:rPr>
+          <w:rFonts w:eastAsia="Times New Roman" w:cstheme="minorHAnsi"/>
+        </w:rPr>
+        <w:t xml:space="preserve"> is there to avoid retriggering on a wiggle</w:t>
       </w:r>
       <w:r>
         <w:rPr>
@@ -10620,7 +11315,35 @@
         <w:rPr>
           <w:rFonts w:eastAsia="Times New Roman" w:cstheme="minorHAnsi"/>
         </w:rPr>
-        <w:t xml:space="preserve"> each channel includes an 8-bit counter following the edge detector, component Cntr8_v1. The counters count down from 255, and when they hit zero they send an interrupt to the CPU, which then increments its 32-bit count in memory. When the rate count is read from the Event PSOC, it returns the count in memory times 255 (not 256!) plus the current count in the Cntr8.</w:t>
+        <w:t xml:space="preserve"> each channel includes an 8-bit counter following the edge detector, component Cntr8_v1. The counters count down from 255, and when they hit </w:t>
+      </w:r>
+      <w:proofErr w:type="gramStart"/>
+      <w:r>
+        <w:rPr>
+          <w:rFonts w:eastAsia="Times New Roman" w:cstheme="minorHAnsi"/>
+        </w:rPr>
+        <w:t>zero</w:t>
+      </w:r>
+      <w:proofErr w:type="gramEnd"/>
+      <w:r>
+        <w:rPr>
+          <w:rFonts w:eastAsia="Times New Roman" w:cstheme="minorHAnsi"/>
+        </w:rPr>
+        <w:t xml:space="preserve"> they send an interrupt to the CPU, which then increments its 32-bit count in memory. When the rate count is read from the Event PSOC, it returns the count in memory times 255 (not 256!) plus the current count in </w:t>
+      </w:r>
+      <w:proofErr w:type="gramStart"/>
+      <w:r>
+        <w:rPr>
+          <w:rFonts w:eastAsia="Times New Roman" w:cstheme="minorHAnsi"/>
+        </w:rPr>
+        <w:t>the Cntr8</w:t>
+      </w:r>
+      <w:proofErr w:type="gramEnd"/>
+      <w:r>
+        <w:rPr>
+          <w:rFonts w:eastAsia="Times New Roman" w:cstheme="minorHAnsi"/>
+        </w:rPr>
+        <w:t>.</w:t>
       </w:r>
     </w:p>
     <w:p>
@@ -10736,6 +11459,7 @@
         </w:rPr>
         <w:t xml:space="preserve">modified easily via command 0x4B (function </w:t>
       </w:r>
+      <w:proofErr w:type="spellStart"/>
       <w:r>
         <w:rPr>
           <w:rFonts w:eastAsia="Times New Roman" w:cstheme="minorHAnsi"/>
@@ -10743,6 +11467,7 @@
         </w:rPr>
         <w:t>setPeakDetResetWait</w:t>
       </w:r>
+      <w:proofErr w:type="spellEnd"/>
       <w:r>
         <w:rPr>
           <w:rFonts w:eastAsia="Times New Roman" w:cstheme="minorHAnsi"/>
@@ -10795,12 +11520,26 @@
         <w:rPr>
           <w:rFonts w:eastAsia="Times New Roman" w:cstheme="minorHAnsi"/>
         </w:rPr>
-        <w:t xml:space="preserve">t should wait for at least as long as the trigger window (plus a small logic latency), to be sure never to miss </w:t>
-      </w:r>
+        <w:t xml:space="preserve">t should wait for at least </w:t>
+      </w:r>
+      <w:proofErr w:type="gramStart"/>
       <w:r>
         <w:rPr>
           <w:rFonts w:eastAsia="Times New Roman" w:cstheme="minorHAnsi"/>
         </w:rPr>
+        <w:t>as long as</w:t>
+      </w:r>
+      <w:proofErr w:type="gramEnd"/>
+      <w:r>
+        <w:rPr>
+          <w:rFonts w:eastAsia="Times New Roman" w:cstheme="minorHAnsi"/>
+        </w:rPr>
+        <w:t xml:space="preserve"> the trigger window (plus a small logic latency), to be sure never to miss </w:t>
+      </w:r>
+      <w:r>
+        <w:rPr>
+          <w:rFonts w:eastAsia="Times New Roman" w:cstheme="minorHAnsi"/>
+        </w:rPr>
         <w:t>a coincidence for the</w:t>
       </w:r>
       <w:r>
@@ -10837,7 +11576,21 @@
         <w:rPr>
           <w:rFonts w:eastAsia="Times New Roman" w:cstheme="minorHAnsi"/>
         </w:rPr>
-        <w:t xml:space="preserve"> Note that this Verilog component uses the 7-bit hardware counter for multiple purposes, in order to minimize the number of flip-flops needed (since the PSOC does not have large number of them, unlike an FPGA). </w:t>
+        <w:t xml:space="preserve"> Note that this Verilog component uses the 7-bit hardware counter for multiple purposes, </w:t>
+      </w:r>
+      <w:proofErr w:type="gramStart"/>
+      <w:r>
+        <w:rPr>
+          <w:rFonts w:eastAsia="Times New Roman" w:cstheme="minorHAnsi"/>
+        </w:rPr>
+        <w:t>in order to</w:t>
+      </w:r>
+      <w:proofErr w:type="gramEnd"/>
+      <w:r>
+        <w:rPr>
+          <w:rFonts w:eastAsia="Times New Roman" w:cstheme="minorHAnsi"/>
+        </w:rPr>
+        <w:t xml:space="preserve"> minimize the number of flip-flops needed (since the PSOC does not have large number of them, unlike an FPGA). </w:t>
       </w:r>
       <w:r>
         <w:rPr>
@@ -10876,12 +11629,26 @@
         <w:rPr>
           <w:rFonts w:eastAsia="Times New Roman" w:cstheme="minorHAnsi"/>
         </w:rPr>
-        <w:t xml:space="preserve">here are several contributors to the trigger deadtime. First, the individual channels do not recover immediately if they go above threshold, because the preamp must first decay back below threshold, then then the counter has to tick off the settling time, as explained above, before the channel can accept another rising edge. </w:t>
-      </w:r>
+        <w:t xml:space="preserve">here are several contributors to the trigger deadtime. First, the individual channels do not recover immediately if they go above threshold, because the preamp must first decay back below threshold, then then the counter </w:t>
+      </w:r>
+      <w:proofErr w:type="gramStart"/>
       <w:r>
         <w:rPr>
           <w:rFonts w:eastAsia="Times New Roman" w:cstheme="minorHAnsi"/>
         </w:rPr>
+        <w:t>has to</w:t>
+      </w:r>
+      <w:proofErr w:type="gramEnd"/>
+      <w:r>
+        <w:rPr>
+          <w:rFonts w:eastAsia="Times New Roman" w:cstheme="minorHAnsi"/>
+        </w:rPr>
+        <w:t xml:space="preserve"> tick off the settling time, as explained above, before the channel can accept another rising edge. </w:t>
+      </w:r>
+      <w:r>
+        <w:rPr>
+          <w:rFonts w:eastAsia="Times New Roman" w:cstheme="minorHAnsi"/>
+        </w:rPr>
         <w:t>Second</w:t>
       </w:r>
       <w:r>
@@ -10902,6 +11669,7 @@
         </w:rPr>
         <w:t xml:space="preserve"> twice the </w:t>
       </w:r>
+      <w:proofErr w:type="spellStart"/>
       <w:r>
         <w:rPr>
           <w:rFonts w:eastAsia="Times New Roman" w:cstheme="minorHAnsi"/>
@@ -10909,6 +11677,7 @@
         </w:rPr>
         <w:t>setPeakDetResetWait</w:t>
       </w:r>
+      <w:proofErr w:type="spellEnd"/>
       <w:r>
         <w:rPr>
           <w:rFonts w:eastAsia="Times New Roman" w:cstheme="minorHAnsi"/>
@@ -10919,12 +11688,36 @@
         <w:rPr>
           <w:rFonts w:eastAsia="Times New Roman" w:cstheme="minorHAnsi"/>
         </w:rPr>
-        <w:t xml:space="preserve"> (or more if the preamp takes longer to decay below threshold)</w:t>
+        <w:t xml:space="preserve"> (or</w:t>
       </w:r>
       <w:r>
         <w:rPr>
           <w:rFonts w:eastAsia="Times New Roman" w:cstheme="minorHAnsi"/>
         </w:rPr>
+        <w:t xml:space="preserve"> slightly</w:t>
+      </w:r>
+      <w:r>
+        <w:rPr>
+          <w:rFonts w:eastAsia="Times New Roman" w:cstheme="minorHAnsi"/>
+        </w:rPr>
+        <w:t xml:space="preserve"> more if </w:t>
+      </w:r>
+      <w:r>
+        <w:rPr>
+          <w:rFonts w:eastAsia="Times New Roman" w:cstheme="minorHAnsi"/>
+        </w:rPr>
+        <w:t>the trigger window is still open on one of the channels</w:t>
+      </w:r>
+      <w:r>
+        <w:rPr>
+          <w:rFonts w:eastAsia="Times New Roman" w:cstheme="minorHAnsi"/>
+        </w:rPr>
+        <w:t>)</w:t>
+      </w:r>
+      <w:r>
+        <w:rPr>
+          <w:rFonts w:eastAsia="Times New Roman" w:cstheme="minorHAnsi"/>
+        </w:rPr>
         <w:t>. That i</w:t>
       </w:r>
       <w:r>
@@ -10949,12 +11742,36 @@
         <w:rPr>
           <w:rFonts w:eastAsia="Times New Roman" w:cstheme="minorHAnsi"/>
         </w:rPr>
-        <w:t xml:space="preserve">.6 microseconds, which may not be acceptable if the channel singles rate is too high, in which case the delay setting can be reduced (or the thresholds raised). </w:t>
+        <w:t>.</w:t>
       </w:r>
       <w:r>
         <w:rPr>
           <w:rFonts w:eastAsia="Times New Roman" w:cstheme="minorHAnsi"/>
         </w:rPr>
+        <w:t>1</w:t>
+      </w:r>
+      <w:r>
+        <w:rPr>
+          <w:rFonts w:eastAsia="Times New Roman" w:cstheme="minorHAnsi"/>
+        </w:rPr>
+        <w:t xml:space="preserve"> microseconds</w:t>
+      </w:r>
+      <w:r>
+        <w:rPr>
+          <w:rFonts w:eastAsia="Times New Roman" w:cstheme="minorHAnsi"/>
+        </w:rPr>
+        <w:t>, but seldom more than that</w:t>
+      </w:r>
+      <w:r>
+        <w:rPr>
+          <w:rFonts w:eastAsia="Times New Roman" w:cstheme="minorHAnsi"/>
+        </w:rPr>
+        <w:t xml:space="preserve">, which may not be acceptable if the channel singles rate is too high, in which case the delay setting can be reduced (or the thresholds raised). </w:t>
+      </w:r>
+      <w:r>
+        <w:rPr>
+          <w:rFonts w:eastAsia="Times New Roman" w:cstheme="minorHAnsi"/>
+        </w:rPr>
         <w:t>Third, if there is a trigger “GO”, then the trigger gets disabled for the duration of the event readout.</w:t>
       </w:r>
       <w:r>
@@ -11009,13 +11826,69 @@
         <w:rPr>
           <w:rFonts w:eastAsia="Times New Roman" w:cstheme="minorHAnsi"/>
         </w:rPr>
-        <w:t xml:space="preserve"> longer than the above mentioned hardware deadtime components, but it happens only at the trigger rate, not the OR of the singles rates. It is easy to monitor the readout contribution to the deadtime, because we count the triggers that arrive and not accepted pending the readout. One can estimate the other contributions from the singles rates that we monitor for each PMT channel.</w:t>
-      </w:r>
+        <w:t xml:space="preserve"> longer than the </w:t>
+      </w:r>
+      <w:proofErr w:type="gramStart"/>
       <w:r>
         <w:rPr>
           <w:rFonts w:eastAsia="Times New Roman" w:cstheme="minorHAnsi"/>
         </w:rPr>
-        <w:t xml:space="preserve"> Or better, the code samples at random times while the trigger is enabled the status of the GO-enable signal to calculate the percentage of time that the ADC-control state machine is not ready to receive a trigger. </w:t>
+        <w:t>above mentioned</w:t>
+      </w:r>
+      <w:proofErr w:type="gramEnd"/>
+      <w:r>
+        <w:rPr>
+          <w:rFonts w:eastAsia="Times New Roman" w:cstheme="minorHAnsi"/>
+        </w:rPr>
+        <w:t xml:space="preserve"> hardware deadtime components, but it happens only at the trigger rate, not the OR of the singles rates. It is easy to monitor the readout contribution to the </w:t>
+      </w:r>
+      <w:proofErr w:type="gramStart"/>
+      <w:r>
+        <w:rPr>
+          <w:rFonts w:eastAsia="Times New Roman" w:cstheme="minorHAnsi"/>
+        </w:rPr>
+        <w:t>deadtime, because</w:t>
+      </w:r>
+      <w:proofErr w:type="gramEnd"/>
+      <w:r>
+        <w:rPr>
+          <w:rFonts w:eastAsia="Times New Roman" w:cstheme="minorHAnsi"/>
+        </w:rPr>
+        <w:t xml:space="preserve"> we count the triggers that arrive and </w:t>
+      </w:r>
+      <w:proofErr w:type="gramStart"/>
+      <w:r>
+        <w:rPr>
+          <w:rFonts w:eastAsia="Times New Roman" w:cstheme="minorHAnsi"/>
+        </w:rPr>
+        <w:t>not</w:t>
+      </w:r>
+      <w:proofErr w:type="gramEnd"/>
+      <w:r>
+        <w:rPr>
+          <w:rFonts w:eastAsia="Times New Roman" w:cstheme="minorHAnsi"/>
+        </w:rPr>
+        <w:t xml:space="preserve"> accepted pending the readout. One can estimate the other contributions from the singles rates that we monitor for each PMT channel.</w:t>
+      </w:r>
+      <w:r>
+        <w:rPr>
+          <w:rFonts w:eastAsia="Times New Roman" w:cstheme="minorHAnsi"/>
+        </w:rPr>
+        <w:t xml:space="preserve"> Or better, the code samples at random times while the trigger </w:t>
+      </w:r>
+      <w:proofErr w:type="gramStart"/>
+      <w:r>
+        <w:rPr>
+          <w:rFonts w:eastAsia="Times New Roman" w:cstheme="minorHAnsi"/>
+        </w:rPr>
+        <w:t>is enabled</w:t>
+      </w:r>
+      <w:proofErr w:type="gramEnd"/>
+      <w:r>
+        <w:rPr>
+          <w:rFonts w:eastAsia="Times New Roman" w:cstheme="minorHAnsi"/>
+        </w:rPr>
+        <w:t xml:space="preserve"> the status of the GO-enable signal to calculate the percentage of time that the ADC-control state machine is not ready to receive a trigger. </w:t>
       </w:r>
     </w:p>
     <w:p>
@@ -11037,8 +11910,13 @@
         </w:rPr>
         <w:t xml:space="preserve">Trigger Status Capture: </w:t>
       </w:r>
-      <w:r>
-        <w:t>Status_Reg_Trg captures the status of the various triggers</w:t>
+      <w:proofErr w:type="spellStart"/>
+      <w:r>
+        <w:t>Status_Reg_Trg</w:t>
+      </w:r>
+      <w:proofErr w:type="spellEnd"/>
+      <w:r>
+        <w:t xml:space="preserve"> captures the status of the various triggers</w:t>
       </w:r>
       <w:r>
         <w:t xml:space="preserve"> and trigger inputs</w:t>
@@ -11134,7 +12012,23 @@
         <w:jc w:val="both"/>
       </w:pPr>
       <w:r>
-        <w:t xml:space="preserve">The main physics trigger, which can be a coincidence of any subset of T1, T2, T3, T4, with no prescaling. It is foreseen to be in flight a T1,T2,T3 coincidence. </w:t>
+        <w:t xml:space="preserve">The main physics trigger, which can be a coincidence of any subset of T1, T2, T3, T4, with no </w:t>
+      </w:r>
+      <w:proofErr w:type="spellStart"/>
+      <w:r>
+        <w:t>prescaling</w:t>
+      </w:r>
+      <w:proofErr w:type="spellEnd"/>
+      <w:r>
+        <w:t>. It is foreseen to be in flight a T</w:t>
+      </w:r>
+      <w:proofErr w:type="gramStart"/>
+      <w:r>
+        <w:t>1,T</w:t>
+      </w:r>
+      <w:proofErr w:type="gramEnd"/>
+      <w:r>
+        <w:t xml:space="preserve">2,T3 coincidence. </w:t>
       </w:r>
     </w:p>
     <w:p>
@@ -11147,7 +12041,15 @@
         <w:jc w:val="both"/>
       </w:pPr>
       <w:r>
-        <w:t>The secondary PMT trigger, which again can be a coincidence of any subset of T1, T2, T3, T4, but with prescaling by up to 1 in 255. It is foreseen to be a trigger for hadrons and muons, i.e. with no T2 signal required.</w:t>
+        <w:t xml:space="preserve">The secondary PMT trigger, which again can be a coincidence of any subset of T1, T2, T3, T4, but with </w:t>
+      </w:r>
+      <w:proofErr w:type="spellStart"/>
+      <w:r>
+        <w:t>prescaling</w:t>
+      </w:r>
+      <w:proofErr w:type="spellEnd"/>
+      <w:r>
+        <w:t xml:space="preserve"> by up to 1 in 255. It is foreseen to be a trigger for hadrons and muons, i.e. with no T2 signal required.</w:t>
       </w:r>
     </w:p>
     <w:p>
@@ -11160,7 +12062,15 @@
         <w:jc w:val="both"/>
       </w:pPr>
       <w:r>
-        <w:t>The tracker trigger, which is completely independent of the PMT triggers and, therefore, can be used to study trigger efficiency. It also can be prescaled by up to 1 in 255.</w:t>
+        <w:t xml:space="preserve">The tracker trigger, which is completely independent of the PMT triggers and, therefore, can be used to study trigger efficiency. It also can be </w:t>
+      </w:r>
+      <w:proofErr w:type="spellStart"/>
+      <w:r>
+        <w:t>prescaled</w:t>
+      </w:r>
+      <w:proofErr w:type="spellEnd"/>
+      <w:r>
+        <w:t xml:space="preserve"> by up to 1 in 255.</w:t>
       </w:r>
       <w:r>
         <w:t xml:space="preserve"> The tracker trigger </w:t>
@@ -11178,7 +12088,15 @@
         <w:t>.</w:t>
       </w:r>
       <w:r>
-        <w:t xml:space="preserve"> The coincidence levels of the two sides are set by the 0x62 tracker command. By default it is a triple coincidence of the top three layers on the bending side or all three layers on the non-bending side.</w:t>
+        <w:t xml:space="preserve"> The coincidence levels of the two sides are set by the 0x62 tracker command. By </w:t>
+      </w:r>
+      <w:proofErr w:type="gramStart"/>
+      <w:r>
+        <w:t>default</w:t>
+      </w:r>
+      <w:proofErr w:type="gramEnd"/>
+      <w:r>
+        <w:t xml:space="preserve"> it is a triple coincidence of the top three layers on the bending side or all three layers on the non-bending side.</w:t>
       </w:r>
     </w:p>
     <w:p>
@@ -11186,7 +12104,15 @@
         <w:jc w:val="both"/>
       </w:pPr>
       <w:r>
-        <w:t xml:space="preserve">The prescales are set by configuration of the </w:t>
+        <w:t xml:space="preserve">The </w:t>
+      </w:r>
+      <w:proofErr w:type="spellStart"/>
+      <w:r>
+        <w:t>prescales</w:t>
+      </w:r>
+      <w:proofErr w:type="spellEnd"/>
+      <w:r>
+        <w:t xml:space="preserve"> are set by configuration of the </w:t>
       </w:r>
       <w:r>
         <w:t>period</w:t>
@@ -11206,7 +12132,15 @@
         <w:jc w:val="both"/>
       </w:pPr>
       <w:r>
-        <w:t>The coincidence levels are set by the control registers Control_Reg_Trg1 and Control_Reg_Trg2. A ‘1’ bit in the register is OR’ed with the corresponding PMT logic signal, thereby taking that channel out of the coincidence. Use the command 0x36 to set them. The bit assignment is as follows:</w:t>
+        <w:t xml:space="preserve">The coincidence levels are set by the control registers Control_Reg_Trg1 and Control_Reg_Trg2. A ‘1’ bit in the register is </w:t>
+      </w:r>
+      <w:proofErr w:type="spellStart"/>
+      <w:r>
+        <w:t>OR’ed</w:t>
+      </w:r>
+      <w:proofErr w:type="spellEnd"/>
+      <w:r>
+        <w:t xml:space="preserve"> with the corresponding PMT logic signal, thereby taking that channel out of the coincidence. Use the command 0x36 to set them. The bit assignment is as follows:</w:t>
       </w:r>
     </w:p>
     <w:p>
@@ -11272,7 +12206,21 @@
         <w:rPr>
           <w:lang w:val="fr-FR"/>
         </w:rPr>
-        <w:t>For example, T1&amp;T2&amp;T3=0x01 and T1&amp;T3&amp;T4=0x04.</w:t>
+        <w:t xml:space="preserve">For </w:t>
+      </w:r>
+      <w:proofErr w:type="spellStart"/>
+      <w:r>
+        <w:rPr>
+          <w:lang w:val="fr-FR"/>
+        </w:rPr>
+        <w:t>example</w:t>
+      </w:r>
+      <w:proofErr w:type="spellEnd"/>
+      <w:r>
+        <w:rPr>
+          <w:lang w:val="fr-FR"/>
+        </w:rPr>
+        <w:t>, T1&amp;T2&amp;T3=0x01 and T1&amp;T3&amp;T4=0x04.</w:t>
       </w:r>
     </w:p>
     <w:p>
@@ -11280,7 +12228,15 @@
         <w:jc w:val="both"/>
       </w:pPr>
       <w:r>
-        <w:t>The timing for capturing tracker hits has to be different for the PMT versus tracker triggers</w:t>
+        <w:t xml:space="preserve">The timing for capturing tracker hits </w:t>
+      </w:r>
+      <w:proofErr w:type="gramStart"/>
+      <w:r>
+        <w:t>has to</w:t>
+      </w:r>
+      <w:proofErr w:type="gramEnd"/>
+      <w:r>
+        <w:t xml:space="preserve"> be different for the PMT versus tracker triggers</w:t>
       </w:r>
       <w:r>
         <w:t>, because the rise time of the tracker amplifiers is much slower than that of the PMT amplifiers on the DAQ board</w:t>
@@ -11297,7 +12253,15 @@
         <w:jc w:val="both"/>
       </w:pPr>
       <w:r>
-        <w:t xml:space="preserve">The delay of the tracker trigger is set in the FPGA Verilog code, in units of the 10 MHz clock period, i.e. 100 ns. This delay applies to both tracker and PMT triggers, so the total delay of the PMT triggers is the sum of this and the Count7_Trg period setting. Use the tracker command 0x06 to set the delay in the Verilog. Its default setting is 1. </w:t>
+        <w:t xml:space="preserve">The delay of the tracker trigger is set in the FPGA Verilog code, in units of the 10 MHz clock period, i.e. 100 ns. This delay applies to both tracker and PMT triggers, so the total delay of the PMT triggers is the sum of this and the Count7_Trg period setting. Use the tracker command 0x06 to set the delay in </w:t>
+      </w:r>
+      <w:proofErr w:type="gramStart"/>
+      <w:r>
+        <w:t>the Verilog</w:t>
+      </w:r>
+      <w:proofErr w:type="gramEnd"/>
+      <w:r>
+        <w:t xml:space="preserve">. Its default setting is 1. </w:t>
       </w:r>
     </w:p>
     <w:p>
@@ -11322,7 +12286,15 @@
       </w:pPr>
       <w:r>
         <w:lastRenderedPageBreak/>
-        <w:t xml:space="preserve">The Trigger Window, bit 12, should be set to ‘1’ to increase the window from two periods of the FIFO clock to three. This makes the timing less critical and allows for more jitter. </w:t>
+        <w:t xml:space="preserve">The Trigger Window, bit 12, should be set to ‘1’ to increase the window from two periods of the FIFO clock to three. This makes the timing less critical and allows for more </w:t>
+      </w:r>
+      <w:proofErr w:type="gramStart"/>
+      <w:r>
+        <w:t>jitter</w:t>
+      </w:r>
+      <w:proofErr w:type="gramEnd"/>
+      <w:r>
+        <w:t xml:space="preserve">. </w:t>
       </w:r>
     </w:p>
     <w:p>
@@ -11360,7 +12332,23 @@
         <w:jc w:val="both"/>
       </w:pPr>
       <w:r>
-        <w:t>The shaping time setting, bit 3 in the configuration register, also affects the trigger timing, of course. We have been using the slow-amplifier setting. We chose that for the first flight, to try to accommodate the very slow PMT electronics in the old system. That is not relevant for the new PMT electronics, but so far we have stuck with it. If it were changed to the fast setting, then the trigger delays would have to be reduced accordingly.</w:t>
+        <w:t xml:space="preserve">The shaping time setting, bit 3 in the configuration register, also affects the trigger timing, of course. We have been using the </w:t>
+      </w:r>
+      <w:proofErr w:type="gramStart"/>
+      <w:r>
+        <w:t>slow-amplifier</w:t>
+      </w:r>
+      <w:proofErr w:type="gramEnd"/>
+      <w:r>
+        <w:t xml:space="preserve"> setting. We chose that for the first flight, to try to accommodate the very slow PMT electronics in the old system. That is not relevant for the new PMT electronics, but so </w:t>
+      </w:r>
+      <w:proofErr w:type="gramStart"/>
+      <w:r>
+        <w:t>far</w:t>
+      </w:r>
+      <w:proofErr w:type="gramEnd"/>
+      <w:r>
+        <w:t xml:space="preserve"> we have stuck with it. If it were changed to the fast setting, then the trigger delays would have to be reduced accordingly.</w:t>
       </w:r>
     </w:p>
     <w:p>
@@ -11390,7 +12378,23 @@
         <w:t xml:space="preserve"> out via the SPI link to the Main PSOC. Trigger coincidences that arrive</w:t>
       </w:r>
       <w:r>
-        <w:t xml:space="preserve"> during this “dead” time are counted by the GO1 interrupt. The control register Control_Reg_Trg is</w:t>
+        <w:t xml:space="preserve"> during this “dead” time are counted by the GO1 </w:t>
+      </w:r>
+      <w:proofErr w:type="gramStart"/>
+      <w:r>
+        <w:t>interrupt</w:t>
+      </w:r>
+      <w:proofErr w:type="gramEnd"/>
+      <w:r>
+        <w:t xml:space="preserve">. The control register </w:t>
+      </w:r>
+      <w:proofErr w:type="spellStart"/>
+      <w:r>
+        <w:t>Control_Reg_Trg</w:t>
+      </w:r>
+      <w:proofErr w:type="spellEnd"/>
+      <w:r>
+        <w:t xml:space="preserve"> is</w:t>
       </w:r>
       <w:r>
         <w:t xml:space="preserve"> also</w:t>
@@ -11405,10 +12409,26 @@
         <w:t>after</w:t>
       </w:r>
       <w:r>
-        <w:t xml:space="preserve"> the event has been sent out, at the same time t</w:t>
-      </w:r>
-      <w:r>
-        <w:t>hat the SR flip flop gets reset by a pulse from the Control_Reg_Pls 4’s bit.</w:t>
+        <w:t xml:space="preserve"> the event has been sent out, </w:t>
+      </w:r>
+      <w:proofErr w:type="gramStart"/>
+      <w:r>
+        <w:t>at the same time t</w:t>
+      </w:r>
+      <w:r>
+        <w:t>hat</w:t>
+      </w:r>
+      <w:proofErr w:type="gramEnd"/>
+      <w:r>
+        <w:t xml:space="preserve"> the SR flip flop gets reset by a pulse from the </w:t>
+      </w:r>
+      <w:proofErr w:type="spellStart"/>
+      <w:r>
+        <w:t>Control_Reg_Pls</w:t>
+      </w:r>
+      <w:proofErr w:type="spellEnd"/>
+      <w:r>
+        <w:t xml:space="preserve"> 4’s bit.</w:t>
       </w:r>
     </w:p>
     <w:p>
@@ -11424,7 +12444,15 @@
         <w:jc w:val="both"/>
       </w:pPr>
       <w:r>
-        <w:t xml:space="preserve">The time difference is calculated in units of 10 ps as </w:t>
+        <w:t>The time difference is calculated in units of 10 </w:t>
+      </w:r>
+      <w:proofErr w:type="spellStart"/>
+      <w:r>
+        <w:t>ps</w:t>
+      </w:r>
+      <w:proofErr w:type="spellEnd"/>
+      <w:r>
+        <w:t xml:space="preserve"> as </w:t>
       </w:r>
       <m:oMath>
         <m:sSub>
@@ -11490,7 +12518,15 @@
         <w:t xml:space="preserve"> (channel T4 minus channel T1).</w:t>
       </w:r>
       <w:r>
-        <w:t xml:space="preserve"> Each of the two “stop times” is measured independently from the other and also independently from the instrument trigger. The times correspond to threshold crossings of fast discriminators that view the raw PMT signals prior to amplification by the preamplifiers of the analog PHA chain. A 51-ohm resistor separates the point where the TOF voltage is measured from the preamplifier input, so the negative-going signal </w:t>
+        <w:t xml:space="preserve"> Each of the two “stop times” is measured independently from the other </w:t>
+      </w:r>
+      <w:proofErr w:type="gramStart"/>
+      <w:r>
+        <w:t>and also</w:t>
+      </w:r>
+      <w:proofErr w:type="gramEnd"/>
+      <w:r>
+        <w:t xml:space="preserve"> independently from the instrument trigger. The times correspond to threshold crossings of fast discriminators that view the raw PMT signals prior to amplification by the preamplifiers of the analog PHA chain. A 51-ohm resistor separates the point where the TOF voltage is measured from the preamplifier input, so the negative-going signal </w:t>
       </w:r>
       <w:r>
         <w:t xml:space="preserve">voltage </w:t>
@@ -11510,7 +12546,15 @@
         <w:t xml:space="preserve"> (AS6501_DS000586)</w:t>
       </w:r>
       <w:r>
-        <w:t xml:space="preserve"> has to be set up prior to the run by loading its volatile configuration register</w:t>
+        <w:t xml:space="preserve"> </w:t>
+      </w:r>
+      <w:proofErr w:type="gramStart"/>
+      <w:r>
+        <w:t>has to</w:t>
+      </w:r>
+      <w:proofErr w:type="gramEnd"/>
+      <w:r>
+        <w:t xml:space="preserve"> be set up prior to the run by loading its volatile configuration register</w:t>
       </w:r>
       <w:r>
         <w:t xml:space="preserve"> from the Event PSOC</w:t>
@@ -11546,7 +12590,15 @@
         <w:t>initial development</w:t>
       </w:r>
       <w:r>
-        <w:t xml:space="preserve">, interrupts the CPU for every stop event of either channel, after which the interrupt service routine reads the register contents into a large FIFO buffer. The second sends each stop event by DMA to an intermediate buffer than can hold up to about 24 events (limited by the number of </w:t>
+        <w:t xml:space="preserve">, interrupts the CPU for every stop event of either channel, after which the interrupt service routine reads the register contents into a large FIFO buffer. The second sends each stop event by DMA to an intermediate buffer </w:t>
+      </w:r>
+      <w:proofErr w:type="gramStart"/>
+      <w:r>
+        <w:t>than</w:t>
+      </w:r>
+      <w:proofErr w:type="gramEnd"/>
+      <w:r>
+        <w:t xml:space="preserve"> can hold up to about 24 events (limited by the number of </w:t>
       </w:r>
       <w:r>
         <w:lastRenderedPageBreak/>
@@ -11571,7 +12623,23 @@
         <w:t xml:space="preserve"> </w:t>
       </w:r>
       <w:r>
-        <w:t>the PSOC clock is captured, to 5 ms resolution, along with the TOF chip time data. The DMA method should be preferable, as it results in fewer CPU interrupts, which</w:t>
+        <w:t>the PSOC clock is captured, to 5 </w:t>
+      </w:r>
+      <w:proofErr w:type="spellStart"/>
+      <w:r>
+        <w:t>ms</w:t>
+      </w:r>
+      <w:proofErr w:type="spellEnd"/>
+      <w:r>
+        <w:t xml:space="preserve"> resolution, along with the TOF chip time data. The DMA method </w:t>
+      </w:r>
+      <w:proofErr w:type="gramStart"/>
+      <w:r>
+        <w:t>should</w:t>
+      </w:r>
+      <w:proofErr w:type="gramEnd"/>
+      <w:r>
+        <w:t xml:space="preserve"> be preferable, as it results in fewer CPU interrupts, which</w:t>
       </w:r>
       <w:r>
         <w:t xml:space="preserve"> in excess</w:t>
@@ -11597,13 +12665,37 @@
         <w:t xml:space="preserve"> represents a time of 83.33</w:t>
       </w:r>
       <w:r>
-        <w:t> ns, and it rolls over in a time of about 5.46 ms. Instead of allowing it to roll over, the PSOC resets the reference clock every 5 ms, using a hardware signal derived from the edge of a 200 Hz clock generated within the PSOC and sent to the TOF chip via port P15[4]. The 200 Hz clock is counted by an 8-bit hardware counter that interrupts</w:t>
+        <w:t> ns, and it rolls over in a time of about 5.46 </w:t>
+      </w:r>
+      <w:proofErr w:type="spellStart"/>
+      <w:r>
+        <w:t>ms.</w:t>
+      </w:r>
+      <w:proofErr w:type="spellEnd"/>
+      <w:r>
+        <w:t xml:space="preserve"> Instead of allowing it to roll over, the PSOC resets the reference clock every 5 </w:t>
+      </w:r>
+      <w:proofErr w:type="spellStart"/>
+      <w:r>
+        <w:t>ms</w:t>
+      </w:r>
+      <w:proofErr w:type="spellEnd"/>
+      <w:r>
+        <w:t>, using a hardware signal derived from the edge of a 200 Hz clock generated within the PSOC and sent to the TOF chip via port P15[4]. The 200 Hz clock is counted by an 8-bit hardware counter that interrupts</w:t>
       </w:r>
       <w:r>
         <w:t xml:space="preserve"> the CPU once every second. </w:t>
       </w:r>
       <w:r>
-        <w:t>The count of those interrupts is added to the 8-bit hardware count to give the 32-bit clock count used within the C code. The lower 16 bits of that count are captured along with the TOF stop time and reference clock. The three 16-bit numbers put together give an absolute time measurement down to the 10 picosecond level.</w:t>
+        <w:t xml:space="preserve">The count of those interrupts is added to the 8-bit hardware count to give the 32-bit clock count used within the C code. The lower 16 bits of that count are captured along with the TOF stop time and reference clock. The three 16-bit numbers put together give an absolute time measurement down to the </w:t>
+      </w:r>
+      <w:proofErr w:type="gramStart"/>
+      <w:r>
+        <w:t>10 picosecond</w:t>
+      </w:r>
+      <w:proofErr w:type="gramEnd"/>
+      <w:r>
+        <w:t xml:space="preserve"> level.</w:t>
       </w:r>
     </w:p>
     <w:p>
@@ -11664,12 +12756,8 @@
       </w:r>
     </w:p>
     <w:sectPr>
-      <w:headerReference w:type="even" r:id="rId8"/>
-      <w:headerReference w:type="default" r:id="rId9"/>
-      <w:footerReference w:type="even" r:id="rId10"/>
-      <w:footerReference w:type="default" r:id="rId11"/>
-      <w:headerReference w:type="first" r:id="rId12"/>
-      <w:footerReference w:type="first" r:id="rId13"/>
+      <w:headerReference w:type="default" r:id="rId8"/>
+      <w:footerReference w:type="default" r:id="rId9"/>
       <w:pgSz w:w="12240" w:h="15840"/>
       <w:pgMar w:top="1440" w:right="1440" w:bottom="1440" w:left="1440" w:header="720" w:footer="720" w:gutter="0"/>
       <w:cols w:space="720"/>
@@ -11705,16 +12793,6 @@
 </file>
 
 <file path=word/footer1.xml><?xml version="1.0" encoding="utf-8"?>
-<w:ftr xmlns:wpc="http://schemas.microsoft.com/office/word/2010/wordprocessingCanvas" xmlns:cx="http://schemas.microsoft.com/office/drawing/2014/chartex" xmlns:cx1="http://schemas.microsoft.com/office/drawing/2015/9/8/chartex" xmlns:cx2="http://schemas.microsoft.com/office/drawing/2015/10/21/chartex" xmlns:cx3="http://schemas.microsoft.com/office/drawing/2016/5/9/chartex" xmlns:cx4="http://schemas.microsoft.com/office/drawing/2016/5/10/chartex" xmlns:cx5="http://schemas.microsoft.com/office/drawing/2016/5/11/chartex" xmlns:cx6="http://schemas.microsoft.com/office/drawing/2016/5/12/chartex" xmlns:cx7="http://schemas.microsoft.com/office/drawing/2016/5/13/chartex" xmlns:cx8="http://schemas.microsoft.com/office/drawing/2016/5/14/chartex" xmlns:mc="http://schemas.openxmlformats.org/markup-compatibility/2006" xmlns:aink="http://schemas.microsoft.com/office/drawing/2016/ink" xmlns:am3d="http://schemas.microsoft.com/office/drawing/2017/model3d" xmlns:o="urn:schemas-microsoft-com:office:office" xmlns:oel="http://schemas.microsoft.com/office/2019/extlst" xmlns:r="http://schemas.openxmlformats.org/officeDocument/2006/relationships" xmlns:m="http://schemas.openxmlformats.org/officeDocument/2006/math" xmlns:v="urn:schemas-microsoft-com:vml" xmlns:wp14="http://schemas.microsoft.com/office/word/2010/wordprocessingDrawing" xmlns:wp="http://schemas.openxmlformats.org/drawingml/2006/wordprocessingDrawing" xmlns:w10="urn:schemas-microsoft-com:office:word" xmlns:w="http://schemas.openxmlformats.org/wordprocessingml/2006/main" xmlns:w14="http://schemas.microsoft.com/office/word/2010/wordml" xmlns:w15="http://schemas.microsoft.com/office/word/2012/wordml" xmlns:w16cex="http://schemas.microsoft.com/office/word/2018/wordml/cex" xmlns:w16cid="http://schemas.microsoft.com/office/word/2016/wordml/cid" xmlns:w16="http://schemas.microsoft.com/office/word/2018/wordml" xmlns:w16sdtdh="http://schemas.microsoft.com/office/word/2020/wordml/sdtdatahash" xmlns:w16se="http://schemas.microsoft.com/office/word/2015/wordml/symex" xmlns:wpg="http://schemas.microsoft.com/office/word/2010/wordprocessingGroup" xmlns:wpi="http://schemas.microsoft.com/office/word/2010/wordprocessingInk" xmlns:wne="http://schemas.microsoft.com/office/word/2006/wordml" xmlns:wps="http://schemas.microsoft.com/office/word/2010/wordprocessingShape" mc:Ignorable="w14 w15 w16se w16cid w16 w16cex w16sdtdh wp14">
-  <w:p>
-    <w:pPr>
-      <w:pStyle w:val="Footer"/>
-    </w:pPr>
-  </w:p>
-</w:ftr>
-</file>
-
-<file path=word/footer2.xml><?xml version="1.0" encoding="utf-8"?>
 <w:ftr xmlns:wpc="http://schemas.microsoft.com/office/word/2010/wordprocessingCanvas" xmlns:cx="http://schemas.microsoft.com/office/drawing/2014/chartex" xmlns:cx1="http://schemas.microsoft.com/office/drawing/2015/9/8/chartex" xmlns:cx2="http://schemas.microsoft.com/office/drawing/2015/10/21/chartex" xmlns:cx3="http://schemas.microsoft.com/office/drawing/2016/5/9/chartex" xmlns:cx4="http://schemas.microsoft.com/office/drawing/2016/5/10/chartex" xmlns:cx5="http://schemas.microsoft.com/office/drawing/2016/5/11/chartex" xmlns:cx6="http://schemas.microsoft.com/office/drawing/2016/5/12/chartex" xmlns:cx7="http://schemas.microsoft.com/office/drawing/2016/5/13/chartex" xmlns:cx8="http://schemas.microsoft.com/office/drawing/2016/5/14/chartex" xmlns:mc="http://schemas.openxmlformats.org/markup-compatibility/2006" xmlns:aink="http://schemas.microsoft.com/office/drawing/2016/ink" xmlns:am3d="http://schemas.microsoft.com/office/drawing/2017/model3d" xmlns:o="urn:schemas-microsoft-com:office:office" xmlns:oel="http://schemas.microsoft.com/office/2019/extlst" xmlns:r="http://schemas.openxmlformats.org/officeDocument/2006/relationships" xmlns:m="http://schemas.openxmlformats.org/officeDocument/2006/math" xmlns:v="urn:schemas-microsoft-com:vml" xmlns:wp14="http://schemas.microsoft.com/office/word/2010/wordprocessingDrawing" xmlns:wp="http://schemas.openxmlformats.org/drawingml/2006/wordprocessingDrawing" xmlns:w10="urn:schemas-microsoft-com:office:word" xmlns:w="http://schemas.openxmlformats.org/wordprocessingml/2006/main" xmlns:w14="http://schemas.microsoft.com/office/word/2010/wordml" xmlns:w15="http://schemas.microsoft.com/office/word/2012/wordml" xmlns:w16cex="http://schemas.microsoft.com/office/word/2018/wordml/cex" xmlns:w16cid="http://schemas.microsoft.com/office/word/2016/wordml/cid" xmlns:w16="http://schemas.microsoft.com/office/word/2018/wordml" xmlns:w16sdtdh="http://schemas.microsoft.com/office/word/2020/wordml/sdtdatahash" xmlns:w16se="http://schemas.microsoft.com/office/word/2015/wordml/symex" xmlns:wpg="http://schemas.microsoft.com/office/word/2010/wordprocessingGroup" xmlns:wpi="http://schemas.microsoft.com/office/word/2010/wordprocessingInk" xmlns:wne="http://schemas.microsoft.com/office/word/2006/wordml" xmlns:wps="http://schemas.microsoft.com/office/word/2010/wordprocessingShape" mc:Ignorable="w14 w15 w16se w16cid w16 w16cex w16sdtdh wp14">
   <w:sdt>
     <w:sdtPr>
@@ -11767,16 +12845,6 @@
 </w:ftr>
 </file>
 
-<file path=word/footer3.xml><?xml version="1.0" encoding="utf-8"?>
-<w:ftr xmlns:wpc="http://schemas.microsoft.com/office/word/2010/wordprocessingCanvas" xmlns:cx="http://schemas.microsoft.com/office/drawing/2014/chartex" xmlns:cx1="http://schemas.microsoft.com/office/drawing/2015/9/8/chartex" xmlns:cx2="http://schemas.microsoft.com/office/drawing/2015/10/21/chartex" xmlns:cx3="http://schemas.microsoft.com/office/drawing/2016/5/9/chartex" xmlns:cx4="http://schemas.microsoft.com/office/drawing/2016/5/10/chartex" xmlns:cx5="http://schemas.microsoft.com/office/drawing/2016/5/11/chartex" xmlns:cx6="http://schemas.microsoft.com/office/drawing/2016/5/12/chartex" xmlns:cx7="http://schemas.microsoft.com/office/drawing/2016/5/13/chartex" xmlns:cx8="http://schemas.microsoft.com/office/drawing/2016/5/14/chartex" xmlns:mc="http://schemas.openxmlformats.org/markup-compatibility/2006" xmlns:aink="http://schemas.microsoft.com/office/drawing/2016/ink" xmlns:am3d="http://schemas.microsoft.com/office/drawing/2017/model3d" xmlns:o="urn:schemas-microsoft-com:office:office" xmlns:oel="http://schemas.microsoft.com/office/2019/extlst" xmlns:r="http://schemas.openxmlformats.org/officeDocument/2006/relationships" xmlns:m="http://schemas.openxmlformats.org/officeDocument/2006/math" xmlns:v="urn:schemas-microsoft-com:vml" xmlns:wp14="http://schemas.microsoft.com/office/word/2010/wordprocessingDrawing" xmlns:wp="http://schemas.openxmlformats.org/drawingml/2006/wordprocessingDrawing" xmlns:w10="urn:schemas-microsoft-com:office:word" xmlns:w="http://schemas.openxmlformats.org/wordprocessingml/2006/main" xmlns:w14="http://schemas.microsoft.com/office/word/2010/wordml" xmlns:w15="http://schemas.microsoft.com/office/word/2012/wordml" xmlns:w16cex="http://schemas.microsoft.com/office/word/2018/wordml/cex" xmlns:w16cid="http://schemas.microsoft.com/office/word/2016/wordml/cid" xmlns:w16="http://schemas.microsoft.com/office/word/2018/wordml" xmlns:w16sdtdh="http://schemas.microsoft.com/office/word/2020/wordml/sdtdatahash" xmlns:w16se="http://schemas.microsoft.com/office/word/2015/wordml/symex" xmlns:wpg="http://schemas.microsoft.com/office/word/2010/wordprocessingGroup" xmlns:wpi="http://schemas.microsoft.com/office/word/2010/wordprocessingInk" xmlns:wne="http://schemas.microsoft.com/office/word/2006/wordml" xmlns:wps="http://schemas.microsoft.com/office/word/2010/wordprocessingShape" mc:Ignorable="w14 w15 w16se w16cid w16 w16cex w16sdtdh wp14">
-  <w:p>
-    <w:pPr>
-      <w:pStyle w:val="Footer"/>
-    </w:pPr>
-  </w:p>
-</w:ftr>
-</file>
-
 <file path=word/footnotes.xml><?xml version="1.0" encoding="utf-8"?>
 <w:footnotes xmlns:wpc="http://schemas.microsoft.com/office/word/2010/wordprocessingCanvas" xmlns:cx="http://schemas.microsoft.com/office/drawing/2014/chartex" xmlns:cx1="http://schemas.microsoft.com/office/drawing/2015/9/8/chartex" xmlns:cx2="http://schemas.microsoft.com/office/drawing/2015/10/21/chartex" xmlns:cx3="http://schemas.microsoft.com/office/drawing/2016/5/9/chartex" xmlns:cx4="http://schemas.microsoft.com/office/drawing/2016/5/10/chartex" xmlns:cx5="http://schemas.microsoft.com/office/drawing/2016/5/11/chartex" xmlns:cx6="http://schemas.microsoft.com/office/drawing/2016/5/12/chartex" xmlns:cx7="http://schemas.microsoft.com/office/drawing/2016/5/13/chartex" xmlns:cx8="http://schemas.microsoft.com/office/drawing/2016/5/14/chartex" xmlns:mc="http://schemas.openxmlformats.org/markup-compatibility/2006" xmlns:aink="http://schemas.microsoft.com/office/drawing/2016/ink" xmlns:am3d="http://schemas.microsoft.com/office/drawing/2017/model3d" xmlns:o="urn:schemas-microsoft-com:office:office" xmlns:oel="http://schemas.microsoft.com/office/2019/extlst" xmlns:r="http://schemas.openxmlformats.org/officeDocument/2006/relationships" xmlns:m="http://schemas.openxmlformats.org/officeDocument/2006/math" xmlns:v="urn:schemas-microsoft-com:vml" xmlns:wp14="http://schemas.microsoft.com/office/word/2010/wordprocessingDrawing" xmlns:wp="http://schemas.openxmlformats.org/drawingml/2006/wordprocessingDrawing" xmlns:w10="urn:schemas-microsoft-com:office:word" xmlns:w="http://schemas.openxmlformats.org/wordprocessingml/2006/main" xmlns:w14="http://schemas.microsoft.com/office/word/2010/wordml" xmlns:w15="http://schemas.microsoft.com/office/word/2012/wordml" xmlns:w16cex="http://schemas.microsoft.com/office/word/2018/wordml/cex" xmlns:w16cid="http://schemas.microsoft.com/office/word/2016/wordml/cid" xmlns:w16="http://schemas.microsoft.com/office/word/2018/wordml" xmlns:w16sdtdh="http://schemas.microsoft.com/office/word/2020/wordml/sdtdatahash" xmlns:w16se="http://schemas.microsoft.com/office/word/2015/wordml/symex" xmlns:wpg="http://schemas.microsoft.com/office/word/2010/wordprocessingGroup" xmlns:wpi="http://schemas.microsoft.com/office/word/2010/wordprocessingInk" xmlns:wne="http://schemas.microsoft.com/office/word/2006/wordml" xmlns:wps="http://schemas.microsoft.com/office/word/2010/wordprocessingShape" mc:Ignorable="w14 w15 w16se w16cid w16 w16cex w16sdtdh wp14">
   <w:footnote w:type="separator" w:id="-1">
@@ -11803,16 +12871,6 @@
 </file>
 
 <file path=word/header1.xml><?xml version="1.0" encoding="utf-8"?>
-<w:hdr xmlns:wpc="http://schemas.microsoft.com/office/word/2010/wordprocessingCanvas" xmlns:cx="http://schemas.microsoft.com/office/drawing/2014/chartex" xmlns:cx1="http://schemas.microsoft.com/office/drawing/2015/9/8/chartex" xmlns:cx2="http://schemas.microsoft.com/office/drawing/2015/10/21/chartex" xmlns:cx3="http://schemas.microsoft.com/office/drawing/2016/5/9/chartex" xmlns:cx4="http://schemas.microsoft.com/office/drawing/2016/5/10/chartex" xmlns:cx5="http://schemas.microsoft.com/office/drawing/2016/5/11/chartex" xmlns:cx6="http://schemas.microsoft.com/office/drawing/2016/5/12/chartex" xmlns:cx7="http://schemas.microsoft.com/office/drawing/2016/5/13/chartex" xmlns:cx8="http://schemas.microsoft.com/office/drawing/2016/5/14/chartex" xmlns:mc="http://schemas.openxmlformats.org/markup-compatibility/2006" xmlns:aink="http://schemas.microsoft.com/office/drawing/2016/ink" xmlns:am3d="http://schemas.microsoft.com/office/drawing/2017/model3d" xmlns:o="urn:schemas-microsoft-com:office:office" xmlns:oel="http://schemas.microsoft.com/office/2019/extlst" xmlns:r="http://schemas.openxmlformats.org/officeDocument/2006/relationships" xmlns:m="http://schemas.openxmlformats.org/officeDocument/2006/math" xmlns:v="urn:schemas-microsoft-com:vml" xmlns:wp14="http://schemas.microsoft.com/office/word/2010/wordprocessingDrawing" xmlns:wp="http://schemas.openxmlformats.org/drawingml/2006/wordprocessingDrawing" xmlns:w10="urn:schemas-microsoft-com:office:word" xmlns:w="http://schemas.openxmlformats.org/wordprocessingml/2006/main" xmlns:w14="http://schemas.microsoft.com/office/word/2010/wordml" xmlns:w15="http://schemas.microsoft.com/office/word/2012/wordml" xmlns:w16cex="http://schemas.microsoft.com/office/word/2018/wordml/cex" xmlns:w16cid="http://schemas.microsoft.com/office/word/2016/wordml/cid" xmlns:w16="http://schemas.microsoft.com/office/word/2018/wordml" xmlns:w16sdtdh="http://schemas.microsoft.com/office/word/2020/wordml/sdtdatahash" xmlns:w16se="http://schemas.microsoft.com/office/word/2015/wordml/symex" xmlns:wpg="http://schemas.microsoft.com/office/word/2010/wordprocessingGroup" xmlns:wpi="http://schemas.microsoft.com/office/word/2010/wordprocessingInk" xmlns:wne="http://schemas.microsoft.com/office/word/2006/wordml" xmlns:wps="http://schemas.microsoft.com/office/word/2010/wordprocessingShape" mc:Ignorable="w14 w15 w16se w16cid w16 w16cex w16sdtdh wp14">
-  <w:p>
-    <w:pPr>
-      <w:pStyle w:val="Header"/>
-    </w:pPr>
-  </w:p>
-</w:hdr>
-</file>
-
-<file path=word/header2.xml><?xml version="1.0" encoding="utf-8"?>
 <w:hdr xmlns:wpc="http://schemas.microsoft.com/office/word/2010/wordprocessingCanvas" xmlns:cx="http://schemas.microsoft.com/office/drawing/2014/chartex" xmlns:cx1="http://schemas.microsoft.com/office/drawing/2015/9/8/chartex" xmlns:cx2="http://schemas.microsoft.com/office/drawing/2015/10/21/chartex" xmlns:cx3="http://schemas.microsoft.com/office/drawing/2016/5/9/chartex" xmlns:cx4="http://schemas.microsoft.com/office/drawing/2016/5/10/chartex" xmlns:cx5="http://schemas.microsoft.com/office/drawing/2016/5/11/chartex" xmlns:cx6="http://schemas.microsoft.com/office/drawing/2016/5/12/chartex" xmlns:cx7="http://schemas.microsoft.com/office/drawing/2016/5/13/chartex" xmlns:cx8="http://schemas.microsoft.com/office/drawing/2016/5/14/chartex" xmlns:mc="http://schemas.openxmlformats.org/markup-compatibility/2006" xmlns:aink="http://schemas.microsoft.com/office/drawing/2016/ink" xmlns:am3d="http://schemas.microsoft.com/office/drawing/2017/model3d" xmlns:o="urn:schemas-microsoft-com:office:office" xmlns:oel="http://schemas.microsoft.com/office/2019/extlst" xmlns:r="http://schemas.openxmlformats.org/officeDocument/2006/relationships" xmlns:m="http://schemas.openxmlformats.org/officeDocument/2006/math" xmlns:v="urn:schemas-microsoft-com:vml" xmlns:wp14="http://schemas.microsoft.com/office/word/2010/wordprocessingDrawing" xmlns:wp="http://schemas.openxmlformats.org/drawingml/2006/wordprocessingDrawing" xmlns:w10="urn:schemas-microsoft-com:office:word" xmlns:w="http://schemas.openxmlformats.org/wordprocessingml/2006/main" xmlns:w14="http://schemas.microsoft.com/office/word/2010/wordml" xmlns:w15="http://schemas.microsoft.com/office/word/2012/wordml" xmlns:w16cex="http://schemas.microsoft.com/office/word/2018/wordml/cex" xmlns:w16cid="http://schemas.microsoft.com/office/word/2016/wordml/cid" xmlns:w16="http://schemas.microsoft.com/office/word/2018/wordml" xmlns:w16sdtdh="http://schemas.microsoft.com/office/word/2020/wordml/sdtdatahash" xmlns:w16se="http://schemas.microsoft.com/office/word/2015/wordml/symex" xmlns:wpg="http://schemas.microsoft.com/office/word/2010/wordprocessingGroup" xmlns:wpi="http://schemas.microsoft.com/office/word/2010/wordprocessingInk" xmlns:wne="http://schemas.microsoft.com/office/word/2006/wordml" xmlns:wps="http://schemas.microsoft.com/office/word/2010/wordprocessingShape" mc:Ignorable="w14 w15 w16se w16cid w16 w16cex w16sdtdh wp14">
   <w:p>
     <w:pPr>
@@ -11831,10 +12889,7 @@
       <w:ptab w:relativeTo="margin" w:alignment="right" w:leader="none"/>
     </w:r>
     <w:r>
-      <w:t>November</w:t>
-    </w:r>
-    <w:r>
-      <w:t xml:space="preserve"> 22</w:t>
+      <w:t>December 11</w:t>
     </w:r>
     <w:r>
       <w:t>, 202</w:t>
@@ -11842,16 +12897,6 @@
     <w:r>
       <w:t>3</w:t>
     </w:r>
-  </w:p>
-</w:hdr>
-</file>
-
-<file path=word/header3.xml><?xml version="1.0" encoding="utf-8"?>
-<w:hdr xmlns:wpc="http://schemas.microsoft.com/office/word/2010/wordprocessingCanvas" xmlns:cx="http://schemas.microsoft.com/office/drawing/2014/chartex" xmlns:cx1="http://schemas.microsoft.com/office/drawing/2015/9/8/chartex" xmlns:cx2="http://schemas.microsoft.com/office/drawing/2015/10/21/chartex" xmlns:cx3="http://schemas.microsoft.com/office/drawing/2016/5/9/chartex" xmlns:cx4="http://schemas.microsoft.com/office/drawing/2016/5/10/chartex" xmlns:cx5="http://schemas.microsoft.com/office/drawing/2016/5/11/chartex" xmlns:cx6="http://schemas.microsoft.com/office/drawing/2016/5/12/chartex" xmlns:cx7="http://schemas.microsoft.com/office/drawing/2016/5/13/chartex" xmlns:cx8="http://schemas.microsoft.com/office/drawing/2016/5/14/chartex" xmlns:mc="http://schemas.openxmlformats.org/markup-compatibility/2006" xmlns:aink="http://schemas.microsoft.com/office/drawing/2016/ink" xmlns:am3d="http://schemas.microsoft.com/office/drawing/2017/model3d" xmlns:o="urn:schemas-microsoft-com:office:office" xmlns:oel="http://schemas.microsoft.com/office/2019/extlst" xmlns:r="http://schemas.openxmlformats.org/officeDocument/2006/relationships" xmlns:m="http://schemas.openxmlformats.org/officeDocument/2006/math" xmlns:v="urn:schemas-microsoft-com:vml" xmlns:wp14="http://schemas.microsoft.com/office/word/2010/wordprocessingDrawing" xmlns:wp="http://schemas.openxmlformats.org/drawingml/2006/wordprocessingDrawing" xmlns:w10="urn:schemas-microsoft-com:office:word" xmlns:w="http://schemas.openxmlformats.org/wordprocessingml/2006/main" xmlns:w14="http://schemas.microsoft.com/office/word/2010/wordml" xmlns:w15="http://schemas.microsoft.com/office/word/2012/wordml" xmlns:w16cex="http://schemas.microsoft.com/office/word/2018/wordml/cex" xmlns:w16cid="http://schemas.microsoft.com/office/word/2016/wordml/cid" xmlns:w16="http://schemas.microsoft.com/office/word/2018/wordml" xmlns:w16sdtdh="http://schemas.microsoft.com/office/word/2020/wordml/sdtdatahash" xmlns:w16se="http://schemas.microsoft.com/office/word/2015/wordml/symex" xmlns:wpg="http://schemas.microsoft.com/office/word/2010/wordprocessingGroup" xmlns:wpi="http://schemas.microsoft.com/office/word/2010/wordprocessingInk" xmlns:wne="http://schemas.microsoft.com/office/word/2006/wordml" xmlns:wps="http://schemas.microsoft.com/office/word/2010/wordprocessingShape" mc:Ignorable="w14 w15 w16se w16cid w16 w16cex w16sdtdh wp14">
-  <w:p>
-    <w:pPr>
-      <w:pStyle w:val="Header"/>
-    </w:pPr>
   </w:p>
 </w:hdr>
 </file>

</xml_diff>